<commit_message>
Correzione di termini ambigui in seguito a chiarimenti con il committente
</commit_message>
<xml_diff>
--- a/Relazione/PROGETTOBASI.docx
+++ b/Relazione/PROGETTOBASI.docx
@@ -527,18 +527,13 @@
       <w:bookmarkStart w:id="3" w:name="_Toc606296459"/>
       <w:r>
         <w:lastRenderedPageBreak/>
-        <w:t xml:space="preserve">Descrizione del </w:t>
-      </w:r>
-      <w:proofErr w:type="spellStart"/>
-      <w:r>
-        <w:t>Minimondo</w:t>
+        <w:t>Descrizione del Minimondo</w:t>
       </w:r>
       <w:bookmarkStart w:id="4" w:name="_Toc997230344"/>
       <w:bookmarkEnd w:id="1"/>
       <w:bookmarkEnd w:id="2"/>
       <w:bookmarkEnd w:id="3"/>
       <w:bookmarkEnd w:id="4"/>
-      <w:proofErr w:type="spellEnd"/>
     </w:p>
     <w:tbl>
       <w:tblPr>
@@ -751,12 +746,24 @@
               <w:rPr>
                 <w:highlight w:val="red"/>
               </w:rPr>
-              <w:t>All'interno di un canale gli utenti possono inviare messaggi che</w:t>
+              <w:t xml:space="preserve">All'interno di un canale gli </w:t>
+            </w:r>
+            <w:r>
+              <w:rPr>
+                <w:highlight w:val="lightGray"/>
+              </w:rPr>
+              <w:t>utenti</w:t>
             </w:r>
             <w:r>
               <w:rPr>
                 <w:highlight w:val="red"/>
               </w:rPr>
+              <w:t xml:space="preserve"> possono inviare messaggi che</w:t>
+            </w:r>
+            <w:r>
+              <w:rPr>
+                <w:highlight w:val="red"/>
+              </w:rPr>
               <w:t xml:space="preserve"> </w:t>
             </w:r>
             <w:r>
@@ -788,12 +795,24 @@
               <w:rPr>
                 <w:highlight w:val="red"/>
               </w:rPr>
-              <w:t>Un utente del sistema ha la possibilità di rispondere pubblicamente in</w:t>
+              <w:t xml:space="preserve">Un </w:t>
+            </w:r>
+            <w:r>
+              <w:rPr>
+                <w:highlight w:val="lightGray"/>
+              </w:rPr>
+              <w:t>utente</w:t>
             </w:r>
             <w:r>
               <w:rPr>
                 <w:highlight w:val="red"/>
               </w:rPr>
+              <w:t xml:space="preserve"> del sistema ha la possibilità di rispondere pubblicamente in</w:t>
+            </w:r>
+            <w:r>
+              <w:rPr>
+                <w:highlight w:val="red"/>
+              </w:rPr>
               <w:t xml:space="preserve"> </w:t>
             </w:r>
             <w:r>
@@ -823,9 +842,6 @@
               <w:t xml:space="preserve">ad una parte specifica della </w:t>
             </w:r>
             <w:r>
-              <w:rPr>
-                <w:highlight w:val="darkRed"/>
-              </w:rPr>
               <w:t>comunicazione</w:t>
             </w:r>
             <w:r>
@@ -1103,7 +1119,13 @@
               <w:spacing w:line="240" w:lineRule="auto"/>
             </w:pPr>
             <w:r>
-              <w:t>13</w:t>
+              <w:t>7-</w:t>
+            </w:r>
+            <w:r>
+              <w:t>1</w:t>
+            </w:r>
+            <w:r>
+              <w:t>1</w:t>
             </w:r>
           </w:p>
         </w:tc>
@@ -1124,7 +1146,7 @@
               <w:spacing w:line="240" w:lineRule="auto"/>
             </w:pPr>
             <w:r>
-              <w:t>Comunicazione</w:t>
+              <w:t>Utente</w:t>
             </w:r>
           </w:p>
         </w:tc>
@@ -1145,7 +1167,13 @@
               <w:spacing w:line="240" w:lineRule="auto"/>
             </w:pPr>
             <w:r>
-              <w:t>Conversazione</w:t>
+              <w:t>Dipendente</w:t>
+            </w:r>
+            <w:r>
+              <w:t xml:space="preserve"> </w:t>
+            </w:r>
+            <w:r>
+              <w:t>Capoprogetto</w:t>
             </w:r>
           </w:p>
         </w:tc>
@@ -1166,52 +1194,22 @@
               <w:spacing w:line="240" w:lineRule="auto"/>
             </w:pPr>
             <w:r>
-              <w:t xml:space="preserve">Si è scelto di </w:t>
-            </w:r>
-            <w:r>
-              <w:t>rendere omogeneo</w:t>
-            </w:r>
-            <w:r>
-              <w:t xml:space="preserve"> il termine in quanto</w:t>
-            </w:r>
-            <w:r>
-              <w:t xml:space="preserve"> entrambi riferiscono la stessa cosa</w:t>
-            </w:r>
-            <w:r>
-              <w:t>; il termine</w:t>
-            </w:r>
-            <w:r>
-              <w:t xml:space="preserve"> “comunicazione” </w:t>
-            </w:r>
-            <w:r>
-              <w:t>potrebbe</w:t>
-            </w:r>
-            <w:r>
-              <w:t xml:space="preserve"> essere </w:t>
-            </w:r>
-            <w:r>
-              <w:t>fra</w:t>
-            </w:r>
-            <w:r>
-              <w:t>intes</w:t>
-            </w:r>
-            <w:r>
-              <w:t>o</w:t>
-            </w:r>
-            <w:r>
-              <w:t xml:space="preserve"> come “avviso” </w:t>
-            </w:r>
-            <w:r>
-              <w:t xml:space="preserve">e non come </w:t>
-            </w:r>
-            <w:r>
-              <w:t>“</w:t>
-            </w:r>
-            <w:r>
-              <w:t>scambio di messaggi</w:t>
-            </w:r>
-            <w:r>
-              <w:t>”</w:t>
+              <w:t>La facoltà di scrivere messaggi</w:t>
+            </w:r>
+            <w:r>
+              <w:t xml:space="preserve"> </w:t>
+            </w:r>
+            <w:r>
+              <w:t>riguarda solamente dipendenti e capiprogetto</w:t>
+            </w:r>
+            <w:r>
+              <w:t xml:space="preserve"> </w:t>
+            </w:r>
+            <w:r>
+              <w:t>e non l’utenza in generale che comprende anche gli amministrator</w:t>
+            </w:r>
+            <w:r>
+              <w:t>i</w:t>
             </w:r>
           </w:p>
         </w:tc>
@@ -1221,19 +1219,9 @@
       <w:pPr>
         <w:pStyle w:val="Titolo3"/>
       </w:pPr>
-      <w:proofErr w:type="spellStart"/>
-      <w:r>
-        <w:t>Specifica</w:t>
-      </w:r>
-      <w:proofErr w:type="spellEnd"/>
-      <w:r>
-        <w:t xml:space="preserve"> </w:t>
-      </w:r>
-      <w:proofErr w:type="spellStart"/>
-      <w:r>
-        <w:t>disambiguata</w:t>
-      </w:r>
-      <w:proofErr w:type="spellEnd"/>
+      <w:r>
+        <w:t>Specifica disambiguata</w:t>
+      </w:r>
     </w:p>
     <w:tbl>
       <w:tblPr>
@@ -1287,7 +1275,13 @@
           </w:p>
           <w:p>
             <w:r>
-              <w:t>All'interno di un canale gli utenti possono inviare messaggi che possono essere letti da tutti gli altri appartenenti al canale.</w:t>
+              <w:t xml:space="preserve">All'interno di un canale </w:t>
+            </w:r>
+            <w:r>
+              <w:t>dipendenti e capiprogetto</w:t>
+            </w:r>
+            <w:r>
+              <w:t xml:space="preserve"> possono inviare messaggi che possono essere letti da tutti gli altri appartenenti al canale.</w:t>
             </w:r>
           </w:p>
           <w:p>
@@ -1297,12 +1291,27 @@
           </w:p>
           <w:p>
             <w:r>
-              <w:t>Un utente del sistema ha la possibilità di rispondere pubblicamente in un canale.</w:t>
-            </w:r>
-          </w:p>
-          <w:p>
-            <w:r>
-              <w:t>In questa risposta, può decider di riferire un messaggio precedentemente inviato, così che il suo messaggio appaia come risposta ad una parte specifica della conversazione.</w:t>
+              <w:t>Dipendenti e capiprogetto</w:t>
+            </w:r>
+            <w:r>
+              <w:t xml:space="preserve"> ha</w:t>
+            </w:r>
+            <w:r>
+              <w:t>nno</w:t>
+            </w:r>
+            <w:r>
+              <w:t xml:space="preserve"> la possibilità di rispondere pubblicamente in un canale.</w:t>
+            </w:r>
+          </w:p>
+          <w:p>
+            <w:r>
+              <w:t xml:space="preserve">In questa risposta, può decider di riferire un messaggio precedentemente inviato, così che il suo messaggio appaia come risposta ad una parte specifica della </w:t>
+            </w:r>
+            <w:r>
+              <w:t>comunicazione</w:t>
+            </w:r>
+            <w:r>
+              <w:t>.</w:t>
             </w:r>
           </w:p>
           <w:p>
@@ -1317,8 +1326,11 @@
           </w:p>
           <w:p>
             <w:r>
+              <w:t xml:space="preserve">I project manager possono sempre accedere (in sola lettura) a tutte le discussioni private nate nei </w:t>
+            </w:r>
+            <w:r>
               <w:lastRenderedPageBreak/>
-              <w:t>I project manager possono sempre accedere (in sola lettura) a tutte le discussioni private nate nei canali dei progetti di cui sono responsabili.</w:t>
+              <w:t>canali dei progetti di cui sono responsabili.</w:t>
             </w:r>
           </w:p>
           <w:p>
@@ -1544,10 +1556,7 @@
               </w:rPr>
             </w:pPr>
             <w:r>
-              <w:rPr>
-                <w:highlight w:val="darkGray"/>
-              </w:rPr>
-              <w:t>Utente, utilizzatore</w:t>
+              <w:t>Utente</w:t>
             </w:r>
           </w:p>
         </w:tc>
@@ -1571,7 +1580,7 @@
               <w:t>Messaggio, progetto</w:t>
             </w:r>
             <w:r>
-              <w:t xml:space="preserve">, </w:t>
+              <w:t xml:space="preserve"> </w:t>
             </w:r>
           </w:p>
         </w:tc>
@@ -1743,6 +1752,12 @@
               <w:spacing w:line="240" w:lineRule="auto"/>
             </w:pPr>
             <w:r>
+              <w:t>Utilizzatore,</w:t>
+            </w:r>
+            <w:r>
+              <w:br/>
+            </w:r>
+            <w:r>
               <w:t>Project Manager</w:t>
             </w:r>
           </w:p>
@@ -1768,19 +1783,31 @@
               <w:t>Lavoratore,</w:t>
             </w:r>
             <w:r>
-              <w:t xml:space="preserve"> canale di comunicazione, </w:t>
-            </w:r>
-            <w:r>
-              <w:rPr>
-                <w:highlight w:val="darkGray"/>
-              </w:rPr>
-              <w:t>messaggio</w:t>
+              <w:t xml:space="preserve"> </w:t>
+            </w:r>
+            <w:r>
+              <w:t>C</w:t>
+            </w:r>
+            <w:r>
+              <w:t xml:space="preserve">anale di comunicazione, </w:t>
+            </w:r>
+            <w:r>
+              <w:t>M</w:t>
+            </w:r>
+            <w:r>
+              <w:t>essaggio</w:t>
             </w:r>
             <w:r>
               <w:t>,</w:t>
             </w:r>
             <w:r>
-              <w:t xml:space="preserve"> progetto</w:t>
+              <w:t xml:space="preserve"> </w:t>
+            </w:r>
+            <w:r>
+              <w:t>P</w:t>
+            </w:r>
+            <w:r>
+              <w:t>rogetto</w:t>
             </w:r>
           </w:p>
         </w:tc>
@@ -1845,6 +1872,9 @@
             <w:pPr>
               <w:spacing w:line="240" w:lineRule="auto"/>
             </w:pPr>
+            <w:r>
+              <w:t>Utilizzatore</w:t>
+            </w:r>
           </w:p>
         </w:tc>
         <w:tc>
@@ -1865,7 +1895,25 @@
               <w:jc w:val="left"/>
             </w:pPr>
             <w:r>
-              <w:t>Lavoratore, canale di comunicazione, messaggio, progetto</w:t>
+              <w:t xml:space="preserve">Lavoratore, </w:t>
+            </w:r>
+            <w:r>
+              <w:t>C</w:t>
+            </w:r>
+            <w:r>
+              <w:t xml:space="preserve">anale di comunicazione, </w:t>
+            </w:r>
+            <w:r>
+              <w:t>M</w:t>
+            </w:r>
+            <w:r>
+              <w:t xml:space="preserve">essaggio, </w:t>
+            </w:r>
+            <w:r>
+              <w:t>P</w:t>
+            </w:r>
+            <w:r>
+              <w:t>rogetto</w:t>
             </w:r>
           </w:p>
         </w:tc>
@@ -1935,7 +1983,13 @@
               <w:spacing w:line="240" w:lineRule="auto"/>
             </w:pPr>
             <w:r>
-              <w:t>Conversazione, discussione</w:t>
+              <w:t xml:space="preserve">Conversazione, </w:t>
+            </w:r>
+            <w:r>
+              <w:t>D</w:t>
+            </w:r>
+            <w:r>
+              <w:t>iscussione</w:t>
             </w:r>
           </w:p>
         </w:tc>
@@ -1957,7 +2011,16 @@
               <w:jc w:val="left"/>
             </w:pPr>
             <w:r>
-              <w:t>Messaggio, progetto</w:t>
+              <w:t xml:space="preserve">Messaggio, </w:t>
+            </w:r>
+            <w:r>
+              <w:t>P</w:t>
+            </w:r>
+            <w:r>
+              <w:t>rogetto</w:t>
+            </w:r>
+            <w:r>
+              <w:t>, Lavoratore</w:t>
             </w:r>
           </w:p>
         </w:tc>
@@ -2029,9 +2092,6 @@
               <w:spacing w:line="240" w:lineRule="auto"/>
             </w:pPr>
             <w:r>
-              <w:rPr>
-                <w:highlight w:val="darkGray"/>
-              </w:rPr>
               <w:t>Risposta</w:t>
             </w:r>
           </w:p>
@@ -2053,7 +2113,7 @@
               <w:spacing w:line="240" w:lineRule="auto"/>
             </w:pPr>
             <w:r>
-              <w:t>Progetto</w:t>
+              <w:t>Capoprogetto, Dipendente, Progetto</w:t>
             </w:r>
           </w:p>
         </w:tc>
@@ -2135,7 +2195,15 @@
           <w:p>
             <w:pPr>
               <w:spacing w:line="240" w:lineRule="auto"/>
+              <w:jc w:val="left"/>
             </w:pPr>
+            <w:r>
+              <w:t>Capoprogetto, Dipendente,</w:t>
+            </w:r>
+            <w:r>
+              <w:br/>
+              <w:t>Canale di comunicazione</w:t>
+            </w:r>
           </w:p>
         </w:tc>
       </w:tr>
@@ -2152,6 +2220,7 @@
         <w:t>Raggruppamento dei requisiti in insiemi omogenei</w:t>
       </w:r>
     </w:p>
+    <w:p/>
     <w:tbl>
       <w:tblPr>
         <w:tblW w:w="9962" w:type="dxa"/>
@@ -2191,13 +2260,7 @@
               <w:rPr>
                 <w:b/>
               </w:rPr>
-              <w:t xml:space="preserve">Frasi relative </w:t>
-            </w:r>
-            <w:r>
-              <w:rPr>
-                <w:b/>
-              </w:rPr>
-              <w:t>ai lavoratori</w:t>
+              <w:t>Frasi relative ai lavoratori</w:t>
             </w:r>
           </w:p>
         </w:tc>
@@ -2217,17 +2280,10 @@
           </w:tcPr>
           <w:p>
             <w:r>
-              <w:t>All'interno di un canale gli utenti possono inviare messaggi che possono essere letti da tutti gli altri appartenenti al canale.</w:t>
-            </w:r>
-          </w:p>
-          <w:p>
-            <w:r>
-              <w:t>Un utente del sistema ha la possibilità di rispondere pubblicamente in un canale.</w:t>
-            </w:r>
-          </w:p>
-          <w:p>
-            <w:r>
-              <w:t>Allo stesso modo, partendo da un qualsiasi messaggio, l'utilizzatore può decidere di rispondere in modo privato.</w:t>
+              <w:t>Il sistema prevede tre livelli di utenza: gli amministratori, i capi progetto, i dipendenti</w:t>
+            </w:r>
+            <w:r>
+              <w:t>.</w:t>
             </w:r>
           </w:p>
           <w:p>
@@ -2350,13 +2406,7 @@
               <w:rPr>
                 <w:b/>
               </w:rPr>
-              <w:t xml:space="preserve">Frasi relative </w:t>
-            </w:r>
-            <w:r>
-              <w:rPr>
-                <w:b/>
-              </w:rPr>
-              <w:t>ai capiprogetto</w:t>
+              <w:t>Frasi relative ai capiprogetto</w:t>
             </w:r>
           </w:p>
         </w:tc>
@@ -2381,8 +2431,20 @@
           </w:p>
           <w:p>
             <w:r>
-              <w:br/>
-            </w:r>
+              <w:t>All'interno di un canale dipendenti e capiprogetto possono inviare messaggi che possono essere letti da tutti gli altri appartenenti al canale.</w:t>
+            </w:r>
+          </w:p>
+          <w:p>
+            <w:r>
+              <w:t>Dipendenti e capiprogetto hanno la possibilità di rispondere pubblicamente in un canale.</w:t>
+            </w:r>
+          </w:p>
+          <w:p>
+            <w:r>
+              <w:t>Allo stesso modo, partendo da un qualsiasi messaggio, l'utilizzatore può decidere di rispondere in modo privato.</w:t>
+            </w:r>
+          </w:p>
+          <w:p>
             <w:r>
               <w:t>I project manager possono sempre accedere (in sola lettura) a tutte le discussioni private nate nei canali dei progetti di cui sono responsabili.</w:t>
             </w:r>
@@ -2436,7 +2498,7 @@
               <w:rPr>
                 <w:b/>
               </w:rPr>
-              <w:t>messaggi</w:t>
+              <w:t>dipendenti</w:t>
             </w:r>
           </w:p>
         </w:tc>
@@ -2456,41 +2518,93 @@
           </w:tcPr>
           <w:p>
             <w:r>
+              <w:t>All'interno di un canale dipendenti e capiprogetto possono inviare messaggi che possono essere letti da tutti gli altri appartenenti al canale.</w:t>
+            </w:r>
+          </w:p>
+          <w:p>
+            <w:r>
+              <w:t>Dipendenti e capiprogetto hanno la possibilità di rispondere pubblicamente in un canale.</w:t>
+            </w:r>
+          </w:p>
+          <w:p>
+            <w:r>
+              <w:t>Allo stesso modo, partendo da un qualsiasi messaggio, l'utilizzatore può decidere di rispondere in modo privato.</w:t>
+            </w:r>
+          </w:p>
+        </w:tc>
+      </w:tr>
+    </w:tbl>
+    <w:p/>
+    <w:tbl>
+      <w:tblPr>
+        <w:tblW w:w="9962" w:type="dxa"/>
+        <w:tblBorders>
+          <w:top w:val="single" w:sz="4" w:space="0" w:color="auto"/>
+          <w:left w:val="single" w:sz="4" w:space="0" w:color="auto"/>
+          <w:bottom w:val="single" w:sz="4" w:space="0" w:color="auto"/>
+          <w:right w:val="single" w:sz="4" w:space="0" w:color="auto"/>
+          <w:insideH w:val="single" w:sz="4" w:space="0" w:color="auto"/>
+          <w:insideV w:val="single" w:sz="4" w:space="0" w:color="auto"/>
+        </w:tblBorders>
+        <w:tblLayout w:type="fixed"/>
+        <w:tblLook w:val="04A0" w:firstRow="1" w:lastRow="0" w:firstColumn="1" w:lastColumn="0" w:noHBand="0" w:noVBand="1"/>
+      </w:tblPr>
+      <w:tblGrid>
+        <w:gridCol w:w="9962"/>
+      </w:tblGrid>
+      <w:tr>
+        <w:tc>
+          <w:tcPr>
+            <w:tcW w:w="9962" w:type="dxa"/>
+            <w:tcBorders>
+              <w:top w:val="single" w:sz="4" w:space="0" w:color="auto"/>
+              <w:left w:val="single" w:sz="4" w:space="0" w:color="auto"/>
+              <w:bottom w:val="single" w:sz="4" w:space="0" w:color="auto"/>
+              <w:right w:val="single" w:sz="4" w:space="0" w:color="auto"/>
+              <w:tl2br w:val="nil"/>
+              <w:tr2bl w:val="nil"/>
+            </w:tcBorders>
+            <w:shd w:val="clear" w:color="auto" w:fill="BCBCBC"/>
+          </w:tcPr>
+          <w:p>
+            <w:pPr>
+              <w:spacing w:line="240" w:lineRule="auto"/>
+            </w:pPr>
+            <w:r>
+              <w:rPr>
+                <w:b/>
+              </w:rPr>
+              <w:t>Frasi relative ai messaggi</w:t>
+            </w:r>
+          </w:p>
+        </w:tc>
+      </w:tr>
+      <w:tr>
+        <w:tc>
+          <w:tcPr>
+            <w:tcW w:w="9962" w:type="dxa"/>
+            <w:tcBorders>
+              <w:top w:val="single" w:sz="4" w:space="0" w:color="auto"/>
+              <w:left w:val="single" w:sz="4" w:space="0" w:color="auto"/>
+              <w:bottom w:val="single" w:sz="4" w:space="0" w:color="auto"/>
+              <w:right w:val="single" w:sz="4" w:space="0" w:color="auto"/>
+              <w:tl2br w:val="nil"/>
+              <w:tr2bl w:val="nil"/>
+            </w:tcBorders>
+          </w:tcPr>
+          <w:p>
+            <w:r>
               <w:t>I messaggi sono organizzati in pagine e gli utenti possono visualizzare, una per una, le pagine della conversazione.</w:t>
             </w:r>
           </w:p>
           <w:p>
             <w:r>
-              <w:t>Si</w:t>
-            </w:r>
-            <w:r>
-              <w:t xml:space="preserve"> può decider di riferire un messaggio precedentemente inviato, così che il messaggio appaia come risposta ad una parte specifica della conversazione.</w:t>
-            </w:r>
-          </w:p>
-          <w:p>
-            <w:r>
-              <w:rPr>
-                <w:highlight w:val="darkGray"/>
-              </w:rPr>
-              <w:t>Una r</w:t>
-            </w:r>
-            <w:r>
-              <w:rPr>
-                <w:highlight w:val="darkGray"/>
-              </w:rPr>
-              <w:t>isposta privata aprirà un canale di discussione privato tra l</w:t>
-            </w:r>
-            <w:r>
-              <w:rPr>
-                <w:highlight w:val="darkGray"/>
-              </w:rPr>
-              <w:t>’utente</w:t>
-            </w:r>
-            <w:r>
-              <w:rPr>
-                <w:highlight w:val="darkGray"/>
-              </w:rPr>
-              <w:t xml:space="preserve"> e il mittente del messaggio cui si sta rispondendo.</w:t>
+              <w:t>Si può decider di riferire un messaggio precedentemente inviato, così che il messaggio appaia come risposta ad una parte specifica della conversazione.</w:t>
+            </w:r>
+          </w:p>
+          <w:p>
+            <w:r>
+              <w:t>Una risposta privata aprirà un canale di discussione privato tra l’utente e il mittente del messaggio cui si sta rispondendo.</w:t>
             </w:r>
           </w:p>
         </w:tc>
@@ -2539,13 +2653,8 @@
       <w:pPr>
         <w:pStyle w:val="Titolo3"/>
       </w:pPr>
-      <w:proofErr w:type="spellStart"/>
-      <w:r>
-        <w:t>Integrazione</w:t>
-      </w:r>
-      <w:proofErr w:type="spellEnd"/>
-      <w:r>
-        <w:t xml:space="preserve"> finale</w:t>
+      <w:r>
+        <w:t>Integrazione finale</w:t>
       </w:r>
     </w:p>
     <w:p>
@@ -3878,21 +3987,7 @@
         <w:rPr>
           <w:color w:val="1A1A1A" w:themeColor="background1" w:themeShade="1A"/>
         </w:rPr>
-        <w:t xml:space="preserve">Descrivere quali trigger sono stati implementati, mostrando il codice SQL per la loro </w:t>
-      </w:r>
-      <w:proofErr w:type="spellStart"/>
-      <w:r>
-        <w:rPr>
-          <w:color w:val="1A1A1A" w:themeColor="background1" w:themeShade="1A"/>
-        </w:rPr>
-        <w:t>instanziazione</w:t>
-      </w:r>
-      <w:proofErr w:type="spellEnd"/>
-      <w:r>
-        <w:rPr>
-          <w:color w:val="1A1A1A" w:themeColor="background1" w:themeShade="1A"/>
-        </w:rPr>
-        <w:t>. Si faccia riferimento al fatto che il DBMS di riferimento richiede di utilizzare trigger anche per realizzare vincoli di check ed asserzioni.</w:t>
+        <w:t>Descrivere quali trigger sono stati implementati, mostrando il codice SQL per la loro instanziazione. Si faccia riferimento al fatto che il DBMS di riferimento richiede di utilizzare trigger anche per realizzare vincoli di check ed asserzioni.</w:t>
       </w:r>
     </w:p>
     <w:p>
@@ -3908,15 +4003,7 @@
         <w:pStyle w:val="Testocommento"/>
       </w:pPr>
       <w:r>
-        <w:t xml:space="preserve">Descrivere quali eventi sono stati implementati, mostrando il codice SQL per la loro </w:t>
-      </w:r>
-      <w:proofErr w:type="spellStart"/>
-      <w:r>
-        <w:t>instanziazione</w:t>
-      </w:r>
-      <w:proofErr w:type="spellEnd"/>
-      <w:r>
-        <w:t>. Si descriva anche se gli eventi sono istanziati soltanto in fase di configurazione del sistema, o se alcuni eventi specifici vengono istanziati in maniera effimera durante l’esecuzione di alcune procedure.</w:t>
+        <w:t>Descrivere quali eventi sono stati implementati, mostrando il codice SQL per la loro instanziazione. Si descriva anche se gli eventi sono istanziati soltanto in fase di configurazione del sistema, o se alcuni eventi specifici vengono istanziati in maniera effimera durante l’esecuzione di alcune procedure.</w:t>
       </w:r>
     </w:p>
     <w:p>
@@ -3946,21 +4033,8 @@
       <w:pPr>
         <w:pStyle w:val="Titolo2"/>
       </w:pPr>
-      <w:proofErr w:type="spellStart"/>
-      <w:r>
-        <w:t>Stored</w:t>
-      </w:r>
-      <w:proofErr w:type="spellEnd"/>
-      <w:r>
-        <w:t xml:space="preserve"> </w:t>
-      </w:r>
-      <w:proofErr w:type="spellStart"/>
-      <w:r>
-        <w:t>Procedures</w:t>
-      </w:r>
-      <w:proofErr w:type="spellEnd"/>
-      <w:r>
-        <w:t xml:space="preserve"> e transazioni</w:t>
+      <w:r>
+        <w:t>Stored Procedures e transazioni</w:t>
       </w:r>
     </w:p>
     <w:p>
@@ -3974,21 +4048,7 @@
         <w:rPr>
           <w:color w:val="1A1A1A" w:themeColor="background1" w:themeShade="1A"/>
         </w:rPr>
-        <w:t xml:space="preserve">Mostrare e commentare le </w:t>
-      </w:r>
-      <w:proofErr w:type="spellStart"/>
-      <w:r>
-        <w:rPr>
-          <w:color w:val="1A1A1A" w:themeColor="background1" w:themeShade="1A"/>
-        </w:rPr>
-        <w:t>stored</w:t>
-      </w:r>
-      <w:proofErr w:type="spellEnd"/>
-      <w:r>
-        <w:rPr>
-          <w:color w:val="1A1A1A" w:themeColor="background1" w:themeShade="1A"/>
-        </w:rPr>
-        <w:t xml:space="preserve"> procedure che sono state realizzate per implementare la logica applicativa delle operazioni sui dati, evidenziando quando (e perché) sono state realizzate operazioni transazionali complesse.</w:t>
+        <w:t>Mostrare e commentare le stored procedure che sono state realizzate per implementare la logica applicativa delle operazioni sui dati, evidenziando quando (e perché) sono state realizzate operazioni transazionali complesse.</w:t>
       </w:r>
     </w:p>
     <w:p/>
@@ -4015,15 +4075,7 @@
         <w:pStyle w:val="Titolo2"/>
       </w:pPr>
       <w:r>
-        <w:t xml:space="preserve">Codice SQL per </w:t>
-      </w:r>
-      <w:proofErr w:type="spellStart"/>
-      <w:r>
-        <w:t>instanziare</w:t>
-      </w:r>
-      <w:proofErr w:type="spellEnd"/>
-      <w:r>
-        <w:t xml:space="preserve"> il database</w:t>
+        <w:t>Codice SQL per instanziare il database</w:t>
       </w:r>
     </w:p>
     <w:p>
@@ -4045,23 +4097,7 @@
           <w:color w:val="1A1A1A" w:themeColor="background1" w:themeShade="1A"/>
           <w:lang w:val="it"/>
         </w:rPr>
-        <w:t xml:space="preserve"> Le </w:t>
-      </w:r>
-      <w:proofErr w:type="spellStart"/>
-      <w:r>
-        <w:rPr>
-          <w:color w:val="1A1A1A" w:themeColor="background1" w:themeShade="1A"/>
-          <w:lang w:val="it"/>
-        </w:rPr>
-        <w:t>stored</w:t>
-      </w:r>
-      <w:proofErr w:type="spellEnd"/>
-      <w:r>
-        <w:rPr>
-          <w:color w:val="1A1A1A" w:themeColor="background1" w:themeShade="1A"/>
-          <w:lang w:val="it"/>
-        </w:rPr>
-        <w:t xml:space="preserve"> procedure, le viste, i trigger, gli eventi e tutto quello che è stato già inserito all’interno della relazione di progetto nelle sezioni precedenti </w:t>
+        <w:t xml:space="preserve"> Le stored procedure, le viste, i trigger, gli eventi e tutto quello che è stato già inserito all’interno della relazione di progetto nelle sezioni precedenti </w:t>
       </w:r>
       <w:r>
         <w:rPr>
@@ -4145,21 +4181,7 @@
         <w:rPr>
           <w:color w:val="1A1A1A" w:themeColor="background1" w:themeShade="1A"/>
         </w:rPr>
-        <w:t xml:space="preserve">Riportare (correttamente formattato) il codice C del </w:t>
-      </w:r>
-      <w:proofErr w:type="spellStart"/>
-      <w:r>
-        <w:rPr>
-          <w:color w:val="1A1A1A" w:themeColor="background1" w:themeShade="1A"/>
-        </w:rPr>
-        <w:t>thin</w:t>
-      </w:r>
-      <w:proofErr w:type="spellEnd"/>
-      <w:r>
-        <w:rPr>
-          <w:color w:val="1A1A1A" w:themeColor="background1" w:themeShade="1A"/>
-        </w:rPr>
-        <w:t xml:space="preserve"> client realizzato per interagire con la base di dati.</w:t>
+        <w:t>Riportare (correttamente formattato) il codice C del thin client realizzato per interagire con la base di dati.</w:t>
       </w:r>
     </w:p>
     <w:p>
@@ -4347,55 +4369,7 @@
         <w:footnoteRef/>
       </w:r>
       <w:r>
-        <w:t xml:space="preserve"> PK = </w:t>
-      </w:r>
-      <w:proofErr w:type="spellStart"/>
-      <w:r>
-        <w:t>primary</w:t>
-      </w:r>
-      <w:proofErr w:type="spellEnd"/>
-      <w:r>
-        <w:t xml:space="preserve"> key, NN = </w:t>
-      </w:r>
-      <w:proofErr w:type="spellStart"/>
-      <w:r>
-        <w:t>not</w:t>
-      </w:r>
-      <w:proofErr w:type="spellEnd"/>
-      <w:r>
-        <w:t xml:space="preserve"> </w:t>
-      </w:r>
-      <w:proofErr w:type="spellStart"/>
-      <w:r>
-        <w:t>null</w:t>
-      </w:r>
-      <w:proofErr w:type="spellEnd"/>
-      <w:r>
-        <w:t xml:space="preserve">, UQ = </w:t>
-      </w:r>
-      <w:proofErr w:type="spellStart"/>
-      <w:r>
-        <w:t>unique</w:t>
-      </w:r>
-      <w:proofErr w:type="spellEnd"/>
-      <w:r>
-        <w:t xml:space="preserve">, UN = </w:t>
-      </w:r>
-      <w:proofErr w:type="spellStart"/>
-      <w:r>
-        <w:t>unsigned</w:t>
-      </w:r>
-      <w:proofErr w:type="spellEnd"/>
-      <w:r>
-        <w:t xml:space="preserve">, AI = auto </w:t>
-      </w:r>
-      <w:proofErr w:type="spellStart"/>
-      <w:r>
-        <w:t>increment</w:t>
-      </w:r>
-      <w:proofErr w:type="spellEnd"/>
-      <w:r>
-        <w:t>. È ovviamente possibile specificare più di un attributo per ciascuna colonna.</w:t>
+        <w:t xml:space="preserve"> PK = primary key, NN = not null, UQ = unique, UN = unsigned, AI = auto increment. È ovviamente possibile specificare più di un attributo per ciascuna colonna.</w:t>
       </w:r>
     </w:p>
   </w:footnote>
@@ -4412,23 +4386,7 @@
         <w:footnoteRef/>
       </w:r>
       <w:r>
-        <w:t xml:space="preserve"> IDX = index, UQ = </w:t>
-      </w:r>
-      <w:proofErr w:type="spellStart"/>
-      <w:r>
-        <w:t>unique</w:t>
-      </w:r>
-      <w:proofErr w:type="spellEnd"/>
-      <w:r>
-        <w:t xml:space="preserve">, FT = full text, PR = </w:t>
-      </w:r>
-      <w:proofErr w:type="spellStart"/>
-      <w:r>
-        <w:t>primary</w:t>
-      </w:r>
-      <w:proofErr w:type="spellEnd"/>
-      <w:r>
-        <w:t>.</w:t>
+        <w:t xml:space="preserve"> IDX = index, UQ = unique, FT = full text, PR = primary.</w:t>
       </w:r>
     </w:p>
   </w:footnote>
@@ -7668,30 +7626,30 @@
 </file>
 
 <file path=customXml/item1.xml><?xml version="1.0" encoding="utf-8"?>
-<s:customData xmlns="http://www.wps.cn/officeDocument/2013/wpsCustomData" xmlns:s="http://www.wps.cn/officeDocument/2013/wpsCustomData">
-  <customSectProps>
-    <customSectPr/>
-  </customSectProps>
-</s:customData>
-</file>
-
-<file path=customXml/item2.xml><?xml version="1.0" encoding="utf-8"?>
-<p:properties xmlns:p="http://schemas.microsoft.com/office/2006/metadata/properties" xmlns:xsi="http://www.w3.org/2001/XMLSchema-instance" xmlns:pc="http://schemas.microsoft.com/office/infopath/2007/PartnerControls">
-  <documentManagement/>
-</p:properties>
-</file>
-
-<file path=customXml/item3.xml><?xml version="1.0" encoding="utf-8"?>
-<b:Sources xmlns:b="http://schemas.openxmlformats.org/officeDocument/2006/bibliography" xmlns="http://schemas.openxmlformats.org/officeDocument/2006/bibliography" SelectedStyle="\APASixthEditionOfficeOnline.xsl" StyleName="APA" Version="6"/>
-</file>
-
-<file path=customXml/item4.xml><?xml version="1.0" encoding="utf-8"?>
 <?mso-contentType ?>
 <FormTemplates xmlns="http://schemas.microsoft.com/sharepoint/v3/contenttype/forms">
   <Display>DocumentLibraryForm</Display>
   <Edit>DocumentLibraryForm</Edit>
   <New>DocumentLibraryForm</New>
 </FormTemplates>
+</file>
+
+<file path=customXml/item2.xml><?xml version="1.0" encoding="utf-8"?>
+<b:Sources xmlns:b="http://schemas.openxmlformats.org/officeDocument/2006/bibliography" xmlns="http://schemas.openxmlformats.org/officeDocument/2006/bibliography" SelectedStyle="\APASixthEditionOfficeOnline.xsl" StyleName="APA" Version="6"/>
+</file>
+
+<file path=customXml/item3.xml><?xml version="1.0" encoding="utf-8"?>
+<p:properties xmlns:p="http://schemas.microsoft.com/office/2006/metadata/properties" xmlns:xsi="http://www.w3.org/2001/XMLSchema-instance" xmlns:pc="http://schemas.microsoft.com/office/infopath/2007/PartnerControls">
+  <documentManagement/>
+</p:properties>
+</file>
+
+<file path=customXml/item4.xml><?xml version="1.0" encoding="utf-8"?>
+<s:customData xmlns="http://www.wps.cn/officeDocument/2013/wpsCustomData" xmlns:s="http://www.wps.cn/officeDocument/2013/wpsCustomData">
+  <customSectProps>
+    <customSectPr/>
+  </customSectProps>
+</s:customData>
 </file>
 
 <file path=customXml/item5.xml><?xml version="1.0" encoding="utf-8"?>
@@ -7809,14 +7767,22 @@
 </file>
 
 <file path=customXml/itemProps1.xml><?xml version="1.0" encoding="utf-8"?>
-<ds:datastoreItem xmlns:ds="http://schemas.openxmlformats.org/officeDocument/2006/customXml" ds:itemID="{B1977F7D-205B-4081-913C-38D41E755F92}">
+<ds:datastoreItem xmlns:ds="http://schemas.openxmlformats.org/officeDocument/2006/customXml" ds:itemID="{CFCB6091-7B87-4D39-AF33-2697E33705FC}">
   <ds:schemaRefs>
-    <ds:schemaRef ds:uri="http://www.wps.cn/officeDocument/2013/wpsCustomData"/>
+    <ds:schemaRef ds:uri="http://schemas.microsoft.com/sharepoint/v3/contenttype/forms"/>
   </ds:schemaRefs>
 </ds:datastoreItem>
 </file>
 
 <file path=customXml/itemProps2.xml><?xml version="1.0" encoding="utf-8"?>
+<ds:datastoreItem xmlns:ds="http://schemas.openxmlformats.org/officeDocument/2006/customXml" ds:itemID="{6D4A19FC-AE8E-4C2F-BDB2-745D562DC3AB}">
+  <ds:schemaRefs>
+    <ds:schemaRef ds:uri="http://schemas.openxmlformats.org/officeDocument/2006/bibliography"/>
+  </ds:schemaRefs>
+</ds:datastoreItem>
+</file>
+
+<file path=customXml/itemProps3.xml><?xml version="1.0" encoding="utf-8"?>
 <ds:datastoreItem xmlns:ds="http://schemas.openxmlformats.org/officeDocument/2006/customXml" ds:itemID="{C2497ECC-0027-4FA0-B500-FA0C7EB87405}">
   <ds:schemaRefs>
     <ds:schemaRef ds:uri="http://schemas.microsoft.com/office/2006/metadata/properties"/>
@@ -7825,18 +7791,10 @@
 </ds:datastoreItem>
 </file>
 
-<file path=customXml/itemProps3.xml><?xml version="1.0" encoding="utf-8"?>
-<ds:datastoreItem xmlns:ds="http://schemas.openxmlformats.org/officeDocument/2006/customXml" ds:itemID="{6D4A19FC-AE8E-4C2F-BDB2-745D562DC3AB}">
+<file path=customXml/itemProps4.xml><?xml version="1.0" encoding="utf-8"?>
+<ds:datastoreItem xmlns:ds="http://schemas.openxmlformats.org/officeDocument/2006/customXml" ds:itemID="{B1977F7D-205B-4081-913C-38D41E755F92}">
   <ds:schemaRefs>
-    <ds:schemaRef ds:uri="http://schemas.openxmlformats.org/officeDocument/2006/bibliography"/>
-  </ds:schemaRefs>
-</ds:datastoreItem>
-</file>
-
-<file path=customXml/itemProps4.xml><?xml version="1.0" encoding="utf-8"?>
-<ds:datastoreItem xmlns:ds="http://schemas.openxmlformats.org/officeDocument/2006/customXml" ds:itemID="{CFCB6091-7B87-4D39-AF33-2697E33705FC}">
-  <ds:schemaRefs>
-    <ds:schemaRef ds:uri="http://schemas.microsoft.com/sharepoint/v3/contenttype/forms"/>
+    <ds:schemaRef ds:uri="http://www.wps.cn/officeDocument/2013/wpsCustomData"/>
   </ds:schemaRefs>
 </ds:datastoreItem>
 </file>

</xml_diff>

<commit_message>
Schema E-R (processo + definitivo)
</commit_message>
<xml_diff>
--- a/Relazione/PROGETTOBASI.docx
+++ b/Relazione/PROGETTOBASI.docx
@@ -1219,9 +1219,19 @@
       <w:pPr>
         <w:pStyle w:val="Titolo3"/>
       </w:pPr>
-      <w:r>
-        <w:t>Specifica disambiguata</w:t>
-      </w:r>
+      <w:proofErr w:type="spellStart"/>
+      <w:r>
+        <w:t>Specifica</w:t>
+      </w:r>
+      <w:proofErr w:type="spellEnd"/>
+      <w:r>
+        <w:t xml:space="preserve"> </w:t>
+      </w:r>
+      <w:proofErr w:type="spellStart"/>
+      <w:r>
+        <w:t>disambiguata</w:t>
+      </w:r>
+      <w:proofErr w:type="spellEnd"/>
     </w:p>
     <w:tbl>
       <w:tblPr>
@@ -2634,68 +2644,859 @@
     </w:p>
     <w:p>
       <w:pPr>
+        <w:rPr>
+          <w:highlight w:val="yellow"/>
+        </w:rPr>
+      </w:pPr>
+      <w:r>
+        <w:rPr>
+          <w:highlight w:val="yellow"/>
+        </w:rPr>
+        <w:t>Dal momento che le richieste del committente</w:t>
+      </w:r>
+      <w:r>
+        <w:rPr>
+          <w:highlight w:val="yellow"/>
+        </w:rPr>
+        <w:t xml:space="preserve"> si</w:t>
+      </w:r>
+      <w:r>
+        <w:rPr>
+          <w:highlight w:val="yellow"/>
+        </w:rPr>
+        <w:t xml:space="preserve"> presentano</w:t>
+      </w:r>
+      <w:r>
+        <w:rPr>
+          <w:highlight w:val="yellow"/>
+        </w:rPr>
+        <w:t xml:space="preserve"> </w:t>
+      </w:r>
+      <w:r>
+        <w:rPr>
+          <w:highlight w:val="yellow"/>
+        </w:rPr>
+        <w:t>concis</w:t>
+      </w:r>
+      <w:r>
+        <w:rPr>
+          <w:highlight w:val="yellow"/>
+        </w:rPr>
+        <w:t>e</w:t>
+      </w:r>
+      <w:r>
+        <w:rPr>
+          <w:highlight w:val="yellow"/>
+        </w:rPr>
+        <w:t xml:space="preserve"> si è scelto di realizzare lo schema E-R adottando un approccio top-down</w:t>
+      </w:r>
+      <w:r>
+        <w:rPr>
+          <w:highlight w:val="yellow"/>
+        </w:rPr>
+        <w:t>.</w:t>
+      </w:r>
+    </w:p>
+    <w:p>
+      <w:r>
+        <w:rPr>
+          <w:highlight w:val="yellow"/>
+        </w:rPr>
+        <w:t xml:space="preserve">In un primo luogo </w:t>
+      </w:r>
+      <w:r>
+        <w:rPr>
+          <w:highlight w:val="yellow"/>
+        </w:rPr>
+        <w:t>è stato costruito è stato costruito uno “scheletro” dello schema contenente i concetti astratti</w:t>
+      </w:r>
+    </w:p>
+    <w:p>
+      <w:pPr>
+        <w:pStyle w:val="Titolo3"/>
+      </w:pPr>
+      <w:r>
+        <w:rPr>
+          <w:noProof/>
+        </w:rPr>
+        <w:drawing>
+          <wp:inline distT="0" distB="0" distL="0" distR="0" wp14:anchorId="3D30CC53" wp14:editId="21F833AA">
+            <wp:extent cx="4678680" cy="4989569"/>
+            <wp:effectExtent l="0" t="0" r="7620" b="1905"/>
+            <wp:docPr id="3" name="Immagine 3"/>
+            <wp:cNvGraphicFramePr>
+              <a:graphicFrameLocks xmlns:a="http://schemas.openxmlformats.org/drawingml/2006/main" noChangeAspect="1"/>
+            </wp:cNvGraphicFramePr>
+            <a:graphic xmlns:a="http://schemas.openxmlformats.org/drawingml/2006/main">
+              <a:graphicData uri="http://schemas.openxmlformats.org/drawingml/2006/picture">
+                <pic:pic xmlns:pic="http://schemas.openxmlformats.org/drawingml/2006/picture">
+                  <pic:nvPicPr>
+                    <pic:cNvPr id="3" name="Immagine 3"/>
+                    <pic:cNvPicPr/>
+                  </pic:nvPicPr>
+                  <pic:blipFill rotWithShape="1">
+                    <a:blip r:embed="rId14">
+                      <a:extLst>
+                        <a:ext uri="{28A0092B-C50C-407E-A947-70E740481C1C}">
+                          <a14:useLocalDpi xmlns:a14="http://schemas.microsoft.com/office/drawing/2010/main" val="0"/>
+                        </a:ext>
+                      </a:extLst>
+                    </a:blip>
+                    <a:srcRect t="20756"/>
+                    <a:stretch/>
+                  </pic:blipFill>
+                  <pic:spPr bwMode="auto">
+                    <a:xfrm>
+                      <a:off x="0" y="0"/>
+                      <a:ext cx="4692501" cy="5004308"/>
+                    </a:xfrm>
+                    <a:prstGeom prst="rect">
+                      <a:avLst/>
+                    </a:prstGeom>
+                    <a:ln>
+                      <a:noFill/>
+                    </a:ln>
+                    <a:extLst>
+                      <a:ext uri="{53640926-AAD7-44D8-BBD7-CCE9431645EC}">
+                        <a14:shadowObscured xmlns:a14="http://schemas.microsoft.com/office/drawing/2010/main"/>
+                      </a:ext>
+                    </a:extLst>
+                  </pic:spPr>
+                </pic:pic>
+              </a:graphicData>
+            </a:graphic>
+          </wp:inline>
+        </w:drawing>
+      </w:r>
+    </w:p>
+    <w:p>
+      <w:pPr>
+        <w:rPr>
+          <w:lang w:val="en-US" w:eastAsia="en-US"/>
+        </w:rPr>
+      </w:pPr>
+    </w:p>
+    <w:p>
+      <w:pPr>
+        <w:rPr>
+          <w:lang w:val="en-US" w:eastAsia="en-US"/>
+        </w:rPr>
+      </w:pPr>
+    </w:p>
+    <w:p>
+      <w:pPr>
+        <w:rPr>
+          <w:lang w:val="en-US" w:eastAsia="en-US"/>
+        </w:rPr>
+      </w:pPr>
+    </w:p>
+    <w:p>
+      <w:pPr>
+        <w:rPr>
+          <w:lang w:val="en-US" w:eastAsia="en-US"/>
+        </w:rPr>
+      </w:pPr>
+      <w:r>
+        <w:rPr>
+          <w:highlight w:val="yellow"/>
+          <w:lang w:val="en-US" w:eastAsia="en-US"/>
+        </w:rPr>
+        <w:lastRenderedPageBreak/>
+        <w:t xml:space="preserve">In un primo </w:t>
+      </w:r>
+      <w:proofErr w:type="spellStart"/>
+      <w:r>
+        <w:rPr>
+          <w:highlight w:val="yellow"/>
+          <w:lang w:val="en-US" w:eastAsia="en-US"/>
+        </w:rPr>
+        <w:t>raffinamento</w:t>
+      </w:r>
+      <w:proofErr w:type="spellEnd"/>
+      <w:r>
+        <w:rPr>
+          <w:highlight w:val="yellow"/>
+          <w:lang w:val="en-US" w:eastAsia="en-US"/>
+        </w:rPr>
+        <w:t xml:space="preserve"> </w:t>
+      </w:r>
+      <w:proofErr w:type="spellStart"/>
+      <w:r>
+        <w:rPr>
+          <w:highlight w:val="yellow"/>
+          <w:lang w:val="en-US" w:eastAsia="en-US"/>
+        </w:rPr>
+        <w:t>si</w:t>
+      </w:r>
+      <w:proofErr w:type="spellEnd"/>
+      <w:r>
+        <w:rPr>
+          <w:highlight w:val="yellow"/>
+          <w:lang w:val="en-US" w:eastAsia="en-US"/>
+        </w:rPr>
+        <w:t xml:space="preserve"> è </w:t>
+      </w:r>
+      <w:proofErr w:type="spellStart"/>
+      <w:r>
+        <w:rPr>
+          <w:highlight w:val="yellow"/>
+          <w:lang w:val="en-US" w:eastAsia="en-US"/>
+        </w:rPr>
+        <w:t>lavorato</w:t>
+      </w:r>
+      <w:proofErr w:type="spellEnd"/>
+      <w:r>
+        <w:rPr>
+          <w:highlight w:val="yellow"/>
+          <w:lang w:val="en-US" w:eastAsia="en-US"/>
+        </w:rPr>
+        <w:t xml:space="preserve"> </w:t>
+      </w:r>
+      <w:proofErr w:type="spellStart"/>
+      <w:r>
+        <w:rPr>
+          <w:highlight w:val="yellow"/>
+          <w:lang w:val="en-US" w:eastAsia="en-US"/>
+        </w:rPr>
+        <w:t>sull’entità</w:t>
+      </w:r>
+      <w:proofErr w:type="spellEnd"/>
+      <w:r>
+        <w:rPr>
+          <w:highlight w:val="yellow"/>
+          <w:lang w:val="en-US" w:eastAsia="en-US"/>
+        </w:rPr>
+        <w:t xml:space="preserve"> </w:t>
+      </w:r>
+      <w:proofErr w:type="spellStart"/>
+      <w:r>
+        <w:rPr>
+          <w:highlight w:val="yellow"/>
+          <w:lang w:val="en-US" w:eastAsia="en-US"/>
+        </w:rPr>
+        <w:t>lavoratore</w:t>
+      </w:r>
+      <w:proofErr w:type="spellEnd"/>
+      <w:r>
+        <w:rPr>
+          <w:highlight w:val="yellow"/>
+          <w:lang w:val="en-US" w:eastAsia="en-US"/>
+        </w:rPr>
+        <w:t xml:space="preserve"> </w:t>
+      </w:r>
+      <w:proofErr w:type="spellStart"/>
+      <w:r>
+        <w:rPr>
+          <w:highlight w:val="yellow"/>
+          <w:lang w:val="en-US" w:eastAsia="en-US"/>
+        </w:rPr>
+        <w:t>trasformandola</w:t>
+      </w:r>
+      <w:proofErr w:type="spellEnd"/>
+      <w:r>
+        <w:rPr>
+          <w:highlight w:val="yellow"/>
+          <w:lang w:val="en-US" w:eastAsia="en-US"/>
+        </w:rPr>
+        <w:t xml:space="preserve"> in </w:t>
+      </w:r>
+      <w:proofErr w:type="spellStart"/>
+      <w:r>
+        <w:rPr>
+          <w:highlight w:val="yellow"/>
+          <w:lang w:val="en-US" w:eastAsia="en-US"/>
+        </w:rPr>
+        <w:t>una</w:t>
+      </w:r>
+      <w:proofErr w:type="spellEnd"/>
+      <w:r>
+        <w:rPr>
+          <w:highlight w:val="yellow"/>
+          <w:lang w:val="en-US" w:eastAsia="en-US"/>
+        </w:rPr>
+        <w:t xml:space="preserve"> </w:t>
+      </w:r>
+      <w:proofErr w:type="spellStart"/>
+      <w:r>
+        <w:rPr>
+          <w:highlight w:val="yellow"/>
+          <w:lang w:val="en-US" w:eastAsia="en-US"/>
+        </w:rPr>
+        <w:t>gerarchia</w:t>
+      </w:r>
+      <w:proofErr w:type="spellEnd"/>
+      <w:r>
+        <w:rPr>
+          <w:highlight w:val="yellow"/>
+          <w:lang w:val="en-US" w:eastAsia="en-US"/>
+        </w:rPr>
+        <w:t xml:space="preserve"> di </w:t>
+      </w:r>
+      <w:proofErr w:type="spellStart"/>
+      <w:r>
+        <w:rPr>
+          <w:highlight w:val="yellow"/>
+          <w:lang w:val="en-US" w:eastAsia="en-US"/>
+        </w:rPr>
+        <w:t>generalizzazione</w:t>
+      </w:r>
+      <w:proofErr w:type="spellEnd"/>
+      <w:r>
+        <w:rPr>
+          <w:highlight w:val="yellow"/>
+          <w:lang w:val="en-US" w:eastAsia="en-US"/>
+        </w:rPr>
+        <w:t xml:space="preserve"> </w:t>
+      </w:r>
+      <w:proofErr w:type="spellStart"/>
+      <w:r>
+        <w:rPr>
+          <w:highlight w:val="yellow"/>
+          <w:lang w:val="en-US" w:eastAsia="en-US"/>
+        </w:rPr>
+        <w:t>rendendo</w:t>
+      </w:r>
+      <w:proofErr w:type="spellEnd"/>
+      <w:r>
+        <w:rPr>
+          <w:highlight w:val="yellow"/>
+          <w:lang w:val="en-US" w:eastAsia="en-US"/>
+        </w:rPr>
+        <w:t xml:space="preserve"> </w:t>
+      </w:r>
+      <w:proofErr w:type="spellStart"/>
+      <w:r>
+        <w:rPr>
+          <w:highlight w:val="yellow"/>
+          <w:lang w:val="en-US" w:eastAsia="en-US"/>
+        </w:rPr>
+        <w:t>possibile</w:t>
+      </w:r>
+      <w:proofErr w:type="spellEnd"/>
+      <w:r>
+        <w:rPr>
+          <w:highlight w:val="yellow"/>
+          <w:lang w:val="en-US" w:eastAsia="en-US"/>
+        </w:rPr>
+        <w:t xml:space="preserve"> la </w:t>
+      </w:r>
+      <w:proofErr w:type="spellStart"/>
+      <w:r>
+        <w:rPr>
+          <w:highlight w:val="yellow"/>
+          <w:lang w:val="en-US" w:eastAsia="en-US"/>
+        </w:rPr>
+        <w:t>distinzione</w:t>
+      </w:r>
+      <w:proofErr w:type="spellEnd"/>
+      <w:r>
+        <w:rPr>
+          <w:highlight w:val="yellow"/>
+          <w:lang w:val="en-US" w:eastAsia="en-US"/>
+        </w:rPr>
+        <w:t xml:space="preserve"> </w:t>
+      </w:r>
+      <w:proofErr w:type="spellStart"/>
+      <w:r>
+        <w:rPr>
+          <w:highlight w:val="yellow"/>
+          <w:lang w:val="en-US" w:eastAsia="en-US"/>
+        </w:rPr>
+        <w:t>dei</w:t>
+      </w:r>
+      <w:proofErr w:type="spellEnd"/>
+      <w:r>
+        <w:rPr>
+          <w:highlight w:val="yellow"/>
+          <w:lang w:val="en-US" w:eastAsia="en-US"/>
+        </w:rPr>
+        <w:t xml:space="preserve"> </w:t>
+      </w:r>
+      <w:proofErr w:type="spellStart"/>
+      <w:r>
+        <w:rPr>
+          <w:highlight w:val="yellow"/>
+          <w:lang w:val="en-US" w:eastAsia="en-US"/>
+        </w:rPr>
+        <w:t>ruoli</w:t>
+      </w:r>
+      <w:proofErr w:type="spellEnd"/>
+      <w:r>
+        <w:rPr>
+          <w:highlight w:val="yellow"/>
+          <w:lang w:val="en-US" w:eastAsia="en-US"/>
+        </w:rPr>
+        <w:t xml:space="preserve"> </w:t>
+      </w:r>
+      <w:proofErr w:type="spellStart"/>
+      <w:r>
+        <w:rPr>
+          <w:highlight w:val="yellow"/>
+          <w:lang w:val="en-US" w:eastAsia="en-US"/>
+        </w:rPr>
+        <w:t>che</w:t>
+      </w:r>
+      <w:proofErr w:type="spellEnd"/>
+      <w:r>
+        <w:rPr>
+          <w:highlight w:val="yellow"/>
+          <w:lang w:val="en-US" w:eastAsia="en-US"/>
+        </w:rPr>
+        <w:t xml:space="preserve"> </w:t>
+      </w:r>
+      <w:proofErr w:type="spellStart"/>
+      <w:r>
+        <w:rPr>
+          <w:highlight w:val="yellow"/>
+          <w:lang w:val="en-US" w:eastAsia="en-US"/>
+        </w:rPr>
+        <w:t>una</w:t>
+      </w:r>
+      <w:proofErr w:type="spellEnd"/>
+      <w:r>
+        <w:rPr>
+          <w:highlight w:val="yellow"/>
+          <w:lang w:val="en-US" w:eastAsia="en-US"/>
+        </w:rPr>
+        <w:t xml:space="preserve"> persona </w:t>
+      </w:r>
+      <w:proofErr w:type="spellStart"/>
+      <w:r>
+        <w:rPr>
+          <w:highlight w:val="yellow"/>
+          <w:lang w:val="en-US" w:eastAsia="en-US"/>
+        </w:rPr>
+        <w:t>ricopre</w:t>
+      </w:r>
+      <w:proofErr w:type="spellEnd"/>
+      <w:r>
+        <w:rPr>
+          <w:highlight w:val="yellow"/>
+          <w:lang w:val="en-US" w:eastAsia="en-US"/>
+        </w:rPr>
+        <w:t xml:space="preserve"> </w:t>
+      </w:r>
+      <w:proofErr w:type="spellStart"/>
+      <w:r>
+        <w:rPr>
+          <w:highlight w:val="yellow"/>
+          <w:lang w:val="en-US" w:eastAsia="en-US"/>
+        </w:rPr>
+        <w:t>all’interno</w:t>
+      </w:r>
+      <w:proofErr w:type="spellEnd"/>
+      <w:r>
+        <w:rPr>
+          <w:highlight w:val="yellow"/>
+          <w:lang w:val="en-US" w:eastAsia="en-US"/>
+        </w:rPr>
+        <w:t xml:space="preserve"> </w:t>
+      </w:r>
+      <w:proofErr w:type="spellStart"/>
+      <w:r>
+        <w:rPr>
+          <w:highlight w:val="yellow"/>
+          <w:lang w:val="en-US" w:eastAsia="en-US"/>
+        </w:rPr>
+        <w:t>dell’azienda</w:t>
+      </w:r>
+      <w:proofErr w:type="spellEnd"/>
+    </w:p>
+    <w:p>
+      <w:pPr>
+        <w:rPr>
+          <w:lang w:val="en-US" w:eastAsia="en-US"/>
+        </w:rPr>
+      </w:pPr>
+      <w:r>
+        <w:rPr>
+          <w:noProof/>
+          <w:lang w:val="en-US" w:eastAsia="en-US"/>
+        </w:rPr>
+        <w:drawing>
+          <wp:inline distT="0" distB="0" distL="0" distR="0" wp14:anchorId="53252AC8" wp14:editId="1764AD72">
+            <wp:extent cx="5783580" cy="2902585"/>
+            <wp:effectExtent l="0" t="0" r="7620" b="0"/>
+            <wp:docPr id="4" name="Immagine 4"/>
+            <wp:cNvGraphicFramePr>
+              <a:graphicFrameLocks xmlns:a="http://schemas.openxmlformats.org/drawingml/2006/main" noChangeAspect="1"/>
+            </wp:cNvGraphicFramePr>
+            <a:graphic xmlns:a="http://schemas.openxmlformats.org/drawingml/2006/main">
+              <a:graphicData uri="http://schemas.openxmlformats.org/drawingml/2006/picture">
+                <pic:pic xmlns:pic="http://schemas.openxmlformats.org/drawingml/2006/picture">
+                  <pic:nvPicPr>
+                    <pic:cNvPr id="4" name="Immagine 4"/>
+                    <pic:cNvPicPr/>
+                  </pic:nvPicPr>
+                  <pic:blipFill rotWithShape="1">
+                    <a:blip r:embed="rId15">
+                      <a:extLst>
+                        <a:ext uri="{28A0092B-C50C-407E-A947-70E740481C1C}">
+                          <a14:useLocalDpi xmlns:a14="http://schemas.microsoft.com/office/drawing/2010/main" val="0"/>
+                        </a:ext>
+                      </a:extLst>
+                    </a:blip>
+                    <a:srcRect t="30858" r="6604"/>
+                    <a:stretch/>
+                  </pic:blipFill>
+                  <pic:spPr bwMode="auto">
+                    <a:xfrm>
+                      <a:off x="0" y="0"/>
+                      <a:ext cx="5783580" cy="2902585"/>
+                    </a:xfrm>
+                    <a:prstGeom prst="rect">
+                      <a:avLst/>
+                    </a:prstGeom>
+                    <a:ln>
+                      <a:noFill/>
+                    </a:ln>
+                    <a:extLst>
+                      <a:ext uri="{53640926-AAD7-44D8-BBD7-CCE9431645EC}">
+                        <a14:shadowObscured xmlns:a14="http://schemas.microsoft.com/office/drawing/2010/main"/>
+                      </a:ext>
+                    </a:extLst>
+                  </pic:spPr>
+                </pic:pic>
+              </a:graphicData>
+            </a:graphic>
+          </wp:inline>
+        </w:drawing>
+      </w:r>
+    </w:p>
+    <w:p>
+      <w:pPr>
+        <w:rPr>
+          <w:lang w:val="en-US" w:eastAsia="en-US"/>
+        </w:rPr>
+      </w:pPr>
+      <w:proofErr w:type="spellStart"/>
+      <w:r>
+        <w:rPr>
+          <w:highlight w:val="yellow"/>
+          <w:lang w:val="en-US" w:eastAsia="en-US"/>
+        </w:rPr>
+        <w:t>Successivamente</w:t>
+      </w:r>
+      <w:proofErr w:type="spellEnd"/>
+      <w:r>
+        <w:rPr>
+          <w:highlight w:val="yellow"/>
+          <w:lang w:val="en-US" w:eastAsia="en-US"/>
+        </w:rPr>
+        <w:t xml:space="preserve"> </w:t>
+      </w:r>
+      <w:proofErr w:type="spellStart"/>
+      <w:r>
+        <w:rPr>
+          <w:highlight w:val="yellow"/>
+          <w:lang w:val="en-US" w:eastAsia="en-US"/>
+        </w:rPr>
+        <w:t>si</w:t>
+      </w:r>
+      <w:proofErr w:type="spellEnd"/>
+      <w:r>
+        <w:rPr>
+          <w:highlight w:val="yellow"/>
+          <w:lang w:val="en-US" w:eastAsia="en-US"/>
+        </w:rPr>
+        <w:t xml:space="preserve"> </w:t>
+      </w:r>
+      <w:proofErr w:type="spellStart"/>
+      <w:r>
+        <w:rPr>
+          <w:highlight w:val="yellow"/>
+          <w:lang w:val="en-US" w:eastAsia="en-US"/>
+        </w:rPr>
+        <w:t>sono</w:t>
+      </w:r>
+      <w:proofErr w:type="spellEnd"/>
+      <w:r>
+        <w:rPr>
+          <w:highlight w:val="yellow"/>
+          <w:lang w:val="en-US" w:eastAsia="en-US"/>
+        </w:rPr>
+        <w:t xml:space="preserve"> </w:t>
+      </w:r>
+      <w:proofErr w:type="spellStart"/>
+      <w:r>
+        <w:rPr>
+          <w:highlight w:val="yellow"/>
+          <w:lang w:val="en-US" w:eastAsia="en-US"/>
+        </w:rPr>
+        <w:t>andati</w:t>
+      </w:r>
+      <w:proofErr w:type="spellEnd"/>
+      <w:r>
+        <w:rPr>
+          <w:highlight w:val="yellow"/>
+          <w:lang w:val="en-US" w:eastAsia="en-US"/>
+        </w:rPr>
+        <w:t xml:space="preserve"> a </w:t>
+      </w:r>
+      <w:proofErr w:type="spellStart"/>
+      <w:r>
+        <w:rPr>
+          <w:highlight w:val="yellow"/>
+          <w:lang w:val="en-US" w:eastAsia="en-US"/>
+        </w:rPr>
+        <w:t>definire</w:t>
+      </w:r>
+      <w:proofErr w:type="spellEnd"/>
+      <w:r>
+        <w:rPr>
+          <w:highlight w:val="yellow"/>
+          <w:lang w:val="en-US" w:eastAsia="en-US"/>
+        </w:rPr>
+        <w:t xml:space="preserve"> </w:t>
+      </w:r>
+      <w:proofErr w:type="spellStart"/>
+      <w:r>
+        <w:rPr>
+          <w:highlight w:val="yellow"/>
+          <w:lang w:val="en-US" w:eastAsia="en-US"/>
+        </w:rPr>
+        <w:t>gli</w:t>
+      </w:r>
+      <w:proofErr w:type="spellEnd"/>
+      <w:r>
+        <w:rPr>
+          <w:highlight w:val="yellow"/>
+          <w:lang w:val="en-US" w:eastAsia="en-US"/>
+        </w:rPr>
+        <w:t xml:space="preserve"> </w:t>
+      </w:r>
+      <w:proofErr w:type="spellStart"/>
+      <w:r>
+        <w:rPr>
+          <w:highlight w:val="yellow"/>
+          <w:lang w:val="en-US" w:eastAsia="en-US"/>
+        </w:rPr>
+        <w:t>attributi</w:t>
+      </w:r>
+      <w:proofErr w:type="spellEnd"/>
+      <w:r>
+        <w:rPr>
+          <w:highlight w:val="yellow"/>
+          <w:lang w:val="en-US" w:eastAsia="en-US"/>
+        </w:rPr>
+        <w:t xml:space="preserve"> </w:t>
+      </w:r>
+      <w:proofErr w:type="spellStart"/>
+      <w:r>
+        <w:rPr>
+          <w:highlight w:val="yellow"/>
+          <w:lang w:val="en-US" w:eastAsia="en-US"/>
+        </w:rPr>
+        <w:t>delle</w:t>
+      </w:r>
+      <w:proofErr w:type="spellEnd"/>
+      <w:r>
+        <w:rPr>
+          <w:highlight w:val="yellow"/>
+          <w:lang w:val="en-US" w:eastAsia="en-US"/>
+        </w:rPr>
+        <w:t xml:space="preserve"> </w:t>
+      </w:r>
+      <w:proofErr w:type="spellStart"/>
+      <w:r>
+        <w:rPr>
+          <w:highlight w:val="yellow"/>
+          <w:lang w:val="en-US" w:eastAsia="en-US"/>
+        </w:rPr>
+        <w:t>singole</w:t>
+      </w:r>
+      <w:proofErr w:type="spellEnd"/>
+      <w:r>
+        <w:rPr>
+          <w:highlight w:val="yellow"/>
+          <w:lang w:val="en-US" w:eastAsia="en-US"/>
+        </w:rPr>
+        <w:t xml:space="preserve"> </w:t>
+      </w:r>
+      <w:proofErr w:type="spellStart"/>
+      <w:r>
+        <w:rPr>
+          <w:highlight w:val="yellow"/>
+          <w:lang w:val="en-US" w:eastAsia="en-US"/>
+        </w:rPr>
+        <w:t>entità</w:t>
+      </w:r>
+      <w:proofErr w:type="spellEnd"/>
+    </w:p>
+    <w:p>
+      <w:pPr>
+        <w:rPr>
+          <w:lang w:val="en-US" w:eastAsia="en-US"/>
+        </w:rPr>
+      </w:pPr>
+      <w:r>
+        <w:rPr>
+          <w:noProof/>
+          <w:lang w:val="en-US" w:eastAsia="en-US"/>
+        </w:rPr>
+        <w:drawing>
+          <wp:inline distT="0" distB="0" distL="0" distR="0" wp14:anchorId="69E58013" wp14:editId="486EED20">
+            <wp:extent cx="4998720" cy="4197985"/>
+            <wp:effectExtent l="0" t="0" r="0" b="0"/>
+            <wp:docPr id="5" name="Immagine 5"/>
+            <wp:cNvGraphicFramePr>
+              <a:graphicFrameLocks xmlns:a="http://schemas.openxmlformats.org/drawingml/2006/main" noChangeAspect="1"/>
+            </wp:cNvGraphicFramePr>
+            <a:graphic xmlns:a="http://schemas.openxmlformats.org/drawingml/2006/main">
+              <a:graphicData uri="http://schemas.openxmlformats.org/drawingml/2006/picture">
+                <pic:pic xmlns:pic="http://schemas.openxmlformats.org/drawingml/2006/picture">
+                  <pic:nvPicPr>
+                    <pic:cNvPr id="5" name="Immagine 5"/>
+                    <pic:cNvPicPr/>
+                  </pic:nvPicPr>
+                  <pic:blipFill rotWithShape="1">
+                    <a:blip r:embed="rId16">
+                      <a:extLst>
+                        <a:ext uri="{28A0092B-C50C-407E-A947-70E740481C1C}">
+                          <a14:useLocalDpi xmlns:a14="http://schemas.microsoft.com/office/drawing/2010/main" val="0"/>
+                        </a:ext>
+                      </a:extLst>
+                    </a:blip>
+                    <a:srcRect l="9968" t="41881" r="9310"/>
+                    <a:stretch/>
+                  </pic:blipFill>
+                  <pic:spPr bwMode="auto">
+                    <a:xfrm>
+                      <a:off x="0" y="0"/>
+                      <a:ext cx="4998720" cy="4197985"/>
+                    </a:xfrm>
+                    <a:prstGeom prst="rect">
+                      <a:avLst/>
+                    </a:prstGeom>
+                    <a:ln>
+                      <a:noFill/>
+                    </a:ln>
+                    <a:extLst>
+                      <a:ext uri="{53640926-AAD7-44D8-BBD7-CCE9431645EC}">
+                        <a14:shadowObscured xmlns:a14="http://schemas.microsoft.com/office/drawing/2010/main"/>
+                      </a:ext>
+                    </a:extLst>
+                  </pic:spPr>
+                </pic:pic>
+              </a:graphicData>
+            </a:graphic>
+          </wp:inline>
+        </w:drawing>
+      </w:r>
+    </w:p>
+    <w:p>
+      <w:pPr>
+        <w:rPr>
+          <w:lang w:val="en-US" w:eastAsia="en-US"/>
+        </w:rPr>
+      </w:pPr>
+    </w:p>
+    <w:p>
+      <w:pPr>
+        <w:pStyle w:val="Titolo3"/>
+      </w:pPr>
+      <w:proofErr w:type="spellStart"/>
+      <w:r>
+        <w:t>Integrazione</w:t>
+      </w:r>
+      <w:proofErr w:type="spellEnd"/>
+      <w:r>
+        <w:t xml:space="preserve"> finale</w:t>
+      </w:r>
+    </w:p>
+    <w:p>
+      <w:pPr>
         <w:pStyle w:val="Testocommento"/>
       </w:pPr>
       <w:r>
-        <w:t xml:space="preserve">In questa sezione è necessario riportare </w:t>
+        <w:t xml:space="preserve">Nell’integrazione finale delle varie parti dello schema E-R è possibile che si evidenzino dei </w:t>
       </w:r>
       <w:r>
         <w:rPr>
           <w:u w:val="single"/>
         </w:rPr>
-        <w:t>tutti</w:t>
-      </w:r>
-      <w:r>
-        <w:t xml:space="preserve"> passi seguiti per la costruzione dello schema E-R finale, a partire dalle specifiche raccolte ed organizzate nel capitolo precedente. Non è richiesto un procedimento specifico: si può adottare una strategia top-down, bottom-up, a macchia d’olio o mista. L’importante è descrivere e commentare tutti i passi della costruzione, andando anche ad inserire “schemi parziali” utilizzati nel processo.</w:t>
-      </w:r>
-    </w:p>
-    <w:p>
-      <w:pPr>
-        <w:pStyle w:val="Titolo3"/>
-      </w:pPr>
-      <w:r>
-        <w:t>Integrazione finale</w:t>
-      </w:r>
-    </w:p>
-    <w:p>
-      <w:pPr>
-        <w:pStyle w:val="Testocommento"/>
-      </w:pPr>
-      <w:r>
-        <w:t xml:space="preserve">Nell’integrazione finale delle varie parti dello schema E-R è possibile che si evidenzino dei </w:t>
+        <w:t>conflitti sui nomi</w:t>
+      </w:r>
+      <w:r>
+        <w:t xml:space="preserve"> utilizzati e dei </w:t>
       </w:r>
       <w:r>
         <w:rPr>
           <w:u w:val="single"/>
         </w:rPr>
-        <w:t>conflitti sui nomi</w:t>
-      </w:r>
-      <w:r>
-        <w:t xml:space="preserve"> utilizzati e dei </w:t>
+        <w:t>conflitti struttu</w:t>
       </w:r>
       <w:r>
         <w:rPr>
           <w:u w:val="single"/>
         </w:rPr>
-        <w:t>conflitti struttu</w:t>
+        <w:t>r</w:t>
       </w:r>
       <w:r>
         <w:rPr>
           <w:u w:val="single"/>
         </w:rPr>
-        <w:t>r</w:t>
-      </w:r>
-      <w:r>
-        <w:rPr>
-          <w:u w:val="single"/>
-        </w:rPr>
         <w:t>ali</w:t>
       </w:r>
       <w:r>
         <w:t>. Prima di riportare lo schema E-R finale, descrivere quali passi sono stati adottati per risolvere tali conflitti.</w:t>
       </w:r>
     </w:p>
-    <w:p/>
+    <w:p>
+      <w:r>
+        <w:rPr>
+          <w:noProof/>
+        </w:rPr>
+        <w:drawing>
+          <wp:inline distT="0" distB="0" distL="0" distR="0" wp14:anchorId="56AEA0AB" wp14:editId="5DA21656">
+            <wp:extent cx="6192520" cy="5957570"/>
+            <wp:effectExtent l="0" t="0" r="0" b="5080"/>
+            <wp:docPr id="6" name="Immagine 6"/>
+            <wp:cNvGraphicFramePr>
+              <a:graphicFrameLocks xmlns:a="http://schemas.openxmlformats.org/drawingml/2006/main" noChangeAspect="1"/>
+            </wp:cNvGraphicFramePr>
+            <a:graphic xmlns:a="http://schemas.openxmlformats.org/drawingml/2006/main">
+              <a:graphicData uri="http://schemas.openxmlformats.org/drawingml/2006/picture">
+                <pic:pic xmlns:pic="http://schemas.openxmlformats.org/drawingml/2006/picture">
+                  <pic:nvPicPr>
+                    <pic:cNvPr id="6" name="Immagine 6"/>
+                    <pic:cNvPicPr/>
+                  </pic:nvPicPr>
+                  <pic:blipFill rotWithShape="1">
+                    <a:blip r:embed="rId17">
+                      <a:extLst>
+                        <a:ext uri="{28A0092B-C50C-407E-A947-70E740481C1C}">
+                          <a14:useLocalDpi xmlns:a14="http://schemas.microsoft.com/office/drawing/2010/main" val="0"/>
+                        </a:ext>
+                      </a:extLst>
+                    </a:blip>
+                    <a:srcRect t="22578"/>
+                    <a:stretch/>
+                  </pic:blipFill>
+                  <pic:spPr bwMode="auto">
+                    <a:xfrm>
+                      <a:off x="0" y="0"/>
+                      <a:ext cx="6192520" cy="5957570"/>
+                    </a:xfrm>
+                    <a:prstGeom prst="rect">
+                      <a:avLst/>
+                    </a:prstGeom>
+                    <a:ln>
+                      <a:noFill/>
+                    </a:ln>
+                    <a:extLst>
+                      <a:ext uri="{53640926-AAD7-44D8-BBD7-CCE9431645EC}">
+                        <a14:shadowObscured xmlns:a14="http://schemas.microsoft.com/office/drawing/2010/main"/>
+                      </a:ext>
+                    </a:extLst>
+                  </pic:spPr>
+                </pic:pic>
+              </a:graphicData>
+            </a:graphic>
+          </wp:inline>
+        </w:drawing>
+      </w:r>
+    </w:p>
     <w:p>
       <w:pPr>
         <w:pStyle w:val="Titolo2"/>
@@ -3987,7 +4788,21 @@
         <w:rPr>
           <w:color w:val="1A1A1A" w:themeColor="background1" w:themeShade="1A"/>
         </w:rPr>
-        <w:t>Descrivere quali trigger sono stati implementati, mostrando il codice SQL per la loro instanziazione. Si faccia riferimento al fatto che il DBMS di riferimento richiede di utilizzare trigger anche per realizzare vincoli di check ed asserzioni.</w:t>
+        <w:t xml:space="preserve">Descrivere quali trigger sono stati implementati, mostrando il codice SQL per la loro </w:t>
+      </w:r>
+      <w:proofErr w:type="spellStart"/>
+      <w:r>
+        <w:rPr>
+          <w:color w:val="1A1A1A" w:themeColor="background1" w:themeShade="1A"/>
+        </w:rPr>
+        <w:t>instanziazione</w:t>
+      </w:r>
+      <w:proofErr w:type="spellEnd"/>
+      <w:r>
+        <w:rPr>
+          <w:color w:val="1A1A1A" w:themeColor="background1" w:themeShade="1A"/>
+        </w:rPr>
+        <w:t>. Si faccia riferimento al fatto che il DBMS di riferimento richiede di utilizzare trigger anche per realizzare vincoli di check ed asserzioni.</w:t>
       </w:r>
     </w:p>
     <w:p>
@@ -4003,7 +4818,15 @@
         <w:pStyle w:val="Testocommento"/>
       </w:pPr>
       <w:r>
-        <w:t>Descrivere quali eventi sono stati implementati, mostrando il codice SQL per la loro instanziazione. Si descriva anche se gli eventi sono istanziati soltanto in fase di configurazione del sistema, o se alcuni eventi specifici vengono istanziati in maniera effimera durante l’esecuzione di alcune procedure.</w:t>
+        <w:t xml:space="preserve">Descrivere quali eventi sono stati implementati, mostrando il codice SQL per la loro </w:t>
+      </w:r>
+      <w:proofErr w:type="spellStart"/>
+      <w:r>
+        <w:t>instanziazione</w:t>
+      </w:r>
+      <w:proofErr w:type="spellEnd"/>
+      <w:r>
+        <w:t>. Si descriva anche se gli eventi sono istanziati soltanto in fase di configurazione del sistema, o se alcuni eventi specifici vengono istanziati in maniera effimera durante l’esecuzione di alcune procedure.</w:t>
       </w:r>
     </w:p>
     <w:p>
@@ -4033,8 +4856,21 @@
       <w:pPr>
         <w:pStyle w:val="Titolo2"/>
       </w:pPr>
-      <w:r>
-        <w:t>Stored Procedures e transazioni</w:t>
+      <w:proofErr w:type="spellStart"/>
+      <w:r>
+        <w:t>Stored</w:t>
+      </w:r>
+      <w:proofErr w:type="spellEnd"/>
+      <w:r>
+        <w:t xml:space="preserve"> </w:t>
+      </w:r>
+      <w:proofErr w:type="spellStart"/>
+      <w:r>
+        <w:t>Procedures</w:t>
+      </w:r>
+      <w:proofErr w:type="spellEnd"/>
+      <w:r>
+        <w:t xml:space="preserve"> e transazioni</w:t>
       </w:r>
     </w:p>
     <w:p>
@@ -4048,7 +4884,21 @@
         <w:rPr>
           <w:color w:val="1A1A1A" w:themeColor="background1" w:themeShade="1A"/>
         </w:rPr>
-        <w:t>Mostrare e commentare le stored procedure che sono state realizzate per implementare la logica applicativa delle operazioni sui dati, evidenziando quando (e perché) sono state realizzate operazioni transazionali complesse.</w:t>
+        <w:t xml:space="preserve">Mostrare e commentare le </w:t>
+      </w:r>
+      <w:proofErr w:type="spellStart"/>
+      <w:r>
+        <w:rPr>
+          <w:color w:val="1A1A1A" w:themeColor="background1" w:themeShade="1A"/>
+        </w:rPr>
+        <w:t>stored</w:t>
+      </w:r>
+      <w:proofErr w:type="spellEnd"/>
+      <w:r>
+        <w:rPr>
+          <w:color w:val="1A1A1A" w:themeColor="background1" w:themeShade="1A"/>
+        </w:rPr>
+        <w:t xml:space="preserve"> procedure che sono state realizzate per implementare la logica applicativa delle operazioni sui dati, evidenziando quando (e perché) sono state realizzate operazioni transazionali complesse.</w:t>
       </w:r>
     </w:p>
     <w:p/>
@@ -4075,7 +4925,15 @@
         <w:pStyle w:val="Titolo2"/>
       </w:pPr>
       <w:r>
-        <w:t>Codice SQL per instanziare il database</w:t>
+        <w:t xml:space="preserve">Codice SQL per </w:t>
+      </w:r>
+      <w:proofErr w:type="spellStart"/>
+      <w:r>
+        <w:t>instanziare</w:t>
+      </w:r>
+      <w:proofErr w:type="spellEnd"/>
+      <w:r>
+        <w:t xml:space="preserve"> il database</w:t>
       </w:r>
     </w:p>
     <w:p>
@@ -4097,7 +4955,23 @@
           <w:color w:val="1A1A1A" w:themeColor="background1" w:themeShade="1A"/>
           <w:lang w:val="it"/>
         </w:rPr>
-        <w:t xml:space="preserve"> Le stored procedure, le viste, i trigger, gli eventi e tutto quello che è stato già inserito all’interno della relazione di progetto nelle sezioni precedenti </w:t>
+        <w:t xml:space="preserve"> Le </w:t>
+      </w:r>
+      <w:proofErr w:type="spellStart"/>
+      <w:r>
+        <w:rPr>
+          <w:color w:val="1A1A1A" w:themeColor="background1" w:themeShade="1A"/>
+          <w:lang w:val="it"/>
+        </w:rPr>
+        <w:t>stored</w:t>
+      </w:r>
+      <w:proofErr w:type="spellEnd"/>
+      <w:r>
+        <w:rPr>
+          <w:color w:val="1A1A1A" w:themeColor="background1" w:themeShade="1A"/>
+          <w:lang w:val="it"/>
+        </w:rPr>
+        <w:t xml:space="preserve"> procedure, le viste, i trigger, gli eventi e tutto quello che è stato già inserito all’interno della relazione di progetto nelle sezioni precedenti </w:t>
       </w:r>
       <w:r>
         <w:rPr>
@@ -4181,7 +5055,21 @@
         <w:rPr>
           <w:color w:val="1A1A1A" w:themeColor="background1" w:themeShade="1A"/>
         </w:rPr>
-        <w:t>Riportare (correttamente formattato) il codice C del thin client realizzato per interagire con la base di dati.</w:t>
+        <w:t xml:space="preserve">Riportare (correttamente formattato) il codice C del </w:t>
+      </w:r>
+      <w:proofErr w:type="spellStart"/>
+      <w:r>
+        <w:rPr>
+          <w:color w:val="1A1A1A" w:themeColor="background1" w:themeShade="1A"/>
+        </w:rPr>
+        <w:t>thin</w:t>
+      </w:r>
+      <w:proofErr w:type="spellEnd"/>
+      <w:r>
+        <w:rPr>
+          <w:color w:val="1A1A1A" w:themeColor="background1" w:themeShade="1A"/>
+        </w:rPr>
+        <w:t xml:space="preserve"> client realizzato per interagire con la base di dati.</w:t>
       </w:r>
     </w:p>
     <w:p>
@@ -4232,8 +5120,8 @@
     </w:p>
     <w:p/>
     <w:sectPr>
-      <w:headerReference w:type="default" r:id="rId14"/>
-      <w:footerReference w:type="default" r:id="rId15"/>
+      <w:headerReference w:type="default" r:id="rId18"/>
+      <w:footerReference w:type="default" r:id="rId19"/>
       <w:type w:val="continuous"/>
       <w:pgSz w:w="11906" w:h="16838"/>
       <w:pgMar w:top="1418" w:right="1077" w:bottom="1418" w:left="1077" w:header="539" w:footer="567" w:gutter="0"/>
@@ -4369,7 +5257,39 @@
         <w:footnoteRef/>
       </w:r>
       <w:r>
-        <w:t xml:space="preserve"> PK = primary key, NN = not null, UQ = unique, UN = unsigned, AI = auto increment. È ovviamente possibile specificare più di un attributo per ciascuna colonna.</w:t>
+        <w:t xml:space="preserve"> PK = </w:t>
+      </w:r>
+      <w:proofErr w:type="spellStart"/>
+      <w:r>
+        <w:t>primary</w:t>
+      </w:r>
+      <w:proofErr w:type="spellEnd"/>
+      <w:r>
+        <w:t xml:space="preserve"> key, NN = not </w:t>
+      </w:r>
+      <w:proofErr w:type="spellStart"/>
+      <w:r>
+        <w:t>null</w:t>
+      </w:r>
+      <w:proofErr w:type="spellEnd"/>
+      <w:r>
+        <w:t xml:space="preserve">, UQ = </w:t>
+      </w:r>
+      <w:proofErr w:type="spellStart"/>
+      <w:r>
+        <w:t>unique</w:t>
+      </w:r>
+      <w:proofErr w:type="spellEnd"/>
+      <w:r>
+        <w:t xml:space="preserve">, UN = unsigned, AI = auto </w:t>
+      </w:r>
+      <w:proofErr w:type="spellStart"/>
+      <w:r>
+        <w:t>increment</w:t>
+      </w:r>
+      <w:proofErr w:type="spellEnd"/>
+      <w:r>
+        <w:t>. È ovviamente possibile specificare più di un attributo per ciascuna colonna.</w:t>
       </w:r>
     </w:p>
   </w:footnote>
@@ -4386,7 +5306,23 @@
         <w:footnoteRef/>
       </w:r>
       <w:r>
-        <w:t xml:space="preserve"> IDX = index, UQ = unique, FT = full text, PR = primary.</w:t>
+        <w:t xml:space="preserve"> IDX = index, UQ = </w:t>
+      </w:r>
+      <w:proofErr w:type="spellStart"/>
+      <w:r>
+        <w:t>unique</w:t>
+      </w:r>
+      <w:proofErr w:type="spellEnd"/>
+      <w:r>
+        <w:t xml:space="preserve">, FT = full text, PR = </w:t>
+      </w:r>
+      <w:proofErr w:type="spellStart"/>
+      <w:r>
+        <w:t>primary</w:t>
+      </w:r>
+      <w:proofErr w:type="spellEnd"/>
+      <w:r>
+        <w:t>.</w:t>
       </w:r>
     </w:p>
   </w:footnote>

</xml_diff>

<commit_message>
Schema E-R ultimato, regole aziendali da RIVEDERE
</commit_message>
<xml_diff>
--- a/Relazione/PROGETTOBASI.docx
+++ b/Relazione/PROGETTOBASI.docx
@@ -2643,72 +2643,62 @@
       </w:r>
     </w:p>
     <w:p>
-      <w:pPr>
-        <w:rPr>
-          <w:highlight w:val="yellow"/>
-        </w:rPr>
-      </w:pPr>
-      <w:r>
-        <w:rPr>
-          <w:highlight w:val="yellow"/>
-        </w:rPr>
+      <w:r>
         <w:t>Dal momento che le richieste del committente</w:t>
       </w:r>
       <w:r>
-        <w:rPr>
-          <w:highlight w:val="yellow"/>
-        </w:rPr>
         <w:t xml:space="preserve"> si</w:t>
       </w:r>
       <w:r>
-        <w:rPr>
-          <w:highlight w:val="yellow"/>
-        </w:rPr>
         <w:t xml:space="preserve"> presentano</w:t>
       </w:r>
       <w:r>
-        <w:rPr>
-          <w:highlight w:val="yellow"/>
-        </w:rPr>
         <w:t xml:space="preserve"> </w:t>
       </w:r>
       <w:r>
-        <w:rPr>
-          <w:highlight w:val="yellow"/>
-        </w:rPr>
-        <w:t>concis</w:t>
-      </w:r>
-      <w:r>
-        <w:rPr>
-          <w:highlight w:val="yellow"/>
-        </w:rPr>
-        <w:t>e</w:t>
-      </w:r>
-      <w:r>
-        <w:rPr>
-          <w:highlight w:val="yellow"/>
-        </w:rPr>
-        <w:t xml:space="preserve"> si è scelto di realizzare lo schema E-R adottando un approccio top-down</w:t>
-      </w:r>
-      <w:r>
-        <w:rPr>
-          <w:highlight w:val="yellow"/>
-        </w:rPr>
-        <w:t>.</w:t>
-      </w:r>
-    </w:p>
-    <w:p>
-      <w:r>
-        <w:rPr>
-          <w:highlight w:val="yellow"/>
-        </w:rPr>
-        <w:t xml:space="preserve">In un primo luogo </w:t>
-      </w:r>
-      <w:r>
-        <w:rPr>
-          <w:highlight w:val="yellow"/>
-        </w:rPr>
-        <w:t>è stato costruito è stato costruito uno “scheletro” dello schema contenente i concetti astratti</w:t>
+        <w:t>lineari e concise</w:t>
+      </w:r>
+      <w:r>
+        <w:t>,</w:t>
+      </w:r>
+      <w:r>
+        <w:t xml:space="preserve"> </w:t>
+      </w:r>
+      <w:r>
+        <w:t xml:space="preserve">è stato possibile individuare nell’immediato i concetti </w:t>
+      </w:r>
+      <w:r>
+        <w:t>da rappresentare con le relazioni che intercorrono tra di loro.</w:t>
+      </w:r>
+      <w:r>
+        <w:br/>
+        <w:t>Per questo motivo è stato scelto un approccio top-down per costruire lo schema E-R.</w:t>
+      </w:r>
+    </w:p>
+    <w:p>
+      <w:r>
+        <w:t>Entità ed associazioni dello schema scheletro sono state denominate a seguito</w:t>
+      </w:r>
+      <w:r>
+        <w:t xml:space="preserve"> d</w:t>
+      </w:r>
+      <w:r>
+        <w:t>el</w:t>
+      </w:r>
+      <w:r>
+        <w:t xml:space="preserve"> glossario dei termini nell’analisi dei requisiti</w:t>
+      </w:r>
+      <w:r>
+        <w:t xml:space="preserve"> e </w:t>
+      </w:r>
+      <w:r>
+        <w:t>presenta</w:t>
+      </w:r>
+      <w:r>
+        <w:t>te</w:t>
+      </w:r>
+      <w:r>
+        <w:t xml:space="preserve"> in modo astratto.</w:t>
       </w:r>
     </w:p>
     <w:p>
@@ -2798,16 +2788,20 @@
       </w:pPr>
       <w:r>
         <w:rPr>
-          <w:highlight w:val="yellow"/>
           <w:lang w:val="en-US" w:eastAsia="en-US"/>
         </w:rPr>
         <w:lastRenderedPageBreak/>
-        <w:t xml:space="preserve">In un primo </w:t>
+        <w:t>Il primo</w:t>
+      </w:r>
+      <w:r>
+        <w:rPr>
+          <w:lang w:val="en-US" w:eastAsia="en-US"/>
+        </w:rPr>
+        <w:t xml:space="preserve"> </w:t>
       </w:r>
       <w:proofErr w:type="spellStart"/>
       <w:r>
         <w:rPr>
-          <w:highlight w:val="yellow"/>
           <w:lang w:val="en-US" w:eastAsia="en-US"/>
         </w:rPr>
         <w:t>raffinamento</w:t>
@@ -2815,7 +2809,26 @@
       <w:proofErr w:type="spellEnd"/>
       <w:r>
         <w:rPr>
-          <w:highlight w:val="yellow"/>
+          <w:lang w:val="en-US" w:eastAsia="en-US"/>
+        </w:rPr>
+        <w:t xml:space="preserve"> è </w:t>
+      </w:r>
+      <w:proofErr w:type="spellStart"/>
+      <w:r>
+        <w:rPr>
+          <w:lang w:val="en-US" w:eastAsia="en-US"/>
+        </w:rPr>
+        <w:t>stat</w:t>
+      </w:r>
+      <w:r>
+        <w:rPr>
+          <w:lang w:val="en-US" w:eastAsia="en-US"/>
+        </w:rPr>
+        <w:t>o</w:t>
+      </w:r>
+      <w:proofErr w:type="spellEnd"/>
+      <w:r>
+        <w:rPr>
           <w:lang w:val="en-US" w:eastAsia="en-US"/>
         </w:rPr>
         <w:t xml:space="preserve"> </w:t>
@@ -2823,31 +2836,33 @@
       <w:proofErr w:type="spellStart"/>
       <w:r>
         <w:rPr>
-          <w:highlight w:val="yellow"/>
-          <w:lang w:val="en-US" w:eastAsia="en-US"/>
-        </w:rPr>
-        <w:t>si</w:t>
+          <w:lang w:val="en-US" w:eastAsia="en-US"/>
+        </w:rPr>
+        <w:t>sull’entità</w:t>
       </w:r>
       <w:proofErr w:type="spellEnd"/>
       <w:r>
         <w:rPr>
-          <w:highlight w:val="yellow"/>
-          <w:lang w:val="en-US" w:eastAsia="en-US"/>
-        </w:rPr>
-        <w:t xml:space="preserve"> è </w:t>
+          <w:lang w:val="en-US" w:eastAsia="en-US"/>
+        </w:rPr>
+        <w:t xml:space="preserve"> </w:t>
       </w:r>
       <w:proofErr w:type="spellStart"/>
       <w:r>
         <w:rPr>
-          <w:highlight w:val="yellow"/>
-          <w:lang w:val="en-US" w:eastAsia="en-US"/>
-        </w:rPr>
-        <w:t>lavorato</w:t>
+          <w:lang w:val="en-US" w:eastAsia="en-US"/>
+        </w:rPr>
+        <w:t>lavoratore</w:t>
       </w:r>
       <w:proofErr w:type="spellEnd"/>
       <w:r>
         <w:rPr>
-          <w:highlight w:val="yellow"/>
+          <w:lang w:val="en-US" w:eastAsia="en-US"/>
+        </w:rPr>
+        <w:t>,</w:t>
+      </w:r>
+      <w:r>
+        <w:rPr>
           <w:lang w:val="en-US" w:eastAsia="en-US"/>
         </w:rPr>
         <w:t xml:space="preserve"> </w:t>
@@ -2855,15 +2870,27 @@
       <w:proofErr w:type="spellStart"/>
       <w:r>
         <w:rPr>
-          <w:highlight w:val="yellow"/>
-          <w:lang w:val="en-US" w:eastAsia="en-US"/>
-        </w:rPr>
-        <w:t>sull’entità</w:t>
+          <w:lang w:val="en-US" w:eastAsia="en-US"/>
+        </w:rPr>
+        <w:t>trasformandola</w:t>
       </w:r>
       <w:proofErr w:type="spellEnd"/>
       <w:r>
         <w:rPr>
-          <w:highlight w:val="yellow"/>
+          <w:lang w:val="en-US" w:eastAsia="en-US"/>
+        </w:rPr>
+        <w:t xml:space="preserve"> in </w:t>
+      </w:r>
+      <w:proofErr w:type="spellStart"/>
+      <w:r>
+        <w:rPr>
+          <w:lang w:val="en-US" w:eastAsia="en-US"/>
+        </w:rPr>
+        <w:t>una</w:t>
+      </w:r>
+      <w:proofErr w:type="spellEnd"/>
+      <w:r>
+        <w:rPr>
           <w:lang w:val="en-US" w:eastAsia="en-US"/>
         </w:rPr>
         <w:t xml:space="preserve"> </w:t>
@@ -2871,47 +2898,81 @@
       <w:proofErr w:type="spellStart"/>
       <w:r>
         <w:rPr>
-          <w:highlight w:val="yellow"/>
-          <w:lang w:val="en-US" w:eastAsia="en-US"/>
-        </w:rPr>
-        <w:t>lavoratore</w:t>
+          <w:lang w:val="en-US" w:eastAsia="en-US"/>
+        </w:rPr>
+        <w:t>gerarchia</w:t>
       </w:r>
       <w:proofErr w:type="spellEnd"/>
       <w:r>
         <w:rPr>
-          <w:highlight w:val="yellow"/>
+          <w:lang w:val="en-US" w:eastAsia="en-US"/>
+        </w:rPr>
+        <w:t xml:space="preserve"> di </w:t>
+      </w:r>
+      <w:proofErr w:type="spellStart"/>
+      <w:r>
+        <w:rPr>
+          <w:lang w:val="en-US" w:eastAsia="en-US"/>
+        </w:rPr>
+        <w:t>generalizzazione</w:t>
+      </w:r>
+      <w:proofErr w:type="spellEnd"/>
+      <w:r>
+        <w:rPr>
           <w:lang w:val="en-US" w:eastAsia="en-US"/>
         </w:rPr>
         <w:t xml:space="preserve"> </w:t>
       </w:r>
+      <w:r>
+        <w:rPr>
+          <w:lang w:val="en-US" w:eastAsia="en-US"/>
+        </w:rPr>
+        <w:t xml:space="preserve">per </w:t>
+      </w:r>
       <w:proofErr w:type="spellStart"/>
       <w:r>
         <w:rPr>
-          <w:highlight w:val="yellow"/>
-          <w:lang w:val="en-US" w:eastAsia="en-US"/>
-        </w:rPr>
-        <w:t>trasformandola</w:t>
+          <w:lang w:val="en-US" w:eastAsia="en-US"/>
+        </w:rPr>
+        <w:t>rendere</w:t>
+      </w:r>
+      <w:r>
+        <w:rPr>
+          <w:lang w:val="en-US" w:eastAsia="en-US"/>
+        </w:rPr>
+        <w:t>re</w:t>
       </w:r>
       <w:proofErr w:type="spellEnd"/>
       <w:r>
         <w:rPr>
-          <w:highlight w:val="yellow"/>
-          <w:lang w:val="en-US" w:eastAsia="en-US"/>
-        </w:rPr>
-        <w:t xml:space="preserve"> in </w:t>
+          <w:lang w:val="en-US" w:eastAsia="en-US"/>
+        </w:rPr>
+        <w:t xml:space="preserve"> </w:t>
       </w:r>
       <w:proofErr w:type="spellStart"/>
       <w:r>
         <w:rPr>
-          <w:highlight w:val="yellow"/>
-          <w:lang w:val="en-US" w:eastAsia="en-US"/>
-        </w:rPr>
-        <w:t>una</w:t>
+          <w:lang w:val="en-US" w:eastAsia="en-US"/>
+        </w:rPr>
+        <w:t>possibile</w:t>
       </w:r>
       <w:proofErr w:type="spellEnd"/>
       <w:r>
         <w:rPr>
-          <w:highlight w:val="yellow"/>
+          <w:lang w:val="en-US" w:eastAsia="en-US"/>
+        </w:rPr>
+        <w:t xml:space="preserve"> la </w:t>
+      </w:r>
+      <w:proofErr w:type="spellStart"/>
+      <w:r>
+        <w:rPr>
+          <w:lang w:val="en-US" w:eastAsia="en-US"/>
+        </w:rPr>
+        <w:t>distinzione</w:t>
+      </w:r>
+      <w:proofErr w:type="spellEnd"/>
+      <w:r>
+        <w:rPr>
           <w:lang w:val="en-US" w:eastAsia="en-US"/>
         </w:rPr>
         <w:t xml:space="preserve"> </w:t>
@@ -2919,31 +2980,27 @@
       <w:proofErr w:type="spellStart"/>
       <w:r>
         <w:rPr>
-          <w:highlight w:val="yellow"/>
-          <w:lang w:val="en-US" w:eastAsia="en-US"/>
-        </w:rPr>
-        <w:t>gerarchia</w:t>
+          <w:lang w:val="en-US" w:eastAsia="en-US"/>
+        </w:rPr>
+        <w:t>dei</w:t>
       </w:r>
       <w:proofErr w:type="spellEnd"/>
       <w:r>
         <w:rPr>
-          <w:highlight w:val="yellow"/>
-          <w:lang w:val="en-US" w:eastAsia="en-US"/>
-        </w:rPr>
-        <w:t xml:space="preserve"> di </w:t>
+          <w:lang w:val="en-US" w:eastAsia="en-US"/>
+        </w:rPr>
+        <w:t xml:space="preserve"> </w:t>
       </w:r>
       <w:proofErr w:type="spellStart"/>
       <w:r>
         <w:rPr>
-          <w:highlight w:val="yellow"/>
-          <w:lang w:val="en-US" w:eastAsia="en-US"/>
-        </w:rPr>
-        <w:t>generalizzazione</w:t>
+          <w:lang w:val="en-US" w:eastAsia="en-US"/>
+        </w:rPr>
+        <w:t>ruoli</w:t>
       </w:r>
       <w:proofErr w:type="spellEnd"/>
       <w:r>
         <w:rPr>
-          <w:highlight w:val="yellow"/>
           <w:lang w:val="en-US" w:eastAsia="en-US"/>
         </w:rPr>
         <w:t xml:space="preserve"> </w:t>
@@ -2951,15 +3008,27 @@
       <w:proofErr w:type="spellStart"/>
       <w:r>
         <w:rPr>
-          <w:highlight w:val="yellow"/>
-          <w:lang w:val="en-US" w:eastAsia="en-US"/>
-        </w:rPr>
-        <w:t>rendendo</w:t>
+          <w:lang w:val="en-US" w:eastAsia="en-US"/>
+        </w:rPr>
+        <w:t>che</w:t>
       </w:r>
       <w:proofErr w:type="spellEnd"/>
       <w:r>
         <w:rPr>
-          <w:highlight w:val="yellow"/>
+          <w:lang w:val="en-US" w:eastAsia="en-US"/>
+        </w:rPr>
+        <w:t xml:space="preserve"> un </w:t>
+      </w:r>
+      <w:proofErr w:type="spellStart"/>
+      <w:r>
+        <w:rPr>
+          <w:lang w:val="en-US" w:eastAsia="en-US"/>
+        </w:rPr>
+        <w:t>utente</w:t>
+      </w:r>
+      <w:proofErr w:type="spellEnd"/>
+      <w:r>
+        <w:rPr>
           <w:lang w:val="en-US" w:eastAsia="en-US"/>
         </w:rPr>
         <w:t xml:space="preserve"> </w:t>
@@ -2967,31 +3036,27 @@
       <w:proofErr w:type="spellStart"/>
       <w:r>
         <w:rPr>
-          <w:highlight w:val="yellow"/>
-          <w:lang w:val="en-US" w:eastAsia="en-US"/>
-        </w:rPr>
-        <w:t>possibile</w:t>
+          <w:lang w:val="en-US" w:eastAsia="en-US"/>
+        </w:rPr>
+        <w:t>interno</w:t>
       </w:r>
       <w:proofErr w:type="spellEnd"/>
       <w:r>
         <w:rPr>
-          <w:highlight w:val="yellow"/>
-          <w:lang w:val="en-US" w:eastAsia="en-US"/>
-        </w:rPr>
-        <w:t xml:space="preserve"> la </w:t>
+          <w:lang w:val="en-US" w:eastAsia="en-US"/>
+        </w:rPr>
+        <w:t xml:space="preserve"> </w:t>
       </w:r>
       <w:proofErr w:type="spellStart"/>
       <w:r>
         <w:rPr>
-          <w:highlight w:val="yellow"/>
-          <w:lang w:val="en-US" w:eastAsia="en-US"/>
-        </w:rPr>
-        <w:t>distinzione</w:t>
+          <w:lang w:val="en-US" w:eastAsia="en-US"/>
+        </w:rPr>
+        <w:t>all’azienda</w:t>
       </w:r>
       <w:proofErr w:type="spellEnd"/>
       <w:r>
         <w:rPr>
-          <w:highlight w:val="yellow"/>
           <w:lang w:val="en-US" w:eastAsia="en-US"/>
         </w:rPr>
         <w:t xml:space="preserve"> </w:t>
@@ -2999,15 +3064,13 @@
       <w:proofErr w:type="spellStart"/>
       <w:r>
         <w:rPr>
-          <w:highlight w:val="yellow"/>
-          <w:lang w:val="en-US" w:eastAsia="en-US"/>
-        </w:rPr>
-        <w:t>dei</w:t>
+          <w:lang w:val="en-US" w:eastAsia="en-US"/>
+        </w:rPr>
+        <w:t>può</w:t>
       </w:r>
       <w:proofErr w:type="spellEnd"/>
       <w:r>
         <w:rPr>
-          <w:highlight w:val="yellow"/>
           <w:lang w:val="en-US" w:eastAsia="en-US"/>
         </w:rPr>
         <w:t xml:space="preserve"> </w:t>
@@ -3015,23 +3078,54 @@
       <w:proofErr w:type="spellStart"/>
       <w:r>
         <w:rPr>
-          <w:highlight w:val="yellow"/>
-          <w:lang w:val="en-US" w:eastAsia="en-US"/>
-        </w:rPr>
-        <w:t>ruoli</w:t>
+          <w:lang w:val="en-US" w:eastAsia="en-US"/>
+        </w:rPr>
+        <w:t>ricoprire</w:t>
       </w:r>
       <w:proofErr w:type="spellEnd"/>
       <w:r>
         <w:rPr>
-          <w:highlight w:val="yellow"/>
           <w:lang w:val="en-US" w:eastAsia="en-US"/>
         </w:rPr>
         <w:t xml:space="preserve"> </w:t>
       </w:r>
+      <w:r>
+        <w:rPr>
+          <w:lang w:val="en-US" w:eastAsia="en-US"/>
+        </w:rPr>
+        <w:t xml:space="preserve">e </w:t>
+      </w:r>
       <w:proofErr w:type="spellStart"/>
       <w:r>
         <w:rPr>
-          <w:highlight w:val="yellow"/>
+          <w:lang w:val="en-US" w:eastAsia="en-US"/>
+        </w:rPr>
+        <w:t>delle</w:t>
+      </w:r>
+      <w:proofErr w:type="spellEnd"/>
+      <w:r>
+        <w:rPr>
+          <w:lang w:val="en-US" w:eastAsia="en-US"/>
+        </w:rPr>
+        <w:t xml:space="preserve"> </w:t>
+      </w:r>
+      <w:proofErr w:type="spellStart"/>
+      <w:r>
+        <w:rPr>
+          <w:lang w:val="en-US" w:eastAsia="en-US"/>
+        </w:rPr>
+        <w:t>azioni</w:t>
+      </w:r>
+      <w:proofErr w:type="spellEnd"/>
+      <w:r>
+        <w:rPr>
+          <w:lang w:val="en-US" w:eastAsia="en-US"/>
+        </w:rPr>
+        <w:t xml:space="preserve"> </w:t>
+      </w:r>
+      <w:proofErr w:type="spellStart"/>
+      <w:r>
+        <w:rPr>
           <w:lang w:val="en-US" w:eastAsia="en-US"/>
         </w:rPr>
         <w:t>che</w:t>
@@ -3039,7 +3133,6 @@
       <w:proofErr w:type="spellEnd"/>
       <w:r>
         <w:rPr>
-          <w:highlight w:val="yellow"/>
           <w:lang w:val="en-US" w:eastAsia="en-US"/>
         </w:rPr>
         <w:t xml:space="preserve"> </w:t>
@@ -3047,31 +3140,27 @@
       <w:proofErr w:type="spellStart"/>
       <w:r>
         <w:rPr>
-          <w:highlight w:val="yellow"/>
-          <w:lang w:val="en-US" w:eastAsia="en-US"/>
-        </w:rPr>
-        <w:t>una</w:t>
+          <w:lang w:val="en-US" w:eastAsia="en-US"/>
+        </w:rPr>
+        <w:t>quest’ultimo</w:t>
       </w:r>
       <w:proofErr w:type="spellEnd"/>
       <w:r>
         <w:rPr>
-          <w:highlight w:val="yellow"/>
-          <w:lang w:val="en-US" w:eastAsia="en-US"/>
-        </w:rPr>
-        <w:t xml:space="preserve"> persona </w:t>
+          <w:lang w:val="en-US" w:eastAsia="en-US"/>
+        </w:rPr>
+        <w:t xml:space="preserve"> </w:t>
       </w:r>
       <w:proofErr w:type="spellStart"/>
       <w:r>
         <w:rPr>
-          <w:highlight w:val="yellow"/>
-          <w:lang w:val="en-US" w:eastAsia="en-US"/>
-        </w:rPr>
-        <w:t>ricopre</w:t>
+          <w:lang w:val="en-US" w:eastAsia="en-US"/>
+        </w:rPr>
+        <w:t>può</w:t>
       </w:r>
       <w:proofErr w:type="spellEnd"/>
       <w:r>
         <w:rPr>
-          <w:highlight w:val="yellow"/>
           <w:lang w:val="en-US" w:eastAsia="en-US"/>
         </w:rPr>
         <w:t xml:space="preserve"> </w:t>
@@ -3079,28 +3168,24 @@
       <w:proofErr w:type="spellStart"/>
       <w:r>
         <w:rPr>
-          <w:highlight w:val="yellow"/>
-          <w:lang w:val="en-US" w:eastAsia="en-US"/>
-        </w:rPr>
-        <w:t>all’interno</w:t>
+          <w:lang w:val="en-US" w:eastAsia="en-US"/>
+        </w:rPr>
+        <w:t>intraprendere</w:t>
       </w:r>
       <w:proofErr w:type="spellEnd"/>
       <w:r>
         <w:rPr>
-          <w:highlight w:val="yellow"/>
-          <w:lang w:val="en-US" w:eastAsia="en-US"/>
-        </w:rPr>
-        <w:t xml:space="preserve"> </w:t>
-      </w:r>
-      <w:proofErr w:type="spellStart"/>
-      <w:r>
-        <w:rPr>
-          <w:highlight w:val="yellow"/>
-          <w:lang w:val="en-US" w:eastAsia="en-US"/>
-        </w:rPr>
-        <w:t>dell’azienda</w:t>
-      </w:r>
-      <w:proofErr w:type="spellEnd"/>
+          <w:lang w:val="en-US" w:eastAsia="en-US"/>
+        </w:rPr>
+        <w:t>.</w:t>
+      </w:r>
+    </w:p>
+    <w:p>
+      <w:pPr>
+        <w:rPr>
+          <w:lang w:val="en-US" w:eastAsia="en-US"/>
+        </w:rPr>
+      </w:pPr>
     </w:p>
     <w:p>
       <w:pPr>
@@ -3114,9 +3199,9 @@
           <w:lang w:val="en-US" w:eastAsia="en-US"/>
         </w:rPr>
         <w:drawing>
-          <wp:inline distT="0" distB="0" distL="0" distR="0" wp14:anchorId="53252AC8" wp14:editId="1764AD72">
-            <wp:extent cx="5783580" cy="2902585"/>
-            <wp:effectExtent l="0" t="0" r="7620" b="0"/>
+          <wp:inline distT="0" distB="0" distL="0" distR="0" wp14:anchorId="53252AC8" wp14:editId="6AB810FE">
+            <wp:extent cx="6103694" cy="3063240"/>
+            <wp:effectExtent l="0" t="0" r="0" b="3810"/>
             <wp:docPr id="4" name="Immagine 4"/>
             <wp:cNvGraphicFramePr>
               <a:graphicFrameLocks xmlns:a="http://schemas.openxmlformats.org/drawingml/2006/main" noChangeAspect="1"/>
@@ -3142,7 +3227,7 @@
                   <pic:spPr bwMode="auto">
                     <a:xfrm>
                       <a:off x="0" y="0"/>
-                      <a:ext cx="5783580" cy="2902585"/>
+                      <a:ext cx="6130381" cy="3076633"/>
                     </a:xfrm>
                     <a:prstGeom prst="rect">
                       <a:avLst/>
@@ -3169,18 +3254,29 @@
           <w:lang w:val="en-US" w:eastAsia="en-US"/>
         </w:rPr>
       </w:pPr>
+    </w:p>
+    <w:p>
+      <w:pPr>
+        <w:rPr>
+          <w:lang w:val="en-US" w:eastAsia="en-US"/>
+        </w:rPr>
+      </w:pPr>
+      <w:r>
+        <w:rPr>
+          <w:lang w:val="en-US" w:eastAsia="en-US"/>
+        </w:rPr>
+        <w:t xml:space="preserve">In un secondo </w:t>
+      </w:r>
       <w:proofErr w:type="spellStart"/>
       <w:r>
         <w:rPr>
-          <w:highlight w:val="yellow"/>
-          <w:lang w:val="en-US" w:eastAsia="en-US"/>
-        </w:rPr>
-        <w:t>Successivamente</w:t>
+          <w:lang w:val="en-US" w:eastAsia="en-US"/>
+        </w:rPr>
+        <w:t>momento</w:t>
       </w:r>
       <w:proofErr w:type="spellEnd"/>
       <w:r>
         <w:rPr>
-          <w:highlight w:val="yellow"/>
           <w:lang w:val="en-US" w:eastAsia="en-US"/>
         </w:rPr>
         <w:t xml:space="preserve"> </w:t>
@@ -3188,15 +3284,13 @@
       <w:proofErr w:type="spellStart"/>
       <w:r>
         <w:rPr>
-          <w:highlight w:val="yellow"/>
-          <w:lang w:val="en-US" w:eastAsia="en-US"/>
-        </w:rPr>
-        <w:t>si</w:t>
+          <w:lang w:val="en-US" w:eastAsia="en-US"/>
+        </w:rPr>
+        <w:t>sono</w:t>
       </w:r>
       <w:proofErr w:type="spellEnd"/>
       <w:r>
         <w:rPr>
-          <w:highlight w:val="yellow"/>
           <w:lang w:val="en-US" w:eastAsia="en-US"/>
         </w:rPr>
         <w:t xml:space="preserve"> </w:t>
@@ -3204,7 +3298,241 @@
       <w:proofErr w:type="spellStart"/>
       <w:r>
         <w:rPr>
-          <w:highlight w:val="yellow"/>
+          <w:lang w:val="en-US" w:eastAsia="en-US"/>
+        </w:rPr>
+        <w:t>stati</w:t>
+      </w:r>
+      <w:proofErr w:type="spellEnd"/>
+      <w:r>
+        <w:rPr>
+          <w:lang w:val="en-US" w:eastAsia="en-US"/>
+        </w:rPr>
+        <w:t xml:space="preserve"> </w:t>
+      </w:r>
+      <w:proofErr w:type="spellStart"/>
+      <w:r>
+        <w:rPr>
+          <w:lang w:val="en-US" w:eastAsia="en-US"/>
+        </w:rPr>
+        <w:t>definiti</w:t>
+      </w:r>
+      <w:proofErr w:type="spellEnd"/>
+      <w:r>
+        <w:rPr>
+          <w:lang w:val="en-US" w:eastAsia="en-US"/>
+        </w:rPr>
+        <w:t xml:space="preserve"> </w:t>
+      </w:r>
+      <w:proofErr w:type="spellStart"/>
+      <w:r>
+        <w:rPr>
+          <w:lang w:val="en-US" w:eastAsia="en-US"/>
+        </w:rPr>
+        <w:t>eventuali</w:t>
+      </w:r>
+      <w:proofErr w:type="spellEnd"/>
+      <w:r>
+        <w:rPr>
+          <w:lang w:val="en-US" w:eastAsia="en-US"/>
+        </w:rPr>
+        <w:t xml:space="preserve"> </w:t>
+      </w:r>
+      <w:proofErr w:type="spellStart"/>
+      <w:r>
+        <w:rPr>
+          <w:lang w:val="en-US" w:eastAsia="en-US"/>
+        </w:rPr>
+        <w:t>attribut</w:t>
+      </w:r>
+      <w:r>
+        <w:rPr>
+          <w:lang w:val="en-US" w:eastAsia="en-US"/>
+        </w:rPr>
+        <w:t>i</w:t>
+      </w:r>
+      <w:proofErr w:type="spellEnd"/>
+      <w:r>
+        <w:rPr>
+          <w:lang w:val="en-US" w:eastAsia="en-US"/>
+        </w:rPr>
+        <w:t xml:space="preserve"> per </w:t>
+      </w:r>
+      <w:proofErr w:type="spellStart"/>
+      <w:r>
+        <w:rPr>
+          <w:lang w:val="en-US" w:eastAsia="en-US"/>
+        </w:rPr>
+        <w:t>ogni</w:t>
+      </w:r>
+      <w:proofErr w:type="spellEnd"/>
+      <w:r>
+        <w:rPr>
+          <w:lang w:val="en-US" w:eastAsia="en-US"/>
+        </w:rPr>
+        <w:t xml:space="preserve"> </w:t>
+      </w:r>
+      <w:proofErr w:type="spellStart"/>
+      <w:r>
+        <w:rPr>
+          <w:lang w:val="en-US" w:eastAsia="en-US"/>
+        </w:rPr>
+        <w:t>entità</w:t>
+      </w:r>
+      <w:proofErr w:type="spellEnd"/>
+      <w:r>
+        <w:rPr>
+          <w:lang w:val="en-US" w:eastAsia="en-US"/>
+        </w:rPr>
+        <w:t xml:space="preserve"> e </w:t>
+      </w:r>
+      <w:proofErr w:type="spellStart"/>
+      <w:r>
+        <w:rPr>
+          <w:lang w:val="en-US" w:eastAsia="en-US"/>
+        </w:rPr>
+        <w:t>relazione</w:t>
+      </w:r>
+      <w:proofErr w:type="spellEnd"/>
+      <w:r>
+        <w:rPr>
+          <w:lang w:val="en-US" w:eastAsia="en-US"/>
+        </w:rPr>
+        <w:t>.</w:t>
+      </w:r>
+      <w:r>
+        <w:rPr>
+          <w:lang w:val="en-US" w:eastAsia="en-US"/>
+        </w:rPr>
+        <w:br/>
+        <w:t>D</w:t>
+      </w:r>
+      <w:r>
+        <w:rPr>
+          <w:lang w:val="en-US" w:eastAsia="en-US"/>
+        </w:rPr>
+        <w:t>ato</w:t>
+      </w:r>
+      <w:r>
+        <w:rPr>
+          <w:lang w:val="en-US" w:eastAsia="en-US"/>
+        </w:rPr>
+        <w:t xml:space="preserve"> </w:t>
+      </w:r>
+      <w:proofErr w:type="spellStart"/>
+      <w:r>
+        <w:rPr>
+          <w:lang w:val="en-US" w:eastAsia="en-US"/>
+        </w:rPr>
+        <w:t>che</w:t>
+      </w:r>
+      <w:proofErr w:type="spellEnd"/>
+      <w:r>
+        <w:rPr>
+          <w:lang w:val="en-US" w:eastAsia="en-US"/>
+        </w:rPr>
+        <w:t xml:space="preserve"> </w:t>
+      </w:r>
+      <w:proofErr w:type="spellStart"/>
+      <w:r>
+        <w:rPr>
+          <w:lang w:val="en-US" w:eastAsia="en-US"/>
+        </w:rPr>
+        <w:t>nella</w:t>
+      </w:r>
+      <w:proofErr w:type="spellEnd"/>
+      <w:r>
+        <w:rPr>
+          <w:lang w:val="en-US" w:eastAsia="en-US"/>
+        </w:rPr>
+        <w:t xml:space="preserve"> </w:t>
+      </w:r>
+      <w:proofErr w:type="spellStart"/>
+      <w:r>
+        <w:rPr>
+          <w:lang w:val="en-US" w:eastAsia="en-US"/>
+        </w:rPr>
+        <w:t>descrizione</w:t>
+      </w:r>
+      <w:proofErr w:type="spellEnd"/>
+      <w:r>
+        <w:rPr>
+          <w:lang w:val="en-US" w:eastAsia="en-US"/>
+        </w:rPr>
+        <w:t xml:space="preserve"> del </w:t>
+      </w:r>
+      <w:proofErr w:type="spellStart"/>
+      <w:r>
+        <w:rPr>
+          <w:lang w:val="en-US" w:eastAsia="en-US"/>
+        </w:rPr>
+        <w:t>minimondo</w:t>
+      </w:r>
+      <w:proofErr w:type="spellEnd"/>
+      <w:r>
+        <w:rPr>
+          <w:lang w:val="en-US" w:eastAsia="en-US"/>
+        </w:rPr>
+        <w:t xml:space="preserve"> </w:t>
+      </w:r>
+      <w:proofErr w:type="spellStart"/>
+      <w:r>
+        <w:rPr>
+          <w:lang w:val="en-US" w:eastAsia="en-US"/>
+        </w:rPr>
+        <w:t>affidata</w:t>
+      </w:r>
+      <w:proofErr w:type="spellEnd"/>
+      <w:r>
+        <w:rPr>
+          <w:lang w:val="en-US" w:eastAsia="en-US"/>
+        </w:rPr>
+        <w:t xml:space="preserve"> non ne </w:t>
+      </w:r>
+      <w:proofErr w:type="spellStart"/>
+      <w:r>
+        <w:rPr>
+          <w:lang w:val="en-US" w:eastAsia="en-US"/>
+        </w:rPr>
+        <w:t>erano</w:t>
+      </w:r>
+      <w:proofErr w:type="spellEnd"/>
+      <w:r>
+        <w:rPr>
+          <w:lang w:val="en-US" w:eastAsia="en-US"/>
+        </w:rPr>
+        <w:t xml:space="preserve"> </w:t>
+      </w:r>
+      <w:proofErr w:type="spellStart"/>
+      <w:r>
+        <w:rPr>
+          <w:lang w:val="en-US" w:eastAsia="en-US"/>
+        </w:rPr>
+        <w:t>esplicitamente</w:t>
+      </w:r>
+      <w:proofErr w:type="spellEnd"/>
+      <w:r>
+        <w:rPr>
+          <w:lang w:val="en-US" w:eastAsia="en-US"/>
+        </w:rPr>
+        <w:t xml:space="preserve"> </w:t>
+      </w:r>
+      <w:proofErr w:type="spellStart"/>
+      <w:r>
+        <w:rPr>
+          <w:lang w:val="en-US" w:eastAsia="en-US"/>
+        </w:rPr>
+        <w:t>presenti</w:t>
+      </w:r>
+      <w:proofErr w:type="spellEnd"/>
+      <w:r>
+        <w:rPr>
+          <w:lang w:val="en-US" w:eastAsia="en-US"/>
+        </w:rPr>
+        <w:t xml:space="preserve">, ne </w:t>
+      </w:r>
+      <w:proofErr w:type="spellStart"/>
+      <w:r>
+        <w:rPr>
           <w:lang w:val="en-US" w:eastAsia="en-US"/>
         </w:rPr>
         <w:t>sono</w:t>
@@ -3212,7 +3540,6 @@
       <w:proofErr w:type="spellEnd"/>
       <w:r>
         <w:rPr>
-          <w:highlight w:val="yellow"/>
           <w:lang w:val="en-US" w:eastAsia="en-US"/>
         </w:rPr>
         <w:t xml:space="preserve"> </w:t>
@@ -3220,31 +3547,27 @@
       <w:proofErr w:type="spellStart"/>
       <w:r>
         <w:rPr>
-          <w:highlight w:val="yellow"/>
-          <w:lang w:val="en-US" w:eastAsia="en-US"/>
-        </w:rPr>
-        <w:t>andati</w:t>
+          <w:lang w:val="en-US" w:eastAsia="en-US"/>
+        </w:rPr>
+        <w:t>stati</w:t>
       </w:r>
       <w:proofErr w:type="spellEnd"/>
       <w:r>
         <w:rPr>
-          <w:highlight w:val="yellow"/>
-          <w:lang w:val="en-US" w:eastAsia="en-US"/>
-        </w:rPr>
-        <w:t xml:space="preserve"> a </w:t>
+          <w:lang w:val="en-US" w:eastAsia="en-US"/>
+        </w:rPr>
+        <w:t xml:space="preserve"> </w:t>
       </w:r>
       <w:proofErr w:type="spellStart"/>
       <w:r>
         <w:rPr>
-          <w:highlight w:val="yellow"/>
-          <w:lang w:val="en-US" w:eastAsia="en-US"/>
-        </w:rPr>
-        <w:t>definire</w:t>
+          <w:lang w:val="en-US" w:eastAsia="en-US"/>
+        </w:rPr>
+        <w:t>scelti</w:t>
       </w:r>
       <w:proofErr w:type="spellEnd"/>
       <w:r>
         <w:rPr>
-          <w:highlight w:val="yellow"/>
           <w:lang w:val="en-US" w:eastAsia="en-US"/>
         </w:rPr>
         <w:t xml:space="preserve"> </w:t>
@@ -3252,15 +3575,19 @@
       <w:proofErr w:type="spellStart"/>
       <w:r>
         <w:rPr>
-          <w:highlight w:val="yellow"/>
-          <w:lang w:val="en-US" w:eastAsia="en-US"/>
-        </w:rPr>
-        <w:t>gli</w:t>
+          <w:lang w:val="en-US" w:eastAsia="en-US"/>
+        </w:rPr>
+        <w:t>quant</w:t>
+      </w:r>
+      <w:r>
+        <w:rPr>
+          <w:lang w:val="en-US" w:eastAsia="en-US"/>
+        </w:rPr>
+        <w:t>i</w:t>
       </w:r>
       <w:proofErr w:type="spellEnd"/>
       <w:r>
         <w:rPr>
-          <w:highlight w:val="yellow"/>
           <w:lang w:val="en-US" w:eastAsia="en-US"/>
         </w:rPr>
         <w:t xml:space="preserve"> </w:t>
@@ -3268,15 +3595,27 @@
       <w:proofErr w:type="spellStart"/>
       <w:r>
         <w:rPr>
-          <w:highlight w:val="yellow"/>
-          <w:lang w:val="en-US" w:eastAsia="en-US"/>
-        </w:rPr>
-        <w:t>attributi</w:t>
+          <w:lang w:val="en-US" w:eastAsia="en-US"/>
+        </w:rPr>
+        <w:t>bastano</w:t>
       </w:r>
       <w:proofErr w:type="spellEnd"/>
       <w:r>
         <w:rPr>
-          <w:highlight w:val="yellow"/>
+          <w:lang w:val="en-US" w:eastAsia="en-US"/>
+        </w:rPr>
+        <w:t xml:space="preserve"> ad </w:t>
+      </w:r>
+      <w:proofErr w:type="spellStart"/>
+      <w:r>
+        <w:rPr>
+          <w:lang w:val="en-US" w:eastAsia="en-US"/>
+        </w:rPr>
+        <w:t>una</w:t>
+      </w:r>
+      <w:proofErr w:type="spellEnd"/>
+      <w:r>
+        <w:rPr>
           <w:lang w:val="en-US" w:eastAsia="en-US"/>
         </w:rPr>
         <w:t xml:space="preserve"> </w:t>
@@ -3284,15 +3623,19 @@
       <w:proofErr w:type="spellStart"/>
       <w:r>
         <w:rPr>
-          <w:highlight w:val="yellow"/>
-          <w:lang w:val="en-US" w:eastAsia="en-US"/>
-        </w:rPr>
-        <w:t>delle</w:t>
+          <w:lang w:val="en-US" w:eastAsia="en-US"/>
+        </w:rPr>
+        <w:t>identificazion</w:t>
+      </w:r>
+      <w:r>
+        <w:rPr>
+          <w:lang w:val="en-US" w:eastAsia="en-US"/>
+        </w:rPr>
+        <w:t>e</w:t>
       </w:r>
       <w:proofErr w:type="spellEnd"/>
       <w:r>
         <w:rPr>
-          <w:highlight w:val="yellow"/>
           <w:lang w:val="en-US" w:eastAsia="en-US"/>
         </w:rPr>
         <w:t xml:space="preserve"> </w:t>
@@ -3300,15 +3643,27 @@
       <w:proofErr w:type="spellStart"/>
       <w:r>
         <w:rPr>
-          <w:highlight w:val="yellow"/>
-          <w:lang w:val="en-US" w:eastAsia="en-US"/>
-        </w:rPr>
-        <w:t>singole</w:t>
+          <w:lang w:val="en-US" w:eastAsia="en-US"/>
+        </w:rPr>
+        <w:t>dell’oggetto</w:t>
       </w:r>
       <w:proofErr w:type="spellEnd"/>
       <w:r>
         <w:rPr>
-          <w:highlight w:val="yellow"/>
+          <w:lang w:val="en-US" w:eastAsia="en-US"/>
+        </w:rPr>
+        <w:t xml:space="preserve"> e al </w:t>
+      </w:r>
+      <w:proofErr w:type="spellStart"/>
+      <w:r>
+        <w:rPr>
+          <w:lang w:val="en-US" w:eastAsia="en-US"/>
+        </w:rPr>
+        <w:t>corretto</w:t>
+      </w:r>
+      <w:proofErr w:type="spellEnd"/>
+      <w:r>
+        <w:rPr>
           <w:lang w:val="en-US" w:eastAsia="en-US"/>
         </w:rPr>
         <w:t xml:space="preserve"> </w:t>
@@ -3316,12 +3671,31 @@
       <w:proofErr w:type="spellStart"/>
       <w:r>
         <w:rPr>
-          <w:highlight w:val="yellow"/>
-          <w:lang w:val="en-US" w:eastAsia="en-US"/>
-        </w:rPr>
-        <w:t>entità</w:t>
+          <w:lang w:val="en-US" w:eastAsia="en-US"/>
+        </w:rPr>
+        <w:t>funzionamento</w:t>
       </w:r>
       <w:proofErr w:type="spellEnd"/>
+      <w:r>
+        <w:rPr>
+          <w:lang w:val="en-US" w:eastAsia="en-US"/>
+        </w:rPr>
+        <w:t xml:space="preserve"> </w:t>
+      </w:r>
+      <w:proofErr w:type="spellStart"/>
+      <w:r>
+        <w:rPr>
+          <w:lang w:val="en-US" w:eastAsia="en-US"/>
+        </w:rPr>
+        <w:t>dell’applicativo</w:t>
+      </w:r>
+      <w:proofErr w:type="spellEnd"/>
+      <w:r>
+        <w:rPr>
+          <w:lang w:val="en-US" w:eastAsia="en-US"/>
+        </w:rPr>
+        <w:t>.</w:t>
+      </w:r>
     </w:p>
     <w:p>
       <w:pPr>
@@ -3335,10 +3709,10 @@
           <w:lang w:val="en-US" w:eastAsia="en-US"/>
         </w:rPr>
         <w:drawing>
-          <wp:inline distT="0" distB="0" distL="0" distR="0" wp14:anchorId="69E58013" wp14:editId="486EED20">
-            <wp:extent cx="4998720" cy="4197985"/>
-            <wp:effectExtent l="0" t="0" r="0" b="0"/>
-            <wp:docPr id="5" name="Immagine 5"/>
+          <wp:inline distT="0" distB="0" distL="0" distR="0" wp14:anchorId="7D7BBE27" wp14:editId="725E838F">
+            <wp:extent cx="4511040" cy="822960"/>
+            <wp:effectExtent l="0" t="0" r="3810" b="0"/>
+            <wp:docPr id="11" name="Immagine 11"/>
             <wp:cNvGraphicFramePr>
               <a:graphicFrameLocks xmlns:a="http://schemas.openxmlformats.org/drawingml/2006/main" noChangeAspect="1"/>
             </wp:cNvGraphicFramePr>
@@ -3346,7 +3720,7 @@
               <a:graphicData uri="http://schemas.openxmlformats.org/drawingml/2006/picture">
                 <pic:pic xmlns:pic="http://schemas.openxmlformats.org/drawingml/2006/picture">
                   <pic:nvPicPr>
-                    <pic:cNvPr id="5" name="Immagine 5"/>
+                    <pic:cNvPr id="11" name="Immagine 11"/>
                     <pic:cNvPicPr/>
                   </pic:nvPicPr>
                   <pic:blipFill rotWithShape="1">
@@ -3357,13 +3731,13 @@
                         </a:ext>
                       </a:extLst>
                     </a:blip>
-                    <a:srcRect l="9968" t="41881" r="9310"/>
+                    <a:srcRect l="18581" t="42682" r="8572" b="44723"/>
                     <a:stretch/>
                   </pic:blipFill>
                   <pic:spPr bwMode="auto">
                     <a:xfrm>
                       <a:off x="0" y="0"/>
-                      <a:ext cx="4998720" cy="4197985"/>
+                      <a:ext cx="4511040" cy="822960"/>
                     </a:xfrm>
                     <a:prstGeom prst="rect">
                       <a:avLst/>
@@ -3383,75 +3757,28 @@
           </wp:inline>
         </w:drawing>
       </w:r>
-    </w:p>
-    <w:p>
-      <w:pPr>
-        <w:rPr>
-          <w:lang w:val="en-US" w:eastAsia="en-US"/>
-        </w:rPr>
-      </w:pPr>
-    </w:p>
-    <w:p>
-      <w:pPr>
-        <w:pStyle w:val="Titolo3"/>
-      </w:pPr>
-      <w:proofErr w:type="spellStart"/>
-      <w:r>
-        <w:t>Integrazione</w:t>
-      </w:r>
-      <w:proofErr w:type="spellEnd"/>
-      <w:r>
-        <w:t xml:space="preserve"> finale</w:t>
-      </w:r>
-    </w:p>
-    <w:p>
-      <w:pPr>
-        <w:pStyle w:val="Testocommento"/>
-      </w:pPr>
-      <w:r>
-        <w:t xml:space="preserve">Nell’integrazione finale delle varie parti dello schema E-R è possibile che si evidenzino dei </w:t>
-      </w:r>
-      <w:r>
-        <w:rPr>
-          <w:u w:val="single"/>
-        </w:rPr>
-        <w:t>conflitti sui nomi</w:t>
-      </w:r>
-      <w:r>
-        <w:t xml:space="preserve"> utilizzati e dei </w:t>
-      </w:r>
-      <w:r>
-        <w:rPr>
-          <w:u w:val="single"/>
-        </w:rPr>
-        <w:t>conflitti struttu</w:t>
-      </w:r>
-      <w:r>
-        <w:rPr>
-          <w:u w:val="single"/>
-        </w:rPr>
-        <w:t>r</w:t>
-      </w:r>
-      <w:r>
-        <w:rPr>
-          <w:u w:val="single"/>
-        </w:rPr>
-        <w:t>ali</w:t>
-      </w:r>
-      <w:r>
-        <w:t>. Prima di riportare lo schema E-R finale, descrivere quali passi sono stati adottati per risolvere tali conflitti.</w:t>
-      </w:r>
-    </w:p>
-    <w:p>
+      <w:r>
+        <w:rPr>
+          <w:lang w:val="en-US" w:eastAsia="en-US"/>
+        </w:rPr>
+        <w:br/>
+      </w:r>
+      <w:r>
+        <w:rPr>
+          <w:lang w:val="en-US" w:eastAsia="en-US"/>
+        </w:rPr>
+        <w:br/>
+      </w:r>
       <w:r>
         <w:rPr>
           <w:noProof/>
+          <w:lang w:val="en-US" w:eastAsia="en-US"/>
         </w:rPr>
         <w:drawing>
-          <wp:inline distT="0" distB="0" distL="0" distR="0" wp14:anchorId="56AEA0AB" wp14:editId="5DA21656">
-            <wp:extent cx="6192520" cy="5957570"/>
-            <wp:effectExtent l="0" t="0" r="0" b="5080"/>
-            <wp:docPr id="6" name="Immagine 6"/>
+          <wp:inline distT="0" distB="0" distL="0" distR="0" wp14:anchorId="363BD588" wp14:editId="676E6630">
+            <wp:extent cx="5039354" cy="800100"/>
+            <wp:effectExtent l="0" t="0" r="9525" b="0"/>
+            <wp:docPr id="15" name="Immagine 15"/>
             <wp:cNvGraphicFramePr>
               <a:graphicFrameLocks xmlns:a="http://schemas.openxmlformats.org/drawingml/2006/main" noChangeAspect="1"/>
             </wp:cNvGraphicFramePr>
@@ -3459,7 +3786,7 @@
               <a:graphicData uri="http://schemas.openxmlformats.org/drawingml/2006/picture">
                 <pic:pic xmlns:pic="http://schemas.openxmlformats.org/drawingml/2006/picture">
                   <pic:nvPicPr>
-                    <pic:cNvPr id="6" name="Immagine 6"/>
+                    <pic:cNvPr id="15" name="Immagine 15"/>
                     <pic:cNvPicPr/>
                   </pic:nvPicPr>
                   <pic:blipFill rotWithShape="1">
@@ -3470,13 +3797,13 @@
                         </a:ext>
                       </a:extLst>
                     </a:blip>
-                    <a:srcRect t="22578"/>
+                    <a:srcRect l="12059" t="65551" r="3651" b="21782"/>
                     <a:stretch/>
                   </pic:blipFill>
                   <pic:spPr bwMode="auto">
                     <a:xfrm>
                       <a:off x="0" y="0"/>
-                      <a:ext cx="6192520" cy="5957570"/>
+                      <a:ext cx="5150784" cy="817792"/>
                     </a:xfrm>
                     <a:prstGeom prst="rect">
                       <a:avLst/>
@@ -3496,21 +3823,525 @@
           </wp:inline>
         </w:drawing>
       </w:r>
-    </w:p>
+      <w:r>
+        <w:rPr>
+          <w:lang w:val="en-US" w:eastAsia="en-US"/>
+        </w:rPr>
+        <w:br/>
+      </w:r>
+      <w:r>
+        <w:rPr>
+          <w:lang w:val="en-US" w:eastAsia="en-US"/>
+        </w:rPr>
+        <w:br/>
+      </w:r>
+      <w:r>
+        <w:rPr>
+          <w:noProof/>
+          <w:lang w:val="en-US" w:eastAsia="en-US"/>
+        </w:rPr>
+        <w:drawing>
+          <wp:inline distT="0" distB="0" distL="0" distR="0" wp14:anchorId="594E51B1" wp14:editId="70F621E2">
+            <wp:extent cx="5110714" cy="762000"/>
+            <wp:effectExtent l="0" t="0" r="0" b="0"/>
+            <wp:docPr id="13" name="Immagine 13"/>
+            <wp:cNvGraphicFramePr>
+              <a:graphicFrameLocks xmlns:a="http://schemas.openxmlformats.org/drawingml/2006/main" noChangeAspect="1"/>
+            </wp:cNvGraphicFramePr>
+            <a:graphic xmlns:a="http://schemas.openxmlformats.org/drawingml/2006/main">
+              <a:graphicData uri="http://schemas.openxmlformats.org/drawingml/2006/picture">
+                <pic:pic xmlns:pic="http://schemas.openxmlformats.org/drawingml/2006/picture">
+                  <pic:nvPicPr>
+                    <pic:cNvPr id="13" name="Immagine 13"/>
+                    <pic:cNvPicPr/>
+                  </pic:nvPicPr>
+                  <pic:blipFill rotWithShape="1">
+                    <a:blip r:embed="rId16">
+                      <a:extLst>
+                        <a:ext uri="{28A0092B-C50C-407E-A947-70E740481C1C}">
+                          <a14:useLocalDpi xmlns:a14="http://schemas.microsoft.com/office/drawing/2010/main" val="0"/>
+                        </a:ext>
+                      </a:extLst>
+                    </a:blip>
+                    <a:srcRect t="87464" r="11280"/>
+                    <a:stretch/>
+                  </pic:blipFill>
+                  <pic:spPr bwMode="auto">
+                    <a:xfrm>
+                      <a:off x="0" y="0"/>
+                      <a:ext cx="5215379" cy="777605"/>
+                    </a:xfrm>
+                    <a:prstGeom prst="rect">
+                      <a:avLst/>
+                    </a:prstGeom>
+                    <a:ln>
+                      <a:noFill/>
+                    </a:ln>
+                    <a:extLst>
+                      <a:ext uri="{53640926-AAD7-44D8-BBD7-CCE9431645EC}">
+                        <a14:shadowObscured xmlns:a14="http://schemas.microsoft.com/office/drawing/2010/main"/>
+                      </a:ext>
+                    </a:extLst>
+                  </pic:spPr>
+                </pic:pic>
+              </a:graphicData>
+            </a:graphic>
+          </wp:inline>
+        </w:drawing>
+      </w:r>
+    </w:p>
+    <w:p>
+      <w:pPr>
+        <w:rPr>
+          <w:lang w:val="en-US" w:eastAsia="en-US"/>
+        </w:rPr>
+      </w:pPr>
+    </w:p>
+    <w:p>
+      <w:pPr>
+        <w:rPr>
+          <w:lang w:val="en-US" w:eastAsia="en-US"/>
+        </w:rPr>
+      </w:pPr>
+    </w:p>
+    <w:p>
+      <w:pPr>
+        <w:pStyle w:val="Titolo3"/>
+      </w:pPr>
+      <w:proofErr w:type="spellStart"/>
+      <w:r>
+        <w:t>Integrazione</w:t>
+      </w:r>
+      <w:proofErr w:type="spellEnd"/>
+      <w:r>
+        <w:t xml:space="preserve"> finale</w:t>
+      </w:r>
+    </w:p>
+    <w:p>
+      <w:pPr>
+        <w:rPr>
+          <w:lang w:val="en-US" w:eastAsia="en-US"/>
+        </w:rPr>
+      </w:pPr>
+      <w:proofErr w:type="spellStart"/>
+      <w:r>
+        <w:rPr>
+          <w:lang w:val="en-US" w:eastAsia="en-US"/>
+        </w:rPr>
+        <w:t>Poiché</w:t>
+      </w:r>
+      <w:proofErr w:type="spellEnd"/>
+      <w:r>
+        <w:rPr>
+          <w:lang w:val="en-US" w:eastAsia="en-US"/>
+        </w:rPr>
+        <w:t xml:space="preserve"> </w:t>
+      </w:r>
+      <w:proofErr w:type="spellStart"/>
+      <w:r>
+        <w:rPr>
+          <w:lang w:val="en-US" w:eastAsia="en-US"/>
+        </w:rPr>
+        <w:t>ogni</w:t>
+      </w:r>
+      <w:proofErr w:type="spellEnd"/>
+      <w:r>
+        <w:rPr>
+          <w:lang w:val="en-US" w:eastAsia="en-US"/>
+        </w:rPr>
+        <w:t xml:space="preserve"> </w:t>
+      </w:r>
+      <w:proofErr w:type="spellStart"/>
+      <w:r>
+        <w:rPr>
+          <w:lang w:val="en-US" w:eastAsia="en-US"/>
+        </w:rPr>
+        <w:t>concetto</w:t>
+      </w:r>
+      <w:proofErr w:type="spellEnd"/>
+      <w:r>
+        <w:rPr>
+          <w:lang w:val="en-US" w:eastAsia="en-US"/>
+        </w:rPr>
+        <w:t xml:space="preserve"> era </w:t>
+      </w:r>
+      <w:proofErr w:type="spellStart"/>
+      <w:r>
+        <w:rPr>
+          <w:lang w:val="en-US" w:eastAsia="en-US"/>
+        </w:rPr>
+        <w:t>presente</w:t>
+      </w:r>
+      <w:proofErr w:type="spellEnd"/>
+      <w:r>
+        <w:rPr>
+          <w:lang w:val="en-US" w:eastAsia="en-US"/>
+        </w:rPr>
+        <w:t xml:space="preserve"> </w:t>
+      </w:r>
+      <w:proofErr w:type="spellStart"/>
+      <w:r>
+        <w:rPr>
+          <w:lang w:val="en-US" w:eastAsia="en-US"/>
+        </w:rPr>
+        <w:t>dalla</w:t>
+      </w:r>
+      <w:proofErr w:type="spellEnd"/>
+      <w:r>
+        <w:rPr>
+          <w:lang w:val="en-US" w:eastAsia="en-US"/>
+        </w:rPr>
+        <w:t xml:space="preserve"> prima </w:t>
+      </w:r>
+      <w:proofErr w:type="spellStart"/>
+      <w:r>
+        <w:rPr>
+          <w:lang w:val="en-US" w:eastAsia="en-US"/>
+        </w:rPr>
+        <w:t>stesura</w:t>
+      </w:r>
+      <w:proofErr w:type="spellEnd"/>
+      <w:r>
+        <w:rPr>
+          <w:lang w:val="en-US" w:eastAsia="en-US"/>
+        </w:rPr>
+        <w:t xml:space="preserve"> </w:t>
+      </w:r>
+      <w:proofErr w:type="spellStart"/>
+      <w:r>
+        <w:rPr>
+          <w:lang w:val="en-US" w:eastAsia="en-US"/>
+        </w:rPr>
+        <w:t>dello</w:t>
+      </w:r>
+      <w:proofErr w:type="spellEnd"/>
+      <w:r>
+        <w:rPr>
+          <w:lang w:val="en-US" w:eastAsia="en-US"/>
+        </w:rPr>
+        <w:t xml:space="preserve"> schema non </w:t>
+      </w:r>
+      <w:proofErr w:type="spellStart"/>
+      <w:r>
+        <w:rPr>
+          <w:lang w:val="en-US" w:eastAsia="en-US"/>
+        </w:rPr>
+        <w:t>sono</w:t>
+      </w:r>
+      <w:proofErr w:type="spellEnd"/>
+      <w:r>
+        <w:rPr>
+          <w:lang w:val="en-US" w:eastAsia="en-US"/>
+        </w:rPr>
+        <w:t xml:space="preserve"> </w:t>
+      </w:r>
+      <w:proofErr w:type="spellStart"/>
+      <w:r>
+        <w:rPr>
+          <w:lang w:val="en-US" w:eastAsia="en-US"/>
+        </w:rPr>
+        <w:t>stati</w:t>
+      </w:r>
+      <w:proofErr w:type="spellEnd"/>
+      <w:r>
+        <w:rPr>
+          <w:lang w:val="en-US" w:eastAsia="en-US"/>
+        </w:rPr>
+        <w:t xml:space="preserve"> </w:t>
+      </w:r>
+      <w:proofErr w:type="spellStart"/>
+      <w:r>
+        <w:rPr>
+          <w:lang w:val="en-US" w:eastAsia="en-US"/>
+        </w:rPr>
+        <w:t>necessari</w:t>
+      </w:r>
+      <w:proofErr w:type="spellEnd"/>
+      <w:r>
+        <w:rPr>
+          <w:lang w:val="en-US" w:eastAsia="en-US"/>
+        </w:rPr>
+        <w:t xml:space="preserve"> </w:t>
+      </w:r>
+      <w:proofErr w:type="spellStart"/>
+      <w:r>
+        <w:rPr>
+          <w:lang w:val="en-US" w:eastAsia="en-US"/>
+        </w:rPr>
+        <w:t>passi</w:t>
+      </w:r>
+      <w:proofErr w:type="spellEnd"/>
+      <w:r>
+        <w:rPr>
+          <w:lang w:val="en-US" w:eastAsia="en-US"/>
+        </w:rPr>
+        <w:t xml:space="preserve"> di </w:t>
+      </w:r>
+      <w:proofErr w:type="spellStart"/>
+      <w:r>
+        <w:rPr>
+          <w:lang w:val="en-US" w:eastAsia="en-US"/>
+        </w:rPr>
+        <w:t>integrazione</w:t>
+      </w:r>
+      <w:proofErr w:type="spellEnd"/>
+      <w:r>
+        <w:rPr>
+          <w:lang w:val="en-US" w:eastAsia="en-US"/>
+        </w:rPr>
+        <w:t xml:space="preserve">, né </w:t>
+      </w:r>
+      <w:proofErr w:type="spellStart"/>
+      <w:r>
+        <w:rPr>
+          <w:lang w:val="en-US" w:eastAsia="en-US"/>
+        </w:rPr>
+        <w:t>si</w:t>
+      </w:r>
+      <w:proofErr w:type="spellEnd"/>
+      <w:r>
+        <w:rPr>
+          <w:lang w:val="en-US" w:eastAsia="en-US"/>
+        </w:rPr>
+        <w:t xml:space="preserve"> </w:t>
+      </w:r>
+      <w:proofErr w:type="spellStart"/>
+      <w:r>
+        <w:rPr>
+          <w:lang w:val="en-US" w:eastAsia="en-US"/>
+        </w:rPr>
+        <w:t>sono</w:t>
+      </w:r>
+      <w:proofErr w:type="spellEnd"/>
+      <w:r>
+        <w:rPr>
+          <w:lang w:val="en-US" w:eastAsia="en-US"/>
+        </w:rPr>
+        <w:t xml:space="preserve"> </w:t>
+      </w:r>
+      <w:proofErr w:type="spellStart"/>
+      <w:r>
+        <w:rPr>
+          <w:lang w:val="en-US" w:eastAsia="en-US"/>
+        </w:rPr>
+        <w:t>presentati</w:t>
+      </w:r>
+      <w:proofErr w:type="spellEnd"/>
+      <w:r>
+        <w:rPr>
+          <w:lang w:val="en-US" w:eastAsia="en-US"/>
+        </w:rPr>
+        <w:t xml:space="preserve"> </w:t>
+      </w:r>
+      <w:proofErr w:type="spellStart"/>
+      <w:r>
+        <w:rPr>
+          <w:lang w:val="en-US" w:eastAsia="en-US"/>
+        </w:rPr>
+        <w:t>conflitti</w:t>
+      </w:r>
+      <w:proofErr w:type="spellEnd"/>
+      <w:r>
+        <w:rPr>
+          <w:lang w:val="en-US" w:eastAsia="en-US"/>
+        </w:rPr>
+        <w:t xml:space="preserve"> </w:t>
+      </w:r>
+      <w:proofErr w:type="spellStart"/>
+      <w:r>
+        <w:rPr>
+          <w:lang w:val="en-US" w:eastAsia="en-US"/>
+        </w:rPr>
+        <w:t>strutturali</w:t>
+      </w:r>
+      <w:proofErr w:type="spellEnd"/>
+      <w:r>
+        <w:rPr>
+          <w:lang w:val="en-US" w:eastAsia="en-US"/>
+        </w:rPr>
+        <w:t xml:space="preserve"> </w:t>
+      </w:r>
+      <w:r>
+        <w:rPr>
+          <w:lang w:val="en-US" w:eastAsia="en-US"/>
+        </w:rPr>
+        <w:t xml:space="preserve">o sui </w:t>
+      </w:r>
+      <w:proofErr w:type="spellStart"/>
+      <w:r>
+        <w:rPr>
+          <w:lang w:val="en-US" w:eastAsia="en-US"/>
+        </w:rPr>
+        <w:t>nomi</w:t>
+      </w:r>
+      <w:proofErr w:type="spellEnd"/>
+      <w:r>
+        <w:rPr>
+          <w:lang w:val="en-US" w:eastAsia="en-US"/>
+        </w:rPr>
+        <w:t>.</w:t>
+      </w:r>
+    </w:p>
+    <w:p>
+      <w:pPr>
+        <w:rPr>
+          <w:lang w:val="en-US" w:eastAsia="en-US"/>
+        </w:rPr>
+      </w:pPr>
+      <w:r>
+        <w:rPr>
+          <w:noProof/>
+          <w:lang w:val="en-US" w:eastAsia="en-US"/>
+        </w:rPr>
+        <w:drawing>
+          <wp:inline distT="0" distB="0" distL="0" distR="0" wp14:anchorId="476CC5F5" wp14:editId="20FD4871">
+            <wp:extent cx="6192520" cy="6003290"/>
+            <wp:effectExtent l="0" t="0" r="0" b="0"/>
+            <wp:docPr id="18" name="Immagine 18"/>
+            <wp:cNvGraphicFramePr>
+              <a:graphicFrameLocks xmlns:a="http://schemas.openxmlformats.org/drawingml/2006/main" noChangeAspect="1"/>
+            </wp:cNvGraphicFramePr>
+            <a:graphic xmlns:a="http://schemas.openxmlformats.org/drawingml/2006/main">
+              <a:graphicData uri="http://schemas.openxmlformats.org/drawingml/2006/picture">
+                <pic:pic xmlns:pic="http://schemas.openxmlformats.org/drawingml/2006/picture">
+                  <pic:nvPicPr>
+                    <pic:cNvPr id="18" name="Immagine 18"/>
+                    <pic:cNvPicPr/>
+                  </pic:nvPicPr>
+                  <pic:blipFill rotWithShape="1">
+                    <a:blip r:embed="rId18">
+                      <a:extLst>
+                        <a:ext uri="{28A0092B-C50C-407E-A947-70E740481C1C}">
+                          <a14:useLocalDpi xmlns:a14="http://schemas.microsoft.com/office/drawing/2010/main" val="0"/>
+                        </a:ext>
+                      </a:extLst>
+                    </a:blip>
+                    <a:srcRect t="21984"/>
+                    <a:stretch/>
+                  </pic:blipFill>
+                  <pic:spPr bwMode="auto">
+                    <a:xfrm>
+                      <a:off x="0" y="0"/>
+                      <a:ext cx="6192520" cy="6003290"/>
+                    </a:xfrm>
+                    <a:prstGeom prst="rect">
+                      <a:avLst/>
+                    </a:prstGeom>
+                    <a:ln>
+                      <a:noFill/>
+                    </a:ln>
+                    <a:extLst>
+                      <a:ext uri="{53640926-AAD7-44D8-BBD7-CCE9431645EC}">
+                        <a14:shadowObscured xmlns:a14="http://schemas.microsoft.com/office/drawing/2010/main"/>
+                      </a:ext>
+                    </a:extLst>
+                  </pic:spPr>
+                </pic:pic>
+              </a:graphicData>
+            </a:graphic>
+          </wp:inline>
+        </w:drawing>
+      </w:r>
+    </w:p>
+    <w:p>
+      <w:pPr>
+        <w:rPr>
+          <w:lang w:val="en-US" w:eastAsia="en-US"/>
+        </w:rPr>
+      </w:pPr>
+    </w:p>
+    <w:p/>
     <w:p>
       <w:pPr>
         <w:pStyle w:val="Titolo2"/>
       </w:pPr>
       <w:r>
+        <w:lastRenderedPageBreak/>
         <w:t>Regole aziendali</w:t>
       </w:r>
     </w:p>
     <w:p>
       <w:pPr>
-        <w:pStyle w:val="Testocommento"/>
-      </w:pPr>
-      <w:r>
-        <w:t>Laddove la specifica non sia catturata in maniera completa dallo schema E-R, corredare lo stesso in questo paragrafo con l’insieme delle regole aziendali necessarie a completare la progettazione concettuale.</w:t>
+        <w:pStyle w:val="Paragrafoelenco"/>
+        <w:numPr>
+          <w:ilvl w:val="0"/>
+          <w:numId w:val="10"/>
+        </w:numPr>
+      </w:pPr>
+      <w:r>
+        <w:t>Un lavoratore può scrivere messaggi solamente in canali in cui è coinvolto</w:t>
+      </w:r>
+      <w:r>
+        <w:t>.</w:t>
+      </w:r>
+    </w:p>
+    <w:p>
+      <w:pPr>
+        <w:pStyle w:val="Paragrafoelenco"/>
+        <w:numPr>
+          <w:ilvl w:val="0"/>
+          <w:numId w:val="10"/>
+        </w:numPr>
+      </w:pPr>
+      <w:r>
+        <w:t xml:space="preserve">Un messaggio può riferirne </w:t>
+      </w:r>
+      <w:r>
+        <w:t>un altro</w:t>
+      </w:r>
+      <w:r>
+        <w:t xml:space="preserve"> solamente </w:t>
+      </w:r>
+      <w:r>
+        <w:t xml:space="preserve">se </w:t>
+      </w:r>
+      <w:r>
+        <w:t>nello</w:t>
+      </w:r>
+      <w:r>
+        <w:t xml:space="preserve"> stesso canale di </w:t>
+      </w:r>
+      <w:r>
+        <w:t>comunicazione.</w:t>
+      </w:r>
+    </w:p>
+    <w:p>
+      <w:pPr>
+        <w:pStyle w:val="Paragrafoelenco"/>
+        <w:numPr>
+          <w:ilvl w:val="0"/>
+          <w:numId w:val="10"/>
+        </w:numPr>
+      </w:pPr>
+      <w:r>
+        <w:t>In caso di risposta privata</w:t>
+      </w:r>
+      <w:r>
+        <w:t xml:space="preserve"> ad un messaggio, quest</w:t>
+      </w:r>
+      <w:r>
+        <w:t>a</w:t>
+      </w:r>
+      <w:r>
+        <w:t xml:space="preserve"> </w:t>
+      </w:r>
+      <w:r>
+        <w:t>aprirà un canale di comunicazione privato tra mittente e destinatario</w:t>
+      </w:r>
+    </w:p>
+    <w:p>
+      <w:pPr>
+        <w:pStyle w:val="Paragrafoelenco"/>
+        <w:numPr>
+          <w:ilvl w:val="0"/>
+          <w:numId w:val="10"/>
+        </w:numPr>
+      </w:pPr>
+      <w:r>
+        <w:t>La data di inizio di un progetto deve precedere temporalmente quella di fine dello stesso.</w:t>
+      </w:r>
+      <w:r>
+        <w:t xml:space="preserve"> </w:t>
       </w:r>
     </w:p>
     <w:p>
@@ -3665,6 +4496,376 @@
               </w:rPr>
               <w:t>Identificatori</w:t>
             </w:r>
+          </w:p>
+        </w:tc>
+      </w:tr>
+      <w:tr>
+        <w:tc>
+          <w:tcPr>
+            <w:tcW w:w="1938" w:type="dxa"/>
+            <w:tcBorders>
+              <w:top w:val="single" w:sz="4" w:space="0" w:color="auto"/>
+              <w:left w:val="single" w:sz="4" w:space="0" w:color="auto"/>
+              <w:bottom w:val="single" w:sz="4" w:space="0" w:color="auto"/>
+              <w:right w:val="single" w:sz="4" w:space="0" w:color="auto"/>
+              <w:tl2br w:val="nil"/>
+              <w:tr2bl w:val="nil"/>
+            </w:tcBorders>
+          </w:tcPr>
+          <w:p>
+            <w:pPr>
+              <w:spacing w:line="240" w:lineRule="auto"/>
+            </w:pPr>
+          </w:p>
+        </w:tc>
+        <w:tc>
+          <w:tcPr>
+            <w:tcW w:w="4138" w:type="dxa"/>
+            <w:tcBorders>
+              <w:top w:val="single" w:sz="4" w:space="0" w:color="auto"/>
+              <w:left w:val="single" w:sz="4" w:space="0" w:color="auto"/>
+              <w:bottom w:val="single" w:sz="4" w:space="0" w:color="auto"/>
+              <w:right w:val="single" w:sz="4" w:space="0" w:color="auto"/>
+              <w:tl2br w:val="nil"/>
+              <w:tr2bl w:val="nil"/>
+            </w:tcBorders>
+          </w:tcPr>
+          <w:p>
+            <w:pPr>
+              <w:spacing w:line="240" w:lineRule="auto"/>
+            </w:pPr>
+          </w:p>
+        </w:tc>
+        <w:tc>
+          <w:tcPr>
+            <w:tcW w:w="1943" w:type="dxa"/>
+            <w:tcBorders>
+              <w:top w:val="single" w:sz="4" w:space="0" w:color="auto"/>
+              <w:left w:val="single" w:sz="4" w:space="0" w:color="auto"/>
+              <w:bottom w:val="single" w:sz="4" w:space="0" w:color="auto"/>
+              <w:right w:val="single" w:sz="4" w:space="0" w:color="auto"/>
+              <w:tl2br w:val="nil"/>
+              <w:tr2bl w:val="nil"/>
+            </w:tcBorders>
+          </w:tcPr>
+          <w:p>
+            <w:pPr>
+              <w:spacing w:line="240" w:lineRule="auto"/>
+            </w:pPr>
+          </w:p>
+        </w:tc>
+        <w:tc>
+          <w:tcPr>
+            <w:tcW w:w="1943" w:type="dxa"/>
+            <w:tcBorders>
+              <w:top w:val="single" w:sz="4" w:space="0" w:color="auto"/>
+              <w:left w:val="single" w:sz="4" w:space="0" w:color="auto"/>
+              <w:bottom w:val="single" w:sz="4" w:space="0" w:color="auto"/>
+              <w:right w:val="single" w:sz="4" w:space="0" w:color="auto"/>
+              <w:tl2br w:val="nil"/>
+              <w:tr2bl w:val="nil"/>
+            </w:tcBorders>
+          </w:tcPr>
+          <w:p>
+            <w:pPr>
+              <w:spacing w:line="240" w:lineRule="auto"/>
+            </w:pPr>
+          </w:p>
+        </w:tc>
+      </w:tr>
+      <w:tr>
+        <w:tc>
+          <w:tcPr>
+            <w:tcW w:w="1938" w:type="dxa"/>
+            <w:tcBorders>
+              <w:top w:val="single" w:sz="4" w:space="0" w:color="auto"/>
+              <w:left w:val="single" w:sz="4" w:space="0" w:color="auto"/>
+              <w:bottom w:val="single" w:sz="4" w:space="0" w:color="auto"/>
+              <w:right w:val="single" w:sz="4" w:space="0" w:color="auto"/>
+              <w:tl2br w:val="nil"/>
+              <w:tr2bl w:val="nil"/>
+            </w:tcBorders>
+          </w:tcPr>
+          <w:p>
+            <w:pPr>
+              <w:spacing w:line="240" w:lineRule="auto"/>
+            </w:pPr>
+          </w:p>
+        </w:tc>
+        <w:tc>
+          <w:tcPr>
+            <w:tcW w:w="4138" w:type="dxa"/>
+            <w:tcBorders>
+              <w:top w:val="single" w:sz="4" w:space="0" w:color="auto"/>
+              <w:left w:val="single" w:sz="4" w:space="0" w:color="auto"/>
+              <w:bottom w:val="single" w:sz="4" w:space="0" w:color="auto"/>
+              <w:right w:val="single" w:sz="4" w:space="0" w:color="auto"/>
+              <w:tl2br w:val="nil"/>
+              <w:tr2bl w:val="nil"/>
+            </w:tcBorders>
+          </w:tcPr>
+          <w:p>
+            <w:pPr>
+              <w:spacing w:line="240" w:lineRule="auto"/>
+            </w:pPr>
+          </w:p>
+        </w:tc>
+        <w:tc>
+          <w:tcPr>
+            <w:tcW w:w="1943" w:type="dxa"/>
+            <w:tcBorders>
+              <w:top w:val="single" w:sz="4" w:space="0" w:color="auto"/>
+              <w:left w:val="single" w:sz="4" w:space="0" w:color="auto"/>
+              <w:bottom w:val="single" w:sz="4" w:space="0" w:color="auto"/>
+              <w:right w:val="single" w:sz="4" w:space="0" w:color="auto"/>
+              <w:tl2br w:val="nil"/>
+              <w:tr2bl w:val="nil"/>
+            </w:tcBorders>
+          </w:tcPr>
+          <w:p>
+            <w:pPr>
+              <w:spacing w:line="240" w:lineRule="auto"/>
+            </w:pPr>
+          </w:p>
+        </w:tc>
+        <w:tc>
+          <w:tcPr>
+            <w:tcW w:w="1943" w:type="dxa"/>
+            <w:tcBorders>
+              <w:top w:val="single" w:sz="4" w:space="0" w:color="auto"/>
+              <w:left w:val="single" w:sz="4" w:space="0" w:color="auto"/>
+              <w:bottom w:val="single" w:sz="4" w:space="0" w:color="auto"/>
+              <w:right w:val="single" w:sz="4" w:space="0" w:color="auto"/>
+              <w:tl2br w:val="nil"/>
+              <w:tr2bl w:val="nil"/>
+            </w:tcBorders>
+          </w:tcPr>
+          <w:p>
+            <w:pPr>
+              <w:spacing w:line="240" w:lineRule="auto"/>
+            </w:pPr>
+          </w:p>
+        </w:tc>
+      </w:tr>
+      <w:tr>
+        <w:tc>
+          <w:tcPr>
+            <w:tcW w:w="1938" w:type="dxa"/>
+            <w:tcBorders>
+              <w:top w:val="single" w:sz="4" w:space="0" w:color="auto"/>
+              <w:left w:val="single" w:sz="4" w:space="0" w:color="auto"/>
+              <w:bottom w:val="single" w:sz="4" w:space="0" w:color="auto"/>
+              <w:right w:val="single" w:sz="4" w:space="0" w:color="auto"/>
+              <w:tl2br w:val="nil"/>
+              <w:tr2bl w:val="nil"/>
+            </w:tcBorders>
+          </w:tcPr>
+          <w:p>
+            <w:pPr>
+              <w:spacing w:line="240" w:lineRule="auto"/>
+            </w:pPr>
+          </w:p>
+        </w:tc>
+        <w:tc>
+          <w:tcPr>
+            <w:tcW w:w="4138" w:type="dxa"/>
+            <w:tcBorders>
+              <w:top w:val="single" w:sz="4" w:space="0" w:color="auto"/>
+              <w:left w:val="single" w:sz="4" w:space="0" w:color="auto"/>
+              <w:bottom w:val="single" w:sz="4" w:space="0" w:color="auto"/>
+              <w:right w:val="single" w:sz="4" w:space="0" w:color="auto"/>
+              <w:tl2br w:val="nil"/>
+              <w:tr2bl w:val="nil"/>
+            </w:tcBorders>
+          </w:tcPr>
+          <w:p>
+            <w:pPr>
+              <w:spacing w:line="240" w:lineRule="auto"/>
+            </w:pPr>
+          </w:p>
+        </w:tc>
+        <w:tc>
+          <w:tcPr>
+            <w:tcW w:w="1943" w:type="dxa"/>
+            <w:tcBorders>
+              <w:top w:val="single" w:sz="4" w:space="0" w:color="auto"/>
+              <w:left w:val="single" w:sz="4" w:space="0" w:color="auto"/>
+              <w:bottom w:val="single" w:sz="4" w:space="0" w:color="auto"/>
+              <w:right w:val="single" w:sz="4" w:space="0" w:color="auto"/>
+              <w:tl2br w:val="nil"/>
+              <w:tr2bl w:val="nil"/>
+            </w:tcBorders>
+          </w:tcPr>
+          <w:p>
+            <w:pPr>
+              <w:spacing w:line="240" w:lineRule="auto"/>
+            </w:pPr>
+          </w:p>
+        </w:tc>
+        <w:tc>
+          <w:tcPr>
+            <w:tcW w:w="1943" w:type="dxa"/>
+            <w:tcBorders>
+              <w:top w:val="single" w:sz="4" w:space="0" w:color="auto"/>
+              <w:left w:val="single" w:sz="4" w:space="0" w:color="auto"/>
+              <w:bottom w:val="single" w:sz="4" w:space="0" w:color="auto"/>
+              <w:right w:val="single" w:sz="4" w:space="0" w:color="auto"/>
+              <w:tl2br w:val="nil"/>
+              <w:tr2bl w:val="nil"/>
+            </w:tcBorders>
+          </w:tcPr>
+          <w:p>
+            <w:pPr>
+              <w:spacing w:line="240" w:lineRule="auto"/>
+            </w:pPr>
+          </w:p>
+        </w:tc>
+      </w:tr>
+      <w:tr>
+        <w:tc>
+          <w:tcPr>
+            <w:tcW w:w="1938" w:type="dxa"/>
+            <w:tcBorders>
+              <w:top w:val="single" w:sz="4" w:space="0" w:color="auto"/>
+              <w:left w:val="single" w:sz="4" w:space="0" w:color="auto"/>
+              <w:bottom w:val="single" w:sz="4" w:space="0" w:color="auto"/>
+              <w:right w:val="single" w:sz="4" w:space="0" w:color="auto"/>
+              <w:tl2br w:val="nil"/>
+              <w:tr2bl w:val="nil"/>
+            </w:tcBorders>
+          </w:tcPr>
+          <w:p>
+            <w:pPr>
+              <w:spacing w:line="240" w:lineRule="auto"/>
+            </w:pPr>
+          </w:p>
+        </w:tc>
+        <w:tc>
+          <w:tcPr>
+            <w:tcW w:w="4138" w:type="dxa"/>
+            <w:tcBorders>
+              <w:top w:val="single" w:sz="4" w:space="0" w:color="auto"/>
+              <w:left w:val="single" w:sz="4" w:space="0" w:color="auto"/>
+              <w:bottom w:val="single" w:sz="4" w:space="0" w:color="auto"/>
+              <w:right w:val="single" w:sz="4" w:space="0" w:color="auto"/>
+              <w:tl2br w:val="nil"/>
+              <w:tr2bl w:val="nil"/>
+            </w:tcBorders>
+          </w:tcPr>
+          <w:p>
+            <w:pPr>
+              <w:spacing w:line="240" w:lineRule="auto"/>
+            </w:pPr>
+          </w:p>
+        </w:tc>
+        <w:tc>
+          <w:tcPr>
+            <w:tcW w:w="1943" w:type="dxa"/>
+            <w:tcBorders>
+              <w:top w:val="single" w:sz="4" w:space="0" w:color="auto"/>
+              <w:left w:val="single" w:sz="4" w:space="0" w:color="auto"/>
+              <w:bottom w:val="single" w:sz="4" w:space="0" w:color="auto"/>
+              <w:right w:val="single" w:sz="4" w:space="0" w:color="auto"/>
+              <w:tl2br w:val="nil"/>
+              <w:tr2bl w:val="nil"/>
+            </w:tcBorders>
+          </w:tcPr>
+          <w:p>
+            <w:pPr>
+              <w:spacing w:line="240" w:lineRule="auto"/>
+            </w:pPr>
+          </w:p>
+        </w:tc>
+        <w:tc>
+          <w:tcPr>
+            <w:tcW w:w="1943" w:type="dxa"/>
+            <w:tcBorders>
+              <w:top w:val="single" w:sz="4" w:space="0" w:color="auto"/>
+              <w:left w:val="single" w:sz="4" w:space="0" w:color="auto"/>
+              <w:bottom w:val="single" w:sz="4" w:space="0" w:color="auto"/>
+              <w:right w:val="single" w:sz="4" w:space="0" w:color="auto"/>
+              <w:tl2br w:val="nil"/>
+              <w:tr2bl w:val="nil"/>
+            </w:tcBorders>
+          </w:tcPr>
+          <w:p>
+            <w:pPr>
+              <w:spacing w:line="240" w:lineRule="auto"/>
+            </w:pPr>
+          </w:p>
+        </w:tc>
+      </w:tr>
+      <w:tr>
+        <w:tc>
+          <w:tcPr>
+            <w:tcW w:w="1938" w:type="dxa"/>
+            <w:tcBorders>
+              <w:top w:val="single" w:sz="4" w:space="0" w:color="auto"/>
+              <w:left w:val="single" w:sz="4" w:space="0" w:color="auto"/>
+              <w:bottom w:val="single" w:sz="4" w:space="0" w:color="auto"/>
+              <w:right w:val="single" w:sz="4" w:space="0" w:color="auto"/>
+              <w:tl2br w:val="nil"/>
+              <w:tr2bl w:val="nil"/>
+            </w:tcBorders>
+          </w:tcPr>
+          <w:p>
+            <w:pPr>
+              <w:spacing w:line="240" w:lineRule="auto"/>
+            </w:pPr>
+          </w:p>
+        </w:tc>
+        <w:tc>
+          <w:tcPr>
+            <w:tcW w:w="4138" w:type="dxa"/>
+            <w:tcBorders>
+              <w:top w:val="single" w:sz="4" w:space="0" w:color="auto"/>
+              <w:left w:val="single" w:sz="4" w:space="0" w:color="auto"/>
+              <w:bottom w:val="single" w:sz="4" w:space="0" w:color="auto"/>
+              <w:right w:val="single" w:sz="4" w:space="0" w:color="auto"/>
+              <w:tl2br w:val="nil"/>
+              <w:tr2bl w:val="nil"/>
+            </w:tcBorders>
+          </w:tcPr>
+          <w:p>
+            <w:pPr>
+              <w:spacing w:line="240" w:lineRule="auto"/>
+            </w:pPr>
+          </w:p>
+        </w:tc>
+        <w:tc>
+          <w:tcPr>
+            <w:tcW w:w="1943" w:type="dxa"/>
+            <w:tcBorders>
+              <w:top w:val="single" w:sz="4" w:space="0" w:color="auto"/>
+              <w:left w:val="single" w:sz="4" w:space="0" w:color="auto"/>
+              <w:bottom w:val="single" w:sz="4" w:space="0" w:color="auto"/>
+              <w:right w:val="single" w:sz="4" w:space="0" w:color="auto"/>
+              <w:tl2br w:val="nil"/>
+              <w:tr2bl w:val="nil"/>
+            </w:tcBorders>
+          </w:tcPr>
+          <w:p>
+            <w:pPr>
+              <w:spacing w:line="240" w:lineRule="auto"/>
+            </w:pPr>
+          </w:p>
+        </w:tc>
+        <w:tc>
+          <w:tcPr>
+            <w:tcW w:w="1943" w:type="dxa"/>
+            <w:tcBorders>
+              <w:top w:val="single" w:sz="4" w:space="0" w:color="auto"/>
+              <w:left w:val="single" w:sz="4" w:space="0" w:color="auto"/>
+              <w:bottom w:val="single" w:sz="4" w:space="0" w:color="auto"/>
+              <w:right w:val="single" w:sz="4" w:space="0" w:color="auto"/>
+              <w:tl2br w:val="nil"/>
+              <w:tr2bl w:val="nil"/>
+            </w:tcBorders>
+          </w:tcPr>
+          <w:p>
+            <w:pPr>
+              <w:spacing w:line="240" w:lineRule="auto"/>
+            </w:pPr>
           </w:p>
         </w:tc>
       </w:tr>
@@ -5120,8 +6321,8 @@
     </w:p>
     <w:p/>
     <w:sectPr>
-      <w:headerReference w:type="default" r:id="rId18"/>
-      <w:footerReference w:type="default" r:id="rId19"/>
+      <w:headerReference w:type="default" r:id="rId19"/>
+      <w:footerReference w:type="default" r:id="rId20"/>
       <w:type w:val="continuous"/>
       <w:pgSz w:w="11906" w:h="16838"/>
       <w:pgMar w:top="1418" w:right="1077" w:bottom="1418" w:left="1077" w:header="539" w:footer="567" w:gutter="0"/>
@@ -5982,6 +7183,92 @@
     </w:lvl>
   </w:abstractNum>
   <w:abstractNum w:abstractNumId="5" w15:restartNumberingAfterBreak="0">
+    <w:nsid w:val="293C1B69"/>
+    <w:multiLevelType w:val="hybridMultilevel"/>
+    <w:tmpl w:val="9FBA1E24"/>
+    <w:lvl w:ilvl="0" w:tplc="0410000F">
+      <w:start w:val="1"/>
+      <w:numFmt w:val="decimal"/>
+      <w:lvlText w:val="%1."/>
+      <w:lvlJc w:val="left"/>
+      <w:pPr>
+        <w:ind w:left="720" w:hanging="360"/>
+      </w:pPr>
+    </w:lvl>
+    <w:lvl w:ilvl="1" w:tplc="04100019" w:tentative="1">
+      <w:start w:val="1"/>
+      <w:numFmt w:val="lowerLetter"/>
+      <w:lvlText w:val="%2."/>
+      <w:lvlJc w:val="left"/>
+      <w:pPr>
+        <w:ind w:left="1440" w:hanging="360"/>
+      </w:pPr>
+    </w:lvl>
+    <w:lvl w:ilvl="2" w:tplc="0410001B" w:tentative="1">
+      <w:start w:val="1"/>
+      <w:numFmt w:val="lowerRoman"/>
+      <w:lvlText w:val="%3."/>
+      <w:lvlJc w:val="right"/>
+      <w:pPr>
+        <w:ind w:left="2160" w:hanging="180"/>
+      </w:pPr>
+    </w:lvl>
+    <w:lvl w:ilvl="3" w:tplc="0410000F" w:tentative="1">
+      <w:start w:val="1"/>
+      <w:numFmt w:val="decimal"/>
+      <w:lvlText w:val="%4."/>
+      <w:lvlJc w:val="left"/>
+      <w:pPr>
+        <w:ind w:left="2880" w:hanging="360"/>
+      </w:pPr>
+    </w:lvl>
+    <w:lvl w:ilvl="4" w:tplc="04100019" w:tentative="1">
+      <w:start w:val="1"/>
+      <w:numFmt w:val="lowerLetter"/>
+      <w:lvlText w:val="%5."/>
+      <w:lvlJc w:val="left"/>
+      <w:pPr>
+        <w:ind w:left="3600" w:hanging="360"/>
+      </w:pPr>
+    </w:lvl>
+    <w:lvl w:ilvl="5" w:tplc="0410001B" w:tentative="1">
+      <w:start w:val="1"/>
+      <w:numFmt w:val="lowerRoman"/>
+      <w:lvlText w:val="%6."/>
+      <w:lvlJc w:val="right"/>
+      <w:pPr>
+        <w:ind w:left="4320" w:hanging="180"/>
+      </w:pPr>
+    </w:lvl>
+    <w:lvl w:ilvl="6" w:tplc="0410000F" w:tentative="1">
+      <w:start w:val="1"/>
+      <w:numFmt w:val="decimal"/>
+      <w:lvlText w:val="%7."/>
+      <w:lvlJc w:val="left"/>
+      <w:pPr>
+        <w:ind w:left="5040" w:hanging="360"/>
+      </w:pPr>
+    </w:lvl>
+    <w:lvl w:ilvl="7" w:tplc="04100019" w:tentative="1">
+      <w:start w:val="1"/>
+      <w:numFmt w:val="lowerLetter"/>
+      <w:lvlText w:val="%8."/>
+      <w:lvlJc w:val="left"/>
+      <w:pPr>
+        <w:ind w:left="5760" w:hanging="360"/>
+      </w:pPr>
+    </w:lvl>
+    <w:lvl w:ilvl="8" w:tplc="0410001B" w:tentative="1">
+      <w:start w:val="1"/>
+      <w:numFmt w:val="lowerRoman"/>
+      <w:lvlText w:val="%9."/>
+      <w:lvlJc w:val="right"/>
+      <w:pPr>
+        <w:ind w:left="6480" w:hanging="180"/>
+      </w:pPr>
+    </w:lvl>
+  </w:abstractNum>
+  <w:abstractNum w:abstractNumId="6" w15:restartNumberingAfterBreak="0">
     <w:nsid w:val="42307CBA"/>
     <w:multiLevelType w:val="multilevel"/>
     <w:tmpl w:val="42307CBA"/>
@@ -5996,108 +7283,6 @@
           <w:tab w:val="left" w:pos="360"/>
         </w:tabs>
         <w:ind w:left="360" w:hanging="360"/>
-      </w:pPr>
-      <w:rPr>
-        <w:rFonts w:ascii="Symbol" w:eastAsia="SimSun" w:hAnsi="Symbol" w:hint="default"/>
-        <w:u w:val="none"/>
-      </w:rPr>
-    </w:lvl>
-    <w:lvl w:ilvl="1" w:tentative="1">
-      <w:start w:val="1"/>
-      <w:numFmt w:val="decimal"/>
-      <w:lvlText w:val=""/>
-      <w:lvlJc w:val="left"/>
-      <w:rPr>
-        <w:rFonts w:hint="default"/>
-        <w:u w:val="none"/>
-      </w:rPr>
-    </w:lvl>
-    <w:lvl w:ilvl="2" w:tentative="1">
-      <w:start w:val="1"/>
-      <w:numFmt w:val="decimal"/>
-      <w:lvlText w:val=""/>
-      <w:lvlJc w:val="left"/>
-      <w:rPr>
-        <w:rFonts w:hint="default"/>
-        <w:u w:val="none"/>
-      </w:rPr>
-    </w:lvl>
-    <w:lvl w:ilvl="3" w:tentative="1">
-      <w:start w:val="1"/>
-      <w:numFmt w:val="decimal"/>
-      <w:lvlText w:val=""/>
-      <w:lvlJc w:val="left"/>
-      <w:rPr>
-        <w:rFonts w:hint="default"/>
-        <w:u w:val="none"/>
-      </w:rPr>
-    </w:lvl>
-    <w:lvl w:ilvl="4" w:tentative="1">
-      <w:start w:val="1"/>
-      <w:numFmt w:val="decimal"/>
-      <w:lvlText w:val=""/>
-      <w:lvlJc w:val="left"/>
-      <w:rPr>
-        <w:rFonts w:hint="default"/>
-        <w:u w:val="none"/>
-      </w:rPr>
-    </w:lvl>
-    <w:lvl w:ilvl="5" w:tentative="1">
-      <w:start w:val="1"/>
-      <w:numFmt w:val="decimal"/>
-      <w:lvlText w:val=""/>
-      <w:lvlJc w:val="left"/>
-      <w:rPr>
-        <w:rFonts w:hint="default"/>
-        <w:u w:val="none"/>
-      </w:rPr>
-    </w:lvl>
-    <w:lvl w:ilvl="6" w:tentative="1">
-      <w:start w:val="1"/>
-      <w:numFmt w:val="decimal"/>
-      <w:lvlText w:val=""/>
-      <w:lvlJc w:val="left"/>
-      <w:rPr>
-        <w:rFonts w:hint="default"/>
-        <w:u w:val="none"/>
-      </w:rPr>
-    </w:lvl>
-    <w:lvl w:ilvl="7" w:tentative="1">
-      <w:start w:val="1"/>
-      <w:numFmt w:val="decimal"/>
-      <w:lvlText w:val=""/>
-      <w:lvlJc w:val="left"/>
-      <w:rPr>
-        <w:rFonts w:hint="default"/>
-        <w:u w:val="none"/>
-      </w:rPr>
-    </w:lvl>
-    <w:lvl w:ilvl="8" w:tentative="1">
-      <w:start w:val="1"/>
-      <w:numFmt w:val="decimal"/>
-      <w:lvlText w:val=""/>
-      <w:lvlJc w:val="left"/>
-      <w:rPr>
-        <w:rFonts w:hint="default"/>
-        <w:u w:val="none"/>
-      </w:rPr>
-    </w:lvl>
-  </w:abstractNum>
-  <w:abstractNum w:abstractNumId="6" w15:restartNumberingAfterBreak="0">
-    <w:nsid w:val="42FE3E29"/>
-    <w:multiLevelType w:val="multilevel"/>
-    <w:tmpl w:val="42FE3E29"/>
-    <w:lvl w:ilvl="0" w:tentative="1">
-      <w:start w:val="1"/>
-      <w:numFmt w:val="bullet"/>
-      <w:pStyle w:val="ListBullet1"/>
-      <w:lvlText w:val=""/>
-      <w:lvlJc w:val="left"/>
-      <w:pPr>
-        <w:tabs>
-          <w:tab w:val="left" w:pos="1134"/>
-        </w:tabs>
-        <w:ind w:left="1134" w:hanging="283"/>
       </w:pPr>
       <w:rPr>
         <w:rFonts w:ascii="Symbol" w:eastAsia="SimSun" w:hAnsi="Symbol" w:hint="default"/>
@@ -6186,20 +7371,20 @@
     </w:lvl>
   </w:abstractNum>
   <w:abstractNum w:abstractNumId="7" w15:restartNumberingAfterBreak="0">
-    <w:nsid w:val="54BD0BEC"/>
+    <w:nsid w:val="42FE3E29"/>
     <w:multiLevelType w:val="multilevel"/>
-    <w:tmpl w:val="54BD0BEC"/>
+    <w:tmpl w:val="42FE3E29"/>
     <w:lvl w:ilvl="0" w:tentative="1">
       <w:start w:val="1"/>
       <w:numFmt w:val="bullet"/>
-      <w:pStyle w:val="Puntoelenco"/>
+      <w:pStyle w:val="ListBullet1"/>
       <w:lvlText w:val=""/>
       <w:lvlJc w:val="left"/>
       <w:pPr>
         <w:tabs>
-          <w:tab w:val="left" w:pos="283"/>
+          <w:tab w:val="left" w:pos="1134"/>
         </w:tabs>
-        <w:ind w:left="283" w:hanging="283"/>
+        <w:ind w:left="1134" w:hanging="283"/>
       </w:pPr>
       <w:rPr>
         <w:rFonts w:ascii="Symbol" w:eastAsia="SimSun" w:hAnsi="Symbol" w:hint="default"/>
@@ -6288,6 +7473,108 @@
     </w:lvl>
   </w:abstractNum>
   <w:abstractNum w:abstractNumId="8" w15:restartNumberingAfterBreak="0">
+    <w:nsid w:val="54BD0BEC"/>
+    <w:multiLevelType w:val="multilevel"/>
+    <w:tmpl w:val="54BD0BEC"/>
+    <w:lvl w:ilvl="0" w:tentative="1">
+      <w:start w:val="1"/>
+      <w:numFmt w:val="bullet"/>
+      <w:pStyle w:val="Puntoelenco"/>
+      <w:lvlText w:val=""/>
+      <w:lvlJc w:val="left"/>
+      <w:pPr>
+        <w:tabs>
+          <w:tab w:val="left" w:pos="283"/>
+        </w:tabs>
+        <w:ind w:left="283" w:hanging="283"/>
+      </w:pPr>
+      <w:rPr>
+        <w:rFonts w:ascii="Symbol" w:eastAsia="SimSun" w:hAnsi="Symbol" w:hint="default"/>
+        <w:u w:val="none"/>
+      </w:rPr>
+    </w:lvl>
+    <w:lvl w:ilvl="1" w:tentative="1">
+      <w:start w:val="1"/>
+      <w:numFmt w:val="decimal"/>
+      <w:lvlText w:val=""/>
+      <w:lvlJc w:val="left"/>
+      <w:rPr>
+        <w:rFonts w:hint="default"/>
+        <w:u w:val="none"/>
+      </w:rPr>
+    </w:lvl>
+    <w:lvl w:ilvl="2" w:tentative="1">
+      <w:start w:val="1"/>
+      <w:numFmt w:val="decimal"/>
+      <w:lvlText w:val=""/>
+      <w:lvlJc w:val="left"/>
+      <w:rPr>
+        <w:rFonts w:hint="default"/>
+        <w:u w:val="none"/>
+      </w:rPr>
+    </w:lvl>
+    <w:lvl w:ilvl="3" w:tentative="1">
+      <w:start w:val="1"/>
+      <w:numFmt w:val="decimal"/>
+      <w:lvlText w:val=""/>
+      <w:lvlJc w:val="left"/>
+      <w:rPr>
+        <w:rFonts w:hint="default"/>
+        <w:u w:val="none"/>
+      </w:rPr>
+    </w:lvl>
+    <w:lvl w:ilvl="4" w:tentative="1">
+      <w:start w:val="1"/>
+      <w:numFmt w:val="decimal"/>
+      <w:lvlText w:val=""/>
+      <w:lvlJc w:val="left"/>
+      <w:rPr>
+        <w:rFonts w:hint="default"/>
+        <w:u w:val="none"/>
+      </w:rPr>
+    </w:lvl>
+    <w:lvl w:ilvl="5" w:tentative="1">
+      <w:start w:val="1"/>
+      <w:numFmt w:val="decimal"/>
+      <w:lvlText w:val=""/>
+      <w:lvlJc w:val="left"/>
+      <w:rPr>
+        <w:rFonts w:hint="default"/>
+        <w:u w:val="none"/>
+      </w:rPr>
+    </w:lvl>
+    <w:lvl w:ilvl="6" w:tentative="1">
+      <w:start w:val="1"/>
+      <w:numFmt w:val="decimal"/>
+      <w:lvlText w:val=""/>
+      <w:lvlJc w:val="left"/>
+      <w:rPr>
+        <w:rFonts w:hint="default"/>
+        <w:u w:val="none"/>
+      </w:rPr>
+    </w:lvl>
+    <w:lvl w:ilvl="7" w:tentative="1">
+      <w:start w:val="1"/>
+      <w:numFmt w:val="decimal"/>
+      <w:lvlText w:val=""/>
+      <w:lvlJc w:val="left"/>
+      <w:rPr>
+        <w:rFonts w:hint="default"/>
+        <w:u w:val="none"/>
+      </w:rPr>
+    </w:lvl>
+    <w:lvl w:ilvl="8" w:tentative="1">
+      <w:start w:val="1"/>
+      <w:numFmt w:val="decimal"/>
+      <w:lvlText w:val=""/>
+      <w:lvlJc w:val="left"/>
+      <w:rPr>
+        <w:rFonts w:hint="default"/>
+        <w:u w:val="none"/>
+      </w:rPr>
+    </w:lvl>
+  </w:abstractNum>
+  <w:abstractNum w:abstractNumId="9" w15:restartNumberingAfterBreak="0">
     <w:nsid w:val="69A53F65"/>
     <w:multiLevelType w:val="multilevel"/>
     <w:tmpl w:val="69A53F65"/>
@@ -6444,7 +7731,7 @@
     <w:abstractNumId w:val="0"/>
   </w:num>
   <w:num w:numId="2" w16cid:durableId="496262723">
-    <w:abstractNumId w:val="7"/>
+    <w:abstractNumId w:val="8"/>
   </w:num>
   <w:num w:numId="3" w16cid:durableId="217278312">
     <w:abstractNumId w:val="2"/>
@@ -6453,19 +7740,22 @@
     <w:abstractNumId w:val="3"/>
   </w:num>
   <w:num w:numId="5" w16cid:durableId="289213978">
-    <w:abstractNumId w:val="8"/>
+    <w:abstractNumId w:val="9"/>
   </w:num>
   <w:num w:numId="6" w16cid:durableId="1392116900">
-    <w:abstractNumId w:val="6"/>
+    <w:abstractNumId w:val="7"/>
   </w:num>
   <w:num w:numId="7" w16cid:durableId="1342005141">
     <w:abstractNumId w:val="4"/>
   </w:num>
   <w:num w:numId="8" w16cid:durableId="2013793988">
-    <w:abstractNumId w:val="5"/>
+    <w:abstractNumId w:val="6"/>
   </w:num>
   <w:num w:numId="9" w16cid:durableId="787820130">
     <w:abstractNumId w:val="1"/>
+  </w:num>
+  <w:num w:numId="10" w16cid:durableId="122231920">
+    <w:abstractNumId w:val="5"/>
   </w:num>
 </w:numbering>
 </file>
@@ -8273,6 +9563,16 @@
     <w:qFormat/>
     <w:rsid w:val="00942E50"/>
   </w:style>
+  <w:style w:type="paragraph" w:styleId="Paragrafoelenco">
+    <w:name w:val="List Paragraph"/>
+    <w:basedOn w:val="Normale"/>
+    <w:uiPriority w:val="99"/>
+    <w:rsid w:val="000B49A2"/>
+    <w:pPr>
+      <w:ind w:left="720"/>
+      <w:contextualSpacing/>
+    </w:pPr>
+  </w:style>
 </w:styles>
 </file>
 
@@ -8562,6 +9862,10 @@
 </file>
 
 <file path=customXml/item1.xml><?xml version="1.0" encoding="utf-8"?>
+<b:Sources xmlns:b="http://schemas.openxmlformats.org/officeDocument/2006/bibliography" xmlns="http://schemas.openxmlformats.org/officeDocument/2006/bibliography" SelectedStyle="\APASixthEditionOfficeOnline.xsl" StyleName="APA" Version="6"/>
+</file>
+
+<file path=customXml/item2.xml><?xml version="1.0" encoding="utf-8"?>
 <?mso-contentType ?>
 <FormTemplates xmlns="http://schemas.microsoft.com/sharepoint/v3/contenttype/forms">
   <Display>DocumentLibraryForm</Display>
@@ -8570,25 +9874,7 @@
 </FormTemplates>
 </file>
 
-<file path=customXml/item2.xml><?xml version="1.0" encoding="utf-8"?>
-<b:Sources xmlns:b="http://schemas.openxmlformats.org/officeDocument/2006/bibliography" xmlns="http://schemas.openxmlformats.org/officeDocument/2006/bibliography" SelectedStyle="\APASixthEditionOfficeOnline.xsl" StyleName="APA" Version="6"/>
-</file>
-
 <file path=customXml/item3.xml><?xml version="1.0" encoding="utf-8"?>
-<p:properties xmlns:p="http://schemas.microsoft.com/office/2006/metadata/properties" xmlns:xsi="http://www.w3.org/2001/XMLSchema-instance" xmlns:pc="http://schemas.microsoft.com/office/infopath/2007/PartnerControls">
-  <documentManagement/>
-</p:properties>
-</file>
-
-<file path=customXml/item4.xml><?xml version="1.0" encoding="utf-8"?>
-<s:customData xmlns="http://www.wps.cn/officeDocument/2013/wpsCustomData" xmlns:s="http://www.wps.cn/officeDocument/2013/wpsCustomData">
-  <customSectProps>
-    <customSectPr/>
-  </customSectProps>
-</s:customData>
-</file>
-
-<file path=customXml/item5.xml><?xml version="1.0" encoding="utf-8"?>
 <ct:contentTypeSchema xmlns:ct="http://schemas.microsoft.com/office/2006/metadata/contentType" xmlns:ma="http://schemas.microsoft.com/office/2006/metadata/properties/metaAttributes" ct:_="" ma:_="" ma:contentTypeName="Document" ma:contentTypeID="0x0101001B9A57B93793104BACC9E1E07C6783FF" ma:contentTypeVersion="0" ma:contentTypeDescription="Create a new document." ma:contentTypeScope="" ma:versionID="d7fb7fe5449773a8011545a29134450e">
   <xsd:schema xmlns:xsd="http://www.w3.org/2001/XMLSchema" xmlns:xs="http://www.w3.org/2001/XMLSchema" xmlns:p="http://schemas.microsoft.com/office/2006/metadata/properties" targetNamespace="http://schemas.microsoft.com/office/2006/metadata/properties" ma:root="true" ma:fieldsID="0967b7be50301903c78f9c39c6fd9af8">
     <xsd:element name="properties">
@@ -8702,7 +9988,29 @@
 </ct:contentTypeSchema>
 </file>
 
+<file path=customXml/item4.xml><?xml version="1.0" encoding="utf-8"?>
+<s:customData xmlns="http://www.wps.cn/officeDocument/2013/wpsCustomData" xmlns:s="http://www.wps.cn/officeDocument/2013/wpsCustomData">
+  <customSectProps>
+    <customSectPr/>
+  </customSectProps>
+</s:customData>
+</file>
+
+<file path=customXml/item5.xml><?xml version="1.0" encoding="utf-8"?>
+<p:properties xmlns:p="http://schemas.microsoft.com/office/2006/metadata/properties" xmlns:xsi="http://www.w3.org/2001/XMLSchema-instance" xmlns:pc="http://schemas.microsoft.com/office/infopath/2007/PartnerControls">
+  <documentManagement/>
+</p:properties>
+</file>
+
 <file path=customXml/itemProps1.xml><?xml version="1.0" encoding="utf-8"?>
+<ds:datastoreItem xmlns:ds="http://schemas.openxmlformats.org/officeDocument/2006/customXml" ds:itemID="{6D4A19FC-AE8E-4C2F-BDB2-745D562DC3AB}">
+  <ds:schemaRefs>
+    <ds:schemaRef ds:uri="http://schemas.openxmlformats.org/officeDocument/2006/bibliography"/>
+  </ds:schemaRefs>
+</ds:datastoreItem>
+</file>
+
+<file path=customXml/itemProps2.xml><?xml version="1.0" encoding="utf-8"?>
 <ds:datastoreItem xmlns:ds="http://schemas.openxmlformats.org/officeDocument/2006/customXml" ds:itemID="{CFCB6091-7B87-4D39-AF33-2697E33705FC}">
   <ds:schemaRefs>
     <ds:schemaRef ds:uri="http://schemas.microsoft.com/sharepoint/v3/contenttype/forms"/>
@@ -8710,18 +10018,17 @@
 </ds:datastoreItem>
 </file>
 
-<file path=customXml/itemProps2.xml><?xml version="1.0" encoding="utf-8"?>
-<ds:datastoreItem xmlns:ds="http://schemas.openxmlformats.org/officeDocument/2006/customXml" ds:itemID="{6D4A19FC-AE8E-4C2F-BDB2-745D562DC3AB}">
+<file path=customXml/itemProps3.xml><?xml version="1.0" encoding="utf-8"?>
+<ds:datastoreItem xmlns:ds="http://schemas.openxmlformats.org/officeDocument/2006/customXml" ds:itemID="{3AC9F4B4-D5CC-43B3-B73C-74CDB324A186}">
   <ds:schemaRefs>
-    <ds:schemaRef ds:uri="http://schemas.openxmlformats.org/officeDocument/2006/bibliography"/>
-  </ds:schemaRefs>
-</ds:datastoreItem>
-</file>
-
-<file path=customXml/itemProps3.xml><?xml version="1.0" encoding="utf-8"?>
-<ds:datastoreItem xmlns:ds="http://schemas.openxmlformats.org/officeDocument/2006/customXml" ds:itemID="{C2497ECC-0027-4FA0-B500-FA0C7EB87405}">
-  <ds:schemaRefs>
+    <ds:schemaRef ds:uri="http://schemas.microsoft.com/office/2006/metadata/contentType"/>
+    <ds:schemaRef ds:uri="http://schemas.microsoft.com/office/2006/metadata/properties/metaAttributes"/>
+    <ds:schemaRef ds:uri="http://www.w3.org/2001/XMLSchema"/>
     <ds:schemaRef ds:uri="http://schemas.microsoft.com/office/2006/metadata/properties"/>
+    <ds:schemaRef ds:uri="http://schemas.openxmlformats.org/package/2006/metadata/core-properties"/>
+    <ds:schemaRef ds:uri="http://purl.org/dc/elements/1.1/"/>
+    <ds:schemaRef ds:uri="http://purl.org/dc/terms/"/>
+    <ds:schemaRef ds:uri="http://schemas.microsoft.com/internal/obd"/>
     <ds:schemaRef ds:uri="http://schemas.microsoft.com/office/infopath/2007/PartnerControls"/>
   </ds:schemaRefs>
 </ds:datastoreItem>
@@ -8736,16 +10043,9 @@
 </file>
 
 <file path=customXml/itemProps5.xml><?xml version="1.0" encoding="utf-8"?>
-<ds:datastoreItem xmlns:ds="http://schemas.openxmlformats.org/officeDocument/2006/customXml" ds:itemID="{3AC9F4B4-D5CC-43B3-B73C-74CDB324A186}">
+<ds:datastoreItem xmlns:ds="http://schemas.openxmlformats.org/officeDocument/2006/customXml" ds:itemID="{C2497ECC-0027-4FA0-B500-FA0C7EB87405}">
   <ds:schemaRefs>
-    <ds:schemaRef ds:uri="http://schemas.microsoft.com/office/2006/metadata/contentType"/>
-    <ds:schemaRef ds:uri="http://schemas.microsoft.com/office/2006/metadata/properties/metaAttributes"/>
-    <ds:schemaRef ds:uri="http://www.w3.org/2001/XMLSchema"/>
     <ds:schemaRef ds:uri="http://schemas.microsoft.com/office/2006/metadata/properties"/>
-    <ds:schemaRef ds:uri="http://schemas.openxmlformats.org/package/2006/metadata/core-properties"/>
-    <ds:schemaRef ds:uri="http://purl.org/dc/elements/1.1/"/>
-    <ds:schemaRef ds:uri="http://purl.org/dc/terms/"/>
-    <ds:schemaRef ds:uri="http://schemas.microsoft.com/internal/obd"/>
     <ds:schemaRef ds:uri="http://schemas.microsoft.com/office/infopath/2007/PartnerControls"/>
   </ds:schemaRefs>
 </ds:datastoreItem>

</xml_diff>

<commit_message>
Progettazione concettuale TERMINATA (eventualmente da rivedere coerenza dizionario dei dati e regole)
</commit_message>
<xml_diff>
--- a/Relazione/PROGETTOBASI.docx
+++ b/Relazione/PROGETTOBASI.docx
@@ -678,22 +678,7 @@
           </w:tcPr>
           <w:p>
             <w:r>
-              <w:t xml:space="preserve">Si </w:t>
-            </w:r>
-            <w:r>
-              <w:t>vuole</w:t>
-            </w:r>
-            <w:r>
-              <w:t xml:space="preserve"> realizzare un sistema informativo per consentire ai </w:t>
-            </w:r>
-            <w:r>
-              <w:rPr>
-                <w:highlight w:val="red"/>
-              </w:rPr>
-              <w:t>lavoratori</w:t>
-            </w:r>
-            <w:r>
-              <w:t xml:space="preserve"> di una azienda di</w:t>
+              <w:t>Si vuole realizzare un sistema informativo per consentire ai lavoratori di una azienda di</w:t>
             </w:r>
             <w:r>
               <w:t xml:space="preserve"> </w:t>
@@ -704,72 +689,27 @@
           </w:p>
           <w:p>
             <w:r>
-              <w:t xml:space="preserve">Il sistema prevede tre livelli di utenza: gli </w:t>
-            </w:r>
-            <w:r>
-              <w:rPr>
-                <w:highlight w:val="magenta"/>
-              </w:rPr>
-              <w:t>amministratori</w:t>
-            </w:r>
-            <w:r>
-              <w:t xml:space="preserve">, i </w:t>
-            </w:r>
-            <w:r>
-              <w:rPr>
-                <w:highlight w:val="cyan"/>
-              </w:rPr>
-              <w:t>capi progetto</w:t>
-            </w:r>
-            <w:r>
-              <w:t>, i dipendenti.</w:t>
-            </w:r>
-          </w:p>
-          <w:p>
-            <w:r>
-              <w:rPr>
-                <w:highlight w:val="magenta"/>
-              </w:rPr>
+              <w:t>Il sistema prevede tre livelli di utenza: gli amministratori, i capi progetto, i dipendenti.</w:t>
+            </w:r>
+          </w:p>
+          <w:p>
+            <w:r>
               <w:t>Gli amministratori hanno la possibilità di gestire quali utenti sono capi progetto.</w:t>
             </w:r>
           </w:p>
           <w:p>
             <w:r>
-              <w:rPr>
-                <w:highlight w:val="cyan"/>
-              </w:rPr>
               <w:t>I capi progetto possono creare un numero arbitrario di canali di comunicazione ed invitare al loro interno tutti i dipendenti che cooperano sulle attività del progetto.</w:t>
             </w:r>
           </w:p>
           <w:p>
             <w:r>
-              <w:rPr>
-                <w:highlight w:val="red"/>
-              </w:rPr>
-              <w:t xml:space="preserve">All'interno di un canale gli </w:t>
-            </w:r>
-            <w:r>
-              <w:rPr>
-                <w:highlight w:val="lightGray"/>
-              </w:rPr>
-              <w:t>utenti</w:t>
-            </w:r>
-            <w:r>
-              <w:rPr>
-                <w:highlight w:val="red"/>
-              </w:rPr>
-              <w:t xml:space="preserve"> possono inviare messaggi che</w:t>
-            </w:r>
-            <w:r>
-              <w:rPr>
-                <w:highlight w:val="red"/>
-              </w:rPr>
+              <w:t>All'interno di un canale gli utenti possono inviare messaggi che</w:t>
+            </w:r>
+            <w:r>
               <w:t xml:space="preserve"> </w:t>
             </w:r>
             <w:r>
-              <w:rPr>
-                <w:highlight w:val="red"/>
-              </w:rPr>
               <w:t>possono essere letti da tutti gli altri appartenenti al canale.</w:t>
             </w:r>
           </w:p>
@@ -792,37 +732,13 @@
           </w:p>
           <w:p>
             <w:r>
-              <w:rPr>
-                <w:highlight w:val="red"/>
-              </w:rPr>
-              <w:t xml:space="preserve">Un </w:t>
-            </w:r>
-            <w:r>
-              <w:rPr>
-                <w:highlight w:val="lightGray"/>
-              </w:rPr>
-              <w:t>utente</w:t>
-            </w:r>
-            <w:r>
-              <w:rPr>
-                <w:highlight w:val="red"/>
-              </w:rPr>
-              <w:t xml:space="preserve"> del sistema ha la possibilità di rispondere pubblicamente in</w:t>
-            </w:r>
-            <w:r>
-              <w:rPr>
-                <w:highlight w:val="red"/>
-              </w:rPr>
+              <w:t>Un utente del sistema ha la possibilità di rispondere pubblicamente in</w:t>
+            </w:r>
+            <w:r>
               <w:t xml:space="preserve"> </w:t>
             </w:r>
             <w:r>
-              <w:rPr>
-                <w:highlight w:val="red"/>
-              </w:rPr>
-              <w:t>un canale</w:t>
-            </w:r>
-            <w:r>
-              <w:t>.</w:t>
+              <w:t>un canale.</w:t>
             </w:r>
           </w:p>
           <w:p>
@@ -839,13 +755,7 @@
               <w:t xml:space="preserve"> </w:t>
             </w:r>
             <w:r>
-              <w:t xml:space="preserve">ad una parte specifica della </w:t>
-            </w:r>
-            <w:r>
-              <w:t>comunicazione</w:t>
-            </w:r>
-            <w:r>
-              <w:t>.</w:t>
+              <w:t>ad una parte specifica della comunicazione.</w:t>
             </w:r>
           </w:p>
           <w:p>
@@ -884,14 +794,6 @@
             <w:r>
               <w:t xml:space="preserve"> </w:t>
             </w:r>
-            <w:r>
-              <w:rPr>
-                <w:sz w:val="18"/>
-                <w:szCs w:val="18"/>
-                <w:highlight w:val="yellow"/>
-              </w:rPr>
-              <w:t>Ogni messaggio a cui si risponde sullo stesso utente ha un canale?</w:t>
-            </w:r>
           </w:p>
           <w:p>
             <w:r>
@@ -907,10 +809,7 @@
               <w:t xml:space="preserve"> </w:t>
             </w:r>
             <w:r>
-              <w:t>discussioni private</w:t>
-            </w:r>
-            <w:r>
-              <w:t xml:space="preserve"> nate nei canali dei progetti di cui sono</w:t>
+              <w:t>discussioni private nate nei canali dei progetti di cui sono</w:t>
             </w:r>
             <w:r>
               <w:t xml:space="preserve"> </w:t>
@@ -3709,10 +3608,10 @@
           <w:lang w:val="en-US" w:eastAsia="en-US"/>
         </w:rPr>
         <w:drawing>
-          <wp:inline distT="0" distB="0" distL="0" distR="0" wp14:anchorId="7D7BBE27" wp14:editId="725E838F">
-            <wp:extent cx="4511040" cy="822960"/>
-            <wp:effectExtent l="0" t="0" r="3810" b="0"/>
-            <wp:docPr id="11" name="Immagine 11"/>
+          <wp:inline distT="0" distB="0" distL="0" distR="0" wp14:anchorId="3775FE33" wp14:editId="209A6EFE">
+            <wp:extent cx="4473590" cy="817419"/>
+            <wp:effectExtent l="0" t="0" r="3175" b="1905"/>
+            <wp:docPr id="6" name="Immagine 6"/>
             <wp:cNvGraphicFramePr>
               <a:graphicFrameLocks xmlns:a="http://schemas.openxmlformats.org/drawingml/2006/main" noChangeAspect="1"/>
             </wp:cNvGraphicFramePr>
@@ -3720,7 +3619,7 @@
               <a:graphicData uri="http://schemas.openxmlformats.org/drawingml/2006/picture">
                 <pic:pic xmlns:pic="http://schemas.openxmlformats.org/drawingml/2006/picture">
                   <pic:nvPicPr>
-                    <pic:cNvPr id="11" name="Immagine 11"/>
+                    <pic:cNvPr id="6" name="Immagine 6"/>
                     <pic:cNvPicPr/>
                   </pic:nvPicPr>
                   <pic:blipFill rotWithShape="1">
@@ -3731,13 +3630,13 @@
                         </a:ext>
                       </a:extLst>
                     </a:blip>
-                    <a:srcRect l="18581" t="42682" r="8572" b="44723"/>
+                    <a:srcRect l="19130" t="42515" r="8606" b="44973"/>
                     <a:stretch/>
                   </pic:blipFill>
                   <pic:spPr bwMode="auto">
                     <a:xfrm>
                       <a:off x="0" y="0"/>
-                      <a:ext cx="4511040" cy="822960"/>
+                      <a:ext cx="4474921" cy="817662"/>
                     </a:xfrm>
                     <a:prstGeom prst="rect">
                       <a:avLst/>
@@ -3775,9 +3674,9 @@
           <w:lang w:val="en-US" w:eastAsia="en-US"/>
         </w:rPr>
         <w:drawing>
-          <wp:inline distT="0" distB="0" distL="0" distR="0" wp14:anchorId="363BD588" wp14:editId="676E6630">
-            <wp:extent cx="5039354" cy="800100"/>
-            <wp:effectExtent l="0" t="0" r="9525" b="0"/>
+          <wp:inline distT="0" distB="0" distL="0" distR="0" wp14:anchorId="363BD588" wp14:editId="76F10A90">
+            <wp:extent cx="4634345" cy="735796"/>
+            <wp:effectExtent l="0" t="0" r="0" b="7620"/>
             <wp:docPr id="15" name="Immagine 15"/>
             <wp:cNvGraphicFramePr>
               <a:graphicFrameLocks xmlns:a="http://schemas.openxmlformats.org/drawingml/2006/main" noChangeAspect="1"/>
@@ -3803,7 +3702,7 @@
                   <pic:spPr bwMode="auto">
                     <a:xfrm>
                       <a:off x="0" y="0"/>
-                      <a:ext cx="5150784" cy="817792"/>
+                      <a:ext cx="4771712" cy="757606"/>
                     </a:xfrm>
                     <a:prstGeom prst="rect">
                       <a:avLst/>
@@ -3841,9 +3740,9 @@
           <w:lang w:val="en-US" w:eastAsia="en-US"/>
         </w:rPr>
         <w:drawing>
-          <wp:inline distT="0" distB="0" distL="0" distR="0" wp14:anchorId="594E51B1" wp14:editId="70F621E2">
-            <wp:extent cx="5110714" cy="762000"/>
-            <wp:effectExtent l="0" t="0" r="0" b="0"/>
+          <wp:inline distT="0" distB="0" distL="0" distR="0" wp14:anchorId="594E51B1" wp14:editId="7A989CA1">
+            <wp:extent cx="4779818" cy="712664"/>
+            <wp:effectExtent l="0" t="0" r="1905" b="0"/>
             <wp:docPr id="13" name="Immagine 13"/>
             <wp:cNvGraphicFramePr>
               <a:graphicFrameLocks xmlns:a="http://schemas.openxmlformats.org/drawingml/2006/main" noChangeAspect="1"/>
@@ -3856,7 +3755,7 @@
                     <pic:cNvPicPr/>
                   </pic:nvPicPr>
                   <pic:blipFill rotWithShape="1">
-                    <a:blip r:embed="rId16">
+                    <a:blip r:embed="rId18">
                       <a:extLst>
                         <a:ext uri="{28A0092B-C50C-407E-A947-70E740481C1C}">
                           <a14:useLocalDpi xmlns:a14="http://schemas.microsoft.com/office/drawing/2010/main" val="0"/>
@@ -3869,7 +3768,7 @@
                   <pic:spPr bwMode="auto">
                     <a:xfrm>
                       <a:off x="0" y="0"/>
-                      <a:ext cx="5215379" cy="777605"/>
+                      <a:ext cx="4913417" cy="732583"/>
                     </a:xfrm>
                     <a:prstGeom prst="rect">
                       <a:avLst/>
@@ -4159,13 +4058,7 @@
         <w:rPr>
           <w:lang w:val="en-US" w:eastAsia="en-US"/>
         </w:rPr>
-        <w:t xml:space="preserve"> </w:t>
-      </w:r>
-      <w:r>
-        <w:rPr>
-          <w:lang w:val="en-US" w:eastAsia="en-US"/>
-        </w:rPr>
-        <w:t xml:space="preserve">o sui </w:t>
+        <w:t xml:space="preserve"> o sui </w:t>
       </w:r>
       <w:proofErr w:type="spellStart"/>
       <w:r>
@@ -4194,10 +4087,10 @@
           <w:lang w:val="en-US" w:eastAsia="en-US"/>
         </w:rPr>
         <w:drawing>
-          <wp:inline distT="0" distB="0" distL="0" distR="0" wp14:anchorId="476CC5F5" wp14:editId="20FD4871">
-            <wp:extent cx="6192520" cy="6003290"/>
-            <wp:effectExtent l="0" t="0" r="0" b="0"/>
-            <wp:docPr id="18" name="Immagine 18"/>
+          <wp:inline distT="0" distB="0" distL="0" distR="0" wp14:anchorId="17D2450D" wp14:editId="7BA9B367">
+            <wp:extent cx="6192520" cy="5997748"/>
+            <wp:effectExtent l="0" t="0" r="0" b="3175"/>
+            <wp:docPr id="5" name="Immagine 5"/>
             <wp:cNvGraphicFramePr>
               <a:graphicFrameLocks xmlns:a="http://schemas.openxmlformats.org/drawingml/2006/main" noChangeAspect="1"/>
             </wp:cNvGraphicFramePr>
@@ -4205,24 +4098,24 @@
               <a:graphicData uri="http://schemas.openxmlformats.org/drawingml/2006/picture">
                 <pic:pic xmlns:pic="http://schemas.openxmlformats.org/drawingml/2006/picture">
                   <pic:nvPicPr>
-                    <pic:cNvPr id="18" name="Immagine 18"/>
+                    <pic:cNvPr id="5" name="Immagine 5"/>
                     <pic:cNvPicPr/>
                   </pic:nvPicPr>
                   <pic:blipFill rotWithShape="1">
-                    <a:blip r:embed="rId18">
+                    <a:blip r:embed="rId19">
                       <a:extLst>
                         <a:ext uri="{28A0092B-C50C-407E-A947-70E740481C1C}">
                           <a14:useLocalDpi xmlns:a14="http://schemas.microsoft.com/office/drawing/2010/main" val="0"/>
                         </a:ext>
                       </a:extLst>
                     </a:blip>
-                    <a:srcRect t="21984"/>
+                    <a:srcRect t="22055"/>
                     <a:stretch/>
                   </pic:blipFill>
                   <pic:spPr bwMode="auto">
                     <a:xfrm>
                       <a:off x="0" y="0"/>
-                      <a:ext cx="6192520" cy="6003290"/>
+                      <a:ext cx="6192520" cy="5997748"/>
                     </a:xfrm>
                     <a:prstGeom prst="rect">
                       <a:avLst/>
@@ -4282,27 +4175,15 @@
           <w:ilvl w:val="0"/>
           <w:numId w:val="10"/>
         </w:numPr>
-      </w:pPr>
-      <w:r>
-        <w:t xml:space="preserve">Un messaggio può riferirne </w:t>
-      </w:r>
-      <w:r>
-        <w:t>un altro</w:t>
-      </w:r>
-      <w:r>
-        <w:t xml:space="preserve"> solamente </w:t>
-      </w:r>
-      <w:r>
-        <w:t xml:space="preserve">se </w:t>
-      </w:r>
-      <w:r>
-        <w:t>nello</w:t>
-      </w:r>
-      <w:r>
-        <w:t xml:space="preserve"> stesso canale di </w:t>
-      </w:r>
-      <w:r>
-        <w:t>comunicazione.</w:t>
+        <w:rPr>
+          <w:highlight w:val="red"/>
+        </w:rPr>
+      </w:pPr>
+      <w:r>
+        <w:rPr>
+          <w:highlight w:val="red"/>
+        </w:rPr>
+        <w:t>Un lavoratore che non rientra nel sottoinsieme di “capoprogetto” o “dipendente” non ha facoltà di scrivere in nessun canale di comunicazione.</w:t>
       </w:r>
     </w:p>
     <w:p>
@@ -4314,19 +4195,25 @@
         </w:numPr>
       </w:pPr>
       <w:r>
-        <w:t>In caso di risposta privata</w:t>
-      </w:r>
-      <w:r>
-        <w:t xml:space="preserve"> ad un messaggio, quest</w:t>
-      </w:r>
-      <w:r>
-        <w:t>a</w:t>
-      </w:r>
-      <w:r>
-        <w:t xml:space="preserve"> </w:t>
-      </w:r>
-      <w:r>
-        <w:t>aprirà un canale di comunicazione privato tra mittente e destinatario</w:t>
+        <w:t xml:space="preserve">Un messaggio può riferirne </w:t>
+      </w:r>
+      <w:r>
+        <w:t>un altro</w:t>
+      </w:r>
+      <w:r>
+        <w:t xml:space="preserve"> solamente </w:t>
+      </w:r>
+      <w:r>
+        <w:t xml:space="preserve">se </w:t>
+      </w:r>
+      <w:r>
+        <w:t>nello</w:t>
+      </w:r>
+      <w:r>
+        <w:t xml:space="preserve"> stesso canale di </w:t>
+      </w:r>
+      <w:r>
+        <w:t>comunicazione.</w:t>
       </w:r>
     </w:p>
     <w:p>
@@ -4338,12 +4225,25 @@
         </w:numPr>
       </w:pPr>
       <w:r>
+        <w:t>Solamente un messaggio di tipo “privato” può generare un canale di comunicazione; quest’ultimo avrà come partecipanti mittente e destinatario, il progetto di riferimento sarà quello del canale di comunicazione dal quale ha avuto origine.</w:t>
+      </w:r>
+    </w:p>
+    <w:p>
+      <w:pPr>
+        <w:pStyle w:val="Paragrafoelenco"/>
+        <w:numPr>
+          <w:ilvl w:val="0"/>
+          <w:numId w:val="10"/>
+        </w:numPr>
+      </w:pPr>
+      <w:r>
         <w:t>La data di inizio di un progetto deve precedere temporalmente quella di fine dello stesso.</w:t>
       </w:r>
       <w:r>
         <w:t xml:space="preserve"> </w:t>
       </w:r>
     </w:p>
+    <w:p/>
     <w:p>
       <w:pPr>
         <w:pStyle w:val="Titolo2"/>
@@ -4352,15 +4252,6 @@
         <w:t>Dizionario dei dati</w:t>
       </w:r>
     </w:p>
-    <w:p>
-      <w:pPr>
-        <w:pStyle w:val="Testocommento"/>
-      </w:pPr>
-      <w:r>
-        <w:t>Completare la progettazione concettuale riportando nella tabella seguente il dizionario dei dati</w:t>
-      </w:r>
-    </w:p>
-    <w:p/>
     <w:tbl>
       <w:tblPr>
         <w:tblW w:w="9962" w:type="dxa"/>
@@ -4516,6 +4407,9 @@
             <w:pPr>
               <w:spacing w:line="240" w:lineRule="auto"/>
             </w:pPr>
+            <w:r>
+              <w:t>Lavoratore</w:t>
+            </w:r>
           </w:p>
         </w:tc>
         <w:tc>
@@ -4534,6 +4428,9 @@
             <w:pPr>
               <w:spacing w:line="240" w:lineRule="auto"/>
             </w:pPr>
+            <w:r>
+              <w:t xml:space="preserve">Impiegato dell’azienda </w:t>
+            </w:r>
           </w:p>
         </w:tc>
         <w:tc>
@@ -4552,6 +4449,17 @@
             <w:pPr>
               <w:spacing w:line="240" w:lineRule="auto"/>
             </w:pPr>
+            <w:r>
+              <w:t xml:space="preserve">Matricola, </w:t>
+            </w:r>
+            <w:proofErr w:type="spellStart"/>
+            <w:r>
+              <w:t>NomeLavoratore</w:t>
+            </w:r>
+            <w:proofErr w:type="spellEnd"/>
+            <w:r>
+              <w:t>, Cognome</w:t>
+            </w:r>
           </w:p>
         </w:tc>
         <w:tc>
@@ -4570,6 +4478,9 @@
             <w:pPr>
               <w:spacing w:line="240" w:lineRule="auto"/>
             </w:pPr>
+            <w:r>
+              <w:t>Matricola</w:t>
+            </w:r>
           </w:p>
         </w:tc>
       </w:tr>
@@ -4590,6 +4501,9 @@
             <w:pPr>
               <w:spacing w:line="240" w:lineRule="auto"/>
             </w:pPr>
+            <w:r>
+              <w:t>Capoprogetto</w:t>
+            </w:r>
           </w:p>
         </w:tc>
         <w:tc>
@@ -4608,6 +4522,9 @@
             <w:pPr>
               <w:spacing w:line="240" w:lineRule="auto"/>
             </w:pPr>
+            <w:r>
+              <w:t>Impiegato dell’azienda incaricato di coordinare alcuni progetti e creare i canali di comunicazione afferenti a quest’ultimi</w:t>
+            </w:r>
           </w:p>
         </w:tc>
         <w:tc>
@@ -4626,6 +4543,17 @@
             <w:pPr>
               <w:spacing w:line="240" w:lineRule="auto"/>
             </w:pPr>
+            <w:r>
+              <w:t xml:space="preserve">Matricola, </w:t>
+            </w:r>
+            <w:proofErr w:type="spellStart"/>
+            <w:r>
+              <w:t>NomeLavoratore</w:t>
+            </w:r>
+            <w:proofErr w:type="spellEnd"/>
+            <w:r>
+              <w:t>, Cognome</w:t>
+            </w:r>
           </w:p>
         </w:tc>
         <w:tc>
@@ -4644,6 +4572,9 @@
             <w:pPr>
               <w:spacing w:line="240" w:lineRule="auto"/>
             </w:pPr>
+            <w:r>
+              <w:t>Matricola</w:t>
+            </w:r>
           </w:p>
         </w:tc>
       </w:tr>
@@ -4664,6 +4595,9 @@
             <w:pPr>
               <w:spacing w:line="240" w:lineRule="auto"/>
             </w:pPr>
+            <w:r>
+              <w:t>Dipendente</w:t>
+            </w:r>
           </w:p>
         </w:tc>
         <w:tc>
@@ -4682,6 +4616,9 @@
             <w:pPr>
               <w:spacing w:line="240" w:lineRule="auto"/>
             </w:pPr>
+            <w:r>
+              <w:t>Impiegato dell’azienda che lavora su determinati progetti</w:t>
+            </w:r>
           </w:p>
         </w:tc>
         <w:tc>
@@ -4700,6 +4637,17 @@
             <w:pPr>
               <w:spacing w:line="240" w:lineRule="auto"/>
             </w:pPr>
+            <w:r>
+              <w:t xml:space="preserve">Matricola, </w:t>
+            </w:r>
+            <w:proofErr w:type="spellStart"/>
+            <w:r>
+              <w:t>NomeLavoratore</w:t>
+            </w:r>
+            <w:proofErr w:type="spellEnd"/>
+            <w:r>
+              <w:t>, Cognome</w:t>
+            </w:r>
           </w:p>
         </w:tc>
         <w:tc>
@@ -4718,6 +4666,9 @@
             <w:pPr>
               <w:spacing w:line="240" w:lineRule="auto"/>
             </w:pPr>
+            <w:r>
+              <w:t>Matricola</w:t>
+            </w:r>
           </w:p>
         </w:tc>
       </w:tr>
@@ -4725,6 +4676,28 @@
         <w:tc>
           <w:tcPr>
             <w:tcW w:w="1938" w:type="dxa"/>
+            <w:tcBorders>
+              <w:top w:val="single" w:sz="4" w:space="0" w:color="auto"/>
+              <w:left w:val="single" w:sz="4" w:space="0" w:color="auto"/>
+              <w:bottom w:val="single" w:sz="4" w:space="0" w:color="auto"/>
+              <w:right w:val="single" w:sz="4" w:space="0" w:color="auto"/>
+              <w:tl2br w:val="nil"/>
+              <w:tr2bl w:val="nil"/>
+            </w:tcBorders>
+          </w:tcPr>
+          <w:p>
+            <w:pPr>
+              <w:spacing w:line="240" w:lineRule="auto"/>
+              <w:jc w:val="left"/>
+            </w:pPr>
+            <w:r>
+              <w:t>Canale di comunicazione</w:t>
+            </w:r>
+          </w:p>
+        </w:tc>
+        <w:tc>
+          <w:tcPr>
+            <w:tcW w:w="4138" w:type="dxa"/>
             <w:tcBorders>
               <w:top w:val="single" w:sz="4" w:space="0" w:color="auto"/>
               <w:left w:val="single" w:sz="4" w:space="0" w:color="auto"/>
@@ -4738,11 +4711,14 @@
             <w:pPr>
               <w:spacing w:line="240" w:lineRule="auto"/>
             </w:pPr>
-          </w:p>
-        </w:tc>
-        <w:tc>
-          <w:tcPr>
-            <w:tcW w:w="4138" w:type="dxa"/>
+            <w:r>
+              <w:t>Stanza virtuale legata ad un progetto in cui i lavoratori possono scambiare dei messaggi</w:t>
+            </w:r>
+          </w:p>
+        </w:tc>
+        <w:tc>
+          <w:tcPr>
+            <w:tcW w:w="1943" w:type="dxa"/>
             <w:tcBorders>
               <w:top w:val="single" w:sz="4" w:space="0" w:color="auto"/>
               <w:left w:val="single" w:sz="4" w:space="0" w:color="auto"/>
@@ -4756,6 +4732,11 @@
             <w:pPr>
               <w:spacing w:line="240" w:lineRule="auto"/>
             </w:pPr>
+            <w:proofErr w:type="spellStart"/>
+            <w:r>
+              <w:t>NomeCanale</w:t>
+            </w:r>
+            <w:proofErr w:type="spellEnd"/>
           </w:p>
         </w:tc>
         <w:tc>
@@ -4774,11 +4755,35 @@
             <w:pPr>
               <w:spacing w:line="240" w:lineRule="auto"/>
             </w:pPr>
-          </w:p>
-        </w:tc>
-        <w:tc>
-          <w:tcPr>
-            <w:tcW w:w="1943" w:type="dxa"/>
+            <w:proofErr w:type="spellStart"/>
+            <w:r>
+              <w:t>NomeCanale</w:t>
+            </w:r>
+            <w:proofErr w:type="spellEnd"/>
+            <w:r>
+              <w:t xml:space="preserve">, </w:t>
+            </w:r>
+            <w:proofErr w:type="spellStart"/>
+            <w:r>
+              <w:rPr>
+                <w:highlight w:val="red"/>
+              </w:rPr>
+              <w:t>ID</w:t>
+            </w:r>
+            <w:r>
+              <w:rPr>
+                <w:highlight w:val="red"/>
+              </w:rPr>
+              <w:t>Progetto</w:t>
+            </w:r>
+            <w:proofErr w:type="spellEnd"/>
+          </w:p>
+        </w:tc>
+      </w:tr>
+      <w:tr>
+        <w:tc>
+          <w:tcPr>
+            <w:tcW w:w="1938" w:type="dxa"/>
             <w:tcBorders>
               <w:top w:val="single" w:sz="4" w:space="0" w:color="auto"/>
               <w:left w:val="single" w:sz="4" w:space="0" w:color="auto"/>
@@ -4792,13 +4797,14 @@
             <w:pPr>
               <w:spacing w:line="240" w:lineRule="auto"/>
             </w:pPr>
-          </w:p>
-        </w:tc>
-      </w:tr>
-      <w:tr>
-        <w:tc>
-          <w:tcPr>
-            <w:tcW w:w="1938" w:type="dxa"/>
+            <w:r>
+              <w:t>Messaggio</w:t>
+            </w:r>
+          </w:p>
+        </w:tc>
+        <w:tc>
+          <w:tcPr>
+            <w:tcW w:w="4138" w:type="dxa"/>
             <w:tcBorders>
               <w:top w:val="single" w:sz="4" w:space="0" w:color="auto"/>
               <w:left w:val="single" w:sz="4" w:space="0" w:color="auto"/>
@@ -4812,11 +4818,14 @@
             <w:pPr>
               <w:spacing w:line="240" w:lineRule="auto"/>
             </w:pPr>
-          </w:p>
-        </w:tc>
-        <w:tc>
-          <w:tcPr>
-            <w:tcW w:w="4138" w:type="dxa"/>
+            <w:r>
+              <w:t>Comunicazioni di testo, pubbliche o private, relative ad un progetto</w:t>
+            </w:r>
+          </w:p>
+        </w:tc>
+        <w:tc>
+          <w:tcPr>
+            <w:tcW w:w="1943" w:type="dxa"/>
             <w:tcBorders>
               <w:top w:val="single" w:sz="4" w:space="0" w:color="auto"/>
               <w:left w:val="single" w:sz="4" w:space="0" w:color="auto"/>
@@ -4830,6 +4839,14 @@
             <w:pPr>
               <w:spacing w:line="240" w:lineRule="auto"/>
             </w:pPr>
+            <w:proofErr w:type="spellStart"/>
+            <w:r>
+              <w:t>DataInvio</w:t>
+            </w:r>
+            <w:proofErr w:type="spellEnd"/>
+            <w:r>
+              <w:t>, Testo</w:t>
+            </w:r>
           </w:p>
         </w:tc>
         <w:tc>
@@ -4848,11 +4865,27 @@
             <w:pPr>
               <w:spacing w:line="240" w:lineRule="auto"/>
             </w:pPr>
-          </w:p>
-        </w:tc>
-        <w:tc>
-          <w:tcPr>
-            <w:tcW w:w="1943" w:type="dxa"/>
+            <w:proofErr w:type="spellStart"/>
+            <w:r>
+              <w:t>DataInvio</w:t>
+            </w:r>
+            <w:proofErr w:type="spellEnd"/>
+            <w:r>
+              <w:t xml:space="preserve">, </w:t>
+            </w:r>
+            <w:r>
+              <w:rPr>
+                <w:highlight w:val="red"/>
+              </w:rPr>
+              <w:t>Matricola</w:t>
+            </w:r>
+          </w:p>
+        </w:tc>
+      </w:tr>
+      <w:tr>
+        <w:tc>
+          <w:tcPr>
+            <w:tcW w:w="1938" w:type="dxa"/>
             <w:tcBorders>
               <w:top w:val="single" w:sz="4" w:space="0" w:color="auto"/>
               <w:left w:val="single" w:sz="4" w:space="0" w:color="auto"/>
@@ -4866,13 +4899,14 @@
             <w:pPr>
               <w:spacing w:line="240" w:lineRule="auto"/>
             </w:pPr>
-          </w:p>
-        </w:tc>
-      </w:tr>
-      <w:tr>
-        <w:tc>
-          <w:tcPr>
-            <w:tcW w:w="1938" w:type="dxa"/>
+            <w:r>
+              <w:t>Progetto</w:t>
+            </w:r>
+          </w:p>
+        </w:tc>
+        <w:tc>
+          <w:tcPr>
+            <w:tcW w:w="4138" w:type="dxa"/>
             <w:tcBorders>
               <w:top w:val="single" w:sz="4" w:space="0" w:color="auto"/>
               <w:left w:val="single" w:sz="4" w:space="0" w:color="auto"/>
@@ -4886,11 +4920,17 @@
             <w:pPr>
               <w:spacing w:line="240" w:lineRule="auto"/>
             </w:pPr>
-          </w:p>
-        </w:tc>
-        <w:tc>
-          <w:tcPr>
-            <w:tcW w:w="4138" w:type="dxa"/>
+            <w:r>
+              <w:t>Complesso di attività</w:t>
+            </w:r>
+            <w:r>
+              <w:t xml:space="preserve"> affidato ad un gruppo di lavoratori</w:t>
+            </w:r>
+          </w:p>
+        </w:tc>
+        <w:tc>
+          <w:tcPr>
+            <w:tcW w:w="1943" w:type="dxa"/>
             <w:tcBorders>
               <w:top w:val="single" w:sz="4" w:space="0" w:color="auto"/>
               <w:left w:val="single" w:sz="4" w:space="0" w:color="auto"/>
@@ -4904,6 +4944,35 @@
             <w:pPr>
               <w:spacing w:line="240" w:lineRule="auto"/>
             </w:pPr>
+            <w:proofErr w:type="spellStart"/>
+            <w:r>
+              <w:t>IDProgetto</w:t>
+            </w:r>
+            <w:proofErr w:type="spellEnd"/>
+            <w:r>
+              <w:t xml:space="preserve">, </w:t>
+            </w:r>
+            <w:proofErr w:type="spellStart"/>
+            <w:r>
+              <w:t>NomeProgetto</w:t>
+            </w:r>
+            <w:proofErr w:type="spellEnd"/>
+            <w:r>
+              <w:t xml:space="preserve">, </w:t>
+            </w:r>
+            <w:proofErr w:type="spellStart"/>
+            <w:r>
+              <w:t>DataInizio</w:t>
+            </w:r>
+            <w:proofErr w:type="spellEnd"/>
+            <w:r>
+              <w:t xml:space="preserve">, </w:t>
+            </w:r>
+            <w:proofErr w:type="spellStart"/>
+            <w:r>
+              <w:t>DataFine</w:t>
+            </w:r>
+            <w:proofErr w:type="spellEnd"/>
           </w:p>
         </w:tc>
         <w:tc>
@@ -4922,24 +4991,14 @@
             <w:pPr>
               <w:spacing w:line="240" w:lineRule="auto"/>
             </w:pPr>
-          </w:p>
-        </w:tc>
-        <w:tc>
-          <w:tcPr>
-            <w:tcW w:w="1943" w:type="dxa"/>
-            <w:tcBorders>
-              <w:top w:val="single" w:sz="4" w:space="0" w:color="auto"/>
-              <w:left w:val="single" w:sz="4" w:space="0" w:color="auto"/>
-              <w:bottom w:val="single" w:sz="4" w:space="0" w:color="auto"/>
-              <w:right w:val="single" w:sz="4" w:space="0" w:color="auto"/>
-              <w:tl2br w:val="nil"/>
-              <w:tr2bl w:val="nil"/>
-            </w:tcBorders>
-          </w:tcPr>
-          <w:p>
-            <w:pPr>
-              <w:spacing w:line="240" w:lineRule="auto"/>
-            </w:pPr>
+            <w:proofErr w:type="spellStart"/>
+            <w:r>
+              <w:t>ID</w:t>
+            </w:r>
+            <w:r>
+              <w:t>Progetto</w:t>
+            </w:r>
+            <w:proofErr w:type="spellEnd"/>
           </w:p>
         </w:tc>
       </w:tr>
@@ -6321,8 +6380,8 @@
     </w:p>
     <w:p/>
     <w:sectPr>
-      <w:headerReference w:type="default" r:id="rId19"/>
-      <w:footerReference w:type="default" r:id="rId20"/>
+      <w:headerReference w:type="default" r:id="rId20"/>
+      <w:footerReference w:type="default" r:id="rId21"/>
       <w:type w:val="continuous"/>
       <w:pgSz w:w="11906" w:h="16838"/>
       <w:pgMar w:top="1418" w:right="1077" w:bottom="1418" w:left="1077" w:header="539" w:footer="567" w:gutter="0"/>

</xml_diff>

<commit_message>
Progettazione concettuale TERMINATA (eventualmente da rivedere coerenza su amministratore)
</commit_message>
<xml_diff>
--- a/Relazione/PROGETTOBASI.docx
+++ b/Relazione/PROGETTOBASI.docx
@@ -1118,19 +1118,9 @@
       <w:pPr>
         <w:pStyle w:val="Titolo3"/>
       </w:pPr>
-      <w:proofErr w:type="spellStart"/>
-      <w:r>
-        <w:t>Specifica</w:t>
-      </w:r>
-      <w:proofErr w:type="spellEnd"/>
-      <w:r>
-        <w:t xml:space="preserve"> </w:t>
-      </w:r>
-      <w:proofErr w:type="spellStart"/>
-      <w:r>
-        <w:t>disambiguata</w:t>
-      </w:r>
-      <w:proofErr w:type="spellEnd"/>
+      <w:r>
+        <w:t>Specifica disambiguata</w:t>
+      </w:r>
     </w:p>
     <w:tbl>
       <w:tblPr>
@@ -2696,387 +2686,97 @@
         <w:rPr>
           <w:lang w:val="en-US" w:eastAsia="en-US"/>
         </w:rPr>
+        <w:t xml:space="preserve"> raffinamento è stat</w:t>
+      </w:r>
+      <w:r>
+        <w:rPr>
+          <w:lang w:val="en-US" w:eastAsia="en-US"/>
+        </w:rPr>
+        <w:t>o</w:t>
+      </w:r>
+      <w:r>
+        <w:rPr>
+          <w:lang w:val="en-US" w:eastAsia="en-US"/>
+        </w:rPr>
+        <w:t xml:space="preserve"> sull’entità lavoratore</w:t>
+      </w:r>
+      <w:r>
+        <w:rPr>
+          <w:lang w:val="en-US" w:eastAsia="en-US"/>
+        </w:rPr>
+        <w:t>,</w:t>
+      </w:r>
+      <w:r>
+        <w:rPr>
+          <w:lang w:val="en-US" w:eastAsia="en-US"/>
+        </w:rPr>
+        <w:t xml:space="preserve"> trasformandola in una gerarchia di generalizzazione </w:t>
+      </w:r>
+      <w:r>
+        <w:rPr>
+          <w:lang w:val="en-US" w:eastAsia="en-US"/>
+        </w:rPr>
+        <w:t>per rendere</w:t>
+      </w:r>
+      <w:r>
+        <w:rPr>
+          <w:lang w:val="en-US" w:eastAsia="en-US"/>
+        </w:rPr>
+        <w:t>re</w:t>
+      </w:r>
+      <w:r>
+        <w:rPr>
+          <w:lang w:val="en-US" w:eastAsia="en-US"/>
+        </w:rPr>
         <w:t xml:space="preserve"> </w:t>
       </w:r>
-      <w:proofErr w:type="spellStart"/>
       <w:r>
         <w:rPr>
           <w:lang w:val="en-US" w:eastAsia="en-US"/>
         </w:rPr>
-        <w:t>raffinamento</w:t>
-      </w:r>
-      <w:proofErr w:type="spellEnd"/>
+        <w:t xml:space="preserve">possibile la distinzione dei </w:t>
+      </w:r>
       <w:r>
         <w:rPr>
           <w:lang w:val="en-US" w:eastAsia="en-US"/>
         </w:rPr>
-        <w:t xml:space="preserve"> è </w:t>
-      </w:r>
-      <w:proofErr w:type="spellStart"/>
+        <w:t>ruoli</w:t>
+      </w:r>
       <w:r>
         <w:rPr>
           <w:lang w:val="en-US" w:eastAsia="en-US"/>
         </w:rPr>
-        <w:t>stat</w:t>
+        <w:t xml:space="preserve"> </w:t>
       </w:r>
       <w:r>
         <w:rPr>
           <w:lang w:val="en-US" w:eastAsia="en-US"/>
         </w:rPr>
-        <w:t>o</w:t>
-      </w:r>
-      <w:proofErr w:type="spellEnd"/>
+        <w:t>che un utente interno all’azienda può ricoprire</w:t>
+      </w:r>
       <w:r>
         <w:rPr>
           <w:lang w:val="en-US" w:eastAsia="en-US"/>
         </w:rPr>
         <w:t xml:space="preserve"> </w:t>
       </w:r>
-      <w:proofErr w:type="spellStart"/>
       <w:r>
         <w:rPr>
           <w:lang w:val="en-US" w:eastAsia="en-US"/>
         </w:rPr>
-        <w:t>sull’entità</w:t>
-      </w:r>
-      <w:proofErr w:type="spellEnd"/>
+        <w:t>e delle azioni</w:t>
+      </w:r>
       <w:r>
         <w:rPr>
           <w:lang w:val="en-US" w:eastAsia="en-US"/>
         </w:rPr>
         <w:t xml:space="preserve"> </w:t>
       </w:r>
-      <w:proofErr w:type="spellStart"/>
       <w:r>
         <w:rPr>
           <w:lang w:val="en-US" w:eastAsia="en-US"/>
         </w:rPr>
-        <w:t>lavoratore</w:t>
-      </w:r>
-      <w:proofErr w:type="spellEnd"/>
-      <w:r>
-        <w:rPr>
-          <w:lang w:val="en-US" w:eastAsia="en-US"/>
-        </w:rPr>
-        <w:t>,</w:t>
-      </w:r>
-      <w:r>
-        <w:rPr>
-          <w:lang w:val="en-US" w:eastAsia="en-US"/>
-        </w:rPr>
-        <w:t xml:space="preserve"> </w:t>
-      </w:r>
-      <w:proofErr w:type="spellStart"/>
-      <w:r>
-        <w:rPr>
-          <w:lang w:val="en-US" w:eastAsia="en-US"/>
-        </w:rPr>
-        <w:t>trasformandola</w:t>
-      </w:r>
-      <w:proofErr w:type="spellEnd"/>
-      <w:r>
-        <w:rPr>
-          <w:lang w:val="en-US" w:eastAsia="en-US"/>
-        </w:rPr>
-        <w:t xml:space="preserve"> in </w:t>
-      </w:r>
-      <w:proofErr w:type="spellStart"/>
-      <w:r>
-        <w:rPr>
-          <w:lang w:val="en-US" w:eastAsia="en-US"/>
-        </w:rPr>
-        <w:t>una</w:t>
-      </w:r>
-      <w:proofErr w:type="spellEnd"/>
-      <w:r>
-        <w:rPr>
-          <w:lang w:val="en-US" w:eastAsia="en-US"/>
-        </w:rPr>
-        <w:t xml:space="preserve"> </w:t>
-      </w:r>
-      <w:proofErr w:type="spellStart"/>
-      <w:r>
-        <w:rPr>
-          <w:lang w:val="en-US" w:eastAsia="en-US"/>
-        </w:rPr>
-        <w:t>gerarchia</w:t>
-      </w:r>
-      <w:proofErr w:type="spellEnd"/>
-      <w:r>
-        <w:rPr>
-          <w:lang w:val="en-US" w:eastAsia="en-US"/>
-        </w:rPr>
-        <w:t xml:space="preserve"> di </w:t>
-      </w:r>
-      <w:proofErr w:type="spellStart"/>
-      <w:r>
-        <w:rPr>
-          <w:lang w:val="en-US" w:eastAsia="en-US"/>
-        </w:rPr>
-        <w:t>generalizzazione</w:t>
-      </w:r>
-      <w:proofErr w:type="spellEnd"/>
-      <w:r>
-        <w:rPr>
-          <w:lang w:val="en-US" w:eastAsia="en-US"/>
-        </w:rPr>
-        <w:t xml:space="preserve"> </w:t>
-      </w:r>
-      <w:r>
-        <w:rPr>
-          <w:lang w:val="en-US" w:eastAsia="en-US"/>
-        </w:rPr>
-        <w:t xml:space="preserve">per </w:t>
-      </w:r>
-      <w:proofErr w:type="spellStart"/>
-      <w:r>
-        <w:rPr>
-          <w:lang w:val="en-US" w:eastAsia="en-US"/>
-        </w:rPr>
-        <w:t>rendere</w:t>
-      </w:r>
-      <w:r>
-        <w:rPr>
-          <w:lang w:val="en-US" w:eastAsia="en-US"/>
-        </w:rPr>
-        <w:t>re</w:t>
-      </w:r>
-      <w:proofErr w:type="spellEnd"/>
-      <w:r>
-        <w:rPr>
-          <w:lang w:val="en-US" w:eastAsia="en-US"/>
-        </w:rPr>
-        <w:t xml:space="preserve"> </w:t>
-      </w:r>
-      <w:proofErr w:type="spellStart"/>
-      <w:r>
-        <w:rPr>
-          <w:lang w:val="en-US" w:eastAsia="en-US"/>
-        </w:rPr>
-        <w:t>possibile</w:t>
-      </w:r>
-      <w:proofErr w:type="spellEnd"/>
-      <w:r>
-        <w:rPr>
-          <w:lang w:val="en-US" w:eastAsia="en-US"/>
-        </w:rPr>
-        <w:t xml:space="preserve"> la </w:t>
-      </w:r>
-      <w:proofErr w:type="spellStart"/>
-      <w:r>
-        <w:rPr>
-          <w:lang w:val="en-US" w:eastAsia="en-US"/>
-        </w:rPr>
-        <w:t>distinzione</w:t>
-      </w:r>
-      <w:proofErr w:type="spellEnd"/>
-      <w:r>
-        <w:rPr>
-          <w:lang w:val="en-US" w:eastAsia="en-US"/>
-        </w:rPr>
-        <w:t xml:space="preserve"> </w:t>
-      </w:r>
-      <w:proofErr w:type="spellStart"/>
-      <w:r>
-        <w:rPr>
-          <w:lang w:val="en-US" w:eastAsia="en-US"/>
-        </w:rPr>
-        <w:t>dei</w:t>
-      </w:r>
-      <w:proofErr w:type="spellEnd"/>
-      <w:r>
-        <w:rPr>
-          <w:lang w:val="en-US" w:eastAsia="en-US"/>
-        </w:rPr>
-        <w:t xml:space="preserve"> </w:t>
-      </w:r>
-      <w:proofErr w:type="spellStart"/>
-      <w:r>
-        <w:rPr>
-          <w:lang w:val="en-US" w:eastAsia="en-US"/>
-        </w:rPr>
-        <w:t>ruoli</w:t>
-      </w:r>
-      <w:proofErr w:type="spellEnd"/>
-      <w:r>
-        <w:rPr>
-          <w:lang w:val="en-US" w:eastAsia="en-US"/>
-        </w:rPr>
-        <w:t xml:space="preserve"> </w:t>
-      </w:r>
-      <w:proofErr w:type="spellStart"/>
-      <w:r>
-        <w:rPr>
-          <w:lang w:val="en-US" w:eastAsia="en-US"/>
-        </w:rPr>
-        <w:t>che</w:t>
-      </w:r>
-      <w:proofErr w:type="spellEnd"/>
-      <w:r>
-        <w:rPr>
-          <w:lang w:val="en-US" w:eastAsia="en-US"/>
-        </w:rPr>
-        <w:t xml:space="preserve"> un </w:t>
-      </w:r>
-      <w:proofErr w:type="spellStart"/>
-      <w:r>
-        <w:rPr>
-          <w:lang w:val="en-US" w:eastAsia="en-US"/>
-        </w:rPr>
-        <w:t>utente</w:t>
-      </w:r>
-      <w:proofErr w:type="spellEnd"/>
-      <w:r>
-        <w:rPr>
-          <w:lang w:val="en-US" w:eastAsia="en-US"/>
-        </w:rPr>
-        <w:t xml:space="preserve"> </w:t>
-      </w:r>
-      <w:proofErr w:type="spellStart"/>
-      <w:r>
-        <w:rPr>
-          <w:lang w:val="en-US" w:eastAsia="en-US"/>
-        </w:rPr>
-        <w:t>interno</w:t>
-      </w:r>
-      <w:proofErr w:type="spellEnd"/>
-      <w:r>
-        <w:rPr>
-          <w:lang w:val="en-US" w:eastAsia="en-US"/>
-        </w:rPr>
-        <w:t xml:space="preserve"> </w:t>
-      </w:r>
-      <w:proofErr w:type="spellStart"/>
-      <w:r>
-        <w:rPr>
-          <w:lang w:val="en-US" w:eastAsia="en-US"/>
-        </w:rPr>
-        <w:t>all’azienda</w:t>
-      </w:r>
-      <w:proofErr w:type="spellEnd"/>
-      <w:r>
-        <w:rPr>
-          <w:lang w:val="en-US" w:eastAsia="en-US"/>
-        </w:rPr>
-        <w:t xml:space="preserve"> </w:t>
-      </w:r>
-      <w:proofErr w:type="spellStart"/>
-      <w:r>
-        <w:rPr>
-          <w:lang w:val="en-US" w:eastAsia="en-US"/>
-        </w:rPr>
-        <w:t>può</w:t>
-      </w:r>
-      <w:proofErr w:type="spellEnd"/>
-      <w:r>
-        <w:rPr>
-          <w:lang w:val="en-US" w:eastAsia="en-US"/>
-        </w:rPr>
-        <w:t xml:space="preserve"> </w:t>
-      </w:r>
-      <w:proofErr w:type="spellStart"/>
-      <w:r>
-        <w:rPr>
-          <w:lang w:val="en-US" w:eastAsia="en-US"/>
-        </w:rPr>
-        <w:t>ricoprire</w:t>
-      </w:r>
-      <w:proofErr w:type="spellEnd"/>
-      <w:r>
-        <w:rPr>
-          <w:lang w:val="en-US" w:eastAsia="en-US"/>
-        </w:rPr>
-        <w:t xml:space="preserve"> </w:t>
-      </w:r>
-      <w:r>
-        <w:rPr>
-          <w:lang w:val="en-US" w:eastAsia="en-US"/>
-        </w:rPr>
-        <w:t xml:space="preserve">e </w:t>
-      </w:r>
-      <w:proofErr w:type="spellStart"/>
-      <w:r>
-        <w:rPr>
-          <w:lang w:val="en-US" w:eastAsia="en-US"/>
-        </w:rPr>
-        <w:t>delle</w:t>
-      </w:r>
-      <w:proofErr w:type="spellEnd"/>
-      <w:r>
-        <w:rPr>
-          <w:lang w:val="en-US" w:eastAsia="en-US"/>
-        </w:rPr>
-        <w:t xml:space="preserve"> </w:t>
-      </w:r>
-      <w:proofErr w:type="spellStart"/>
-      <w:r>
-        <w:rPr>
-          <w:lang w:val="en-US" w:eastAsia="en-US"/>
-        </w:rPr>
-        <w:t>azioni</w:t>
-      </w:r>
-      <w:proofErr w:type="spellEnd"/>
-      <w:r>
-        <w:rPr>
-          <w:lang w:val="en-US" w:eastAsia="en-US"/>
-        </w:rPr>
-        <w:t xml:space="preserve"> </w:t>
-      </w:r>
-      <w:proofErr w:type="spellStart"/>
-      <w:r>
-        <w:rPr>
-          <w:lang w:val="en-US" w:eastAsia="en-US"/>
-        </w:rPr>
-        <w:t>che</w:t>
-      </w:r>
-      <w:proofErr w:type="spellEnd"/>
-      <w:r>
-        <w:rPr>
-          <w:lang w:val="en-US" w:eastAsia="en-US"/>
-        </w:rPr>
-        <w:t xml:space="preserve"> </w:t>
-      </w:r>
-      <w:proofErr w:type="spellStart"/>
-      <w:r>
-        <w:rPr>
-          <w:lang w:val="en-US" w:eastAsia="en-US"/>
-        </w:rPr>
-        <w:t>quest’ultimo</w:t>
-      </w:r>
-      <w:proofErr w:type="spellEnd"/>
-      <w:r>
-        <w:rPr>
-          <w:lang w:val="en-US" w:eastAsia="en-US"/>
-        </w:rPr>
-        <w:t xml:space="preserve"> </w:t>
-      </w:r>
-      <w:proofErr w:type="spellStart"/>
-      <w:r>
-        <w:rPr>
-          <w:lang w:val="en-US" w:eastAsia="en-US"/>
-        </w:rPr>
-        <w:t>può</w:t>
-      </w:r>
-      <w:proofErr w:type="spellEnd"/>
-      <w:r>
-        <w:rPr>
-          <w:lang w:val="en-US" w:eastAsia="en-US"/>
-        </w:rPr>
-        <w:t xml:space="preserve"> </w:t>
-      </w:r>
-      <w:proofErr w:type="spellStart"/>
-      <w:r>
-        <w:rPr>
-          <w:lang w:val="en-US" w:eastAsia="en-US"/>
-        </w:rPr>
-        <w:t>intraprendere</w:t>
-      </w:r>
-      <w:proofErr w:type="spellEnd"/>
-      <w:r>
-        <w:rPr>
-          <w:lang w:val="en-US" w:eastAsia="en-US"/>
-        </w:rPr>
-        <w:t>.</w:t>
+        <w:t>che quest’ultimo può intraprendere.</w:t>
       </w:r>
     </w:p>
     <w:p>
@@ -3098,10 +2798,10 @@
           <w:lang w:val="en-US" w:eastAsia="en-US"/>
         </w:rPr>
         <w:drawing>
-          <wp:inline distT="0" distB="0" distL="0" distR="0" wp14:anchorId="53252AC8" wp14:editId="6AB810FE">
-            <wp:extent cx="6103694" cy="3063240"/>
-            <wp:effectExtent l="0" t="0" r="0" b="3810"/>
-            <wp:docPr id="4" name="Immagine 4"/>
+          <wp:inline distT="0" distB="0" distL="0" distR="0" wp14:anchorId="62ABE32C" wp14:editId="09A77085">
+            <wp:extent cx="6192520" cy="2900622"/>
+            <wp:effectExtent l="0" t="0" r="0" b="0"/>
+            <wp:docPr id="7" name="Immagine 7"/>
             <wp:cNvGraphicFramePr>
               <a:graphicFrameLocks xmlns:a="http://schemas.openxmlformats.org/drawingml/2006/main" noChangeAspect="1"/>
             </wp:cNvGraphicFramePr>
@@ -3109,7 +2809,7 @@
               <a:graphicData uri="http://schemas.openxmlformats.org/drawingml/2006/picture">
                 <pic:pic xmlns:pic="http://schemas.openxmlformats.org/drawingml/2006/picture">
                   <pic:nvPicPr>
-                    <pic:cNvPr id="4" name="Immagine 4"/>
+                    <pic:cNvPr id="7" name="Immagine 7"/>
                     <pic:cNvPicPr/>
                   </pic:nvPicPr>
                   <pic:blipFill rotWithShape="1">
@@ -3120,13 +2820,13 @@
                         </a:ext>
                       </a:extLst>
                     </a:blip>
-                    <a:srcRect t="30858" r="6604"/>
+                    <a:srcRect t="30758"/>
                     <a:stretch/>
                   </pic:blipFill>
                   <pic:spPr bwMode="auto">
                     <a:xfrm>
                       <a:off x="0" y="0"/>
-                      <a:ext cx="6130381" cy="3076633"/>
+                      <a:ext cx="6192520" cy="2900622"/>
                     </a:xfrm>
                     <a:prstGeom prst="rect">
                       <a:avLst/>
@@ -3164,139 +2864,19 @@
         <w:rPr>
           <w:lang w:val="en-US" w:eastAsia="en-US"/>
         </w:rPr>
-        <w:t xml:space="preserve">In un secondo </w:t>
-      </w:r>
-      <w:proofErr w:type="spellStart"/>
+        <w:t>In un secondo momento sono stati definiti eventuali attribut</w:t>
+      </w:r>
       <w:r>
         <w:rPr>
           <w:lang w:val="en-US" w:eastAsia="en-US"/>
         </w:rPr>
-        <w:t>momento</w:t>
-      </w:r>
-      <w:proofErr w:type="spellEnd"/>
+        <w:t>i</w:t>
+      </w:r>
       <w:r>
         <w:rPr>
           <w:lang w:val="en-US" w:eastAsia="en-US"/>
         </w:rPr>
-        <w:t xml:space="preserve"> </w:t>
-      </w:r>
-      <w:proofErr w:type="spellStart"/>
-      <w:r>
-        <w:rPr>
-          <w:lang w:val="en-US" w:eastAsia="en-US"/>
-        </w:rPr>
-        <w:t>sono</w:t>
-      </w:r>
-      <w:proofErr w:type="spellEnd"/>
-      <w:r>
-        <w:rPr>
-          <w:lang w:val="en-US" w:eastAsia="en-US"/>
-        </w:rPr>
-        <w:t xml:space="preserve"> </w:t>
-      </w:r>
-      <w:proofErr w:type="spellStart"/>
-      <w:r>
-        <w:rPr>
-          <w:lang w:val="en-US" w:eastAsia="en-US"/>
-        </w:rPr>
-        <w:t>stati</w:t>
-      </w:r>
-      <w:proofErr w:type="spellEnd"/>
-      <w:r>
-        <w:rPr>
-          <w:lang w:val="en-US" w:eastAsia="en-US"/>
-        </w:rPr>
-        <w:t xml:space="preserve"> </w:t>
-      </w:r>
-      <w:proofErr w:type="spellStart"/>
-      <w:r>
-        <w:rPr>
-          <w:lang w:val="en-US" w:eastAsia="en-US"/>
-        </w:rPr>
-        <w:t>definiti</w:t>
-      </w:r>
-      <w:proofErr w:type="spellEnd"/>
-      <w:r>
-        <w:rPr>
-          <w:lang w:val="en-US" w:eastAsia="en-US"/>
-        </w:rPr>
-        <w:t xml:space="preserve"> </w:t>
-      </w:r>
-      <w:proofErr w:type="spellStart"/>
-      <w:r>
-        <w:rPr>
-          <w:lang w:val="en-US" w:eastAsia="en-US"/>
-        </w:rPr>
-        <w:t>eventuali</w:t>
-      </w:r>
-      <w:proofErr w:type="spellEnd"/>
-      <w:r>
-        <w:rPr>
-          <w:lang w:val="en-US" w:eastAsia="en-US"/>
-        </w:rPr>
-        <w:t xml:space="preserve"> </w:t>
-      </w:r>
-      <w:proofErr w:type="spellStart"/>
-      <w:r>
-        <w:rPr>
-          <w:lang w:val="en-US" w:eastAsia="en-US"/>
-        </w:rPr>
-        <w:t>attribut</w:t>
-      </w:r>
-      <w:r>
-        <w:rPr>
-          <w:lang w:val="en-US" w:eastAsia="en-US"/>
-        </w:rPr>
-        <w:t>i</w:t>
-      </w:r>
-      <w:proofErr w:type="spellEnd"/>
-      <w:r>
-        <w:rPr>
-          <w:lang w:val="en-US" w:eastAsia="en-US"/>
-        </w:rPr>
-        <w:t xml:space="preserve"> per </w:t>
-      </w:r>
-      <w:proofErr w:type="spellStart"/>
-      <w:r>
-        <w:rPr>
-          <w:lang w:val="en-US" w:eastAsia="en-US"/>
-        </w:rPr>
-        <w:t>ogni</w:t>
-      </w:r>
-      <w:proofErr w:type="spellEnd"/>
-      <w:r>
-        <w:rPr>
-          <w:lang w:val="en-US" w:eastAsia="en-US"/>
-        </w:rPr>
-        <w:t xml:space="preserve"> </w:t>
-      </w:r>
-      <w:proofErr w:type="spellStart"/>
-      <w:r>
-        <w:rPr>
-          <w:lang w:val="en-US" w:eastAsia="en-US"/>
-        </w:rPr>
-        <w:t>entità</w:t>
-      </w:r>
-      <w:proofErr w:type="spellEnd"/>
-      <w:r>
-        <w:rPr>
-          <w:lang w:val="en-US" w:eastAsia="en-US"/>
-        </w:rPr>
-        <w:t xml:space="preserve"> e </w:t>
-      </w:r>
-      <w:proofErr w:type="spellStart"/>
-      <w:r>
-        <w:rPr>
-          <w:lang w:val="en-US" w:eastAsia="en-US"/>
-        </w:rPr>
-        <w:t>relazione</w:t>
-      </w:r>
-      <w:proofErr w:type="spellEnd"/>
-      <w:r>
-        <w:rPr>
-          <w:lang w:val="en-US" w:eastAsia="en-US"/>
-        </w:rPr>
-        <w:t>.</w:t>
+        <w:t xml:space="preserve"> per ogni entità e relazione.</w:t>
       </w:r>
       <w:r>
         <w:rPr>
@@ -3315,280 +2895,32 @@
         <w:rPr>
           <w:lang w:val="en-US" w:eastAsia="en-US"/>
         </w:rPr>
-        <w:t xml:space="preserve"> </w:t>
-      </w:r>
-      <w:proofErr w:type="spellStart"/>
+        <w:t xml:space="preserve"> che nella descrizione del minimondo affidata non ne erano esplicitamente presenti, ne sono stati scelti quant</w:t>
+      </w:r>
       <w:r>
         <w:rPr>
           <w:lang w:val="en-US" w:eastAsia="en-US"/>
         </w:rPr>
-        <w:t>che</w:t>
-      </w:r>
-      <w:proofErr w:type="spellEnd"/>
+        <w:t>i</w:t>
+      </w:r>
       <w:r>
         <w:rPr>
           <w:lang w:val="en-US" w:eastAsia="en-US"/>
         </w:rPr>
-        <w:t xml:space="preserve"> </w:t>
-      </w:r>
-      <w:proofErr w:type="spellStart"/>
+        <w:t xml:space="preserve"> bastano ad una identificazion</w:t>
+      </w:r>
       <w:r>
         <w:rPr>
           <w:lang w:val="en-US" w:eastAsia="en-US"/>
         </w:rPr>
-        <w:t>nella</w:t>
-      </w:r>
-      <w:proofErr w:type="spellEnd"/>
+        <w:t>e</w:t>
+      </w:r>
       <w:r>
         <w:rPr>
           <w:lang w:val="en-US" w:eastAsia="en-US"/>
         </w:rPr>
-        <w:t xml:space="preserve"> </w:t>
-      </w:r>
-      <w:proofErr w:type="spellStart"/>
-      <w:r>
-        <w:rPr>
-          <w:lang w:val="en-US" w:eastAsia="en-US"/>
-        </w:rPr>
-        <w:t>descrizione</w:t>
-      </w:r>
-      <w:proofErr w:type="spellEnd"/>
-      <w:r>
-        <w:rPr>
-          <w:lang w:val="en-US" w:eastAsia="en-US"/>
-        </w:rPr>
-        <w:t xml:space="preserve"> del </w:t>
-      </w:r>
-      <w:proofErr w:type="spellStart"/>
-      <w:r>
-        <w:rPr>
-          <w:lang w:val="en-US" w:eastAsia="en-US"/>
-        </w:rPr>
-        <w:t>minimondo</w:t>
-      </w:r>
-      <w:proofErr w:type="spellEnd"/>
-      <w:r>
-        <w:rPr>
-          <w:lang w:val="en-US" w:eastAsia="en-US"/>
-        </w:rPr>
-        <w:t xml:space="preserve"> </w:t>
-      </w:r>
-      <w:proofErr w:type="spellStart"/>
-      <w:r>
-        <w:rPr>
-          <w:lang w:val="en-US" w:eastAsia="en-US"/>
-        </w:rPr>
-        <w:t>affidata</w:t>
-      </w:r>
-      <w:proofErr w:type="spellEnd"/>
-      <w:r>
-        <w:rPr>
-          <w:lang w:val="en-US" w:eastAsia="en-US"/>
-        </w:rPr>
-        <w:t xml:space="preserve"> non ne </w:t>
-      </w:r>
-      <w:proofErr w:type="spellStart"/>
-      <w:r>
-        <w:rPr>
-          <w:lang w:val="en-US" w:eastAsia="en-US"/>
-        </w:rPr>
-        <w:t>erano</w:t>
-      </w:r>
-      <w:proofErr w:type="spellEnd"/>
-      <w:r>
-        <w:rPr>
-          <w:lang w:val="en-US" w:eastAsia="en-US"/>
-        </w:rPr>
-        <w:t xml:space="preserve"> </w:t>
-      </w:r>
-      <w:proofErr w:type="spellStart"/>
-      <w:r>
-        <w:rPr>
-          <w:lang w:val="en-US" w:eastAsia="en-US"/>
-        </w:rPr>
-        <w:t>esplicitamente</w:t>
-      </w:r>
-      <w:proofErr w:type="spellEnd"/>
-      <w:r>
-        <w:rPr>
-          <w:lang w:val="en-US" w:eastAsia="en-US"/>
-        </w:rPr>
-        <w:t xml:space="preserve"> </w:t>
-      </w:r>
-      <w:proofErr w:type="spellStart"/>
-      <w:r>
-        <w:rPr>
-          <w:lang w:val="en-US" w:eastAsia="en-US"/>
-        </w:rPr>
-        <w:t>presenti</w:t>
-      </w:r>
-      <w:proofErr w:type="spellEnd"/>
-      <w:r>
-        <w:rPr>
-          <w:lang w:val="en-US" w:eastAsia="en-US"/>
-        </w:rPr>
-        <w:t xml:space="preserve">, ne </w:t>
-      </w:r>
-      <w:proofErr w:type="spellStart"/>
-      <w:r>
-        <w:rPr>
-          <w:lang w:val="en-US" w:eastAsia="en-US"/>
-        </w:rPr>
-        <w:t>sono</w:t>
-      </w:r>
-      <w:proofErr w:type="spellEnd"/>
-      <w:r>
-        <w:rPr>
-          <w:lang w:val="en-US" w:eastAsia="en-US"/>
-        </w:rPr>
-        <w:t xml:space="preserve"> </w:t>
-      </w:r>
-      <w:proofErr w:type="spellStart"/>
-      <w:r>
-        <w:rPr>
-          <w:lang w:val="en-US" w:eastAsia="en-US"/>
-        </w:rPr>
-        <w:t>stati</w:t>
-      </w:r>
-      <w:proofErr w:type="spellEnd"/>
-      <w:r>
-        <w:rPr>
-          <w:lang w:val="en-US" w:eastAsia="en-US"/>
-        </w:rPr>
-        <w:t xml:space="preserve"> </w:t>
-      </w:r>
-      <w:proofErr w:type="spellStart"/>
-      <w:r>
-        <w:rPr>
-          <w:lang w:val="en-US" w:eastAsia="en-US"/>
-        </w:rPr>
-        <w:t>scelti</w:t>
-      </w:r>
-      <w:proofErr w:type="spellEnd"/>
-      <w:r>
-        <w:rPr>
-          <w:lang w:val="en-US" w:eastAsia="en-US"/>
-        </w:rPr>
-        <w:t xml:space="preserve"> </w:t>
-      </w:r>
-      <w:proofErr w:type="spellStart"/>
-      <w:r>
-        <w:rPr>
-          <w:lang w:val="en-US" w:eastAsia="en-US"/>
-        </w:rPr>
-        <w:t>quant</w:t>
-      </w:r>
-      <w:r>
-        <w:rPr>
-          <w:lang w:val="en-US" w:eastAsia="en-US"/>
-        </w:rPr>
-        <w:t>i</w:t>
-      </w:r>
-      <w:proofErr w:type="spellEnd"/>
-      <w:r>
-        <w:rPr>
-          <w:lang w:val="en-US" w:eastAsia="en-US"/>
-        </w:rPr>
-        <w:t xml:space="preserve"> </w:t>
-      </w:r>
-      <w:proofErr w:type="spellStart"/>
-      <w:r>
-        <w:rPr>
-          <w:lang w:val="en-US" w:eastAsia="en-US"/>
-        </w:rPr>
-        <w:t>bastano</w:t>
-      </w:r>
-      <w:proofErr w:type="spellEnd"/>
-      <w:r>
-        <w:rPr>
-          <w:lang w:val="en-US" w:eastAsia="en-US"/>
-        </w:rPr>
-        <w:t xml:space="preserve"> ad </w:t>
-      </w:r>
-      <w:proofErr w:type="spellStart"/>
-      <w:r>
-        <w:rPr>
-          <w:lang w:val="en-US" w:eastAsia="en-US"/>
-        </w:rPr>
-        <w:t>una</w:t>
-      </w:r>
-      <w:proofErr w:type="spellEnd"/>
-      <w:r>
-        <w:rPr>
-          <w:lang w:val="en-US" w:eastAsia="en-US"/>
-        </w:rPr>
-        <w:t xml:space="preserve"> </w:t>
-      </w:r>
-      <w:proofErr w:type="spellStart"/>
-      <w:r>
-        <w:rPr>
-          <w:lang w:val="en-US" w:eastAsia="en-US"/>
-        </w:rPr>
-        <w:t>identificazion</w:t>
-      </w:r>
-      <w:r>
-        <w:rPr>
-          <w:lang w:val="en-US" w:eastAsia="en-US"/>
-        </w:rPr>
-        <w:t>e</w:t>
-      </w:r>
-      <w:proofErr w:type="spellEnd"/>
-      <w:r>
-        <w:rPr>
-          <w:lang w:val="en-US" w:eastAsia="en-US"/>
-        </w:rPr>
-        <w:t xml:space="preserve"> </w:t>
-      </w:r>
-      <w:proofErr w:type="spellStart"/>
-      <w:r>
-        <w:rPr>
-          <w:lang w:val="en-US" w:eastAsia="en-US"/>
-        </w:rPr>
-        <w:t>dell’oggetto</w:t>
-      </w:r>
-      <w:proofErr w:type="spellEnd"/>
-      <w:r>
-        <w:rPr>
-          <w:lang w:val="en-US" w:eastAsia="en-US"/>
-        </w:rPr>
-        <w:t xml:space="preserve"> e al </w:t>
-      </w:r>
-      <w:proofErr w:type="spellStart"/>
-      <w:r>
-        <w:rPr>
-          <w:lang w:val="en-US" w:eastAsia="en-US"/>
-        </w:rPr>
-        <w:t>corretto</w:t>
-      </w:r>
-      <w:proofErr w:type="spellEnd"/>
-      <w:r>
-        <w:rPr>
-          <w:lang w:val="en-US" w:eastAsia="en-US"/>
-        </w:rPr>
-        <w:t xml:space="preserve"> </w:t>
-      </w:r>
-      <w:proofErr w:type="spellStart"/>
-      <w:r>
-        <w:rPr>
-          <w:lang w:val="en-US" w:eastAsia="en-US"/>
-        </w:rPr>
-        <w:t>funzionamento</w:t>
-      </w:r>
-      <w:proofErr w:type="spellEnd"/>
-      <w:r>
-        <w:rPr>
-          <w:lang w:val="en-US" w:eastAsia="en-US"/>
-        </w:rPr>
-        <w:t xml:space="preserve"> </w:t>
-      </w:r>
-      <w:proofErr w:type="spellStart"/>
-      <w:r>
-        <w:rPr>
-          <w:lang w:val="en-US" w:eastAsia="en-US"/>
-        </w:rPr>
-        <w:t>dell’applicativo</w:t>
-      </w:r>
-      <w:proofErr w:type="spellEnd"/>
+        <w:t xml:space="preserve"> dell’oggetto e al corretto funzionamento dell’applicativo</w:t>
+      </w:r>
       <w:r>
         <w:rPr>
           <w:lang w:val="en-US" w:eastAsia="en-US"/>
@@ -3807,13 +3139,8 @@
       <w:pPr>
         <w:pStyle w:val="Titolo3"/>
       </w:pPr>
-      <w:proofErr w:type="spellStart"/>
-      <w:r>
-        <w:t>Integrazione</w:t>
-      </w:r>
-      <w:proofErr w:type="spellEnd"/>
-      <w:r>
-        <w:t xml:space="preserve"> finale</w:t>
+      <w:r>
+        <w:t>Integrazione finale</w:t>
       </w:r>
     </w:p>
     <w:p>
@@ -3822,257 +3149,11 @@
           <w:lang w:val="en-US" w:eastAsia="en-US"/>
         </w:rPr>
       </w:pPr>
-      <w:proofErr w:type="spellStart"/>
       <w:r>
         <w:rPr>
           <w:lang w:val="en-US" w:eastAsia="en-US"/>
         </w:rPr>
-        <w:t>Poiché</w:t>
-      </w:r>
-      <w:proofErr w:type="spellEnd"/>
-      <w:r>
-        <w:rPr>
-          <w:lang w:val="en-US" w:eastAsia="en-US"/>
-        </w:rPr>
-        <w:t xml:space="preserve"> </w:t>
-      </w:r>
-      <w:proofErr w:type="spellStart"/>
-      <w:r>
-        <w:rPr>
-          <w:lang w:val="en-US" w:eastAsia="en-US"/>
-        </w:rPr>
-        <w:t>ogni</w:t>
-      </w:r>
-      <w:proofErr w:type="spellEnd"/>
-      <w:r>
-        <w:rPr>
-          <w:lang w:val="en-US" w:eastAsia="en-US"/>
-        </w:rPr>
-        <w:t xml:space="preserve"> </w:t>
-      </w:r>
-      <w:proofErr w:type="spellStart"/>
-      <w:r>
-        <w:rPr>
-          <w:lang w:val="en-US" w:eastAsia="en-US"/>
-        </w:rPr>
-        <w:t>concetto</w:t>
-      </w:r>
-      <w:proofErr w:type="spellEnd"/>
-      <w:r>
-        <w:rPr>
-          <w:lang w:val="en-US" w:eastAsia="en-US"/>
-        </w:rPr>
-        <w:t xml:space="preserve"> era </w:t>
-      </w:r>
-      <w:proofErr w:type="spellStart"/>
-      <w:r>
-        <w:rPr>
-          <w:lang w:val="en-US" w:eastAsia="en-US"/>
-        </w:rPr>
-        <w:t>presente</w:t>
-      </w:r>
-      <w:proofErr w:type="spellEnd"/>
-      <w:r>
-        <w:rPr>
-          <w:lang w:val="en-US" w:eastAsia="en-US"/>
-        </w:rPr>
-        <w:t xml:space="preserve"> </w:t>
-      </w:r>
-      <w:proofErr w:type="spellStart"/>
-      <w:r>
-        <w:rPr>
-          <w:lang w:val="en-US" w:eastAsia="en-US"/>
-        </w:rPr>
-        <w:t>dalla</w:t>
-      </w:r>
-      <w:proofErr w:type="spellEnd"/>
-      <w:r>
-        <w:rPr>
-          <w:lang w:val="en-US" w:eastAsia="en-US"/>
-        </w:rPr>
-        <w:t xml:space="preserve"> prima </w:t>
-      </w:r>
-      <w:proofErr w:type="spellStart"/>
-      <w:r>
-        <w:rPr>
-          <w:lang w:val="en-US" w:eastAsia="en-US"/>
-        </w:rPr>
-        <w:t>stesura</w:t>
-      </w:r>
-      <w:proofErr w:type="spellEnd"/>
-      <w:r>
-        <w:rPr>
-          <w:lang w:val="en-US" w:eastAsia="en-US"/>
-        </w:rPr>
-        <w:t xml:space="preserve"> </w:t>
-      </w:r>
-      <w:proofErr w:type="spellStart"/>
-      <w:r>
-        <w:rPr>
-          <w:lang w:val="en-US" w:eastAsia="en-US"/>
-        </w:rPr>
-        <w:t>dello</w:t>
-      </w:r>
-      <w:proofErr w:type="spellEnd"/>
-      <w:r>
-        <w:rPr>
-          <w:lang w:val="en-US" w:eastAsia="en-US"/>
-        </w:rPr>
-        <w:t xml:space="preserve"> schema non </w:t>
-      </w:r>
-      <w:proofErr w:type="spellStart"/>
-      <w:r>
-        <w:rPr>
-          <w:lang w:val="en-US" w:eastAsia="en-US"/>
-        </w:rPr>
-        <w:t>sono</w:t>
-      </w:r>
-      <w:proofErr w:type="spellEnd"/>
-      <w:r>
-        <w:rPr>
-          <w:lang w:val="en-US" w:eastAsia="en-US"/>
-        </w:rPr>
-        <w:t xml:space="preserve"> </w:t>
-      </w:r>
-      <w:proofErr w:type="spellStart"/>
-      <w:r>
-        <w:rPr>
-          <w:lang w:val="en-US" w:eastAsia="en-US"/>
-        </w:rPr>
-        <w:t>stati</w:t>
-      </w:r>
-      <w:proofErr w:type="spellEnd"/>
-      <w:r>
-        <w:rPr>
-          <w:lang w:val="en-US" w:eastAsia="en-US"/>
-        </w:rPr>
-        <w:t xml:space="preserve"> </w:t>
-      </w:r>
-      <w:proofErr w:type="spellStart"/>
-      <w:r>
-        <w:rPr>
-          <w:lang w:val="en-US" w:eastAsia="en-US"/>
-        </w:rPr>
-        <w:t>necessari</w:t>
-      </w:r>
-      <w:proofErr w:type="spellEnd"/>
-      <w:r>
-        <w:rPr>
-          <w:lang w:val="en-US" w:eastAsia="en-US"/>
-        </w:rPr>
-        <w:t xml:space="preserve"> </w:t>
-      </w:r>
-      <w:proofErr w:type="spellStart"/>
-      <w:r>
-        <w:rPr>
-          <w:lang w:val="en-US" w:eastAsia="en-US"/>
-        </w:rPr>
-        <w:t>passi</w:t>
-      </w:r>
-      <w:proofErr w:type="spellEnd"/>
-      <w:r>
-        <w:rPr>
-          <w:lang w:val="en-US" w:eastAsia="en-US"/>
-        </w:rPr>
-        <w:t xml:space="preserve"> di </w:t>
-      </w:r>
-      <w:proofErr w:type="spellStart"/>
-      <w:r>
-        <w:rPr>
-          <w:lang w:val="en-US" w:eastAsia="en-US"/>
-        </w:rPr>
-        <w:t>integrazione</w:t>
-      </w:r>
-      <w:proofErr w:type="spellEnd"/>
-      <w:r>
-        <w:rPr>
-          <w:lang w:val="en-US" w:eastAsia="en-US"/>
-        </w:rPr>
-        <w:t xml:space="preserve">, né </w:t>
-      </w:r>
-      <w:proofErr w:type="spellStart"/>
-      <w:r>
-        <w:rPr>
-          <w:lang w:val="en-US" w:eastAsia="en-US"/>
-        </w:rPr>
-        <w:t>si</w:t>
-      </w:r>
-      <w:proofErr w:type="spellEnd"/>
-      <w:r>
-        <w:rPr>
-          <w:lang w:val="en-US" w:eastAsia="en-US"/>
-        </w:rPr>
-        <w:t xml:space="preserve"> </w:t>
-      </w:r>
-      <w:proofErr w:type="spellStart"/>
-      <w:r>
-        <w:rPr>
-          <w:lang w:val="en-US" w:eastAsia="en-US"/>
-        </w:rPr>
-        <w:t>sono</w:t>
-      </w:r>
-      <w:proofErr w:type="spellEnd"/>
-      <w:r>
-        <w:rPr>
-          <w:lang w:val="en-US" w:eastAsia="en-US"/>
-        </w:rPr>
-        <w:t xml:space="preserve"> </w:t>
-      </w:r>
-      <w:proofErr w:type="spellStart"/>
-      <w:r>
-        <w:rPr>
-          <w:lang w:val="en-US" w:eastAsia="en-US"/>
-        </w:rPr>
-        <w:t>presentati</w:t>
-      </w:r>
-      <w:proofErr w:type="spellEnd"/>
-      <w:r>
-        <w:rPr>
-          <w:lang w:val="en-US" w:eastAsia="en-US"/>
-        </w:rPr>
-        <w:t xml:space="preserve"> </w:t>
-      </w:r>
-      <w:proofErr w:type="spellStart"/>
-      <w:r>
-        <w:rPr>
-          <w:lang w:val="en-US" w:eastAsia="en-US"/>
-        </w:rPr>
-        <w:t>conflitti</w:t>
-      </w:r>
-      <w:proofErr w:type="spellEnd"/>
-      <w:r>
-        <w:rPr>
-          <w:lang w:val="en-US" w:eastAsia="en-US"/>
-        </w:rPr>
-        <w:t xml:space="preserve"> </w:t>
-      </w:r>
-      <w:proofErr w:type="spellStart"/>
-      <w:r>
-        <w:rPr>
-          <w:lang w:val="en-US" w:eastAsia="en-US"/>
-        </w:rPr>
-        <w:t>strutturali</w:t>
-      </w:r>
-      <w:proofErr w:type="spellEnd"/>
-      <w:r>
-        <w:rPr>
-          <w:lang w:val="en-US" w:eastAsia="en-US"/>
-        </w:rPr>
-        <w:t xml:space="preserve"> o sui </w:t>
-      </w:r>
-      <w:proofErr w:type="spellStart"/>
-      <w:r>
-        <w:rPr>
-          <w:lang w:val="en-US" w:eastAsia="en-US"/>
-        </w:rPr>
-        <w:t>nomi</w:t>
-      </w:r>
-      <w:proofErr w:type="spellEnd"/>
-      <w:r>
-        <w:rPr>
-          <w:lang w:val="en-US" w:eastAsia="en-US"/>
-        </w:rPr>
-        <w:t>.</w:t>
+        <w:t>Poiché ogni concetto era presente dalla prima stesura dello schema non sono stati necessari passi di integrazione, né si sono presentati conflitti strutturali o sui nomi.</w:t>
       </w:r>
     </w:p>
     <w:p>
@@ -4087,10 +3168,10 @@
           <w:lang w:val="en-US" w:eastAsia="en-US"/>
         </w:rPr>
         <w:drawing>
-          <wp:inline distT="0" distB="0" distL="0" distR="0" wp14:anchorId="17D2450D" wp14:editId="7BA9B367">
-            <wp:extent cx="6192520" cy="5997748"/>
-            <wp:effectExtent l="0" t="0" r="0" b="3175"/>
-            <wp:docPr id="5" name="Immagine 5"/>
+          <wp:inline distT="0" distB="0" distL="0" distR="0" wp14:anchorId="269FAF89" wp14:editId="72A36EEE">
+            <wp:extent cx="6192520" cy="5963111"/>
+            <wp:effectExtent l="0" t="0" r="0" b="0"/>
+            <wp:docPr id="8" name="Immagine 8"/>
             <wp:cNvGraphicFramePr>
               <a:graphicFrameLocks xmlns:a="http://schemas.openxmlformats.org/drawingml/2006/main" noChangeAspect="1"/>
             </wp:cNvGraphicFramePr>
@@ -4098,7 +3179,7 @@
               <a:graphicData uri="http://schemas.openxmlformats.org/drawingml/2006/picture">
                 <pic:pic xmlns:pic="http://schemas.openxmlformats.org/drawingml/2006/picture">
                   <pic:nvPicPr>
-                    <pic:cNvPr id="5" name="Immagine 5"/>
+                    <pic:cNvPr id="8" name="Immagine 8"/>
                     <pic:cNvPicPr/>
                   </pic:nvPicPr>
                   <pic:blipFill rotWithShape="1">
@@ -4109,13 +3190,13 @@
                         </a:ext>
                       </a:extLst>
                     </a:blip>
-                    <a:srcRect t="22055"/>
+                    <a:srcRect t="22506"/>
                     <a:stretch/>
                   </pic:blipFill>
                   <pic:spPr bwMode="auto">
                     <a:xfrm>
                       <a:off x="0" y="0"/>
-                      <a:ext cx="6192520" cy="5997748"/>
+                      <a:ext cx="6192520" cy="5963111"/>
                     </a:xfrm>
                     <a:prstGeom prst="rect">
                       <a:avLst/>
@@ -4166,24 +3247,6 @@
       </w:r>
       <w:r>
         <w:t>.</w:t>
-      </w:r>
-    </w:p>
-    <w:p>
-      <w:pPr>
-        <w:pStyle w:val="Paragrafoelenco"/>
-        <w:numPr>
-          <w:ilvl w:val="0"/>
-          <w:numId w:val="10"/>
-        </w:numPr>
-        <w:rPr>
-          <w:highlight w:val="red"/>
-        </w:rPr>
-      </w:pPr>
-      <w:r>
-        <w:rPr>
-          <w:highlight w:val="red"/>
-        </w:rPr>
-        <w:t>Un lavoratore che non rientra nel sottoinsieme di “capoprogetto” o “dipendente” non ha facoltà di scrivere in nessun canale di comunicazione.</w:t>
       </w:r>
     </w:p>
     <w:p>
@@ -4450,15 +3513,7 @@
               <w:spacing w:line="240" w:lineRule="auto"/>
             </w:pPr>
             <w:r>
-              <w:t xml:space="preserve">Matricola, </w:t>
-            </w:r>
-            <w:proofErr w:type="spellStart"/>
-            <w:r>
-              <w:t>NomeLavoratore</w:t>
-            </w:r>
-            <w:proofErr w:type="spellEnd"/>
-            <w:r>
-              <w:t>, Cognome</w:t>
+              <w:t>Matricola, NomeLavoratore, Cognome</w:t>
             </w:r>
           </w:p>
         </w:tc>
@@ -4544,15 +3599,7 @@
               <w:spacing w:line="240" w:lineRule="auto"/>
             </w:pPr>
             <w:r>
-              <w:t xml:space="preserve">Matricola, </w:t>
-            </w:r>
-            <w:proofErr w:type="spellStart"/>
-            <w:r>
-              <w:t>NomeLavoratore</w:t>
-            </w:r>
-            <w:proofErr w:type="spellEnd"/>
-            <w:r>
-              <w:t>, Cognome</w:t>
+              <w:t>Matricola, NomeLavoratore, Cognome</w:t>
             </w:r>
           </w:p>
         </w:tc>
@@ -4638,15 +3685,7 @@
               <w:spacing w:line="240" w:lineRule="auto"/>
             </w:pPr>
             <w:r>
-              <w:t xml:space="preserve">Matricola, </w:t>
-            </w:r>
-            <w:proofErr w:type="spellStart"/>
-            <w:r>
-              <w:t>NomeLavoratore</w:t>
-            </w:r>
-            <w:proofErr w:type="spellEnd"/>
-            <w:r>
-              <w:t>, Cognome</w:t>
+              <w:t>Matricola, NomeLavoratore, Cognome</w:t>
             </w:r>
           </w:p>
         </w:tc>
@@ -4732,11 +3771,9 @@
             <w:pPr>
               <w:spacing w:line="240" w:lineRule="auto"/>
             </w:pPr>
-            <w:proofErr w:type="spellStart"/>
             <w:r>
               <w:t>NomeCanale</w:t>
             </w:r>
-            <w:proofErr w:type="spellEnd"/>
           </w:p>
         </w:tc>
         <w:tc>
@@ -4755,15 +3792,9 @@
             <w:pPr>
               <w:spacing w:line="240" w:lineRule="auto"/>
             </w:pPr>
-            <w:proofErr w:type="spellStart"/>
-            <w:r>
-              <w:t>NomeCanale</w:t>
-            </w:r>
-            <w:proofErr w:type="spellEnd"/>
-            <w:r>
-              <w:t xml:space="preserve">, </w:t>
-            </w:r>
-            <w:proofErr w:type="spellStart"/>
+            <w:r>
+              <w:t xml:space="preserve">NomeCanale, </w:t>
+            </w:r>
             <w:r>
               <w:rPr>
                 <w:highlight w:val="red"/>
@@ -4776,7 +3807,6 @@
               </w:rPr>
               <w:t>Progetto</w:t>
             </w:r>
-            <w:proofErr w:type="spellEnd"/>
           </w:p>
         </w:tc>
       </w:tr>
@@ -4839,13 +3869,8 @@
             <w:pPr>
               <w:spacing w:line="240" w:lineRule="auto"/>
             </w:pPr>
-            <w:proofErr w:type="spellStart"/>
-            <w:r>
-              <w:t>DataInvio</w:t>
-            </w:r>
-            <w:proofErr w:type="spellEnd"/>
-            <w:r>
-              <w:t>, Testo</w:t>
+            <w:r>
+              <w:t>DataInvio, Testo</w:t>
             </w:r>
           </w:p>
         </w:tc>
@@ -4865,13 +3890,8 @@
             <w:pPr>
               <w:spacing w:line="240" w:lineRule="auto"/>
             </w:pPr>
-            <w:proofErr w:type="spellStart"/>
-            <w:r>
-              <w:t>DataInvio</w:t>
-            </w:r>
-            <w:proofErr w:type="spellEnd"/>
-            <w:r>
-              <w:t xml:space="preserve">, </w:t>
+            <w:r>
+              <w:t xml:space="preserve">DataInvio, </w:t>
             </w:r>
             <w:r>
               <w:rPr>
@@ -4944,35 +3964,9 @@
             <w:pPr>
               <w:spacing w:line="240" w:lineRule="auto"/>
             </w:pPr>
-            <w:proofErr w:type="spellStart"/>
-            <w:r>
-              <w:t>IDProgetto</w:t>
-            </w:r>
-            <w:proofErr w:type="spellEnd"/>
-            <w:r>
-              <w:t xml:space="preserve">, </w:t>
-            </w:r>
-            <w:proofErr w:type="spellStart"/>
-            <w:r>
-              <w:t>NomeProgetto</w:t>
-            </w:r>
-            <w:proofErr w:type="spellEnd"/>
-            <w:r>
-              <w:t xml:space="preserve">, </w:t>
-            </w:r>
-            <w:proofErr w:type="spellStart"/>
-            <w:r>
-              <w:t>DataInizio</w:t>
-            </w:r>
-            <w:proofErr w:type="spellEnd"/>
-            <w:r>
-              <w:t xml:space="preserve">, </w:t>
-            </w:r>
-            <w:proofErr w:type="spellStart"/>
-            <w:r>
-              <w:t>DataFine</w:t>
-            </w:r>
-            <w:proofErr w:type="spellEnd"/>
+            <w:r>
+              <w:t>IDProgetto, NomeProgetto, DataInizio, DataFine</w:t>
+            </w:r>
           </w:p>
         </w:tc>
         <w:tc>
@@ -4991,14 +3985,12 @@
             <w:pPr>
               <w:spacing w:line="240" w:lineRule="auto"/>
             </w:pPr>
-            <w:proofErr w:type="spellStart"/>
             <w:r>
               <w:t>ID</w:t>
             </w:r>
             <w:r>
               <w:t>Progetto</w:t>
             </w:r>
-            <w:proofErr w:type="spellEnd"/>
           </w:p>
         </w:tc>
       </w:tr>
@@ -6048,21 +5040,7 @@
         <w:rPr>
           <w:color w:val="1A1A1A" w:themeColor="background1" w:themeShade="1A"/>
         </w:rPr>
-        <w:t xml:space="preserve">Descrivere quali trigger sono stati implementati, mostrando il codice SQL per la loro </w:t>
-      </w:r>
-      <w:proofErr w:type="spellStart"/>
-      <w:r>
-        <w:rPr>
-          <w:color w:val="1A1A1A" w:themeColor="background1" w:themeShade="1A"/>
-        </w:rPr>
-        <w:t>instanziazione</w:t>
-      </w:r>
-      <w:proofErr w:type="spellEnd"/>
-      <w:r>
-        <w:rPr>
-          <w:color w:val="1A1A1A" w:themeColor="background1" w:themeShade="1A"/>
-        </w:rPr>
-        <w:t>. Si faccia riferimento al fatto che il DBMS di riferimento richiede di utilizzare trigger anche per realizzare vincoli di check ed asserzioni.</w:t>
+        <w:t>Descrivere quali trigger sono stati implementati, mostrando il codice SQL per la loro instanziazione. Si faccia riferimento al fatto che il DBMS di riferimento richiede di utilizzare trigger anche per realizzare vincoli di check ed asserzioni.</w:t>
       </w:r>
     </w:p>
     <w:p>
@@ -6078,15 +5056,7 @@
         <w:pStyle w:val="Testocommento"/>
       </w:pPr>
       <w:r>
-        <w:t xml:space="preserve">Descrivere quali eventi sono stati implementati, mostrando il codice SQL per la loro </w:t>
-      </w:r>
-      <w:proofErr w:type="spellStart"/>
-      <w:r>
-        <w:t>instanziazione</w:t>
-      </w:r>
-      <w:proofErr w:type="spellEnd"/>
-      <w:r>
-        <w:t>. Si descriva anche se gli eventi sono istanziati soltanto in fase di configurazione del sistema, o se alcuni eventi specifici vengono istanziati in maniera effimera durante l’esecuzione di alcune procedure.</w:t>
+        <w:t>Descrivere quali eventi sono stati implementati, mostrando il codice SQL per la loro instanziazione. Si descriva anche se gli eventi sono istanziati soltanto in fase di configurazione del sistema, o se alcuni eventi specifici vengono istanziati in maniera effimera durante l’esecuzione di alcune procedure.</w:t>
       </w:r>
     </w:p>
     <w:p>
@@ -6116,21 +5086,8 @@
       <w:pPr>
         <w:pStyle w:val="Titolo2"/>
       </w:pPr>
-      <w:proofErr w:type="spellStart"/>
-      <w:r>
-        <w:t>Stored</w:t>
-      </w:r>
-      <w:proofErr w:type="spellEnd"/>
-      <w:r>
-        <w:t xml:space="preserve"> </w:t>
-      </w:r>
-      <w:proofErr w:type="spellStart"/>
-      <w:r>
-        <w:t>Procedures</w:t>
-      </w:r>
-      <w:proofErr w:type="spellEnd"/>
-      <w:r>
-        <w:t xml:space="preserve"> e transazioni</w:t>
+      <w:r>
+        <w:t>Stored Procedures e transazioni</w:t>
       </w:r>
     </w:p>
     <w:p>
@@ -6144,21 +5101,7 @@
         <w:rPr>
           <w:color w:val="1A1A1A" w:themeColor="background1" w:themeShade="1A"/>
         </w:rPr>
-        <w:t xml:space="preserve">Mostrare e commentare le </w:t>
-      </w:r>
-      <w:proofErr w:type="spellStart"/>
-      <w:r>
-        <w:rPr>
-          <w:color w:val="1A1A1A" w:themeColor="background1" w:themeShade="1A"/>
-        </w:rPr>
-        <w:t>stored</w:t>
-      </w:r>
-      <w:proofErr w:type="spellEnd"/>
-      <w:r>
-        <w:rPr>
-          <w:color w:val="1A1A1A" w:themeColor="background1" w:themeShade="1A"/>
-        </w:rPr>
-        <w:t xml:space="preserve"> procedure che sono state realizzate per implementare la logica applicativa delle operazioni sui dati, evidenziando quando (e perché) sono state realizzate operazioni transazionali complesse.</w:t>
+        <w:t>Mostrare e commentare le stored procedure che sono state realizzate per implementare la logica applicativa delle operazioni sui dati, evidenziando quando (e perché) sono state realizzate operazioni transazionali complesse.</w:t>
       </w:r>
     </w:p>
     <w:p/>
@@ -6185,15 +5128,7 @@
         <w:pStyle w:val="Titolo2"/>
       </w:pPr>
       <w:r>
-        <w:t xml:space="preserve">Codice SQL per </w:t>
-      </w:r>
-      <w:proofErr w:type="spellStart"/>
-      <w:r>
-        <w:t>instanziare</w:t>
-      </w:r>
-      <w:proofErr w:type="spellEnd"/>
-      <w:r>
-        <w:t xml:space="preserve"> il database</w:t>
+        <w:t>Codice SQL per instanziare il database</w:t>
       </w:r>
     </w:p>
     <w:p>
@@ -6215,23 +5150,7 @@
           <w:color w:val="1A1A1A" w:themeColor="background1" w:themeShade="1A"/>
           <w:lang w:val="it"/>
         </w:rPr>
-        <w:t xml:space="preserve"> Le </w:t>
-      </w:r>
-      <w:proofErr w:type="spellStart"/>
-      <w:r>
-        <w:rPr>
-          <w:color w:val="1A1A1A" w:themeColor="background1" w:themeShade="1A"/>
-          <w:lang w:val="it"/>
-        </w:rPr>
-        <w:t>stored</w:t>
-      </w:r>
-      <w:proofErr w:type="spellEnd"/>
-      <w:r>
-        <w:rPr>
-          <w:color w:val="1A1A1A" w:themeColor="background1" w:themeShade="1A"/>
-          <w:lang w:val="it"/>
-        </w:rPr>
-        <w:t xml:space="preserve"> procedure, le viste, i trigger, gli eventi e tutto quello che è stato già inserito all’interno della relazione di progetto nelle sezioni precedenti </w:t>
+        <w:t xml:space="preserve"> Le stored procedure, le viste, i trigger, gli eventi e tutto quello che è stato già inserito all’interno della relazione di progetto nelle sezioni precedenti </w:t>
       </w:r>
       <w:r>
         <w:rPr>
@@ -6315,21 +5234,7 @@
         <w:rPr>
           <w:color w:val="1A1A1A" w:themeColor="background1" w:themeShade="1A"/>
         </w:rPr>
-        <w:t xml:space="preserve">Riportare (correttamente formattato) il codice C del </w:t>
-      </w:r>
-      <w:proofErr w:type="spellStart"/>
-      <w:r>
-        <w:rPr>
-          <w:color w:val="1A1A1A" w:themeColor="background1" w:themeShade="1A"/>
-        </w:rPr>
-        <w:t>thin</w:t>
-      </w:r>
-      <w:proofErr w:type="spellEnd"/>
-      <w:r>
-        <w:rPr>
-          <w:color w:val="1A1A1A" w:themeColor="background1" w:themeShade="1A"/>
-        </w:rPr>
-        <w:t xml:space="preserve"> client realizzato per interagire con la base di dati.</w:t>
+        <w:t>Riportare (correttamente formattato) il codice C del thin client realizzato per interagire con la base di dati.</w:t>
       </w:r>
     </w:p>
     <w:p>
@@ -6517,39 +5422,7 @@
         <w:footnoteRef/>
       </w:r>
       <w:r>
-        <w:t xml:space="preserve"> PK = </w:t>
-      </w:r>
-      <w:proofErr w:type="spellStart"/>
-      <w:r>
-        <w:t>primary</w:t>
-      </w:r>
-      <w:proofErr w:type="spellEnd"/>
-      <w:r>
-        <w:t xml:space="preserve"> key, NN = not </w:t>
-      </w:r>
-      <w:proofErr w:type="spellStart"/>
-      <w:r>
-        <w:t>null</w:t>
-      </w:r>
-      <w:proofErr w:type="spellEnd"/>
-      <w:r>
-        <w:t xml:space="preserve">, UQ = </w:t>
-      </w:r>
-      <w:proofErr w:type="spellStart"/>
-      <w:r>
-        <w:t>unique</w:t>
-      </w:r>
-      <w:proofErr w:type="spellEnd"/>
-      <w:r>
-        <w:t xml:space="preserve">, UN = unsigned, AI = auto </w:t>
-      </w:r>
-      <w:proofErr w:type="spellStart"/>
-      <w:r>
-        <w:t>increment</w:t>
-      </w:r>
-      <w:proofErr w:type="spellEnd"/>
-      <w:r>
-        <w:t>. È ovviamente possibile specificare più di un attributo per ciascuna colonna.</w:t>
+        <w:t xml:space="preserve"> PK = primary key, NN = not null, UQ = unique, UN = unsigned, AI = auto increment. È ovviamente possibile specificare più di un attributo per ciascuna colonna.</w:t>
       </w:r>
     </w:p>
   </w:footnote>
@@ -6566,23 +5439,7 @@
         <w:footnoteRef/>
       </w:r>
       <w:r>
-        <w:t xml:space="preserve"> IDX = index, UQ = </w:t>
-      </w:r>
-      <w:proofErr w:type="spellStart"/>
-      <w:r>
-        <w:t>unique</w:t>
-      </w:r>
-      <w:proofErr w:type="spellEnd"/>
-      <w:r>
-        <w:t xml:space="preserve">, FT = full text, PR = </w:t>
-      </w:r>
-      <w:proofErr w:type="spellStart"/>
-      <w:r>
-        <w:t>primary</w:t>
-      </w:r>
-      <w:proofErr w:type="spellEnd"/>
-      <w:r>
-        <w:t>.</w:t>
+        <w:t xml:space="preserve"> IDX = index, UQ = unique, FT = full text, PR = primary.</w:t>
       </w:r>
     </w:p>
   </w:footnote>
@@ -9921,10 +8778,6 @@
 </file>
 
 <file path=customXml/item1.xml><?xml version="1.0" encoding="utf-8"?>
-<b:Sources xmlns:b="http://schemas.openxmlformats.org/officeDocument/2006/bibliography" xmlns="http://schemas.openxmlformats.org/officeDocument/2006/bibliography" SelectedStyle="\APASixthEditionOfficeOnline.xsl" StyleName="APA" Version="6"/>
-</file>
-
-<file path=customXml/item2.xml><?xml version="1.0" encoding="utf-8"?>
 <?mso-contentType ?>
 <FormTemplates xmlns="http://schemas.microsoft.com/sharepoint/v3/contenttype/forms">
   <Display>DocumentLibraryForm</Display>
@@ -9933,7 +8786,25 @@
 </FormTemplates>
 </file>
 
+<file path=customXml/item2.xml><?xml version="1.0" encoding="utf-8"?>
+<b:Sources xmlns:b="http://schemas.openxmlformats.org/officeDocument/2006/bibliography" xmlns="http://schemas.openxmlformats.org/officeDocument/2006/bibliography" SelectedStyle="\APASixthEditionOfficeOnline.xsl" StyleName="APA" Version="6"/>
+</file>
+
 <file path=customXml/item3.xml><?xml version="1.0" encoding="utf-8"?>
+<p:properties xmlns:p="http://schemas.microsoft.com/office/2006/metadata/properties" xmlns:xsi="http://www.w3.org/2001/XMLSchema-instance" xmlns:pc="http://schemas.microsoft.com/office/infopath/2007/PartnerControls">
+  <documentManagement/>
+</p:properties>
+</file>
+
+<file path=customXml/item4.xml><?xml version="1.0" encoding="utf-8"?>
+<s:customData xmlns="http://www.wps.cn/officeDocument/2013/wpsCustomData" xmlns:s="http://www.wps.cn/officeDocument/2013/wpsCustomData">
+  <customSectProps>
+    <customSectPr/>
+  </customSectProps>
+</s:customData>
+</file>
+
+<file path=customXml/item5.xml><?xml version="1.0" encoding="utf-8"?>
 <ct:contentTypeSchema xmlns:ct="http://schemas.microsoft.com/office/2006/metadata/contentType" xmlns:ma="http://schemas.microsoft.com/office/2006/metadata/properties/metaAttributes" ct:_="" ma:_="" ma:contentTypeName="Document" ma:contentTypeID="0x0101001B9A57B93793104BACC9E1E07C6783FF" ma:contentTypeVersion="0" ma:contentTypeDescription="Create a new document." ma:contentTypeScope="" ma:versionID="d7fb7fe5449773a8011545a29134450e">
   <xsd:schema xmlns:xsd="http://www.w3.org/2001/XMLSchema" xmlns:xs="http://www.w3.org/2001/XMLSchema" xmlns:p="http://schemas.microsoft.com/office/2006/metadata/properties" targetNamespace="http://schemas.microsoft.com/office/2006/metadata/properties" ma:root="true" ma:fieldsID="0967b7be50301903c78f9c39c6fd9af8">
     <xsd:element name="properties">
@@ -10047,21 +8918,15 @@
 </ct:contentTypeSchema>
 </file>
 
-<file path=customXml/item4.xml><?xml version="1.0" encoding="utf-8"?>
-<s:customData xmlns="http://www.wps.cn/officeDocument/2013/wpsCustomData" xmlns:s="http://www.wps.cn/officeDocument/2013/wpsCustomData">
-  <customSectProps>
-    <customSectPr/>
-  </customSectProps>
-</s:customData>
+<file path=customXml/itemProps1.xml><?xml version="1.0" encoding="utf-8"?>
+<ds:datastoreItem xmlns:ds="http://schemas.openxmlformats.org/officeDocument/2006/customXml" ds:itemID="{CFCB6091-7B87-4D39-AF33-2697E33705FC}">
+  <ds:schemaRefs>
+    <ds:schemaRef ds:uri="http://schemas.microsoft.com/sharepoint/v3/contenttype/forms"/>
+  </ds:schemaRefs>
+</ds:datastoreItem>
 </file>
 
-<file path=customXml/item5.xml><?xml version="1.0" encoding="utf-8"?>
-<p:properties xmlns:p="http://schemas.microsoft.com/office/2006/metadata/properties" xmlns:xsi="http://www.w3.org/2001/XMLSchema-instance" xmlns:pc="http://schemas.microsoft.com/office/infopath/2007/PartnerControls">
-  <documentManagement/>
-</p:properties>
-</file>
-
-<file path=customXml/itemProps1.xml><?xml version="1.0" encoding="utf-8"?>
+<file path=customXml/itemProps2.xml><?xml version="1.0" encoding="utf-8"?>
 <ds:datastoreItem xmlns:ds="http://schemas.openxmlformats.org/officeDocument/2006/customXml" ds:itemID="{6D4A19FC-AE8E-4C2F-BDB2-745D562DC3AB}">
   <ds:schemaRefs>
     <ds:schemaRef ds:uri="http://schemas.openxmlformats.org/officeDocument/2006/bibliography"/>
@@ -10069,25 +8934,10 @@
 </ds:datastoreItem>
 </file>
 
-<file path=customXml/itemProps2.xml><?xml version="1.0" encoding="utf-8"?>
-<ds:datastoreItem xmlns:ds="http://schemas.openxmlformats.org/officeDocument/2006/customXml" ds:itemID="{CFCB6091-7B87-4D39-AF33-2697E33705FC}">
+<file path=customXml/itemProps3.xml><?xml version="1.0" encoding="utf-8"?>
+<ds:datastoreItem xmlns:ds="http://schemas.openxmlformats.org/officeDocument/2006/customXml" ds:itemID="{C2497ECC-0027-4FA0-B500-FA0C7EB87405}">
   <ds:schemaRefs>
-    <ds:schemaRef ds:uri="http://schemas.microsoft.com/sharepoint/v3/contenttype/forms"/>
-  </ds:schemaRefs>
-</ds:datastoreItem>
-</file>
-
-<file path=customXml/itemProps3.xml><?xml version="1.0" encoding="utf-8"?>
-<ds:datastoreItem xmlns:ds="http://schemas.openxmlformats.org/officeDocument/2006/customXml" ds:itemID="{3AC9F4B4-D5CC-43B3-B73C-74CDB324A186}">
-  <ds:schemaRefs>
-    <ds:schemaRef ds:uri="http://schemas.microsoft.com/office/2006/metadata/contentType"/>
-    <ds:schemaRef ds:uri="http://schemas.microsoft.com/office/2006/metadata/properties/metaAttributes"/>
-    <ds:schemaRef ds:uri="http://www.w3.org/2001/XMLSchema"/>
     <ds:schemaRef ds:uri="http://schemas.microsoft.com/office/2006/metadata/properties"/>
-    <ds:schemaRef ds:uri="http://schemas.openxmlformats.org/package/2006/metadata/core-properties"/>
-    <ds:schemaRef ds:uri="http://purl.org/dc/elements/1.1/"/>
-    <ds:schemaRef ds:uri="http://purl.org/dc/terms/"/>
-    <ds:schemaRef ds:uri="http://schemas.microsoft.com/internal/obd"/>
     <ds:schemaRef ds:uri="http://schemas.microsoft.com/office/infopath/2007/PartnerControls"/>
   </ds:schemaRefs>
 </ds:datastoreItem>
@@ -10102,9 +8952,16 @@
 </file>
 
 <file path=customXml/itemProps5.xml><?xml version="1.0" encoding="utf-8"?>
-<ds:datastoreItem xmlns:ds="http://schemas.openxmlformats.org/officeDocument/2006/customXml" ds:itemID="{C2497ECC-0027-4FA0-B500-FA0C7EB87405}">
+<ds:datastoreItem xmlns:ds="http://schemas.openxmlformats.org/officeDocument/2006/customXml" ds:itemID="{3AC9F4B4-D5CC-43B3-B73C-74CDB324A186}">
   <ds:schemaRefs>
+    <ds:schemaRef ds:uri="http://schemas.microsoft.com/office/2006/metadata/contentType"/>
+    <ds:schemaRef ds:uri="http://schemas.microsoft.com/office/2006/metadata/properties/metaAttributes"/>
+    <ds:schemaRef ds:uri="http://www.w3.org/2001/XMLSchema"/>
     <ds:schemaRef ds:uri="http://schemas.microsoft.com/office/2006/metadata/properties"/>
+    <ds:schemaRef ds:uri="http://schemas.openxmlformats.org/package/2006/metadata/core-properties"/>
+    <ds:schemaRef ds:uri="http://purl.org/dc/elements/1.1/"/>
+    <ds:schemaRef ds:uri="http://purl.org/dc/terms/"/>
+    <ds:schemaRef ds:uri="http://schemas.microsoft.com/internal/obd"/>
     <ds:schemaRef ds:uri="http://schemas.microsoft.com/office/infopath/2007/PartnerControls"/>
   </ds:schemaRefs>
 </ds:datastoreItem>

</xml_diff>

<commit_message>
Iniziata progettazione logica - controllare volume atteso di alcuni dati
</commit_message>
<xml_diff>
--- a/Relazione/PROGETTOBASI.docx
+++ b/Relazione/PROGETTOBASI.docx
@@ -1118,9 +1118,19 @@
       <w:pPr>
         <w:pStyle w:val="Titolo3"/>
       </w:pPr>
-      <w:r>
-        <w:t>Specifica disambiguata</w:t>
-      </w:r>
+      <w:proofErr w:type="spellStart"/>
+      <w:r>
+        <w:t>Specifica</w:t>
+      </w:r>
+      <w:proofErr w:type="spellEnd"/>
+      <w:r>
+        <w:t xml:space="preserve"> </w:t>
+      </w:r>
+      <w:proofErr w:type="spellStart"/>
+      <w:r>
+        <w:t>disambiguata</w:t>
+      </w:r>
+      <w:proofErr w:type="spellEnd"/>
     </w:p>
     <w:tbl>
       <w:tblPr>
@@ -2686,7 +2696,28 @@
         <w:rPr>
           <w:lang w:val="en-US" w:eastAsia="en-US"/>
         </w:rPr>
-        <w:t xml:space="preserve"> raffinamento è stat</w:t>
+        <w:t xml:space="preserve"> </w:t>
+      </w:r>
+      <w:proofErr w:type="spellStart"/>
+      <w:r>
+        <w:rPr>
+          <w:lang w:val="en-US" w:eastAsia="en-US"/>
+        </w:rPr>
+        <w:t>raffinamento</w:t>
+      </w:r>
+      <w:proofErr w:type="spellEnd"/>
+      <w:r>
+        <w:rPr>
+          <w:lang w:val="en-US" w:eastAsia="en-US"/>
+        </w:rPr>
+        <w:t xml:space="preserve"> è </w:t>
+      </w:r>
+      <w:proofErr w:type="spellStart"/>
+      <w:r>
+        <w:rPr>
+          <w:lang w:val="en-US" w:eastAsia="en-US"/>
+        </w:rPr>
+        <w:t>stat</w:t>
       </w:r>
       <w:r>
         <w:rPr>
@@ -2694,12 +2725,35 @@
         </w:rPr>
         <w:t>o</w:t>
       </w:r>
-      <w:r>
-        <w:rPr>
-          <w:lang w:val="en-US" w:eastAsia="en-US"/>
-        </w:rPr>
-        <w:t xml:space="preserve"> sull’entità lavoratore</w:t>
-      </w:r>
+      <w:proofErr w:type="spellEnd"/>
+      <w:r>
+        <w:rPr>
+          <w:lang w:val="en-US" w:eastAsia="en-US"/>
+        </w:rPr>
+        <w:t xml:space="preserve"> </w:t>
+      </w:r>
+      <w:proofErr w:type="spellStart"/>
+      <w:r>
+        <w:rPr>
+          <w:lang w:val="en-US" w:eastAsia="en-US"/>
+        </w:rPr>
+        <w:t>sull’entità</w:t>
+      </w:r>
+      <w:proofErr w:type="spellEnd"/>
+      <w:r>
+        <w:rPr>
+          <w:lang w:val="en-US" w:eastAsia="en-US"/>
+        </w:rPr>
+        <w:t xml:space="preserve"> </w:t>
+      </w:r>
+      <w:proofErr w:type="spellStart"/>
+      <w:r>
+        <w:rPr>
+          <w:lang w:val="en-US" w:eastAsia="en-US"/>
+        </w:rPr>
+        <w:t>lavoratore</w:t>
+      </w:r>
+      <w:proofErr w:type="spellEnd"/>
       <w:r>
         <w:rPr>
           <w:lang w:val="en-US" w:eastAsia="en-US"/>
@@ -2710,13 +2764,76 @@
         <w:rPr>
           <w:lang w:val="en-US" w:eastAsia="en-US"/>
         </w:rPr>
-        <w:t xml:space="preserve"> trasformandola in una gerarchia di generalizzazione </w:t>
-      </w:r>
-      <w:r>
-        <w:rPr>
-          <w:lang w:val="en-US" w:eastAsia="en-US"/>
-        </w:rPr>
-        <w:t>per rendere</w:t>
+        <w:t xml:space="preserve"> </w:t>
+      </w:r>
+      <w:proofErr w:type="spellStart"/>
+      <w:r>
+        <w:rPr>
+          <w:lang w:val="en-US" w:eastAsia="en-US"/>
+        </w:rPr>
+        <w:t>trasformandola</w:t>
+      </w:r>
+      <w:proofErr w:type="spellEnd"/>
+      <w:r>
+        <w:rPr>
+          <w:lang w:val="en-US" w:eastAsia="en-US"/>
+        </w:rPr>
+        <w:t xml:space="preserve"> in </w:t>
+      </w:r>
+      <w:proofErr w:type="spellStart"/>
+      <w:r>
+        <w:rPr>
+          <w:lang w:val="en-US" w:eastAsia="en-US"/>
+        </w:rPr>
+        <w:t>una</w:t>
+      </w:r>
+      <w:proofErr w:type="spellEnd"/>
+      <w:r>
+        <w:rPr>
+          <w:lang w:val="en-US" w:eastAsia="en-US"/>
+        </w:rPr>
+        <w:t xml:space="preserve"> </w:t>
+      </w:r>
+      <w:proofErr w:type="spellStart"/>
+      <w:r>
+        <w:rPr>
+          <w:lang w:val="en-US" w:eastAsia="en-US"/>
+        </w:rPr>
+        <w:t>gerarchia</w:t>
+      </w:r>
+      <w:proofErr w:type="spellEnd"/>
+      <w:r>
+        <w:rPr>
+          <w:lang w:val="en-US" w:eastAsia="en-US"/>
+        </w:rPr>
+        <w:t xml:space="preserve"> di </w:t>
+      </w:r>
+      <w:proofErr w:type="spellStart"/>
+      <w:r>
+        <w:rPr>
+          <w:lang w:val="en-US" w:eastAsia="en-US"/>
+        </w:rPr>
+        <w:t>generalizzazione</w:t>
+      </w:r>
+      <w:proofErr w:type="spellEnd"/>
+      <w:r>
+        <w:rPr>
+          <w:lang w:val="en-US" w:eastAsia="en-US"/>
+        </w:rPr>
+        <w:t xml:space="preserve"> </w:t>
+      </w:r>
+      <w:r>
+        <w:rPr>
+          <w:lang w:val="en-US" w:eastAsia="en-US"/>
+        </w:rPr>
+        <w:t xml:space="preserve">per </w:t>
+      </w:r>
+      <w:proofErr w:type="spellStart"/>
+      <w:r>
+        <w:rPr>
+          <w:lang w:val="en-US" w:eastAsia="en-US"/>
+        </w:rPr>
+        <w:t>rendere</w:t>
       </w:r>
       <w:r>
         <w:rPr>
@@ -2724,59 +2841,242 @@
         </w:rPr>
         <w:t>re</w:t>
       </w:r>
+      <w:proofErr w:type="spellEnd"/>
       <w:r>
         <w:rPr>
           <w:lang w:val="en-US" w:eastAsia="en-US"/>
         </w:rPr>
         <w:t xml:space="preserve"> </w:t>
       </w:r>
-      <w:r>
-        <w:rPr>
-          <w:lang w:val="en-US" w:eastAsia="en-US"/>
-        </w:rPr>
-        <w:t xml:space="preserve">possibile la distinzione dei </w:t>
-      </w:r>
+      <w:proofErr w:type="spellStart"/>
+      <w:r>
+        <w:rPr>
+          <w:lang w:val="en-US" w:eastAsia="en-US"/>
+        </w:rPr>
+        <w:t>possibile</w:t>
+      </w:r>
+      <w:proofErr w:type="spellEnd"/>
+      <w:r>
+        <w:rPr>
+          <w:lang w:val="en-US" w:eastAsia="en-US"/>
+        </w:rPr>
+        <w:t xml:space="preserve"> la </w:t>
+      </w:r>
+      <w:proofErr w:type="spellStart"/>
+      <w:r>
+        <w:rPr>
+          <w:lang w:val="en-US" w:eastAsia="en-US"/>
+        </w:rPr>
+        <w:t>distinzione</w:t>
+      </w:r>
+      <w:proofErr w:type="spellEnd"/>
+      <w:r>
+        <w:rPr>
+          <w:lang w:val="en-US" w:eastAsia="en-US"/>
+        </w:rPr>
+        <w:t xml:space="preserve"> </w:t>
+      </w:r>
+      <w:proofErr w:type="spellStart"/>
+      <w:r>
+        <w:rPr>
+          <w:lang w:val="en-US" w:eastAsia="en-US"/>
+        </w:rPr>
+        <w:t>dei</w:t>
+      </w:r>
+      <w:proofErr w:type="spellEnd"/>
+      <w:r>
+        <w:rPr>
+          <w:lang w:val="en-US" w:eastAsia="en-US"/>
+        </w:rPr>
+        <w:t xml:space="preserve"> </w:t>
+      </w:r>
+      <w:proofErr w:type="spellStart"/>
       <w:r>
         <w:rPr>
           <w:lang w:val="en-US" w:eastAsia="en-US"/>
         </w:rPr>
         <w:t>ruoli</w:t>
       </w:r>
+      <w:proofErr w:type="spellEnd"/>
       <w:r>
         <w:rPr>
           <w:lang w:val="en-US" w:eastAsia="en-US"/>
         </w:rPr>
         <w:t xml:space="preserve"> </w:t>
       </w:r>
-      <w:r>
-        <w:rPr>
-          <w:lang w:val="en-US" w:eastAsia="en-US"/>
-        </w:rPr>
-        <w:t>che un utente interno all’azienda può ricoprire</w:t>
-      </w:r>
+      <w:proofErr w:type="spellStart"/>
+      <w:r>
+        <w:rPr>
+          <w:lang w:val="en-US" w:eastAsia="en-US"/>
+        </w:rPr>
+        <w:t>che</w:t>
+      </w:r>
+      <w:proofErr w:type="spellEnd"/>
+      <w:r>
+        <w:rPr>
+          <w:lang w:val="en-US" w:eastAsia="en-US"/>
+        </w:rPr>
+        <w:t xml:space="preserve"> un </w:t>
+      </w:r>
+      <w:proofErr w:type="spellStart"/>
+      <w:r>
+        <w:rPr>
+          <w:lang w:val="en-US" w:eastAsia="en-US"/>
+        </w:rPr>
+        <w:t>utente</w:t>
+      </w:r>
+      <w:proofErr w:type="spellEnd"/>
       <w:r>
         <w:rPr>
           <w:lang w:val="en-US" w:eastAsia="en-US"/>
         </w:rPr>
         <w:t xml:space="preserve"> </w:t>
       </w:r>
-      <w:r>
-        <w:rPr>
-          <w:lang w:val="en-US" w:eastAsia="en-US"/>
-        </w:rPr>
-        <w:t>e delle azioni</w:t>
-      </w:r>
+      <w:proofErr w:type="spellStart"/>
+      <w:r>
+        <w:rPr>
+          <w:lang w:val="en-US" w:eastAsia="en-US"/>
+        </w:rPr>
+        <w:t>interno</w:t>
+      </w:r>
+      <w:proofErr w:type="spellEnd"/>
       <w:r>
         <w:rPr>
           <w:lang w:val="en-US" w:eastAsia="en-US"/>
         </w:rPr>
         <w:t xml:space="preserve"> </w:t>
       </w:r>
-      <w:r>
-        <w:rPr>
-          <w:lang w:val="en-US" w:eastAsia="en-US"/>
-        </w:rPr>
-        <w:t>che quest’ultimo può intraprendere.</w:t>
+      <w:proofErr w:type="spellStart"/>
+      <w:r>
+        <w:rPr>
+          <w:lang w:val="en-US" w:eastAsia="en-US"/>
+        </w:rPr>
+        <w:t>all’azienda</w:t>
+      </w:r>
+      <w:proofErr w:type="spellEnd"/>
+      <w:r>
+        <w:rPr>
+          <w:lang w:val="en-US" w:eastAsia="en-US"/>
+        </w:rPr>
+        <w:t xml:space="preserve"> </w:t>
+      </w:r>
+      <w:proofErr w:type="spellStart"/>
+      <w:r>
+        <w:rPr>
+          <w:lang w:val="en-US" w:eastAsia="en-US"/>
+        </w:rPr>
+        <w:t>può</w:t>
+      </w:r>
+      <w:proofErr w:type="spellEnd"/>
+      <w:r>
+        <w:rPr>
+          <w:lang w:val="en-US" w:eastAsia="en-US"/>
+        </w:rPr>
+        <w:t xml:space="preserve"> </w:t>
+      </w:r>
+      <w:proofErr w:type="spellStart"/>
+      <w:r>
+        <w:rPr>
+          <w:lang w:val="en-US" w:eastAsia="en-US"/>
+        </w:rPr>
+        <w:t>ricoprire</w:t>
+      </w:r>
+      <w:proofErr w:type="spellEnd"/>
+      <w:r>
+        <w:rPr>
+          <w:lang w:val="en-US" w:eastAsia="en-US"/>
+        </w:rPr>
+        <w:t xml:space="preserve"> </w:t>
+      </w:r>
+      <w:r>
+        <w:rPr>
+          <w:lang w:val="en-US" w:eastAsia="en-US"/>
+        </w:rPr>
+        <w:t xml:space="preserve">e </w:t>
+      </w:r>
+      <w:proofErr w:type="spellStart"/>
+      <w:r>
+        <w:rPr>
+          <w:lang w:val="en-US" w:eastAsia="en-US"/>
+        </w:rPr>
+        <w:t>delle</w:t>
+      </w:r>
+      <w:proofErr w:type="spellEnd"/>
+      <w:r>
+        <w:rPr>
+          <w:lang w:val="en-US" w:eastAsia="en-US"/>
+        </w:rPr>
+        <w:t xml:space="preserve"> </w:t>
+      </w:r>
+      <w:proofErr w:type="spellStart"/>
+      <w:r>
+        <w:rPr>
+          <w:lang w:val="en-US" w:eastAsia="en-US"/>
+        </w:rPr>
+        <w:t>azioni</w:t>
+      </w:r>
+      <w:proofErr w:type="spellEnd"/>
+      <w:r>
+        <w:rPr>
+          <w:lang w:val="en-US" w:eastAsia="en-US"/>
+        </w:rPr>
+        <w:t xml:space="preserve"> </w:t>
+      </w:r>
+      <w:proofErr w:type="spellStart"/>
+      <w:r>
+        <w:rPr>
+          <w:lang w:val="en-US" w:eastAsia="en-US"/>
+        </w:rPr>
+        <w:t>che</w:t>
+      </w:r>
+      <w:proofErr w:type="spellEnd"/>
+      <w:r>
+        <w:rPr>
+          <w:lang w:val="en-US" w:eastAsia="en-US"/>
+        </w:rPr>
+        <w:t xml:space="preserve"> </w:t>
+      </w:r>
+      <w:proofErr w:type="spellStart"/>
+      <w:r>
+        <w:rPr>
+          <w:lang w:val="en-US" w:eastAsia="en-US"/>
+        </w:rPr>
+        <w:t>quest’ultimo</w:t>
+      </w:r>
+      <w:proofErr w:type="spellEnd"/>
+      <w:r>
+        <w:rPr>
+          <w:lang w:val="en-US" w:eastAsia="en-US"/>
+        </w:rPr>
+        <w:t xml:space="preserve"> </w:t>
+      </w:r>
+      <w:proofErr w:type="spellStart"/>
+      <w:r>
+        <w:rPr>
+          <w:lang w:val="en-US" w:eastAsia="en-US"/>
+        </w:rPr>
+        <w:t>può</w:t>
+      </w:r>
+      <w:proofErr w:type="spellEnd"/>
+      <w:r>
+        <w:rPr>
+          <w:lang w:val="en-US" w:eastAsia="en-US"/>
+        </w:rPr>
+        <w:t xml:space="preserve"> </w:t>
+      </w:r>
+      <w:proofErr w:type="spellStart"/>
+      <w:r>
+        <w:rPr>
+          <w:lang w:val="en-US" w:eastAsia="en-US"/>
+        </w:rPr>
+        <w:t>intraprendere</w:t>
+      </w:r>
+      <w:proofErr w:type="spellEnd"/>
+      <w:r>
+        <w:rPr>
+          <w:lang w:val="en-US" w:eastAsia="en-US"/>
+        </w:rPr>
+        <w:t>.</w:t>
       </w:r>
     </w:p>
     <w:p>
@@ -2864,7 +3164,84 @@
         <w:rPr>
           <w:lang w:val="en-US" w:eastAsia="en-US"/>
         </w:rPr>
-        <w:t>In un secondo momento sono stati definiti eventuali attribut</w:t>
+        <w:t xml:space="preserve">In un secondo </w:t>
+      </w:r>
+      <w:proofErr w:type="spellStart"/>
+      <w:r>
+        <w:rPr>
+          <w:lang w:val="en-US" w:eastAsia="en-US"/>
+        </w:rPr>
+        <w:t>momento</w:t>
+      </w:r>
+      <w:proofErr w:type="spellEnd"/>
+      <w:r>
+        <w:rPr>
+          <w:lang w:val="en-US" w:eastAsia="en-US"/>
+        </w:rPr>
+        <w:t xml:space="preserve"> </w:t>
+      </w:r>
+      <w:proofErr w:type="spellStart"/>
+      <w:r>
+        <w:rPr>
+          <w:lang w:val="en-US" w:eastAsia="en-US"/>
+        </w:rPr>
+        <w:t>sono</w:t>
+      </w:r>
+      <w:proofErr w:type="spellEnd"/>
+      <w:r>
+        <w:rPr>
+          <w:lang w:val="en-US" w:eastAsia="en-US"/>
+        </w:rPr>
+        <w:t xml:space="preserve"> </w:t>
+      </w:r>
+      <w:proofErr w:type="spellStart"/>
+      <w:r>
+        <w:rPr>
+          <w:lang w:val="en-US" w:eastAsia="en-US"/>
+        </w:rPr>
+        <w:t>stati</w:t>
+      </w:r>
+      <w:proofErr w:type="spellEnd"/>
+      <w:r>
+        <w:rPr>
+          <w:lang w:val="en-US" w:eastAsia="en-US"/>
+        </w:rPr>
+        <w:t xml:space="preserve"> </w:t>
+      </w:r>
+      <w:proofErr w:type="spellStart"/>
+      <w:r>
+        <w:rPr>
+          <w:lang w:val="en-US" w:eastAsia="en-US"/>
+        </w:rPr>
+        <w:t>definiti</w:t>
+      </w:r>
+      <w:proofErr w:type="spellEnd"/>
+      <w:r>
+        <w:rPr>
+          <w:lang w:val="en-US" w:eastAsia="en-US"/>
+        </w:rPr>
+        <w:t xml:space="preserve"> </w:t>
+      </w:r>
+      <w:proofErr w:type="spellStart"/>
+      <w:r>
+        <w:rPr>
+          <w:lang w:val="en-US" w:eastAsia="en-US"/>
+        </w:rPr>
+        <w:t>eventuali</w:t>
+      </w:r>
+      <w:proofErr w:type="spellEnd"/>
+      <w:r>
+        <w:rPr>
+          <w:lang w:val="en-US" w:eastAsia="en-US"/>
+        </w:rPr>
+        <w:t xml:space="preserve"> </w:t>
+      </w:r>
+      <w:proofErr w:type="spellStart"/>
+      <w:r>
+        <w:rPr>
+          <w:lang w:val="en-US" w:eastAsia="en-US"/>
+        </w:rPr>
+        <w:t>attribut</w:t>
       </w:r>
       <w:r>
         <w:rPr>
@@ -2872,11 +3249,54 @@
         </w:rPr>
         <w:t>i</w:t>
       </w:r>
-      <w:r>
-        <w:rPr>
-          <w:lang w:val="en-US" w:eastAsia="en-US"/>
-        </w:rPr>
-        <w:t xml:space="preserve"> per ogni entità e relazione.</w:t>
+      <w:proofErr w:type="spellEnd"/>
+      <w:r>
+        <w:rPr>
+          <w:lang w:val="en-US" w:eastAsia="en-US"/>
+        </w:rPr>
+        <w:t xml:space="preserve"> per </w:t>
+      </w:r>
+      <w:proofErr w:type="spellStart"/>
+      <w:r>
+        <w:rPr>
+          <w:lang w:val="en-US" w:eastAsia="en-US"/>
+        </w:rPr>
+        <w:t>ogni</w:t>
+      </w:r>
+      <w:proofErr w:type="spellEnd"/>
+      <w:r>
+        <w:rPr>
+          <w:lang w:val="en-US" w:eastAsia="en-US"/>
+        </w:rPr>
+        <w:t xml:space="preserve"> </w:t>
+      </w:r>
+      <w:proofErr w:type="spellStart"/>
+      <w:r>
+        <w:rPr>
+          <w:lang w:val="en-US" w:eastAsia="en-US"/>
+        </w:rPr>
+        <w:t>entità</w:t>
+      </w:r>
+      <w:proofErr w:type="spellEnd"/>
+      <w:r>
+        <w:rPr>
+          <w:lang w:val="en-US" w:eastAsia="en-US"/>
+        </w:rPr>
+        <w:t xml:space="preserve"> e </w:t>
+      </w:r>
+      <w:proofErr w:type="spellStart"/>
+      <w:r>
+        <w:rPr>
+          <w:lang w:val="en-US" w:eastAsia="en-US"/>
+        </w:rPr>
+        <w:t>relazione</w:t>
+      </w:r>
+      <w:proofErr w:type="spellEnd"/>
+      <w:r>
+        <w:rPr>
+          <w:lang w:val="en-US" w:eastAsia="en-US"/>
+        </w:rPr>
+        <w:t>.</w:t>
       </w:r>
       <w:r>
         <w:rPr>
@@ -2895,7 +3315,168 @@
         <w:rPr>
           <w:lang w:val="en-US" w:eastAsia="en-US"/>
         </w:rPr>
-        <w:t xml:space="preserve"> che nella descrizione del minimondo affidata non ne erano esplicitamente presenti, ne sono stati scelti quant</w:t>
+        <w:t xml:space="preserve"> </w:t>
+      </w:r>
+      <w:proofErr w:type="spellStart"/>
+      <w:r>
+        <w:rPr>
+          <w:lang w:val="en-US" w:eastAsia="en-US"/>
+        </w:rPr>
+        <w:t>che</w:t>
+      </w:r>
+      <w:proofErr w:type="spellEnd"/>
+      <w:r>
+        <w:rPr>
+          <w:lang w:val="en-US" w:eastAsia="en-US"/>
+        </w:rPr>
+        <w:t xml:space="preserve"> </w:t>
+      </w:r>
+      <w:proofErr w:type="spellStart"/>
+      <w:r>
+        <w:rPr>
+          <w:lang w:val="en-US" w:eastAsia="en-US"/>
+        </w:rPr>
+        <w:t>nella</w:t>
+      </w:r>
+      <w:proofErr w:type="spellEnd"/>
+      <w:r>
+        <w:rPr>
+          <w:lang w:val="en-US" w:eastAsia="en-US"/>
+        </w:rPr>
+        <w:t xml:space="preserve"> </w:t>
+      </w:r>
+      <w:proofErr w:type="spellStart"/>
+      <w:r>
+        <w:rPr>
+          <w:lang w:val="en-US" w:eastAsia="en-US"/>
+        </w:rPr>
+        <w:t>descrizione</w:t>
+      </w:r>
+      <w:proofErr w:type="spellEnd"/>
+      <w:r>
+        <w:rPr>
+          <w:lang w:val="en-US" w:eastAsia="en-US"/>
+        </w:rPr>
+        <w:t xml:space="preserve"> del </w:t>
+      </w:r>
+      <w:proofErr w:type="spellStart"/>
+      <w:r>
+        <w:rPr>
+          <w:lang w:val="en-US" w:eastAsia="en-US"/>
+        </w:rPr>
+        <w:t>minimondo</w:t>
+      </w:r>
+      <w:proofErr w:type="spellEnd"/>
+      <w:r>
+        <w:rPr>
+          <w:lang w:val="en-US" w:eastAsia="en-US"/>
+        </w:rPr>
+        <w:t xml:space="preserve"> </w:t>
+      </w:r>
+      <w:proofErr w:type="spellStart"/>
+      <w:r>
+        <w:rPr>
+          <w:lang w:val="en-US" w:eastAsia="en-US"/>
+        </w:rPr>
+        <w:t>affidata</w:t>
+      </w:r>
+      <w:proofErr w:type="spellEnd"/>
+      <w:r>
+        <w:rPr>
+          <w:lang w:val="en-US" w:eastAsia="en-US"/>
+        </w:rPr>
+        <w:t xml:space="preserve"> non ne </w:t>
+      </w:r>
+      <w:proofErr w:type="spellStart"/>
+      <w:r>
+        <w:rPr>
+          <w:lang w:val="en-US" w:eastAsia="en-US"/>
+        </w:rPr>
+        <w:t>erano</w:t>
+      </w:r>
+      <w:proofErr w:type="spellEnd"/>
+      <w:r>
+        <w:rPr>
+          <w:lang w:val="en-US" w:eastAsia="en-US"/>
+        </w:rPr>
+        <w:t xml:space="preserve"> </w:t>
+      </w:r>
+      <w:proofErr w:type="spellStart"/>
+      <w:r>
+        <w:rPr>
+          <w:lang w:val="en-US" w:eastAsia="en-US"/>
+        </w:rPr>
+        <w:t>esplicitamente</w:t>
+      </w:r>
+      <w:proofErr w:type="spellEnd"/>
+      <w:r>
+        <w:rPr>
+          <w:lang w:val="en-US" w:eastAsia="en-US"/>
+        </w:rPr>
+        <w:t xml:space="preserve"> </w:t>
+      </w:r>
+      <w:proofErr w:type="spellStart"/>
+      <w:r>
+        <w:rPr>
+          <w:lang w:val="en-US" w:eastAsia="en-US"/>
+        </w:rPr>
+        <w:t>presenti</w:t>
+      </w:r>
+      <w:proofErr w:type="spellEnd"/>
+      <w:r>
+        <w:rPr>
+          <w:lang w:val="en-US" w:eastAsia="en-US"/>
+        </w:rPr>
+        <w:t xml:space="preserve">, ne </w:t>
+      </w:r>
+      <w:proofErr w:type="spellStart"/>
+      <w:r>
+        <w:rPr>
+          <w:lang w:val="en-US" w:eastAsia="en-US"/>
+        </w:rPr>
+        <w:t>sono</w:t>
+      </w:r>
+      <w:proofErr w:type="spellEnd"/>
+      <w:r>
+        <w:rPr>
+          <w:lang w:val="en-US" w:eastAsia="en-US"/>
+        </w:rPr>
+        <w:t xml:space="preserve"> </w:t>
+      </w:r>
+      <w:proofErr w:type="spellStart"/>
+      <w:r>
+        <w:rPr>
+          <w:lang w:val="en-US" w:eastAsia="en-US"/>
+        </w:rPr>
+        <w:t>stati</w:t>
+      </w:r>
+      <w:proofErr w:type="spellEnd"/>
+      <w:r>
+        <w:rPr>
+          <w:lang w:val="en-US" w:eastAsia="en-US"/>
+        </w:rPr>
+        <w:t xml:space="preserve"> </w:t>
+      </w:r>
+      <w:proofErr w:type="spellStart"/>
+      <w:r>
+        <w:rPr>
+          <w:lang w:val="en-US" w:eastAsia="en-US"/>
+        </w:rPr>
+        <w:t>scelti</w:t>
+      </w:r>
+      <w:proofErr w:type="spellEnd"/>
+      <w:r>
+        <w:rPr>
+          <w:lang w:val="en-US" w:eastAsia="en-US"/>
+        </w:rPr>
+        <w:t xml:space="preserve"> </w:t>
+      </w:r>
+      <w:proofErr w:type="spellStart"/>
+      <w:r>
+        <w:rPr>
+          <w:lang w:val="en-US" w:eastAsia="en-US"/>
+        </w:rPr>
+        <w:t>quant</w:t>
       </w:r>
       <w:r>
         <w:rPr>
@@ -2903,11 +3484,47 @@
         </w:rPr>
         <w:t>i</w:t>
       </w:r>
-      <w:r>
-        <w:rPr>
-          <w:lang w:val="en-US" w:eastAsia="en-US"/>
-        </w:rPr>
-        <w:t xml:space="preserve"> bastano ad una identificazion</w:t>
+      <w:proofErr w:type="spellEnd"/>
+      <w:r>
+        <w:rPr>
+          <w:lang w:val="en-US" w:eastAsia="en-US"/>
+        </w:rPr>
+        <w:t xml:space="preserve"> </w:t>
+      </w:r>
+      <w:proofErr w:type="spellStart"/>
+      <w:r>
+        <w:rPr>
+          <w:lang w:val="en-US" w:eastAsia="en-US"/>
+        </w:rPr>
+        <w:t>bastano</w:t>
+      </w:r>
+      <w:proofErr w:type="spellEnd"/>
+      <w:r>
+        <w:rPr>
+          <w:lang w:val="en-US" w:eastAsia="en-US"/>
+        </w:rPr>
+        <w:t xml:space="preserve"> ad </w:t>
+      </w:r>
+      <w:proofErr w:type="spellStart"/>
+      <w:r>
+        <w:rPr>
+          <w:lang w:val="en-US" w:eastAsia="en-US"/>
+        </w:rPr>
+        <w:t>una</w:t>
+      </w:r>
+      <w:proofErr w:type="spellEnd"/>
+      <w:r>
+        <w:rPr>
+          <w:lang w:val="en-US" w:eastAsia="en-US"/>
+        </w:rPr>
+        <w:t xml:space="preserve"> </w:t>
+      </w:r>
+      <w:proofErr w:type="spellStart"/>
+      <w:r>
+        <w:rPr>
+          <w:lang w:val="en-US" w:eastAsia="en-US"/>
+        </w:rPr>
+        <w:t>identificazion</w:t>
       </w:r>
       <w:r>
         <w:rPr>
@@ -2915,12 +3532,63 @@
         </w:rPr>
         <w:t>e</w:t>
       </w:r>
-      <w:r>
-        <w:rPr>
-          <w:lang w:val="en-US" w:eastAsia="en-US"/>
-        </w:rPr>
-        <w:t xml:space="preserve"> dell’oggetto e al corretto funzionamento dell’applicativo</w:t>
-      </w:r>
+      <w:proofErr w:type="spellEnd"/>
+      <w:r>
+        <w:rPr>
+          <w:lang w:val="en-US" w:eastAsia="en-US"/>
+        </w:rPr>
+        <w:t xml:space="preserve"> </w:t>
+      </w:r>
+      <w:proofErr w:type="spellStart"/>
+      <w:r>
+        <w:rPr>
+          <w:lang w:val="en-US" w:eastAsia="en-US"/>
+        </w:rPr>
+        <w:t>dell’oggetto</w:t>
+      </w:r>
+      <w:proofErr w:type="spellEnd"/>
+      <w:r>
+        <w:rPr>
+          <w:lang w:val="en-US" w:eastAsia="en-US"/>
+        </w:rPr>
+        <w:t xml:space="preserve"> e al </w:t>
+      </w:r>
+      <w:proofErr w:type="spellStart"/>
+      <w:r>
+        <w:rPr>
+          <w:lang w:val="en-US" w:eastAsia="en-US"/>
+        </w:rPr>
+        <w:t>corretto</w:t>
+      </w:r>
+      <w:proofErr w:type="spellEnd"/>
+      <w:r>
+        <w:rPr>
+          <w:lang w:val="en-US" w:eastAsia="en-US"/>
+        </w:rPr>
+        <w:t xml:space="preserve"> </w:t>
+      </w:r>
+      <w:proofErr w:type="spellStart"/>
+      <w:r>
+        <w:rPr>
+          <w:lang w:val="en-US" w:eastAsia="en-US"/>
+        </w:rPr>
+        <w:t>funzionamento</w:t>
+      </w:r>
+      <w:proofErr w:type="spellEnd"/>
+      <w:r>
+        <w:rPr>
+          <w:lang w:val="en-US" w:eastAsia="en-US"/>
+        </w:rPr>
+        <w:t xml:space="preserve"> </w:t>
+      </w:r>
+      <w:proofErr w:type="spellStart"/>
+      <w:r>
+        <w:rPr>
+          <w:lang w:val="en-US" w:eastAsia="en-US"/>
+        </w:rPr>
+        <w:t>dell’applicativo</w:t>
+      </w:r>
+      <w:proofErr w:type="spellEnd"/>
       <w:r>
         <w:rPr>
           <w:lang w:val="en-US" w:eastAsia="en-US"/>
@@ -3006,10 +3674,10 @@
           <w:lang w:val="en-US" w:eastAsia="en-US"/>
         </w:rPr>
         <w:drawing>
-          <wp:inline distT="0" distB="0" distL="0" distR="0" wp14:anchorId="363BD588" wp14:editId="76F10A90">
-            <wp:extent cx="4634345" cy="735796"/>
-            <wp:effectExtent l="0" t="0" r="0" b="7620"/>
-            <wp:docPr id="15" name="Immagine 15"/>
+          <wp:inline distT="0" distB="0" distL="0" distR="0" wp14:anchorId="2EC1C04F" wp14:editId="2F4C493B">
+            <wp:extent cx="5003203" cy="768927"/>
+            <wp:effectExtent l="0" t="0" r="0" b="0"/>
+            <wp:docPr id="9" name="Immagine 9"/>
             <wp:cNvGraphicFramePr>
               <a:graphicFrameLocks xmlns:a="http://schemas.openxmlformats.org/drawingml/2006/main" noChangeAspect="1"/>
             </wp:cNvGraphicFramePr>
@@ -3017,7 +3685,7 @@
               <a:graphicData uri="http://schemas.openxmlformats.org/drawingml/2006/picture">
                 <pic:pic xmlns:pic="http://schemas.openxmlformats.org/drawingml/2006/picture">
                   <pic:nvPicPr>
-                    <pic:cNvPr id="15" name="Immagine 15"/>
+                    <pic:cNvPr id="9" name="Immagine 9"/>
                     <pic:cNvPicPr/>
                   </pic:nvPicPr>
                   <pic:blipFill rotWithShape="1">
@@ -3028,13 +3696,13 @@
                         </a:ext>
                       </a:extLst>
                     </a:blip>
-                    <a:srcRect l="12059" t="65551" r="3651" b="21782"/>
+                    <a:srcRect l="12198" t="65625" r="3317" b="22069"/>
                     <a:stretch/>
                   </pic:blipFill>
                   <pic:spPr bwMode="auto">
                     <a:xfrm>
                       <a:off x="0" y="0"/>
-                      <a:ext cx="4771712" cy="757606"/>
+                      <a:ext cx="5051578" cy="776362"/>
                     </a:xfrm>
                     <a:prstGeom prst="rect">
                       <a:avLst/>
@@ -3072,9 +3740,9 @@
           <w:lang w:val="en-US" w:eastAsia="en-US"/>
         </w:rPr>
         <w:drawing>
-          <wp:inline distT="0" distB="0" distL="0" distR="0" wp14:anchorId="594E51B1" wp14:editId="7A989CA1">
-            <wp:extent cx="4779818" cy="712664"/>
-            <wp:effectExtent l="0" t="0" r="1905" b="0"/>
+          <wp:inline distT="0" distB="0" distL="0" distR="0" wp14:anchorId="594E51B1" wp14:editId="4543799F">
+            <wp:extent cx="5017801" cy="748146"/>
+            <wp:effectExtent l="0" t="0" r="0" b="0"/>
             <wp:docPr id="13" name="Immagine 13"/>
             <wp:cNvGraphicFramePr>
               <a:graphicFrameLocks xmlns:a="http://schemas.openxmlformats.org/drawingml/2006/main" noChangeAspect="1"/>
@@ -3100,7 +3768,7 @@
                   <pic:spPr bwMode="auto">
                     <a:xfrm>
                       <a:off x="0" y="0"/>
-                      <a:ext cx="4913417" cy="732583"/>
+                      <a:ext cx="5217526" cy="777925"/>
                     </a:xfrm>
                     <a:prstGeom prst="rect">
                       <a:avLst/>
@@ -3139,8 +3807,13 @@
       <w:pPr>
         <w:pStyle w:val="Titolo3"/>
       </w:pPr>
-      <w:r>
-        <w:t>Integrazione finale</w:t>
+      <w:proofErr w:type="spellStart"/>
+      <w:r>
+        <w:t>Integrazione</w:t>
+      </w:r>
+      <w:proofErr w:type="spellEnd"/>
+      <w:r>
+        <w:t xml:space="preserve"> finale</w:t>
       </w:r>
     </w:p>
     <w:p>
@@ -3149,11 +3822,257 @@
           <w:lang w:val="en-US" w:eastAsia="en-US"/>
         </w:rPr>
       </w:pPr>
-      <w:r>
-        <w:rPr>
-          <w:lang w:val="en-US" w:eastAsia="en-US"/>
-        </w:rPr>
-        <w:t>Poiché ogni concetto era presente dalla prima stesura dello schema non sono stati necessari passi di integrazione, né si sono presentati conflitti strutturali o sui nomi.</w:t>
+      <w:proofErr w:type="spellStart"/>
+      <w:r>
+        <w:rPr>
+          <w:lang w:val="en-US" w:eastAsia="en-US"/>
+        </w:rPr>
+        <w:t>Poiché</w:t>
+      </w:r>
+      <w:proofErr w:type="spellEnd"/>
+      <w:r>
+        <w:rPr>
+          <w:lang w:val="en-US" w:eastAsia="en-US"/>
+        </w:rPr>
+        <w:t xml:space="preserve"> </w:t>
+      </w:r>
+      <w:proofErr w:type="spellStart"/>
+      <w:r>
+        <w:rPr>
+          <w:lang w:val="en-US" w:eastAsia="en-US"/>
+        </w:rPr>
+        <w:t>ogni</w:t>
+      </w:r>
+      <w:proofErr w:type="spellEnd"/>
+      <w:r>
+        <w:rPr>
+          <w:lang w:val="en-US" w:eastAsia="en-US"/>
+        </w:rPr>
+        <w:t xml:space="preserve"> </w:t>
+      </w:r>
+      <w:proofErr w:type="spellStart"/>
+      <w:r>
+        <w:rPr>
+          <w:lang w:val="en-US" w:eastAsia="en-US"/>
+        </w:rPr>
+        <w:t>concetto</w:t>
+      </w:r>
+      <w:proofErr w:type="spellEnd"/>
+      <w:r>
+        <w:rPr>
+          <w:lang w:val="en-US" w:eastAsia="en-US"/>
+        </w:rPr>
+        <w:t xml:space="preserve"> era </w:t>
+      </w:r>
+      <w:proofErr w:type="spellStart"/>
+      <w:r>
+        <w:rPr>
+          <w:lang w:val="en-US" w:eastAsia="en-US"/>
+        </w:rPr>
+        <w:t>presente</w:t>
+      </w:r>
+      <w:proofErr w:type="spellEnd"/>
+      <w:r>
+        <w:rPr>
+          <w:lang w:val="en-US" w:eastAsia="en-US"/>
+        </w:rPr>
+        <w:t xml:space="preserve"> </w:t>
+      </w:r>
+      <w:proofErr w:type="spellStart"/>
+      <w:r>
+        <w:rPr>
+          <w:lang w:val="en-US" w:eastAsia="en-US"/>
+        </w:rPr>
+        <w:t>dalla</w:t>
+      </w:r>
+      <w:proofErr w:type="spellEnd"/>
+      <w:r>
+        <w:rPr>
+          <w:lang w:val="en-US" w:eastAsia="en-US"/>
+        </w:rPr>
+        <w:t xml:space="preserve"> prima </w:t>
+      </w:r>
+      <w:proofErr w:type="spellStart"/>
+      <w:r>
+        <w:rPr>
+          <w:lang w:val="en-US" w:eastAsia="en-US"/>
+        </w:rPr>
+        <w:t>stesura</w:t>
+      </w:r>
+      <w:proofErr w:type="spellEnd"/>
+      <w:r>
+        <w:rPr>
+          <w:lang w:val="en-US" w:eastAsia="en-US"/>
+        </w:rPr>
+        <w:t xml:space="preserve"> </w:t>
+      </w:r>
+      <w:proofErr w:type="spellStart"/>
+      <w:r>
+        <w:rPr>
+          <w:lang w:val="en-US" w:eastAsia="en-US"/>
+        </w:rPr>
+        <w:t>dello</w:t>
+      </w:r>
+      <w:proofErr w:type="spellEnd"/>
+      <w:r>
+        <w:rPr>
+          <w:lang w:val="en-US" w:eastAsia="en-US"/>
+        </w:rPr>
+        <w:t xml:space="preserve"> schema non </w:t>
+      </w:r>
+      <w:proofErr w:type="spellStart"/>
+      <w:r>
+        <w:rPr>
+          <w:lang w:val="en-US" w:eastAsia="en-US"/>
+        </w:rPr>
+        <w:t>sono</w:t>
+      </w:r>
+      <w:proofErr w:type="spellEnd"/>
+      <w:r>
+        <w:rPr>
+          <w:lang w:val="en-US" w:eastAsia="en-US"/>
+        </w:rPr>
+        <w:t xml:space="preserve"> </w:t>
+      </w:r>
+      <w:proofErr w:type="spellStart"/>
+      <w:r>
+        <w:rPr>
+          <w:lang w:val="en-US" w:eastAsia="en-US"/>
+        </w:rPr>
+        <w:t>stati</w:t>
+      </w:r>
+      <w:proofErr w:type="spellEnd"/>
+      <w:r>
+        <w:rPr>
+          <w:lang w:val="en-US" w:eastAsia="en-US"/>
+        </w:rPr>
+        <w:t xml:space="preserve"> </w:t>
+      </w:r>
+      <w:proofErr w:type="spellStart"/>
+      <w:r>
+        <w:rPr>
+          <w:lang w:val="en-US" w:eastAsia="en-US"/>
+        </w:rPr>
+        <w:t>necessari</w:t>
+      </w:r>
+      <w:proofErr w:type="spellEnd"/>
+      <w:r>
+        <w:rPr>
+          <w:lang w:val="en-US" w:eastAsia="en-US"/>
+        </w:rPr>
+        <w:t xml:space="preserve"> </w:t>
+      </w:r>
+      <w:proofErr w:type="spellStart"/>
+      <w:r>
+        <w:rPr>
+          <w:lang w:val="en-US" w:eastAsia="en-US"/>
+        </w:rPr>
+        <w:t>passi</w:t>
+      </w:r>
+      <w:proofErr w:type="spellEnd"/>
+      <w:r>
+        <w:rPr>
+          <w:lang w:val="en-US" w:eastAsia="en-US"/>
+        </w:rPr>
+        <w:t xml:space="preserve"> di </w:t>
+      </w:r>
+      <w:proofErr w:type="spellStart"/>
+      <w:r>
+        <w:rPr>
+          <w:lang w:val="en-US" w:eastAsia="en-US"/>
+        </w:rPr>
+        <w:t>integrazione</w:t>
+      </w:r>
+      <w:proofErr w:type="spellEnd"/>
+      <w:r>
+        <w:rPr>
+          <w:lang w:val="en-US" w:eastAsia="en-US"/>
+        </w:rPr>
+        <w:t xml:space="preserve">, né </w:t>
+      </w:r>
+      <w:proofErr w:type="spellStart"/>
+      <w:r>
+        <w:rPr>
+          <w:lang w:val="en-US" w:eastAsia="en-US"/>
+        </w:rPr>
+        <w:t>si</w:t>
+      </w:r>
+      <w:proofErr w:type="spellEnd"/>
+      <w:r>
+        <w:rPr>
+          <w:lang w:val="en-US" w:eastAsia="en-US"/>
+        </w:rPr>
+        <w:t xml:space="preserve"> </w:t>
+      </w:r>
+      <w:proofErr w:type="spellStart"/>
+      <w:r>
+        <w:rPr>
+          <w:lang w:val="en-US" w:eastAsia="en-US"/>
+        </w:rPr>
+        <w:t>sono</w:t>
+      </w:r>
+      <w:proofErr w:type="spellEnd"/>
+      <w:r>
+        <w:rPr>
+          <w:lang w:val="en-US" w:eastAsia="en-US"/>
+        </w:rPr>
+        <w:t xml:space="preserve"> </w:t>
+      </w:r>
+      <w:proofErr w:type="spellStart"/>
+      <w:r>
+        <w:rPr>
+          <w:lang w:val="en-US" w:eastAsia="en-US"/>
+        </w:rPr>
+        <w:t>presentati</w:t>
+      </w:r>
+      <w:proofErr w:type="spellEnd"/>
+      <w:r>
+        <w:rPr>
+          <w:lang w:val="en-US" w:eastAsia="en-US"/>
+        </w:rPr>
+        <w:t xml:space="preserve"> </w:t>
+      </w:r>
+      <w:proofErr w:type="spellStart"/>
+      <w:r>
+        <w:rPr>
+          <w:lang w:val="en-US" w:eastAsia="en-US"/>
+        </w:rPr>
+        <w:t>conflitti</w:t>
+      </w:r>
+      <w:proofErr w:type="spellEnd"/>
+      <w:r>
+        <w:rPr>
+          <w:lang w:val="en-US" w:eastAsia="en-US"/>
+        </w:rPr>
+        <w:t xml:space="preserve"> </w:t>
+      </w:r>
+      <w:proofErr w:type="spellStart"/>
+      <w:r>
+        <w:rPr>
+          <w:lang w:val="en-US" w:eastAsia="en-US"/>
+        </w:rPr>
+        <w:t>strutturali</w:t>
+      </w:r>
+      <w:proofErr w:type="spellEnd"/>
+      <w:r>
+        <w:rPr>
+          <w:lang w:val="en-US" w:eastAsia="en-US"/>
+        </w:rPr>
+        <w:t xml:space="preserve"> o sui </w:t>
+      </w:r>
+      <w:proofErr w:type="spellStart"/>
+      <w:r>
+        <w:rPr>
+          <w:lang w:val="en-US" w:eastAsia="en-US"/>
+        </w:rPr>
+        <w:t>nomi</w:t>
+      </w:r>
+      <w:proofErr w:type="spellEnd"/>
+      <w:r>
+        <w:rPr>
+          <w:lang w:val="en-US" w:eastAsia="en-US"/>
+        </w:rPr>
+        <w:t>.</w:t>
       </w:r>
     </w:p>
     <w:p>
@@ -3168,10 +4087,10 @@
           <w:lang w:val="en-US" w:eastAsia="en-US"/>
         </w:rPr>
         <w:drawing>
-          <wp:inline distT="0" distB="0" distL="0" distR="0" wp14:anchorId="269FAF89" wp14:editId="72A36EEE">
-            <wp:extent cx="6192520" cy="5963111"/>
-            <wp:effectExtent l="0" t="0" r="0" b="0"/>
-            <wp:docPr id="8" name="Immagine 8"/>
+          <wp:inline distT="0" distB="0" distL="0" distR="0" wp14:anchorId="17360A5D" wp14:editId="0028317F">
+            <wp:extent cx="6192520" cy="5976966"/>
+            <wp:effectExtent l="0" t="0" r="0" b="5080"/>
+            <wp:docPr id="5" name="Immagine 5"/>
             <wp:cNvGraphicFramePr>
               <a:graphicFrameLocks xmlns:a="http://schemas.openxmlformats.org/drawingml/2006/main" noChangeAspect="1"/>
             </wp:cNvGraphicFramePr>
@@ -3179,7 +4098,7 @@
               <a:graphicData uri="http://schemas.openxmlformats.org/drawingml/2006/picture">
                 <pic:pic xmlns:pic="http://schemas.openxmlformats.org/drawingml/2006/picture">
                   <pic:nvPicPr>
-                    <pic:cNvPr id="8" name="Immagine 8"/>
+                    <pic:cNvPr id="5" name="Immagine 5"/>
                     <pic:cNvPicPr/>
                   </pic:nvPicPr>
                   <pic:blipFill rotWithShape="1">
@@ -3190,13 +4109,13 @@
                         </a:ext>
                       </a:extLst>
                     </a:blip>
-                    <a:srcRect t="22506"/>
+                    <a:srcRect t="22326"/>
                     <a:stretch/>
                   </pic:blipFill>
                   <pic:spPr bwMode="auto">
                     <a:xfrm>
                       <a:off x="0" y="0"/>
-                      <a:ext cx="6192520" cy="5963111"/>
+                      <a:ext cx="6192520" cy="5976966"/>
                     </a:xfrm>
                     <a:prstGeom prst="rect">
                       <a:avLst/>
@@ -3513,7 +4432,15 @@
               <w:spacing w:line="240" w:lineRule="auto"/>
             </w:pPr>
             <w:r>
-              <w:t>Matricola, NomeLavoratore, Cognome</w:t>
+              <w:t xml:space="preserve">Matricola, </w:t>
+            </w:r>
+            <w:proofErr w:type="spellStart"/>
+            <w:r>
+              <w:t>NomeLavoratore</w:t>
+            </w:r>
+            <w:proofErr w:type="spellEnd"/>
+            <w:r>
+              <w:t>, Cognome</w:t>
             </w:r>
           </w:p>
         </w:tc>
@@ -3599,7 +4526,15 @@
               <w:spacing w:line="240" w:lineRule="auto"/>
             </w:pPr>
             <w:r>
-              <w:t>Matricola, NomeLavoratore, Cognome</w:t>
+              <w:t xml:space="preserve">Matricola, </w:t>
+            </w:r>
+            <w:proofErr w:type="spellStart"/>
+            <w:r>
+              <w:t>NomeLavoratore</w:t>
+            </w:r>
+            <w:proofErr w:type="spellEnd"/>
+            <w:r>
+              <w:t>, Cognome</w:t>
             </w:r>
           </w:p>
         </w:tc>
@@ -3685,7 +4620,15 @@
               <w:spacing w:line="240" w:lineRule="auto"/>
             </w:pPr>
             <w:r>
-              <w:t>Matricola, NomeLavoratore, Cognome</w:t>
+              <w:t xml:space="preserve">Matricola, </w:t>
+            </w:r>
+            <w:proofErr w:type="spellStart"/>
+            <w:r>
+              <w:t>NomeLavoratore</w:t>
+            </w:r>
+            <w:proofErr w:type="spellEnd"/>
+            <w:r>
+              <w:t>, Cognome</w:t>
             </w:r>
           </w:p>
         </w:tc>
@@ -3771,9 +4714,11 @@
             <w:pPr>
               <w:spacing w:line="240" w:lineRule="auto"/>
             </w:pPr>
+            <w:proofErr w:type="spellStart"/>
             <w:r>
               <w:t>NomeCanale</w:t>
             </w:r>
+            <w:proofErr w:type="spellEnd"/>
           </w:p>
         </w:tc>
         <w:tc>
@@ -3792,9 +4737,15 @@
             <w:pPr>
               <w:spacing w:line="240" w:lineRule="auto"/>
             </w:pPr>
-            <w:r>
-              <w:t xml:space="preserve">NomeCanale, </w:t>
-            </w:r>
+            <w:proofErr w:type="spellStart"/>
+            <w:r>
+              <w:t>NomeCanale</w:t>
+            </w:r>
+            <w:proofErr w:type="spellEnd"/>
+            <w:r>
+              <w:t xml:space="preserve">, </w:t>
+            </w:r>
+            <w:proofErr w:type="spellStart"/>
             <w:r>
               <w:rPr>
                 <w:highlight w:val="red"/>
@@ -3807,6 +4758,7 @@
               </w:rPr>
               <w:t>Progetto</w:t>
             </w:r>
+            <w:proofErr w:type="spellEnd"/>
           </w:p>
         </w:tc>
       </w:tr>
@@ -3869,8 +4821,24 @@
             <w:pPr>
               <w:spacing w:line="240" w:lineRule="auto"/>
             </w:pPr>
-            <w:r>
-              <w:t>DataInvio, Testo</w:t>
+            <w:proofErr w:type="spellStart"/>
+            <w:r>
+              <w:t>DataInvio</w:t>
+            </w:r>
+            <w:proofErr w:type="spellEnd"/>
+            <w:r>
+              <w:t xml:space="preserve">, </w:t>
+            </w:r>
+            <w:proofErr w:type="spellStart"/>
+            <w:r>
+              <w:t>OrarioInvio</w:t>
+            </w:r>
+            <w:proofErr w:type="spellEnd"/>
+            <w:r>
+              <w:t xml:space="preserve">, </w:t>
+            </w:r>
+            <w:r>
+              <w:t>Testo</w:t>
             </w:r>
           </w:p>
         </w:tc>
@@ -3890,8 +4858,27 @@
             <w:pPr>
               <w:spacing w:line="240" w:lineRule="auto"/>
             </w:pPr>
-            <w:r>
-              <w:t xml:space="preserve">DataInvio, </w:t>
+            <w:proofErr w:type="spellStart"/>
+            <w:r>
+              <w:t>DataInvio</w:t>
+            </w:r>
+            <w:proofErr w:type="spellEnd"/>
+            <w:r>
+              <w:t>,</w:t>
+            </w:r>
+            <w:r>
+              <w:t xml:space="preserve"> </w:t>
+            </w:r>
+            <w:proofErr w:type="spellStart"/>
+            <w:r>
+              <w:t>OrarioInvio</w:t>
+            </w:r>
+            <w:proofErr w:type="spellEnd"/>
+            <w:r>
+              <w:t>,</w:t>
+            </w:r>
+            <w:r>
+              <w:t xml:space="preserve"> </w:t>
             </w:r>
             <w:r>
               <w:rPr>
@@ -3964,9 +4951,35 @@
             <w:pPr>
               <w:spacing w:line="240" w:lineRule="auto"/>
             </w:pPr>
-            <w:r>
-              <w:t>IDProgetto, NomeProgetto, DataInizio, DataFine</w:t>
-            </w:r>
+            <w:proofErr w:type="spellStart"/>
+            <w:r>
+              <w:t>IDProgetto</w:t>
+            </w:r>
+            <w:proofErr w:type="spellEnd"/>
+            <w:r>
+              <w:t xml:space="preserve">, </w:t>
+            </w:r>
+            <w:proofErr w:type="spellStart"/>
+            <w:r>
+              <w:t>NomeProgetto</w:t>
+            </w:r>
+            <w:proofErr w:type="spellEnd"/>
+            <w:r>
+              <w:t xml:space="preserve">, </w:t>
+            </w:r>
+            <w:proofErr w:type="spellStart"/>
+            <w:r>
+              <w:t>DataInizio</w:t>
+            </w:r>
+            <w:proofErr w:type="spellEnd"/>
+            <w:r>
+              <w:t xml:space="preserve">, </w:t>
+            </w:r>
+            <w:proofErr w:type="spellStart"/>
+            <w:r>
+              <w:t>DataFine</w:t>
+            </w:r>
+            <w:proofErr w:type="spellEnd"/>
           </w:p>
         </w:tc>
         <w:tc>
@@ -3985,12 +4998,14 @@
             <w:pPr>
               <w:spacing w:line="240" w:lineRule="auto"/>
             </w:pPr>
+            <w:proofErr w:type="spellStart"/>
             <w:r>
               <w:t>ID</w:t>
             </w:r>
             <w:r>
               <w:t>Progetto</w:t>
             </w:r>
+            <w:proofErr w:type="spellEnd"/>
           </w:p>
         </w:tc>
       </w:tr>
@@ -4015,20 +5030,6 @@
       </w:pPr>
       <w:r>
         <w:t>Volume dei dati</w:t>
-      </w:r>
-    </w:p>
-    <w:p>
-      <w:pPr>
-        <w:pStyle w:val="Testocommento"/>
-      </w:pPr>
-      <w:r>
-        <w:t>Questa sezione serve ad illustrare qual è il carico che la base di dati dovrà sopportare. A tal fine, è necessario prevedere un volume di dati attesi. Compilare la tabella sottostante, per cias</w:t>
-      </w:r>
-      <w:r>
-        <w:t>c</w:t>
-      </w:r>
-      <w:r>
-        <w:t>un concetto identificato nello schema E-R. I volumi devono essere stimati dallo studente in maniera ragionevole rispetto all’operatività presunta dell’applicativo.</w:t>
       </w:r>
     </w:p>
     <w:p/>
@@ -4164,6 +5165,9 @@
             <w:pPr>
               <w:spacing w:line="240" w:lineRule="auto"/>
             </w:pPr>
+            <w:r>
+              <w:t>Lavoratore</w:t>
+            </w:r>
           </w:p>
         </w:tc>
         <w:tc>
@@ -4181,7 +5185,11 @@
           <w:p>
             <w:pPr>
               <w:spacing w:line="240" w:lineRule="auto"/>
-            </w:pPr>
+              <w:jc w:val="center"/>
+            </w:pPr>
+            <w:r>
+              <w:t>E</w:t>
+            </w:r>
           </w:p>
         </w:tc>
         <w:tc>
@@ -4199,26 +5207,984 @@
           <w:p>
             <w:pPr>
               <w:spacing w:line="240" w:lineRule="auto"/>
-            </w:pPr>
+              <w:jc w:val="center"/>
+            </w:pPr>
+            <w:r>
+              <w:t>1000</w:t>
+            </w:r>
+          </w:p>
+        </w:tc>
+      </w:tr>
+      <w:tr>
+        <w:tc>
+          <w:tcPr>
+            <w:tcW w:w="4530" w:type="dxa"/>
+            <w:tcBorders>
+              <w:top w:val="single" w:sz="4" w:space="0" w:color="auto"/>
+              <w:left w:val="single" w:sz="4" w:space="0" w:color="auto"/>
+              <w:bottom w:val="single" w:sz="4" w:space="0" w:color="auto"/>
+              <w:right w:val="single" w:sz="4" w:space="0" w:color="auto"/>
+              <w:tl2br w:val="nil"/>
+              <w:tr2bl w:val="nil"/>
+            </w:tcBorders>
+          </w:tcPr>
+          <w:p>
+            <w:pPr>
+              <w:spacing w:line="240" w:lineRule="auto"/>
+            </w:pPr>
+            <w:r>
+              <w:t>Capoprogetto</w:t>
+            </w:r>
+          </w:p>
+        </w:tc>
+        <w:tc>
+          <w:tcPr>
+            <w:tcW w:w="1354" w:type="dxa"/>
+            <w:tcBorders>
+              <w:top w:val="single" w:sz="4" w:space="0" w:color="auto"/>
+              <w:left w:val="single" w:sz="4" w:space="0" w:color="auto"/>
+              <w:bottom w:val="single" w:sz="4" w:space="0" w:color="auto"/>
+              <w:right w:val="single" w:sz="4" w:space="0" w:color="auto"/>
+              <w:tl2br w:val="nil"/>
+              <w:tr2bl w:val="nil"/>
+            </w:tcBorders>
+          </w:tcPr>
+          <w:p>
+            <w:pPr>
+              <w:spacing w:line="240" w:lineRule="auto"/>
+              <w:jc w:val="center"/>
+            </w:pPr>
+            <w:r>
+              <w:t>E</w:t>
+            </w:r>
+          </w:p>
+        </w:tc>
+        <w:tc>
+          <w:tcPr>
+            <w:tcW w:w="4078" w:type="dxa"/>
+            <w:tcBorders>
+              <w:top w:val="single" w:sz="4" w:space="0" w:color="auto"/>
+              <w:left w:val="single" w:sz="4" w:space="0" w:color="auto"/>
+              <w:bottom w:val="single" w:sz="4" w:space="0" w:color="auto"/>
+              <w:right w:val="single" w:sz="4" w:space="0" w:color="auto"/>
+              <w:tl2br w:val="nil"/>
+              <w:tr2bl w:val="nil"/>
+            </w:tcBorders>
+          </w:tcPr>
+          <w:p>
+            <w:pPr>
+              <w:spacing w:line="240" w:lineRule="auto"/>
+              <w:jc w:val="center"/>
+            </w:pPr>
+            <w:r>
+              <w:t>100</w:t>
+            </w:r>
+          </w:p>
+        </w:tc>
+      </w:tr>
+      <w:tr>
+        <w:tc>
+          <w:tcPr>
+            <w:tcW w:w="4530" w:type="dxa"/>
+            <w:tcBorders>
+              <w:top w:val="single" w:sz="4" w:space="0" w:color="auto"/>
+              <w:left w:val="single" w:sz="4" w:space="0" w:color="auto"/>
+              <w:bottom w:val="single" w:sz="4" w:space="0" w:color="auto"/>
+              <w:right w:val="single" w:sz="4" w:space="0" w:color="auto"/>
+              <w:tl2br w:val="nil"/>
+              <w:tr2bl w:val="nil"/>
+            </w:tcBorders>
+          </w:tcPr>
+          <w:p>
+            <w:pPr>
+              <w:spacing w:line="240" w:lineRule="auto"/>
+            </w:pPr>
+            <w:r>
+              <w:t>Dipendente</w:t>
+            </w:r>
+          </w:p>
+        </w:tc>
+        <w:tc>
+          <w:tcPr>
+            <w:tcW w:w="1354" w:type="dxa"/>
+            <w:tcBorders>
+              <w:top w:val="single" w:sz="4" w:space="0" w:color="auto"/>
+              <w:left w:val="single" w:sz="4" w:space="0" w:color="auto"/>
+              <w:bottom w:val="single" w:sz="4" w:space="0" w:color="auto"/>
+              <w:right w:val="single" w:sz="4" w:space="0" w:color="auto"/>
+              <w:tl2br w:val="nil"/>
+              <w:tr2bl w:val="nil"/>
+            </w:tcBorders>
+          </w:tcPr>
+          <w:p>
+            <w:pPr>
+              <w:spacing w:line="240" w:lineRule="auto"/>
+              <w:jc w:val="center"/>
+            </w:pPr>
+            <w:r>
+              <w:t>E</w:t>
+            </w:r>
+          </w:p>
+        </w:tc>
+        <w:tc>
+          <w:tcPr>
+            <w:tcW w:w="4078" w:type="dxa"/>
+            <w:tcBorders>
+              <w:top w:val="single" w:sz="4" w:space="0" w:color="auto"/>
+              <w:left w:val="single" w:sz="4" w:space="0" w:color="auto"/>
+              <w:bottom w:val="single" w:sz="4" w:space="0" w:color="auto"/>
+              <w:right w:val="single" w:sz="4" w:space="0" w:color="auto"/>
+              <w:tl2br w:val="nil"/>
+              <w:tr2bl w:val="nil"/>
+            </w:tcBorders>
+          </w:tcPr>
+          <w:p>
+            <w:pPr>
+              <w:spacing w:line="240" w:lineRule="auto"/>
+              <w:jc w:val="center"/>
+            </w:pPr>
+            <w:r>
+              <w:t>900</w:t>
+            </w:r>
+          </w:p>
+        </w:tc>
+      </w:tr>
+      <w:tr>
+        <w:tc>
+          <w:tcPr>
+            <w:tcW w:w="4530" w:type="dxa"/>
+            <w:tcBorders>
+              <w:top w:val="single" w:sz="4" w:space="0" w:color="auto"/>
+              <w:left w:val="single" w:sz="4" w:space="0" w:color="auto"/>
+              <w:bottom w:val="single" w:sz="4" w:space="0" w:color="auto"/>
+              <w:right w:val="single" w:sz="4" w:space="0" w:color="auto"/>
+              <w:tl2br w:val="nil"/>
+              <w:tr2bl w:val="nil"/>
+            </w:tcBorders>
+          </w:tcPr>
+          <w:p>
+            <w:pPr>
+              <w:spacing w:line="240" w:lineRule="auto"/>
+            </w:pPr>
+            <w:r>
+              <w:t>Canale di comunicazione</w:t>
+            </w:r>
+          </w:p>
+        </w:tc>
+        <w:tc>
+          <w:tcPr>
+            <w:tcW w:w="1354" w:type="dxa"/>
+            <w:tcBorders>
+              <w:top w:val="single" w:sz="4" w:space="0" w:color="auto"/>
+              <w:left w:val="single" w:sz="4" w:space="0" w:color="auto"/>
+              <w:bottom w:val="single" w:sz="4" w:space="0" w:color="auto"/>
+              <w:right w:val="single" w:sz="4" w:space="0" w:color="auto"/>
+              <w:tl2br w:val="nil"/>
+              <w:tr2bl w:val="nil"/>
+            </w:tcBorders>
+          </w:tcPr>
+          <w:p>
+            <w:pPr>
+              <w:spacing w:line="240" w:lineRule="auto"/>
+              <w:jc w:val="center"/>
+            </w:pPr>
+            <w:r>
+              <w:t>E</w:t>
+            </w:r>
+          </w:p>
+        </w:tc>
+        <w:tc>
+          <w:tcPr>
+            <w:tcW w:w="4078" w:type="dxa"/>
+            <w:tcBorders>
+              <w:top w:val="single" w:sz="4" w:space="0" w:color="auto"/>
+              <w:left w:val="single" w:sz="4" w:space="0" w:color="auto"/>
+              <w:bottom w:val="single" w:sz="4" w:space="0" w:color="auto"/>
+              <w:right w:val="single" w:sz="4" w:space="0" w:color="auto"/>
+              <w:tl2br w:val="nil"/>
+              <w:tr2bl w:val="nil"/>
+            </w:tcBorders>
+          </w:tcPr>
+          <w:p>
+            <w:pPr>
+              <w:spacing w:line="240" w:lineRule="auto"/>
+              <w:jc w:val="center"/>
+            </w:pPr>
+            <w:r>
+              <w:t>12</w:t>
+            </w:r>
+            <w:r>
+              <w:t>50</w:t>
+            </w:r>
+          </w:p>
+        </w:tc>
+      </w:tr>
+      <w:tr>
+        <w:tc>
+          <w:tcPr>
+            <w:tcW w:w="4530" w:type="dxa"/>
+            <w:tcBorders>
+              <w:top w:val="single" w:sz="4" w:space="0" w:color="auto"/>
+              <w:left w:val="single" w:sz="4" w:space="0" w:color="auto"/>
+              <w:bottom w:val="single" w:sz="4" w:space="0" w:color="auto"/>
+              <w:right w:val="single" w:sz="4" w:space="0" w:color="auto"/>
+              <w:tl2br w:val="nil"/>
+              <w:tr2bl w:val="nil"/>
+            </w:tcBorders>
+          </w:tcPr>
+          <w:p>
+            <w:pPr>
+              <w:spacing w:line="240" w:lineRule="auto"/>
+            </w:pPr>
+            <w:r>
+              <w:t xml:space="preserve">Messaggio </w:t>
+            </w:r>
+          </w:p>
+        </w:tc>
+        <w:tc>
+          <w:tcPr>
+            <w:tcW w:w="1354" w:type="dxa"/>
+            <w:tcBorders>
+              <w:top w:val="single" w:sz="4" w:space="0" w:color="auto"/>
+              <w:left w:val="single" w:sz="4" w:space="0" w:color="auto"/>
+              <w:bottom w:val="single" w:sz="4" w:space="0" w:color="auto"/>
+              <w:right w:val="single" w:sz="4" w:space="0" w:color="auto"/>
+              <w:tl2br w:val="nil"/>
+              <w:tr2bl w:val="nil"/>
+            </w:tcBorders>
+          </w:tcPr>
+          <w:p>
+            <w:pPr>
+              <w:spacing w:line="240" w:lineRule="auto"/>
+              <w:jc w:val="center"/>
+            </w:pPr>
+            <w:r>
+              <w:t>E</w:t>
+            </w:r>
+          </w:p>
+        </w:tc>
+        <w:tc>
+          <w:tcPr>
+            <w:tcW w:w="4078" w:type="dxa"/>
+            <w:tcBorders>
+              <w:top w:val="single" w:sz="4" w:space="0" w:color="auto"/>
+              <w:left w:val="single" w:sz="4" w:space="0" w:color="auto"/>
+              <w:bottom w:val="single" w:sz="4" w:space="0" w:color="auto"/>
+              <w:right w:val="single" w:sz="4" w:space="0" w:color="auto"/>
+              <w:tl2br w:val="nil"/>
+              <w:tr2bl w:val="nil"/>
+            </w:tcBorders>
+          </w:tcPr>
+          <w:p>
+            <w:pPr>
+              <w:spacing w:line="240" w:lineRule="auto"/>
+              <w:jc w:val="center"/>
+            </w:pPr>
+            <w:r>
+              <w:rPr>
+                <w:highlight w:val="red"/>
+              </w:rPr>
+              <w:t>265000</w:t>
+            </w:r>
+          </w:p>
+        </w:tc>
+      </w:tr>
+      <w:tr>
+        <w:tc>
+          <w:tcPr>
+            <w:tcW w:w="4530" w:type="dxa"/>
+            <w:tcBorders>
+              <w:top w:val="single" w:sz="4" w:space="0" w:color="auto"/>
+              <w:left w:val="single" w:sz="4" w:space="0" w:color="auto"/>
+              <w:bottom w:val="single" w:sz="4" w:space="0" w:color="auto"/>
+              <w:right w:val="single" w:sz="4" w:space="0" w:color="auto"/>
+              <w:tl2br w:val="nil"/>
+              <w:tr2bl w:val="nil"/>
+            </w:tcBorders>
+          </w:tcPr>
+          <w:p>
+            <w:pPr>
+              <w:spacing w:line="240" w:lineRule="auto"/>
+            </w:pPr>
+            <w:r>
+              <w:t>Progetto</w:t>
+            </w:r>
+          </w:p>
+        </w:tc>
+        <w:tc>
+          <w:tcPr>
+            <w:tcW w:w="1354" w:type="dxa"/>
+            <w:tcBorders>
+              <w:top w:val="single" w:sz="4" w:space="0" w:color="auto"/>
+              <w:left w:val="single" w:sz="4" w:space="0" w:color="auto"/>
+              <w:bottom w:val="single" w:sz="4" w:space="0" w:color="auto"/>
+              <w:right w:val="single" w:sz="4" w:space="0" w:color="auto"/>
+              <w:tl2br w:val="nil"/>
+              <w:tr2bl w:val="nil"/>
+            </w:tcBorders>
+          </w:tcPr>
+          <w:p>
+            <w:pPr>
+              <w:spacing w:line="240" w:lineRule="auto"/>
+              <w:jc w:val="center"/>
+            </w:pPr>
+            <w:r>
+              <w:t>E</w:t>
+            </w:r>
+          </w:p>
+        </w:tc>
+        <w:tc>
+          <w:tcPr>
+            <w:tcW w:w="4078" w:type="dxa"/>
+            <w:tcBorders>
+              <w:top w:val="single" w:sz="4" w:space="0" w:color="auto"/>
+              <w:left w:val="single" w:sz="4" w:space="0" w:color="auto"/>
+              <w:bottom w:val="single" w:sz="4" w:space="0" w:color="auto"/>
+              <w:right w:val="single" w:sz="4" w:space="0" w:color="auto"/>
+              <w:tl2br w:val="nil"/>
+              <w:tr2bl w:val="nil"/>
+            </w:tcBorders>
+          </w:tcPr>
+          <w:p>
+            <w:pPr>
+              <w:spacing w:line="240" w:lineRule="auto"/>
+              <w:jc w:val="center"/>
+            </w:pPr>
+            <w:r>
+              <w:t>2</w:t>
+            </w:r>
+            <w:r>
+              <w:t>50</w:t>
+            </w:r>
+          </w:p>
+        </w:tc>
+      </w:tr>
+      <w:tr>
+        <w:tc>
+          <w:tcPr>
+            <w:tcW w:w="4530" w:type="dxa"/>
+            <w:tcBorders>
+              <w:top w:val="single" w:sz="4" w:space="0" w:color="auto"/>
+              <w:left w:val="single" w:sz="4" w:space="0" w:color="auto"/>
+              <w:bottom w:val="single" w:sz="4" w:space="0" w:color="auto"/>
+              <w:right w:val="single" w:sz="4" w:space="0" w:color="auto"/>
+              <w:tl2br w:val="nil"/>
+              <w:tr2bl w:val="nil"/>
+            </w:tcBorders>
+          </w:tcPr>
+          <w:p>
+            <w:pPr>
+              <w:spacing w:line="240" w:lineRule="auto"/>
+            </w:pPr>
+            <w:r>
+              <w:t>Appartenenza</w:t>
+            </w:r>
+          </w:p>
+        </w:tc>
+        <w:tc>
+          <w:tcPr>
+            <w:tcW w:w="1354" w:type="dxa"/>
+            <w:tcBorders>
+              <w:top w:val="single" w:sz="4" w:space="0" w:color="auto"/>
+              <w:left w:val="single" w:sz="4" w:space="0" w:color="auto"/>
+              <w:bottom w:val="single" w:sz="4" w:space="0" w:color="auto"/>
+              <w:right w:val="single" w:sz="4" w:space="0" w:color="auto"/>
+              <w:tl2br w:val="nil"/>
+              <w:tr2bl w:val="nil"/>
+            </w:tcBorders>
+          </w:tcPr>
+          <w:p>
+            <w:pPr>
+              <w:spacing w:line="240" w:lineRule="auto"/>
+              <w:jc w:val="center"/>
+            </w:pPr>
+            <w:r>
+              <w:t>R</w:t>
+            </w:r>
+          </w:p>
+        </w:tc>
+        <w:tc>
+          <w:tcPr>
+            <w:tcW w:w="4078" w:type="dxa"/>
+            <w:tcBorders>
+              <w:top w:val="single" w:sz="4" w:space="0" w:color="auto"/>
+              <w:left w:val="single" w:sz="4" w:space="0" w:color="auto"/>
+              <w:bottom w:val="single" w:sz="4" w:space="0" w:color="auto"/>
+              <w:right w:val="single" w:sz="4" w:space="0" w:color="auto"/>
+              <w:tl2br w:val="nil"/>
+              <w:tr2bl w:val="nil"/>
+            </w:tcBorders>
+          </w:tcPr>
+          <w:p>
+            <w:pPr>
+              <w:spacing w:line="240" w:lineRule="auto"/>
+              <w:jc w:val="center"/>
+            </w:pPr>
+            <w:r>
+              <w:t>3750</w:t>
+            </w:r>
+          </w:p>
+        </w:tc>
+      </w:tr>
+      <w:tr>
+        <w:tc>
+          <w:tcPr>
+            <w:tcW w:w="4530" w:type="dxa"/>
+            <w:tcBorders>
+              <w:top w:val="single" w:sz="4" w:space="0" w:color="auto"/>
+              <w:left w:val="single" w:sz="4" w:space="0" w:color="auto"/>
+              <w:bottom w:val="single" w:sz="4" w:space="0" w:color="auto"/>
+              <w:right w:val="single" w:sz="4" w:space="0" w:color="auto"/>
+              <w:tl2br w:val="nil"/>
+              <w:tr2bl w:val="nil"/>
+            </w:tcBorders>
+          </w:tcPr>
+          <w:p>
+            <w:pPr>
+              <w:spacing w:line="240" w:lineRule="auto"/>
+            </w:pPr>
+            <w:r>
+              <w:t>Assegnazione</w:t>
+            </w:r>
+          </w:p>
+        </w:tc>
+        <w:tc>
+          <w:tcPr>
+            <w:tcW w:w="1354" w:type="dxa"/>
+            <w:tcBorders>
+              <w:top w:val="single" w:sz="4" w:space="0" w:color="auto"/>
+              <w:left w:val="single" w:sz="4" w:space="0" w:color="auto"/>
+              <w:bottom w:val="single" w:sz="4" w:space="0" w:color="auto"/>
+              <w:right w:val="single" w:sz="4" w:space="0" w:color="auto"/>
+              <w:tl2br w:val="nil"/>
+              <w:tr2bl w:val="nil"/>
+            </w:tcBorders>
+          </w:tcPr>
+          <w:p>
+            <w:pPr>
+              <w:spacing w:line="240" w:lineRule="auto"/>
+              <w:jc w:val="center"/>
+            </w:pPr>
+            <w:r>
+              <w:t>R</w:t>
+            </w:r>
+          </w:p>
+        </w:tc>
+        <w:tc>
+          <w:tcPr>
+            <w:tcW w:w="4078" w:type="dxa"/>
+            <w:tcBorders>
+              <w:top w:val="single" w:sz="4" w:space="0" w:color="auto"/>
+              <w:left w:val="single" w:sz="4" w:space="0" w:color="auto"/>
+              <w:bottom w:val="single" w:sz="4" w:space="0" w:color="auto"/>
+              <w:right w:val="single" w:sz="4" w:space="0" w:color="auto"/>
+              <w:tl2br w:val="nil"/>
+              <w:tr2bl w:val="nil"/>
+            </w:tcBorders>
+          </w:tcPr>
+          <w:p>
+            <w:pPr>
+              <w:spacing w:line="240" w:lineRule="auto"/>
+              <w:jc w:val="center"/>
+            </w:pPr>
+            <w:r>
+              <w:t>1500</w:t>
+            </w:r>
+          </w:p>
+        </w:tc>
+      </w:tr>
+      <w:tr>
+        <w:tc>
+          <w:tcPr>
+            <w:tcW w:w="4530" w:type="dxa"/>
+            <w:tcBorders>
+              <w:top w:val="single" w:sz="4" w:space="0" w:color="auto"/>
+              <w:left w:val="single" w:sz="4" w:space="0" w:color="auto"/>
+              <w:bottom w:val="single" w:sz="4" w:space="0" w:color="auto"/>
+              <w:right w:val="single" w:sz="4" w:space="0" w:color="auto"/>
+              <w:tl2br w:val="nil"/>
+              <w:tr2bl w:val="nil"/>
+            </w:tcBorders>
+          </w:tcPr>
+          <w:p>
+            <w:pPr>
+              <w:spacing w:line="240" w:lineRule="auto"/>
+            </w:pPr>
+            <w:r>
+              <w:t>Coordinazione</w:t>
+            </w:r>
+          </w:p>
+        </w:tc>
+        <w:tc>
+          <w:tcPr>
+            <w:tcW w:w="1354" w:type="dxa"/>
+            <w:tcBorders>
+              <w:top w:val="single" w:sz="4" w:space="0" w:color="auto"/>
+              <w:left w:val="single" w:sz="4" w:space="0" w:color="auto"/>
+              <w:bottom w:val="single" w:sz="4" w:space="0" w:color="auto"/>
+              <w:right w:val="single" w:sz="4" w:space="0" w:color="auto"/>
+              <w:tl2br w:val="nil"/>
+              <w:tr2bl w:val="nil"/>
+            </w:tcBorders>
+          </w:tcPr>
+          <w:p>
+            <w:pPr>
+              <w:spacing w:line="240" w:lineRule="auto"/>
+              <w:jc w:val="center"/>
+            </w:pPr>
+            <w:r>
+              <w:t>R</w:t>
+            </w:r>
+          </w:p>
+        </w:tc>
+        <w:tc>
+          <w:tcPr>
+            <w:tcW w:w="4078" w:type="dxa"/>
+            <w:tcBorders>
+              <w:top w:val="single" w:sz="4" w:space="0" w:color="auto"/>
+              <w:left w:val="single" w:sz="4" w:space="0" w:color="auto"/>
+              <w:bottom w:val="single" w:sz="4" w:space="0" w:color="auto"/>
+              <w:right w:val="single" w:sz="4" w:space="0" w:color="auto"/>
+              <w:tl2br w:val="nil"/>
+              <w:tr2bl w:val="nil"/>
+            </w:tcBorders>
+          </w:tcPr>
+          <w:p>
+            <w:pPr>
+              <w:spacing w:line="240" w:lineRule="auto"/>
+              <w:jc w:val="center"/>
+            </w:pPr>
+            <w:r>
+              <w:t>300</w:t>
+            </w:r>
+          </w:p>
+        </w:tc>
+      </w:tr>
+      <w:tr>
+        <w:tc>
+          <w:tcPr>
+            <w:tcW w:w="4530" w:type="dxa"/>
+            <w:tcBorders>
+              <w:top w:val="single" w:sz="4" w:space="0" w:color="auto"/>
+              <w:left w:val="single" w:sz="4" w:space="0" w:color="auto"/>
+              <w:bottom w:val="single" w:sz="4" w:space="0" w:color="auto"/>
+              <w:right w:val="single" w:sz="4" w:space="0" w:color="auto"/>
+              <w:tl2br w:val="nil"/>
+              <w:tr2bl w:val="nil"/>
+            </w:tcBorders>
+          </w:tcPr>
+          <w:p>
+            <w:pPr>
+              <w:spacing w:line="240" w:lineRule="auto"/>
+            </w:pPr>
+            <w:r>
+              <w:t>Creazione</w:t>
+            </w:r>
+          </w:p>
+        </w:tc>
+        <w:tc>
+          <w:tcPr>
+            <w:tcW w:w="1354" w:type="dxa"/>
+            <w:tcBorders>
+              <w:top w:val="single" w:sz="4" w:space="0" w:color="auto"/>
+              <w:left w:val="single" w:sz="4" w:space="0" w:color="auto"/>
+              <w:bottom w:val="single" w:sz="4" w:space="0" w:color="auto"/>
+              <w:right w:val="single" w:sz="4" w:space="0" w:color="auto"/>
+              <w:tl2br w:val="nil"/>
+              <w:tr2bl w:val="nil"/>
+            </w:tcBorders>
+          </w:tcPr>
+          <w:p>
+            <w:pPr>
+              <w:spacing w:line="240" w:lineRule="auto"/>
+              <w:jc w:val="center"/>
+            </w:pPr>
+            <w:r>
+              <w:t>R</w:t>
+            </w:r>
+          </w:p>
+        </w:tc>
+        <w:tc>
+          <w:tcPr>
+            <w:tcW w:w="4078" w:type="dxa"/>
+            <w:tcBorders>
+              <w:top w:val="single" w:sz="4" w:space="0" w:color="auto"/>
+              <w:left w:val="single" w:sz="4" w:space="0" w:color="auto"/>
+              <w:bottom w:val="single" w:sz="4" w:space="0" w:color="auto"/>
+              <w:right w:val="single" w:sz="4" w:space="0" w:color="auto"/>
+              <w:tl2br w:val="nil"/>
+              <w:tr2bl w:val="nil"/>
+            </w:tcBorders>
+          </w:tcPr>
+          <w:p>
+            <w:pPr>
+              <w:spacing w:line="240" w:lineRule="auto"/>
+              <w:jc w:val="center"/>
+            </w:pPr>
+            <w:r>
+              <w:t>750</w:t>
+            </w:r>
+          </w:p>
+        </w:tc>
+      </w:tr>
+      <w:tr>
+        <w:tc>
+          <w:tcPr>
+            <w:tcW w:w="4530" w:type="dxa"/>
+            <w:tcBorders>
+              <w:top w:val="single" w:sz="4" w:space="0" w:color="auto"/>
+              <w:left w:val="single" w:sz="4" w:space="0" w:color="auto"/>
+              <w:bottom w:val="single" w:sz="4" w:space="0" w:color="auto"/>
+              <w:right w:val="single" w:sz="4" w:space="0" w:color="auto"/>
+              <w:tl2br w:val="nil"/>
+              <w:tr2bl w:val="nil"/>
+            </w:tcBorders>
+          </w:tcPr>
+          <w:p>
+            <w:pPr>
+              <w:spacing w:line="240" w:lineRule="auto"/>
+            </w:pPr>
+            <w:r>
+              <w:t>Destinazione</w:t>
+            </w:r>
+          </w:p>
+        </w:tc>
+        <w:tc>
+          <w:tcPr>
+            <w:tcW w:w="1354" w:type="dxa"/>
+            <w:tcBorders>
+              <w:top w:val="single" w:sz="4" w:space="0" w:color="auto"/>
+              <w:left w:val="single" w:sz="4" w:space="0" w:color="auto"/>
+              <w:bottom w:val="single" w:sz="4" w:space="0" w:color="auto"/>
+              <w:right w:val="single" w:sz="4" w:space="0" w:color="auto"/>
+              <w:tl2br w:val="nil"/>
+              <w:tr2bl w:val="nil"/>
+            </w:tcBorders>
+          </w:tcPr>
+          <w:p>
+            <w:pPr>
+              <w:spacing w:line="240" w:lineRule="auto"/>
+              <w:jc w:val="center"/>
+            </w:pPr>
+            <w:r>
+              <w:t>R</w:t>
+            </w:r>
+          </w:p>
+        </w:tc>
+        <w:tc>
+          <w:tcPr>
+            <w:tcW w:w="4078" w:type="dxa"/>
+            <w:tcBorders>
+              <w:top w:val="single" w:sz="4" w:space="0" w:color="auto"/>
+              <w:left w:val="single" w:sz="4" w:space="0" w:color="auto"/>
+              <w:bottom w:val="single" w:sz="4" w:space="0" w:color="auto"/>
+              <w:right w:val="single" w:sz="4" w:space="0" w:color="auto"/>
+              <w:tl2br w:val="nil"/>
+              <w:tr2bl w:val="nil"/>
+            </w:tcBorders>
+          </w:tcPr>
+          <w:p>
+            <w:pPr>
+              <w:spacing w:line="240" w:lineRule="auto"/>
+              <w:jc w:val="center"/>
+            </w:pPr>
+            <w:r>
+              <w:t>265000</w:t>
+            </w:r>
+          </w:p>
+        </w:tc>
+      </w:tr>
+      <w:tr>
+        <w:tc>
+          <w:tcPr>
+            <w:tcW w:w="4530" w:type="dxa"/>
+            <w:tcBorders>
+              <w:top w:val="single" w:sz="4" w:space="0" w:color="auto"/>
+              <w:left w:val="single" w:sz="4" w:space="0" w:color="auto"/>
+              <w:bottom w:val="single" w:sz="4" w:space="0" w:color="auto"/>
+              <w:right w:val="single" w:sz="4" w:space="0" w:color="auto"/>
+              <w:tl2br w:val="nil"/>
+              <w:tr2bl w:val="nil"/>
+            </w:tcBorders>
+          </w:tcPr>
+          <w:p>
+            <w:pPr>
+              <w:spacing w:line="240" w:lineRule="auto"/>
+            </w:pPr>
+            <w:r>
+              <w:t>Generazione</w:t>
+            </w:r>
+          </w:p>
+        </w:tc>
+        <w:tc>
+          <w:tcPr>
+            <w:tcW w:w="1354" w:type="dxa"/>
+            <w:tcBorders>
+              <w:top w:val="single" w:sz="4" w:space="0" w:color="auto"/>
+              <w:left w:val="single" w:sz="4" w:space="0" w:color="auto"/>
+              <w:bottom w:val="single" w:sz="4" w:space="0" w:color="auto"/>
+              <w:right w:val="single" w:sz="4" w:space="0" w:color="auto"/>
+              <w:tl2br w:val="nil"/>
+              <w:tr2bl w:val="nil"/>
+            </w:tcBorders>
+          </w:tcPr>
+          <w:p>
+            <w:pPr>
+              <w:spacing w:line="240" w:lineRule="auto"/>
+              <w:jc w:val="center"/>
+            </w:pPr>
+            <w:r>
+              <w:t>R</w:t>
+            </w:r>
+          </w:p>
+        </w:tc>
+        <w:tc>
+          <w:tcPr>
+            <w:tcW w:w="4078" w:type="dxa"/>
+            <w:tcBorders>
+              <w:top w:val="single" w:sz="4" w:space="0" w:color="auto"/>
+              <w:left w:val="single" w:sz="4" w:space="0" w:color="auto"/>
+              <w:bottom w:val="single" w:sz="4" w:space="0" w:color="auto"/>
+              <w:right w:val="single" w:sz="4" w:space="0" w:color="auto"/>
+              <w:tl2br w:val="nil"/>
+              <w:tr2bl w:val="nil"/>
+            </w:tcBorders>
+          </w:tcPr>
+          <w:p>
+            <w:pPr>
+              <w:spacing w:line="240" w:lineRule="auto"/>
+              <w:jc w:val="center"/>
+            </w:pPr>
+            <w:r>
+              <w:t>500</w:t>
+            </w:r>
+          </w:p>
+        </w:tc>
+      </w:tr>
+      <w:tr>
+        <w:tc>
+          <w:tcPr>
+            <w:tcW w:w="4530" w:type="dxa"/>
+            <w:tcBorders>
+              <w:top w:val="single" w:sz="4" w:space="0" w:color="auto"/>
+              <w:left w:val="single" w:sz="4" w:space="0" w:color="auto"/>
+              <w:bottom w:val="single" w:sz="4" w:space="0" w:color="auto"/>
+              <w:right w:val="single" w:sz="4" w:space="0" w:color="auto"/>
+              <w:tl2br w:val="nil"/>
+              <w:tr2bl w:val="nil"/>
+            </w:tcBorders>
+          </w:tcPr>
+          <w:p>
+            <w:pPr>
+              <w:spacing w:line="240" w:lineRule="auto"/>
+            </w:pPr>
+            <w:r>
+              <w:t>Riferimento</w:t>
+            </w:r>
+          </w:p>
+        </w:tc>
+        <w:tc>
+          <w:tcPr>
+            <w:tcW w:w="1354" w:type="dxa"/>
+            <w:tcBorders>
+              <w:top w:val="single" w:sz="4" w:space="0" w:color="auto"/>
+              <w:left w:val="single" w:sz="4" w:space="0" w:color="auto"/>
+              <w:bottom w:val="single" w:sz="4" w:space="0" w:color="auto"/>
+              <w:right w:val="single" w:sz="4" w:space="0" w:color="auto"/>
+              <w:tl2br w:val="nil"/>
+              <w:tr2bl w:val="nil"/>
+            </w:tcBorders>
+          </w:tcPr>
+          <w:p>
+            <w:pPr>
+              <w:spacing w:line="240" w:lineRule="auto"/>
+              <w:jc w:val="center"/>
+            </w:pPr>
+            <w:r>
+              <w:t>R</w:t>
+            </w:r>
+          </w:p>
+        </w:tc>
+        <w:tc>
+          <w:tcPr>
+            <w:tcW w:w="4078" w:type="dxa"/>
+            <w:tcBorders>
+              <w:top w:val="single" w:sz="4" w:space="0" w:color="auto"/>
+              <w:left w:val="single" w:sz="4" w:space="0" w:color="auto"/>
+              <w:bottom w:val="single" w:sz="4" w:space="0" w:color="auto"/>
+              <w:right w:val="single" w:sz="4" w:space="0" w:color="auto"/>
+              <w:tl2br w:val="nil"/>
+              <w:tr2bl w:val="nil"/>
+            </w:tcBorders>
+          </w:tcPr>
+          <w:p>
+            <w:pPr>
+              <w:spacing w:line="240" w:lineRule="auto"/>
+              <w:jc w:val="center"/>
+            </w:pPr>
+            <w:r>
+              <w:t>1250</w:t>
+            </w:r>
+          </w:p>
+        </w:tc>
+      </w:tr>
+      <w:tr>
+        <w:tc>
+          <w:tcPr>
+            <w:tcW w:w="4530" w:type="dxa"/>
+            <w:tcBorders>
+              <w:top w:val="single" w:sz="4" w:space="0" w:color="auto"/>
+              <w:left w:val="single" w:sz="4" w:space="0" w:color="auto"/>
+              <w:bottom w:val="single" w:sz="4" w:space="0" w:color="auto"/>
+              <w:right w:val="single" w:sz="4" w:space="0" w:color="auto"/>
+              <w:tl2br w:val="nil"/>
+              <w:tr2bl w:val="nil"/>
+            </w:tcBorders>
+          </w:tcPr>
+          <w:p>
+            <w:pPr>
+              <w:spacing w:line="240" w:lineRule="auto"/>
+            </w:pPr>
+            <w:r>
+              <w:t>Risposta</w:t>
+            </w:r>
+          </w:p>
+        </w:tc>
+        <w:tc>
+          <w:tcPr>
+            <w:tcW w:w="1354" w:type="dxa"/>
+            <w:tcBorders>
+              <w:top w:val="single" w:sz="4" w:space="0" w:color="auto"/>
+              <w:left w:val="single" w:sz="4" w:space="0" w:color="auto"/>
+              <w:bottom w:val="single" w:sz="4" w:space="0" w:color="auto"/>
+              <w:right w:val="single" w:sz="4" w:space="0" w:color="auto"/>
+              <w:tl2br w:val="nil"/>
+              <w:tr2bl w:val="nil"/>
+            </w:tcBorders>
+          </w:tcPr>
+          <w:p>
+            <w:pPr>
+              <w:spacing w:line="240" w:lineRule="auto"/>
+              <w:jc w:val="center"/>
+            </w:pPr>
+            <w:r>
+              <w:t>R</w:t>
+            </w:r>
+          </w:p>
+        </w:tc>
+        <w:tc>
+          <w:tcPr>
+            <w:tcW w:w="4078" w:type="dxa"/>
+            <w:tcBorders>
+              <w:top w:val="single" w:sz="4" w:space="0" w:color="auto"/>
+              <w:left w:val="single" w:sz="4" w:space="0" w:color="auto"/>
+              <w:bottom w:val="single" w:sz="4" w:space="0" w:color="auto"/>
+              <w:right w:val="single" w:sz="4" w:space="0" w:color="auto"/>
+              <w:tl2br w:val="nil"/>
+              <w:tr2bl w:val="nil"/>
+            </w:tcBorders>
+          </w:tcPr>
+          <w:p>
+            <w:pPr>
+              <w:spacing w:line="240" w:lineRule="auto"/>
+              <w:jc w:val="center"/>
+            </w:pPr>
+            <w:r>
+              <w:t>45000</w:t>
+            </w:r>
+          </w:p>
+        </w:tc>
+      </w:tr>
+      <w:tr>
+        <w:tc>
+          <w:tcPr>
+            <w:tcW w:w="4530" w:type="dxa"/>
+            <w:tcBorders>
+              <w:top w:val="single" w:sz="4" w:space="0" w:color="auto"/>
+              <w:left w:val="single" w:sz="4" w:space="0" w:color="auto"/>
+              <w:bottom w:val="single" w:sz="4" w:space="0" w:color="auto"/>
+              <w:right w:val="single" w:sz="4" w:space="0" w:color="auto"/>
+              <w:tl2br w:val="nil"/>
+              <w:tr2bl w:val="nil"/>
+            </w:tcBorders>
+          </w:tcPr>
+          <w:p>
+            <w:pPr>
+              <w:spacing w:line="240" w:lineRule="auto"/>
+            </w:pPr>
+            <w:r>
+              <w:t>Scrittura</w:t>
+            </w:r>
+          </w:p>
+        </w:tc>
+        <w:tc>
+          <w:tcPr>
+            <w:tcW w:w="1354" w:type="dxa"/>
+            <w:tcBorders>
+              <w:top w:val="single" w:sz="4" w:space="0" w:color="auto"/>
+              <w:left w:val="single" w:sz="4" w:space="0" w:color="auto"/>
+              <w:bottom w:val="single" w:sz="4" w:space="0" w:color="auto"/>
+              <w:right w:val="single" w:sz="4" w:space="0" w:color="auto"/>
+              <w:tl2br w:val="nil"/>
+              <w:tr2bl w:val="nil"/>
+            </w:tcBorders>
+          </w:tcPr>
+          <w:p>
+            <w:pPr>
+              <w:spacing w:line="240" w:lineRule="auto"/>
+              <w:jc w:val="center"/>
+            </w:pPr>
+            <w:r>
+              <w:t>R</w:t>
+            </w:r>
+          </w:p>
+        </w:tc>
+        <w:tc>
+          <w:tcPr>
+            <w:tcW w:w="4078" w:type="dxa"/>
+            <w:tcBorders>
+              <w:top w:val="single" w:sz="4" w:space="0" w:color="auto"/>
+              <w:left w:val="single" w:sz="4" w:space="0" w:color="auto"/>
+              <w:bottom w:val="single" w:sz="4" w:space="0" w:color="auto"/>
+              <w:right w:val="single" w:sz="4" w:space="0" w:color="auto"/>
+              <w:tl2br w:val="nil"/>
+              <w:tr2bl w:val="nil"/>
+            </w:tcBorders>
+          </w:tcPr>
+          <w:p>
+            <w:pPr>
+              <w:spacing w:line="240" w:lineRule="auto"/>
+              <w:jc w:val="center"/>
+            </w:pPr>
+            <w:r>
+              <w:t>2</w:t>
+            </w:r>
+            <w:r>
+              <w:t>65</w:t>
+            </w:r>
+            <w:r>
+              <w:t>000</w:t>
+            </w:r>
           </w:p>
         </w:tc>
       </w:tr>
     </w:tbl>
     <w:p/>
+    <w:p/>
+    <w:p/>
+    <w:p/>
+    <w:p/>
     <w:p>
       <w:pPr>
         <w:pStyle w:val="Titolo2"/>
       </w:pPr>
-      <w:r>
-        <w:t>Tavola delle operazioni</w:t>
-      </w:r>
     </w:p>
     <w:p>
       <w:pPr>
-        <w:pStyle w:val="Testocommento"/>
-      </w:pPr>
-      <w:r>
-        <w:t>Rappresentare nella tabella sottostante tutte le operazioni sulla base di dati che devono essere supportate dall’applicazione, con la frequenza attesa. Le operazioni da supportare devono essere desunte dalle specifiche raccolte.</w:t>
+        <w:pStyle w:val="Titolo2"/>
+      </w:pPr>
+      <w:r>
+        <w:t>Tavola delle operazioni</w:t>
       </w:r>
     </w:p>
     <w:p/>
@@ -4347,6 +6313,9 @@
             <w:pPr>
               <w:spacing w:line="240" w:lineRule="auto"/>
             </w:pPr>
+            <w:r>
+              <w:t>01</w:t>
+            </w:r>
           </w:p>
         </w:tc>
         <w:tc>
@@ -4365,6 +6334,9 @@
             <w:pPr>
               <w:spacing w:line="240" w:lineRule="auto"/>
             </w:pPr>
+            <w:r>
+              <w:t>Inserimento di un lavoratore</w:t>
+            </w:r>
           </w:p>
         </w:tc>
         <w:tc>
@@ -4382,6 +6354,202 @@
           <w:p>
             <w:pPr>
               <w:spacing w:line="240" w:lineRule="auto"/>
+              <w:jc w:val="center"/>
+            </w:pPr>
+            <w:r>
+              <w:t>50/anno</w:t>
+            </w:r>
+          </w:p>
+        </w:tc>
+      </w:tr>
+      <w:tr>
+        <w:tc>
+          <w:tcPr>
+            <w:tcW w:w="834" w:type="dxa"/>
+            <w:tcBorders>
+              <w:top w:val="single" w:sz="4" w:space="0" w:color="auto"/>
+              <w:left w:val="single" w:sz="4" w:space="0" w:color="auto"/>
+              <w:bottom w:val="single" w:sz="4" w:space="0" w:color="auto"/>
+              <w:right w:val="single" w:sz="4" w:space="0" w:color="auto"/>
+              <w:tl2br w:val="nil"/>
+              <w:tr2bl w:val="nil"/>
+            </w:tcBorders>
+          </w:tcPr>
+          <w:p>
+            <w:pPr>
+              <w:spacing w:line="240" w:lineRule="auto"/>
+            </w:pPr>
+            <w:r>
+              <w:t>02</w:t>
+            </w:r>
+          </w:p>
+        </w:tc>
+        <w:tc>
+          <w:tcPr>
+            <w:tcW w:w="4339" w:type="dxa"/>
+            <w:tcBorders>
+              <w:top w:val="single" w:sz="4" w:space="0" w:color="auto"/>
+              <w:left w:val="single" w:sz="4" w:space="0" w:color="auto"/>
+              <w:bottom w:val="single" w:sz="4" w:space="0" w:color="auto"/>
+              <w:right w:val="single" w:sz="4" w:space="0" w:color="auto"/>
+              <w:tl2br w:val="nil"/>
+              <w:tr2bl w:val="nil"/>
+            </w:tcBorders>
+          </w:tcPr>
+          <w:p>
+            <w:pPr>
+              <w:spacing w:line="240" w:lineRule="auto"/>
+            </w:pPr>
+            <w:r>
+              <w:t>Inserimento di un progetto</w:t>
+            </w:r>
+          </w:p>
+        </w:tc>
+        <w:tc>
+          <w:tcPr>
+            <w:tcW w:w="4789" w:type="dxa"/>
+            <w:tcBorders>
+              <w:top w:val="single" w:sz="4" w:space="0" w:color="auto"/>
+              <w:left w:val="single" w:sz="4" w:space="0" w:color="auto"/>
+              <w:bottom w:val="single" w:sz="4" w:space="0" w:color="auto"/>
+              <w:right w:val="single" w:sz="4" w:space="0" w:color="auto"/>
+              <w:tl2br w:val="nil"/>
+              <w:tr2bl w:val="nil"/>
+            </w:tcBorders>
+          </w:tcPr>
+          <w:p>
+            <w:pPr>
+              <w:spacing w:line="240" w:lineRule="auto"/>
+              <w:jc w:val="center"/>
+            </w:pPr>
+            <w:r>
+              <w:t>200/anno</w:t>
+            </w:r>
+          </w:p>
+        </w:tc>
+      </w:tr>
+      <w:tr>
+        <w:tc>
+          <w:tcPr>
+            <w:tcW w:w="834" w:type="dxa"/>
+            <w:tcBorders>
+              <w:top w:val="single" w:sz="4" w:space="0" w:color="auto"/>
+              <w:left w:val="single" w:sz="4" w:space="0" w:color="auto"/>
+              <w:bottom w:val="single" w:sz="4" w:space="0" w:color="auto"/>
+              <w:right w:val="single" w:sz="4" w:space="0" w:color="auto"/>
+              <w:tl2br w:val="nil"/>
+              <w:tr2bl w:val="nil"/>
+            </w:tcBorders>
+          </w:tcPr>
+          <w:p>
+            <w:pPr>
+              <w:spacing w:line="240" w:lineRule="auto"/>
+            </w:pPr>
+            <w:r>
+              <w:t>03</w:t>
+            </w:r>
+          </w:p>
+        </w:tc>
+        <w:tc>
+          <w:tcPr>
+            <w:tcW w:w="4339" w:type="dxa"/>
+            <w:tcBorders>
+              <w:top w:val="single" w:sz="4" w:space="0" w:color="auto"/>
+              <w:left w:val="single" w:sz="4" w:space="0" w:color="auto"/>
+              <w:bottom w:val="single" w:sz="4" w:space="0" w:color="auto"/>
+              <w:right w:val="single" w:sz="4" w:space="0" w:color="auto"/>
+              <w:tl2br w:val="nil"/>
+              <w:tr2bl w:val="nil"/>
+            </w:tcBorders>
+          </w:tcPr>
+          <w:p>
+            <w:pPr>
+              <w:spacing w:line="240" w:lineRule="auto"/>
+            </w:pPr>
+            <w:r>
+              <w:t>Scrittura di un messaggio</w:t>
+            </w:r>
+          </w:p>
+        </w:tc>
+        <w:tc>
+          <w:tcPr>
+            <w:tcW w:w="4789" w:type="dxa"/>
+            <w:tcBorders>
+              <w:top w:val="single" w:sz="4" w:space="0" w:color="auto"/>
+              <w:left w:val="single" w:sz="4" w:space="0" w:color="auto"/>
+              <w:bottom w:val="single" w:sz="4" w:space="0" w:color="auto"/>
+              <w:right w:val="single" w:sz="4" w:space="0" w:color="auto"/>
+              <w:tl2br w:val="nil"/>
+              <w:tr2bl w:val="nil"/>
+            </w:tcBorders>
+          </w:tcPr>
+          <w:p>
+            <w:pPr>
+              <w:spacing w:line="240" w:lineRule="auto"/>
+              <w:jc w:val="center"/>
+            </w:pPr>
+            <w:r>
+              <w:t>480</w:t>
+            </w:r>
+            <w:r>
+              <w:t>/giorno</w:t>
+            </w:r>
+          </w:p>
+        </w:tc>
+      </w:tr>
+      <w:tr>
+        <w:tc>
+          <w:tcPr>
+            <w:tcW w:w="834" w:type="dxa"/>
+            <w:tcBorders>
+              <w:top w:val="single" w:sz="4" w:space="0" w:color="auto"/>
+              <w:left w:val="single" w:sz="4" w:space="0" w:color="auto"/>
+              <w:bottom w:val="single" w:sz="4" w:space="0" w:color="auto"/>
+              <w:right w:val="single" w:sz="4" w:space="0" w:color="auto"/>
+              <w:tl2br w:val="nil"/>
+              <w:tr2bl w:val="nil"/>
+            </w:tcBorders>
+          </w:tcPr>
+          <w:p>
+            <w:pPr>
+              <w:spacing w:line="240" w:lineRule="auto"/>
+            </w:pPr>
+          </w:p>
+        </w:tc>
+        <w:tc>
+          <w:tcPr>
+            <w:tcW w:w="4339" w:type="dxa"/>
+            <w:tcBorders>
+              <w:top w:val="single" w:sz="4" w:space="0" w:color="auto"/>
+              <w:left w:val="single" w:sz="4" w:space="0" w:color="auto"/>
+              <w:bottom w:val="single" w:sz="4" w:space="0" w:color="auto"/>
+              <w:right w:val="single" w:sz="4" w:space="0" w:color="auto"/>
+              <w:tl2br w:val="nil"/>
+              <w:tr2bl w:val="nil"/>
+            </w:tcBorders>
+          </w:tcPr>
+          <w:p>
+            <w:pPr>
+              <w:spacing w:line="240" w:lineRule="auto"/>
+            </w:pPr>
+          </w:p>
+        </w:tc>
+        <w:tc>
+          <w:tcPr>
+            <w:tcW w:w="4789" w:type="dxa"/>
+            <w:tcBorders>
+              <w:top w:val="single" w:sz="4" w:space="0" w:color="auto"/>
+              <w:left w:val="single" w:sz="4" w:space="0" w:color="auto"/>
+              <w:bottom w:val="single" w:sz="4" w:space="0" w:color="auto"/>
+              <w:right w:val="single" w:sz="4" w:space="0" w:color="auto"/>
+              <w:tl2br w:val="nil"/>
+              <w:tr2bl w:val="nil"/>
+            </w:tcBorders>
+          </w:tcPr>
+          <w:p>
+            <w:pPr>
+              <w:spacing w:line="240" w:lineRule="auto"/>
+              <w:jc w:val="center"/>
             </w:pPr>
           </w:p>
         </w:tc>
@@ -4476,7 +6644,6 @@
         <w:pStyle w:val="Testocommento"/>
       </w:pPr>
       <w:r>
-        <w:lastRenderedPageBreak/>
         <w:t>Si noti che in questa fase è possibile fare riferimento al costo delle operazioni precedentemente realizzato per guidare le scelte. Ad esempio, un leggero spreco di memoria legato alla non rimozione di ridondanze può essere facilmente giustificato da un guadagno in termini di prestazioni.</w:t>
       </w:r>
     </w:p>
@@ -4519,6 +6686,7 @@
         <w:pStyle w:val="Testocommento"/>
       </w:pPr>
       <w:r>
+        <w:lastRenderedPageBreak/>
         <w:t>Fornire una rappresentazione grafica del modello relazionale completo.</w:t>
       </w:r>
     </w:p>
@@ -5040,7 +7208,21 @@
         <w:rPr>
           <w:color w:val="1A1A1A" w:themeColor="background1" w:themeShade="1A"/>
         </w:rPr>
-        <w:t>Descrivere quali trigger sono stati implementati, mostrando il codice SQL per la loro instanziazione. Si faccia riferimento al fatto che il DBMS di riferimento richiede di utilizzare trigger anche per realizzare vincoli di check ed asserzioni.</w:t>
+        <w:t xml:space="preserve">Descrivere quali trigger sono stati implementati, mostrando il codice SQL per la loro </w:t>
+      </w:r>
+      <w:proofErr w:type="spellStart"/>
+      <w:r>
+        <w:rPr>
+          <w:color w:val="1A1A1A" w:themeColor="background1" w:themeShade="1A"/>
+        </w:rPr>
+        <w:t>instanziazione</w:t>
+      </w:r>
+      <w:proofErr w:type="spellEnd"/>
+      <w:r>
+        <w:rPr>
+          <w:color w:val="1A1A1A" w:themeColor="background1" w:themeShade="1A"/>
+        </w:rPr>
+        <w:t>. Si faccia riferimento al fatto che il DBMS di riferimento richiede di utilizzare trigger anche per realizzare vincoli di check ed asserzioni.</w:t>
       </w:r>
     </w:p>
     <w:p>
@@ -5056,7 +7238,15 @@
         <w:pStyle w:val="Testocommento"/>
       </w:pPr>
       <w:r>
-        <w:t>Descrivere quali eventi sono stati implementati, mostrando il codice SQL per la loro instanziazione. Si descriva anche se gli eventi sono istanziati soltanto in fase di configurazione del sistema, o se alcuni eventi specifici vengono istanziati in maniera effimera durante l’esecuzione di alcune procedure.</w:t>
+        <w:t xml:space="preserve">Descrivere quali eventi sono stati implementati, mostrando il codice SQL per la loro </w:t>
+      </w:r>
+      <w:proofErr w:type="spellStart"/>
+      <w:r>
+        <w:t>instanziazione</w:t>
+      </w:r>
+      <w:proofErr w:type="spellEnd"/>
+      <w:r>
+        <w:t>. Si descriva anche se gli eventi sono istanziati soltanto in fase di configurazione del sistema, o se alcuni eventi specifici vengono istanziati in maniera effimera durante l’esecuzione di alcune procedure.</w:t>
       </w:r>
     </w:p>
     <w:p>
@@ -5086,8 +7276,21 @@
       <w:pPr>
         <w:pStyle w:val="Titolo2"/>
       </w:pPr>
-      <w:r>
-        <w:t>Stored Procedures e transazioni</w:t>
+      <w:proofErr w:type="spellStart"/>
+      <w:r>
+        <w:t>Stored</w:t>
+      </w:r>
+      <w:proofErr w:type="spellEnd"/>
+      <w:r>
+        <w:t xml:space="preserve"> </w:t>
+      </w:r>
+      <w:proofErr w:type="spellStart"/>
+      <w:r>
+        <w:t>Procedures</w:t>
+      </w:r>
+      <w:proofErr w:type="spellEnd"/>
+      <w:r>
+        <w:t xml:space="preserve"> e transazioni</w:t>
       </w:r>
     </w:p>
     <w:p>
@@ -5101,7 +7304,21 @@
         <w:rPr>
           <w:color w:val="1A1A1A" w:themeColor="background1" w:themeShade="1A"/>
         </w:rPr>
-        <w:t>Mostrare e commentare le stored procedure che sono state realizzate per implementare la logica applicativa delle operazioni sui dati, evidenziando quando (e perché) sono state realizzate operazioni transazionali complesse.</w:t>
+        <w:t xml:space="preserve">Mostrare e commentare le </w:t>
+      </w:r>
+      <w:proofErr w:type="spellStart"/>
+      <w:r>
+        <w:rPr>
+          <w:color w:val="1A1A1A" w:themeColor="background1" w:themeShade="1A"/>
+        </w:rPr>
+        <w:t>stored</w:t>
+      </w:r>
+      <w:proofErr w:type="spellEnd"/>
+      <w:r>
+        <w:rPr>
+          <w:color w:val="1A1A1A" w:themeColor="background1" w:themeShade="1A"/>
+        </w:rPr>
+        <w:t xml:space="preserve"> procedure che sono state realizzate per implementare la logica applicativa delle operazioni sui dati, evidenziando quando (e perché) sono state realizzate operazioni transazionali complesse.</w:t>
       </w:r>
     </w:p>
     <w:p/>
@@ -5128,7 +7345,15 @@
         <w:pStyle w:val="Titolo2"/>
       </w:pPr>
       <w:r>
-        <w:t>Codice SQL per instanziare il database</w:t>
+        <w:t xml:space="preserve">Codice SQL per </w:t>
+      </w:r>
+      <w:proofErr w:type="spellStart"/>
+      <w:r>
+        <w:t>instanziare</w:t>
+      </w:r>
+      <w:proofErr w:type="spellEnd"/>
+      <w:r>
+        <w:t xml:space="preserve"> il database</w:t>
       </w:r>
     </w:p>
     <w:p>
@@ -5150,7 +7375,23 @@
           <w:color w:val="1A1A1A" w:themeColor="background1" w:themeShade="1A"/>
           <w:lang w:val="it"/>
         </w:rPr>
-        <w:t xml:space="preserve"> Le stored procedure, le viste, i trigger, gli eventi e tutto quello che è stato già inserito all’interno della relazione di progetto nelle sezioni precedenti </w:t>
+        <w:t xml:space="preserve"> Le </w:t>
+      </w:r>
+      <w:proofErr w:type="spellStart"/>
+      <w:r>
+        <w:rPr>
+          <w:color w:val="1A1A1A" w:themeColor="background1" w:themeShade="1A"/>
+          <w:lang w:val="it"/>
+        </w:rPr>
+        <w:t>stored</w:t>
+      </w:r>
+      <w:proofErr w:type="spellEnd"/>
+      <w:r>
+        <w:rPr>
+          <w:color w:val="1A1A1A" w:themeColor="background1" w:themeShade="1A"/>
+          <w:lang w:val="it"/>
+        </w:rPr>
+        <w:t xml:space="preserve"> procedure, le viste, i trigger, gli eventi e tutto quello che è stato già inserito all’interno della relazione di progetto nelle sezioni precedenti </w:t>
       </w:r>
       <w:r>
         <w:rPr>
@@ -5234,7 +7475,21 @@
         <w:rPr>
           <w:color w:val="1A1A1A" w:themeColor="background1" w:themeShade="1A"/>
         </w:rPr>
-        <w:t>Riportare (correttamente formattato) il codice C del thin client realizzato per interagire con la base di dati.</w:t>
+        <w:t xml:space="preserve">Riportare (correttamente formattato) il codice C del </w:t>
+      </w:r>
+      <w:proofErr w:type="spellStart"/>
+      <w:r>
+        <w:rPr>
+          <w:color w:val="1A1A1A" w:themeColor="background1" w:themeShade="1A"/>
+        </w:rPr>
+        <w:t>thin</w:t>
+      </w:r>
+      <w:proofErr w:type="spellEnd"/>
+      <w:r>
+        <w:rPr>
+          <w:color w:val="1A1A1A" w:themeColor="background1" w:themeShade="1A"/>
+        </w:rPr>
+        <w:t xml:space="preserve"> client realizzato per interagire con la base di dati.</w:t>
       </w:r>
     </w:p>
     <w:p>
@@ -5422,7 +7677,39 @@
         <w:footnoteRef/>
       </w:r>
       <w:r>
-        <w:t xml:space="preserve"> PK = primary key, NN = not null, UQ = unique, UN = unsigned, AI = auto increment. È ovviamente possibile specificare più di un attributo per ciascuna colonna.</w:t>
+        <w:t xml:space="preserve"> PK = </w:t>
+      </w:r>
+      <w:proofErr w:type="spellStart"/>
+      <w:r>
+        <w:t>primary</w:t>
+      </w:r>
+      <w:proofErr w:type="spellEnd"/>
+      <w:r>
+        <w:t xml:space="preserve"> key, NN = not </w:t>
+      </w:r>
+      <w:proofErr w:type="spellStart"/>
+      <w:r>
+        <w:t>null</w:t>
+      </w:r>
+      <w:proofErr w:type="spellEnd"/>
+      <w:r>
+        <w:t xml:space="preserve">, UQ = </w:t>
+      </w:r>
+      <w:proofErr w:type="spellStart"/>
+      <w:r>
+        <w:t>unique</w:t>
+      </w:r>
+      <w:proofErr w:type="spellEnd"/>
+      <w:r>
+        <w:t xml:space="preserve">, UN = unsigned, AI = auto </w:t>
+      </w:r>
+      <w:proofErr w:type="spellStart"/>
+      <w:r>
+        <w:t>increment</w:t>
+      </w:r>
+      <w:proofErr w:type="spellEnd"/>
+      <w:r>
+        <w:t>. È ovviamente possibile specificare più di un attributo per ciascuna colonna.</w:t>
       </w:r>
     </w:p>
   </w:footnote>
@@ -5439,7 +7726,23 @@
         <w:footnoteRef/>
       </w:r>
       <w:r>
-        <w:t xml:space="preserve"> IDX = index, UQ = unique, FT = full text, PR = primary.</w:t>
+        <w:t xml:space="preserve"> IDX = index, UQ = </w:t>
+      </w:r>
+      <w:proofErr w:type="spellStart"/>
+      <w:r>
+        <w:t>unique</w:t>
+      </w:r>
+      <w:proofErr w:type="spellEnd"/>
+      <w:r>
+        <w:t xml:space="preserve">, FT = full text, PR = </w:t>
+      </w:r>
+      <w:proofErr w:type="spellStart"/>
+      <w:r>
+        <w:t>primary</w:t>
+      </w:r>
+      <w:proofErr w:type="spellEnd"/>
+      <w:r>
+        <w:t>.</w:t>
       </w:r>
     </w:p>
   </w:footnote>
@@ -8778,6 +11081,10 @@
 </file>
 
 <file path=customXml/item1.xml><?xml version="1.0" encoding="utf-8"?>
+<b:Sources xmlns:b="http://schemas.openxmlformats.org/officeDocument/2006/bibliography" xmlns="http://schemas.openxmlformats.org/officeDocument/2006/bibliography" SelectedStyle="\APASixthEditionOfficeOnline.xsl" StyleName="APA" Version="6"/>
+</file>
+
+<file path=customXml/item2.xml><?xml version="1.0" encoding="utf-8"?>
 <?mso-contentType ?>
 <FormTemplates xmlns="http://schemas.microsoft.com/sharepoint/v3/contenttype/forms">
   <Display>DocumentLibraryForm</Display>
@@ -8786,25 +11093,7 @@
 </FormTemplates>
 </file>
 
-<file path=customXml/item2.xml><?xml version="1.0" encoding="utf-8"?>
-<b:Sources xmlns:b="http://schemas.openxmlformats.org/officeDocument/2006/bibliography" xmlns="http://schemas.openxmlformats.org/officeDocument/2006/bibliography" SelectedStyle="\APASixthEditionOfficeOnline.xsl" StyleName="APA" Version="6"/>
-</file>
-
 <file path=customXml/item3.xml><?xml version="1.0" encoding="utf-8"?>
-<p:properties xmlns:p="http://schemas.microsoft.com/office/2006/metadata/properties" xmlns:xsi="http://www.w3.org/2001/XMLSchema-instance" xmlns:pc="http://schemas.microsoft.com/office/infopath/2007/PartnerControls">
-  <documentManagement/>
-</p:properties>
-</file>
-
-<file path=customXml/item4.xml><?xml version="1.0" encoding="utf-8"?>
-<s:customData xmlns="http://www.wps.cn/officeDocument/2013/wpsCustomData" xmlns:s="http://www.wps.cn/officeDocument/2013/wpsCustomData">
-  <customSectProps>
-    <customSectPr/>
-  </customSectProps>
-</s:customData>
-</file>
-
-<file path=customXml/item5.xml><?xml version="1.0" encoding="utf-8"?>
 <ct:contentTypeSchema xmlns:ct="http://schemas.microsoft.com/office/2006/metadata/contentType" xmlns:ma="http://schemas.microsoft.com/office/2006/metadata/properties/metaAttributes" ct:_="" ma:_="" ma:contentTypeName="Document" ma:contentTypeID="0x0101001B9A57B93793104BACC9E1E07C6783FF" ma:contentTypeVersion="0" ma:contentTypeDescription="Create a new document." ma:contentTypeScope="" ma:versionID="d7fb7fe5449773a8011545a29134450e">
   <xsd:schema xmlns:xsd="http://www.w3.org/2001/XMLSchema" xmlns:xs="http://www.w3.org/2001/XMLSchema" xmlns:p="http://schemas.microsoft.com/office/2006/metadata/properties" targetNamespace="http://schemas.microsoft.com/office/2006/metadata/properties" ma:root="true" ma:fieldsID="0967b7be50301903c78f9c39c6fd9af8">
     <xsd:element name="properties">
@@ -8918,7 +11207,29 @@
 </ct:contentTypeSchema>
 </file>
 
+<file path=customXml/item4.xml><?xml version="1.0" encoding="utf-8"?>
+<s:customData xmlns="http://www.wps.cn/officeDocument/2013/wpsCustomData" xmlns:s="http://www.wps.cn/officeDocument/2013/wpsCustomData">
+  <customSectProps>
+    <customSectPr/>
+  </customSectProps>
+</s:customData>
+</file>
+
+<file path=customXml/item5.xml><?xml version="1.0" encoding="utf-8"?>
+<p:properties xmlns:p="http://schemas.microsoft.com/office/2006/metadata/properties" xmlns:xsi="http://www.w3.org/2001/XMLSchema-instance" xmlns:pc="http://schemas.microsoft.com/office/infopath/2007/PartnerControls">
+  <documentManagement/>
+</p:properties>
+</file>
+
 <file path=customXml/itemProps1.xml><?xml version="1.0" encoding="utf-8"?>
+<ds:datastoreItem xmlns:ds="http://schemas.openxmlformats.org/officeDocument/2006/customXml" ds:itemID="{6D4A19FC-AE8E-4C2F-BDB2-745D562DC3AB}">
+  <ds:schemaRefs>
+    <ds:schemaRef ds:uri="http://schemas.openxmlformats.org/officeDocument/2006/bibliography"/>
+  </ds:schemaRefs>
+</ds:datastoreItem>
+</file>
+
+<file path=customXml/itemProps2.xml><?xml version="1.0" encoding="utf-8"?>
 <ds:datastoreItem xmlns:ds="http://schemas.openxmlformats.org/officeDocument/2006/customXml" ds:itemID="{CFCB6091-7B87-4D39-AF33-2697E33705FC}">
   <ds:schemaRefs>
     <ds:schemaRef ds:uri="http://schemas.microsoft.com/sharepoint/v3/contenttype/forms"/>
@@ -8926,18 +11237,17 @@
 </ds:datastoreItem>
 </file>
 
-<file path=customXml/itemProps2.xml><?xml version="1.0" encoding="utf-8"?>
-<ds:datastoreItem xmlns:ds="http://schemas.openxmlformats.org/officeDocument/2006/customXml" ds:itemID="{6D4A19FC-AE8E-4C2F-BDB2-745D562DC3AB}">
+<file path=customXml/itemProps3.xml><?xml version="1.0" encoding="utf-8"?>
+<ds:datastoreItem xmlns:ds="http://schemas.openxmlformats.org/officeDocument/2006/customXml" ds:itemID="{3AC9F4B4-D5CC-43B3-B73C-74CDB324A186}">
   <ds:schemaRefs>
-    <ds:schemaRef ds:uri="http://schemas.openxmlformats.org/officeDocument/2006/bibliography"/>
-  </ds:schemaRefs>
-</ds:datastoreItem>
-</file>
-
-<file path=customXml/itemProps3.xml><?xml version="1.0" encoding="utf-8"?>
-<ds:datastoreItem xmlns:ds="http://schemas.openxmlformats.org/officeDocument/2006/customXml" ds:itemID="{C2497ECC-0027-4FA0-B500-FA0C7EB87405}">
-  <ds:schemaRefs>
+    <ds:schemaRef ds:uri="http://schemas.microsoft.com/office/2006/metadata/contentType"/>
+    <ds:schemaRef ds:uri="http://schemas.microsoft.com/office/2006/metadata/properties/metaAttributes"/>
+    <ds:schemaRef ds:uri="http://www.w3.org/2001/XMLSchema"/>
     <ds:schemaRef ds:uri="http://schemas.microsoft.com/office/2006/metadata/properties"/>
+    <ds:schemaRef ds:uri="http://schemas.openxmlformats.org/package/2006/metadata/core-properties"/>
+    <ds:schemaRef ds:uri="http://purl.org/dc/elements/1.1/"/>
+    <ds:schemaRef ds:uri="http://purl.org/dc/terms/"/>
+    <ds:schemaRef ds:uri="http://schemas.microsoft.com/internal/obd"/>
     <ds:schemaRef ds:uri="http://schemas.microsoft.com/office/infopath/2007/PartnerControls"/>
   </ds:schemaRefs>
 </ds:datastoreItem>
@@ -8952,16 +11262,9 @@
 </file>
 
 <file path=customXml/itemProps5.xml><?xml version="1.0" encoding="utf-8"?>
-<ds:datastoreItem xmlns:ds="http://schemas.openxmlformats.org/officeDocument/2006/customXml" ds:itemID="{3AC9F4B4-D5CC-43B3-B73C-74CDB324A186}">
+<ds:datastoreItem xmlns:ds="http://schemas.openxmlformats.org/officeDocument/2006/customXml" ds:itemID="{C2497ECC-0027-4FA0-B500-FA0C7EB87405}">
   <ds:schemaRefs>
-    <ds:schemaRef ds:uri="http://schemas.microsoft.com/office/2006/metadata/contentType"/>
-    <ds:schemaRef ds:uri="http://schemas.microsoft.com/office/2006/metadata/properties/metaAttributes"/>
-    <ds:schemaRef ds:uri="http://www.w3.org/2001/XMLSchema"/>
     <ds:schemaRef ds:uri="http://schemas.microsoft.com/office/2006/metadata/properties"/>
-    <ds:schemaRef ds:uri="http://schemas.openxmlformats.org/package/2006/metadata/core-properties"/>
-    <ds:schemaRef ds:uri="http://purl.org/dc/elements/1.1/"/>
-    <ds:schemaRef ds:uri="http://purl.org/dc/terms/"/>
-    <ds:schemaRef ds:uri="http://schemas.microsoft.com/internal/obd"/>
     <ds:schemaRef ds:uri="http://schemas.microsoft.com/office/infopath/2007/PartnerControls"/>
   </ds:schemaRefs>
 </ds:datastoreItem>

</xml_diff>

<commit_message>
Corretta cardinalità su una relazione; stime aggiustate su alcuni volumi
</commit_message>
<xml_diff>
--- a/Relazione/PROGETTOBASI.docx
+++ b/Relazione/PROGETTOBASI.docx
@@ -1118,19 +1118,9 @@
       <w:pPr>
         <w:pStyle w:val="Titolo3"/>
       </w:pPr>
-      <w:proofErr w:type="spellStart"/>
-      <w:r>
-        <w:t>Specifica</w:t>
-      </w:r>
-      <w:proofErr w:type="spellEnd"/>
-      <w:r>
-        <w:t xml:space="preserve"> </w:t>
-      </w:r>
-      <w:proofErr w:type="spellStart"/>
-      <w:r>
-        <w:t>disambiguata</w:t>
-      </w:r>
-      <w:proofErr w:type="spellEnd"/>
+      <w:r>
+        <w:t>Specifica disambiguata</w:t>
+      </w:r>
     </w:p>
     <w:tbl>
       <w:tblPr>
@@ -2696,387 +2686,97 @@
         <w:rPr>
           <w:lang w:val="en-US" w:eastAsia="en-US"/>
         </w:rPr>
+        <w:t xml:space="preserve"> raffinamento è stat</w:t>
+      </w:r>
+      <w:r>
+        <w:rPr>
+          <w:lang w:val="en-US" w:eastAsia="en-US"/>
+        </w:rPr>
+        <w:t>o</w:t>
+      </w:r>
+      <w:r>
+        <w:rPr>
+          <w:lang w:val="en-US" w:eastAsia="en-US"/>
+        </w:rPr>
+        <w:t xml:space="preserve"> sull’entità lavoratore</w:t>
+      </w:r>
+      <w:r>
+        <w:rPr>
+          <w:lang w:val="en-US" w:eastAsia="en-US"/>
+        </w:rPr>
+        <w:t>,</w:t>
+      </w:r>
+      <w:r>
+        <w:rPr>
+          <w:lang w:val="en-US" w:eastAsia="en-US"/>
+        </w:rPr>
+        <w:t xml:space="preserve"> trasformandola in una gerarchia di generalizzazione </w:t>
+      </w:r>
+      <w:r>
+        <w:rPr>
+          <w:lang w:val="en-US" w:eastAsia="en-US"/>
+        </w:rPr>
+        <w:t>per rendere</w:t>
+      </w:r>
+      <w:r>
+        <w:rPr>
+          <w:lang w:val="en-US" w:eastAsia="en-US"/>
+        </w:rPr>
+        <w:t>re</w:t>
+      </w:r>
+      <w:r>
+        <w:rPr>
+          <w:lang w:val="en-US" w:eastAsia="en-US"/>
+        </w:rPr>
         <w:t xml:space="preserve"> </w:t>
       </w:r>
-      <w:proofErr w:type="spellStart"/>
       <w:r>
         <w:rPr>
           <w:lang w:val="en-US" w:eastAsia="en-US"/>
         </w:rPr>
-        <w:t>raffinamento</w:t>
-      </w:r>
-      <w:proofErr w:type="spellEnd"/>
+        <w:t xml:space="preserve">possibile la distinzione dei </w:t>
+      </w:r>
       <w:r>
         <w:rPr>
           <w:lang w:val="en-US" w:eastAsia="en-US"/>
         </w:rPr>
-        <w:t xml:space="preserve"> è </w:t>
-      </w:r>
-      <w:proofErr w:type="spellStart"/>
+        <w:t>ruoli</w:t>
+      </w:r>
       <w:r>
         <w:rPr>
           <w:lang w:val="en-US" w:eastAsia="en-US"/>
         </w:rPr>
-        <w:t>stat</w:t>
+        <w:t xml:space="preserve"> </w:t>
       </w:r>
       <w:r>
         <w:rPr>
           <w:lang w:val="en-US" w:eastAsia="en-US"/>
         </w:rPr>
-        <w:t>o</w:t>
-      </w:r>
-      <w:proofErr w:type="spellEnd"/>
+        <w:t>che un utente interno all’azienda può ricoprire</w:t>
+      </w:r>
       <w:r>
         <w:rPr>
           <w:lang w:val="en-US" w:eastAsia="en-US"/>
         </w:rPr>
         <w:t xml:space="preserve"> </w:t>
       </w:r>
-      <w:proofErr w:type="spellStart"/>
       <w:r>
         <w:rPr>
           <w:lang w:val="en-US" w:eastAsia="en-US"/>
         </w:rPr>
-        <w:t>sull’entità</w:t>
-      </w:r>
-      <w:proofErr w:type="spellEnd"/>
+        <w:t>e delle azioni</w:t>
+      </w:r>
       <w:r>
         <w:rPr>
           <w:lang w:val="en-US" w:eastAsia="en-US"/>
         </w:rPr>
         <w:t xml:space="preserve"> </w:t>
       </w:r>
-      <w:proofErr w:type="spellStart"/>
       <w:r>
         <w:rPr>
           <w:lang w:val="en-US" w:eastAsia="en-US"/>
         </w:rPr>
-        <w:t>lavoratore</w:t>
-      </w:r>
-      <w:proofErr w:type="spellEnd"/>
-      <w:r>
-        <w:rPr>
-          <w:lang w:val="en-US" w:eastAsia="en-US"/>
-        </w:rPr>
-        <w:t>,</w:t>
-      </w:r>
-      <w:r>
-        <w:rPr>
-          <w:lang w:val="en-US" w:eastAsia="en-US"/>
-        </w:rPr>
-        <w:t xml:space="preserve"> </w:t>
-      </w:r>
-      <w:proofErr w:type="spellStart"/>
-      <w:r>
-        <w:rPr>
-          <w:lang w:val="en-US" w:eastAsia="en-US"/>
-        </w:rPr>
-        <w:t>trasformandola</w:t>
-      </w:r>
-      <w:proofErr w:type="spellEnd"/>
-      <w:r>
-        <w:rPr>
-          <w:lang w:val="en-US" w:eastAsia="en-US"/>
-        </w:rPr>
-        <w:t xml:space="preserve"> in </w:t>
-      </w:r>
-      <w:proofErr w:type="spellStart"/>
-      <w:r>
-        <w:rPr>
-          <w:lang w:val="en-US" w:eastAsia="en-US"/>
-        </w:rPr>
-        <w:t>una</w:t>
-      </w:r>
-      <w:proofErr w:type="spellEnd"/>
-      <w:r>
-        <w:rPr>
-          <w:lang w:val="en-US" w:eastAsia="en-US"/>
-        </w:rPr>
-        <w:t xml:space="preserve"> </w:t>
-      </w:r>
-      <w:proofErr w:type="spellStart"/>
-      <w:r>
-        <w:rPr>
-          <w:lang w:val="en-US" w:eastAsia="en-US"/>
-        </w:rPr>
-        <w:t>gerarchia</w:t>
-      </w:r>
-      <w:proofErr w:type="spellEnd"/>
-      <w:r>
-        <w:rPr>
-          <w:lang w:val="en-US" w:eastAsia="en-US"/>
-        </w:rPr>
-        <w:t xml:space="preserve"> di </w:t>
-      </w:r>
-      <w:proofErr w:type="spellStart"/>
-      <w:r>
-        <w:rPr>
-          <w:lang w:val="en-US" w:eastAsia="en-US"/>
-        </w:rPr>
-        <w:t>generalizzazione</w:t>
-      </w:r>
-      <w:proofErr w:type="spellEnd"/>
-      <w:r>
-        <w:rPr>
-          <w:lang w:val="en-US" w:eastAsia="en-US"/>
-        </w:rPr>
-        <w:t xml:space="preserve"> </w:t>
-      </w:r>
-      <w:r>
-        <w:rPr>
-          <w:lang w:val="en-US" w:eastAsia="en-US"/>
-        </w:rPr>
-        <w:t xml:space="preserve">per </w:t>
-      </w:r>
-      <w:proofErr w:type="spellStart"/>
-      <w:r>
-        <w:rPr>
-          <w:lang w:val="en-US" w:eastAsia="en-US"/>
-        </w:rPr>
-        <w:t>rendere</w:t>
-      </w:r>
-      <w:r>
-        <w:rPr>
-          <w:lang w:val="en-US" w:eastAsia="en-US"/>
-        </w:rPr>
-        <w:t>re</w:t>
-      </w:r>
-      <w:proofErr w:type="spellEnd"/>
-      <w:r>
-        <w:rPr>
-          <w:lang w:val="en-US" w:eastAsia="en-US"/>
-        </w:rPr>
-        <w:t xml:space="preserve"> </w:t>
-      </w:r>
-      <w:proofErr w:type="spellStart"/>
-      <w:r>
-        <w:rPr>
-          <w:lang w:val="en-US" w:eastAsia="en-US"/>
-        </w:rPr>
-        <w:t>possibile</w:t>
-      </w:r>
-      <w:proofErr w:type="spellEnd"/>
-      <w:r>
-        <w:rPr>
-          <w:lang w:val="en-US" w:eastAsia="en-US"/>
-        </w:rPr>
-        <w:t xml:space="preserve"> la </w:t>
-      </w:r>
-      <w:proofErr w:type="spellStart"/>
-      <w:r>
-        <w:rPr>
-          <w:lang w:val="en-US" w:eastAsia="en-US"/>
-        </w:rPr>
-        <w:t>distinzione</w:t>
-      </w:r>
-      <w:proofErr w:type="spellEnd"/>
-      <w:r>
-        <w:rPr>
-          <w:lang w:val="en-US" w:eastAsia="en-US"/>
-        </w:rPr>
-        <w:t xml:space="preserve"> </w:t>
-      </w:r>
-      <w:proofErr w:type="spellStart"/>
-      <w:r>
-        <w:rPr>
-          <w:lang w:val="en-US" w:eastAsia="en-US"/>
-        </w:rPr>
-        <w:t>dei</w:t>
-      </w:r>
-      <w:proofErr w:type="spellEnd"/>
-      <w:r>
-        <w:rPr>
-          <w:lang w:val="en-US" w:eastAsia="en-US"/>
-        </w:rPr>
-        <w:t xml:space="preserve"> </w:t>
-      </w:r>
-      <w:proofErr w:type="spellStart"/>
-      <w:r>
-        <w:rPr>
-          <w:lang w:val="en-US" w:eastAsia="en-US"/>
-        </w:rPr>
-        <w:t>ruoli</w:t>
-      </w:r>
-      <w:proofErr w:type="spellEnd"/>
-      <w:r>
-        <w:rPr>
-          <w:lang w:val="en-US" w:eastAsia="en-US"/>
-        </w:rPr>
-        <w:t xml:space="preserve"> </w:t>
-      </w:r>
-      <w:proofErr w:type="spellStart"/>
-      <w:r>
-        <w:rPr>
-          <w:lang w:val="en-US" w:eastAsia="en-US"/>
-        </w:rPr>
-        <w:t>che</w:t>
-      </w:r>
-      <w:proofErr w:type="spellEnd"/>
-      <w:r>
-        <w:rPr>
-          <w:lang w:val="en-US" w:eastAsia="en-US"/>
-        </w:rPr>
-        <w:t xml:space="preserve"> un </w:t>
-      </w:r>
-      <w:proofErr w:type="spellStart"/>
-      <w:r>
-        <w:rPr>
-          <w:lang w:val="en-US" w:eastAsia="en-US"/>
-        </w:rPr>
-        <w:t>utente</w:t>
-      </w:r>
-      <w:proofErr w:type="spellEnd"/>
-      <w:r>
-        <w:rPr>
-          <w:lang w:val="en-US" w:eastAsia="en-US"/>
-        </w:rPr>
-        <w:t xml:space="preserve"> </w:t>
-      </w:r>
-      <w:proofErr w:type="spellStart"/>
-      <w:r>
-        <w:rPr>
-          <w:lang w:val="en-US" w:eastAsia="en-US"/>
-        </w:rPr>
-        <w:t>interno</w:t>
-      </w:r>
-      <w:proofErr w:type="spellEnd"/>
-      <w:r>
-        <w:rPr>
-          <w:lang w:val="en-US" w:eastAsia="en-US"/>
-        </w:rPr>
-        <w:t xml:space="preserve"> </w:t>
-      </w:r>
-      <w:proofErr w:type="spellStart"/>
-      <w:r>
-        <w:rPr>
-          <w:lang w:val="en-US" w:eastAsia="en-US"/>
-        </w:rPr>
-        <w:t>all’azienda</w:t>
-      </w:r>
-      <w:proofErr w:type="spellEnd"/>
-      <w:r>
-        <w:rPr>
-          <w:lang w:val="en-US" w:eastAsia="en-US"/>
-        </w:rPr>
-        <w:t xml:space="preserve"> </w:t>
-      </w:r>
-      <w:proofErr w:type="spellStart"/>
-      <w:r>
-        <w:rPr>
-          <w:lang w:val="en-US" w:eastAsia="en-US"/>
-        </w:rPr>
-        <w:t>può</w:t>
-      </w:r>
-      <w:proofErr w:type="spellEnd"/>
-      <w:r>
-        <w:rPr>
-          <w:lang w:val="en-US" w:eastAsia="en-US"/>
-        </w:rPr>
-        <w:t xml:space="preserve"> </w:t>
-      </w:r>
-      <w:proofErr w:type="spellStart"/>
-      <w:r>
-        <w:rPr>
-          <w:lang w:val="en-US" w:eastAsia="en-US"/>
-        </w:rPr>
-        <w:t>ricoprire</w:t>
-      </w:r>
-      <w:proofErr w:type="spellEnd"/>
-      <w:r>
-        <w:rPr>
-          <w:lang w:val="en-US" w:eastAsia="en-US"/>
-        </w:rPr>
-        <w:t xml:space="preserve"> </w:t>
-      </w:r>
-      <w:r>
-        <w:rPr>
-          <w:lang w:val="en-US" w:eastAsia="en-US"/>
-        </w:rPr>
-        <w:t xml:space="preserve">e </w:t>
-      </w:r>
-      <w:proofErr w:type="spellStart"/>
-      <w:r>
-        <w:rPr>
-          <w:lang w:val="en-US" w:eastAsia="en-US"/>
-        </w:rPr>
-        <w:t>delle</w:t>
-      </w:r>
-      <w:proofErr w:type="spellEnd"/>
-      <w:r>
-        <w:rPr>
-          <w:lang w:val="en-US" w:eastAsia="en-US"/>
-        </w:rPr>
-        <w:t xml:space="preserve"> </w:t>
-      </w:r>
-      <w:proofErr w:type="spellStart"/>
-      <w:r>
-        <w:rPr>
-          <w:lang w:val="en-US" w:eastAsia="en-US"/>
-        </w:rPr>
-        <w:t>azioni</w:t>
-      </w:r>
-      <w:proofErr w:type="spellEnd"/>
-      <w:r>
-        <w:rPr>
-          <w:lang w:val="en-US" w:eastAsia="en-US"/>
-        </w:rPr>
-        <w:t xml:space="preserve"> </w:t>
-      </w:r>
-      <w:proofErr w:type="spellStart"/>
-      <w:r>
-        <w:rPr>
-          <w:lang w:val="en-US" w:eastAsia="en-US"/>
-        </w:rPr>
-        <w:t>che</w:t>
-      </w:r>
-      <w:proofErr w:type="spellEnd"/>
-      <w:r>
-        <w:rPr>
-          <w:lang w:val="en-US" w:eastAsia="en-US"/>
-        </w:rPr>
-        <w:t xml:space="preserve"> </w:t>
-      </w:r>
-      <w:proofErr w:type="spellStart"/>
-      <w:r>
-        <w:rPr>
-          <w:lang w:val="en-US" w:eastAsia="en-US"/>
-        </w:rPr>
-        <w:t>quest’ultimo</w:t>
-      </w:r>
-      <w:proofErr w:type="spellEnd"/>
-      <w:r>
-        <w:rPr>
-          <w:lang w:val="en-US" w:eastAsia="en-US"/>
-        </w:rPr>
-        <w:t xml:space="preserve"> </w:t>
-      </w:r>
-      <w:proofErr w:type="spellStart"/>
-      <w:r>
-        <w:rPr>
-          <w:lang w:val="en-US" w:eastAsia="en-US"/>
-        </w:rPr>
-        <w:t>può</w:t>
-      </w:r>
-      <w:proofErr w:type="spellEnd"/>
-      <w:r>
-        <w:rPr>
-          <w:lang w:val="en-US" w:eastAsia="en-US"/>
-        </w:rPr>
-        <w:t xml:space="preserve"> </w:t>
-      </w:r>
-      <w:proofErr w:type="spellStart"/>
-      <w:r>
-        <w:rPr>
-          <w:lang w:val="en-US" w:eastAsia="en-US"/>
-        </w:rPr>
-        <w:t>intraprendere</w:t>
-      </w:r>
-      <w:proofErr w:type="spellEnd"/>
-      <w:r>
-        <w:rPr>
-          <w:lang w:val="en-US" w:eastAsia="en-US"/>
-        </w:rPr>
-        <w:t>.</w:t>
+        <w:t>che quest’ultimo può intraprendere.</w:t>
       </w:r>
     </w:p>
     <w:p>
@@ -3164,139 +2864,19 @@
         <w:rPr>
           <w:lang w:val="en-US" w:eastAsia="en-US"/>
         </w:rPr>
-        <w:t xml:space="preserve">In un secondo </w:t>
-      </w:r>
-      <w:proofErr w:type="spellStart"/>
+        <w:t>In un secondo momento sono stati definiti eventuali attribut</w:t>
+      </w:r>
       <w:r>
         <w:rPr>
           <w:lang w:val="en-US" w:eastAsia="en-US"/>
         </w:rPr>
-        <w:t>momento</w:t>
-      </w:r>
-      <w:proofErr w:type="spellEnd"/>
+        <w:t>i</w:t>
+      </w:r>
       <w:r>
         <w:rPr>
           <w:lang w:val="en-US" w:eastAsia="en-US"/>
         </w:rPr>
-        <w:t xml:space="preserve"> </w:t>
-      </w:r>
-      <w:proofErr w:type="spellStart"/>
-      <w:r>
-        <w:rPr>
-          <w:lang w:val="en-US" w:eastAsia="en-US"/>
-        </w:rPr>
-        <w:t>sono</w:t>
-      </w:r>
-      <w:proofErr w:type="spellEnd"/>
-      <w:r>
-        <w:rPr>
-          <w:lang w:val="en-US" w:eastAsia="en-US"/>
-        </w:rPr>
-        <w:t xml:space="preserve"> </w:t>
-      </w:r>
-      <w:proofErr w:type="spellStart"/>
-      <w:r>
-        <w:rPr>
-          <w:lang w:val="en-US" w:eastAsia="en-US"/>
-        </w:rPr>
-        <w:t>stati</w:t>
-      </w:r>
-      <w:proofErr w:type="spellEnd"/>
-      <w:r>
-        <w:rPr>
-          <w:lang w:val="en-US" w:eastAsia="en-US"/>
-        </w:rPr>
-        <w:t xml:space="preserve"> </w:t>
-      </w:r>
-      <w:proofErr w:type="spellStart"/>
-      <w:r>
-        <w:rPr>
-          <w:lang w:val="en-US" w:eastAsia="en-US"/>
-        </w:rPr>
-        <w:t>definiti</w:t>
-      </w:r>
-      <w:proofErr w:type="spellEnd"/>
-      <w:r>
-        <w:rPr>
-          <w:lang w:val="en-US" w:eastAsia="en-US"/>
-        </w:rPr>
-        <w:t xml:space="preserve"> </w:t>
-      </w:r>
-      <w:proofErr w:type="spellStart"/>
-      <w:r>
-        <w:rPr>
-          <w:lang w:val="en-US" w:eastAsia="en-US"/>
-        </w:rPr>
-        <w:t>eventuali</w:t>
-      </w:r>
-      <w:proofErr w:type="spellEnd"/>
-      <w:r>
-        <w:rPr>
-          <w:lang w:val="en-US" w:eastAsia="en-US"/>
-        </w:rPr>
-        <w:t xml:space="preserve"> </w:t>
-      </w:r>
-      <w:proofErr w:type="spellStart"/>
-      <w:r>
-        <w:rPr>
-          <w:lang w:val="en-US" w:eastAsia="en-US"/>
-        </w:rPr>
-        <w:t>attribut</w:t>
-      </w:r>
-      <w:r>
-        <w:rPr>
-          <w:lang w:val="en-US" w:eastAsia="en-US"/>
-        </w:rPr>
-        <w:t>i</w:t>
-      </w:r>
-      <w:proofErr w:type="spellEnd"/>
-      <w:r>
-        <w:rPr>
-          <w:lang w:val="en-US" w:eastAsia="en-US"/>
-        </w:rPr>
-        <w:t xml:space="preserve"> per </w:t>
-      </w:r>
-      <w:proofErr w:type="spellStart"/>
-      <w:r>
-        <w:rPr>
-          <w:lang w:val="en-US" w:eastAsia="en-US"/>
-        </w:rPr>
-        <w:t>ogni</w:t>
-      </w:r>
-      <w:proofErr w:type="spellEnd"/>
-      <w:r>
-        <w:rPr>
-          <w:lang w:val="en-US" w:eastAsia="en-US"/>
-        </w:rPr>
-        <w:t xml:space="preserve"> </w:t>
-      </w:r>
-      <w:proofErr w:type="spellStart"/>
-      <w:r>
-        <w:rPr>
-          <w:lang w:val="en-US" w:eastAsia="en-US"/>
-        </w:rPr>
-        <w:t>entità</w:t>
-      </w:r>
-      <w:proofErr w:type="spellEnd"/>
-      <w:r>
-        <w:rPr>
-          <w:lang w:val="en-US" w:eastAsia="en-US"/>
-        </w:rPr>
-        <w:t xml:space="preserve"> e </w:t>
-      </w:r>
-      <w:proofErr w:type="spellStart"/>
-      <w:r>
-        <w:rPr>
-          <w:lang w:val="en-US" w:eastAsia="en-US"/>
-        </w:rPr>
-        <w:t>relazione</w:t>
-      </w:r>
-      <w:proofErr w:type="spellEnd"/>
-      <w:r>
-        <w:rPr>
-          <w:lang w:val="en-US" w:eastAsia="en-US"/>
-        </w:rPr>
-        <w:t>.</w:t>
+        <w:t xml:space="preserve"> per ogni entità e relazione.</w:t>
       </w:r>
       <w:r>
         <w:rPr>
@@ -3315,280 +2895,32 @@
         <w:rPr>
           <w:lang w:val="en-US" w:eastAsia="en-US"/>
         </w:rPr>
-        <w:t xml:space="preserve"> </w:t>
-      </w:r>
-      <w:proofErr w:type="spellStart"/>
+        <w:t xml:space="preserve"> che nella descrizione del minimondo affidata non ne erano esplicitamente presenti, ne sono stati scelti quant</w:t>
+      </w:r>
       <w:r>
         <w:rPr>
           <w:lang w:val="en-US" w:eastAsia="en-US"/>
         </w:rPr>
-        <w:t>che</w:t>
-      </w:r>
-      <w:proofErr w:type="spellEnd"/>
+        <w:t>i</w:t>
+      </w:r>
       <w:r>
         <w:rPr>
           <w:lang w:val="en-US" w:eastAsia="en-US"/>
         </w:rPr>
-        <w:t xml:space="preserve"> </w:t>
-      </w:r>
-      <w:proofErr w:type="spellStart"/>
+        <w:t xml:space="preserve"> bastano ad una identificazion</w:t>
+      </w:r>
       <w:r>
         <w:rPr>
           <w:lang w:val="en-US" w:eastAsia="en-US"/>
         </w:rPr>
-        <w:t>nella</w:t>
-      </w:r>
-      <w:proofErr w:type="spellEnd"/>
+        <w:t>e</w:t>
+      </w:r>
       <w:r>
         <w:rPr>
           <w:lang w:val="en-US" w:eastAsia="en-US"/>
         </w:rPr>
-        <w:t xml:space="preserve"> </w:t>
-      </w:r>
-      <w:proofErr w:type="spellStart"/>
-      <w:r>
-        <w:rPr>
-          <w:lang w:val="en-US" w:eastAsia="en-US"/>
-        </w:rPr>
-        <w:t>descrizione</w:t>
-      </w:r>
-      <w:proofErr w:type="spellEnd"/>
-      <w:r>
-        <w:rPr>
-          <w:lang w:val="en-US" w:eastAsia="en-US"/>
-        </w:rPr>
-        <w:t xml:space="preserve"> del </w:t>
-      </w:r>
-      <w:proofErr w:type="spellStart"/>
-      <w:r>
-        <w:rPr>
-          <w:lang w:val="en-US" w:eastAsia="en-US"/>
-        </w:rPr>
-        <w:t>minimondo</w:t>
-      </w:r>
-      <w:proofErr w:type="spellEnd"/>
-      <w:r>
-        <w:rPr>
-          <w:lang w:val="en-US" w:eastAsia="en-US"/>
-        </w:rPr>
-        <w:t xml:space="preserve"> </w:t>
-      </w:r>
-      <w:proofErr w:type="spellStart"/>
-      <w:r>
-        <w:rPr>
-          <w:lang w:val="en-US" w:eastAsia="en-US"/>
-        </w:rPr>
-        <w:t>affidata</w:t>
-      </w:r>
-      <w:proofErr w:type="spellEnd"/>
-      <w:r>
-        <w:rPr>
-          <w:lang w:val="en-US" w:eastAsia="en-US"/>
-        </w:rPr>
-        <w:t xml:space="preserve"> non ne </w:t>
-      </w:r>
-      <w:proofErr w:type="spellStart"/>
-      <w:r>
-        <w:rPr>
-          <w:lang w:val="en-US" w:eastAsia="en-US"/>
-        </w:rPr>
-        <w:t>erano</w:t>
-      </w:r>
-      <w:proofErr w:type="spellEnd"/>
-      <w:r>
-        <w:rPr>
-          <w:lang w:val="en-US" w:eastAsia="en-US"/>
-        </w:rPr>
-        <w:t xml:space="preserve"> </w:t>
-      </w:r>
-      <w:proofErr w:type="spellStart"/>
-      <w:r>
-        <w:rPr>
-          <w:lang w:val="en-US" w:eastAsia="en-US"/>
-        </w:rPr>
-        <w:t>esplicitamente</w:t>
-      </w:r>
-      <w:proofErr w:type="spellEnd"/>
-      <w:r>
-        <w:rPr>
-          <w:lang w:val="en-US" w:eastAsia="en-US"/>
-        </w:rPr>
-        <w:t xml:space="preserve"> </w:t>
-      </w:r>
-      <w:proofErr w:type="spellStart"/>
-      <w:r>
-        <w:rPr>
-          <w:lang w:val="en-US" w:eastAsia="en-US"/>
-        </w:rPr>
-        <w:t>presenti</w:t>
-      </w:r>
-      <w:proofErr w:type="spellEnd"/>
-      <w:r>
-        <w:rPr>
-          <w:lang w:val="en-US" w:eastAsia="en-US"/>
-        </w:rPr>
-        <w:t xml:space="preserve">, ne </w:t>
-      </w:r>
-      <w:proofErr w:type="spellStart"/>
-      <w:r>
-        <w:rPr>
-          <w:lang w:val="en-US" w:eastAsia="en-US"/>
-        </w:rPr>
-        <w:t>sono</w:t>
-      </w:r>
-      <w:proofErr w:type="spellEnd"/>
-      <w:r>
-        <w:rPr>
-          <w:lang w:val="en-US" w:eastAsia="en-US"/>
-        </w:rPr>
-        <w:t xml:space="preserve"> </w:t>
-      </w:r>
-      <w:proofErr w:type="spellStart"/>
-      <w:r>
-        <w:rPr>
-          <w:lang w:val="en-US" w:eastAsia="en-US"/>
-        </w:rPr>
-        <w:t>stati</w:t>
-      </w:r>
-      <w:proofErr w:type="spellEnd"/>
-      <w:r>
-        <w:rPr>
-          <w:lang w:val="en-US" w:eastAsia="en-US"/>
-        </w:rPr>
-        <w:t xml:space="preserve"> </w:t>
-      </w:r>
-      <w:proofErr w:type="spellStart"/>
-      <w:r>
-        <w:rPr>
-          <w:lang w:val="en-US" w:eastAsia="en-US"/>
-        </w:rPr>
-        <w:t>scelti</w:t>
-      </w:r>
-      <w:proofErr w:type="spellEnd"/>
-      <w:r>
-        <w:rPr>
-          <w:lang w:val="en-US" w:eastAsia="en-US"/>
-        </w:rPr>
-        <w:t xml:space="preserve"> </w:t>
-      </w:r>
-      <w:proofErr w:type="spellStart"/>
-      <w:r>
-        <w:rPr>
-          <w:lang w:val="en-US" w:eastAsia="en-US"/>
-        </w:rPr>
-        <w:t>quant</w:t>
-      </w:r>
-      <w:r>
-        <w:rPr>
-          <w:lang w:val="en-US" w:eastAsia="en-US"/>
-        </w:rPr>
-        <w:t>i</w:t>
-      </w:r>
-      <w:proofErr w:type="spellEnd"/>
-      <w:r>
-        <w:rPr>
-          <w:lang w:val="en-US" w:eastAsia="en-US"/>
-        </w:rPr>
-        <w:t xml:space="preserve"> </w:t>
-      </w:r>
-      <w:proofErr w:type="spellStart"/>
-      <w:r>
-        <w:rPr>
-          <w:lang w:val="en-US" w:eastAsia="en-US"/>
-        </w:rPr>
-        <w:t>bastano</w:t>
-      </w:r>
-      <w:proofErr w:type="spellEnd"/>
-      <w:r>
-        <w:rPr>
-          <w:lang w:val="en-US" w:eastAsia="en-US"/>
-        </w:rPr>
-        <w:t xml:space="preserve"> ad </w:t>
-      </w:r>
-      <w:proofErr w:type="spellStart"/>
-      <w:r>
-        <w:rPr>
-          <w:lang w:val="en-US" w:eastAsia="en-US"/>
-        </w:rPr>
-        <w:t>una</w:t>
-      </w:r>
-      <w:proofErr w:type="spellEnd"/>
-      <w:r>
-        <w:rPr>
-          <w:lang w:val="en-US" w:eastAsia="en-US"/>
-        </w:rPr>
-        <w:t xml:space="preserve"> </w:t>
-      </w:r>
-      <w:proofErr w:type="spellStart"/>
-      <w:r>
-        <w:rPr>
-          <w:lang w:val="en-US" w:eastAsia="en-US"/>
-        </w:rPr>
-        <w:t>identificazion</w:t>
-      </w:r>
-      <w:r>
-        <w:rPr>
-          <w:lang w:val="en-US" w:eastAsia="en-US"/>
-        </w:rPr>
-        <w:t>e</w:t>
-      </w:r>
-      <w:proofErr w:type="spellEnd"/>
-      <w:r>
-        <w:rPr>
-          <w:lang w:val="en-US" w:eastAsia="en-US"/>
-        </w:rPr>
-        <w:t xml:space="preserve"> </w:t>
-      </w:r>
-      <w:proofErr w:type="spellStart"/>
-      <w:r>
-        <w:rPr>
-          <w:lang w:val="en-US" w:eastAsia="en-US"/>
-        </w:rPr>
-        <w:t>dell’oggetto</w:t>
-      </w:r>
-      <w:proofErr w:type="spellEnd"/>
-      <w:r>
-        <w:rPr>
-          <w:lang w:val="en-US" w:eastAsia="en-US"/>
-        </w:rPr>
-        <w:t xml:space="preserve"> e al </w:t>
-      </w:r>
-      <w:proofErr w:type="spellStart"/>
-      <w:r>
-        <w:rPr>
-          <w:lang w:val="en-US" w:eastAsia="en-US"/>
-        </w:rPr>
-        <w:t>corretto</w:t>
-      </w:r>
-      <w:proofErr w:type="spellEnd"/>
-      <w:r>
-        <w:rPr>
-          <w:lang w:val="en-US" w:eastAsia="en-US"/>
-        </w:rPr>
-        <w:t xml:space="preserve"> </w:t>
-      </w:r>
-      <w:proofErr w:type="spellStart"/>
-      <w:r>
-        <w:rPr>
-          <w:lang w:val="en-US" w:eastAsia="en-US"/>
-        </w:rPr>
-        <w:t>funzionamento</w:t>
-      </w:r>
-      <w:proofErr w:type="spellEnd"/>
-      <w:r>
-        <w:rPr>
-          <w:lang w:val="en-US" w:eastAsia="en-US"/>
-        </w:rPr>
-        <w:t xml:space="preserve"> </w:t>
-      </w:r>
-      <w:proofErr w:type="spellStart"/>
-      <w:r>
-        <w:rPr>
-          <w:lang w:val="en-US" w:eastAsia="en-US"/>
-        </w:rPr>
-        <w:t>dell’applicativo</w:t>
-      </w:r>
-      <w:proofErr w:type="spellEnd"/>
+        <w:t xml:space="preserve"> dell’oggetto e al corretto funzionamento dell’applicativo</w:t>
+      </w:r>
       <w:r>
         <w:rPr>
           <w:lang w:val="en-US" w:eastAsia="en-US"/>
@@ -3807,13 +3139,8 @@
       <w:pPr>
         <w:pStyle w:val="Titolo3"/>
       </w:pPr>
-      <w:proofErr w:type="spellStart"/>
-      <w:r>
-        <w:t>Integrazione</w:t>
-      </w:r>
-      <w:proofErr w:type="spellEnd"/>
-      <w:r>
-        <w:t xml:space="preserve"> finale</w:t>
+      <w:r>
+        <w:t>Integrazione finale</w:t>
       </w:r>
     </w:p>
     <w:p>
@@ -3822,257 +3149,11 @@
           <w:lang w:val="en-US" w:eastAsia="en-US"/>
         </w:rPr>
       </w:pPr>
-      <w:proofErr w:type="spellStart"/>
       <w:r>
         <w:rPr>
           <w:lang w:val="en-US" w:eastAsia="en-US"/>
         </w:rPr>
-        <w:t>Poiché</w:t>
-      </w:r>
-      <w:proofErr w:type="spellEnd"/>
-      <w:r>
-        <w:rPr>
-          <w:lang w:val="en-US" w:eastAsia="en-US"/>
-        </w:rPr>
-        <w:t xml:space="preserve"> </w:t>
-      </w:r>
-      <w:proofErr w:type="spellStart"/>
-      <w:r>
-        <w:rPr>
-          <w:lang w:val="en-US" w:eastAsia="en-US"/>
-        </w:rPr>
-        <w:t>ogni</w:t>
-      </w:r>
-      <w:proofErr w:type="spellEnd"/>
-      <w:r>
-        <w:rPr>
-          <w:lang w:val="en-US" w:eastAsia="en-US"/>
-        </w:rPr>
-        <w:t xml:space="preserve"> </w:t>
-      </w:r>
-      <w:proofErr w:type="spellStart"/>
-      <w:r>
-        <w:rPr>
-          <w:lang w:val="en-US" w:eastAsia="en-US"/>
-        </w:rPr>
-        <w:t>concetto</w:t>
-      </w:r>
-      <w:proofErr w:type="spellEnd"/>
-      <w:r>
-        <w:rPr>
-          <w:lang w:val="en-US" w:eastAsia="en-US"/>
-        </w:rPr>
-        <w:t xml:space="preserve"> era </w:t>
-      </w:r>
-      <w:proofErr w:type="spellStart"/>
-      <w:r>
-        <w:rPr>
-          <w:lang w:val="en-US" w:eastAsia="en-US"/>
-        </w:rPr>
-        <w:t>presente</w:t>
-      </w:r>
-      <w:proofErr w:type="spellEnd"/>
-      <w:r>
-        <w:rPr>
-          <w:lang w:val="en-US" w:eastAsia="en-US"/>
-        </w:rPr>
-        <w:t xml:space="preserve"> </w:t>
-      </w:r>
-      <w:proofErr w:type="spellStart"/>
-      <w:r>
-        <w:rPr>
-          <w:lang w:val="en-US" w:eastAsia="en-US"/>
-        </w:rPr>
-        <w:t>dalla</w:t>
-      </w:r>
-      <w:proofErr w:type="spellEnd"/>
-      <w:r>
-        <w:rPr>
-          <w:lang w:val="en-US" w:eastAsia="en-US"/>
-        </w:rPr>
-        <w:t xml:space="preserve"> prima </w:t>
-      </w:r>
-      <w:proofErr w:type="spellStart"/>
-      <w:r>
-        <w:rPr>
-          <w:lang w:val="en-US" w:eastAsia="en-US"/>
-        </w:rPr>
-        <w:t>stesura</w:t>
-      </w:r>
-      <w:proofErr w:type="spellEnd"/>
-      <w:r>
-        <w:rPr>
-          <w:lang w:val="en-US" w:eastAsia="en-US"/>
-        </w:rPr>
-        <w:t xml:space="preserve"> </w:t>
-      </w:r>
-      <w:proofErr w:type="spellStart"/>
-      <w:r>
-        <w:rPr>
-          <w:lang w:val="en-US" w:eastAsia="en-US"/>
-        </w:rPr>
-        <w:t>dello</w:t>
-      </w:r>
-      <w:proofErr w:type="spellEnd"/>
-      <w:r>
-        <w:rPr>
-          <w:lang w:val="en-US" w:eastAsia="en-US"/>
-        </w:rPr>
-        <w:t xml:space="preserve"> schema non </w:t>
-      </w:r>
-      <w:proofErr w:type="spellStart"/>
-      <w:r>
-        <w:rPr>
-          <w:lang w:val="en-US" w:eastAsia="en-US"/>
-        </w:rPr>
-        <w:t>sono</w:t>
-      </w:r>
-      <w:proofErr w:type="spellEnd"/>
-      <w:r>
-        <w:rPr>
-          <w:lang w:val="en-US" w:eastAsia="en-US"/>
-        </w:rPr>
-        <w:t xml:space="preserve"> </w:t>
-      </w:r>
-      <w:proofErr w:type="spellStart"/>
-      <w:r>
-        <w:rPr>
-          <w:lang w:val="en-US" w:eastAsia="en-US"/>
-        </w:rPr>
-        <w:t>stati</w:t>
-      </w:r>
-      <w:proofErr w:type="spellEnd"/>
-      <w:r>
-        <w:rPr>
-          <w:lang w:val="en-US" w:eastAsia="en-US"/>
-        </w:rPr>
-        <w:t xml:space="preserve"> </w:t>
-      </w:r>
-      <w:proofErr w:type="spellStart"/>
-      <w:r>
-        <w:rPr>
-          <w:lang w:val="en-US" w:eastAsia="en-US"/>
-        </w:rPr>
-        <w:t>necessari</w:t>
-      </w:r>
-      <w:proofErr w:type="spellEnd"/>
-      <w:r>
-        <w:rPr>
-          <w:lang w:val="en-US" w:eastAsia="en-US"/>
-        </w:rPr>
-        <w:t xml:space="preserve"> </w:t>
-      </w:r>
-      <w:proofErr w:type="spellStart"/>
-      <w:r>
-        <w:rPr>
-          <w:lang w:val="en-US" w:eastAsia="en-US"/>
-        </w:rPr>
-        <w:t>passi</w:t>
-      </w:r>
-      <w:proofErr w:type="spellEnd"/>
-      <w:r>
-        <w:rPr>
-          <w:lang w:val="en-US" w:eastAsia="en-US"/>
-        </w:rPr>
-        <w:t xml:space="preserve"> di </w:t>
-      </w:r>
-      <w:proofErr w:type="spellStart"/>
-      <w:r>
-        <w:rPr>
-          <w:lang w:val="en-US" w:eastAsia="en-US"/>
-        </w:rPr>
-        <w:t>integrazione</w:t>
-      </w:r>
-      <w:proofErr w:type="spellEnd"/>
-      <w:r>
-        <w:rPr>
-          <w:lang w:val="en-US" w:eastAsia="en-US"/>
-        </w:rPr>
-        <w:t xml:space="preserve">, né </w:t>
-      </w:r>
-      <w:proofErr w:type="spellStart"/>
-      <w:r>
-        <w:rPr>
-          <w:lang w:val="en-US" w:eastAsia="en-US"/>
-        </w:rPr>
-        <w:t>si</w:t>
-      </w:r>
-      <w:proofErr w:type="spellEnd"/>
-      <w:r>
-        <w:rPr>
-          <w:lang w:val="en-US" w:eastAsia="en-US"/>
-        </w:rPr>
-        <w:t xml:space="preserve"> </w:t>
-      </w:r>
-      <w:proofErr w:type="spellStart"/>
-      <w:r>
-        <w:rPr>
-          <w:lang w:val="en-US" w:eastAsia="en-US"/>
-        </w:rPr>
-        <w:t>sono</w:t>
-      </w:r>
-      <w:proofErr w:type="spellEnd"/>
-      <w:r>
-        <w:rPr>
-          <w:lang w:val="en-US" w:eastAsia="en-US"/>
-        </w:rPr>
-        <w:t xml:space="preserve"> </w:t>
-      </w:r>
-      <w:proofErr w:type="spellStart"/>
-      <w:r>
-        <w:rPr>
-          <w:lang w:val="en-US" w:eastAsia="en-US"/>
-        </w:rPr>
-        <w:t>presentati</w:t>
-      </w:r>
-      <w:proofErr w:type="spellEnd"/>
-      <w:r>
-        <w:rPr>
-          <w:lang w:val="en-US" w:eastAsia="en-US"/>
-        </w:rPr>
-        <w:t xml:space="preserve"> </w:t>
-      </w:r>
-      <w:proofErr w:type="spellStart"/>
-      <w:r>
-        <w:rPr>
-          <w:lang w:val="en-US" w:eastAsia="en-US"/>
-        </w:rPr>
-        <w:t>conflitti</w:t>
-      </w:r>
-      <w:proofErr w:type="spellEnd"/>
-      <w:r>
-        <w:rPr>
-          <w:lang w:val="en-US" w:eastAsia="en-US"/>
-        </w:rPr>
-        <w:t xml:space="preserve"> </w:t>
-      </w:r>
-      <w:proofErr w:type="spellStart"/>
-      <w:r>
-        <w:rPr>
-          <w:lang w:val="en-US" w:eastAsia="en-US"/>
-        </w:rPr>
-        <w:t>strutturali</w:t>
-      </w:r>
-      <w:proofErr w:type="spellEnd"/>
-      <w:r>
-        <w:rPr>
-          <w:lang w:val="en-US" w:eastAsia="en-US"/>
-        </w:rPr>
-        <w:t xml:space="preserve"> o sui </w:t>
-      </w:r>
-      <w:proofErr w:type="spellStart"/>
-      <w:r>
-        <w:rPr>
-          <w:lang w:val="en-US" w:eastAsia="en-US"/>
-        </w:rPr>
-        <w:t>nomi</w:t>
-      </w:r>
-      <w:proofErr w:type="spellEnd"/>
-      <w:r>
-        <w:rPr>
-          <w:lang w:val="en-US" w:eastAsia="en-US"/>
-        </w:rPr>
-        <w:t>.</w:t>
+        <w:t>Poiché ogni concetto era presente dalla prima stesura dello schema non sono stati necessari passi di integrazione, né si sono presentati conflitti strutturali o sui nomi.</w:t>
       </w:r>
     </w:p>
     <w:p>
@@ -4087,10 +3168,10 @@
           <w:lang w:val="en-US" w:eastAsia="en-US"/>
         </w:rPr>
         <w:drawing>
-          <wp:inline distT="0" distB="0" distL="0" distR="0" wp14:anchorId="17360A5D" wp14:editId="0028317F">
-            <wp:extent cx="6192520" cy="5976966"/>
-            <wp:effectExtent l="0" t="0" r="0" b="5080"/>
-            <wp:docPr id="5" name="Immagine 5"/>
+          <wp:inline distT="0" distB="0" distL="0" distR="0" wp14:anchorId="068531C3" wp14:editId="307CEA83">
+            <wp:extent cx="6192520" cy="5997748"/>
+            <wp:effectExtent l="0" t="0" r="0" b="3175"/>
+            <wp:docPr id="4" name="Immagine 4"/>
             <wp:cNvGraphicFramePr>
               <a:graphicFrameLocks xmlns:a="http://schemas.openxmlformats.org/drawingml/2006/main" noChangeAspect="1"/>
             </wp:cNvGraphicFramePr>
@@ -4098,7 +3179,7 @@
               <a:graphicData uri="http://schemas.openxmlformats.org/drawingml/2006/picture">
                 <pic:pic xmlns:pic="http://schemas.openxmlformats.org/drawingml/2006/picture">
                   <pic:nvPicPr>
-                    <pic:cNvPr id="5" name="Immagine 5"/>
+                    <pic:cNvPr id="4" name="Immagine 4"/>
                     <pic:cNvPicPr/>
                   </pic:nvPicPr>
                   <pic:blipFill rotWithShape="1">
@@ -4109,13 +3190,13 @@
                         </a:ext>
                       </a:extLst>
                     </a:blip>
-                    <a:srcRect t="22326"/>
+                    <a:srcRect t="22055"/>
                     <a:stretch/>
                   </pic:blipFill>
                   <pic:spPr bwMode="auto">
                     <a:xfrm>
                       <a:off x="0" y="0"/>
-                      <a:ext cx="6192520" cy="5976966"/>
+                      <a:ext cx="6192520" cy="5997748"/>
                     </a:xfrm>
                     <a:prstGeom prst="rect">
                       <a:avLst/>
@@ -4432,15 +3513,7 @@
               <w:spacing w:line="240" w:lineRule="auto"/>
             </w:pPr>
             <w:r>
-              <w:t xml:space="preserve">Matricola, </w:t>
-            </w:r>
-            <w:proofErr w:type="spellStart"/>
-            <w:r>
-              <w:t>NomeLavoratore</w:t>
-            </w:r>
-            <w:proofErr w:type="spellEnd"/>
-            <w:r>
-              <w:t>, Cognome</w:t>
+              <w:t>Matricola, NomeLavoratore, Cognome</w:t>
             </w:r>
           </w:p>
         </w:tc>
@@ -4526,15 +3599,7 @@
               <w:spacing w:line="240" w:lineRule="auto"/>
             </w:pPr>
             <w:r>
-              <w:t xml:space="preserve">Matricola, </w:t>
-            </w:r>
-            <w:proofErr w:type="spellStart"/>
-            <w:r>
-              <w:t>NomeLavoratore</w:t>
-            </w:r>
-            <w:proofErr w:type="spellEnd"/>
-            <w:r>
-              <w:t>, Cognome</w:t>
+              <w:t>Matricola, NomeLavoratore, Cognome</w:t>
             </w:r>
           </w:p>
         </w:tc>
@@ -4620,15 +3685,7 @@
               <w:spacing w:line="240" w:lineRule="auto"/>
             </w:pPr>
             <w:r>
-              <w:t xml:space="preserve">Matricola, </w:t>
-            </w:r>
-            <w:proofErr w:type="spellStart"/>
-            <w:r>
-              <w:t>NomeLavoratore</w:t>
-            </w:r>
-            <w:proofErr w:type="spellEnd"/>
-            <w:r>
-              <w:t>, Cognome</w:t>
+              <w:t>Matricola, NomeLavoratore, Cognome</w:t>
             </w:r>
           </w:p>
         </w:tc>
@@ -4714,11 +3771,9 @@
             <w:pPr>
               <w:spacing w:line="240" w:lineRule="auto"/>
             </w:pPr>
-            <w:proofErr w:type="spellStart"/>
             <w:r>
               <w:t>NomeCanale</w:t>
             </w:r>
-            <w:proofErr w:type="spellEnd"/>
           </w:p>
         </w:tc>
         <w:tc>
@@ -4737,15 +3792,9 @@
             <w:pPr>
               <w:spacing w:line="240" w:lineRule="auto"/>
             </w:pPr>
-            <w:proofErr w:type="spellStart"/>
-            <w:r>
-              <w:t>NomeCanale</w:t>
-            </w:r>
-            <w:proofErr w:type="spellEnd"/>
-            <w:r>
-              <w:t xml:space="preserve">, </w:t>
-            </w:r>
-            <w:proofErr w:type="spellStart"/>
+            <w:r>
+              <w:t xml:space="preserve">NomeCanale, </w:t>
+            </w:r>
             <w:r>
               <w:rPr>
                 <w:highlight w:val="red"/>
@@ -4758,7 +3807,6 @@
               </w:rPr>
               <w:t>Progetto</w:t>
             </w:r>
-            <w:proofErr w:type="spellEnd"/>
           </w:p>
         </w:tc>
       </w:tr>
@@ -4821,21 +3869,11 @@
             <w:pPr>
               <w:spacing w:line="240" w:lineRule="auto"/>
             </w:pPr>
-            <w:proofErr w:type="spellStart"/>
-            <w:r>
-              <w:t>DataInvio</w:t>
-            </w:r>
-            <w:proofErr w:type="spellEnd"/>
-            <w:r>
-              <w:t xml:space="preserve">, </w:t>
-            </w:r>
-            <w:proofErr w:type="spellStart"/>
-            <w:r>
-              <w:t>OrarioInvio</w:t>
-            </w:r>
-            <w:proofErr w:type="spellEnd"/>
-            <w:r>
-              <w:t xml:space="preserve">, </w:t>
+            <w:r>
+              <w:t xml:space="preserve">DataInvio, </w:t>
+            </w:r>
+            <w:r>
+              <w:t xml:space="preserve">OrarioInvio, </w:t>
             </w:r>
             <w:r>
               <w:t>Testo</w:t>
@@ -4858,24 +3896,11 @@
             <w:pPr>
               <w:spacing w:line="240" w:lineRule="auto"/>
             </w:pPr>
-            <w:proofErr w:type="spellStart"/>
-            <w:r>
-              <w:t>DataInvio</w:t>
-            </w:r>
-            <w:proofErr w:type="spellEnd"/>
-            <w:r>
-              <w:t>,</w:t>
-            </w:r>
-            <w:r>
-              <w:t xml:space="preserve"> </w:t>
-            </w:r>
-            <w:proofErr w:type="spellStart"/>
-            <w:r>
-              <w:t>OrarioInvio</w:t>
-            </w:r>
-            <w:proofErr w:type="spellEnd"/>
-            <w:r>
-              <w:t>,</w:t>
+            <w:r>
+              <w:t>DataInvio,</w:t>
+            </w:r>
+            <w:r>
+              <w:t xml:space="preserve"> OrarioInvio,</w:t>
             </w:r>
             <w:r>
               <w:t xml:space="preserve"> </w:t>
@@ -4951,35 +3976,9 @@
             <w:pPr>
               <w:spacing w:line="240" w:lineRule="auto"/>
             </w:pPr>
-            <w:proofErr w:type="spellStart"/>
-            <w:r>
-              <w:t>IDProgetto</w:t>
-            </w:r>
-            <w:proofErr w:type="spellEnd"/>
-            <w:r>
-              <w:t xml:space="preserve">, </w:t>
-            </w:r>
-            <w:proofErr w:type="spellStart"/>
-            <w:r>
-              <w:t>NomeProgetto</w:t>
-            </w:r>
-            <w:proofErr w:type="spellEnd"/>
-            <w:r>
-              <w:t xml:space="preserve">, </w:t>
-            </w:r>
-            <w:proofErr w:type="spellStart"/>
-            <w:r>
-              <w:t>DataInizio</w:t>
-            </w:r>
-            <w:proofErr w:type="spellEnd"/>
-            <w:r>
-              <w:t xml:space="preserve">, </w:t>
-            </w:r>
-            <w:proofErr w:type="spellStart"/>
-            <w:r>
-              <w:t>DataFine</w:t>
-            </w:r>
-            <w:proofErr w:type="spellEnd"/>
+            <w:r>
+              <w:t>IDProgetto, NomeProgetto, DataInizio, DataFine</w:t>
+            </w:r>
           </w:p>
         </w:tc>
         <w:tc>
@@ -4998,14 +3997,12 @@
             <w:pPr>
               <w:spacing w:line="240" w:lineRule="auto"/>
             </w:pPr>
-            <w:proofErr w:type="spellStart"/>
             <w:r>
               <w:t>ID</w:t>
             </w:r>
             <w:r>
               <w:t>Progetto</w:t>
             </w:r>
-            <w:proofErr w:type="spellEnd"/>
           </w:p>
         </w:tc>
       </w:tr>
@@ -5481,10 +4478,7 @@
               <w:jc w:val="center"/>
             </w:pPr>
             <w:r>
-              <w:rPr>
-                <w:highlight w:val="red"/>
-              </w:rPr>
-              <w:t>265000</w:t>
+              <w:t>1500000</w:t>
             </w:r>
           </w:p>
         </w:tc>
@@ -5621,7 +4615,7 @@
               <w:jc w:val="center"/>
             </w:pPr>
             <w:r>
-              <w:t>3750</w:t>
+              <w:t>5000</w:t>
             </w:r>
           </w:p>
         </w:tc>
@@ -5688,7 +4682,10 @@
               <w:jc w:val="center"/>
             </w:pPr>
             <w:r>
-              <w:t>1500</w:t>
+              <w:t>1</w:t>
+            </w:r>
+            <w:r>
+              <w:t>500</w:t>
             </w:r>
           </w:p>
         </w:tc>
@@ -5889,7 +4886,7 @@
               <w:jc w:val="center"/>
             </w:pPr>
             <w:r>
-              <w:t>265000</w:t>
+              <w:t>2000000</w:t>
             </w:r>
           </w:p>
         </w:tc>
@@ -6090,7 +5087,10 @@
               <w:jc w:val="center"/>
             </w:pPr>
             <w:r>
-              <w:t>45000</w:t>
+              <w:t>30</w:t>
+            </w:r>
+            <w:r>
+              <w:t>0000</w:t>
             </w:r>
           </w:p>
         </w:tc>
@@ -6157,13 +5157,7 @@
               <w:jc w:val="center"/>
             </w:pPr>
             <w:r>
-              <w:t>2</w:t>
-            </w:r>
-            <w:r>
-              <w:t>65</w:t>
-            </w:r>
-            <w:r>
-              <w:t>000</w:t>
+              <w:t>2000000</w:t>
             </w:r>
           </w:p>
         </w:tc>
@@ -6489,7 +5483,7 @@
               <w:jc w:val="center"/>
             </w:pPr>
             <w:r>
-              <w:t>480</w:t>
+              <w:t>5000</w:t>
             </w:r>
             <w:r>
               <w:t>/giorno</w:t>
@@ -7208,21 +6202,7 @@
         <w:rPr>
           <w:color w:val="1A1A1A" w:themeColor="background1" w:themeShade="1A"/>
         </w:rPr>
-        <w:t xml:space="preserve">Descrivere quali trigger sono stati implementati, mostrando il codice SQL per la loro </w:t>
-      </w:r>
-      <w:proofErr w:type="spellStart"/>
-      <w:r>
-        <w:rPr>
-          <w:color w:val="1A1A1A" w:themeColor="background1" w:themeShade="1A"/>
-        </w:rPr>
-        <w:t>instanziazione</w:t>
-      </w:r>
-      <w:proofErr w:type="spellEnd"/>
-      <w:r>
-        <w:rPr>
-          <w:color w:val="1A1A1A" w:themeColor="background1" w:themeShade="1A"/>
-        </w:rPr>
-        <w:t>. Si faccia riferimento al fatto che il DBMS di riferimento richiede di utilizzare trigger anche per realizzare vincoli di check ed asserzioni.</w:t>
+        <w:t>Descrivere quali trigger sono stati implementati, mostrando il codice SQL per la loro instanziazione. Si faccia riferimento al fatto che il DBMS di riferimento richiede di utilizzare trigger anche per realizzare vincoli di check ed asserzioni.</w:t>
       </w:r>
     </w:p>
     <w:p>
@@ -7238,15 +6218,7 @@
         <w:pStyle w:val="Testocommento"/>
       </w:pPr>
       <w:r>
-        <w:t xml:space="preserve">Descrivere quali eventi sono stati implementati, mostrando il codice SQL per la loro </w:t>
-      </w:r>
-      <w:proofErr w:type="spellStart"/>
-      <w:r>
-        <w:t>instanziazione</w:t>
-      </w:r>
-      <w:proofErr w:type="spellEnd"/>
-      <w:r>
-        <w:t>. Si descriva anche se gli eventi sono istanziati soltanto in fase di configurazione del sistema, o se alcuni eventi specifici vengono istanziati in maniera effimera durante l’esecuzione di alcune procedure.</w:t>
+        <w:t>Descrivere quali eventi sono stati implementati, mostrando il codice SQL per la loro instanziazione. Si descriva anche se gli eventi sono istanziati soltanto in fase di configurazione del sistema, o se alcuni eventi specifici vengono istanziati in maniera effimera durante l’esecuzione di alcune procedure.</w:t>
       </w:r>
     </w:p>
     <w:p>
@@ -7276,21 +6248,8 @@
       <w:pPr>
         <w:pStyle w:val="Titolo2"/>
       </w:pPr>
-      <w:proofErr w:type="spellStart"/>
-      <w:r>
-        <w:t>Stored</w:t>
-      </w:r>
-      <w:proofErr w:type="spellEnd"/>
-      <w:r>
-        <w:t xml:space="preserve"> </w:t>
-      </w:r>
-      <w:proofErr w:type="spellStart"/>
-      <w:r>
-        <w:t>Procedures</w:t>
-      </w:r>
-      <w:proofErr w:type="spellEnd"/>
-      <w:r>
-        <w:t xml:space="preserve"> e transazioni</w:t>
+      <w:r>
+        <w:t>Stored Procedures e transazioni</w:t>
       </w:r>
     </w:p>
     <w:p>
@@ -7304,21 +6263,7 @@
         <w:rPr>
           <w:color w:val="1A1A1A" w:themeColor="background1" w:themeShade="1A"/>
         </w:rPr>
-        <w:t xml:space="preserve">Mostrare e commentare le </w:t>
-      </w:r>
-      <w:proofErr w:type="spellStart"/>
-      <w:r>
-        <w:rPr>
-          <w:color w:val="1A1A1A" w:themeColor="background1" w:themeShade="1A"/>
-        </w:rPr>
-        <w:t>stored</w:t>
-      </w:r>
-      <w:proofErr w:type="spellEnd"/>
-      <w:r>
-        <w:rPr>
-          <w:color w:val="1A1A1A" w:themeColor="background1" w:themeShade="1A"/>
-        </w:rPr>
-        <w:t xml:space="preserve"> procedure che sono state realizzate per implementare la logica applicativa delle operazioni sui dati, evidenziando quando (e perché) sono state realizzate operazioni transazionali complesse.</w:t>
+        <w:t>Mostrare e commentare le stored procedure che sono state realizzate per implementare la logica applicativa delle operazioni sui dati, evidenziando quando (e perché) sono state realizzate operazioni transazionali complesse.</w:t>
       </w:r>
     </w:p>
     <w:p/>
@@ -7345,15 +6290,7 @@
         <w:pStyle w:val="Titolo2"/>
       </w:pPr>
       <w:r>
-        <w:t xml:space="preserve">Codice SQL per </w:t>
-      </w:r>
-      <w:proofErr w:type="spellStart"/>
-      <w:r>
-        <w:t>instanziare</w:t>
-      </w:r>
-      <w:proofErr w:type="spellEnd"/>
-      <w:r>
-        <w:t xml:space="preserve"> il database</w:t>
+        <w:t>Codice SQL per instanziare il database</w:t>
       </w:r>
     </w:p>
     <w:p>
@@ -7375,23 +6312,7 @@
           <w:color w:val="1A1A1A" w:themeColor="background1" w:themeShade="1A"/>
           <w:lang w:val="it"/>
         </w:rPr>
-        <w:t xml:space="preserve"> Le </w:t>
-      </w:r>
-      <w:proofErr w:type="spellStart"/>
-      <w:r>
-        <w:rPr>
-          <w:color w:val="1A1A1A" w:themeColor="background1" w:themeShade="1A"/>
-          <w:lang w:val="it"/>
-        </w:rPr>
-        <w:t>stored</w:t>
-      </w:r>
-      <w:proofErr w:type="spellEnd"/>
-      <w:r>
-        <w:rPr>
-          <w:color w:val="1A1A1A" w:themeColor="background1" w:themeShade="1A"/>
-          <w:lang w:val="it"/>
-        </w:rPr>
-        <w:t xml:space="preserve"> procedure, le viste, i trigger, gli eventi e tutto quello che è stato già inserito all’interno della relazione di progetto nelle sezioni precedenti </w:t>
+        <w:t xml:space="preserve"> Le stored procedure, le viste, i trigger, gli eventi e tutto quello che è stato già inserito all’interno della relazione di progetto nelle sezioni precedenti </w:t>
       </w:r>
       <w:r>
         <w:rPr>
@@ -7475,21 +6396,7 @@
         <w:rPr>
           <w:color w:val="1A1A1A" w:themeColor="background1" w:themeShade="1A"/>
         </w:rPr>
-        <w:t xml:space="preserve">Riportare (correttamente formattato) il codice C del </w:t>
-      </w:r>
-      <w:proofErr w:type="spellStart"/>
-      <w:r>
-        <w:rPr>
-          <w:color w:val="1A1A1A" w:themeColor="background1" w:themeShade="1A"/>
-        </w:rPr>
-        <w:t>thin</w:t>
-      </w:r>
-      <w:proofErr w:type="spellEnd"/>
-      <w:r>
-        <w:rPr>
-          <w:color w:val="1A1A1A" w:themeColor="background1" w:themeShade="1A"/>
-        </w:rPr>
-        <w:t xml:space="preserve"> client realizzato per interagire con la base di dati.</w:t>
+        <w:t>Riportare (correttamente formattato) il codice C del thin client realizzato per interagire con la base di dati.</w:t>
       </w:r>
     </w:p>
     <w:p>
@@ -7677,39 +6584,7 @@
         <w:footnoteRef/>
       </w:r>
       <w:r>
-        <w:t xml:space="preserve"> PK = </w:t>
-      </w:r>
-      <w:proofErr w:type="spellStart"/>
-      <w:r>
-        <w:t>primary</w:t>
-      </w:r>
-      <w:proofErr w:type="spellEnd"/>
-      <w:r>
-        <w:t xml:space="preserve"> key, NN = not </w:t>
-      </w:r>
-      <w:proofErr w:type="spellStart"/>
-      <w:r>
-        <w:t>null</w:t>
-      </w:r>
-      <w:proofErr w:type="spellEnd"/>
-      <w:r>
-        <w:t xml:space="preserve">, UQ = </w:t>
-      </w:r>
-      <w:proofErr w:type="spellStart"/>
-      <w:r>
-        <w:t>unique</w:t>
-      </w:r>
-      <w:proofErr w:type="spellEnd"/>
-      <w:r>
-        <w:t xml:space="preserve">, UN = unsigned, AI = auto </w:t>
-      </w:r>
-      <w:proofErr w:type="spellStart"/>
-      <w:r>
-        <w:t>increment</w:t>
-      </w:r>
-      <w:proofErr w:type="spellEnd"/>
-      <w:r>
-        <w:t>. È ovviamente possibile specificare più di un attributo per ciascuna colonna.</w:t>
+        <w:t xml:space="preserve"> PK = primary key, NN = not null, UQ = unique, UN = unsigned, AI = auto increment. È ovviamente possibile specificare più di un attributo per ciascuna colonna.</w:t>
       </w:r>
     </w:p>
   </w:footnote>
@@ -7726,23 +6601,7 @@
         <w:footnoteRef/>
       </w:r>
       <w:r>
-        <w:t xml:space="preserve"> IDX = index, UQ = </w:t>
-      </w:r>
-      <w:proofErr w:type="spellStart"/>
-      <w:r>
-        <w:t>unique</w:t>
-      </w:r>
-      <w:proofErr w:type="spellEnd"/>
-      <w:r>
-        <w:t xml:space="preserve">, FT = full text, PR = </w:t>
-      </w:r>
-      <w:proofErr w:type="spellStart"/>
-      <w:r>
-        <w:t>primary</w:t>
-      </w:r>
-      <w:proofErr w:type="spellEnd"/>
-      <w:r>
-        <w:t>.</w:t>
+        <w:t xml:space="preserve"> IDX = index, UQ = unique, FT = full text, PR = primary.</w:t>
       </w:r>
     </w:p>
   </w:footnote>
@@ -11081,10 +9940,6 @@
 </file>
 
 <file path=customXml/item1.xml><?xml version="1.0" encoding="utf-8"?>
-<b:Sources xmlns:b="http://schemas.openxmlformats.org/officeDocument/2006/bibliography" xmlns="http://schemas.openxmlformats.org/officeDocument/2006/bibliography" SelectedStyle="\APASixthEditionOfficeOnline.xsl" StyleName="APA" Version="6"/>
-</file>
-
-<file path=customXml/item2.xml><?xml version="1.0" encoding="utf-8"?>
 <?mso-contentType ?>
 <FormTemplates xmlns="http://schemas.microsoft.com/sharepoint/v3/contenttype/forms">
   <Display>DocumentLibraryForm</Display>
@@ -11093,7 +9948,25 @@
 </FormTemplates>
 </file>
 
+<file path=customXml/item2.xml><?xml version="1.0" encoding="utf-8"?>
+<b:Sources xmlns:b="http://schemas.openxmlformats.org/officeDocument/2006/bibliography" xmlns="http://schemas.openxmlformats.org/officeDocument/2006/bibliography" SelectedStyle="\APASixthEditionOfficeOnline.xsl" StyleName="APA" Version="6"/>
+</file>
+
 <file path=customXml/item3.xml><?xml version="1.0" encoding="utf-8"?>
+<p:properties xmlns:p="http://schemas.microsoft.com/office/2006/metadata/properties" xmlns:xsi="http://www.w3.org/2001/XMLSchema-instance" xmlns:pc="http://schemas.microsoft.com/office/infopath/2007/PartnerControls">
+  <documentManagement/>
+</p:properties>
+</file>
+
+<file path=customXml/item4.xml><?xml version="1.0" encoding="utf-8"?>
+<s:customData xmlns="http://www.wps.cn/officeDocument/2013/wpsCustomData" xmlns:s="http://www.wps.cn/officeDocument/2013/wpsCustomData">
+  <customSectProps>
+    <customSectPr/>
+  </customSectProps>
+</s:customData>
+</file>
+
+<file path=customXml/item5.xml><?xml version="1.0" encoding="utf-8"?>
 <ct:contentTypeSchema xmlns:ct="http://schemas.microsoft.com/office/2006/metadata/contentType" xmlns:ma="http://schemas.microsoft.com/office/2006/metadata/properties/metaAttributes" ct:_="" ma:_="" ma:contentTypeName="Document" ma:contentTypeID="0x0101001B9A57B93793104BACC9E1E07C6783FF" ma:contentTypeVersion="0" ma:contentTypeDescription="Create a new document." ma:contentTypeScope="" ma:versionID="d7fb7fe5449773a8011545a29134450e">
   <xsd:schema xmlns:xsd="http://www.w3.org/2001/XMLSchema" xmlns:xs="http://www.w3.org/2001/XMLSchema" xmlns:p="http://schemas.microsoft.com/office/2006/metadata/properties" targetNamespace="http://schemas.microsoft.com/office/2006/metadata/properties" ma:root="true" ma:fieldsID="0967b7be50301903c78f9c39c6fd9af8">
     <xsd:element name="properties">
@@ -11207,21 +10080,15 @@
 </ct:contentTypeSchema>
 </file>
 
-<file path=customXml/item4.xml><?xml version="1.0" encoding="utf-8"?>
-<s:customData xmlns="http://www.wps.cn/officeDocument/2013/wpsCustomData" xmlns:s="http://www.wps.cn/officeDocument/2013/wpsCustomData">
-  <customSectProps>
-    <customSectPr/>
-  </customSectProps>
-</s:customData>
+<file path=customXml/itemProps1.xml><?xml version="1.0" encoding="utf-8"?>
+<ds:datastoreItem xmlns:ds="http://schemas.openxmlformats.org/officeDocument/2006/customXml" ds:itemID="{CFCB6091-7B87-4D39-AF33-2697E33705FC}">
+  <ds:schemaRefs>
+    <ds:schemaRef ds:uri="http://schemas.microsoft.com/sharepoint/v3/contenttype/forms"/>
+  </ds:schemaRefs>
+</ds:datastoreItem>
 </file>
 
-<file path=customXml/item5.xml><?xml version="1.0" encoding="utf-8"?>
-<p:properties xmlns:p="http://schemas.microsoft.com/office/2006/metadata/properties" xmlns:xsi="http://www.w3.org/2001/XMLSchema-instance" xmlns:pc="http://schemas.microsoft.com/office/infopath/2007/PartnerControls">
-  <documentManagement/>
-</p:properties>
-</file>
-
-<file path=customXml/itemProps1.xml><?xml version="1.0" encoding="utf-8"?>
+<file path=customXml/itemProps2.xml><?xml version="1.0" encoding="utf-8"?>
 <ds:datastoreItem xmlns:ds="http://schemas.openxmlformats.org/officeDocument/2006/customXml" ds:itemID="{6D4A19FC-AE8E-4C2F-BDB2-745D562DC3AB}">
   <ds:schemaRefs>
     <ds:schemaRef ds:uri="http://schemas.openxmlformats.org/officeDocument/2006/bibliography"/>
@@ -11229,25 +10096,10 @@
 </ds:datastoreItem>
 </file>
 
-<file path=customXml/itemProps2.xml><?xml version="1.0" encoding="utf-8"?>
-<ds:datastoreItem xmlns:ds="http://schemas.openxmlformats.org/officeDocument/2006/customXml" ds:itemID="{CFCB6091-7B87-4D39-AF33-2697E33705FC}">
+<file path=customXml/itemProps3.xml><?xml version="1.0" encoding="utf-8"?>
+<ds:datastoreItem xmlns:ds="http://schemas.openxmlformats.org/officeDocument/2006/customXml" ds:itemID="{C2497ECC-0027-4FA0-B500-FA0C7EB87405}">
   <ds:schemaRefs>
-    <ds:schemaRef ds:uri="http://schemas.microsoft.com/sharepoint/v3/contenttype/forms"/>
-  </ds:schemaRefs>
-</ds:datastoreItem>
-</file>
-
-<file path=customXml/itemProps3.xml><?xml version="1.0" encoding="utf-8"?>
-<ds:datastoreItem xmlns:ds="http://schemas.openxmlformats.org/officeDocument/2006/customXml" ds:itemID="{3AC9F4B4-D5CC-43B3-B73C-74CDB324A186}">
-  <ds:schemaRefs>
-    <ds:schemaRef ds:uri="http://schemas.microsoft.com/office/2006/metadata/contentType"/>
-    <ds:schemaRef ds:uri="http://schemas.microsoft.com/office/2006/metadata/properties/metaAttributes"/>
-    <ds:schemaRef ds:uri="http://www.w3.org/2001/XMLSchema"/>
     <ds:schemaRef ds:uri="http://schemas.microsoft.com/office/2006/metadata/properties"/>
-    <ds:schemaRef ds:uri="http://schemas.openxmlformats.org/package/2006/metadata/core-properties"/>
-    <ds:schemaRef ds:uri="http://purl.org/dc/elements/1.1/"/>
-    <ds:schemaRef ds:uri="http://purl.org/dc/terms/"/>
-    <ds:schemaRef ds:uri="http://schemas.microsoft.com/internal/obd"/>
     <ds:schemaRef ds:uri="http://schemas.microsoft.com/office/infopath/2007/PartnerControls"/>
   </ds:schemaRefs>
 </ds:datastoreItem>
@@ -11262,9 +10114,16 @@
 </file>
 
 <file path=customXml/itemProps5.xml><?xml version="1.0" encoding="utf-8"?>
-<ds:datastoreItem xmlns:ds="http://schemas.openxmlformats.org/officeDocument/2006/customXml" ds:itemID="{C2497ECC-0027-4FA0-B500-FA0C7EB87405}">
+<ds:datastoreItem xmlns:ds="http://schemas.openxmlformats.org/officeDocument/2006/customXml" ds:itemID="{3AC9F4B4-D5CC-43B3-B73C-74CDB324A186}">
   <ds:schemaRefs>
+    <ds:schemaRef ds:uri="http://schemas.microsoft.com/office/2006/metadata/contentType"/>
+    <ds:schemaRef ds:uri="http://schemas.microsoft.com/office/2006/metadata/properties/metaAttributes"/>
+    <ds:schemaRef ds:uri="http://www.w3.org/2001/XMLSchema"/>
     <ds:schemaRef ds:uri="http://schemas.microsoft.com/office/2006/metadata/properties"/>
+    <ds:schemaRef ds:uri="http://schemas.openxmlformats.org/package/2006/metadata/core-properties"/>
+    <ds:schemaRef ds:uri="http://purl.org/dc/elements/1.1/"/>
+    <ds:schemaRef ds:uri="http://purl.org/dc/terms/"/>
+    <ds:schemaRef ds:uri="http://schemas.microsoft.com/internal/obd"/>
     <ds:schemaRef ds:uri="http://schemas.microsoft.com/office/infopath/2007/PartnerControls"/>
   </ds:schemaRefs>
 </ds:datastoreItem>

</xml_diff>

<commit_message>
Terminata tavola delle operazioni, iniziate stime sul costo delle operazioni
</commit_message>
<xml_diff>
--- a/Relazione/PROGETTOBASI.docx
+++ b/Relazione/PROGETTOBASI.docx
@@ -1118,9 +1118,19 @@
       <w:pPr>
         <w:pStyle w:val="Titolo3"/>
       </w:pPr>
-      <w:r>
-        <w:t>Specifica disambiguata</w:t>
-      </w:r>
+      <w:proofErr w:type="spellStart"/>
+      <w:r>
+        <w:t>Specifica</w:t>
+      </w:r>
+      <w:proofErr w:type="spellEnd"/>
+      <w:r>
+        <w:t xml:space="preserve"> </w:t>
+      </w:r>
+      <w:proofErr w:type="spellStart"/>
+      <w:r>
+        <w:t>disambiguata</w:t>
+      </w:r>
+      <w:proofErr w:type="spellEnd"/>
     </w:p>
     <w:tbl>
       <w:tblPr>
@@ -2686,7 +2696,28 @@
         <w:rPr>
           <w:lang w:val="en-US" w:eastAsia="en-US"/>
         </w:rPr>
-        <w:t xml:space="preserve"> raffinamento è stat</w:t>
+        <w:t xml:space="preserve"> </w:t>
+      </w:r>
+      <w:proofErr w:type="spellStart"/>
+      <w:r>
+        <w:rPr>
+          <w:lang w:val="en-US" w:eastAsia="en-US"/>
+        </w:rPr>
+        <w:t>raffinamento</w:t>
+      </w:r>
+      <w:proofErr w:type="spellEnd"/>
+      <w:r>
+        <w:rPr>
+          <w:lang w:val="en-US" w:eastAsia="en-US"/>
+        </w:rPr>
+        <w:t xml:space="preserve"> è </w:t>
+      </w:r>
+      <w:proofErr w:type="spellStart"/>
+      <w:r>
+        <w:rPr>
+          <w:lang w:val="en-US" w:eastAsia="en-US"/>
+        </w:rPr>
+        <w:t>stat</w:t>
       </w:r>
       <w:r>
         <w:rPr>
@@ -2694,12 +2725,35 @@
         </w:rPr>
         <w:t>o</w:t>
       </w:r>
-      <w:r>
-        <w:rPr>
-          <w:lang w:val="en-US" w:eastAsia="en-US"/>
-        </w:rPr>
-        <w:t xml:space="preserve"> sull’entità lavoratore</w:t>
-      </w:r>
+      <w:proofErr w:type="spellEnd"/>
+      <w:r>
+        <w:rPr>
+          <w:lang w:val="en-US" w:eastAsia="en-US"/>
+        </w:rPr>
+        <w:t xml:space="preserve"> </w:t>
+      </w:r>
+      <w:proofErr w:type="spellStart"/>
+      <w:r>
+        <w:rPr>
+          <w:lang w:val="en-US" w:eastAsia="en-US"/>
+        </w:rPr>
+        <w:t>sull’entità</w:t>
+      </w:r>
+      <w:proofErr w:type="spellEnd"/>
+      <w:r>
+        <w:rPr>
+          <w:lang w:val="en-US" w:eastAsia="en-US"/>
+        </w:rPr>
+        <w:t xml:space="preserve"> </w:t>
+      </w:r>
+      <w:proofErr w:type="spellStart"/>
+      <w:r>
+        <w:rPr>
+          <w:lang w:val="en-US" w:eastAsia="en-US"/>
+        </w:rPr>
+        <w:t>lavoratore</w:t>
+      </w:r>
+      <w:proofErr w:type="spellEnd"/>
       <w:r>
         <w:rPr>
           <w:lang w:val="en-US" w:eastAsia="en-US"/>
@@ -2710,13 +2764,76 @@
         <w:rPr>
           <w:lang w:val="en-US" w:eastAsia="en-US"/>
         </w:rPr>
-        <w:t xml:space="preserve"> trasformandola in una gerarchia di generalizzazione </w:t>
-      </w:r>
-      <w:r>
-        <w:rPr>
-          <w:lang w:val="en-US" w:eastAsia="en-US"/>
-        </w:rPr>
-        <w:t>per rendere</w:t>
+        <w:t xml:space="preserve"> </w:t>
+      </w:r>
+      <w:proofErr w:type="spellStart"/>
+      <w:r>
+        <w:rPr>
+          <w:lang w:val="en-US" w:eastAsia="en-US"/>
+        </w:rPr>
+        <w:t>trasformandola</w:t>
+      </w:r>
+      <w:proofErr w:type="spellEnd"/>
+      <w:r>
+        <w:rPr>
+          <w:lang w:val="en-US" w:eastAsia="en-US"/>
+        </w:rPr>
+        <w:t xml:space="preserve"> in </w:t>
+      </w:r>
+      <w:proofErr w:type="spellStart"/>
+      <w:r>
+        <w:rPr>
+          <w:lang w:val="en-US" w:eastAsia="en-US"/>
+        </w:rPr>
+        <w:t>una</w:t>
+      </w:r>
+      <w:proofErr w:type="spellEnd"/>
+      <w:r>
+        <w:rPr>
+          <w:lang w:val="en-US" w:eastAsia="en-US"/>
+        </w:rPr>
+        <w:t xml:space="preserve"> </w:t>
+      </w:r>
+      <w:proofErr w:type="spellStart"/>
+      <w:r>
+        <w:rPr>
+          <w:lang w:val="en-US" w:eastAsia="en-US"/>
+        </w:rPr>
+        <w:t>gerarchia</w:t>
+      </w:r>
+      <w:proofErr w:type="spellEnd"/>
+      <w:r>
+        <w:rPr>
+          <w:lang w:val="en-US" w:eastAsia="en-US"/>
+        </w:rPr>
+        <w:t xml:space="preserve"> di </w:t>
+      </w:r>
+      <w:proofErr w:type="spellStart"/>
+      <w:r>
+        <w:rPr>
+          <w:lang w:val="en-US" w:eastAsia="en-US"/>
+        </w:rPr>
+        <w:t>generalizzazione</w:t>
+      </w:r>
+      <w:proofErr w:type="spellEnd"/>
+      <w:r>
+        <w:rPr>
+          <w:lang w:val="en-US" w:eastAsia="en-US"/>
+        </w:rPr>
+        <w:t xml:space="preserve"> </w:t>
+      </w:r>
+      <w:r>
+        <w:rPr>
+          <w:lang w:val="en-US" w:eastAsia="en-US"/>
+        </w:rPr>
+        <w:t xml:space="preserve">per </w:t>
+      </w:r>
+      <w:proofErr w:type="spellStart"/>
+      <w:r>
+        <w:rPr>
+          <w:lang w:val="en-US" w:eastAsia="en-US"/>
+        </w:rPr>
+        <w:t>rendere</w:t>
       </w:r>
       <w:r>
         <w:rPr>
@@ -2724,59 +2841,242 @@
         </w:rPr>
         <w:t>re</w:t>
       </w:r>
+      <w:proofErr w:type="spellEnd"/>
       <w:r>
         <w:rPr>
           <w:lang w:val="en-US" w:eastAsia="en-US"/>
         </w:rPr>
         <w:t xml:space="preserve"> </w:t>
       </w:r>
-      <w:r>
-        <w:rPr>
-          <w:lang w:val="en-US" w:eastAsia="en-US"/>
-        </w:rPr>
-        <w:t xml:space="preserve">possibile la distinzione dei </w:t>
-      </w:r>
+      <w:proofErr w:type="spellStart"/>
+      <w:r>
+        <w:rPr>
+          <w:lang w:val="en-US" w:eastAsia="en-US"/>
+        </w:rPr>
+        <w:t>possibile</w:t>
+      </w:r>
+      <w:proofErr w:type="spellEnd"/>
+      <w:r>
+        <w:rPr>
+          <w:lang w:val="en-US" w:eastAsia="en-US"/>
+        </w:rPr>
+        <w:t xml:space="preserve"> la </w:t>
+      </w:r>
+      <w:proofErr w:type="spellStart"/>
+      <w:r>
+        <w:rPr>
+          <w:lang w:val="en-US" w:eastAsia="en-US"/>
+        </w:rPr>
+        <w:t>distinzione</w:t>
+      </w:r>
+      <w:proofErr w:type="spellEnd"/>
+      <w:r>
+        <w:rPr>
+          <w:lang w:val="en-US" w:eastAsia="en-US"/>
+        </w:rPr>
+        <w:t xml:space="preserve"> </w:t>
+      </w:r>
+      <w:proofErr w:type="spellStart"/>
+      <w:r>
+        <w:rPr>
+          <w:lang w:val="en-US" w:eastAsia="en-US"/>
+        </w:rPr>
+        <w:t>dei</w:t>
+      </w:r>
+      <w:proofErr w:type="spellEnd"/>
+      <w:r>
+        <w:rPr>
+          <w:lang w:val="en-US" w:eastAsia="en-US"/>
+        </w:rPr>
+        <w:t xml:space="preserve"> </w:t>
+      </w:r>
+      <w:proofErr w:type="spellStart"/>
       <w:r>
         <w:rPr>
           <w:lang w:val="en-US" w:eastAsia="en-US"/>
         </w:rPr>
         <w:t>ruoli</w:t>
       </w:r>
+      <w:proofErr w:type="spellEnd"/>
       <w:r>
         <w:rPr>
           <w:lang w:val="en-US" w:eastAsia="en-US"/>
         </w:rPr>
         <w:t xml:space="preserve"> </w:t>
       </w:r>
-      <w:r>
-        <w:rPr>
-          <w:lang w:val="en-US" w:eastAsia="en-US"/>
-        </w:rPr>
-        <w:t>che un utente interno all’azienda può ricoprire</w:t>
-      </w:r>
+      <w:proofErr w:type="spellStart"/>
+      <w:r>
+        <w:rPr>
+          <w:lang w:val="en-US" w:eastAsia="en-US"/>
+        </w:rPr>
+        <w:t>che</w:t>
+      </w:r>
+      <w:proofErr w:type="spellEnd"/>
+      <w:r>
+        <w:rPr>
+          <w:lang w:val="en-US" w:eastAsia="en-US"/>
+        </w:rPr>
+        <w:t xml:space="preserve"> un </w:t>
+      </w:r>
+      <w:proofErr w:type="spellStart"/>
+      <w:r>
+        <w:rPr>
+          <w:lang w:val="en-US" w:eastAsia="en-US"/>
+        </w:rPr>
+        <w:t>utente</w:t>
+      </w:r>
+      <w:proofErr w:type="spellEnd"/>
       <w:r>
         <w:rPr>
           <w:lang w:val="en-US" w:eastAsia="en-US"/>
         </w:rPr>
         <w:t xml:space="preserve"> </w:t>
       </w:r>
-      <w:r>
-        <w:rPr>
-          <w:lang w:val="en-US" w:eastAsia="en-US"/>
-        </w:rPr>
-        <w:t>e delle azioni</w:t>
-      </w:r>
+      <w:proofErr w:type="spellStart"/>
+      <w:r>
+        <w:rPr>
+          <w:lang w:val="en-US" w:eastAsia="en-US"/>
+        </w:rPr>
+        <w:t>interno</w:t>
+      </w:r>
+      <w:proofErr w:type="spellEnd"/>
       <w:r>
         <w:rPr>
           <w:lang w:val="en-US" w:eastAsia="en-US"/>
         </w:rPr>
         <w:t xml:space="preserve"> </w:t>
       </w:r>
-      <w:r>
-        <w:rPr>
-          <w:lang w:val="en-US" w:eastAsia="en-US"/>
-        </w:rPr>
-        <w:t>che quest’ultimo può intraprendere.</w:t>
+      <w:proofErr w:type="spellStart"/>
+      <w:r>
+        <w:rPr>
+          <w:lang w:val="en-US" w:eastAsia="en-US"/>
+        </w:rPr>
+        <w:t>all’azienda</w:t>
+      </w:r>
+      <w:proofErr w:type="spellEnd"/>
+      <w:r>
+        <w:rPr>
+          <w:lang w:val="en-US" w:eastAsia="en-US"/>
+        </w:rPr>
+        <w:t xml:space="preserve"> </w:t>
+      </w:r>
+      <w:proofErr w:type="spellStart"/>
+      <w:r>
+        <w:rPr>
+          <w:lang w:val="en-US" w:eastAsia="en-US"/>
+        </w:rPr>
+        <w:t>può</w:t>
+      </w:r>
+      <w:proofErr w:type="spellEnd"/>
+      <w:r>
+        <w:rPr>
+          <w:lang w:val="en-US" w:eastAsia="en-US"/>
+        </w:rPr>
+        <w:t xml:space="preserve"> </w:t>
+      </w:r>
+      <w:proofErr w:type="spellStart"/>
+      <w:r>
+        <w:rPr>
+          <w:lang w:val="en-US" w:eastAsia="en-US"/>
+        </w:rPr>
+        <w:t>ricoprire</w:t>
+      </w:r>
+      <w:proofErr w:type="spellEnd"/>
+      <w:r>
+        <w:rPr>
+          <w:lang w:val="en-US" w:eastAsia="en-US"/>
+        </w:rPr>
+        <w:t xml:space="preserve"> </w:t>
+      </w:r>
+      <w:r>
+        <w:rPr>
+          <w:lang w:val="en-US" w:eastAsia="en-US"/>
+        </w:rPr>
+        <w:t xml:space="preserve">e </w:t>
+      </w:r>
+      <w:proofErr w:type="spellStart"/>
+      <w:r>
+        <w:rPr>
+          <w:lang w:val="en-US" w:eastAsia="en-US"/>
+        </w:rPr>
+        <w:t>delle</w:t>
+      </w:r>
+      <w:proofErr w:type="spellEnd"/>
+      <w:r>
+        <w:rPr>
+          <w:lang w:val="en-US" w:eastAsia="en-US"/>
+        </w:rPr>
+        <w:t xml:space="preserve"> </w:t>
+      </w:r>
+      <w:proofErr w:type="spellStart"/>
+      <w:r>
+        <w:rPr>
+          <w:lang w:val="en-US" w:eastAsia="en-US"/>
+        </w:rPr>
+        <w:t>azioni</w:t>
+      </w:r>
+      <w:proofErr w:type="spellEnd"/>
+      <w:r>
+        <w:rPr>
+          <w:lang w:val="en-US" w:eastAsia="en-US"/>
+        </w:rPr>
+        <w:t xml:space="preserve"> </w:t>
+      </w:r>
+      <w:proofErr w:type="spellStart"/>
+      <w:r>
+        <w:rPr>
+          <w:lang w:val="en-US" w:eastAsia="en-US"/>
+        </w:rPr>
+        <w:t>che</w:t>
+      </w:r>
+      <w:proofErr w:type="spellEnd"/>
+      <w:r>
+        <w:rPr>
+          <w:lang w:val="en-US" w:eastAsia="en-US"/>
+        </w:rPr>
+        <w:t xml:space="preserve"> </w:t>
+      </w:r>
+      <w:proofErr w:type="spellStart"/>
+      <w:r>
+        <w:rPr>
+          <w:lang w:val="en-US" w:eastAsia="en-US"/>
+        </w:rPr>
+        <w:t>quest’ultimo</w:t>
+      </w:r>
+      <w:proofErr w:type="spellEnd"/>
+      <w:r>
+        <w:rPr>
+          <w:lang w:val="en-US" w:eastAsia="en-US"/>
+        </w:rPr>
+        <w:t xml:space="preserve"> </w:t>
+      </w:r>
+      <w:proofErr w:type="spellStart"/>
+      <w:r>
+        <w:rPr>
+          <w:lang w:val="en-US" w:eastAsia="en-US"/>
+        </w:rPr>
+        <w:t>può</w:t>
+      </w:r>
+      <w:proofErr w:type="spellEnd"/>
+      <w:r>
+        <w:rPr>
+          <w:lang w:val="en-US" w:eastAsia="en-US"/>
+        </w:rPr>
+        <w:t xml:space="preserve"> </w:t>
+      </w:r>
+      <w:proofErr w:type="spellStart"/>
+      <w:r>
+        <w:rPr>
+          <w:lang w:val="en-US" w:eastAsia="en-US"/>
+        </w:rPr>
+        <w:t>intraprendere</w:t>
+      </w:r>
+      <w:proofErr w:type="spellEnd"/>
+      <w:r>
+        <w:rPr>
+          <w:lang w:val="en-US" w:eastAsia="en-US"/>
+        </w:rPr>
+        <w:t>.</w:t>
       </w:r>
     </w:p>
     <w:p>
@@ -2864,7 +3164,84 @@
         <w:rPr>
           <w:lang w:val="en-US" w:eastAsia="en-US"/>
         </w:rPr>
-        <w:t>In un secondo momento sono stati definiti eventuali attribut</w:t>
+        <w:t xml:space="preserve">In un secondo </w:t>
+      </w:r>
+      <w:proofErr w:type="spellStart"/>
+      <w:r>
+        <w:rPr>
+          <w:lang w:val="en-US" w:eastAsia="en-US"/>
+        </w:rPr>
+        <w:t>momento</w:t>
+      </w:r>
+      <w:proofErr w:type="spellEnd"/>
+      <w:r>
+        <w:rPr>
+          <w:lang w:val="en-US" w:eastAsia="en-US"/>
+        </w:rPr>
+        <w:t xml:space="preserve"> </w:t>
+      </w:r>
+      <w:proofErr w:type="spellStart"/>
+      <w:r>
+        <w:rPr>
+          <w:lang w:val="en-US" w:eastAsia="en-US"/>
+        </w:rPr>
+        <w:t>sono</w:t>
+      </w:r>
+      <w:proofErr w:type="spellEnd"/>
+      <w:r>
+        <w:rPr>
+          <w:lang w:val="en-US" w:eastAsia="en-US"/>
+        </w:rPr>
+        <w:t xml:space="preserve"> </w:t>
+      </w:r>
+      <w:proofErr w:type="spellStart"/>
+      <w:r>
+        <w:rPr>
+          <w:lang w:val="en-US" w:eastAsia="en-US"/>
+        </w:rPr>
+        <w:t>stati</w:t>
+      </w:r>
+      <w:proofErr w:type="spellEnd"/>
+      <w:r>
+        <w:rPr>
+          <w:lang w:val="en-US" w:eastAsia="en-US"/>
+        </w:rPr>
+        <w:t xml:space="preserve"> </w:t>
+      </w:r>
+      <w:proofErr w:type="spellStart"/>
+      <w:r>
+        <w:rPr>
+          <w:lang w:val="en-US" w:eastAsia="en-US"/>
+        </w:rPr>
+        <w:t>definiti</w:t>
+      </w:r>
+      <w:proofErr w:type="spellEnd"/>
+      <w:r>
+        <w:rPr>
+          <w:lang w:val="en-US" w:eastAsia="en-US"/>
+        </w:rPr>
+        <w:t xml:space="preserve"> </w:t>
+      </w:r>
+      <w:proofErr w:type="spellStart"/>
+      <w:r>
+        <w:rPr>
+          <w:lang w:val="en-US" w:eastAsia="en-US"/>
+        </w:rPr>
+        <w:t>eventuali</w:t>
+      </w:r>
+      <w:proofErr w:type="spellEnd"/>
+      <w:r>
+        <w:rPr>
+          <w:lang w:val="en-US" w:eastAsia="en-US"/>
+        </w:rPr>
+        <w:t xml:space="preserve"> </w:t>
+      </w:r>
+      <w:proofErr w:type="spellStart"/>
+      <w:r>
+        <w:rPr>
+          <w:lang w:val="en-US" w:eastAsia="en-US"/>
+        </w:rPr>
+        <w:t>attribut</w:t>
       </w:r>
       <w:r>
         <w:rPr>
@@ -2872,11 +3249,54 @@
         </w:rPr>
         <w:t>i</w:t>
       </w:r>
-      <w:r>
-        <w:rPr>
-          <w:lang w:val="en-US" w:eastAsia="en-US"/>
-        </w:rPr>
-        <w:t xml:space="preserve"> per ogni entità e relazione.</w:t>
+      <w:proofErr w:type="spellEnd"/>
+      <w:r>
+        <w:rPr>
+          <w:lang w:val="en-US" w:eastAsia="en-US"/>
+        </w:rPr>
+        <w:t xml:space="preserve"> per </w:t>
+      </w:r>
+      <w:proofErr w:type="spellStart"/>
+      <w:r>
+        <w:rPr>
+          <w:lang w:val="en-US" w:eastAsia="en-US"/>
+        </w:rPr>
+        <w:t>ogni</w:t>
+      </w:r>
+      <w:proofErr w:type="spellEnd"/>
+      <w:r>
+        <w:rPr>
+          <w:lang w:val="en-US" w:eastAsia="en-US"/>
+        </w:rPr>
+        <w:t xml:space="preserve"> </w:t>
+      </w:r>
+      <w:proofErr w:type="spellStart"/>
+      <w:r>
+        <w:rPr>
+          <w:lang w:val="en-US" w:eastAsia="en-US"/>
+        </w:rPr>
+        <w:t>entità</w:t>
+      </w:r>
+      <w:proofErr w:type="spellEnd"/>
+      <w:r>
+        <w:rPr>
+          <w:lang w:val="en-US" w:eastAsia="en-US"/>
+        </w:rPr>
+        <w:t xml:space="preserve"> e </w:t>
+      </w:r>
+      <w:proofErr w:type="spellStart"/>
+      <w:r>
+        <w:rPr>
+          <w:lang w:val="en-US" w:eastAsia="en-US"/>
+        </w:rPr>
+        <w:t>relazione</w:t>
+      </w:r>
+      <w:proofErr w:type="spellEnd"/>
+      <w:r>
+        <w:rPr>
+          <w:lang w:val="en-US" w:eastAsia="en-US"/>
+        </w:rPr>
+        <w:t>.</w:t>
       </w:r>
       <w:r>
         <w:rPr>
@@ -2895,7 +3315,168 @@
         <w:rPr>
           <w:lang w:val="en-US" w:eastAsia="en-US"/>
         </w:rPr>
-        <w:t xml:space="preserve"> che nella descrizione del minimondo affidata non ne erano esplicitamente presenti, ne sono stati scelti quant</w:t>
+        <w:t xml:space="preserve"> </w:t>
+      </w:r>
+      <w:proofErr w:type="spellStart"/>
+      <w:r>
+        <w:rPr>
+          <w:lang w:val="en-US" w:eastAsia="en-US"/>
+        </w:rPr>
+        <w:t>che</w:t>
+      </w:r>
+      <w:proofErr w:type="spellEnd"/>
+      <w:r>
+        <w:rPr>
+          <w:lang w:val="en-US" w:eastAsia="en-US"/>
+        </w:rPr>
+        <w:t xml:space="preserve"> </w:t>
+      </w:r>
+      <w:proofErr w:type="spellStart"/>
+      <w:r>
+        <w:rPr>
+          <w:lang w:val="en-US" w:eastAsia="en-US"/>
+        </w:rPr>
+        <w:t>nella</w:t>
+      </w:r>
+      <w:proofErr w:type="spellEnd"/>
+      <w:r>
+        <w:rPr>
+          <w:lang w:val="en-US" w:eastAsia="en-US"/>
+        </w:rPr>
+        <w:t xml:space="preserve"> </w:t>
+      </w:r>
+      <w:proofErr w:type="spellStart"/>
+      <w:r>
+        <w:rPr>
+          <w:lang w:val="en-US" w:eastAsia="en-US"/>
+        </w:rPr>
+        <w:t>descrizione</w:t>
+      </w:r>
+      <w:proofErr w:type="spellEnd"/>
+      <w:r>
+        <w:rPr>
+          <w:lang w:val="en-US" w:eastAsia="en-US"/>
+        </w:rPr>
+        <w:t xml:space="preserve"> del </w:t>
+      </w:r>
+      <w:proofErr w:type="spellStart"/>
+      <w:r>
+        <w:rPr>
+          <w:lang w:val="en-US" w:eastAsia="en-US"/>
+        </w:rPr>
+        <w:t>minimondo</w:t>
+      </w:r>
+      <w:proofErr w:type="spellEnd"/>
+      <w:r>
+        <w:rPr>
+          <w:lang w:val="en-US" w:eastAsia="en-US"/>
+        </w:rPr>
+        <w:t xml:space="preserve"> </w:t>
+      </w:r>
+      <w:proofErr w:type="spellStart"/>
+      <w:r>
+        <w:rPr>
+          <w:lang w:val="en-US" w:eastAsia="en-US"/>
+        </w:rPr>
+        <w:t>affidata</w:t>
+      </w:r>
+      <w:proofErr w:type="spellEnd"/>
+      <w:r>
+        <w:rPr>
+          <w:lang w:val="en-US" w:eastAsia="en-US"/>
+        </w:rPr>
+        <w:t xml:space="preserve"> non ne </w:t>
+      </w:r>
+      <w:proofErr w:type="spellStart"/>
+      <w:r>
+        <w:rPr>
+          <w:lang w:val="en-US" w:eastAsia="en-US"/>
+        </w:rPr>
+        <w:t>erano</w:t>
+      </w:r>
+      <w:proofErr w:type="spellEnd"/>
+      <w:r>
+        <w:rPr>
+          <w:lang w:val="en-US" w:eastAsia="en-US"/>
+        </w:rPr>
+        <w:t xml:space="preserve"> </w:t>
+      </w:r>
+      <w:proofErr w:type="spellStart"/>
+      <w:r>
+        <w:rPr>
+          <w:lang w:val="en-US" w:eastAsia="en-US"/>
+        </w:rPr>
+        <w:t>esplicitamente</w:t>
+      </w:r>
+      <w:proofErr w:type="spellEnd"/>
+      <w:r>
+        <w:rPr>
+          <w:lang w:val="en-US" w:eastAsia="en-US"/>
+        </w:rPr>
+        <w:t xml:space="preserve"> </w:t>
+      </w:r>
+      <w:proofErr w:type="spellStart"/>
+      <w:r>
+        <w:rPr>
+          <w:lang w:val="en-US" w:eastAsia="en-US"/>
+        </w:rPr>
+        <w:t>presenti</w:t>
+      </w:r>
+      <w:proofErr w:type="spellEnd"/>
+      <w:r>
+        <w:rPr>
+          <w:lang w:val="en-US" w:eastAsia="en-US"/>
+        </w:rPr>
+        <w:t xml:space="preserve">, ne </w:t>
+      </w:r>
+      <w:proofErr w:type="spellStart"/>
+      <w:r>
+        <w:rPr>
+          <w:lang w:val="en-US" w:eastAsia="en-US"/>
+        </w:rPr>
+        <w:t>sono</w:t>
+      </w:r>
+      <w:proofErr w:type="spellEnd"/>
+      <w:r>
+        <w:rPr>
+          <w:lang w:val="en-US" w:eastAsia="en-US"/>
+        </w:rPr>
+        <w:t xml:space="preserve"> </w:t>
+      </w:r>
+      <w:proofErr w:type="spellStart"/>
+      <w:r>
+        <w:rPr>
+          <w:lang w:val="en-US" w:eastAsia="en-US"/>
+        </w:rPr>
+        <w:t>stati</w:t>
+      </w:r>
+      <w:proofErr w:type="spellEnd"/>
+      <w:r>
+        <w:rPr>
+          <w:lang w:val="en-US" w:eastAsia="en-US"/>
+        </w:rPr>
+        <w:t xml:space="preserve"> </w:t>
+      </w:r>
+      <w:proofErr w:type="spellStart"/>
+      <w:r>
+        <w:rPr>
+          <w:lang w:val="en-US" w:eastAsia="en-US"/>
+        </w:rPr>
+        <w:t>scelti</w:t>
+      </w:r>
+      <w:proofErr w:type="spellEnd"/>
+      <w:r>
+        <w:rPr>
+          <w:lang w:val="en-US" w:eastAsia="en-US"/>
+        </w:rPr>
+        <w:t xml:space="preserve"> </w:t>
+      </w:r>
+      <w:proofErr w:type="spellStart"/>
+      <w:r>
+        <w:rPr>
+          <w:lang w:val="en-US" w:eastAsia="en-US"/>
+        </w:rPr>
+        <w:t>quant</w:t>
       </w:r>
       <w:r>
         <w:rPr>
@@ -2903,11 +3484,47 @@
         </w:rPr>
         <w:t>i</w:t>
       </w:r>
-      <w:r>
-        <w:rPr>
-          <w:lang w:val="en-US" w:eastAsia="en-US"/>
-        </w:rPr>
-        <w:t xml:space="preserve"> bastano ad una identificazion</w:t>
+      <w:proofErr w:type="spellEnd"/>
+      <w:r>
+        <w:rPr>
+          <w:lang w:val="en-US" w:eastAsia="en-US"/>
+        </w:rPr>
+        <w:t xml:space="preserve"> </w:t>
+      </w:r>
+      <w:proofErr w:type="spellStart"/>
+      <w:r>
+        <w:rPr>
+          <w:lang w:val="en-US" w:eastAsia="en-US"/>
+        </w:rPr>
+        <w:t>bastano</w:t>
+      </w:r>
+      <w:proofErr w:type="spellEnd"/>
+      <w:r>
+        <w:rPr>
+          <w:lang w:val="en-US" w:eastAsia="en-US"/>
+        </w:rPr>
+        <w:t xml:space="preserve"> ad </w:t>
+      </w:r>
+      <w:proofErr w:type="spellStart"/>
+      <w:r>
+        <w:rPr>
+          <w:lang w:val="en-US" w:eastAsia="en-US"/>
+        </w:rPr>
+        <w:t>una</w:t>
+      </w:r>
+      <w:proofErr w:type="spellEnd"/>
+      <w:r>
+        <w:rPr>
+          <w:lang w:val="en-US" w:eastAsia="en-US"/>
+        </w:rPr>
+        <w:t xml:space="preserve"> </w:t>
+      </w:r>
+      <w:proofErr w:type="spellStart"/>
+      <w:r>
+        <w:rPr>
+          <w:lang w:val="en-US" w:eastAsia="en-US"/>
+        </w:rPr>
+        <w:t>identificazion</w:t>
       </w:r>
       <w:r>
         <w:rPr>
@@ -2915,12 +3532,63 @@
         </w:rPr>
         <w:t>e</w:t>
       </w:r>
-      <w:r>
-        <w:rPr>
-          <w:lang w:val="en-US" w:eastAsia="en-US"/>
-        </w:rPr>
-        <w:t xml:space="preserve"> dell’oggetto e al corretto funzionamento dell’applicativo</w:t>
-      </w:r>
+      <w:proofErr w:type="spellEnd"/>
+      <w:r>
+        <w:rPr>
+          <w:lang w:val="en-US" w:eastAsia="en-US"/>
+        </w:rPr>
+        <w:t xml:space="preserve"> </w:t>
+      </w:r>
+      <w:proofErr w:type="spellStart"/>
+      <w:r>
+        <w:rPr>
+          <w:lang w:val="en-US" w:eastAsia="en-US"/>
+        </w:rPr>
+        <w:t>dell’oggetto</w:t>
+      </w:r>
+      <w:proofErr w:type="spellEnd"/>
+      <w:r>
+        <w:rPr>
+          <w:lang w:val="en-US" w:eastAsia="en-US"/>
+        </w:rPr>
+        <w:t xml:space="preserve"> e al </w:t>
+      </w:r>
+      <w:proofErr w:type="spellStart"/>
+      <w:r>
+        <w:rPr>
+          <w:lang w:val="en-US" w:eastAsia="en-US"/>
+        </w:rPr>
+        <w:t>corretto</w:t>
+      </w:r>
+      <w:proofErr w:type="spellEnd"/>
+      <w:r>
+        <w:rPr>
+          <w:lang w:val="en-US" w:eastAsia="en-US"/>
+        </w:rPr>
+        <w:t xml:space="preserve"> </w:t>
+      </w:r>
+      <w:proofErr w:type="spellStart"/>
+      <w:r>
+        <w:rPr>
+          <w:lang w:val="en-US" w:eastAsia="en-US"/>
+        </w:rPr>
+        <w:t>funzionamento</w:t>
+      </w:r>
+      <w:proofErr w:type="spellEnd"/>
+      <w:r>
+        <w:rPr>
+          <w:lang w:val="en-US" w:eastAsia="en-US"/>
+        </w:rPr>
+        <w:t xml:space="preserve"> </w:t>
+      </w:r>
+      <w:proofErr w:type="spellStart"/>
+      <w:r>
+        <w:rPr>
+          <w:lang w:val="en-US" w:eastAsia="en-US"/>
+        </w:rPr>
+        <w:t>dell’applicativo</w:t>
+      </w:r>
+      <w:proofErr w:type="spellEnd"/>
       <w:r>
         <w:rPr>
           <w:lang w:val="en-US" w:eastAsia="en-US"/>
@@ -3139,8 +3807,13 @@
       <w:pPr>
         <w:pStyle w:val="Titolo3"/>
       </w:pPr>
-      <w:r>
-        <w:t>Integrazione finale</w:t>
+      <w:proofErr w:type="spellStart"/>
+      <w:r>
+        <w:t>Integrazione</w:t>
+      </w:r>
+      <w:proofErr w:type="spellEnd"/>
+      <w:r>
+        <w:t xml:space="preserve"> finale</w:t>
       </w:r>
     </w:p>
     <w:p>
@@ -3149,11 +3822,257 @@
           <w:lang w:val="en-US" w:eastAsia="en-US"/>
         </w:rPr>
       </w:pPr>
-      <w:r>
-        <w:rPr>
-          <w:lang w:val="en-US" w:eastAsia="en-US"/>
-        </w:rPr>
-        <w:t>Poiché ogni concetto era presente dalla prima stesura dello schema non sono stati necessari passi di integrazione, né si sono presentati conflitti strutturali o sui nomi.</w:t>
+      <w:proofErr w:type="spellStart"/>
+      <w:r>
+        <w:rPr>
+          <w:lang w:val="en-US" w:eastAsia="en-US"/>
+        </w:rPr>
+        <w:t>Poiché</w:t>
+      </w:r>
+      <w:proofErr w:type="spellEnd"/>
+      <w:r>
+        <w:rPr>
+          <w:lang w:val="en-US" w:eastAsia="en-US"/>
+        </w:rPr>
+        <w:t xml:space="preserve"> </w:t>
+      </w:r>
+      <w:proofErr w:type="spellStart"/>
+      <w:r>
+        <w:rPr>
+          <w:lang w:val="en-US" w:eastAsia="en-US"/>
+        </w:rPr>
+        <w:t>ogni</w:t>
+      </w:r>
+      <w:proofErr w:type="spellEnd"/>
+      <w:r>
+        <w:rPr>
+          <w:lang w:val="en-US" w:eastAsia="en-US"/>
+        </w:rPr>
+        <w:t xml:space="preserve"> </w:t>
+      </w:r>
+      <w:proofErr w:type="spellStart"/>
+      <w:r>
+        <w:rPr>
+          <w:lang w:val="en-US" w:eastAsia="en-US"/>
+        </w:rPr>
+        <w:t>concetto</w:t>
+      </w:r>
+      <w:proofErr w:type="spellEnd"/>
+      <w:r>
+        <w:rPr>
+          <w:lang w:val="en-US" w:eastAsia="en-US"/>
+        </w:rPr>
+        <w:t xml:space="preserve"> era </w:t>
+      </w:r>
+      <w:proofErr w:type="spellStart"/>
+      <w:r>
+        <w:rPr>
+          <w:lang w:val="en-US" w:eastAsia="en-US"/>
+        </w:rPr>
+        <w:t>presente</w:t>
+      </w:r>
+      <w:proofErr w:type="spellEnd"/>
+      <w:r>
+        <w:rPr>
+          <w:lang w:val="en-US" w:eastAsia="en-US"/>
+        </w:rPr>
+        <w:t xml:space="preserve"> </w:t>
+      </w:r>
+      <w:proofErr w:type="spellStart"/>
+      <w:r>
+        <w:rPr>
+          <w:lang w:val="en-US" w:eastAsia="en-US"/>
+        </w:rPr>
+        <w:t>dalla</w:t>
+      </w:r>
+      <w:proofErr w:type="spellEnd"/>
+      <w:r>
+        <w:rPr>
+          <w:lang w:val="en-US" w:eastAsia="en-US"/>
+        </w:rPr>
+        <w:t xml:space="preserve"> prima </w:t>
+      </w:r>
+      <w:proofErr w:type="spellStart"/>
+      <w:r>
+        <w:rPr>
+          <w:lang w:val="en-US" w:eastAsia="en-US"/>
+        </w:rPr>
+        <w:t>stesura</w:t>
+      </w:r>
+      <w:proofErr w:type="spellEnd"/>
+      <w:r>
+        <w:rPr>
+          <w:lang w:val="en-US" w:eastAsia="en-US"/>
+        </w:rPr>
+        <w:t xml:space="preserve"> </w:t>
+      </w:r>
+      <w:proofErr w:type="spellStart"/>
+      <w:r>
+        <w:rPr>
+          <w:lang w:val="en-US" w:eastAsia="en-US"/>
+        </w:rPr>
+        <w:t>dello</w:t>
+      </w:r>
+      <w:proofErr w:type="spellEnd"/>
+      <w:r>
+        <w:rPr>
+          <w:lang w:val="en-US" w:eastAsia="en-US"/>
+        </w:rPr>
+        <w:t xml:space="preserve"> schema non </w:t>
+      </w:r>
+      <w:proofErr w:type="spellStart"/>
+      <w:r>
+        <w:rPr>
+          <w:lang w:val="en-US" w:eastAsia="en-US"/>
+        </w:rPr>
+        <w:t>sono</w:t>
+      </w:r>
+      <w:proofErr w:type="spellEnd"/>
+      <w:r>
+        <w:rPr>
+          <w:lang w:val="en-US" w:eastAsia="en-US"/>
+        </w:rPr>
+        <w:t xml:space="preserve"> </w:t>
+      </w:r>
+      <w:proofErr w:type="spellStart"/>
+      <w:r>
+        <w:rPr>
+          <w:lang w:val="en-US" w:eastAsia="en-US"/>
+        </w:rPr>
+        <w:t>stati</w:t>
+      </w:r>
+      <w:proofErr w:type="spellEnd"/>
+      <w:r>
+        <w:rPr>
+          <w:lang w:val="en-US" w:eastAsia="en-US"/>
+        </w:rPr>
+        <w:t xml:space="preserve"> </w:t>
+      </w:r>
+      <w:proofErr w:type="spellStart"/>
+      <w:r>
+        <w:rPr>
+          <w:lang w:val="en-US" w:eastAsia="en-US"/>
+        </w:rPr>
+        <w:t>necessari</w:t>
+      </w:r>
+      <w:proofErr w:type="spellEnd"/>
+      <w:r>
+        <w:rPr>
+          <w:lang w:val="en-US" w:eastAsia="en-US"/>
+        </w:rPr>
+        <w:t xml:space="preserve"> </w:t>
+      </w:r>
+      <w:proofErr w:type="spellStart"/>
+      <w:r>
+        <w:rPr>
+          <w:lang w:val="en-US" w:eastAsia="en-US"/>
+        </w:rPr>
+        <w:t>passi</w:t>
+      </w:r>
+      <w:proofErr w:type="spellEnd"/>
+      <w:r>
+        <w:rPr>
+          <w:lang w:val="en-US" w:eastAsia="en-US"/>
+        </w:rPr>
+        <w:t xml:space="preserve"> di </w:t>
+      </w:r>
+      <w:proofErr w:type="spellStart"/>
+      <w:r>
+        <w:rPr>
+          <w:lang w:val="en-US" w:eastAsia="en-US"/>
+        </w:rPr>
+        <w:t>integrazione</w:t>
+      </w:r>
+      <w:proofErr w:type="spellEnd"/>
+      <w:r>
+        <w:rPr>
+          <w:lang w:val="en-US" w:eastAsia="en-US"/>
+        </w:rPr>
+        <w:t xml:space="preserve">, né </w:t>
+      </w:r>
+      <w:proofErr w:type="spellStart"/>
+      <w:r>
+        <w:rPr>
+          <w:lang w:val="en-US" w:eastAsia="en-US"/>
+        </w:rPr>
+        <w:t>si</w:t>
+      </w:r>
+      <w:proofErr w:type="spellEnd"/>
+      <w:r>
+        <w:rPr>
+          <w:lang w:val="en-US" w:eastAsia="en-US"/>
+        </w:rPr>
+        <w:t xml:space="preserve"> </w:t>
+      </w:r>
+      <w:proofErr w:type="spellStart"/>
+      <w:r>
+        <w:rPr>
+          <w:lang w:val="en-US" w:eastAsia="en-US"/>
+        </w:rPr>
+        <w:t>sono</w:t>
+      </w:r>
+      <w:proofErr w:type="spellEnd"/>
+      <w:r>
+        <w:rPr>
+          <w:lang w:val="en-US" w:eastAsia="en-US"/>
+        </w:rPr>
+        <w:t xml:space="preserve"> </w:t>
+      </w:r>
+      <w:proofErr w:type="spellStart"/>
+      <w:r>
+        <w:rPr>
+          <w:lang w:val="en-US" w:eastAsia="en-US"/>
+        </w:rPr>
+        <w:t>presentati</w:t>
+      </w:r>
+      <w:proofErr w:type="spellEnd"/>
+      <w:r>
+        <w:rPr>
+          <w:lang w:val="en-US" w:eastAsia="en-US"/>
+        </w:rPr>
+        <w:t xml:space="preserve"> </w:t>
+      </w:r>
+      <w:proofErr w:type="spellStart"/>
+      <w:r>
+        <w:rPr>
+          <w:lang w:val="en-US" w:eastAsia="en-US"/>
+        </w:rPr>
+        <w:t>conflitti</w:t>
+      </w:r>
+      <w:proofErr w:type="spellEnd"/>
+      <w:r>
+        <w:rPr>
+          <w:lang w:val="en-US" w:eastAsia="en-US"/>
+        </w:rPr>
+        <w:t xml:space="preserve"> </w:t>
+      </w:r>
+      <w:proofErr w:type="spellStart"/>
+      <w:r>
+        <w:rPr>
+          <w:lang w:val="en-US" w:eastAsia="en-US"/>
+        </w:rPr>
+        <w:t>strutturali</w:t>
+      </w:r>
+      <w:proofErr w:type="spellEnd"/>
+      <w:r>
+        <w:rPr>
+          <w:lang w:val="en-US" w:eastAsia="en-US"/>
+        </w:rPr>
+        <w:t xml:space="preserve"> o sui </w:t>
+      </w:r>
+      <w:proofErr w:type="spellStart"/>
+      <w:r>
+        <w:rPr>
+          <w:lang w:val="en-US" w:eastAsia="en-US"/>
+        </w:rPr>
+        <w:t>nomi</w:t>
+      </w:r>
+      <w:proofErr w:type="spellEnd"/>
+      <w:r>
+        <w:rPr>
+          <w:lang w:val="en-US" w:eastAsia="en-US"/>
+        </w:rPr>
+        <w:t>.</w:t>
       </w:r>
     </w:p>
     <w:p>
@@ -3513,7 +4432,15 @@
               <w:spacing w:line="240" w:lineRule="auto"/>
             </w:pPr>
             <w:r>
-              <w:t>Matricola, NomeLavoratore, Cognome</w:t>
+              <w:t xml:space="preserve">Matricola, </w:t>
+            </w:r>
+            <w:proofErr w:type="spellStart"/>
+            <w:r>
+              <w:t>NomeLavoratore</w:t>
+            </w:r>
+            <w:proofErr w:type="spellEnd"/>
+            <w:r>
+              <w:t>, Cognome</w:t>
             </w:r>
           </w:p>
         </w:tc>
@@ -3599,7 +4526,15 @@
               <w:spacing w:line="240" w:lineRule="auto"/>
             </w:pPr>
             <w:r>
-              <w:t>Matricola, NomeLavoratore, Cognome</w:t>
+              <w:t xml:space="preserve">Matricola, </w:t>
+            </w:r>
+            <w:proofErr w:type="spellStart"/>
+            <w:r>
+              <w:t>NomeLavoratore</w:t>
+            </w:r>
+            <w:proofErr w:type="spellEnd"/>
+            <w:r>
+              <w:t>, Cognome</w:t>
             </w:r>
           </w:p>
         </w:tc>
@@ -3685,7 +4620,15 @@
               <w:spacing w:line="240" w:lineRule="auto"/>
             </w:pPr>
             <w:r>
-              <w:t>Matricola, NomeLavoratore, Cognome</w:t>
+              <w:t xml:space="preserve">Matricola, </w:t>
+            </w:r>
+            <w:proofErr w:type="spellStart"/>
+            <w:r>
+              <w:t>NomeLavoratore</w:t>
+            </w:r>
+            <w:proofErr w:type="spellEnd"/>
+            <w:r>
+              <w:t>, Cognome</w:t>
             </w:r>
           </w:p>
         </w:tc>
@@ -3771,9 +4714,11 @@
             <w:pPr>
               <w:spacing w:line="240" w:lineRule="auto"/>
             </w:pPr>
+            <w:proofErr w:type="spellStart"/>
             <w:r>
               <w:t>NomeCanale</w:t>
             </w:r>
+            <w:proofErr w:type="spellEnd"/>
           </w:p>
         </w:tc>
         <w:tc>
@@ -3792,9 +4737,15 @@
             <w:pPr>
               <w:spacing w:line="240" w:lineRule="auto"/>
             </w:pPr>
-            <w:r>
-              <w:t xml:space="preserve">NomeCanale, </w:t>
-            </w:r>
+            <w:proofErr w:type="spellStart"/>
+            <w:r>
+              <w:t>NomeCanale</w:t>
+            </w:r>
+            <w:proofErr w:type="spellEnd"/>
+            <w:r>
+              <w:t xml:space="preserve">, </w:t>
+            </w:r>
+            <w:proofErr w:type="spellStart"/>
             <w:r>
               <w:rPr>
                 <w:highlight w:val="red"/>
@@ -3807,6 +4758,7 @@
               </w:rPr>
               <w:t>Progetto</w:t>
             </w:r>
+            <w:proofErr w:type="spellEnd"/>
           </w:p>
         </w:tc>
       </w:tr>
@@ -3869,11 +4821,21 @@
             <w:pPr>
               <w:spacing w:line="240" w:lineRule="auto"/>
             </w:pPr>
-            <w:r>
-              <w:t xml:space="preserve">DataInvio, </w:t>
-            </w:r>
-            <w:r>
-              <w:t xml:space="preserve">OrarioInvio, </w:t>
+            <w:proofErr w:type="spellStart"/>
+            <w:r>
+              <w:t>DataInvio</w:t>
+            </w:r>
+            <w:proofErr w:type="spellEnd"/>
+            <w:r>
+              <w:t xml:space="preserve">, </w:t>
+            </w:r>
+            <w:proofErr w:type="spellStart"/>
+            <w:r>
+              <w:t>OrarioInvio</w:t>
+            </w:r>
+            <w:proofErr w:type="spellEnd"/>
+            <w:r>
+              <w:t xml:space="preserve">, </w:t>
             </w:r>
             <w:r>
               <w:t>Testo</w:t>
@@ -3896,11 +4858,24 @@
             <w:pPr>
               <w:spacing w:line="240" w:lineRule="auto"/>
             </w:pPr>
-            <w:r>
-              <w:t>DataInvio,</w:t>
-            </w:r>
-            <w:r>
-              <w:t xml:space="preserve"> OrarioInvio,</w:t>
+            <w:proofErr w:type="spellStart"/>
+            <w:r>
+              <w:t>DataInvio</w:t>
+            </w:r>
+            <w:proofErr w:type="spellEnd"/>
+            <w:r>
+              <w:t>,</w:t>
+            </w:r>
+            <w:r>
+              <w:t xml:space="preserve"> </w:t>
+            </w:r>
+            <w:proofErr w:type="spellStart"/>
+            <w:r>
+              <w:t>OrarioInvio</w:t>
+            </w:r>
+            <w:proofErr w:type="spellEnd"/>
+            <w:r>
+              <w:t>,</w:t>
             </w:r>
             <w:r>
               <w:t xml:space="preserve"> </w:t>
@@ -3976,9 +4951,35 @@
             <w:pPr>
               <w:spacing w:line="240" w:lineRule="auto"/>
             </w:pPr>
-            <w:r>
-              <w:t>IDProgetto, NomeProgetto, DataInizio, DataFine</w:t>
-            </w:r>
+            <w:proofErr w:type="spellStart"/>
+            <w:r>
+              <w:t>IDProgetto</w:t>
+            </w:r>
+            <w:proofErr w:type="spellEnd"/>
+            <w:r>
+              <w:t xml:space="preserve">, </w:t>
+            </w:r>
+            <w:proofErr w:type="spellStart"/>
+            <w:r>
+              <w:t>NomeProgetto</w:t>
+            </w:r>
+            <w:proofErr w:type="spellEnd"/>
+            <w:r>
+              <w:t xml:space="preserve">, </w:t>
+            </w:r>
+            <w:proofErr w:type="spellStart"/>
+            <w:r>
+              <w:t>DataInizio</w:t>
+            </w:r>
+            <w:proofErr w:type="spellEnd"/>
+            <w:r>
+              <w:t xml:space="preserve">, </w:t>
+            </w:r>
+            <w:proofErr w:type="spellStart"/>
+            <w:r>
+              <w:t>DataFine</w:t>
+            </w:r>
+            <w:proofErr w:type="spellEnd"/>
           </w:p>
         </w:tc>
         <w:tc>
@@ -3997,12 +4998,14 @@
             <w:pPr>
               <w:spacing w:line="240" w:lineRule="auto"/>
             </w:pPr>
+            <w:proofErr w:type="spellStart"/>
             <w:r>
               <w:t>ID</w:t>
             </w:r>
             <w:r>
               <w:t>Progetto</w:t>
             </w:r>
+            <w:proofErr w:type="spellEnd"/>
           </w:p>
         </w:tc>
       </w:tr>
@@ -5308,7 +6311,7 @@
               <w:spacing w:line="240" w:lineRule="auto"/>
             </w:pPr>
             <w:r>
-              <w:t>01</w:t>
+              <w:t>OP1</w:t>
             </w:r>
           </w:p>
         </w:tc>
@@ -5351,7 +6354,10 @@
               <w:jc w:val="center"/>
             </w:pPr>
             <w:r>
-              <w:t>50/anno</w:t>
+              <w:t>5</w:t>
+            </w:r>
+            <w:r>
+              <w:t>0/anno</w:t>
             </w:r>
           </w:p>
         </w:tc>
@@ -5374,7 +6380,7 @@
               <w:spacing w:line="240" w:lineRule="auto"/>
             </w:pPr>
             <w:r>
-              <w:t>02</w:t>
+              <w:t>OP2</w:t>
             </w:r>
           </w:p>
         </w:tc>
@@ -5417,7 +6423,7 @@
               <w:jc w:val="center"/>
             </w:pPr>
             <w:r>
-              <w:t>200/anno</w:t>
+              <w:t>15/mese</w:t>
             </w:r>
           </w:p>
         </w:tc>
@@ -5440,7 +6446,7 @@
               <w:spacing w:line="240" w:lineRule="auto"/>
             </w:pPr>
             <w:r>
-              <w:t>03</w:t>
+              <w:t>OP3</w:t>
             </w:r>
           </w:p>
         </w:tc>
@@ -5459,9 +6465,16 @@
           <w:p>
             <w:pPr>
               <w:spacing w:line="240" w:lineRule="auto"/>
-            </w:pPr>
-            <w:r>
-              <w:t>Scrittura di un messaggio</w:t>
+              <w:jc w:val="left"/>
+            </w:pPr>
+            <w:r>
+              <w:t xml:space="preserve">Assegnazione di un </w:t>
+            </w:r>
+            <w:r>
+              <w:t>lavoratore</w:t>
+            </w:r>
+            <w:r>
+              <w:t xml:space="preserve"> ad un progetto</w:t>
             </w:r>
           </w:p>
         </w:tc>
@@ -5483,10 +6496,7 @@
               <w:jc w:val="center"/>
             </w:pPr>
             <w:r>
-              <w:t>5000</w:t>
-            </w:r>
-            <w:r>
-              <w:t>/giorno</w:t>
+              <w:t>100/mese</w:t>
             </w:r>
           </w:p>
         </w:tc>
@@ -5508,6 +6518,9 @@
             <w:pPr>
               <w:spacing w:line="240" w:lineRule="auto"/>
             </w:pPr>
+            <w:r>
+              <w:t>OP4</w:t>
+            </w:r>
           </w:p>
         </w:tc>
         <w:tc>
@@ -5525,7 +6538,14 @@
           <w:p>
             <w:pPr>
               <w:spacing w:line="240" w:lineRule="auto"/>
-            </w:pPr>
+              <w:jc w:val="left"/>
+            </w:pPr>
+            <w:r>
+              <w:t xml:space="preserve">Assegnazione di un </w:t>
+            </w:r>
+            <w:r>
+              <w:t>capoprogetto ad un progetto</w:t>
+            </w:r>
           </w:p>
         </w:tc>
         <w:tc>
@@ -5545,6 +6565,279 @@
               <w:spacing w:line="240" w:lineRule="auto"/>
               <w:jc w:val="center"/>
             </w:pPr>
+            <w:r>
+              <w:t>20/mese</w:t>
+            </w:r>
+          </w:p>
+        </w:tc>
+      </w:tr>
+      <w:tr>
+        <w:tc>
+          <w:tcPr>
+            <w:tcW w:w="834" w:type="dxa"/>
+            <w:tcBorders>
+              <w:top w:val="single" w:sz="4" w:space="0" w:color="auto"/>
+              <w:left w:val="single" w:sz="4" w:space="0" w:color="auto"/>
+              <w:bottom w:val="single" w:sz="4" w:space="0" w:color="auto"/>
+              <w:right w:val="single" w:sz="4" w:space="0" w:color="auto"/>
+              <w:tl2br w:val="nil"/>
+              <w:tr2bl w:val="nil"/>
+            </w:tcBorders>
+          </w:tcPr>
+          <w:p>
+            <w:pPr>
+              <w:spacing w:line="240" w:lineRule="auto"/>
+            </w:pPr>
+            <w:r>
+              <w:t>OP5</w:t>
+            </w:r>
+          </w:p>
+        </w:tc>
+        <w:tc>
+          <w:tcPr>
+            <w:tcW w:w="4339" w:type="dxa"/>
+            <w:tcBorders>
+              <w:top w:val="single" w:sz="4" w:space="0" w:color="auto"/>
+              <w:left w:val="single" w:sz="4" w:space="0" w:color="auto"/>
+              <w:bottom w:val="single" w:sz="4" w:space="0" w:color="auto"/>
+              <w:right w:val="single" w:sz="4" w:space="0" w:color="auto"/>
+              <w:tl2br w:val="nil"/>
+              <w:tr2bl w:val="nil"/>
+            </w:tcBorders>
+          </w:tcPr>
+          <w:p>
+            <w:pPr>
+              <w:spacing w:line="240" w:lineRule="auto"/>
+            </w:pPr>
+            <w:r>
+              <w:t>Scrittura di un messaggio</w:t>
+            </w:r>
+          </w:p>
+        </w:tc>
+        <w:tc>
+          <w:tcPr>
+            <w:tcW w:w="4789" w:type="dxa"/>
+            <w:tcBorders>
+              <w:top w:val="single" w:sz="4" w:space="0" w:color="auto"/>
+              <w:left w:val="single" w:sz="4" w:space="0" w:color="auto"/>
+              <w:bottom w:val="single" w:sz="4" w:space="0" w:color="auto"/>
+              <w:right w:val="single" w:sz="4" w:space="0" w:color="auto"/>
+              <w:tl2br w:val="nil"/>
+              <w:tr2bl w:val="nil"/>
+            </w:tcBorders>
+          </w:tcPr>
+          <w:p>
+            <w:pPr>
+              <w:spacing w:line="240" w:lineRule="auto"/>
+              <w:jc w:val="center"/>
+            </w:pPr>
+            <w:r>
+              <w:t>5000</w:t>
+            </w:r>
+            <w:r>
+              <w:t>/giorno</w:t>
+            </w:r>
+          </w:p>
+        </w:tc>
+      </w:tr>
+      <w:tr>
+        <w:tc>
+          <w:tcPr>
+            <w:tcW w:w="834" w:type="dxa"/>
+            <w:tcBorders>
+              <w:top w:val="single" w:sz="4" w:space="0" w:color="auto"/>
+              <w:left w:val="single" w:sz="4" w:space="0" w:color="auto"/>
+              <w:bottom w:val="single" w:sz="4" w:space="0" w:color="auto"/>
+              <w:right w:val="single" w:sz="4" w:space="0" w:color="auto"/>
+              <w:tl2br w:val="nil"/>
+              <w:tr2bl w:val="nil"/>
+            </w:tcBorders>
+          </w:tcPr>
+          <w:p>
+            <w:pPr>
+              <w:spacing w:line="240" w:lineRule="auto"/>
+            </w:pPr>
+            <w:r>
+              <w:t>OP6</w:t>
+            </w:r>
+          </w:p>
+        </w:tc>
+        <w:tc>
+          <w:tcPr>
+            <w:tcW w:w="4339" w:type="dxa"/>
+            <w:tcBorders>
+              <w:top w:val="single" w:sz="4" w:space="0" w:color="auto"/>
+              <w:left w:val="single" w:sz="4" w:space="0" w:color="auto"/>
+              <w:bottom w:val="single" w:sz="4" w:space="0" w:color="auto"/>
+              <w:right w:val="single" w:sz="4" w:space="0" w:color="auto"/>
+              <w:tl2br w:val="nil"/>
+              <w:tr2bl w:val="nil"/>
+            </w:tcBorders>
+          </w:tcPr>
+          <w:p>
+            <w:pPr>
+              <w:spacing w:line="240" w:lineRule="auto"/>
+            </w:pPr>
+            <w:r>
+              <w:t>Creazione di un canale di comunicazione</w:t>
+            </w:r>
+          </w:p>
+        </w:tc>
+        <w:tc>
+          <w:tcPr>
+            <w:tcW w:w="4789" w:type="dxa"/>
+            <w:tcBorders>
+              <w:top w:val="single" w:sz="4" w:space="0" w:color="auto"/>
+              <w:left w:val="single" w:sz="4" w:space="0" w:color="auto"/>
+              <w:bottom w:val="single" w:sz="4" w:space="0" w:color="auto"/>
+              <w:right w:val="single" w:sz="4" w:space="0" w:color="auto"/>
+              <w:tl2br w:val="nil"/>
+              <w:tr2bl w:val="nil"/>
+            </w:tcBorders>
+          </w:tcPr>
+          <w:p>
+            <w:pPr>
+              <w:spacing w:line="240" w:lineRule="auto"/>
+              <w:jc w:val="center"/>
+            </w:pPr>
+            <w:r>
+              <w:t>100/mese</w:t>
+            </w:r>
+          </w:p>
+        </w:tc>
+      </w:tr>
+      <w:tr>
+        <w:tc>
+          <w:tcPr>
+            <w:tcW w:w="834" w:type="dxa"/>
+            <w:tcBorders>
+              <w:top w:val="single" w:sz="4" w:space="0" w:color="auto"/>
+              <w:left w:val="single" w:sz="4" w:space="0" w:color="auto"/>
+              <w:bottom w:val="single" w:sz="4" w:space="0" w:color="auto"/>
+              <w:right w:val="single" w:sz="4" w:space="0" w:color="auto"/>
+              <w:tl2br w:val="nil"/>
+              <w:tr2bl w:val="nil"/>
+            </w:tcBorders>
+          </w:tcPr>
+          <w:p>
+            <w:pPr>
+              <w:spacing w:line="240" w:lineRule="auto"/>
+            </w:pPr>
+            <w:r>
+              <w:t>OP7</w:t>
+            </w:r>
+          </w:p>
+        </w:tc>
+        <w:tc>
+          <w:tcPr>
+            <w:tcW w:w="4339" w:type="dxa"/>
+            <w:tcBorders>
+              <w:top w:val="single" w:sz="4" w:space="0" w:color="auto"/>
+              <w:left w:val="single" w:sz="4" w:space="0" w:color="auto"/>
+              <w:bottom w:val="single" w:sz="4" w:space="0" w:color="auto"/>
+              <w:right w:val="single" w:sz="4" w:space="0" w:color="auto"/>
+              <w:tl2br w:val="nil"/>
+              <w:tr2bl w:val="nil"/>
+            </w:tcBorders>
+          </w:tcPr>
+          <w:p>
+            <w:pPr>
+              <w:spacing w:line="240" w:lineRule="auto"/>
+            </w:pPr>
+            <w:r>
+              <w:t>Assegnazione di un dipendente ad un canale di comunicazione</w:t>
+            </w:r>
+          </w:p>
+        </w:tc>
+        <w:tc>
+          <w:tcPr>
+            <w:tcW w:w="4789" w:type="dxa"/>
+            <w:tcBorders>
+              <w:top w:val="single" w:sz="4" w:space="0" w:color="auto"/>
+              <w:left w:val="single" w:sz="4" w:space="0" w:color="auto"/>
+              <w:bottom w:val="single" w:sz="4" w:space="0" w:color="auto"/>
+              <w:right w:val="single" w:sz="4" w:space="0" w:color="auto"/>
+              <w:tl2br w:val="nil"/>
+              <w:tr2bl w:val="nil"/>
+            </w:tcBorders>
+          </w:tcPr>
+          <w:p>
+            <w:pPr>
+              <w:spacing w:line="240" w:lineRule="auto"/>
+              <w:jc w:val="center"/>
+            </w:pPr>
+            <w:r>
+              <w:t>300/mese</w:t>
+            </w:r>
+          </w:p>
+        </w:tc>
+      </w:tr>
+      <w:tr>
+        <w:tc>
+          <w:tcPr>
+            <w:tcW w:w="834" w:type="dxa"/>
+            <w:tcBorders>
+              <w:top w:val="single" w:sz="4" w:space="0" w:color="auto"/>
+              <w:left w:val="single" w:sz="4" w:space="0" w:color="auto"/>
+              <w:bottom w:val="single" w:sz="4" w:space="0" w:color="auto"/>
+              <w:right w:val="single" w:sz="4" w:space="0" w:color="auto"/>
+              <w:tl2br w:val="nil"/>
+              <w:tr2bl w:val="nil"/>
+            </w:tcBorders>
+          </w:tcPr>
+          <w:p>
+            <w:pPr>
+              <w:spacing w:line="240" w:lineRule="auto"/>
+            </w:pPr>
+            <w:r>
+              <w:t>OP8</w:t>
+            </w:r>
+          </w:p>
+        </w:tc>
+        <w:tc>
+          <w:tcPr>
+            <w:tcW w:w="4339" w:type="dxa"/>
+            <w:tcBorders>
+              <w:top w:val="single" w:sz="4" w:space="0" w:color="auto"/>
+              <w:left w:val="single" w:sz="4" w:space="0" w:color="auto"/>
+              <w:bottom w:val="single" w:sz="4" w:space="0" w:color="auto"/>
+              <w:right w:val="single" w:sz="4" w:space="0" w:color="auto"/>
+              <w:tl2br w:val="nil"/>
+              <w:tr2bl w:val="nil"/>
+            </w:tcBorders>
+          </w:tcPr>
+          <w:p>
+            <w:pPr>
+              <w:spacing w:line="240" w:lineRule="auto"/>
+            </w:pPr>
+            <w:r>
+              <w:t>Stampa delle conversazioni di un canale di comunicazione</w:t>
+            </w:r>
+          </w:p>
+        </w:tc>
+        <w:tc>
+          <w:tcPr>
+            <w:tcW w:w="4789" w:type="dxa"/>
+            <w:tcBorders>
+              <w:top w:val="single" w:sz="4" w:space="0" w:color="auto"/>
+              <w:left w:val="single" w:sz="4" w:space="0" w:color="auto"/>
+              <w:bottom w:val="single" w:sz="4" w:space="0" w:color="auto"/>
+              <w:right w:val="single" w:sz="4" w:space="0" w:color="auto"/>
+              <w:tl2br w:val="nil"/>
+              <w:tr2bl w:val="nil"/>
+            </w:tcBorders>
+          </w:tcPr>
+          <w:p>
+            <w:pPr>
+              <w:spacing w:line="240" w:lineRule="auto"/>
+              <w:jc w:val="center"/>
+            </w:pPr>
+            <w:r>
+              <w:rPr>
+                <w:highlight w:val="red"/>
+              </w:rPr>
+              <w:t>1000/giorno</w:t>
+            </w:r>
           </w:p>
         </w:tc>
       </w:tr>
@@ -5560,19 +6853,251 @@
     </w:p>
     <w:p>
       <w:pPr>
-        <w:pStyle w:val="Testocommento"/>
-      </w:pPr>
-      <w:r>
-        <w:t xml:space="preserve">In riferimento a </w:t>
-      </w:r>
-      <w:r>
-        <w:rPr>
-          <w:u w:val="single"/>
-        </w:rPr>
-        <w:t>tutte</w:t>
-      </w:r>
-      <w:r>
-        <w:t xml:space="preserve"> le operazioni precedentemente indicate, calcolarne il costo supponendo, per questa fase del progetto, che il costo in scrittura di un dato sia doppio rispetto a quello in lettura.</w:t>
+        <w:rPr>
+          <w:vertAlign w:val="subscript"/>
+        </w:rPr>
+      </w:pPr>
+      <w:r>
+        <w:t>f</w:t>
+      </w:r>
+      <w:r>
+        <w:rPr>
+          <w:vertAlign w:val="subscript"/>
+        </w:rPr>
+        <w:t xml:space="preserve">i  </w:t>
+      </w:r>
+      <w:r>
+        <w:t xml:space="preserve">= frequenza </w:t>
+      </w:r>
+      <w:proofErr w:type="spellStart"/>
+      <w:r>
+        <w:t>OP</w:t>
+      </w:r>
+      <w:r>
+        <w:rPr>
+          <w:vertAlign w:val="subscript"/>
+        </w:rPr>
+        <w:t>i</w:t>
+      </w:r>
+      <w:proofErr w:type="spellEnd"/>
+    </w:p>
+    <w:p>
+      <w:pPr>
+        <w:ind w:left="720" w:hanging="720"/>
+        <w:jc w:val="left"/>
+      </w:pPr>
+      <w:r>
+        <w:t xml:space="preserve">OP1: </w:t>
+      </w:r>
+      <w:r>
+        <w:tab/>
+        <w:t>L’operazione richiede un solo accesso in scrittura all’entità lavoratore.</w:t>
+      </w:r>
+      <w:r>
+        <w:br/>
+      </w:r>
+      <w:r>
+        <w:t>Totale: 2*1*f</w:t>
+      </w:r>
+      <w:r>
+        <w:rPr>
+          <w:vertAlign w:val="subscript"/>
+        </w:rPr>
+        <w:t>1</w:t>
+      </w:r>
+      <w:r>
+        <w:rPr>
+          <w:vertAlign w:val="subscript"/>
+        </w:rPr>
+        <w:t xml:space="preserve"> </w:t>
+      </w:r>
+      <w:r>
+        <w:t>=</w:t>
+      </w:r>
+      <w:r>
+        <w:t xml:space="preserve"> 100 accessi / anno.</w:t>
+      </w:r>
+    </w:p>
+    <w:p>
+      <w:pPr>
+        <w:jc w:val="left"/>
+      </w:pPr>
+      <w:r>
+        <w:t>OP</w:t>
+      </w:r>
+      <w:r>
+        <w:t>2</w:t>
+      </w:r>
+      <w:r>
+        <w:t>:</w:t>
+      </w:r>
+      <w:r>
+        <w:tab/>
+      </w:r>
+      <w:r>
+        <w:rPr>
+          <w:highlight w:val="red"/>
+        </w:rPr>
+        <w:t>L’operazione richiede un solo accesso in scrittura all’entità progetto.</w:t>
+      </w:r>
+      <w:r>
+        <w:rPr>
+          <w:highlight w:val="red"/>
+        </w:rPr>
+        <w:br/>
+      </w:r>
+      <w:r>
+        <w:rPr>
+          <w:highlight w:val="red"/>
+        </w:rPr>
+        <w:tab/>
+        <w:t>Totale: 2*1*f</w:t>
+      </w:r>
+      <w:r>
+        <w:rPr>
+          <w:highlight w:val="red"/>
+          <w:vertAlign w:val="subscript"/>
+        </w:rPr>
+        <w:t>2</w:t>
+      </w:r>
+      <w:r>
+        <w:rPr>
+          <w:highlight w:val="red"/>
+        </w:rPr>
+        <w:t xml:space="preserve"> = 30 accessi / mese.</w:t>
+      </w:r>
+    </w:p>
+    <w:p>
+      <w:pPr>
+        <w:ind w:left="720" w:hanging="720"/>
+        <w:jc w:val="left"/>
+      </w:pPr>
+      <w:r>
+        <w:t>OP</w:t>
+      </w:r>
+      <w:r>
+        <w:t>3</w:t>
+      </w:r>
+      <w:r>
+        <w:t>:</w:t>
+      </w:r>
+      <w:r>
+        <w:tab/>
+        <w:t>L’operazione richiede: un accesso in lettura all’entità lavoratore, un accesso in scrittura alla relazione appartenenza, un accesso in lettura all’entità progetto.</w:t>
+      </w:r>
+      <w:r>
+        <w:br/>
+        <w:t xml:space="preserve">Totale: </w:t>
+      </w:r>
+      <w:r>
+        <w:t>(1+2*1+1)*f</w:t>
+      </w:r>
+      <w:r>
+        <w:rPr>
+          <w:vertAlign w:val="subscript"/>
+        </w:rPr>
+        <w:t>3</w:t>
+      </w:r>
+      <w:r>
+        <w:t xml:space="preserve"> = 400 accessi /mese.</w:t>
+      </w:r>
+    </w:p>
+    <w:p>
+      <w:pPr>
+        <w:ind w:left="720" w:hanging="720"/>
+        <w:jc w:val="left"/>
+      </w:pPr>
+      <w:r>
+        <w:t>OP</w:t>
+      </w:r>
+      <w:r>
+        <w:t>4</w:t>
+      </w:r>
+      <w:r>
+        <w:t>:</w:t>
+      </w:r>
+      <w:r>
+        <w:tab/>
+      </w:r>
+      <w:r>
+        <w:t xml:space="preserve">L’operazione richiede: un accesso in lettura all’entità </w:t>
+      </w:r>
+      <w:r>
+        <w:t>capoprogetto</w:t>
+      </w:r>
+      <w:r>
+        <w:t xml:space="preserve">, un accesso in scrittura alla relazione </w:t>
+      </w:r>
+      <w:r>
+        <w:t>coordinazione</w:t>
+      </w:r>
+      <w:r>
+        <w:t>, un accesso in lettura all’entità progetto.</w:t>
+      </w:r>
+      <w:r>
+        <w:br/>
+        <w:t>Totale: (1+2*1+1)*f</w:t>
+      </w:r>
+      <w:r>
+        <w:rPr>
+          <w:vertAlign w:val="subscript"/>
+        </w:rPr>
+        <w:t>4</w:t>
+      </w:r>
+      <w:r>
+        <w:t xml:space="preserve"> = </w:t>
+      </w:r>
+      <w:r>
+        <w:t>80</w:t>
+      </w:r>
+      <w:r>
+        <w:t xml:space="preserve"> accessi /mese.</w:t>
+      </w:r>
+    </w:p>
+    <w:p/>
+    <w:p>
+      <w:r>
+        <w:lastRenderedPageBreak/>
+        <w:t>OP</w:t>
+      </w:r>
+      <w:r>
+        <w:t>5</w:t>
+      </w:r>
+      <w:r>
+        <w:t>:</w:t>
+      </w:r>
+      <w:r>
+        <w:tab/>
+      </w:r>
+    </w:p>
+    <w:p>
+      <w:r>
+        <w:t>OP</w:t>
+      </w:r>
+      <w:r>
+        <w:t>6</w:t>
+      </w:r>
+    </w:p>
+    <w:p>
+      <w:r>
+        <w:t>OP</w:t>
+      </w:r>
+      <w:r>
+        <w:t>7</w:t>
+      </w:r>
+    </w:p>
+    <w:p>
+      <w:r>
+        <w:t>OP</w:t>
+      </w:r>
+      <w:r>
+        <w:t>8</w:t>
+      </w:r>
+    </w:p>
+    <w:p/>
+    <w:p>
+      <w:r>
+        <w:tab/>
       </w:r>
     </w:p>
     <w:p/>
@@ -5680,7 +7205,6 @@
         <w:pStyle w:val="Testocommento"/>
       </w:pPr>
       <w:r>
-        <w:lastRenderedPageBreak/>
         <w:t>Fornire una rappresentazione grafica del modello relazionale completo.</w:t>
       </w:r>
     </w:p>
@@ -6202,7 +7726,21 @@
         <w:rPr>
           <w:color w:val="1A1A1A" w:themeColor="background1" w:themeShade="1A"/>
         </w:rPr>
-        <w:t>Descrivere quali trigger sono stati implementati, mostrando il codice SQL per la loro instanziazione. Si faccia riferimento al fatto che il DBMS di riferimento richiede di utilizzare trigger anche per realizzare vincoli di check ed asserzioni.</w:t>
+        <w:t xml:space="preserve">Descrivere quali trigger sono stati implementati, mostrando il codice SQL per la loro </w:t>
+      </w:r>
+      <w:proofErr w:type="spellStart"/>
+      <w:r>
+        <w:rPr>
+          <w:color w:val="1A1A1A" w:themeColor="background1" w:themeShade="1A"/>
+        </w:rPr>
+        <w:t>instanziazione</w:t>
+      </w:r>
+      <w:proofErr w:type="spellEnd"/>
+      <w:r>
+        <w:rPr>
+          <w:color w:val="1A1A1A" w:themeColor="background1" w:themeShade="1A"/>
+        </w:rPr>
+        <w:t>. Si faccia riferimento al fatto che il DBMS di riferimento richiede di utilizzare trigger anche per realizzare vincoli di check ed asserzioni.</w:t>
       </w:r>
     </w:p>
     <w:p>
@@ -6218,7 +7756,15 @@
         <w:pStyle w:val="Testocommento"/>
       </w:pPr>
       <w:r>
-        <w:t>Descrivere quali eventi sono stati implementati, mostrando il codice SQL per la loro instanziazione. Si descriva anche se gli eventi sono istanziati soltanto in fase di configurazione del sistema, o se alcuni eventi specifici vengono istanziati in maniera effimera durante l’esecuzione di alcune procedure.</w:t>
+        <w:t xml:space="preserve">Descrivere quali eventi sono stati implementati, mostrando il codice SQL per la loro </w:t>
+      </w:r>
+      <w:proofErr w:type="spellStart"/>
+      <w:r>
+        <w:t>instanziazione</w:t>
+      </w:r>
+      <w:proofErr w:type="spellEnd"/>
+      <w:r>
+        <w:t>. Si descriva anche se gli eventi sono istanziati soltanto in fase di configurazione del sistema, o se alcuni eventi specifici vengono istanziati in maniera effimera durante l’esecuzione di alcune procedure.</w:t>
       </w:r>
     </w:p>
     <w:p>
@@ -6248,8 +7794,21 @@
       <w:pPr>
         <w:pStyle w:val="Titolo2"/>
       </w:pPr>
-      <w:r>
-        <w:t>Stored Procedures e transazioni</w:t>
+      <w:proofErr w:type="spellStart"/>
+      <w:r>
+        <w:t>Stored</w:t>
+      </w:r>
+      <w:proofErr w:type="spellEnd"/>
+      <w:r>
+        <w:t xml:space="preserve"> </w:t>
+      </w:r>
+      <w:proofErr w:type="spellStart"/>
+      <w:r>
+        <w:t>Procedures</w:t>
+      </w:r>
+      <w:proofErr w:type="spellEnd"/>
+      <w:r>
+        <w:t xml:space="preserve"> e transazioni</w:t>
       </w:r>
     </w:p>
     <w:p>
@@ -6263,7 +7822,21 @@
         <w:rPr>
           <w:color w:val="1A1A1A" w:themeColor="background1" w:themeShade="1A"/>
         </w:rPr>
-        <w:t>Mostrare e commentare le stored procedure che sono state realizzate per implementare la logica applicativa delle operazioni sui dati, evidenziando quando (e perché) sono state realizzate operazioni transazionali complesse.</w:t>
+        <w:t xml:space="preserve">Mostrare e commentare le </w:t>
+      </w:r>
+      <w:proofErr w:type="spellStart"/>
+      <w:r>
+        <w:rPr>
+          <w:color w:val="1A1A1A" w:themeColor="background1" w:themeShade="1A"/>
+        </w:rPr>
+        <w:t>stored</w:t>
+      </w:r>
+      <w:proofErr w:type="spellEnd"/>
+      <w:r>
+        <w:rPr>
+          <w:color w:val="1A1A1A" w:themeColor="background1" w:themeShade="1A"/>
+        </w:rPr>
+        <w:t xml:space="preserve"> procedure che sono state realizzate per implementare la logica applicativa delle operazioni sui dati, evidenziando quando (e perché) sono state realizzate operazioni transazionali complesse.</w:t>
       </w:r>
     </w:p>
     <w:p/>
@@ -6290,7 +7863,15 @@
         <w:pStyle w:val="Titolo2"/>
       </w:pPr>
       <w:r>
-        <w:t>Codice SQL per instanziare il database</w:t>
+        <w:t xml:space="preserve">Codice SQL per </w:t>
+      </w:r>
+      <w:proofErr w:type="spellStart"/>
+      <w:r>
+        <w:t>instanziare</w:t>
+      </w:r>
+      <w:proofErr w:type="spellEnd"/>
+      <w:r>
+        <w:t xml:space="preserve"> il database</w:t>
       </w:r>
     </w:p>
     <w:p>
@@ -6312,7 +7893,23 @@
           <w:color w:val="1A1A1A" w:themeColor="background1" w:themeShade="1A"/>
           <w:lang w:val="it"/>
         </w:rPr>
-        <w:t xml:space="preserve"> Le stored procedure, le viste, i trigger, gli eventi e tutto quello che è stato già inserito all’interno della relazione di progetto nelle sezioni precedenti </w:t>
+        <w:t xml:space="preserve"> Le </w:t>
+      </w:r>
+      <w:proofErr w:type="spellStart"/>
+      <w:r>
+        <w:rPr>
+          <w:color w:val="1A1A1A" w:themeColor="background1" w:themeShade="1A"/>
+          <w:lang w:val="it"/>
+        </w:rPr>
+        <w:t>stored</w:t>
+      </w:r>
+      <w:proofErr w:type="spellEnd"/>
+      <w:r>
+        <w:rPr>
+          <w:color w:val="1A1A1A" w:themeColor="background1" w:themeShade="1A"/>
+          <w:lang w:val="it"/>
+        </w:rPr>
+        <w:t xml:space="preserve"> procedure, le viste, i trigger, gli eventi e tutto quello che è stato già inserito all’interno della relazione di progetto nelle sezioni precedenti </w:t>
       </w:r>
       <w:r>
         <w:rPr>
@@ -6396,7 +7993,21 @@
         <w:rPr>
           <w:color w:val="1A1A1A" w:themeColor="background1" w:themeShade="1A"/>
         </w:rPr>
-        <w:t>Riportare (correttamente formattato) il codice C del thin client realizzato per interagire con la base di dati.</w:t>
+        <w:t xml:space="preserve">Riportare (correttamente formattato) il codice C del </w:t>
+      </w:r>
+      <w:proofErr w:type="spellStart"/>
+      <w:r>
+        <w:rPr>
+          <w:color w:val="1A1A1A" w:themeColor="background1" w:themeShade="1A"/>
+        </w:rPr>
+        <w:t>thin</w:t>
+      </w:r>
+      <w:proofErr w:type="spellEnd"/>
+      <w:r>
+        <w:rPr>
+          <w:color w:val="1A1A1A" w:themeColor="background1" w:themeShade="1A"/>
+        </w:rPr>
+        <w:t xml:space="preserve"> client realizzato per interagire con la base di dati.</w:t>
       </w:r>
     </w:p>
     <w:p>
@@ -6584,7 +8195,39 @@
         <w:footnoteRef/>
       </w:r>
       <w:r>
-        <w:t xml:space="preserve"> PK = primary key, NN = not null, UQ = unique, UN = unsigned, AI = auto increment. È ovviamente possibile specificare più di un attributo per ciascuna colonna.</w:t>
+        <w:t xml:space="preserve"> PK = </w:t>
+      </w:r>
+      <w:proofErr w:type="spellStart"/>
+      <w:r>
+        <w:t>primary</w:t>
+      </w:r>
+      <w:proofErr w:type="spellEnd"/>
+      <w:r>
+        <w:t xml:space="preserve"> key, NN = not </w:t>
+      </w:r>
+      <w:proofErr w:type="spellStart"/>
+      <w:r>
+        <w:t>null</w:t>
+      </w:r>
+      <w:proofErr w:type="spellEnd"/>
+      <w:r>
+        <w:t xml:space="preserve">, UQ = </w:t>
+      </w:r>
+      <w:proofErr w:type="spellStart"/>
+      <w:r>
+        <w:t>unique</w:t>
+      </w:r>
+      <w:proofErr w:type="spellEnd"/>
+      <w:r>
+        <w:t xml:space="preserve">, UN = unsigned, AI = auto </w:t>
+      </w:r>
+      <w:proofErr w:type="spellStart"/>
+      <w:r>
+        <w:t>increment</w:t>
+      </w:r>
+      <w:proofErr w:type="spellEnd"/>
+      <w:r>
+        <w:t>. È ovviamente possibile specificare più di un attributo per ciascuna colonna.</w:t>
       </w:r>
     </w:p>
   </w:footnote>
@@ -6601,7 +8244,23 @@
         <w:footnoteRef/>
       </w:r>
       <w:r>
-        <w:t xml:space="preserve"> IDX = index, UQ = unique, FT = full text, PR = primary.</w:t>
+        <w:t xml:space="preserve"> IDX = index, UQ = </w:t>
+      </w:r>
+      <w:proofErr w:type="spellStart"/>
+      <w:r>
+        <w:t>unique</w:t>
+      </w:r>
+      <w:proofErr w:type="spellEnd"/>
+      <w:r>
+        <w:t xml:space="preserve">, FT = full text, PR = </w:t>
+      </w:r>
+      <w:proofErr w:type="spellStart"/>
+      <w:r>
+        <w:t>primary</w:t>
+      </w:r>
+      <w:proofErr w:type="spellEnd"/>
+      <w:r>
+        <w:t>.</w:t>
       </w:r>
     </w:p>
   </w:footnote>

</xml_diff>

<commit_message>
sistemata cardinalità su schema ER; mancanti stime costo operazioni
</commit_message>
<xml_diff>
--- a/Relazione/PROGETTOBASI.docx
+++ b/Relazione/PROGETTOBASI.docx
@@ -1118,19 +1118,9 @@
       <w:pPr>
         <w:pStyle w:val="Titolo3"/>
       </w:pPr>
-      <w:proofErr w:type="spellStart"/>
-      <w:r>
-        <w:t>Specifica</w:t>
-      </w:r>
-      <w:proofErr w:type="spellEnd"/>
-      <w:r>
-        <w:t xml:space="preserve"> </w:t>
-      </w:r>
-      <w:proofErr w:type="spellStart"/>
-      <w:r>
-        <w:t>disambiguata</w:t>
-      </w:r>
-      <w:proofErr w:type="spellEnd"/>
+      <w:r>
+        <w:t>Specifica disambiguata</w:t>
+      </w:r>
     </w:p>
     <w:tbl>
       <w:tblPr>
@@ -2696,387 +2686,97 @@
         <w:rPr>
           <w:lang w:val="en-US" w:eastAsia="en-US"/>
         </w:rPr>
+        <w:t xml:space="preserve"> raffinamento è stat</w:t>
+      </w:r>
+      <w:r>
+        <w:rPr>
+          <w:lang w:val="en-US" w:eastAsia="en-US"/>
+        </w:rPr>
+        <w:t>o</w:t>
+      </w:r>
+      <w:r>
+        <w:rPr>
+          <w:lang w:val="en-US" w:eastAsia="en-US"/>
+        </w:rPr>
+        <w:t xml:space="preserve"> sull’entità lavoratore</w:t>
+      </w:r>
+      <w:r>
+        <w:rPr>
+          <w:lang w:val="en-US" w:eastAsia="en-US"/>
+        </w:rPr>
+        <w:t>,</w:t>
+      </w:r>
+      <w:r>
+        <w:rPr>
+          <w:lang w:val="en-US" w:eastAsia="en-US"/>
+        </w:rPr>
+        <w:t xml:space="preserve"> trasformandola in una gerarchia di generalizzazione </w:t>
+      </w:r>
+      <w:r>
+        <w:rPr>
+          <w:lang w:val="en-US" w:eastAsia="en-US"/>
+        </w:rPr>
+        <w:t>per rendere</w:t>
+      </w:r>
+      <w:r>
+        <w:rPr>
+          <w:lang w:val="en-US" w:eastAsia="en-US"/>
+        </w:rPr>
+        <w:t>re</w:t>
+      </w:r>
+      <w:r>
+        <w:rPr>
+          <w:lang w:val="en-US" w:eastAsia="en-US"/>
+        </w:rPr>
         <w:t xml:space="preserve"> </w:t>
       </w:r>
-      <w:proofErr w:type="spellStart"/>
       <w:r>
         <w:rPr>
           <w:lang w:val="en-US" w:eastAsia="en-US"/>
         </w:rPr>
-        <w:t>raffinamento</w:t>
-      </w:r>
-      <w:proofErr w:type="spellEnd"/>
+        <w:t xml:space="preserve">possibile la distinzione dei </w:t>
+      </w:r>
       <w:r>
         <w:rPr>
           <w:lang w:val="en-US" w:eastAsia="en-US"/>
         </w:rPr>
-        <w:t xml:space="preserve"> è </w:t>
-      </w:r>
-      <w:proofErr w:type="spellStart"/>
+        <w:t>ruoli</w:t>
+      </w:r>
       <w:r>
         <w:rPr>
           <w:lang w:val="en-US" w:eastAsia="en-US"/>
         </w:rPr>
-        <w:t>stat</w:t>
+        <w:t xml:space="preserve"> </w:t>
       </w:r>
       <w:r>
         <w:rPr>
           <w:lang w:val="en-US" w:eastAsia="en-US"/>
         </w:rPr>
-        <w:t>o</w:t>
-      </w:r>
-      <w:proofErr w:type="spellEnd"/>
+        <w:t>che un utente interno all’azienda può ricoprire</w:t>
+      </w:r>
       <w:r>
         <w:rPr>
           <w:lang w:val="en-US" w:eastAsia="en-US"/>
         </w:rPr>
         <w:t xml:space="preserve"> </w:t>
       </w:r>
-      <w:proofErr w:type="spellStart"/>
       <w:r>
         <w:rPr>
           <w:lang w:val="en-US" w:eastAsia="en-US"/>
         </w:rPr>
-        <w:t>sull’entità</w:t>
-      </w:r>
-      <w:proofErr w:type="spellEnd"/>
+        <w:t>e delle azioni</w:t>
+      </w:r>
       <w:r>
         <w:rPr>
           <w:lang w:val="en-US" w:eastAsia="en-US"/>
         </w:rPr>
         <w:t xml:space="preserve"> </w:t>
       </w:r>
-      <w:proofErr w:type="spellStart"/>
       <w:r>
         <w:rPr>
           <w:lang w:val="en-US" w:eastAsia="en-US"/>
         </w:rPr>
-        <w:t>lavoratore</w:t>
-      </w:r>
-      <w:proofErr w:type="spellEnd"/>
-      <w:r>
-        <w:rPr>
-          <w:lang w:val="en-US" w:eastAsia="en-US"/>
-        </w:rPr>
-        <w:t>,</w:t>
-      </w:r>
-      <w:r>
-        <w:rPr>
-          <w:lang w:val="en-US" w:eastAsia="en-US"/>
-        </w:rPr>
-        <w:t xml:space="preserve"> </w:t>
-      </w:r>
-      <w:proofErr w:type="spellStart"/>
-      <w:r>
-        <w:rPr>
-          <w:lang w:val="en-US" w:eastAsia="en-US"/>
-        </w:rPr>
-        <w:t>trasformandola</w:t>
-      </w:r>
-      <w:proofErr w:type="spellEnd"/>
-      <w:r>
-        <w:rPr>
-          <w:lang w:val="en-US" w:eastAsia="en-US"/>
-        </w:rPr>
-        <w:t xml:space="preserve"> in </w:t>
-      </w:r>
-      <w:proofErr w:type="spellStart"/>
-      <w:r>
-        <w:rPr>
-          <w:lang w:val="en-US" w:eastAsia="en-US"/>
-        </w:rPr>
-        <w:t>una</w:t>
-      </w:r>
-      <w:proofErr w:type="spellEnd"/>
-      <w:r>
-        <w:rPr>
-          <w:lang w:val="en-US" w:eastAsia="en-US"/>
-        </w:rPr>
-        <w:t xml:space="preserve"> </w:t>
-      </w:r>
-      <w:proofErr w:type="spellStart"/>
-      <w:r>
-        <w:rPr>
-          <w:lang w:val="en-US" w:eastAsia="en-US"/>
-        </w:rPr>
-        <w:t>gerarchia</w:t>
-      </w:r>
-      <w:proofErr w:type="spellEnd"/>
-      <w:r>
-        <w:rPr>
-          <w:lang w:val="en-US" w:eastAsia="en-US"/>
-        </w:rPr>
-        <w:t xml:space="preserve"> di </w:t>
-      </w:r>
-      <w:proofErr w:type="spellStart"/>
-      <w:r>
-        <w:rPr>
-          <w:lang w:val="en-US" w:eastAsia="en-US"/>
-        </w:rPr>
-        <w:t>generalizzazione</w:t>
-      </w:r>
-      <w:proofErr w:type="spellEnd"/>
-      <w:r>
-        <w:rPr>
-          <w:lang w:val="en-US" w:eastAsia="en-US"/>
-        </w:rPr>
-        <w:t xml:space="preserve"> </w:t>
-      </w:r>
-      <w:r>
-        <w:rPr>
-          <w:lang w:val="en-US" w:eastAsia="en-US"/>
-        </w:rPr>
-        <w:t xml:space="preserve">per </w:t>
-      </w:r>
-      <w:proofErr w:type="spellStart"/>
-      <w:r>
-        <w:rPr>
-          <w:lang w:val="en-US" w:eastAsia="en-US"/>
-        </w:rPr>
-        <w:t>rendere</w:t>
-      </w:r>
-      <w:r>
-        <w:rPr>
-          <w:lang w:val="en-US" w:eastAsia="en-US"/>
-        </w:rPr>
-        <w:t>re</w:t>
-      </w:r>
-      <w:proofErr w:type="spellEnd"/>
-      <w:r>
-        <w:rPr>
-          <w:lang w:val="en-US" w:eastAsia="en-US"/>
-        </w:rPr>
-        <w:t xml:space="preserve"> </w:t>
-      </w:r>
-      <w:proofErr w:type="spellStart"/>
-      <w:r>
-        <w:rPr>
-          <w:lang w:val="en-US" w:eastAsia="en-US"/>
-        </w:rPr>
-        <w:t>possibile</w:t>
-      </w:r>
-      <w:proofErr w:type="spellEnd"/>
-      <w:r>
-        <w:rPr>
-          <w:lang w:val="en-US" w:eastAsia="en-US"/>
-        </w:rPr>
-        <w:t xml:space="preserve"> la </w:t>
-      </w:r>
-      <w:proofErr w:type="spellStart"/>
-      <w:r>
-        <w:rPr>
-          <w:lang w:val="en-US" w:eastAsia="en-US"/>
-        </w:rPr>
-        <w:t>distinzione</w:t>
-      </w:r>
-      <w:proofErr w:type="spellEnd"/>
-      <w:r>
-        <w:rPr>
-          <w:lang w:val="en-US" w:eastAsia="en-US"/>
-        </w:rPr>
-        <w:t xml:space="preserve"> </w:t>
-      </w:r>
-      <w:proofErr w:type="spellStart"/>
-      <w:r>
-        <w:rPr>
-          <w:lang w:val="en-US" w:eastAsia="en-US"/>
-        </w:rPr>
-        <w:t>dei</w:t>
-      </w:r>
-      <w:proofErr w:type="spellEnd"/>
-      <w:r>
-        <w:rPr>
-          <w:lang w:val="en-US" w:eastAsia="en-US"/>
-        </w:rPr>
-        <w:t xml:space="preserve"> </w:t>
-      </w:r>
-      <w:proofErr w:type="spellStart"/>
-      <w:r>
-        <w:rPr>
-          <w:lang w:val="en-US" w:eastAsia="en-US"/>
-        </w:rPr>
-        <w:t>ruoli</w:t>
-      </w:r>
-      <w:proofErr w:type="spellEnd"/>
-      <w:r>
-        <w:rPr>
-          <w:lang w:val="en-US" w:eastAsia="en-US"/>
-        </w:rPr>
-        <w:t xml:space="preserve"> </w:t>
-      </w:r>
-      <w:proofErr w:type="spellStart"/>
-      <w:r>
-        <w:rPr>
-          <w:lang w:val="en-US" w:eastAsia="en-US"/>
-        </w:rPr>
-        <w:t>che</w:t>
-      </w:r>
-      <w:proofErr w:type="spellEnd"/>
-      <w:r>
-        <w:rPr>
-          <w:lang w:val="en-US" w:eastAsia="en-US"/>
-        </w:rPr>
-        <w:t xml:space="preserve"> un </w:t>
-      </w:r>
-      <w:proofErr w:type="spellStart"/>
-      <w:r>
-        <w:rPr>
-          <w:lang w:val="en-US" w:eastAsia="en-US"/>
-        </w:rPr>
-        <w:t>utente</w:t>
-      </w:r>
-      <w:proofErr w:type="spellEnd"/>
-      <w:r>
-        <w:rPr>
-          <w:lang w:val="en-US" w:eastAsia="en-US"/>
-        </w:rPr>
-        <w:t xml:space="preserve"> </w:t>
-      </w:r>
-      <w:proofErr w:type="spellStart"/>
-      <w:r>
-        <w:rPr>
-          <w:lang w:val="en-US" w:eastAsia="en-US"/>
-        </w:rPr>
-        <w:t>interno</w:t>
-      </w:r>
-      <w:proofErr w:type="spellEnd"/>
-      <w:r>
-        <w:rPr>
-          <w:lang w:val="en-US" w:eastAsia="en-US"/>
-        </w:rPr>
-        <w:t xml:space="preserve"> </w:t>
-      </w:r>
-      <w:proofErr w:type="spellStart"/>
-      <w:r>
-        <w:rPr>
-          <w:lang w:val="en-US" w:eastAsia="en-US"/>
-        </w:rPr>
-        <w:t>all’azienda</w:t>
-      </w:r>
-      <w:proofErr w:type="spellEnd"/>
-      <w:r>
-        <w:rPr>
-          <w:lang w:val="en-US" w:eastAsia="en-US"/>
-        </w:rPr>
-        <w:t xml:space="preserve"> </w:t>
-      </w:r>
-      <w:proofErr w:type="spellStart"/>
-      <w:r>
-        <w:rPr>
-          <w:lang w:val="en-US" w:eastAsia="en-US"/>
-        </w:rPr>
-        <w:t>può</w:t>
-      </w:r>
-      <w:proofErr w:type="spellEnd"/>
-      <w:r>
-        <w:rPr>
-          <w:lang w:val="en-US" w:eastAsia="en-US"/>
-        </w:rPr>
-        <w:t xml:space="preserve"> </w:t>
-      </w:r>
-      <w:proofErr w:type="spellStart"/>
-      <w:r>
-        <w:rPr>
-          <w:lang w:val="en-US" w:eastAsia="en-US"/>
-        </w:rPr>
-        <w:t>ricoprire</w:t>
-      </w:r>
-      <w:proofErr w:type="spellEnd"/>
-      <w:r>
-        <w:rPr>
-          <w:lang w:val="en-US" w:eastAsia="en-US"/>
-        </w:rPr>
-        <w:t xml:space="preserve"> </w:t>
-      </w:r>
-      <w:r>
-        <w:rPr>
-          <w:lang w:val="en-US" w:eastAsia="en-US"/>
-        </w:rPr>
-        <w:t xml:space="preserve">e </w:t>
-      </w:r>
-      <w:proofErr w:type="spellStart"/>
-      <w:r>
-        <w:rPr>
-          <w:lang w:val="en-US" w:eastAsia="en-US"/>
-        </w:rPr>
-        <w:t>delle</w:t>
-      </w:r>
-      <w:proofErr w:type="spellEnd"/>
-      <w:r>
-        <w:rPr>
-          <w:lang w:val="en-US" w:eastAsia="en-US"/>
-        </w:rPr>
-        <w:t xml:space="preserve"> </w:t>
-      </w:r>
-      <w:proofErr w:type="spellStart"/>
-      <w:r>
-        <w:rPr>
-          <w:lang w:val="en-US" w:eastAsia="en-US"/>
-        </w:rPr>
-        <w:t>azioni</w:t>
-      </w:r>
-      <w:proofErr w:type="spellEnd"/>
-      <w:r>
-        <w:rPr>
-          <w:lang w:val="en-US" w:eastAsia="en-US"/>
-        </w:rPr>
-        <w:t xml:space="preserve"> </w:t>
-      </w:r>
-      <w:proofErr w:type="spellStart"/>
-      <w:r>
-        <w:rPr>
-          <w:lang w:val="en-US" w:eastAsia="en-US"/>
-        </w:rPr>
-        <w:t>che</w:t>
-      </w:r>
-      <w:proofErr w:type="spellEnd"/>
-      <w:r>
-        <w:rPr>
-          <w:lang w:val="en-US" w:eastAsia="en-US"/>
-        </w:rPr>
-        <w:t xml:space="preserve"> </w:t>
-      </w:r>
-      <w:proofErr w:type="spellStart"/>
-      <w:r>
-        <w:rPr>
-          <w:lang w:val="en-US" w:eastAsia="en-US"/>
-        </w:rPr>
-        <w:t>quest’ultimo</w:t>
-      </w:r>
-      <w:proofErr w:type="spellEnd"/>
-      <w:r>
-        <w:rPr>
-          <w:lang w:val="en-US" w:eastAsia="en-US"/>
-        </w:rPr>
-        <w:t xml:space="preserve"> </w:t>
-      </w:r>
-      <w:proofErr w:type="spellStart"/>
-      <w:r>
-        <w:rPr>
-          <w:lang w:val="en-US" w:eastAsia="en-US"/>
-        </w:rPr>
-        <w:t>può</w:t>
-      </w:r>
-      <w:proofErr w:type="spellEnd"/>
-      <w:r>
-        <w:rPr>
-          <w:lang w:val="en-US" w:eastAsia="en-US"/>
-        </w:rPr>
-        <w:t xml:space="preserve"> </w:t>
-      </w:r>
-      <w:proofErr w:type="spellStart"/>
-      <w:r>
-        <w:rPr>
-          <w:lang w:val="en-US" w:eastAsia="en-US"/>
-        </w:rPr>
-        <w:t>intraprendere</w:t>
-      </w:r>
-      <w:proofErr w:type="spellEnd"/>
-      <w:r>
-        <w:rPr>
-          <w:lang w:val="en-US" w:eastAsia="en-US"/>
-        </w:rPr>
-        <w:t>.</w:t>
+        <w:t>che quest’ultimo può intraprendere.</w:t>
       </w:r>
     </w:p>
     <w:p>
@@ -3164,139 +2864,19 @@
         <w:rPr>
           <w:lang w:val="en-US" w:eastAsia="en-US"/>
         </w:rPr>
-        <w:t xml:space="preserve">In un secondo </w:t>
-      </w:r>
-      <w:proofErr w:type="spellStart"/>
+        <w:t>In un secondo momento sono stati definiti eventuali attribut</w:t>
+      </w:r>
       <w:r>
         <w:rPr>
           <w:lang w:val="en-US" w:eastAsia="en-US"/>
         </w:rPr>
-        <w:t>momento</w:t>
-      </w:r>
-      <w:proofErr w:type="spellEnd"/>
+        <w:t>i</w:t>
+      </w:r>
       <w:r>
         <w:rPr>
           <w:lang w:val="en-US" w:eastAsia="en-US"/>
         </w:rPr>
-        <w:t xml:space="preserve"> </w:t>
-      </w:r>
-      <w:proofErr w:type="spellStart"/>
-      <w:r>
-        <w:rPr>
-          <w:lang w:val="en-US" w:eastAsia="en-US"/>
-        </w:rPr>
-        <w:t>sono</w:t>
-      </w:r>
-      <w:proofErr w:type="spellEnd"/>
-      <w:r>
-        <w:rPr>
-          <w:lang w:val="en-US" w:eastAsia="en-US"/>
-        </w:rPr>
-        <w:t xml:space="preserve"> </w:t>
-      </w:r>
-      <w:proofErr w:type="spellStart"/>
-      <w:r>
-        <w:rPr>
-          <w:lang w:val="en-US" w:eastAsia="en-US"/>
-        </w:rPr>
-        <w:t>stati</w:t>
-      </w:r>
-      <w:proofErr w:type="spellEnd"/>
-      <w:r>
-        <w:rPr>
-          <w:lang w:val="en-US" w:eastAsia="en-US"/>
-        </w:rPr>
-        <w:t xml:space="preserve"> </w:t>
-      </w:r>
-      <w:proofErr w:type="spellStart"/>
-      <w:r>
-        <w:rPr>
-          <w:lang w:val="en-US" w:eastAsia="en-US"/>
-        </w:rPr>
-        <w:t>definiti</w:t>
-      </w:r>
-      <w:proofErr w:type="spellEnd"/>
-      <w:r>
-        <w:rPr>
-          <w:lang w:val="en-US" w:eastAsia="en-US"/>
-        </w:rPr>
-        <w:t xml:space="preserve"> </w:t>
-      </w:r>
-      <w:proofErr w:type="spellStart"/>
-      <w:r>
-        <w:rPr>
-          <w:lang w:val="en-US" w:eastAsia="en-US"/>
-        </w:rPr>
-        <w:t>eventuali</w:t>
-      </w:r>
-      <w:proofErr w:type="spellEnd"/>
-      <w:r>
-        <w:rPr>
-          <w:lang w:val="en-US" w:eastAsia="en-US"/>
-        </w:rPr>
-        <w:t xml:space="preserve"> </w:t>
-      </w:r>
-      <w:proofErr w:type="spellStart"/>
-      <w:r>
-        <w:rPr>
-          <w:lang w:val="en-US" w:eastAsia="en-US"/>
-        </w:rPr>
-        <w:t>attribut</w:t>
-      </w:r>
-      <w:r>
-        <w:rPr>
-          <w:lang w:val="en-US" w:eastAsia="en-US"/>
-        </w:rPr>
-        <w:t>i</w:t>
-      </w:r>
-      <w:proofErr w:type="spellEnd"/>
-      <w:r>
-        <w:rPr>
-          <w:lang w:val="en-US" w:eastAsia="en-US"/>
-        </w:rPr>
-        <w:t xml:space="preserve"> per </w:t>
-      </w:r>
-      <w:proofErr w:type="spellStart"/>
-      <w:r>
-        <w:rPr>
-          <w:lang w:val="en-US" w:eastAsia="en-US"/>
-        </w:rPr>
-        <w:t>ogni</w:t>
-      </w:r>
-      <w:proofErr w:type="spellEnd"/>
-      <w:r>
-        <w:rPr>
-          <w:lang w:val="en-US" w:eastAsia="en-US"/>
-        </w:rPr>
-        <w:t xml:space="preserve"> </w:t>
-      </w:r>
-      <w:proofErr w:type="spellStart"/>
-      <w:r>
-        <w:rPr>
-          <w:lang w:val="en-US" w:eastAsia="en-US"/>
-        </w:rPr>
-        <w:t>entità</w:t>
-      </w:r>
-      <w:proofErr w:type="spellEnd"/>
-      <w:r>
-        <w:rPr>
-          <w:lang w:val="en-US" w:eastAsia="en-US"/>
-        </w:rPr>
-        <w:t xml:space="preserve"> e </w:t>
-      </w:r>
-      <w:proofErr w:type="spellStart"/>
-      <w:r>
-        <w:rPr>
-          <w:lang w:val="en-US" w:eastAsia="en-US"/>
-        </w:rPr>
-        <w:t>relazione</w:t>
-      </w:r>
-      <w:proofErr w:type="spellEnd"/>
-      <w:r>
-        <w:rPr>
-          <w:lang w:val="en-US" w:eastAsia="en-US"/>
-        </w:rPr>
-        <w:t>.</w:t>
+        <w:t xml:space="preserve"> per ogni entità e relazione.</w:t>
       </w:r>
       <w:r>
         <w:rPr>
@@ -3315,280 +2895,32 @@
         <w:rPr>
           <w:lang w:val="en-US" w:eastAsia="en-US"/>
         </w:rPr>
-        <w:t xml:space="preserve"> </w:t>
-      </w:r>
-      <w:proofErr w:type="spellStart"/>
+        <w:t xml:space="preserve"> che nella descrizione del minimondo affidata non ne erano esplicitamente presenti, ne sono stati scelti quant</w:t>
+      </w:r>
       <w:r>
         <w:rPr>
           <w:lang w:val="en-US" w:eastAsia="en-US"/>
         </w:rPr>
-        <w:t>che</w:t>
-      </w:r>
-      <w:proofErr w:type="spellEnd"/>
+        <w:t>i</w:t>
+      </w:r>
       <w:r>
         <w:rPr>
           <w:lang w:val="en-US" w:eastAsia="en-US"/>
         </w:rPr>
-        <w:t xml:space="preserve"> </w:t>
-      </w:r>
-      <w:proofErr w:type="spellStart"/>
+        <w:t xml:space="preserve"> bastano ad una identificazion</w:t>
+      </w:r>
       <w:r>
         <w:rPr>
           <w:lang w:val="en-US" w:eastAsia="en-US"/>
         </w:rPr>
-        <w:t>nella</w:t>
-      </w:r>
-      <w:proofErr w:type="spellEnd"/>
+        <w:t>e</w:t>
+      </w:r>
       <w:r>
         <w:rPr>
           <w:lang w:val="en-US" w:eastAsia="en-US"/>
         </w:rPr>
-        <w:t xml:space="preserve"> </w:t>
-      </w:r>
-      <w:proofErr w:type="spellStart"/>
-      <w:r>
-        <w:rPr>
-          <w:lang w:val="en-US" w:eastAsia="en-US"/>
-        </w:rPr>
-        <w:t>descrizione</w:t>
-      </w:r>
-      <w:proofErr w:type="spellEnd"/>
-      <w:r>
-        <w:rPr>
-          <w:lang w:val="en-US" w:eastAsia="en-US"/>
-        </w:rPr>
-        <w:t xml:space="preserve"> del </w:t>
-      </w:r>
-      <w:proofErr w:type="spellStart"/>
-      <w:r>
-        <w:rPr>
-          <w:lang w:val="en-US" w:eastAsia="en-US"/>
-        </w:rPr>
-        <w:t>minimondo</w:t>
-      </w:r>
-      <w:proofErr w:type="spellEnd"/>
-      <w:r>
-        <w:rPr>
-          <w:lang w:val="en-US" w:eastAsia="en-US"/>
-        </w:rPr>
-        <w:t xml:space="preserve"> </w:t>
-      </w:r>
-      <w:proofErr w:type="spellStart"/>
-      <w:r>
-        <w:rPr>
-          <w:lang w:val="en-US" w:eastAsia="en-US"/>
-        </w:rPr>
-        <w:t>affidata</w:t>
-      </w:r>
-      <w:proofErr w:type="spellEnd"/>
-      <w:r>
-        <w:rPr>
-          <w:lang w:val="en-US" w:eastAsia="en-US"/>
-        </w:rPr>
-        <w:t xml:space="preserve"> non ne </w:t>
-      </w:r>
-      <w:proofErr w:type="spellStart"/>
-      <w:r>
-        <w:rPr>
-          <w:lang w:val="en-US" w:eastAsia="en-US"/>
-        </w:rPr>
-        <w:t>erano</w:t>
-      </w:r>
-      <w:proofErr w:type="spellEnd"/>
-      <w:r>
-        <w:rPr>
-          <w:lang w:val="en-US" w:eastAsia="en-US"/>
-        </w:rPr>
-        <w:t xml:space="preserve"> </w:t>
-      </w:r>
-      <w:proofErr w:type="spellStart"/>
-      <w:r>
-        <w:rPr>
-          <w:lang w:val="en-US" w:eastAsia="en-US"/>
-        </w:rPr>
-        <w:t>esplicitamente</w:t>
-      </w:r>
-      <w:proofErr w:type="spellEnd"/>
-      <w:r>
-        <w:rPr>
-          <w:lang w:val="en-US" w:eastAsia="en-US"/>
-        </w:rPr>
-        <w:t xml:space="preserve"> </w:t>
-      </w:r>
-      <w:proofErr w:type="spellStart"/>
-      <w:r>
-        <w:rPr>
-          <w:lang w:val="en-US" w:eastAsia="en-US"/>
-        </w:rPr>
-        <w:t>presenti</w:t>
-      </w:r>
-      <w:proofErr w:type="spellEnd"/>
-      <w:r>
-        <w:rPr>
-          <w:lang w:val="en-US" w:eastAsia="en-US"/>
-        </w:rPr>
-        <w:t xml:space="preserve">, ne </w:t>
-      </w:r>
-      <w:proofErr w:type="spellStart"/>
-      <w:r>
-        <w:rPr>
-          <w:lang w:val="en-US" w:eastAsia="en-US"/>
-        </w:rPr>
-        <w:t>sono</w:t>
-      </w:r>
-      <w:proofErr w:type="spellEnd"/>
-      <w:r>
-        <w:rPr>
-          <w:lang w:val="en-US" w:eastAsia="en-US"/>
-        </w:rPr>
-        <w:t xml:space="preserve"> </w:t>
-      </w:r>
-      <w:proofErr w:type="spellStart"/>
-      <w:r>
-        <w:rPr>
-          <w:lang w:val="en-US" w:eastAsia="en-US"/>
-        </w:rPr>
-        <w:t>stati</w:t>
-      </w:r>
-      <w:proofErr w:type="spellEnd"/>
-      <w:r>
-        <w:rPr>
-          <w:lang w:val="en-US" w:eastAsia="en-US"/>
-        </w:rPr>
-        <w:t xml:space="preserve"> </w:t>
-      </w:r>
-      <w:proofErr w:type="spellStart"/>
-      <w:r>
-        <w:rPr>
-          <w:lang w:val="en-US" w:eastAsia="en-US"/>
-        </w:rPr>
-        <w:t>scelti</w:t>
-      </w:r>
-      <w:proofErr w:type="spellEnd"/>
-      <w:r>
-        <w:rPr>
-          <w:lang w:val="en-US" w:eastAsia="en-US"/>
-        </w:rPr>
-        <w:t xml:space="preserve"> </w:t>
-      </w:r>
-      <w:proofErr w:type="spellStart"/>
-      <w:r>
-        <w:rPr>
-          <w:lang w:val="en-US" w:eastAsia="en-US"/>
-        </w:rPr>
-        <w:t>quant</w:t>
-      </w:r>
-      <w:r>
-        <w:rPr>
-          <w:lang w:val="en-US" w:eastAsia="en-US"/>
-        </w:rPr>
-        <w:t>i</w:t>
-      </w:r>
-      <w:proofErr w:type="spellEnd"/>
-      <w:r>
-        <w:rPr>
-          <w:lang w:val="en-US" w:eastAsia="en-US"/>
-        </w:rPr>
-        <w:t xml:space="preserve"> </w:t>
-      </w:r>
-      <w:proofErr w:type="spellStart"/>
-      <w:r>
-        <w:rPr>
-          <w:lang w:val="en-US" w:eastAsia="en-US"/>
-        </w:rPr>
-        <w:t>bastano</w:t>
-      </w:r>
-      <w:proofErr w:type="spellEnd"/>
-      <w:r>
-        <w:rPr>
-          <w:lang w:val="en-US" w:eastAsia="en-US"/>
-        </w:rPr>
-        <w:t xml:space="preserve"> ad </w:t>
-      </w:r>
-      <w:proofErr w:type="spellStart"/>
-      <w:r>
-        <w:rPr>
-          <w:lang w:val="en-US" w:eastAsia="en-US"/>
-        </w:rPr>
-        <w:t>una</w:t>
-      </w:r>
-      <w:proofErr w:type="spellEnd"/>
-      <w:r>
-        <w:rPr>
-          <w:lang w:val="en-US" w:eastAsia="en-US"/>
-        </w:rPr>
-        <w:t xml:space="preserve"> </w:t>
-      </w:r>
-      <w:proofErr w:type="spellStart"/>
-      <w:r>
-        <w:rPr>
-          <w:lang w:val="en-US" w:eastAsia="en-US"/>
-        </w:rPr>
-        <w:t>identificazion</w:t>
-      </w:r>
-      <w:r>
-        <w:rPr>
-          <w:lang w:val="en-US" w:eastAsia="en-US"/>
-        </w:rPr>
-        <w:t>e</w:t>
-      </w:r>
-      <w:proofErr w:type="spellEnd"/>
-      <w:r>
-        <w:rPr>
-          <w:lang w:val="en-US" w:eastAsia="en-US"/>
-        </w:rPr>
-        <w:t xml:space="preserve"> </w:t>
-      </w:r>
-      <w:proofErr w:type="spellStart"/>
-      <w:r>
-        <w:rPr>
-          <w:lang w:val="en-US" w:eastAsia="en-US"/>
-        </w:rPr>
-        <w:t>dell’oggetto</w:t>
-      </w:r>
-      <w:proofErr w:type="spellEnd"/>
-      <w:r>
-        <w:rPr>
-          <w:lang w:val="en-US" w:eastAsia="en-US"/>
-        </w:rPr>
-        <w:t xml:space="preserve"> e al </w:t>
-      </w:r>
-      <w:proofErr w:type="spellStart"/>
-      <w:r>
-        <w:rPr>
-          <w:lang w:val="en-US" w:eastAsia="en-US"/>
-        </w:rPr>
-        <w:t>corretto</w:t>
-      </w:r>
-      <w:proofErr w:type="spellEnd"/>
-      <w:r>
-        <w:rPr>
-          <w:lang w:val="en-US" w:eastAsia="en-US"/>
-        </w:rPr>
-        <w:t xml:space="preserve"> </w:t>
-      </w:r>
-      <w:proofErr w:type="spellStart"/>
-      <w:r>
-        <w:rPr>
-          <w:lang w:val="en-US" w:eastAsia="en-US"/>
-        </w:rPr>
-        <w:t>funzionamento</w:t>
-      </w:r>
-      <w:proofErr w:type="spellEnd"/>
-      <w:r>
-        <w:rPr>
-          <w:lang w:val="en-US" w:eastAsia="en-US"/>
-        </w:rPr>
-        <w:t xml:space="preserve"> </w:t>
-      </w:r>
-      <w:proofErr w:type="spellStart"/>
-      <w:r>
-        <w:rPr>
-          <w:lang w:val="en-US" w:eastAsia="en-US"/>
-        </w:rPr>
-        <w:t>dell’applicativo</w:t>
-      </w:r>
-      <w:proofErr w:type="spellEnd"/>
+        <w:t xml:space="preserve"> dell’oggetto e al corretto funzionamento dell’applicativo</w:t>
+      </w:r>
       <w:r>
         <w:rPr>
           <w:lang w:val="en-US" w:eastAsia="en-US"/>
@@ -3807,13 +3139,8 @@
       <w:pPr>
         <w:pStyle w:val="Titolo3"/>
       </w:pPr>
-      <w:proofErr w:type="spellStart"/>
-      <w:r>
-        <w:t>Integrazione</w:t>
-      </w:r>
-      <w:proofErr w:type="spellEnd"/>
-      <w:r>
-        <w:t xml:space="preserve"> finale</w:t>
+      <w:r>
+        <w:t>Integrazione finale</w:t>
       </w:r>
     </w:p>
     <w:p>
@@ -3822,257 +3149,11 @@
           <w:lang w:val="en-US" w:eastAsia="en-US"/>
         </w:rPr>
       </w:pPr>
-      <w:proofErr w:type="spellStart"/>
       <w:r>
         <w:rPr>
           <w:lang w:val="en-US" w:eastAsia="en-US"/>
         </w:rPr>
-        <w:t>Poiché</w:t>
-      </w:r>
-      <w:proofErr w:type="spellEnd"/>
-      <w:r>
-        <w:rPr>
-          <w:lang w:val="en-US" w:eastAsia="en-US"/>
-        </w:rPr>
-        <w:t xml:space="preserve"> </w:t>
-      </w:r>
-      <w:proofErr w:type="spellStart"/>
-      <w:r>
-        <w:rPr>
-          <w:lang w:val="en-US" w:eastAsia="en-US"/>
-        </w:rPr>
-        <w:t>ogni</w:t>
-      </w:r>
-      <w:proofErr w:type="spellEnd"/>
-      <w:r>
-        <w:rPr>
-          <w:lang w:val="en-US" w:eastAsia="en-US"/>
-        </w:rPr>
-        <w:t xml:space="preserve"> </w:t>
-      </w:r>
-      <w:proofErr w:type="spellStart"/>
-      <w:r>
-        <w:rPr>
-          <w:lang w:val="en-US" w:eastAsia="en-US"/>
-        </w:rPr>
-        <w:t>concetto</w:t>
-      </w:r>
-      <w:proofErr w:type="spellEnd"/>
-      <w:r>
-        <w:rPr>
-          <w:lang w:val="en-US" w:eastAsia="en-US"/>
-        </w:rPr>
-        <w:t xml:space="preserve"> era </w:t>
-      </w:r>
-      <w:proofErr w:type="spellStart"/>
-      <w:r>
-        <w:rPr>
-          <w:lang w:val="en-US" w:eastAsia="en-US"/>
-        </w:rPr>
-        <w:t>presente</w:t>
-      </w:r>
-      <w:proofErr w:type="spellEnd"/>
-      <w:r>
-        <w:rPr>
-          <w:lang w:val="en-US" w:eastAsia="en-US"/>
-        </w:rPr>
-        <w:t xml:space="preserve"> </w:t>
-      </w:r>
-      <w:proofErr w:type="spellStart"/>
-      <w:r>
-        <w:rPr>
-          <w:lang w:val="en-US" w:eastAsia="en-US"/>
-        </w:rPr>
-        <w:t>dalla</w:t>
-      </w:r>
-      <w:proofErr w:type="spellEnd"/>
-      <w:r>
-        <w:rPr>
-          <w:lang w:val="en-US" w:eastAsia="en-US"/>
-        </w:rPr>
-        <w:t xml:space="preserve"> prima </w:t>
-      </w:r>
-      <w:proofErr w:type="spellStart"/>
-      <w:r>
-        <w:rPr>
-          <w:lang w:val="en-US" w:eastAsia="en-US"/>
-        </w:rPr>
-        <w:t>stesura</w:t>
-      </w:r>
-      <w:proofErr w:type="spellEnd"/>
-      <w:r>
-        <w:rPr>
-          <w:lang w:val="en-US" w:eastAsia="en-US"/>
-        </w:rPr>
-        <w:t xml:space="preserve"> </w:t>
-      </w:r>
-      <w:proofErr w:type="spellStart"/>
-      <w:r>
-        <w:rPr>
-          <w:lang w:val="en-US" w:eastAsia="en-US"/>
-        </w:rPr>
-        <w:t>dello</w:t>
-      </w:r>
-      <w:proofErr w:type="spellEnd"/>
-      <w:r>
-        <w:rPr>
-          <w:lang w:val="en-US" w:eastAsia="en-US"/>
-        </w:rPr>
-        <w:t xml:space="preserve"> schema non </w:t>
-      </w:r>
-      <w:proofErr w:type="spellStart"/>
-      <w:r>
-        <w:rPr>
-          <w:lang w:val="en-US" w:eastAsia="en-US"/>
-        </w:rPr>
-        <w:t>sono</w:t>
-      </w:r>
-      <w:proofErr w:type="spellEnd"/>
-      <w:r>
-        <w:rPr>
-          <w:lang w:val="en-US" w:eastAsia="en-US"/>
-        </w:rPr>
-        <w:t xml:space="preserve"> </w:t>
-      </w:r>
-      <w:proofErr w:type="spellStart"/>
-      <w:r>
-        <w:rPr>
-          <w:lang w:val="en-US" w:eastAsia="en-US"/>
-        </w:rPr>
-        <w:t>stati</w:t>
-      </w:r>
-      <w:proofErr w:type="spellEnd"/>
-      <w:r>
-        <w:rPr>
-          <w:lang w:val="en-US" w:eastAsia="en-US"/>
-        </w:rPr>
-        <w:t xml:space="preserve"> </w:t>
-      </w:r>
-      <w:proofErr w:type="spellStart"/>
-      <w:r>
-        <w:rPr>
-          <w:lang w:val="en-US" w:eastAsia="en-US"/>
-        </w:rPr>
-        <w:t>necessari</w:t>
-      </w:r>
-      <w:proofErr w:type="spellEnd"/>
-      <w:r>
-        <w:rPr>
-          <w:lang w:val="en-US" w:eastAsia="en-US"/>
-        </w:rPr>
-        <w:t xml:space="preserve"> </w:t>
-      </w:r>
-      <w:proofErr w:type="spellStart"/>
-      <w:r>
-        <w:rPr>
-          <w:lang w:val="en-US" w:eastAsia="en-US"/>
-        </w:rPr>
-        <w:t>passi</w:t>
-      </w:r>
-      <w:proofErr w:type="spellEnd"/>
-      <w:r>
-        <w:rPr>
-          <w:lang w:val="en-US" w:eastAsia="en-US"/>
-        </w:rPr>
-        <w:t xml:space="preserve"> di </w:t>
-      </w:r>
-      <w:proofErr w:type="spellStart"/>
-      <w:r>
-        <w:rPr>
-          <w:lang w:val="en-US" w:eastAsia="en-US"/>
-        </w:rPr>
-        <w:t>integrazione</w:t>
-      </w:r>
-      <w:proofErr w:type="spellEnd"/>
-      <w:r>
-        <w:rPr>
-          <w:lang w:val="en-US" w:eastAsia="en-US"/>
-        </w:rPr>
-        <w:t xml:space="preserve">, né </w:t>
-      </w:r>
-      <w:proofErr w:type="spellStart"/>
-      <w:r>
-        <w:rPr>
-          <w:lang w:val="en-US" w:eastAsia="en-US"/>
-        </w:rPr>
-        <w:t>si</w:t>
-      </w:r>
-      <w:proofErr w:type="spellEnd"/>
-      <w:r>
-        <w:rPr>
-          <w:lang w:val="en-US" w:eastAsia="en-US"/>
-        </w:rPr>
-        <w:t xml:space="preserve"> </w:t>
-      </w:r>
-      <w:proofErr w:type="spellStart"/>
-      <w:r>
-        <w:rPr>
-          <w:lang w:val="en-US" w:eastAsia="en-US"/>
-        </w:rPr>
-        <w:t>sono</w:t>
-      </w:r>
-      <w:proofErr w:type="spellEnd"/>
-      <w:r>
-        <w:rPr>
-          <w:lang w:val="en-US" w:eastAsia="en-US"/>
-        </w:rPr>
-        <w:t xml:space="preserve"> </w:t>
-      </w:r>
-      <w:proofErr w:type="spellStart"/>
-      <w:r>
-        <w:rPr>
-          <w:lang w:val="en-US" w:eastAsia="en-US"/>
-        </w:rPr>
-        <w:t>presentati</w:t>
-      </w:r>
-      <w:proofErr w:type="spellEnd"/>
-      <w:r>
-        <w:rPr>
-          <w:lang w:val="en-US" w:eastAsia="en-US"/>
-        </w:rPr>
-        <w:t xml:space="preserve"> </w:t>
-      </w:r>
-      <w:proofErr w:type="spellStart"/>
-      <w:r>
-        <w:rPr>
-          <w:lang w:val="en-US" w:eastAsia="en-US"/>
-        </w:rPr>
-        <w:t>conflitti</w:t>
-      </w:r>
-      <w:proofErr w:type="spellEnd"/>
-      <w:r>
-        <w:rPr>
-          <w:lang w:val="en-US" w:eastAsia="en-US"/>
-        </w:rPr>
-        <w:t xml:space="preserve"> </w:t>
-      </w:r>
-      <w:proofErr w:type="spellStart"/>
-      <w:r>
-        <w:rPr>
-          <w:lang w:val="en-US" w:eastAsia="en-US"/>
-        </w:rPr>
-        <w:t>strutturali</w:t>
-      </w:r>
-      <w:proofErr w:type="spellEnd"/>
-      <w:r>
-        <w:rPr>
-          <w:lang w:val="en-US" w:eastAsia="en-US"/>
-        </w:rPr>
-        <w:t xml:space="preserve"> o sui </w:t>
-      </w:r>
-      <w:proofErr w:type="spellStart"/>
-      <w:r>
-        <w:rPr>
-          <w:lang w:val="en-US" w:eastAsia="en-US"/>
-        </w:rPr>
-        <w:t>nomi</w:t>
-      </w:r>
-      <w:proofErr w:type="spellEnd"/>
-      <w:r>
-        <w:rPr>
-          <w:lang w:val="en-US" w:eastAsia="en-US"/>
-        </w:rPr>
-        <w:t>.</w:t>
+        <w:t>Poiché ogni concetto era presente dalla prima stesura dello schema non sono stati necessari passi di integrazione, né si sono presentati conflitti strutturali o sui nomi.</w:t>
       </w:r>
     </w:p>
     <w:p>
@@ -4087,10 +3168,10 @@
           <w:lang w:val="en-US" w:eastAsia="en-US"/>
         </w:rPr>
         <w:drawing>
-          <wp:inline distT="0" distB="0" distL="0" distR="0" wp14:anchorId="068531C3" wp14:editId="307CEA83">
-            <wp:extent cx="6192520" cy="5997748"/>
-            <wp:effectExtent l="0" t="0" r="0" b="3175"/>
-            <wp:docPr id="4" name="Immagine 4"/>
+          <wp:inline distT="0" distB="0" distL="0" distR="0" wp14:anchorId="57D56BF4" wp14:editId="602A1531">
+            <wp:extent cx="6192520" cy="5957570"/>
+            <wp:effectExtent l="0" t="0" r="0" b="5080"/>
+            <wp:docPr id="5" name="Immagine 5"/>
             <wp:cNvGraphicFramePr>
               <a:graphicFrameLocks xmlns:a="http://schemas.openxmlformats.org/drawingml/2006/main" noChangeAspect="1"/>
             </wp:cNvGraphicFramePr>
@@ -4098,7 +3179,7 @@
               <a:graphicData uri="http://schemas.openxmlformats.org/drawingml/2006/picture">
                 <pic:pic xmlns:pic="http://schemas.openxmlformats.org/drawingml/2006/picture">
                   <pic:nvPicPr>
-                    <pic:cNvPr id="4" name="Immagine 4"/>
+                    <pic:cNvPr id="5" name="Immagine 5"/>
                     <pic:cNvPicPr/>
                   </pic:nvPicPr>
                   <pic:blipFill rotWithShape="1">
@@ -4109,13 +3190,13 @@
                         </a:ext>
                       </a:extLst>
                     </a:blip>
-                    <a:srcRect t="22055"/>
+                    <a:srcRect t="22578"/>
                     <a:stretch/>
                   </pic:blipFill>
                   <pic:spPr bwMode="auto">
                     <a:xfrm>
                       <a:off x="0" y="0"/>
-                      <a:ext cx="6192520" cy="5997748"/>
+                      <a:ext cx="6192520" cy="5957570"/>
                     </a:xfrm>
                     <a:prstGeom prst="rect">
                       <a:avLst/>
@@ -4432,15 +3513,7 @@
               <w:spacing w:line="240" w:lineRule="auto"/>
             </w:pPr>
             <w:r>
-              <w:t xml:space="preserve">Matricola, </w:t>
-            </w:r>
-            <w:proofErr w:type="spellStart"/>
-            <w:r>
-              <w:t>NomeLavoratore</w:t>
-            </w:r>
-            <w:proofErr w:type="spellEnd"/>
-            <w:r>
-              <w:t>, Cognome</w:t>
+              <w:t>Matricola, NomeLavoratore, Cognome</w:t>
             </w:r>
           </w:p>
         </w:tc>
@@ -4526,15 +3599,7 @@
               <w:spacing w:line="240" w:lineRule="auto"/>
             </w:pPr>
             <w:r>
-              <w:t xml:space="preserve">Matricola, </w:t>
-            </w:r>
-            <w:proofErr w:type="spellStart"/>
-            <w:r>
-              <w:t>NomeLavoratore</w:t>
-            </w:r>
-            <w:proofErr w:type="spellEnd"/>
-            <w:r>
-              <w:t>, Cognome</w:t>
+              <w:t>Matricola, NomeLavoratore, Cognome</w:t>
             </w:r>
           </w:p>
         </w:tc>
@@ -4620,15 +3685,7 @@
               <w:spacing w:line="240" w:lineRule="auto"/>
             </w:pPr>
             <w:r>
-              <w:t xml:space="preserve">Matricola, </w:t>
-            </w:r>
-            <w:proofErr w:type="spellStart"/>
-            <w:r>
-              <w:t>NomeLavoratore</w:t>
-            </w:r>
-            <w:proofErr w:type="spellEnd"/>
-            <w:r>
-              <w:t>, Cognome</w:t>
+              <w:t>Matricola, NomeLavoratore, Cognome</w:t>
             </w:r>
           </w:p>
         </w:tc>
@@ -4714,11 +3771,9 @@
             <w:pPr>
               <w:spacing w:line="240" w:lineRule="auto"/>
             </w:pPr>
-            <w:proofErr w:type="spellStart"/>
             <w:r>
               <w:t>NomeCanale</w:t>
             </w:r>
-            <w:proofErr w:type="spellEnd"/>
           </w:p>
         </w:tc>
         <w:tc>
@@ -4737,15 +3792,9 @@
             <w:pPr>
               <w:spacing w:line="240" w:lineRule="auto"/>
             </w:pPr>
-            <w:proofErr w:type="spellStart"/>
-            <w:r>
-              <w:t>NomeCanale</w:t>
-            </w:r>
-            <w:proofErr w:type="spellEnd"/>
-            <w:r>
-              <w:t xml:space="preserve">, </w:t>
-            </w:r>
-            <w:proofErr w:type="spellStart"/>
+            <w:r>
+              <w:t xml:space="preserve">NomeCanale, </w:t>
+            </w:r>
             <w:r>
               <w:rPr>
                 <w:highlight w:val="red"/>
@@ -4758,7 +3807,6 @@
               </w:rPr>
               <w:t>Progetto</w:t>
             </w:r>
-            <w:proofErr w:type="spellEnd"/>
           </w:p>
         </w:tc>
       </w:tr>
@@ -4821,21 +3869,11 @@
             <w:pPr>
               <w:spacing w:line="240" w:lineRule="auto"/>
             </w:pPr>
-            <w:proofErr w:type="spellStart"/>
-            <w:r>
-              <w:t>DataInvio</w:t>
-            </w:r>
-            <w:proofErr w:type="spellEnd"/>
-            <w:r>
-              <w:t xml:space="preserve">, </w:t>
-            </w:r>
-            <w:proofErr w:type="spellStart"/>
-            <w:r>
-              <w:t>OrarioInvio</w:t>
-            </w:r>
-            <w:proofErr w:type="spellEnd"/>
-            <w:r>
-              <w:t xml:space="preserve">, </w:t>
+            <w:r>
+              <w:t xml:space="preserve">DataInvio, </w:t>
+            </w:r>
+            <w:r>
+              <w:t xml:space="preserve">OrarioInvio, </w:t>
             </w:r>
             <w:r>
               <w:t>Testo</w:t>
@@ -4858,24 +3896,11 @@
             <w:pPr>
               <w:spacing w:line="240" w:lineRule="auto"/>
             </w:pPr>
-            <w:proofErr w:type="spellStart"/>
-            <w:r>
-              <w:t>DataInvio</w:t>
-            </w:r>
-            <w:proofErr w:type="spellEnd"/>
-            <w:r>
-              <w:t>,</w:t>
-            </w:r>
-            <w:r>
-              <w:t xml:space="preserve"> </w:t>
-            </w:r>
-            <w:proofErr w:type="spellStart"/>
-            <w:r>
-              <w:t>OrarioInvio</w:t>
-            </w:r>
-            <w:proofErr w:type="spellEnd"/>
-            <w:r>
-              <w:t>,</w:t>
+            <w:r>
+              <w:t>DataInvio,</w:t>
+            </w:r>
+            <w:r>
+              <w:t xml:space="preserve"> OrarioInvio,</w:t>
             </w:r>
             <w:r>
               <w:t xml:space="preserve"> </w:t>
@@ -4951,35 +3976,9 @@
             <w:pPr>
               <w:spacing w:line="240" w:lineRule="auto"/>
             </w:pPr>
-            <w:proofErr w:type="spellStart"/>
-            <w:r>
-              <w:t>IDProgetto</w:t>
-            </w:r>
-            <w:proofErr w:type="spellEnd"/>
-            <w:r>
-              <w:t xml:space="preserve">, </w:t>
-            </w:r>
-            <w:proofErr w:type="spellStart"/>
-            <w:r>
-              <w:t>NomeProgetto</w:t>
-            </w:r>
-            <w:proofErr w:type="spellEnd"/>
-            <w:r>
-              <w:t xml:space="preserve">, </w:t>
-            </w:r>
-            <w:proofErr w:type="spellStart"/>
-            <w:r>
-              <w:t>DataInizio</w:t>
-            </w:r>
-            <w:proofErr w:type="spellEnd"/>
-            <w:r>
-              <w:t xml:space="preserve">, </w:t>
-            </w:r>
-            <w:proofErr w:type="spellStart"/>
-            <w:r>
-              <w:t>DataFine</w:t>
-            </w:r>
-            <w:proofErr w:type="spellEnd"/>
+            <w:r>
+              <w:t>IDProgetto, NomeProgetto, DataInizio, DataFine</w:t>
+            </w:r>
           </w:p>
         </w:tc>
         <w:tc>
@@ -4998,14 +3997,12 @@
             <w:pPr>
               <w:spacing w:line="240" w:lineRule="auto"/>
             </w:pPr>
-            <w:proofErr w:type="spellStart"/>
             <w:r>
               <w:t>ID</w:t>
             </w:r>
             <w:r>
               <w:t>Progetto</w:t>
             </w:r>
-            <w:proofErr w:type="spellEnd"/>
           </w:p>
         </w:tc>
       </w:tr>
@@ -6632,7 +5629,7 @@
               <w:jc w:val="center"/>
             </w:pPr>
             <w:r>
-              <w:t>5000</w:t>
+              <w:t>4000</w:t>
             </w:r>
             <w:r>
               <w:t>/giorno</w:t>
@@ -6679,7 +5676,7 @@
               <w:spacing w:line="240" w:lineRule="auto"/>
             </w:pPr>
             <w:r>
-              <w:t>Creazione di un canale di comunicazione</w:t>
+              <w:t>Risposta ad uno specifico messaggio</w:t>
             </w:r>
           </w:p>
         </w:tc>
@@ -6701,7 +5698,7 @@
               <w:jc w:val="center"/>
             </w:pPr>
             <w:r>
-              <w:t>100/mese</w:t>
+              <w:t>1000/giorno</w:t>
             </w:r>
           </w:p>
         </w:tc>
@@ -6724,7 +5721,10 @@
               <w:spacing w:line="240" w:lineRule="auto"/>
             </w:pPr>
             <w:r>
-              <w:t>OP7</w:t>
+              <w:t>OP</w:t>
+            </w:r>
+            <w:r>
+              <w:t>7</w:t>
             </w:r>
           </w:p>
         </w:tc>
@@ -6745,7 +5745,7 @@
               <w:spacing w:line="240" w:lineRule="auto"/>
             </w:pPr>
             <w:r>
-              <w:t>Assegnazione di un dipendente ad un canale di comunicazione</w:t>
+              <w:t>Creazione di un canale di comunicazione</w:t>
             </w:r>
           </w:p>
         </w:tc>
@@ -6767,7 +5767,10 @@
               <w:jc w:val="center"/>
             </w:pPr>
             <w:r>
-              <w:t>300/mese</w:t>
+              <w:t>45</w:t>
+            </w:r>
+            <w:r>
+              <w:t>/mese</w:t>
             </w:r>
           </w:p>
         </w:tc>
@@ -6791,6 +5794,155 @@
             </w:pPr>
             <w:r>
               <w:t>OP8</w:t>
+            </w:r>
+          </w:p>
+        </w:tc>
+        <w:tc>
+          <w:tcPr>
+            <w:tcW w:w="4339" w:type="dxa"/>
+            <w:tcBorders>
+              <w:top w:val="single" w:sz="4" w:space="0" w:color="auto"/>
+              <w:left w:val="single" w:sz="4" w:space="0" w:color="auto"/>
+              <w:bottom w:val="single" w:sz="4" w:space="0" w:color="auto"/>
+              <w:right w:val="single" w:sz="4" w:space="0" w:color="auto"/>
+              <w:tl2br w:val="nil"/>
+              <w:tr2bl w:val="nil"/>
+            </w:tcBorders>
+          </w:tcPr>
+          <w:p>
+            <w:pPr>
+              <w:spacing w:line="240" w:lineRule="auto"/>
+              <w:jc w:val="left"/>
+            </w:pPr>
+            <w:r>
+              <w:t>Creazione di un canale di comunicazione privato</w:t>
+            </w:r>
+          </w:p>
+        </w:tc>
+        <w:tc>
+          <w:tcPr>
+            <w:tcW w:w="4789" w:type="dxa"/>
+            <w:tcBorders>
+              <w:top w:val="single" w:sz="4" w:space="0" w:color="auto"/>
+              <w:left w:val="single" w:sz="4" w:space="0" w:color="auto"/>
+              <w:bottom w:val="single" w:sz="4" w:space="0" w:color="auto"/>
+              <w:right w:val="single" w:sz="4" w:space="0" w:color="auto"/>
+              <w:tl2br w:val="nil"/>
+              <w:tr2bl w:val="nil"/>
+            </w:tcBorders>
+          </w:tcPr>
+          <w:p>
+            <w:pPr>
+              <w:spacing w:line="240" w:lineRule="auto"/>
+              <w:jc w:val="center"/>
+            </w:pPr>
+            <w:r>
+              <w:t>30/mese</w:t>
+            </w:r>
+          </w:p>
+        </w:tc>
+      </w:tr>
+      <w:tr>
+        <w:tc>
+          <w:tcPr>
+            <w:tcW w:w="834" w:type="dxa"/>
+            <w:tcBorders>
+              <w:top w:val="single" w:sz="4" w:space="0" w:color="auto"/>
+              <w:left w:val="single" w:sz="4" w:space="0" w:color="auto"/>
+              <w:bottom w:val="single" w:sz="4" w:space="0" w:color="auto"/>
+              <w:right w:val="single" w:sz="4" w:space="0" w:color="auto"/>
+              <w:tl2br w:val="nil"/>
+              <w:tr2bl w:val="nil"/>
+            </w:tcBorders>
+          </w:tcPr>
+          <w:p>
+            <w:pPr>
+              <w:spacing w:line="240" w:lineRule="auto"/>
+            </w:pPr>
+            <w:r>
+              <w:t>OP</w:t>
+            </w:r>
+            <w:r>
+              <w:t>9</w:t>
+            </w:r>
+          </w:p>
+        </w:tc>
+        <w:tc>
+          <w:tcPr>
+            <w:tcW w:w="4339" w:type="dxa"/>
+            <w:tcBorders>
+              <w:top w:val="single" w:sz="4" w:space="0" w:color="auto"/>
+              <w:left w:val="single" w:sz="4" w:space="0" w:color="auto"/>
+              <w:bottom w:val="single" w:sz="4" w:space="0" w:color="auto"/>
+              <w:right w:val="single" w:sz="4" w:space="0" w:color="auto"/>
+              <w:tl2br w:val="nil"/>
+              <w:tr2bl w:val="nil"/>
+            </w:tcBorders>
+          </w:tcPr>
+          <w:p>
+            <w:pPr>
+              <w:spacing w:line="240" w:lineRule="auto"/>
+              <w:jc w:val="left"/>
+            </w:pPr>
+            <w:r>
+              <w:t xml:space="preserve">Assegnazione di un </w:t>
+            </w:r>
+            <w:r>
+              <w:t>lavoratore</w:t>
+            </w:r>
+            <w:r>
+              <w:t xml:space="preserve"> ad un canale di comunicazione</w:t>
+            </w:r>
+          </w:p>
+        </w:tc>
+        <w:tc>
+          <w:tcPr>
+            <w:tcW w:w="4789" w:type="dxa"/>
+            <w:tcBorders>
+              <w:top w:val="single" w:sz="4" w:space="0" w:color="auto"/>
+              <w:left w:val="single" w:sz="4" w:space="0" w:color="auto"/>
+              <w:bottom w:val="single" w:sz="4" w:space="0" w:color="auto"/>
+              <w:right w:val="single" w:sz="4" w:space="0" w:color="auto"/>
+              <w:tl2br w:val="nil"/>
+              <w:tr2bl w:val="nil"/>
+            </w:tcBorders>
+          </w:tcPr>
+          <w:p>
+            <w:pPr>
+              <w:spacing w:line="240" w:lineRule="auto"/>
+              <w:jc w:val="center"/>
+            </w:pPr>
+            <w:r>
+              <w:t>250</w:t>
+            </w:r>
+            <w:r>
+              <w:t>/mese</w:t>
+            </w:r>
+          </w:p>
+        </w:tc>
+      </w:tr>
+      <w:tr>
+        <w:tc>
+          <w:tcPr>
+            <w:tcW w:w="834" w:type="dxa"/>
+            <w:tcBorders>
+              <w:top w:val="single" w:sz="4" w:space="0" w:color="auto"/>
+              <w:left w:val="single" w:sz="4" w:space="0" w:color="auto"/>
+              <w:bottom w:val="single" w:sz="4" w:space="0" w:color="auto"/>
+              <w:right w:val="single" w:sz="4" w:space="0" w:color="auto"/>
+              <w:tl2br w:val="nil"/>
+              <w:tr2bl w:val="nil"/>
+            </w:tcBorders>
+          </w:tcPr>
+          <w:p>
+            <w:pPr>
+              <w:spacing w:line="240" w:lineRule="auto"/>
+            </w:pPr>
+            <w:r>
+              <w:t>OP</w:t>
+            </w:r>
+            <w:r>
+              <w:t>10</w:t>
             </w:r>
           </w:p>
         </w:tc>
@@ -6867,11 +6019,7 @@
         <w:t xml:space="preserve">i  </w:t>
       </w:r>
       <w:r>
-        <w:t xml:space="preserve">= frequenza </w:t>
-      </w:r>
-      <w:proofErr w:type="spellStart"/>
-      <w:r>
-        <w:t>OP</w:t>
+        <w:t>= frequenza OP</w:t>
       </w:r>
       <w:r>
         <w:rPr>
@@ -6879,7 +6027,6 @@
         </w:rPr>
         <w:t>i</w:t>
       </w:r>
-      <w:proofErr w:type="spellEnd"/>
     </w:p>
     <w:p>
       <w:pPr>
@@ -6891,7 +6038,19 @@
       </w:r>
       <w:r>
         <w:tab/>
-        <w:t>L’operazione richiede un solo accesso in scrittura all’entità lavoratore.</w:t>
+        <w:t xml:space="preserve">L’operazione richiede un solo accesso in scrittura all’entità </w:t>
+      </w:r>
+      <w:r>
+        <w:t>“</w:t>
+      </w:r>
+      <w:r>
+        <w:t>lavoratore</w:t>
+      </w:r>
+      <w:r>
+        <w:t>”</w:t>
+      </w:r>
+      <w:r>
+        <w:t>.</w:t>
       </w:r>
       <w:r>
         <w:br/>
@@ -6923,48 +6082,79 @@
         <w:jc w:val="left"/>
       </w:pPr>
       <w:r>
-        <w:t>OP</w:t>
-      </w:r>
-      <w:r>
+        <w:t>OP2</w:t>
+      </w:r>
+      <w:r>
+        <w:t>:</w:t>
+      </w:r>
+      <w:r>
+        <w:tab/>
+      </w:r>
+      <w:r>
+        <w:t>L’operazione richied</w:t>
+      </w:r>
+      <w:r>
+        <w:t xml:space="preserve">e </w:t>
+      </w:r>
+      <w:r>
+        <w:t xml:space="preserve">un </w:t>
+      </w:r>
+      <w:r>
+        <w:t xml:space="preserve">solo </w:t>
+      </w:r>
+      <w:r>
+        <w:t xml:space="preserve">accesso in scrittura all’entità </w:t>
+      </w:r>
+      <w:r>
+        <w:t>“</w:t>
+      </w:r>
+      <w:r>
+        <w:t>progetto</w:t>
+      </w:r>
+      <w:r>
+        <w:t>”</w:t>
+      </w:r>
+      <w:r>
+        <w:t>.</w:t>
+      </w:r>
+      <w:r>
+        <w:rPr>
+          <w:highlight w:val="red"/>
+        </w:rPr>
+        <w:br/>
+      </w:r>
+      <w:r>
+        <w:tab/>
+      </w:r>
+      <w:r>
+        <w:t>Totale: 2*1*f</w:t>
+      </w:r>
+      <w:r>
+        <w:rPr>
+          <w:vertAlign w:val="subscript"/>
+        </w:rPr>
         <w:t>2</w:t>
       </w:r>
       <w:r>
-        <w:t>:</w:t>
-      </w:r>
-      <w:r>
-        <w:tab/>
-      </w:r>
-      <w:r>
-        <w:rPr>
-          <w:highlight w:val="red"/>
-        </w:rPr>
-        <w:t>L’operazione richiede un solo accesso in scrittura all’entità progetto.</w:t>
-      </w:r>
-      <w:r>
-        <w:rPr>
-          <w:highlight w:val="red"/>
-        </w:rPr>
-        <w:br/>
-      </w:r>
-      <w:r>
-        <w:rPr>
-          <w:highlight w:val="red"/>
-        </w:rPr>
-        <w:tab/>
-        <w:t>Totale: 2*1*f</w:t>
-      </w:r>
-      <w:r>
-        <w:rPr>
-          <w:highlight w:val="red"/>
+        <w:rPr>
           <w:vertAlign w:val="subscript"/>
         </w:rPr>
-        <w:t>2</w:t>
-      </w:r>
-      <w:r>
-        <w:rPr>
-          <w:highlight w:val="red"/>
-        </w:rPr>
-        <w:t xml:space="preserve"> = 30 accessi / mese.</w:t>
+        <w:t xml:space="preserve"> </w:t>
+      </w:r>
+      <w:r>
+        <w:t xml:space="preserve">= </w:t>
+      </w:r>
+      <w:r>
+        <w:t>30</w:t>
+      </w:r>
+      <w:r>
+        <w:t xml:space="preserve"> accessi / </w:t>
+      </w:r>
+      <w:r>
+        <w:t>mese</w:t>
+      </w:r>
+      <w:r>
+        <w:t>.</w:t>
       </w:r>
     </w:p>
     <w:p>
@@ -6973,33 +6163,50 @@
         <w:jc w:val="left"/>
       </w:pPr>
       <w:r>
-        <w:t>OP</w:t>
-      </w:r>
-      <w:r>
-        <w:t>3</w:t>
+        <w:t>OP3</w:t>
       </w:r>
       <w:r>
         <w:t>:</w:t>
       </w:r>
       <w:r>
         <w:tab/>
-        <w:t>L’operazione richiede: un accesso in lettura all’entità lavoratore, un accesso in scrittura alla relazione appartenenza, un accesso in lettura all’entità progetto.</w:t>
-      </w:r>
-      <w:r>
-        <w:br/>
-        <w:t xml:space="preserve">Totale: </w:t>
-      </w:r>
-      <w:r>
-        <w:t>(1+2*1+1)*f</w:t>
-      </w:r>
-      <w:r>
-        <w:rPr>
-          <w:vertAlign w:val="subscript"/>
-        </w:rPr>
-        <w:t>3</w:t>
-      </w:r>
-      <w:r>
-        <w:t xml:space="preserve"> = 400 accessi /mese.</w:t>
+        <w:t xml:space="preserve">L’operazione richiede: un accesso in lettura all’entità </w:t>
+      </w:r>
+      <w:r>
+        <w:t>“</w:t>
+      </w:r>
+      <w:r>
+        <w:t>lavoratore</w:t>
+      </w:r>
+      <w:r>
+        <w:t>”</w:t>
+      </w:r>
+      <w:r>
+        <w:t xml:space="preserve">, un accesso in scrittura alla relazione </w:t>
+      </w:r>
+      <w:r>
+        <w:t>“</w:t>
+      </w:r>
+      <w:r>
+        <w:t>appartenenza</w:t>
+      </w:r>
+      <w:r>
+        <w:t>”</w:t>
+      </w:r>
+      <w:r>
+        <w:t xml:space="preserve">, un accesso in lettura all’entità </w:t>
+      </w:r>
+      <w:r>
+        <w:t>“</w:t>
+      </w:r>
+      <w:r>
+        <w:t>progetto</w:t>
+      </w:r>
+      <w:r>
+        <w:t>”</w:t>
+      </w:r>
+      <w:r>
+        <w:t>.</w:t>
       </w:r>
     </w:p>
     <w:p>
@@ -7008,10 +6215,7 @@
         <w:jc w:val="left"/>
       </w:pPr>
       <w:r>
-        <w:t>OP</w:t>
-      </w:r>
-      <w:r>
-        <w:t>4</w:t>
+        <w:t>OP4</w:t>
       </w:r>
       <w:r>
         <w:t>:</w:t>
@@ -7020,78 +6224,141 @@
         <w:tab/>
       </w:r>
       <w:r>
-        <w:t xml:space="preserve">L’operazione richiede: un accesso in lettura all’entità </w:t>
-      </w:r>
-      <w:r>
-        <w:t>capoprogetto</w:t>
-      </w:r>
-      <w:r>
-        <w:t xml:space="preserve">, un accesso in scrittura alla relazione </w:t>
-      </w:r>
-      <w:r>
-        <w:t>coordinazione</w:t>
-      </w:r>
-      <w:r>
-        <w:t>, un accesso in lettura all’entità progetto.</w:t>
+        <w:t>L’operazione richiede: un accesso in lettura all’entità capoprogetto, un accesso in scrittura alla relazione coordinazione, un accesso in lettura all’entità progetto.</w:t>
+      </w:r>
+    </w:p>
+    <w:p>
+      <w:pPr>
+        <w:ind w:left="720" w:hanging="720"/>
+      </w:pPr>
+      <w:r>
+        <w:lastRenderedPageBreak/>
+        <w:t>OP5</w:t>
+      </w:r>
+      <w:r>
+        <w:t>:</w:t>
+      </w:r>
+      <w:r>
+        <w:tab/>
+      </w:r>
+      <w:r>
+        <w:t xml:space="preserve">L’operazione richiede: un accesso in scrittura all’entità </w:t>
+      </w:r>
+      <w:r>
+        <w:t>“</w:t>
+      </w:r>
+      <w:r>
+        <w:t>messaggio</w:t>
+      </w:r>
+      <w:r>
+        <w:t>”, un accesso in scrittura alla relazione “scrittura”, un accesso in lettura all’entità “lavoratore”, un accesso in scrittura alla relazione “destinazione”, un accesso in lettura all’entità “canale di comunicazione”</w:t>
       </w:r>
       <w:r>
         <w:br/>
-        <w:t>Totale: (1+2*1+1)*f</w:t>
-      </w:r>
-      <w:r>
-        <w:rPr>
-          <w:vertAlign w:val="subscript"/>
-        </w:rPr>
-        <w:t>4</w:t>
-      </w:r>
-      <w:r>
-        <w:t xml:space="preserve"> = </w:t>
-      </w:r>
-      <w:r>
-        <w:t>80</w:t>
-      </w:r>
-      <w:r>
-        <w:t xml:space="preserve"> accessi /mese.</w:t>
-      </w:r>
-    </w:p>
-    <w:p/>
-    <w:p>
-      <w:r>
-        <w:lastRenderedPageBreak/>
-        <w:t>OP</w:t>
-      </w:r>
-      <w:r>
-        <w:t>5</w:t>
+      </w:r>
+      <w:r>
+        <w:rPr>
+          <w:highlight w:val="red"/>
+        </w:rPr>
+        <w:t>VERIFICARE SITUAZIONE ENTITàDEBOLE</w:t>
+      </w:r>
+    </w:p>
+    <w:p>
+      <w:pPr>
+        <w:ind w:left="720" w:hanging="720"/>
+      </w:pPr>
+      <w:r>
+        <w:t>OP6</w:t>
       </w:r>
       <w:r>
         <w:t>:</w:t>
       </w:r>
       <w:r>
         <w:tab/>
-      </w:r>
-    </w:p>
-    <w:p>
-      <w:r>
-        <w:t>OP</w:t>
-      </w:r>
-      <w:r>
-        <w:t>6</w:t>
-      </w:r>
-    </w:p>
-    <w:p>
-      <w:r>
-        <w:t>OP</w:t>
-      </w:r>
-      <w:r>
-        <w:t>7</w:t>
-      </w:r>
-    </w:p>
-    <w:p>
-      <w:r>
-        <w:t>OP</w:t>
-      </w:r>
-      <w:r>
-        <w:t>8</w:t>
+        <w:t>L’operazione richiede: un accesso in scrittura all’entità “messaggio”, un accesso in scrittura alla relazione “scrittura”, un accesso in lettura all’entità “lavoratore”</w:t>
+      </w:r>
+      <w:r>
+        <w:t xml:space="preserve"> (mittente della risposta)</w:t>
+      </w:r>
+      <w:r>
+        <w:t>, un accesso in scrittura alla relazione “destinazione”, un accesso in lettura all’entità “canale di comunicazione”</w:t>
+      </w:r>
+      <w:r>
+        <w:t>, un accesso in lettura all’entità “messaggio” (a cui si deve riferire la risposta), un accesso in scrittura alla relazione “risposta”.</w:t>
+      </w:r>
+    </w:p>
+    <w:p>
+      <w:pPr>
+        <w:ind w:left="720" w:hanging="720"/>
+      </w:pPr>
+      <w:r>
+        <w:t>OP7</w:t>
+      </w:r>
+      <w:r>
+        <w:t>:</w:t>
+      </w:r>
+      <w:r>
+        <w:tab/>
+        <w:t xml:space="preserve">L’operazione richiede: un accesso in scrittura all’entità “canale di comunicazione”, </w:t>
+      </w:r>
+      <w:r>
+        <w:t>un accesso in scrittura alla relazione “creazione”, un accesso in lettura all’entità “capoprogetto” (che in questo caso è la persona che manualmente ha creato il canale), un accesso in scrittura alla relazione “riferimento”, un accesso in lettura all’entità “progetto”.</w:t>
+      </w:r>
+    </w:p>
+    <w:p>
+      <w:pPr>
+        <w:ind w:left="720" w:hanging="720"/>
+      </w:pPr>
+      <w:r>
+        <w:t>OP8</w:t>
+      </w:r>
+      <w:r>
+        <w:t>:</w:t>
+      </w:r>
+      <w:r>
+        <w:tab/>
+        <w:t xml:space="preserve">L’operazione richiede: </w:t>
+      </w:r>
+      <w:r>
+        <w:t xml:space="preserve">un accesso in scrittura all’entità “canale di comunicazione”, un accesso in scrittura alla relazione “generazione”, </w:t>
+      </w:r>
+      <w:r>
+        <w:rPr>
+          <w:highlight w:val="red"/>
+        </w:rPr>
+        <w:t>…………………..</w:t>
+      </w:r>
+    </w:p>
+    <w:p>
+      <w:pPr>
+        <w:ind w:left="720" w:hanging="720"/>
+      </w:pPr>
+      <w:r>
+        <w:t>OP9:</w:t>
+      </w:r>
+      <w:r>
+        <w:tab/>
+      </w:r>
+      <w:r>
+        <w:t>L’operazione richiede: un accesso in scrittura alla relazione “appartenenza”, un accesso in lettura all’entità lavoratore, un accesso in lettura all’entità “canale di comunicazione”</w:t>
+      </w:r>
+    </w:p>
+    <w:p>
+      <w:pPr>
+        <w:ind w:left="720" w:hanging="720"/>
+      </w:pPr>
+      <w:r>
+        <w:t>OP10:</w:t>
+      </w:r>
+      <w:r>
+        <w:tab/>
+        <w:t>L’operazi</w:t>
+      </w:r>
+      <w:r>
+        <w:t>one richiede:</w:t>
+      </w:r>
+      <w:r>
+        <w:t xml:space="preserve"> un accesso in lettura all’entità “canale di comunicazione”, un accesso in lettura alla relazione “destinazione”, un accesso in lettura all’entità “messaggio”</w:t>
       </w:r>
     </w:p>
     <w:p/>
@@ -7163,6 +6430,7 @@
         <w:pStyle w:val="Testocommento"/>
       </w:pPr>
       <w:r>
+        <w:lastRenderedPageBreak/>
         <w:t>Si noti che in questa fase è possibile fare riferimento al costo delle operazioni precedentemente realizzato per guidare le scelte. Ad esempio, un leggero spreco di memoria legato alla non rimozione di ridondanze può essere facilmente giustificato da un guadagno in termini di prestazioni.</w:t>
       </w:r>
     </w:p>
@@ -7726,21 +6994,7 @@
         <w:rPr>
           <w:color w:val="1A1A1A" w:themeColor="background1" w:themeShade="1A"/>
         </w:rPr>
-        <w:t xml:space="preserve">Descrivere quali trigger sono stati implementati, mostrando il codice SQL per la loro </w:t>
-      </w:r>
-      <w:proofErr w:type="spellStart"/>
-      <w:r>
-        <w:rPr>
-          <w:color w:val="1A1A1A" w:themeColor="background1" w:themeShade="1A"/>
-        </w:rPr>
-        <w:t>instanziazione</w:t>
-      </w:r>
-      <w:proofErr w:type="spellEnd"/>
-      <w:r>
-        <w:rPr>
-          <w:color w:val="1A1A1A" w:themeColor="background1" w:themeShade="1A"/>
-        </w:rPr>
-        <w:t>. Si faccia riferimento al fatto che il DBMS di riferimento richiede di utilizzare trigger anche per realizzare vincoli di check ed asserzioni.</w:t>
+        <w:t>Descrivere quali trigger sono stati implementati, mostrando il codice SQL per la loro instanziazione. Si faccia riferimento al fatto che il DBMS di riferimento richiede di utilizzare trigger anche per realizzare vincoli di check ed asserzioni.</w:t>
       </w:r>
     </w:p>
     <w:p>
@@ -7756,15 +7010,7 @@
         <w:pStyle w:val="Testocommento"/>
       </w:pPr>
       <w:r>
-        <w:t xml:space="preserve">Descrivere quali eventi sono stati implementati, mostrando il codice SQL per la loro </w:t>
-      </w:r>
-      <w:proofErr w:type="spellStart"/>
-      <w:r>
-        <w:t>instanziazione</w:t>
-      </w:r>
-      <w:proofErr w:type="spellEnd"/>
-      <w:r>
-        <w:t>. Si descriva anche se gli eventi sono istanziati soltanto in fase di configurazione del sistema, o se alcuni eventi specifici vengono istanziati in maniera effimera durante l’esecuzione di alcune procedure.</w:t>
+        <w:t>Descrivere quali eventi sono stati implementati, mostrando il codice SQL per la loro instanziazione. Si descriva anche se gli eventi sono istanziati soltanto in fase di configurazione del sistema, o se alcuni eventi specifici vengono istanziati in maniera effimera durante l’esecuzione di alcune procedure.</w:t>
       </w:r>
     </w:p>
     <w:p>
@@ -7794,21 +7040,8 @@
       <w:pPr>
         <w:pStyle w:val="Titolo2"/>
       </w:pPr>
-      <w:proofErr w:type="spellStart"/>
-      <w:r>
-        <w:t>Stored</w:t>
-      </w:r>
-      <w:proofErr w:type="spellEnd"/>
-      <w:r>
-        <w:t xml:space="preserve"> </w:t>
-      </w:r>
-      <w:proofErr w:type="spellStart"/>
-      <w:r>
-        <w:t>Procedures</w:t>
-      </w:r>
-      <w:proofErr w:type="spellEnd"/>
-      <w:r>
-        <w:t xml:space="preserve"> e transazioni</w:t>
+      <w:r>
+        <w:t>Stored Procedures e transazioni</w:t>
       </w:r>
     </w:p>
     <w:p>
@@ -7822,21 +7055,7 @@
         <w:rPr>
           <w:color w:val="1A1A1A" w:themeColor="background1" w:themeShade="1A"/>
         </w:rPr>
-        <w:t xml:space="preserve">Mostrare e commentare le </w:t>
-      </w:r>
-      <w:proofErr w:type="spellStart"/>
-      <w:r>
-        <w:rPr>
-          <w:color w:val="1A1A1A" w:themeColor="background1" w:themeShade="1A"/>
-        </w:rPr>
-        <w:t>stored</w:t>
-      </w:r>
-      <w:proofErr w:type="spellEnd"/>
-      <w:r>
-        <w:rPr>
-          <w:color w:val="1A1A1A" w:themeColor="background1" w:themeShade="1A"/>
-        </w:rPr>
-        <w:t xml:space="preserve"> procedure che sono state realizzate per implementare la logica applicativa delle operazioni sui dati, evidenziando quando (e perché) sono state realizzate operazioni transazionali complesse.</w:t>
+        <w:t>Mostrare e commentare le stored procedure che sono state realizzate per implementare la logica applicativa delle operazioni sui dati, evidenziando quando (e perché) sono state realizzate operazioni transazionali complesse.</w:t>
       </w:r>
     </w:p>
     <w:p/>
@@ -7863,15 +7082,7 @@
         <w:pStyle w:val="Titolo2"/>
       </w:pPr>
       <w:r>
-        <w:t xml:space="preserve">Codice SQL per </w:t>
-      </w:r>
-      <w:proofErr w:type="spellStart"/>
-      <w:r>
-        <w:t>instanziare</w:t>
-      </w:r>
-      <w:proofErr w:type="spellEnd"/>
-      <w:r>
-        <w:t xml:space="preserve"> il database</w:t>
+        <w:t>Codice SQL per instanziare il database</w:t>
       </w:r>
     </w:p>
     <w:p>
@@ -7893,23 +7104,7 @@
           <w:color w:val="1A1A1A" w:themeColor="background1" w:themeShade="1A"/>
           <w:lang w:val="it"/>
         </w:rPr>
-        <w:t xml:space="preserve"> Le </w:t>
-      </w:r>
-      <w:proofErr w:type="spellStart"/>
-      <w:r>
-        <w:rPr>
-          <w:color w:val="1A1A1A" w:themeColor="background1" w:themeShade="1A"/>
-          <w:lang w:val="it"/>
-        </w:rPr>
-        <w:t>stored</w:t>
-      </w:r>
-      <w:proofErr w:type="spellEnd"/>
-      <w:r>
-        <w:rPr>
-          <w:color w:val="1A1A1A" w:themeColor="background1" w:themeShade="1A"/>
-          <w:lang w:val="it"/>
-        </w:rPr>
-        <w:t xml:space="preserve"> procedure, le viste, i trigger, gli eventi e tutto quello che è stato già inserito all’interno della relazione di progetto nelle sezioni precedenti </w:t>
+        <w:t xml:space="preserve"> Le stored procedure, le viste, i trigger, gli eventi e tutto quello che è stato già inserito all’interno della relazione di progetto nelle sezioni precedenti </w:t>
       </w:r>
       <w:r>
         <w:rPr>
@@ -7993,21 +7188,7 @@
         <w:rPr>
           <w:color w:val="1A1A1A" w:themeColor="background1" w:themeShade="1A"/>
         </w:rPr>
-        <w:t xml:space="preserve">Riportare (correttamente formattato) il codice C del </w:t>
-      </w:r>
-      <w:proofErr w:type="spellStart"/>
-      <w:r>
-        <w:rPr>
-          <w:color w:val="1A1A1A" w:themeColor="background1" w:themeShade="1A"/>
-        </w:rPr>
-        <w:t>thin</w:t>
-      </w:r>
-      <w:proofErr w:type="spellEnd"/>
-      <w:r>
-        <w:rPr>
-          <w:color w:val="1A1A1A" w:themeColor="background1" w:themeShade="1A"/>
-        </w:rPr>
-        <w:t xml:space="preserve"> client realizzato per interagire con la base di dati.</w:t>
+        <w:t>Riportare (correttamente formattato) il codice C del thin client realizzato per interagire con la base di dati.</w:t>
       </w:r>
     </w:p>
     <w:p>
@@ -8195,39 +7376,7 @@
         <w:footnoteRef/>
       </w:r>
       <w:r>
-        <w:t xml:space="preserve"> PK = </w:t>
-      </w:r>
-      <w:proofErr w:type="spellStart"/>
-      <w:r>
-        <w:t>primary</w:t>
-      </w:r>
-      <w:proofErr w:type="spellEnd"/>
-      <w:r>
-        <w:t xml:space="preserve"> key, NN = not </w:t>
-      </w:r>
-      <w:proofErr w:type="spellStart"/>
-      <w:r>
-        <w:t>null</w:t>
-      </w:r>
-      <w:proofErr w:type="spellEnd"/>
-      <w:r>
-        <w:t xml:space="preserve">, UQ = </w:t>
-      </w:r>
-      <w:proofErr w:type="spellStart"/>
-      <w:r>
-        <w:t>unique</w:t>
-      </w:r>
-      <w:proofErr w:type="spellEnd"/>
-      <w:r>
-        <w:t xml:space="preserve">, UN = unsigned, AI = auto </w:t>
-      </w:r>
-      <w:proofErr w:type="spellStart"/>
-      <w:r>
-        <w:t>increment</w:t>
-      </w:r>
-      <w:proofErr w:type="spellEnd"/>
-      <w:r>
-        <w:t>. È ovviamente possibile specificare più di un attributo per ciascuna colonna.</w:t>
+        <w:t xml:space="preserve"> PK = primary key, NN = not null, UQ = unique, UN = unsigned, AI = auto increment. È ovviamente possibile specificare più di un attributo per ciascuna colonna.</w:t>
       </w:r>
     </w:p>
   </w:footnote>
@@ -8244,23 +7393,7 @@
         <w:footnoteRef/>
       </w:r>
       <w:r>
-        <w:t xml:space="preserve"> IDX = index, UQ = </w:t>
-      </w:r>
-      <w:proofErr w:type="spellStart"/>
-      <w:r>
-        <w:t>unique</w:t>
-      </w:r>
-      <w:proofErr w:type="spellEnd"/>
-      <w:r>
-        <w:t xml:space="preserve">, FT = full text, PR = </w:t>
-      </w:r>
-      <w:proofErr w:type="spellStart"/>
-      <w:r>
-        <w:t>primary</w:t>
-      </w:r>
-      <w:proofErr w:type="spellEnd"/>
-      <w:r>
-        <w:t>.</w:t>
+        <w:t xml:space="preserve"> IDX = index, UQ = unique, FT = full text, PR = primary.</w:t>
       </w:r>
     </w:p>
   </w:footnote>

</xml_diff>

<commit_message>
Corrette stime su costo operazioni
</commit_message>
<xml_diff>
--- a/Relazione/PROGETTOBASI.docx
+++ b/Relazione/PROGETTOBASI.docx
@@ -6125,36 +6125,16 @@
       </w:r>
       <w:r>
         <w:tab/>
-      </w:r>
-      <w:r>
         <w:t>Totale: 2*1*f</w:t>
       </w:r>
       <w:r>
         <w:rPr>
           <w:vertAlign w:val="subscript"/>
         </w:rPr>
-        <w:t>2</w:t>
-      </w:r>
-      <w:r>
-        <w:rPr>
-          <w:vertAlign w:val="subscript"/>
-        </w:rPr>
-        <w:t xml:space="preserve"> </w:t>
-      </w:r>
-      <w:r>
-        <w:t xml:space="preserve">= </w:t>
-      </w:r>
-      <w:r>
-        <w:t>30</w:t>
-      </w:r>
-      <w:r>
-        <w:t xml:space="preserve"> accessi / </w:t>
-      </w:r>
-      <w:r>
-        <w:t>mese</w:t>
-      </w:r>
-      <w:r>
-        <w:t>.</w:t>
+        <w:t xml:space="preserve">2 </w:t>
+      </w:r>
+      <w:r>
+        <w:t>= 30 accessi / mese.</w:t>
       </w:r>
     </w:p>
     <w:p>
@@ -6194,19 +6174,23 @@
         <w:t>”</w:t>
       </w:r>
       <w:r>
-        <w:t xml:space="preserve">, un accesso in lettura all’entità </w:t>
-      </w:r>
-      <w:r>
-        <w:t>“</w:t>
-      </w:r>
-      <w:r>
-        <w:t>progetto</w:t>
-      </w:r>
-      <w:r>
-        <w:t>”</w:t>
-      </w:r>
-      <w:r>
-        <w:t>.</w:t>
+        <w:t xml:space="preserve">. </w:t>
+      </w:r>
+      <w:r>
+        <w:br/>
+        <w:t>Totale: (1+2*1)*f</w:t>
+      </w:r>
+      <w:r>
+        <w:rPr>
+          <w:vertAlign w:val="subscript"/>
+        </w:rPr>
+        <w:t>3</w:t>
+      </w:r>
+      <w:r>
+        <w:t xml:space="preserve"> = </w:t>
+      </w:r>
+      <w:r>
+        <w:t>300 accessi / mese.</w:t>
       </w:r>
     </w:p>
     <w:p>
@@ -6215,6 +6199,7 @@
         <w:jc w:val="left"/>
       </w:pPr>
       <w:r>
+        <w:lastRenderedPageBreak/>
         <w:t>OP4</w:t>
       </w:r>
       <w:r>
@@ -6224,7 +6209,38 @@
         <w:tab/>
       </w:r>
       <w:r>
-        <w:t>L’operazione richiede: un accesso in lettura all’entità capoprogetto, un accesso in scrittura alla relazione coordinazione, un accesso in lettura all’entità progetto.</w:t>
+        <w:t xml:space="preserve">L’operazione richiede: un accesso in lettura all’entità capoprogetto, un accesso in scrittura alla relazione </w:t>
+      </w:r>
+      <w:r>
+        <w:t>“</w:t>
+      </w:r>
+      <w:r>
+        <w:t>coordinazione</w:t>
+      </w:r>
+      <w:r>
+        <w:t>”.</w:t>
+      </w:r>
+      <w:r>
+        <w:br/>
+        <w:t xml:space="preserve">Totale: </w:t>
+      </w:r>
+      <w:r>
+        <w:t>(1+2*1)*f</w:t>
+      </w:r>
+      <w:r>
+        <w:rPr>
+          <w:vertAlign w:val="subscript"/>
+        </w:rPr>
+        <w:t>4</w:t>
+      </w:r>
+      <w:r>
+        <w:t xml:space="preserve"> = </w:t>
+      </w:r>
+      <w:r>
+        <w:t>60</w:t>
+      </w:r>
+      <w:r>
+        <w:t xml:space="preserve"> accessi / mese.</w:t>
       </w:r>
     </w:p>
     <w:p>
@@ -6232,7 +6248,6 @@
         <w:ind w:left="720" w:hanging="720"/>
       </w:pPr>
       <w:r>
-        <w:lastRenderedPageBreak/>
         <w:t>OP5</w:t>
       </w:r>
       <w:r>
@@ -6251,7 +6266,19 @@
         <w:t>messaggio</w:t>
       </w:r>
       <w:r>
-        <w:t>”, un accesso in scrittura alla relazione “scrittura”, un accesso in lettura all’entità “lavoratore”, un accesso in scrittura alla relazione “destinazione”, un accesso in lettura all’entità “canale di comunicazione”</w:t>
+        <w:t>”, un accesso in scrittura alla relazione “scrittura”,</w:t>
+      </w:r>
+      <w:r>
+        <w:t xml:space="preserve"> </w:t>
+      </w:r>
+      <w:r>
+        <w:t>un accesso in scrittura alla relazione “destinazione</w:t>
+      </w:r>
+      <w:r>
+        <w:t>.</w:t>
+      </w:r>
+      <w:r>
+        <w:br/>
       </w:r>
       <w:r>
         <w:br/>
@@ -6302,7 +6329,49 @@
         <w:t xml:space="preserve">L’operazione richiede: un accesso in scrittura all’entità “canale di comunicazione”, </w:t>
       </w:r>
       <w:r>
-        <w:t>un accesso in scrittura alla relazione “creazione”, un accesso in lettura all’entità “capoprogetto” (che in questo caso è la persona che manualmente ha creato il canale), un accesso in scrittura alla relazione “riferimento”, un accesso in lettura all’entità “progetto”.</w:t>
+        <w:t>un accesso in scrittura alla relazione “creazione”,</w:t>
+      </w:r>
+      <w:r>
+        <w:t xml:space="preserve"> </w:t>
+      </w:r>
+      <w:r>
+        <w:t>un accesso in scrittura alla relazione “riferimento”</w:t>
+      </w:r>
+      <w:r>
+        <w:t>.</w:t>
+      </w:r>
+      <w:r>
+        <w:br/>
+      </w:r>
+      <w:r>
+        <w:t>(</w:t>
+      </w:r>
+      <w:r>
+        <w:t>2*</w:t>
+      </w:r>
+      <w:r>
+        <w:t>1+2*1</w:t>
+      </w:r>
+      <w:r>
+        <w:t>+2*1</w:t>
+      </w:r>
+      <w:r>
+        <w:t>)*f</w:t>
+      </w:r>
+      <w:r>
+        <w:rPr>
+          <w:vertAlign w:val="subscript"/>
+        </w:rPr>
+        <w:t>7</w:t>
+      </w:r>
+      <w:r>
+        <w:t xml:space="preserve"> = </w:t>
+      </w:r>
+      <w:r>
+        <w:t>270</w:t>
+      </w:r>
+      <w:r>
+        <w:t xml:space="preserve"> accessi / mese.</w:t>
       </w:r>
     </w:p>
     <w:p>
@@ -6332,6 +6401,7 @@
     <w:p>
       <w:pPr>
         <w:ind w:left="720" w:hanging="720"/>
+        <w:jc w:val="left"/>
       </w:pPr>
       <w:r>
         <w:t>OP9:</w:t>
@@ -6340,7 +6410,43 @@
         <w:tab/>
       </w:r>
       <w:r>
-        <w:t>L’operazione richiede: un accesso in scrittura alla relazione “appartenenza”, un accesso in lettura all’entità lavoratore, un accesso in lettura all’entità “canale di comunicazione”</w:t>
+        <w:t>L’operazione richiede:</w:t>
+      </w:r>
+      <w:r>
+        <w:t xml:space="preserve"> </w:t>
+      </w:r>
+      <w:r>
+        <w:t>un accesso in lettura all’entità lavoratore</w:t>
+      </w:r>
+      <w:r>
+        <w:t>,</w:t>
+      </w:r>
+      <w:r>
+        <w:t xml:space="preserve"> un accesso in scrittura alla relazione “appartenenza”</w:t>
+      </w:r>
+      <w:r>
+        <w:t>.</w:t>
+      </w:r>
+      <w:r>
+        <w:br/>
+      </w:r>
+      <w:r>
+        <w:t>(1+2*1)*f</w:t>
+      </w:r>
+      <w:r>
+        <w:rPr>
+          <w:vertAlign w:val="subscript"/>
+        </w:rPr>
+        <w:t>9</w:t>
+      </w:r>
+      <w:r>
+        <w:t xml:space="preserve"> = </w:t>
+      </w:r>
+      <w:r>
+        <w:t>750</w:t>
+      </w:r>
+      <w:r>
+        <w:t xml:space="preserve"> accessi / mese.</w:t>
       </w:r>
     </w:p>
     <w:p>
@@ -6405,6 +6511,7 @@
         </w:numPr>
       </w:pPr>
       <w:r>
+        <w:lastRenderedPageBreak/>
         <w:t>Eliminazione delle generalizzazioni</w:t>
       </w:r>
     </w:p>
@@ -6430,7 +6537,6 @@
         <w:pStyle w:val="Testocommento"/>
       </w:pPr>
       <w:r>
-        <w:lastRenderedPageBreak/>
         <w:t>Si noti che in questa fase è possibile fare riferimento al costo delle operazioni precedentemente realizzato per guidare le scelte. Ad esempio, un leggero spreco di memoria legato alla non rimozione di ridondanze può essere facilmente giustificato da un guadagno in termini di prestazioni.</w:t>
       </w:r>
     </w:p>
@@ -10732,6 +10838,10 @@
 </file>
 
 <file path=customXml/item1.xml><?xml version="1.0" encoding="utf-8"?>
+<b:Sources xmlns:b="http://schemas.openxmlformats.org/officeDocument/2006/bibliography" xmlns="http://schemas.openxmlformats.org/officeDocument/2006/bibliography" SelectedStyle="\APASixthEditionOfficeOnline.xsl" StyleName="APA" Version="6"/>
+</file>
+
+<file path=customXml/item2.xml><?xml version="1.0" encoding="utf-8"?>
 <?mso-contentType ?>
 <FormTemplates xmlns="http://schemas.microsoft.com/sharepoint/v3/contenttype/forms">
   <Display>DocumentLibraryForm</Display>
@@ -10740,25 +10850,7 @@
 </FormTemplates>
 </file>
 
-<file path=customXml/item2.xml><?xml version="1.0" encoding="utf-8"?>
-<b:Sources xmlns:b="http://schemas.openxmlformats.org/officeDocument/2006/bibliography" xmlns="http://schemas.openxmlformats.org/officeDocument/2006/bibliography" SelectedStyle="\APASixthEditionOfficeOnline.xsl" StyleName="APA" Version="6"/>
-</file>
-
 <file path=customXml/item3.xml><?xml version="1.0" encoding="utf-8"?>
-<p:properties xmlns:p="http://schemas.microsoft.com/office/2006/metadata/properties" xmlns:xsi="http://www.w3.org/2001/XMLSchema-instance" xmlns:pc="http://schemas.microsoft.com/office/infopath/2007/PartnerControls">
-  <documentManagement/>
-</p:properties>
-</file>
-
-<file path=customXml/item4.xml><?xml version="1.0" encoding="utf-8"?>
-<s:customData xmlns="http://www.wps.cn/officeDocument/2013/wpsCustomData" xmlns:s="http://www.wps.cn/officeDocument/2013/wpsCustomData">
-  <customSectProps>
-    <customSectPr/>
-  </customSectProps>
-</s:customData>
-</file>
-
-<file path=customXml/item5.xml><?xml version="1.0" encoding="utf-8"?>
 <ct:contentTypeSchema xmlns:ct="http://schemas.microsoft.com/office/2006/metadata/contentType" xmlns:ma="http://schemas.microsoft.com/office/2006/metadata/properties/metaAttributes" ct:_="" ma:_="" ma:contentTypeName="Document" ma:contentTypeID="0x0101001B9A57B93793104BACC9E1E07C6783FF" ma:contentTypeVersion="0" ma:contentTypeDescription="Create a new document." ma:contentTypeScope="" ma:versionID="d7fb7fe5449773a8011545a29134450e">
   <xsd:schema xmlns:xsd="http://www.w3.org/2001/XMLSchema" xmlns:xs="http://www.w3.org/2001/XMLSchema" xmlns:p="http://schemas.microsoft.com/office/2006/metadata/properties" targetNamespace="http://schemas.microsoft.com/office/2006/metadata/properties" ma:root="true" ma:fieldsID="0967b7be50301903c78f9c39c6fd9af8">
     <xsd:element name="properties">
@@ -10872,7 +10964,29 @@
 </ct:contentTypeSchema>
 </file>
 
+<file path=customXml/item4.xml><?xml version="1.0" encoding="utf-8"?>
+<s:customData xmlns="http://www.wps.cn/officeDocument/2013/wpsCustomData" xmlns:s="http://www.wps.cn/officeDocument/2013/wpsCustomData">
+  <customSectProps>
+    <customSectPr/>
+  </customSectProps>
+</s:customData>
+</file>
+
+<file path=customXml/item5.xml><?xml version="1.0" encoding="utf-8"?>
+<p:properties xmlns:p="http://schemas.microsoft.com/office/2006/metadata/properties" xmlns:xsi="http://www.w3.org/2001/XMLSchema-instance" xmlns:pc="http://schemas.microsoft.com/office/infopath/2007/PartnerControls">
+  <documentManagement/>
+</p:properties>
+</file>
+
 <file path=customXml/itemProps1.xml><?xml version="1.0" encoding="utf-8"?>
+<ds:datastoreItem xmlns:ds="http://schemas.openxmlformats.org/officeDocument/2006/customXml" ds:itemID="{6D4A19FC-AE8E-4C2F-BDB2-745D562DC3AB}">
+  <ds:schemaRefs>
+    <ds:schemaRef ds:uri="http://schemas.openxmlformats.org/officeDocument/2006/bibliography"/>
+  </ds:schemaRefs>
+</ds:datastoreItem>
+</file>
+
+<file path=customXml/itemProps2.xml><?xml version="1.0" encoding="utf-8"?>
 <ds:datastoreItem xmlns:ds="http://schemas.openxmlformats.org/officeDocument/2006/customXml" ds:itemID="{CFCB6091-7B87-4D39-AF33-2697E33705FC}">
   <ds:schemaRefs>
     <ds:schemaRef ds:uri="http://schemas.microsoft.com/sharepoint/v3/contenttype/forms"/>
@@ -10880,18 +10994,17 @@
 </ds:datastoreItem>
 </file>
 
-<file path=customXml/itemProps2.xml><?xml version="1.0" encoding="utf-8"?>
-<ds:datastoreItem xmlns:ds="http://schemas.openxmlformats.org/officeDocument/2006/customXml" ds:itemID="{6D4A19FC-AE8E-4C2F-BDB2-745D562DC3AB}">
+<file path=customXml/itemProps3.xml><?xml version="1.0" encoding="utf-8"?>
+<ds:datastoreItem xmlns:ds="http://schemas.openxmlformats.org/officeDocument/2006/customXml" ds:itemID="{3AC9F4B4-D5CC-43B3-B73C-74CDB324A186}">
   <ds:schemaRefs>
-    <ds:schemaRef ds:uri="http://schemas.openxmlformats.org/officeDocument/2006/bibliography"/>
-  </ds:schemaRefs>
-</ds:datastoreItem>
-</file>
-
-<file path=customXml/itemProps3.xml><?xml version="1.0" encoding="utf-8"?>
-<ds:datastoreItem xmlns:ds="http://schemas.openxmlformats.org/officeDocument/2006/customXml" ds:itemID="{C2497ECC-0027-4FA0-B500-FA0C7EB87405}">
-  <ds:schemaRefs>
+    <ds:schemaRef ds:uri="http://schemas.microsoft.com/office/2006/metadata/contentType"/>
+    <ds:schemaRef ds:uri="http://schemas.microsoft.com/office/2006/metadata/properties/metaAttributes"/>
+    <ds:schemaRef ds:uri="http://www.w3.org/2001/XMLSchema"/>
     <ds:schemaRef ds:uri="http://schemas.microsoft.com/office/2006/metadata/properties"/>
+    <ds:schemaRef ds:uri="http://schemas.openxmlformats.org/package/2006/metadata/core-properties"/>
+    <ds:schemaRef ds:uri="http://purl.org/dc/elements/1.1/"/>
+    <ds:schemaRef ds:uri="http://purl.org/dc/terms/"/>
+    <ds:schemaRef ds:uri="http://schemas.microsoft.com/internal/obd"/>
     <ds:schemaRef ds:uri="http://schemas.microsoft.com/office/infopath/2007/PartnerControls"/>
   </ds:schemaRefs>
 </ds:datastoreItem>
@@ -10906,16 +11019,9 @@
 </file>
 
 <file path=customXml/itemProps5.xml><?xml version="1.0" encoding="utf-8"?>
-<ds:datastoreItem xmlns:ds="http://schemas.openxmlformats.org/officeDocument/2006/customXml" ds:itemID="{3AC9F4B4-D5CC-43B3-B73C-74CDB324A186}">
+<ds:datastoreItem xmlns:ds="http://schemas.openxmlformats.org/officeDocument/2006/customXml" ds:itemID="{C2497ECC-0027-4FA0-B500-FA0C7EB87405}">
   <ds:schemaRefs>
-    <ds:schemaRef ds:uri="http://schemas.microsoft.com/office/2006/metadata/contentType"/>
-    <ds:schemaRef ds:uri="http://schemas.microsoft.com/office/2006/metadata/properties/metaAttributes"/>
-    <ds:schemaRef ds:uri="http://www.w3.org/2001/XMLSchema"/>
     <ds:schemaRef ds:uri="http://schemas.microsoft.com/office/2006/metadata/properties"/>
-    <ds:schemaRef ds:uri="http://schemas.openxmlformats.org/package/2006/metadata/core-properties"/>
-    <ds:schemaRef ds:uri="http://purl.org/dc/elements/1.1/"/>
-    <ds:schemaRef ds:uri="http://purl.org/dc/terms/"/>
-    <ds:schemaRef ds:uri="http://schemas.microsoft.com/internal/obd"/>
     <ds:schemaRef ds:uri="http://schemas.microsoft.com/office/infopath/2007/PartnerControls"/>
   </ds:schemaRefs>
 </ds:datastoreItem>

</xml_diff>

<commit_message>
ultimate stime sui costi delle operazioni
</commit_message>
<xml_diff>
--- a/Relazione/PROGETTOBASI.docx
+++ b/Relazione/PROGETTOBASI.docx
@@ -5939,10 +5939,83 @@
               <w:spacing w:line="240" w:lineRule="auto"/>
             </w:pPr>
             <w:r>
+              <w:t>OP10</w:t>
+            </w:r>
+          </w:p>
+        </w:tc>
+        <w:tc>
+          <w:tcPr>
+            <w:tcW w:w="4339" w:type="dxa"/>
+            <w:tcBorders>
+              <w:top w:val="single" w:sz="4" w:space="0" w:color="auto"/>
+              <w:left w:val="single" w:sz="4" w:space="0" w:color="auto"/>
+              <w:bottom w:val="single" w:sz="4" w:space="0" w:color="auto"/>
+              <w:right w:val="single" w:sz="4" w:space="0" w:color="auto"/>
+              <w:tl2br w:val="nil"/>
+              <w:tr2bl w:val="nil"/>
+            </w:tcBorders>
+          </w:tcPr>
+          <w:p>
+            <w:pPr>
+              <w:spacing w:line="240" w:lineRule="auto"/>
+              <w:jc w:val="left"/>
+            </w:pPr>
+            <w:r>
+              <w:t xml:space="preserve">Stampa dei progetti </w:t>
+            </w:r>
+            <w:r>
+              <w:t>a cui un dipendente è stato assegnato con i relativi canali di comunicazione a cui può accedere</w:t>
+            </w:r>
+          </w:p>
+        </w:tc>
+        <w:tc>
+          <w:tcPr>
+            <w:tcW w:w="4789" w:type="dxa"/>
+            <w:tcBorders>
+              <w:top w:val="single" w:sz="4" w:space="0" w:color="auto"/>
+              <w:left w:val="single" w:sz="4" w:space="0" w:color="auto"/>
+              <w:bottom w:val="single" w:sz="4" w:space="0" w:color="auto"/>
+              <w:right w:val="single" w:sz="4" w:space="0" w:color="auto"/>
+              <w:tl2br w:val="nil"/>
+              <w:tr2bl w:val="nil"/>
+            </w:tcBorders>
+          </w:tcPr>
+          <w:p>
+            <w:pPr>
+              <w:spacing w:line="240" w:lineRule="auto"/>
+              <w:jc w:val="center"/>
+            </w:pPr>
+            <w:r>
+              <w:t>1000/giorno</w:t>
+            </w:r>
+          </w:p>
+        </w:tc>
+      </w:tr>
+      <w:tr>
+        <w:tc>
+          <w:tcPr>
+            <w:tcW w:w="834" w:type="dxa"/>
+            <w:tcBorders>
+              <w:top w:val="single" w:sz="4" w:space="0" w:color="auto"/>
+              <w:left w:val="single" w:sz="4" w:space="0" w:color="auto"/>
+              <w:bottom w:val="single" w:sz="4" w:space="0" w:color="auto"/>
+              <w:right w:val="single" w:sz="4" w:space="0" w:color="auto"/>
+              <w:tl2br w:val="nil"/>
+              <w:tr2bl w:val="nil"/>
+            </w:tcBorders>
+          </w:tcPr>
+          <w:p>
+            <w:pPr>
+              <w:spacing w:line="240" w:lineRule="auto"/>
+            </w:pPr>
+            <w:r>
               <w:t>OP</w:t>
             </w:r>
             <w:r>
-              <w:t>10</w:t>
+              <w:t>1</w:t>
+            </w:r>
+            <w:r>
+              <w:t>1</w:t>
             </w:r>
           </w:p>
         </w:tc>
@@ -5985,10 +6058,10 @@
               <w:jc w:val="center"/>
             </w:pPr>
             <w:r>
-              <w:rPr>
-                <w:highlight w:val="red"/>
-              </w:rPr>
-              <w:t>1000/giorno</w:t>
+              <w:t>1500</w:t>
+            </w:r>
+            <w:r>
+              <w:t>/giorno</w:t>
             </w:r>
           </w:p>
         </w:tc>
@@ -6222,10 +6295,7 @@
       </w:r>
       <w:r>
         <w:br/>
-        <w:t xml:space="preserve">Totale: </w:t>
-      </w:r>
-      <w:r>
-        <w:t>(1+2*1)*f</w:t>
+        <w:t>Totale: (1+2*1)*f</w:t>
       </w:r>
       <w:r>
         <w:rPr>
@@ -6234,168 +6304,7 @@
         <w:t>4</w:t>
       </w:r>
       <w:r>
-        <w:t xml:space="preserve"> = </w:t>
-      </w:r>
-      <w:r>
-        <w:t>60</w:t>
-      </w:r>
-      <w:r>
-        <w:t xml:space="preserve"> accessi / mese.</w:t>
-      </w:r>
-    </w:p>
-    <w:p>
-      <w:pPr>
-        <w:ind w:left="720" w:hanging="720"/>
-      </w:pPr>
-      <w:r>
-        <w:t>OP5</w:t>
-      </w:r>
-      <w:r>
-        <w:t>:</w:t>
-      </w:r>
-      <w:r>
-        <w:tab/>
-      </w:r>
-      <w:r>
-        <w:t xml:space="preserve">L’operazione richiede: un accesso in scrittura all’entità </w:t>
-      </w:r>
-      <w:r>
-        <w:t>“</w:t>
-      </w:r>
-      <w:r>
-        <w:t>messaggio</w:t>
-      </w:r>
-      <w:r>
-        <w:t>”, un accesso in scrittura alla relazione “scrittura”,</w:t>
-      </w:r>
-      <w:r>
-        <w:t xml:space="preserve"> </w:t>
-      </w:r>
-      <w:r>
-        <w:t>un accesso in scrittura alla relazione “destinazione</w:t>
-      </w:r>
-      <w:r>
-        <w:t>.</w:t>
-      </w:r>
-      <w:r>
-        <w:br/>
-      </w:r>
-      <w:r>
-        <w:br/>
-      </w:r>
-      <w:r>
-        <w:rPr>
-          <w:highlight w:val="red"/>
-        </w:rPr>
-        <w:t>VERIFICARE SITUAZIONE ENTITàDEBOLE</w:t>
-      </w:r>
-    </w:p>
-    <w:p>
-      <w:pPr>
-        <w:ind w:left="720" w:hanging="720"/>
-      </w:pPr>
-      <w:r>
-        <w:t>OP6</w:t>
-      </w:r>
-      <w:r>
-        <w:t>:</w:t>
-      </w:r>
-      <w:r>
-        <w:tab/>
-        <w:t>L’operazione richiede: un accesso in scrittura all’entità “messaggio”, un accesso in scrittura alla relazione “scrittura”, un accesso in lettura all’entità “lavoratore”</w:t>
-      </w:r>
-      <w:r>
-        <w:t xml:space="preserve"> (mittente della risposta)</w:t>
-      </w:r>
-      <w:r>
-        <w:t>, un accesso in scrittura alla relazione “destinazione”, un accesso in lettura all’entità “canale di comunicazione”</w:t>
-      </w:r>
-      <w:r>
-        <w:t>, un accesso in lettura all’entità “messaggio” (a cui si deve riferire la risposta), un accesso in scrittura alla relazione “risposta”.</w:t>
-      </w:r>
-    </w:p>
-    <w:p>
-      <w:pPr>
-        <w:ind w:left="720" w:hanging="720"/>
-      </w:pPr>
-      <w:r>
-        <w:t>OP7</w:t>
-      </w:r>
-      <w:r>
-        <w:t>:</w:t>
-      </w:r>
-      <w:r>
-        <w:tab/>
-        <w:t xml:space="preserve">L’operazione richiede: un accesso in scrittura all’entità “canale di comunicazione”, </w:t>
-      </w:r>
-      <w:r>
-        <w:t>un accesso in scrittura alla relazione “creazione”,</w:t>
-      </w:r>
-      <w:r>
-        <w:t xml:space="preserve"> </w:t>
-      </w:r>
-      <w:r>
-        <w:t>un accesso in scrittura alla relazione “riferimento”</w:t>
-      </w:r>
-      <w:r>
-        <w:t>.</w:t>
-      </w:r>
-      <w:r>
-        <w:br/>
-      </w:r>
-      <w:r>
-        <w:t>(</w:t>
-      </w:r>
-      <w:r>
-        <w:t>2*</w:t>
-      </w:r>
-      <w:r>
-        <w:t>1+2*1</w:t>
-      </w:r>
-      <w:r>
-        <w:t>+2*1</w:t>
-      </w:r>
-      <w:r>
-        <w:t>)*f</w:t>
-      </w:r>
-      <w:r>
-        <w:rPr>
-          <w:vertAlign w:val="subscript"/>
-        </w:rPr>
-        <w:t>7</w:t>
-      </w:r>
-      <w:r>
-        <w:t xml:space="preserve"> = </w:t>
-      </w:r>
-      <w:r>
-        <w:t>270</w:t>
-      </w:r>
-      <w:r>
-        <w:t xml:space="preserve"> accessi / mese.</w:t>
-      </w:r>
-    </w:p>
-    <w:p>
-      <w:pPr>
-        <w:ind w:left="720" w:hanging="720"/>
-      </w:pPr>
-      <w:r>
-        <w:t>OP8</w:t>
-      </w:r>
-      <w:r>
-        <w:t>:</w:t>
-      </w:r>
-      <w:r>
-        <w:tab/>
-        <w:t xml:space="preserve">L’operazione richiede: </w:t>
-      </w:r>
-      <w:r>
-        <w:t xml:space="preserve">un accesso in scrittura all’entità “canale di comunicazione”, un accesso in scrittura alla relazione “generazione”, </w:t>
-      </w:r>
-      <w:r>
-        <w:rPr>
-          <w:highlight w:val="red"/>
-        </w:rPr>
-        <w:t>…………………..</w:t>
+        <w:t xml:space="preserve"> = 60 accessi / mese.</w:t>
       </w:r>
     </w:p>
     <w:p>
@@ -6404,6 +6313,188 @@
         <w:jc w:val="left"/>
       </w:pPr>
       <w:r>
+        <w:t>OP5</w:t>
+      </w:r>
+      <w:r>
+        <w:t>:</w:t>
+      </w:r>
+      <w:r>
+        <w:tab/>
+      </w:r>
+      <w:r>
+        <w:t xml:space="preserve">L’operazione richiede: un accesso in scrittura all’entità </w:t>
+      </w:r>
+      <w:r>
+        <w:t>“</w:t>
+      </w:r>
+      <w:r>
+        <w:t>messaggio</w:t>
+      </w:r>
+      <w:r>
+        <w:t>”, un accesso in scrittura alla relazione “scrittura”,</w:t>
+      </w:r>
+      <w:r>
+        <w:t xml:space="preserve"> </w:t>
+      </w:r>
+      <w:r>
+        <w:t>un accesso in scrittura alla relazione “destinazione</w:t>
+      </w:r>
+      <w:r>
+        <w:t>”</w:t>
+      </w:r>
+      <w:r>
+        <w:t>.</w:t>
+      </w:r>
+      <w:r>
+        <w:br/>
+        <w:t>Totale: (2*1+2*1+2*1)*f</w:t>
+      </w:r>
+      <w:r>
+        <w:rPr>
+          <w:vertAlign w:val="subscript"/>
+        </w:rPr>
+        <w:t>5</w:t>
+      </w:r>
+      <w:r>
+        <w:t xml:space="preserve"> = 24000 accessi /giorno.</w:t>
+      </w:r>
+    </w:p>
+    <w:p>
+      <w:pPr>
+        <w:ind w:left="720" w:hanging="720"/>
+        <w:jc w:val="left"/>
+      </w:pPr>
+      <w:r>
+        <w:t>OP6</w:t>
+      </w:r>
+      <w:r>
+        <w:t>:</w:t>
+      </w:r>
+      <w:r>
+        <w:tab/>
+        <w:t xml:space="preserve">L’operazione richiede: un accesso in scrittura all’entità “messaggio”, un accesso in scrittura alla relazione “scrittura”, un accesso in scrittura alla relazione “destinazione”, un accesso in </w:t>
+      </w:r>
+      <w:r>
+        <w:t>scrittura alla relazione “risposta”.</w:t>
+      </w:r>
+      <w:r>
+        <w:br/>
+        <w:t>Totale: (2*1+2*1+2*1+2*1)*f</w:t>
+      </w:r>
+      <w:r>
+        <w:rPr>
+          <w:vertAlign w:val="subscript"/>
+        </w:rPr>
+        <w:t xml:space="preserve">6 </w:t>
+      </w:r>
+      <w:r>
+        <w:t>= 8000 accessi /giorno.</w:t>
+      </w:r>
+    </w:p>
+    <w:p>
+      <w:pPr>
+        <w:ind w:left="720" w:hanging="720"/>
+      </w:pPr>
+      <w:r>
+        <w:t>OP7</w:t>
+      </w:r>
+      <w:r>
+        <w:t>:</w:t>
+      </w:r>
+      <w:r>
+        <w:tab/>
+      </w:r>
+      <w:r>
+        <w:t xml:space="preserve">L’operazione richiede: un accesso in scrittura all’entità “canale di comunicazione”, </w:t>
+      </w:r>
+      <w:r>
+        <w:t>un accesso in scrittura alla relazione “creazione”,</w:t>
+      </w:r>
+      <w:r>
+        <w:t xml:space="preserve"> </w:t>
+      </w:r>
+      <w:r>
+        <w:t>un accesso in scrittura alla relazione “riferimento”</w:t>
+      </w:r>
+      <w:r>
+        <w:t>.</w:t>
+      </w:r>
+      <w:r>
+        <w:br/>
+      </w:r>
+      <w:r>
+        <w:t xml:space="preserve">Totale: </w:t>
+      </w:r>
+      <w:r>
+        <w:t>(</w:t>
+      </w:r>
+      <w:r>
+        <w:t>2*</w:t>
+      </w:r>
+      <w:r>
+        <w:t>1+2*1</w:t>
+      </w:r>
+      <w:r>
+        <w:t>+2*1</w:t>
+      </w:r>
+      <w:r>
+        <w:t>)*f</w:t>
+      </w:r>
+      <w:r>
+        <w:rPr>
+          <w:vertAlign w:val="subscript"/>
+        </w:rPr>
+        <w:t>7</w:t>
+      </w:r>
+      <w:r>
+        <w:t xml:space="preserve"> = </w:t>
+      </w:r>
+      <w:r>
+        <w:t>270</w:t>
+      </w:r>
+      <w:r>
+        <w:t xml:space="preserve"> accessi / mese.</w:t>
+      </w:r>
+    </w:p>
+    <w:p>
+      <w:pPr>
+        <w:ind w:left="720" w:hanging="720"/>
+      </w:pPr>
+      <w:r>
+        <w:t>OP8</w:t>
+      </w:r>
+      <w:r>
+        <w:t>:</w:t>
+      </w:r>
+      <w:r>
+        <w:tab/>
+      </w:r>
+      <w:r>
+        <w:t>L’operazione richiede: un accesso in scrittura all’entità “canale di comunicazione”, un accesso in scrittura alla relazione “generazione”, un accesso in scrittura alla relazione “riferimento”, due accessi in scrittura alla relazione appartenenza</w:t>
+      </w:r>
+      <w:r>
+        <w:t>.</w:t>
+      </w:r>
+      <w:r>
+        <w:br/>
+        <w:t>Totale: (1+2*1+2*1+2*2)*f</w:t>
+      </w:r>
+      <w:r>
+        <w:rPr>
+          <w:vertAlign w:val="subscript"/>
+        </w:rPr>
+        <w:t>8</w:t>
+      </w:r>
+      <w:r>
+        <w:t xml:space="preserve"> = 270 accessi / mese.</w:t>
+      </w:r>
+    </w:p>
+    <w:p>
+      <w:pPr>
+        <w:ind w:left="720" w:hanging="720"/>
+        <w:jc w:val="left"/>
+      </w:pPr>
+      <w:r>
         <w:t>OP9:</w:t>
       </w:r>
       <w:r>
@@ -6416,10 +6507,7 @@
         <w:t xml:space="preserve"> </w:t>
       </w:r>
       <w:r>
-        <w:t>un accesso in lettura all’entità lavoratore</w:t>
-      </w:r>
-      <w:r>
-        <w:t>,</w:t>
+        <w:t>un accesso in lettura all’entità lavoratore,</w:t>
       </w:r>
       <w:r>
         <w:t xml:space="preserve"> un accesso in scrittura alla relazione “appartenenza”</w:t>
@@ -6431,6 +6519,9 @@
         <w:br/>
       </w:r>
       <w:r>
+        <w:t xml:space="preserve">Totale: </w:t>
+      </w:r>
+      <w:r>
         <w:t>(1+2*1)*f</w:t>
       </w:r>
       <w:r>
@@ -6440,21 +6531,74 @@
         <w:t>9</w:t>
       </w:r>
       <w:r>
-        <w:t xml:space="preserve"> = </w:t>
-      </w:r>
-      <w:r>
-        <w:t>750</w:t>
-      </w:r>
-      <w:r>
-        <w:t xml:space="preserve"> accessi / mese.</w:t>
+        <w:t xml:space="preserve"> = 750 accessi / mese.</w:t>
       </w:r>
     </w:p>
     <w:p>
       <w:pPr>
         <w:ind w:left="720" w:hanging="720"/>
+        <w:jc w:val="left"/>
       </w:pPr>
       <w:r>
         <w:t>OP10:</w:t>
+      </w:r>
+      <w:r>
+        <w:tab/>
+        <w:t>L’operazione richiede: un accesso in le</w:t>
+      </w:r>
+      <w:r>
+        <w:t>ttura all’entità “lavoratore”</w:t>
+      </w:r>
+      <w:r>
+        <w:t>, tre accessi in lettura alla relazione “assegnazione”, tre accessi in lettura all’entità “progetto”, quindici accessi in lettura alla relazione “riferimento”, quindici accessi in lettura all’entità “canale di comunicazione”, nove accessi in lettura alla relazione “appartenenza”.</w:t>
+      </w:r>
+      <w:r>
+        <w:br/>
+        <w:t>Si tenga in considerazione che:</w:t>
+      </w:r>
+      <w:r>
+        <w:br/>
+        <w:t xml:space="preserve">- un dipendente lavora/ha lavorato </w:t>
+      </w:r>
+      <w:r>
+        <w:t>su un massimo di tre progetti</w:t>
+      </w:r>
+      <w:r>
+        <w:br/>
+        <w:t>- ogni progetto ha in media cinque canali di comunicazione</w:t>
+      </w:r>
+      <w:r>
+        <w:br/>
+        <w:t>- un dipendente partecipa in media a tre canali di comunicazione per ogni progetto</w:t>
+      </w:r>
+      <w:r>
+        <w:br/>
+        <w:t>Totale (1+3*1+3*1+15*1+15*1+9*1)*f</w:t>
+      </w:r>
+      <w:r>
+        <w:rPr>
+          <w:vertAlign w:val="subscript"/>
+        </w:rPr>
+        <w:t>10</w:t>
+      </w:r>
+      <w:r>
+        <w:t xml:space="preserve"> = 46000 accessi / giorno.</w:t>
+      </w:r>
+    </w:p>
+    <w:p>
+      <w:pPr>
+        <w:ind w:left="720" w:hanging="720"/>
+        <w:jc w:val="left"/>
+      </w:pPr>
+      <w:r>
+        <w:lastRenderedPageBreak/>
+        <w:t>OP1</w:t>
+      </w:r>
+      <w:r>
+        <w:t>1</w:t>
+      </w:r>
+      <w:r>
+        <w:t>:</w:t>
       </w:r>
       <w:r>
         <w:tab/>
@@ -6464,7 +6608,98 @@
         <w:t>one richiede:</w:t>
       </w:r>
       <w:r>
-        <w:t xml:space="preserve"> un accesso in lettura all’entità “canale di comunicazione”, un accesso in lettura alla relazione “destinazione”, un accesso in lettura all’entità “messaggio”</w:t>
+        <w:t xml:space="preserve"> un accesso in lettura all’entità “canale di comunicazione”, </w:t>
+      </w:r>
+      <w:r>
+        <w:t>1</w:t>
+      </w:r>
+      <w:r>
+        <w:t>000</w:t>
+      </w:r>
+      <w:r>
+        <w:t xml:space="preserve"> access</w:t>
+      </w:r>
+      <w:r>
+        <w:t>i</w:t>
+      </w:r>
+      <w:r>
+        <w:t xml:space="preserve"> in lettura alla relazione “destinazione”, </w:t>
+      </w:r>
+      <w:r>
+        <w:t>1</w:t>
+      </w:r>
+      <w:r>
+        <w:t>000</w:t>
+      </w:r>
+      <w:r>
+        <w:t xml:space="preserve"> access</w:t>
+      </w:r>
+      <w:r>
+        <w:t>i</w:t>
+      </w:r>
+      <w:r>
+        <w:t xml:space="preserve"> in lettura all’entità “messaggio”</w:t>
+      </w:r>
+      <w:r>
+        <w:t>.</w:t>
+      </w:r>
+      <w:r>
+        <w:br/>
+        <w:t>“1</w:t>
+      </w:r>
+      <w:r>
+        <w:t>0</w:t>
+      </w:r>
+      <w:r>
+        <w:t>00” è un valore ragionevole tra la media ponderata e la media aritmetica del numero di messaggi presente in un canale di conversazione.</w:t>
+      </w:r>
+      <w:r>
+        <w:br/>
+      </w:r>
+      <w:r>
+        <w:t>Totale: (1+1</w:t>
+      </w:r>
+      <w:r>
+        <w:t>*1</w:t>
+      </w:r>
+      <w:r>
+        <w:t>0</w:t>
+      </w:r>
+      <w:r>
+        <w:t>00+1*1</w:t>
+      </w:r>
+      <w:r>
+        <w:t>0</w:t>
+      </w:r>
+      <w:r>
+        <w:t>00</w:t>
+      </w:r>
+      <w:r>
+        <w:t>)*f</w:t>
+      </w:r>
+      <w:r>
+        <w:rPr>
+          <w:vertAlign w:val="subscript"/>
+        </w:rPr>
+        <w:t>1</w:t>
+      </w:r>
+      <w:r>
+        <w:rPr>
+          <w:vertAlign w:val="subscript"/>
+        </w:rPr>
+        <w:t>1</w:t>
+      </w:r>
+      <w:r>
+        <w:t xml:space="preserve"> = </w:t>
+      </w:r>
+      <w:r>
+        <w:t>3001500</w:t>
+      </w:r>
+      <w:r>
+        <w:t xml:space="preserve"> accessi / giorno</w:t>
+      </w:r>
+      <w:r>
+        <w:t>.</w:t>
       </w:r>
     </w:p>
     <w:p/>
@@ -6511,7 +6746,6 @@
         </w:numPr>
       </w:pPr>
       <w:r>
-        <w:lastRenderedPageBreak/>
         <w:t>Eliminazione delle generalizzazioni</w:t>
       </w:r>
     </w:p>

</xml_diff>

<commit_message>
Traduzione di entità ed associazioni
</commit_message>
<xml_diff>
--- a/Relazione/PROGETTOBASI.docx
+++ b/Relazione/PROGETTOBASI.docx
@@ -4432,15 +4432,7 @@
               <w:spacing w:line="240" w:lineRule="auto"/>
             </w:pPr>
             <w:r>
-              <w:t xml:space="preserve">Matricola, </w:t>
-            </w:r>
-            <w:proofErr w:type="spellStart"/>
-            <w:r>
-              <w:t>NomeLavoratore</w:t>
-            </w:r>
-            <w:proofErr w:type="spellEnd"/>
-            <w:r>
-              <w:t>, Cognome</w:t>
+              <w:t>Matricola, NomeLavoratore, Cognome</w:t>
             </w:r>
           </w:p>
         </w:tc>
@@ -4526,15 +4518,7 @@
               <w:spacing w:line="240" w:lineRule="auto"/>
             </w:pPr>
             <w:r>
-              <w:t xml:space="preserve">Matricola, </w:t>
-            </w:r>
-            <w:proofErr w:type="spellStart"/>
-            <w:r>
-              <w:t>NomeLavoratore</w:t>
-            </w:r>
-            <w:proofErr w:type="spellEnd"/>
-            <w:r>
-              <w:t>, Cognome</w:t>
+              <w:t>Matricola, NomeLavoratore, Cognome</w:t>
             </w:r>
           </w:p>
         </w:tc>
@@ -4620,15 +4604,7 @@
               <w:spacing w:line="240" w:lineRule="auto"/>
             </w:pPr>
             <w:r>
-              <w:t xml:space="preserve">Matricola, </w:t>
-            </w:r>
-            <w:proofErr w:type="spellStart"/>
-            <w:r>
-              <w:t>NomeLavoratore</w:t>
-            </w:r>
-            <w:proofErr w:type="spellEnd"/>
-            <w:r>
-              <w:t>, Cognome</w:t>
+              <w:t>Matricola, NomeLavoratore, Cognome</w:t>
             </w:r>
           </w:p>
         </w:tc>
@@ -4714,11 +4690,9 @@
             <w:pPr>
               <w:spacing w:line="240" w:lineRule="auto"/>
             </w:pPr>
-            <w:proofErr w:type="spellStart"/>
             <w:r>
               <w:t>NomeCanale</w:t>
             </w:r>
-            <w:proofErr w:type="spellEnd"/>
           </w:p>
         </w:tc>
         <w:tc>
@@ -4737,15 +4711,9 @@
             <w:pPr>
               <w:spacing w:line="240" w:lineRule="auto"/>
             </w:pPr>
-            <w:proofErr w:type="spellStart"/>
-            <w:r>
-              <w:t>NomeCanale</w:t>
-            </w:r>
-            <w:proofErr w:type="spellEnd"/>
-            <w:r>
-              <w:t xml:space="preserve">, </w:t>
-            </w:r>
-            <w:proofErr w:type="spellStart"/>
+            <w:r>
+              <w:t xml:space="preserve">NomeCanale, </w:t>
+            </w:r>
             <w:r>
               <w:rPr>
                 <w:highlight w:val="red"/>
@@ -4758,7 +4726,6 @@
               </w:rPr>
               <w:t>Progetto</w:t>
             </w:r>
-            <w:proofErr w:type="spellEnd"/>
           </w:p>
         </w:tc>
       </w:tr>
@@ -4821,21 +4788,11 @@
             <w:pPr>
               <w:spacing w:line="240" w:lineRule="auto"/>
             </w:pPr>
-            <w:proofErr w:type="spellStart"/>
-            <w:r>
-              <w:t>DataInvio</w:t>
-            </w:r>
-            <w:proofErr w:type="spellEnd"/>
-            <w:r>
-              <w:t xml:space="preserve">, </w:t>
-            </w:r>
-            <w:proofErr w:type="spellStart"/>
-            <w:r>
-              <w:t>OrarioInvio</w:t>
-            </w:r>
-            <w:proofErr w:type="spellEnd"/>
-            <w:r>
-              <w:t xml:space="preserve">, </w:t>
+            <w:r>
+              <w:t xml:space="preserve">DataInvio, </w:t>
+            </w:r>
+            <w:r>
+              <w:t xml:space="preserve">OrarioInvio, </w:t>
             </w:r>
             <w:r>
               <w:t>Testo</w:t>
@@ -4858,24 +4815,11 @@
             <w:pPr>
               <w:spacing w:line="240" w:lineRule="auto"/>
             </w:pPr>
-            <w:proofErr w:type="spellStart"/>
-            <w:r>
-              <w:t>DataInvio</w:t>
-            </w:r>
-            <w:proofErr w:type="spellEnd"/>
-            <w:r>
-              <w:t>,</w:t>
-            </w:r>
-            <w:r>
-              <w:t xml:space="preserve"> </w:t>
-            </w:r>
-            <w:proofErr w:type="spellStart"/>
-            <w:r>
-              <w:t>OrarioInvio</w:t>
-            </w:r>
-            <w:proofErr w:type="spellEnd"/>
-            <w:r>
-              <w:t>,</w:t>
+            <w:r>
+              <w:t>DataInvio,</w:t>
+            </w:r>
+            <w:r>
+              <w:t xml:space="preserve"> OrarioInvio,</w:t>
             </w:r>
             <w:r>
               <w:t xml:space="preserve"> </w:t>
@@ -4951,35 +4895,9 @@
             <w:pPr>
               <w:spacing w:line="240" w:lineRule="auto"/>
             </w:pPr>
-            <w:proofErr w:type="spellStart"/>
-            <w:r>
-              <w:t>IDProgetto</w:t>
-            </w:r>
-            <w:proofErr w:type="spellEnd"/>
-            <w:r>
-              <w:t xml:space="preserve">, </w:t>
-            </w:r>
-            <w:proofErr w:type="spellStart"/>
-            <w:r>
-              <w:t>NomeProgetto</w:t>
-            </w:r>
-            <w:proofErr w:type="spellEnd"/>
-            <w:r>
-              <w:t xml:space="preserve">, </w:t>
-            </w:r>
-            <w:proofErr w:type="spellStart"/>
-            <w:r>
-              <w:t>DataInizio</w:t>
-            </w:r>
-            <w:proofErr w:type="spellEnd"/>
-            <w:r>
-              <w:t xml:space="preserve">, </w:t>
-            </w:r>
-            <w:proofErr w:type="spellStart"/>
-            <w:r>
-              <w:t>DataFine</w:t>
-            </w:r>
-            <w:proofErr w:type="spellEnd"/>
+            <w:r>
+              <w:t>IDProgetto, NomeProgetto, DataInizio, DataFine</w:t>
+            </w:r>
           </w:p>
         </w:tc>
         <w:tc>
@@ -4998,14 +4916,12 @@
             <w:pPr>
               <w:spacing w:line="240" w:lineRule="auto"/>
             </w:pPr>
-            <w:proofErr w:type="spellStart"/>
             <w:r>
               <w:t>ID</w:t>
             </w:r>
             <w:r>
               <w:t>Progetto</w:t>
             </w:r>
-            <w:proofErr w:type="spellEnd"/>
           </w:p>
         </w:tc>
       </w:tr>
@@ -7663,12 +7579,7 @@
       </w:r>
       <w:r>
         <w:br/>
-      </w:r>
-      <w:r>
-        <w:t>Totale: (1+1</w:t>
-      </w:r>
-      <w:r>
-        <w:t>*1</w:t>
+        <w:t>Totale: (1+1*1</w:t>
       </w:r>
       <w:r>
         <w:t>0</w:t>
@@ -7680,10 +7591,7 @@
         <w:t>0</w:t>
       </w:r>
       <w:r>
-        <w:t>00</w:t>
-      </w:r>
-      <w:r>
-        <w:t>)*f</w:t>
+        <w:t>00)*f</w:t>
       </w:r>
       <w:r>
         <w:rPr>
@@ -7726,63 +7634,6 @@
       </w:r>
     </w:p>
     <w:p>
-      <w:pPr>
-        <w:pStyle w:val="Testocommento"/>
-      </w:pPr>
-      <w:r>
-        <w:t>Descrivere (laddove necessario fornendo anche degli schemi) quali passi vengono adottati per ristrutturare lo schema E-R, ad esempio in termini di:</w:t>
-      </w:r>
-    </w:p>
-    <w:p>
-      <w:pPr>
-        <w:pStyle w:val="Testocommento"/>
-        <w:numPr>
-          <w:ilvl w:val="0"/>
-          <w:numId w:val="9"/>
-        </w:numPr>
-      </w:pPr>
-      <w:r>
-        <w:t>Analisi delle ridondanze</w:t>
-      </w:r>
-    </w:p>
-    <w:p>
-      <w:pPr>
-        <w:pStyle w:val="Testocommento"/>
-        <w:numPr>
-          <w:ilvl w:val="0"/>
-          <w:numId w:val="9"/>
-        </w:numPr>
-      </w:pPr>
-      <w:r>
-        <w:t>Eliminazione delle generalizzazioni</w:t>
-      </w:r>
-    </w:p>
-    <w:p>
-      <w:pPr>
-        <w:pStyle w:val="Testocommento"/>
-        <w:numPr>
-          <w:ilvl w:val="0"/>
-          <w:numId w:val="9"/>
-        </w:numPr>
-      </w:pPr>
-      <w:r>
-        <w:t>Scelta degli identificatori primari</w:t>
-      </w:r>
-    </w:p>
-    <w:p>
-      <w:pPr>
-        <w:pStyle w:val="Testocommento"/>
-      </w:pPr>
-    </w:p>
-    <w:p>
-      <w:pPr>
-        <w:pStyle w:val="Testocommento"/>
-      </w:pPr>
-      <w:r>
-        <w:t>Si noti che in questa fase è possibile fare riferimento al costo delle operazioni precedentemente realizzato per guidare le scelte. Ad esempio, un leggero spreco di memoria legato alla non rimozione di ridondanze può essere facilmente giustificato da un guadagno in termini di prestazioni.</w:t>
-      </w:r>
-    </w:p>
-    <w:p>
       <w:r>
         <w:t xml:space="preserve">Nello schema è presente una sola generalizzazione che coinvolge le entità “lavoratore”, “dipendente” e “capoprogetto”. </w:t>
       </w:r>
@@ -7814,6 +7665,9 @@
         <w:t>clusiva associata ed entrambe le sottocategorie condividono gli stessi attributi</w:t>
       </w:r>
       <w:r>
+        <w:t xml:space="preserve"> (assenza di eventuali valori nulli)</w:t>
+      </w:r>
+      <w:r>
         <w:t>, è stato scelto di accorpare le entità figlie nell’entità genitore, avendo così solamente l’entità “lavoratore” a cui va aggiunto un attributo “ruolo” per distinguere il tipo di occorrenza</w:t>
       </w:r>
       <w:r>
@@ -7835,13 +7689,7 @@
         <w:t>l’attributo “ruolo” corrispondente al valore</w:t>
       </w:r>
       <w:r>
-        <w:t xml:space="preserve"> “capoprogetto” di partecipare alle relazioni </w:t>
-      </w:r>
-      <w:r>
-        <w:t>“creazione” e “coordinazione”</w:t>
-      </w:r>
-      <w:r>
-        <w:t>.</w:t>
+        <w:t xml:space="preserve"> “capoprogetto” di partecipare alle relazioni “creazione” e “coordinazione”.</w:t>
       </w:r>
     </w:p>
     <w:p>
@@ -7894,10 +7742,26 @@
     </w:p>
     <w:p>
       <w:r>
-        <w:rPr>
-          <w:highlight w:val="red"/>
-        </w:rPr>
-        <w:t>Non sono presenti né attributi composti, né attributi ridondanti</w:t>
+        <w:t xml:space="preserve">La scelta dell’identificare un canale di comunicazione </w:t>
+      </w:r>
+      <w:r>
+        <w:t>tramite il nome dello stesso</w:t>
+      </w:r>
+      <w:r>
+        <w:t xml:space="preserve"> risulterebbe poco pratica nel caso in cui si voglia attribuire</w:t>
+      </w:r>
+      <w:r>
+        <w:t xml:space="preserve"> nome identico</w:t>
+      </w:r>
+      <w:r>
+        <w:t xml:space="preserve"> </w:t>
+      </w:r>
+      <w:r>
+        <w:t>a due canali riferenti lo stesso progetto.</w:t>
+      </w:r>
+      <w:r>
+        <w:br/>
+        <w:t>Risulta invece più ragionevole scegliere un codice univoco legato sempre al progetto.</w:t>
       </w:r>
     </w:p>
     <w:p>
@@ -7905,12 +7769,11 @@
         <w:rPr>
           <w:noProof/>
         </w:rPr>
-        <w:lastRenderedPageBreak/>
         <w:drawing>
-          <wp:inline distT="0" distB="0" distL="0" distR="0" wp14:anchorId="0A373FB8" wp14:editId="0BC433A3">
-            <wp:extent cx="6192520" cy="6279515"/>
-            <wp:effectExtent l="0" t="0" r="0" b="6985"/>
-            <wp:docPr id="8" name="Immagine 8"/>
+          <wp:inline distT="0" distB="0" distL="0" distR="0" wp14:anchorId="6A517DD1" wp14:editId="5B297793">
+            <wp:extent cx="5917658" cy="929640"/>
+            <wp:effectExtent l="0" t="0" r="6985" b="3810"/>
+            <wp:docPr id="11" name="Immagine 11"/>
             <wp:cNvGraphicFramePr>
               <a:graphicFrameLocks xmlns:a="http://schemas.openxmlformats.org/drawingml/2006/main" noChangeAspect="1"/>
             </wp:cNvGraphicFramePr>
@@ -7918,10 +7781,10 @@
               <a:graphicData uri="http://schemas.openxmlformats.org/drawingml/2006/picture">
                 <pic:pic xmlns:pic="http://schemas.openxmlformats.org/drawingml/2006/picture">
                   <pic:nvPicPr>
-                    <pic:cNvPr id="8" name="Immagine 8"/>
+                    <pic:cNvPr id="11" name="Immagine 11"/>
                     <pic:cNvPicPr/>
                   </pic:nvPicPr>
-                  <pic:blipFill rotWithShape="1">
+                  <pic:blipFill>
                     <a:blip r:embed="rId21">
                       <a:extLst>
                         <a:ext uri="{28A0092B-C50C-407E-A947-70E740481C1C}">
@@ -7929,13 +7792,79 @@
                         </a:ext>
                       </a:extLst>
                     </a:blip>
-                    <a:srcRect t="21597"/>
+                    <a:stretch>
+                      <a:fillRect/>
+                    </a:stretch>
+                  </pic:blipFill>
+                  <pic:spPr>
+                    <a:xfrm>
+                      <a:off x="0" y="0"/>
+                      <a:ext cx="6039752" cy="948820"/>
+                    </a:xfrm>
+                    <a:prstGeom prst="rect">
+                      <a:avLst/>
+                    </a:prstGeom>
+                  </pic:spPr>
+                </pic:pic>
+              </a:graphicData>
+            </a:graphic>
+          </wp:inline>
+        </w:drawing>
+      </w:r>
+    </w:p>
+    <w:p/>
+    <w:p>
+      <w:r>
+        <w:lastRenderedPageBreak/>
+        <w:t>Dal momento che non sono presenti né attributi composti né informazioni ridondanti, non è stata ritenuta opportuna nessun’altra operazione di ristrutturazione.</w:t>
+      </w:r>
+    </w:p>
+    <w:p>
+      <w:r>
+        <w:t xml:space="preserve">Si propone di seguito lo schema ER con apportate le modifiche sopra </w:t>
+      </w:r>
+      <w:r>
+        <w:t>elencate</w:t>
+      </w:r>
+      <w:r>
+        <w:t>.</w:t>
+      </w:r>
+    </w:p>
+    <w:p>
+      <w:r>
+        <w:rPr>
+          <w:noProof/>
+        </w:rPr>
+        <w:drawing>
+          <wp:inline distT="0" distB="0" distL="0" distR="0" wp14:anchorId="24EB691C" wp14:editId="1A1CB6D6">
+            <wp:extent cx="6192520" cy="6290310"/>
+            <wp:effectExtent l="0" t="0" r="0" b="0"/>
+            <wp:docPr id="10" name="Immagine 10"/>
+            <wp:cNvGraphicFramePr>
+              <a:graphicFrameLocks xmlns:a="http://schemas.openxmlformats.org/drawingml/2006/main" noChangeAspect="1"/>
+            </wp:cNvGraphicFramePr>
+            <a:graphic xmlns:a="http://schemas.openxmlformats.org/drawingml/2006/main">
+              <a:graphicData uri="http://schemas.openxmlformats.org/drawingml/2006/picture">
+                <pic:pic xmlns:pic="http://schemas.openxmlformats.org/drawingml/2006/picture">
+                  <pic:nvPicPr>
+                    <pic:cNvPr id="10" name="Immagine 10"/>
+                    <pic:cNvPicPr/>
+                  </pic:nvPicPr>
+                  <pic:blipFill rotWithShape="1">
+                    <a:blip r:embed="rId22">
+                      <a:extLst>
+                        <a:ext uri="{28A0092B-C50C-407E-A947-70E740481C1C}">
+                          <a14:useLocalDpi xmlns:a14="http://schemas.microsoft.com/office/drawing/2010/main" val="0"/>
+                        </a:ext>
+                      </a:extLst>
+                    </a:blip>
+                    <a:srcRect t="21567"/>
                     <a:stretch/>
                   </pic:blipFill>
                   <pic:spPr bwMode="auto">
                     <a:xfrm>
                       <a:off x="0" y="0"/>
-                      <a:ext cx="6192520" cy="6279515"/>
+                      <a:ext cx="6192520" cy="6290310"/>
                     </a:xfrm>
                     <a:prstGeom prst="rect">
                       <a:avLst/>
@@ -7956,11 +7885,14 @@
         </w:drawing>
       </w:r>
     </w:p>
+    <w:p/>
+    <w:p/>
     <w:p>
       <w:pPr>
         <w:pStyle w:val="Titolo2"/>
       </w:pPr>
       <w:r>
+        <w:lastRenderedPageBreak/>
         <w:t>Trasformazione di attributi e identificatori</w:t>
       </w:r>
     </w:p>
@@ -7969,6 +7901,9 @@
         <w:pStyle w:val="Testocommento"/>
       </w:pPr>
       <w:r>
+        <w:rPr>
+          <w:highlight w:val="red"/>
+        </w:rPr>
         <w:t>Qualora siano presenti, in questa fase della progettazione, attributi ripetuti o identificatori esterni, descrivere quali trasformazioni vengono realizzate sul modello per facilitare la traduzione nello schema relazionale.</w:t>
       </w:r>
     </w:p>
@@ -7983,27 +7918,311 @@
     </w:p>
     <w:p>
       <w:pPr>
-        <w:pStyle w:val="Testocommento"/>
-      </w:pPr>
-      <w:r>
-        <w:t>Riportare in questa sezione la traduzione di entità ed associazioni nello schema relazionale.</w:t>
+        <w:jc w:val="left"/>
+      </w:pPr>
+      <w:r>
+        <w:t>Lavoratore (</w:t>
+      </w:r>
+      <w:r>
+        <w:rPr>
+          <w:u w:val="single"/>
+        </w:rPr>
+        <w:t>Matricola</w:t>
+      </w:r>
+      <w:r>
+        <w:t>, NomeLavoratore, Cognome, Ruolo)</w:t>
+      </w:r>
+      <w:r>
+        <w:br/>
+        <w:t>Progetto (</w:t>
+      </w:r>
+      <w:r>
+        <w:rPr>
+          <w:u w:val="single"/>
+        </w:rPr>
+        <w:t>IDProgetto,</w:t>
+      </w:r>
+      <w:r>
+        <w:t xml:space="preserve"> NomeProgetto, DataInizio, DataFine)</w:t>
+      </w:r>
+      <w:r>
+        <w:br/>
+        <w:t>Canale di comunicazione (</w:t>
+      </w:r>
+      <w:r>
+        <w:rPr>
+          <w:u w:val="single"/>
+        </w:rPr>
+        <w:t>Codice</w:t>
+      </w:r>
+      <w:r>
+        <w:t xml:space="preserve">, </w:t>
+      </w:r>
+      <w:r>
+        <w:rPr>
+          <w:u w:val="single"/>
+        </w:rPr>
+        <w:t>IDProgetto</w:t>
+      </w:r>
+      <w:r>
+        <w:t>, NomeCanale)</w:t>
+      </w:r>
+      <w:r>
+        <w:br/>
+        <w:t>Messaggio (</w:t>
+      </w:r>
+      <w:r>
+        <w:rPr>
+          <w:u w:val="single"/>
+        </w:rPr>
+        <w:t>OrarioInvio</w:t>
+      </w:r>
+      <w:r>
+        <w:t xml:space="preserve">, </w:t>
+      </w:r>
+      <w:r>
+        <w:rPr>
+          <w:u w:val="single"/>
+        </w:rPr>
+        <w:t>DataInvio</w:t>
+      </w:r>
+      <w:r>
+        <w:t xml:space="preserve">, </w:t>
+      </w:r>
+      <w:r>
+        <w:rPr>
+          <w:u w:val="single"/>
+        </w:rPr>
+        <w:t>Matricola</w:t>
+      </w:r>
+      <w:r>
+        <w:rPr>
+          <w:u w:val="single"/>
+        </w:rPr>
+        <w:t>Mittente</w:t>
+      </w:r>
+      <w:r>
+        <w:t>, Testo, Tipo</w:t>
+      </w:r>
+      <w:r>
+        <w:t xml:space="preserve">, </w:t>
+      </w:r>
+      <w:r>
+        <w:t>Codice</w:t>
+      </w:r>
+      <w:r>
+        <w:t>Canale</w:t>
+      </w:r>
+      <w:r>
+        <w:t xml:space="preserve">, </w:t>
+      </w:r>
+      <w:r>
+        <w:t>IDProgetto</w:t>
+      </w:r>
+      <w:r>
+        <w:t>, MatricolaMittente</w:t>
+      </w:r>
+      <w:r>
+        <w:t>)</w:t>
+      </w:r>
+      <w:r>
+        <w:br/>
+      </w:r>
+      <w:r>
+        <w:t>Appartenenza (</w:t>
+      </w:r>
+      <w:r>
+        <w:rPr>
+          <w:u w:val="single"/>
+        </w:rPr>
+        <w:t>MatricolaLavoratore</w:t>
+      </w:r>
+      <w:r>
+        <w:t xml:space="preserve">, </w:t>
+      </w:r>
+      <w:r>
+        <w:rPr>
+          <w:u w:val="single"/>
+        </w:rPr>
+        <w:t>CodiceCanale</w:t>
+      </w:r>
+      <w:r>
+        <w:t xml:space="preserve">, </w:t>
+      </w:r>
+      <w:r>
+        <w:rPr>
+          <w:u w:val="single"/>
+        </w:rPr>
+        <w:t>IDProgetto</w:t>
+      </w:r>
+      <w:r>
+        <w:t>)</w:t>
+      </w:r>
+      <w:r>
+        <w:br/>
+        <w:t>Assegnazione (</w:t>
+      </w:r>
+      <w:r>
+        <w:rPr>
+          <w:u w:val="single"/>
+        </w:rPr>
+        <w:t>MatricolaLavoratore</w:t>
+      </w:r>
+      <w:r>
+        <w:t xml:space="preserve">, </w:t>
+      </w:r>
+      <w:r>
+        <w:rPr>
+          <w:u w:val="single"/>
+        </w:rPr>
+        <w:t>IDProgetto</w:t>
+      </w:r>
+      <w:r>
+        <w:t>)</w:t>
+      </w:r>
+      <w:r>
+        <w:br/>
+        <w:t>Coordinazione (</w:t>
+      </w:r>
+      <w:r>
+        <w:rPr>
+          <w:u w:val="single"/>
+        </w:rPr>
+        <w:t>MatricolaCapoprogetto</w:t>
+      </w:r>
+      <w:r>
+        <w:t xml:space="preserve">, </w:t>
+      </w:r>
+      <w:r>
+        <w:rPr>
+          <w:u w:val="single"/>
+        </w:rPr>
+        <w:t>CodiceCanale</w:t>
+      </w:r>
+      <w:r>
+        <w:t xml:space="preserve">, </w:t>
+      </w:r>
+      <w:r>
+        <w:rPr>
+          <w:u w:val="single"/>
+        </w:rPr>
+        <w:t>IDProgetto</w:t>
+      </w:r>
+      <w:r>
+        <w:t>)</w:t>
+      </w:r>
+      <w:r>
+        <w:br/>
+      </w:r>
+      <w:r>
+        <w:t>Creazione (</w:t>
+      </w:r>
+      <w:r>
+        <w:rPr>
+          <w:u w:val="single"/>
+        </w:rPr>
+        <w:t>CodiceCanale</w:t>
+      </w:r>
+      <w:r>
+        <w:t xml:space="preserve">, </w:t>
+      </w:r>
+      <w:r>
+        <w:rPr>
+          <w:u w:val="single"/>
+        </w:rPr>
+        <w:t>IDProgetto</w:t>
+      </w:r>
+      <w:r>
+        <w:t>, MatricolaCapoprogetto)</w:t>
+      </w:r>
+      <w:r>
+        <w:br/>
+      </w:r>
+      <w:r>
+        <w:t>Generazione</w:t>
+      </w:r>
+      <w:r>
+        <w:t xml:space="preserve"> (</w:t>
+      </w:r>
+      <w:r>
+        <w:rPr>
+          <w:u w:val="single"/>
+        </w:rPr>
+        <w:t>CodiceCanale</w:t>
+      </w:r>
+      <w:r>
+        <w:t xml:space="preserve">, </w:t>
+      </w:r>
+      <w:r>
+        <w:rPr>
+          <w:u w:val="single"/>
+        </w:rPr>
+        <w:t>IDProgetto</w:t>
+      </w:r>
+      <w:r>
+        <w:t xml:space="preserve">, </w:t>
+      </w:r>
+      <w:r>
+        <w:t>OrarioInvio</w:t>
+      </w:r>
+      <w:r>
+        <w:t>Mittente</w:t>
+      </w:r>
+      <w:r>
+        <w:t>, DataInvio</w:t>
+      </w:r>
+      <w:r>
+        <w:t>Mittente</w:t>
+      </w:r>
+      <w:r>
+        <w:t>, MatricolaMittente</w:t>
+      </w:r>
+      <w:r>
+        <w:t>)</w:t>
+      </w:r>
+      <w:r>
+        <w:br/>
+        <w:t>Risposta</w:t>
+      </w:r>
+      <w:r>
+        <w:t xml:space="preserve"> (</w:t>
+      </w:r>
+      <w:r>
+        <w:rPr>
+          <w:u w:val="single"/>
+        </w:rPr>
+        <w:t>OrarioInvioMittente</w:t>
+      </w:r>
+      <w:r>
+        <w:t xml:space="preserve">, </w:t>
+      </w:r>
+      <w:r>
+        <w:rPr>
+          <w:u w:val="single"/>
+        </w:rPr>
+        <w:t>DataInvioMittente</w:t>
+      </w:r>
+      <w:r>
+        <w:t xml:space="preserve">, </w:t>
+      </w:r>
+      <w:r>
+        <w:rPr>
+          <w:u w:val="single"/>
+        </w:rPr>
+        <w:t>MatricolaMittente</w:t>
+      </w:r>
+      <w:r>
+        <w:t>, OrarioInvioMessaggioOriginale, DataInvioMessaggioOriginale, MatricolaDestinatario)</w:t>
+      </w:r>
+      <w:r>
+        <w:br/>
       </w:r>
     </w:p>
     <w:p>
       <w:pPr>
-        <w:pStyle w:val="Testocommento"/>
-      </w:pPr>
-      <w:r>
-        <w:t>Fornire una rappresentazione grafica del modello relazionale completo.</w:t>
-      </w:r>
-    </w:p>
-    <w:p/>
-    <w:p>
-      <w:pPr>
         <w:pStyle w:val="Titolo2"/>
       </w:pPr>
       <w:r>
-        <w:lastRenderedPageBreak/>
         <w:t>Normalizzazione del modello relazionale</w:t>
       </w:r>
     </w:p>
@@ -8848,8 +9067,8 @@
     </w:p>
     <w:p/>
     <w:sectPr>
-      <w:headerReference w:type="default" r:id="rId22"/>
-      <w:footerReference w:type="default" r:id="rId23"/>
+      <w:headerReference w:type="default" r:id="rId23"/>
+      <w:footerReference w:type="default" r:id="rId24"/>
       <w:type w:val="continuous"/>
       <w:pgSz w:w="11906" w:h="16838"/>
       <w:pgMar w:top="1418" w:right="1077" w:bottom="1418" w:left="1077" w:header="539" w:footer="567" w:gutter="0"/>
@@ -12389,10 +12608,6 @@
 </file>
 
 <file path=customXml/item1.xml><?xml version="1.0" encoding="utf-8"?>
-<b:Sources xmlns:b="http://schemas.openxmlformats.org/officeDocument/2006/bibliography" xmlns="http://schemas.openxmlformats.org/officeDocument/2006/bibliography" SelectedStyle="\APASixthEditionOfficeOnline.xsl" StyleName="APA" Version="6"/>
-</file>
-
-<file path=customXml/item2.xml><?xml version="1.0" encoding="utf-8"?>
 <?mso-contentType ?>
 <FormTemplates xmlns="http://schemas.microsoft.com/sharepoint/v3/contenttype/forms">
   <Display>DocumentLibraryForm</Display>
@@ -12401,7 +12616,25 @@
 </FormTemplates>
 </file>
 
+<file path=customXml/item2.xml><?xml version="1.0" encoding="utf-8"?>
+<b:Sources xmlns:b="http://schemas.openxmlformats.org/officeDocument/2006/bibliography" xmlns="http://schemas.openxmlformats.org/officeDocument/2006/bibliography" SelectedStyle="\APASixthEditionOfficeOnline.xsl" StyleName="APA" Version="6"/>
+</file>
+
 <file path=customXml/item3.xml><?xml version="1.0" encoding="utf-8"?>
+<p:properties xmlns:p="http://schemas.microsoft.com/office/2006/metadata/properties" xmlns:xsi="http://www.w3.org/2001/XMLSchema-instance" xmlns:pc="http://schemas.microsoft.com/office/infopath/2007/PartnerControls">
+  <documentManagement/>
+</p:properties>
+</file>
+
+<file path=customXml/item4.xml><?xml version="1.0" encoding="utf-8"?>
+<s:customData xmlns="http://www.wps.cn/officeDocument/2013/wpsCustomData" xmlns:s="http://www.wps.cn/officeDocument/2013/wpsCustomData">
+  <customSectProps>
+    <customSectPr/>
+  </customSectProps>
+</s:customData>
+</file>
+
+<file path=customXml/item5.xml><?xml version="1.0" encoding="utf-8"?>
 <ct:contentTypeSchema xmlns:ct="http://schemas.microsoft.com/office/2006/metadata/contentType" xmlns:ma="http://schemas.microsoft.com/office/2006/metadata/properties/metaAttributes" ct:_="" ma:_="" ma:contentTypeName="Document" ma:contentTypeID="0x0101001B9A57B93793104BACC9E1E07C6783FF" ma:contentTypeVersion="0" ma:contentTypeDescription="Create a new document." ma:contentTypeScope="" ma:versionID="d7fb7fe5449773a8011545a29134450e">
   <xsd:schema xmlns:xsd="http://www.w3.org/2001/XMLSchema" xmlns:xs="http://www.w3.org/2001/XMLSchema" xmlns:p="http://schemas.microsoft.com/office/2006/metadata/properties" targetNamespace="http://schemas.microsoft.com/office/2006/metadata/properties" ma:root="true" ma:fieldsID="0967b7be50301903c78f9c39c6fd9af8">
     <xsd:element name="properties">
@@ -12515,21 +12748,15 @@
 </ct:contentTypeSchema>
 </file>
 
-<file path=customXml/item4.xml><?xml version="1.0" encoding="utf-8"?>
-<s:customData xmlns="http://www.wps.cn/officeDocument/2013/wpsCustomData" xmlns:s="http://www.wps.cn/officeDocument/2013/wpsCustomData">
-  <customSectProps>
-    <customSectPr/>
-  </customSectProps>
-</s:customData>
+<file path=customXml/itemProps1.xml><?xml version="1.0" encoding="utf-8"?>
+<ds:datastoreItem xmlns:ds="http://schemas.openxmlformats.org/officeDocument/2006/customXml" ds:itemID="{CFCB6091-7B87-4D39-AF33-2697E33705FC}">
+  <ds:schemaRefs>
+    <ds:schemaRef ds:uri="http://schemas.microsoft.com/sharepoint/v3/contenttype/forms"/>
+  </ds:schemaRefs>
+</ds:datastoreItem>
 </file>
 
-<file path=customXml/item5.xml><?xml version="1.0" encoding="utf-8"?>
-<p:properties xmlns:p="http://schemas.microsoft.com/office/2006/metadata/properties" xmlns:xsi="http://www.w3.org/2001/XMLSchema-instance" xmlns:pc="http://schemas.microsoft.com/office/infopath/2007/PartnerControls">
-  <documentManagement/>
-</p:properties>
-</file>
-
-<file path=customXml/itemProps1.xml><?xml version="1.0" encoding="utf-8"?>
+<file path=customXml/itemProps2.xml><?xml version="1.0" encoding="utf-8"?>
 <ds:datastoreItem xmlns:ds="http://schemas.openxmlformats.org/officeDocument/2006/customXml" ds:itemID="{6D4A19FC-AE8E-4C2F-BDB2-745D562DC3AB}">
   <ds:schemaRefs>
     <ds:schemaRef ds:uri="http://schemas.openxmlformats.org/officeDocument/2006/bibliography"/>
@@ -12537,25 +12764,10 @@
 </ds:datastoreItem>
 </file>
 
-<file path=customXml/itemProps2.xml><?xml version="1.0" encoding="utf-8"?>
-<ds:datastoreItem xmlns:ds="http://schemas.openxmlformats.org/officeDocument/2006/customXml" ds:itemID="{CFCB6091-7B87-4D39-AF33-2697E33705FC}">
+<file path=customXml/itemProps3.xml><?xml version="1.0" encoding="utf-8"?>
+<ds:datastoreItem xmlns:ds="http://schemas.openxmlformats.org/officeDocument/2006/customXml" ds:itemID="{C2497ECC-0027-4FA0-B500-FA0C7EB87405}">
   <ds:schemaRefs>
-    <ds:schemaRef ds:uri="http://schemas.microsoft.com/sharepoint/v3/contenttype/forms"/>
-  </ds:schemaRefs>
-</ds:datastoreItem>
-</file>
-
-<file path=customXml/itemProps3.xml><?xml version="1.0" encoding="utf-8"?>
-<ds:datastoreItem xmlns:ds="http://schemas.openxmlformats.org/officeDocument/2006/customXml" ds:itemID="{3AC9F4B4-D5CC-43B3-B73C-74CDB324A186}">
-  <ds:schemaRefs>
-    <ds:schemaRef ds:uri="http://schemas.microsoft.com/office/2006/metadata/contentType"/>
-    <ds:schemaRef ds:uri="http://schemas.microsoft.com/office/2006/metadata/properties/metaAttributes"/>
-    <ds:schemaRef ds:uri="http://www.w3.org/2001/XMLSchema"/>
     <ds:schemaRef ds:uri="http://schemas.microsoft.com/office/2006/metadata/properties"/>
-    <ds:schemaRef ds:uri="http://schemas.openxmlformats.org/package/2006/metadata/core-properties"/>
-    <ds:schemaRef ds:uri="http://purl.org/dc/elements/1.1/"/>
-    <ds:schemaRef ds:uri="http://purl.org/dc/terms/"/>
-    <ds:schemaRef ds:uri="http://schemas.microsoft.com/internal/obd"/>
     <ds:schemaRef ds:uri="http://schemas.microsoft.com/office/infopath/2007/PartnerControls"/>
   </ds:schemaRefs>
 </ds:datastoreItem>
@@ -12570,9 +12782,16 @@
 </file>
 
 <file path=customXml/itemProps5.xml><?xml version="1.0" encoding="utf-8"?>
-<ds:datastoreItem xmlns:ds="http://schemas.openxmlformats.org/officeDocument/2006/customXml" ds:itemID="{C2497ECC-0027-4FA0-B500-FA0C7EB87405}">
+<ds:datastoreItem xmlns:ds="http://schemas.openxmlformats.org/officeDocument/2006/customXml" ds:itemID="{3AC9F4B4-D5CC-43B3-B73C-74CDB324A186}">
   <ds:schemaRefs>
+    <ds:schemaRef ds:uri="http://schemas.microsoft.com/office/2006/metadata/contentType"/>
+    <ds:schemaRef ds:uri="http://schemas.microsoft.com/office/2006/metadata/properties/metaAttributes"/>
+    <ds:schemaRef ds:uri="http://www.w3.org/2001/XMLSchema"/>
     <ds:schemaRef ds:uri="http://schemas.microsoft.com/office/2006/metadata/properties"/>
+    <ds:schemaRef ds:uri="http://schemas.openxmlformats.org/package/2006/metadata/core-properties"/>
+    <ds:schemaRef ds:uri="http://purl.org/dc/elements/1.1/"/>
+    <ds:schemaRef ds:uri="http://purl.org/dc/terms/"/>
+    <ds:schemaRef ds:uri="http://schemas.microsoft.com/internal/obd"/>
     <ds:schemaRef ds:uri="http://schemas.microsoft.com/office/infopath/2007/PartnerControls"/>
   </ds:schemaRefs>
 </ds:datastoreItem>

</xml_diff>

<commit_message>
Traduzione entità ed associazioni
</commit_message>
<xml_diff>
--- a/Relazione/PROGETTOBASI.docx
+++ b/Relazione/PROGETTOBASI.docx
@@ -1118,19 +1118,9 @@
       <w:pPr>
         <w:pStyle w:val="Titolo3"/>
       </w:pPr>
-      <w:proofErr w:type="spellStart"/>
-      <w:r>
-        <w:t>Specifica</w:t>
-      </w:r>
-      <w:proofErr w:type="spellEnd"/>
-      <w:r>
-        <w:t xml:space="preserve"> </w:t>
-      </w:r>
-      <w:proofErr w:type="spellStart"/>
-      <w:r>
-        <w:t>disambiguata</w:t>
-      </w:r>
-      <w:proofErr w:type="spellEnd"/>
+      <w:r>
+        <w:t>Specifica disambiguata</w:t>
+      </w:r>
     </w:p>
     <w:tbl>
       <w:tblPr>
@@ -2696,387 +2686,97 @@
         <w:rPr>
           <w:lang w:val="en-US" w:eastAsia="en-US"/>
         </w:rPr>
+        <w:t xml:space="preserve"> raffinamento è stat</w:t>
+      </w:r>
+      <w:r>
+        <w:rPr>
+          <w:lang w:val="en-US" w:eastAsia="en-US"/>
+        </w:rPr>
+        <w:t>o</w:t>
+      </w:r>
+      <w:r>
+        <w:rPr>
+          <w:lang w:val="en-US" w:eastAsia="en-US"/>
+        </w:rPr>
+        <w:t xml:space="preserve"> sull’entità lavoratore</w:t>
+      </w:r>
+      <w:r>
+        <w:rPr>
+          <w:lang w:val="en-US" w:eastAsia="en-US"/>
+        </w:rPr>
+        <w:t>,</w:t>
+      </w:r>
+      <w:r>
+        <w:rPr>
+          <w:lang w:val="en-US" w:eastAsia="en-US"/>
+        </w:rPr>
+        <w:t xml:space="preserve"> trasformandola in una gerarchia di generalizzazione </w:t>
+      </w:r>
+      <w:r>
+        <w:rPr>
+          <w:lang w:val="en-US" w:eastAsia="en-US"/>
+        </w:rPr>
+        <w:t>per rendere</w:t>
+      </w:r>
+      <w:r>
+        <w:rPr>
+          <w:lang w:val="en-US" w:eastAsia="en-US"/>
+        </w:rPr>
+        <w:t>re</w:t>
+      </w:r>
+      <w:r>
+        <w:rPr>
+          <w:lang w:val="en-US" w:eastAsia="en-US"/>
+        </w:rPr>
         <w:t xml:space="preserve"> </w:t>
       </w:r>
-      <w:proofErr w:type="spellStart"/>
       <w:r>
         <w:rPr>
           <w:lang w:val="en-US" w:eastAsia="en-US"/>
         </w:rPr>
-        <w:t>raffinamento</w:t>
-      </w:r>
-      <w:proofErr w:type="spellEnd"/>
+        <w:t xml:space="preserve">possibile la distinzione dei </w:t>
+      </w:r>
       <w:r>
         <w:rPr>
           <w:lang w:val="en-US" w:eastAsia="en-US"/>
         </w:rPr>
-        <w:t xml:space="preserve"> è </w:t>
-      </w:r>
-      <w:proofErr w:type="spellStart"/>
+        <w:t>ruoli</w:t>
+      </w:r>
       <w:r>
         <w:rPr>
           <w:lang w:val="en-US" w:eastAsia="en-US"/>
         </w:rPr>
-        <w:t>stat</w:t>
+        <w:t xml:space="preserve"> </w:t>
       </w:r>
       <w:r>
         <w:rPr>
           <w:lang w:val="en-US" w:eastAsia="en-US"/>
         </w:rPr>
-        <w:t>o</w:t>
-      </w:r>
-      <w:proofErr w:type="spellEnd"/>
+        <w:t>che un utente interno all’azienda può ricoprire</w:t>
+      </w:r>
       <w:r>
         <w:rPr>
           <w:lang w:val="en-US" w:eastAsia="en-US"/>
         </w:rPr>
         <w:t xml:space="preserve"> </w:t>
       </w:r>
-      <w:proofErr w:type="spellStart"/>
       <w:r>
         <w:rPr>
           <w:lang w:val="en-US" w:eastAsia="en-US"/>
         </w:rPr>
-        <w:t>sull’entità</w:t>
-      </w:r>
-      <w:proofErr w:type="spellEnd"/>
+        <w:t>e delle azioni</w:t>
+      </w:r>
       <w:r>
         <w:rPr>
           <w:lang w:val="en-US" w:eastAsia="en-US"/>
         </w:rPr>
         <w:t xml:space="preserve"> </w:t>
       </w:r>
-      <w:proofErr w:type="spellStart"/>
       <w:r>
         <w:rPr>
           <w:lang w:val="en-US" w:eastAsia="en-US"/>
         </w:rPr>
-        <w:t>lavoratore</w:t>
-      </w:r>
-      <w:proofErr w:type="spellEnd"/>
-      <w:r>
-        <w:rPr>
-          <w:lang w:val="en-US" w:eastAsia="en-US"/>
-        </w:rPr>
-        <w:t>,</w:t>
-      </w:r>
-      <w:r>
-        <w:rPr>
-          <w:lang w:val="en-US" w:eastAsia="en-US"/>
-        </w:rPr>
-        <w:t xml:space="preserve"> </w:t>
-      </w:r>
-      <w:proofErr w:type="spellStart"/>
-      <w:r>
-        <w:rPr>
-          <w:lang w:val="en-US" w:eastAsia="en-US"/>
-        </w:rPr>
-        <w:t>trasformandola</w:t>
-      </w:r>
-      <w:proofErr w:type="spellEnd"/>
-      <w:r>
-        <w:rPr>
-          <w:lang w:val="en-US" w:eastAsia="en-US"/>
-        </w:rPr>
-        <w:t xml:space="preserve"> in </w:t>
-      </w:r>
-      <w:proofErr w:type="spellStart"/>
-      <w:r>
-        <w:rPr>
-          <w:lang w:val="en-US" w:eastAsia="en-US"/>
-        </w:rPr>
-        <w:t>una</w:t>
-      </w:r>
-      <w:proofErr w:type="spellEnd"/>
-      <w:r>
-        <w:rPr>
-          <w:lang w:val="en-US" w:eastAsia="en-US"/>
-        </w:rPr>
-        <w:t xml:space="preserve"> </w:t>
-      </w:r>
-      <w:proofErr w:type="spellStart"/>
-      <w:r>
-        <w:rPr>
-          <w:lang w:val="en-US" w:eastAsia="en-US"/>
-        </w:rPr>
-        <w:t>gerarchia</w:t>
-      </w:r>
-      <w:proofErr w:type="spellEnd"/>
-      <w:r>
-        <w:rPr>
-          <w:lang w:val="en-US" w:eastAsia="en-US"/>
-        </w:rPr>
-        <w:t xml:space="preserve"> di </w:t>
-      </w:r>
-      <w:proofErr w:type="spellStart"/>
-      <w:r>
-        <w:rPr>
-          <w:lang w:val="en-US" w:eastAsia="en-US"/>
-        </w:rPr>
-        <w:t>generalizzazione</w:t>
-      </w:r>
-      <w:proofErr w:type="spellEnd"/>
-      <w:r>
-        <w:rPr>
-          <w:lang w:val="en-US" w:eastAsia="en-US"/>
-        </w:rPr>
-        <w:t xml:space="preserve"> </w:t>
-      </w:r>
-      <w:r>
-        <w:rPr>
-          <w:lang w:val="en-US" w:eastAsia="en-US"/>
-        </w:rPr>
-        <w:t xml:space="preserve">per </w:t>
-      </w:r>
-      <w:proofErr w:type="spellStart"/>
-      <w:r>
-        <w:rPr>
-          <w:lang w:val="en-US" w:eastAsia="en-US"/>
-        </w:rPr>
-        <w:t>rendere</w:t>
-      </w:r>
-      <w:r>
-        <w:rPr>
-          <w:lang w:val="en-US" w:eastAsia="en-US"/>
-        </w:rPr>
-        <w:t>re</w:t>
-      </w:r>
-      <w:proofErr w:type="spellEnd"/>
-      <w:r>
-        <w:rPr>
-          <w:lang w:val="en-US" w:eastAsia="en-US"/>
-        </w:rPr>
-        <w:t xml:space="preserve"> </w:t>
-      </w:r>
-      <w:proofErr w:type="spellStart"/>
-      <w:r>
-        <w:rPr>
-          <w:lang w:val="en-US" w:eastAsia="en-US"/>
-        </w:rPr>
-        <w:t>possibile</w:t>
-      </w:r>
-      <w:proofErr w:type="spellEnd"/>
-      <w:r>
-        <w:rPr>
-          <w:lang w:val="en-US" w:eastAsia="en-US"/>
-        </w:rPr>
-        <w:t xml:space="preserve"> la </w:t>
-      </w:r>
-      <w:proofErr w:type="spellStart"/>
-      <w:r>
-        <w:rPr>
-          <w:lang w:val="en-US" w:eastAsia="en-US"/>
-        </w:rPr>
-        <w:t>distinzione</w:t>
-      </w:r>
-      <w:proofErr w:type="spellEnd"/>
-      <w:r>
-        <w:rPr>
-          <w:lang w:val="en-US" w:eastAsia="en-US"/>
-        </w:rPr>
-        <w:t xml:space="preserve"> </w:t>
-      </w:r>
-      <w:proofErr w:type="spellStart"/>
-      <w:r>
-        <w:rPr>
-          <w:lang w:val="en-US" w:eastAsia="en-US"/>
-        </w:rPr>
-        <w:t>dei</w:t>
-      </w:r>
-      <w:proofErr w:type="spellEnd"/>
-      <w:r>
-        <w:rPr>
-          <w:lang w:val="en-US" w:eastAsia="en-US"/>
-        </w:rPr>
-        <w:t xml:space="preserve"> </w:t>
-      </w:r>
-      <w:proofErr w:type="spellStart"/>
-      <w:r>
-        <w:rPr>
-          <w:lang w:val="en-US" w:eastAsia="en-US"/>
-        </w:rPr>
-        <w:t>ruoli</w:t>
-      </w:r>
-      <w:proofErr w:type="spellEnd"/>
-      <w:r>
-        <w:rPr>
-          <w:lang w:val="en-US" w:eastAsia="en-US"/>
-        </w:rPr>
-        <w:t xml:space="preserve"> </w:t>
-      </w:r>
-      <w:proofErr w:type="spellStart"/>
-      <w:r>
-        <w:rPr>
-          <w:lang w:val="en-US" w:eastAsia="en-US"/>
-        </w:rPr>
-        <w:t>che</w:t>
-      </w:r>
-      <w:proofErr w:type="spellEnd"/>
-      <w:r>
-        <w:rPr>
-          <w:lang w:val="en-US" w:eastAsia="en-US"/>
-        </w:rPr>
-        <w:t xml:space="preserve"> un </w:t>
-      </w:r>
-      <w:proofErr w:type="spellStart"/>
-      <w:r>
-        <w:rPr>
-          <w:lang w:val="en-US" w:eastAsia="en-US"/>
-        </w:rPr>
-        <w:t>utente</w:t>
-      </w:r>
-      <w:proofErr w:type="spellEnd"/>
-      <w:r>
-        <w:rPr>
-          <w:lang w:val="en-US" w:eastAsia="en-US"/>
-        </w:rPr>
-        <w:t xml:space="preserve"> </w:t>
-      </w:r>
-      <w:proofErr w:type="spellStart"/>
-      <w:r>
-        <w:rPr>
-          <w:lang w:val="en-US" w:eastAsia="en-US"/>
-        </w:rPr>
-        <w:t>interno</w:t>
-      </w:r>
-      <w:proofErr w:type="spellEnd"/>
-      <w:r>
-        <w:rPr>
-          <w:lang w:val="en-US" w:eastAsia="en-US"/>
-        </w:rPr>
-        <w:t xml:space="preserve"> </w:t>
-      </w:r>
-      <w:proofErr w:type="spellStart"/>
-      <w:r>
-        <w:rPr>
-          <w:lang w:val="en-US" w:eastAsia="en-US"/>
-        </w:rPr>
-        <w:t>all’azienda</w:t>
-      </w:r>
-      <w:proofErr w:type="spellEnd"/>
-      <w:r>
-        <w:rPr>
-          <w:lang w:val="en-US" w:eastAsia="en-US"/>
-        </w:rPr>
-        <w:t xml:space="preserve"> </w:t>
-      </w:r>
-      <w:proofErr w:type="spellStart"/>
-      <w:r>
-        <w:rPr>
-          <w:lang w:val="en-US" w:eastAsia="en-US"/>
-        </w:rPr>
-        <w:t>può</w:t>
-      </w:r>
-      <w:proofErr w:type="spellEnd"/>
-      <w:r>
-        <w:rPr>
-          <w:lang w:val="en-US" w:eastAsia="en-US"/>
-        </w:rPr>
-        <w:t xml:space="preserve"> </w:t>
-      </w:r>
-      <w:proofErr w:type="spellStart"/>
-      <w:r>
-        <w:rPr>
-          <w:lang w:val="en-US" w:eastAsia="en-US"/>
-        </w:rPr>
-        <w:t>ricoprire</w:t>
-      </w:r>
-      <w:proofErr w:type="spellEnd"/>
-      <w:r>
-        <w:rPr>
-          <w:lang w:val="en-US" w:eastAsia="en-US"/>
-        </w:rPr>
-        <w:t xml:space="preserve"> </w:t>
-      </w:r>
-      <w:r>
-        <w:rPr>
-          <w:lang w:val="en-US" w:eastAsia="en-US"/>
-        </w:rPr>
-        <w:t xml:space="preserve">e </w:t>
-      </w:r>
-      <w:proofErr w:type="spellStart"/>
-      <w:r>
-        <w:rPr>
-          <w:lang w:val="en-US" w:eastAsia="en-US"/>
-        </w:rPr>
-        <w:t>delle</w:t>
-      </w:r>
-      <w:proofErr w:type="spellEnd"/>
-      <w:r>
-        <w:rPr>
-          <w:lang w:val="en-US" w:eastAsia="en-US"/>
-        </w:rPr>
-        <w:t xml:space="preserve"> </w:t>
-      </w:r>
-      <w:proofErr w:type="spellStart"/>
-      <w:r>
-        <w:rPr>
-          <w:lang w:val="en-US" w:eastAsia="en-US"/>
-        </w:rPr>
-        <w:t>azioni</w:t>
-      </w:r>
-      <w:proofErr w:type="spellEnd"/>
-      <w:r>
-        <w:rPr>
-          <w:lang w:val="en-US" w:eastAsia="en-US"/>
-        </w:rPr>
-        <w:t xml:space="preserve"> </w:t>
-      </w:r>
-      <w:proofErr w:type="spellStart"/>
-      <w:r>
-        <w:rPr>
-          <w:lang w:val="en-US" w:eastAsia="en-US"/>
-        </w:rPr>
-        <w:t>che</w:t>
-      </w:r>
-      <w:proofErr w:type="spellEnd"/>
-      <w:r>
-        <w:rPr>
-          <w:lang w:val="en-US" w:eastAsia="en-US"/>
-        </w:rPr>
-        <w:t xml:space="preserve"> </w:t>
-      </w:r>
-      <w:proofErr w:type="spellStart"/>
-      <w:r>
-        <w:rPr>
-          <w:lang w:val="en-US" w:eastAsia="en-US"/>
-        </w:rPr>
-        <w:t>quest’ultimo</w:t>
-      </w:r>
-      <w:proofErr w:type="spellEnd"/>
-      <w:r>
-        <w:rPr>
-          <w:lang w:val="en-US" w:eastAsia="en-US"/>
-        </w:rPr>
-        <w:t xml:space="preserve"> </w:t>
-      </w:r>
-      <w:proofErr w:type="spellStart"/>
-      <w:r>
-        <w:rPr>
-          <w:lang w:val="en-US" w:eastAsia="en-US"/>
-        </w:rPr>
-        <w:t>può</w:t>
-      </w:r>
-      <w:proofErr w:type="spellEnd"/>
-      <w:r>
-        <w:rPr>
-          <w:lang w:val="en-US" w:eastAsia="en-US"/>
-        </w:rPr>
-        <w:t xml:space="preserve"> </w:t>
-      </w:r>
-      <w:proofErr w:type="spellStart"/>
-      <w:r>
-        <w:rPr>
-          <w:lang w:val="en-US" w:eastAsia="en-US"/>
-        </w:rPr>
-        <w:t>intraprendere</w:t>
-      </w:r>
-      <w:proofErr w:type="spellEnd"/>
-      <w:r>
-        <w:rPr>
-          <w:lang w:val="en-US" w:eastAsia="en-US"/>
-        </w:rPr>
-        <w:t>.</w:t>
+        <w:t>che quest’ultimo può intraprendere.</w:t>
       </w:r>
     </w:p>
     <w:p>
@@ -3164,139 +2864,19 @@
         <w:rPr>
           <w:lang w:val="en-US" w:eastAsia="en-US"/>
         </w:rPr>
-        <w:t xml:space="preserve">In un secondo </w:t>
-      </w:r>
-      <w:proofErr w:type="spellStart"/>
+        <w:t>In un secondo momento sono stati definiti eventuali attribut</w:t>
+      </w:r>
       <w:r>
         <w:rPr>
           <w:lang w:val="en-US" w:eastAsia="en-US"/>
         </w:rPr>
-        <w:t>momento</w:t>
-      </w:r>
-      <w:proofErr w:type="spellEnd"/>
+        <w:t>i</w:t>
+      </w:r>
       <w:r>
         <w:rPr>
           <w:lang w:val="en-US" w:eastAsia="en-US"/>
         </w:rPr>
-        <w:t xml:space="preserve"> </w:t>
-      </w:r>
-      <w:proofErr w:type="spellStart"/>
-      <w:r>
-        <w:rPr>
-          <w:lang w:val="en-US" w:eastAsia="en-US"/>
-        </w:rPr>
-        <w:t>sono</w:t>
-      </w:r>
-      <w:proofErr w:type="spellEnd"/>
-      <w:r>
-        <w:rPr>
-          <w:lang w:val="en-US" w:eastAsia="en-US"/>
-        </w:rPr>
-        <w:t xml:space="preserve"> </w:t>
-      </w:r>
-      <w:proofErr w:type="spellStart"/>
-      <w:r>
-        <w:rPr>
-          <w:lang w:val="en-US" w:eastAsia="en-US"/>
-        </w:rPr>
-        <w:t>stati</w:t>
-      </w:r>
-      <w:proofErr w:type="spellEnd"/>
-      <w:r>
-        <w:rPr>
-          <w:lang w:val="en-US" w:eastAsia="en-US"/>
-        </w:rPr>
-        <w:t xml:space="preserve"> </w:t>
-      </w:r>
-      <w:proofErr w:type="spellStart"/>
-      <w:r>
-        <w:rPr>
-          <w:lang w:val="en-US" w:eastAsia="en-US"/>
-        </w:rPr>
-        <w:t>definiti</w:t>
-      </w:r>
-      <w:proofErr w:type="spellEnd"/>
-      <w:r>
-        <w:rPr>
-          <w:lang w:val="en-US" w:eastAsia="en-US"/>
-        </w:rPr>
-        <w:t xml:space="preserve"> </w:t>
-      </w:r>
-      <w:proofErr w:type="spellStart"/>
-      <w:r>
-        <w:rPr>
-          <w:lang w:val="en-US" w:eastAsia="en-US"/>
-        </w:rPr>
-        <w:t>eventuali</w:t>
-      </w:r>
-      <w:proofErr w:type="spellEnd"/>
-      <w:r>
-        <w:rPr>
-          <w:lang w:val="en-US" w:eastAsia="en-US"/>
-        </w:rPr>
-        <w:t xml:space="preserve"> </w:t>
-      </w:r>
-      <w:proofErr w:type="spellStart"/>
-      <w:r>
-        <w:rPr>
-          <w:lang w:val="en-US" w:eastAsia="en-US"/>
-        </w:rPr>
-        <w:t>attribut</w:t>
-      </w:r>
-      <w:r>
-        <w:rPr>
-          <w:lang w:val="en-US" w:eastAsia="en-US"/>
-        </w:rPr>
-        <w:t>i</w:t>
-      </w:r>
-      <w:proofErr w:type="spellEnd"/>
-      <w:r>
-        <w:rPr>
-          <w:lang w:val="en-US" w:eastAsia="en-US"/>
-        </w:rPr>
-        <w:t xml:space="preserve"> per </w:t>
-      </w:r>
-      <w:proofErr w:type="spellStart"/>
-      <w:r>
-        <w:rPr>
-          <w:lang w:val="en-US" w:eastAsia="en-US"/>
-        </w:rPr>
-        <w:t>ogni</w:t>
-      </w:r>
-      <w:proofErr w:type="spellEnd"/>
-      <w:r>
-        <w:rPr>
-          <w:lang w:val="en-US" w:eastAsia="en-US"/>
-        </w:rPr>
-        <w:t xml:space="preserve"> </w:t>
-      </w:r>
-      <w:proofErr w:type="spellStart"/>
-      <w:r>
-        <w:rPr>
-          <w:lang w:val="en-US" w:eastAsia="en-US"/>
-        </w:rPr>
-        <w:t>entità</w:t>
-      </w:r>
-      <w:proofErr w:type="spellEnd"/>
-      <w:r>
-        <w:rPr>
-          <w:lang w:val="en-US" w:eastAsia="en-US"/>
-        </w:rPr>
-        <w:t xml:space="preserve"> e </w:t>
-      </w:r>
-      <w:proofErr w:type="spellStart"/>
-      <w:r>
-        <w:rPr>
-          <w:lang w:val="en-US" w:eastAsia="en-US"/>
-        </w:rPr>
-        <w:t>relazione</w:t>
-      </w:r>
-      <w:proofErr w:type="spellEnd"/>
-      <w:r>
-        <w:rPr>
-          <w:lang w:val="en-US" w:eastAsia="en-US"/>
-        </w:rPr>
-        <w:t>.</w:t>
+        <w:t xml:space="preserve"> per ogni entità e relazione.</w:t>
       </w:r>
       <w:r>
         <w:rPr>
@@ -3315,280 +2895,32 @@
         <w:rPr>
           <w:lang w:val="en-US" w:eastAsia="en-US"/>
         </w:rPr>
-        <w:t xml:space="preserve"> </w:t>
-      </w:r>
-      <w:proofErr w:type="spellStart"/>
+        <w:t xml:space="preserve"> che nella descrizione del minimondo affidata non ne erano esplicitamente presenti, ne sono stati scelti quant</w:t>
+      </w:r>
       <w:r>
         <w:rPr>
           <w:lang w:val="en-US" w:eastAsia="en-US"/>
         </w:rPr>
-        <w:t>che</w:t>
-      </w:r>
-      <w:proofErr w:type="spellEnd"/>
+        <w:t>i</w:t>
+      </w:r>
       <w:r>
         <w:rPr>
           <w:lang w:val="en-US" w:eastAsia="en-US"/>
         </w:rPr>
-        <w:t xml:space="preserve"> </w:t>
-      </w:r>
-      <w:proofErr w:type="spellStart"/>
+        <w:t xml:space="preserve"> bastano ad una identificazion</w:t>
+      </w:r>
       <w:r>
         <w:rPr>
           <w:lang w:val="en-US" w:eastAsia="en-US"/>
         </w:rPr>
-        <w:t>nella</w:t>
-      </w:r>
-      <w:proofErr w:type="spellEnd"/>
+        <w:t>e</w:t>
+      </w:r>
       <w:r>
         <w:rPr>
           <w:lang w:val="en-US" w:eastAsia="en-US"/>
         </w:rPr>
-        <w:t xml:space="preserve"> </w:t>
-      </w:r>
-      <w:proofErr w:type="spellStart"/>
-      <w:r>
-        <w:rPr>
-          <w:lang w:val="en-US" w:eastAsia="en-US"/>
-        </w:rPr>
-        <w:t>descrizione</w:t>
-      </w:r>
-      <w:proofErr w:type="spellEnd"/>
-      <w:r>
-        <w:rPr>
-          <w:lang w:val="en-US" w:eastAsia="en-US"/>
-        </w:rPr>
-        <w:t xml:space="preserve"> del </w:t>
-      </w:r>
-      <w:proofErr w:type="spellStart"/>
-      <w:r>
-        <w:rPr>
-          <w:lang w:val="en-US" w:eastAsia="en-US"/>
-        </w:rPr>
-        <w:t>minimondo</w:t>
-      </w:r>
-      <w:proofErr w:type="spellEnd"/>
-      <w:r>
-        <w:rPr>
-          <w:lang w:val="en-US" w:eastAsia="en-US"/>
-        </w:rPr>
-        <w:t xml:space="preserve"> </w:t>
-      </w:r>
-      <w:proofErr w:type="spellStart"/>
-      <w:r>
-        <w:rPr>
-          <w:lang w:val="en-US" w:eastAsia="en-US"/>
-        </w:rPr>
-        <w:t>affidata</w:t>
-      </w:r>
-      <w:proofErr w:type="spellEnd"/>
-      <w:r>
-        <w:rPr>
-          <w:lang w:val="en-US" w:eastAsia="en-US"/>
-        </w:rPr>
-        <w:t xml:space="preserve"> non ne </w:t>
-      </w:r>
-      <w:proofErr w:type="spellStart"/>
-      <w:r>
-        <w:rPr>
-          <w:lang w:val="en-US" w:eastAsia="en-US"/>
-        </w:rPr>
-        <w:t>erano</w:t>
-      </w:r>
-      <w:proofErr w:type="spellEnd"/>
-      <w:r>
-        <w:rPr>
-          <w:lang w:val="en-US" w:eastAsia="en-US"/>
-        </w:rPr>
-        <w:t xml:space="preserve"> </w:t>
-      </w:r>
-      <w:proofErr w:type="spellStart"/>
-      <w:r>
-        <w:rPr>
-          <w:lang w:val="en-US" w:eastAsia="en-US"/>
-        </w:rPr>
-        <w:t>esplicitamente</w:t>
-      </w:r>
-      <w:proofErr w:type="spellEnd"/>
-      <w:r>
-        <w:rPr>
-          <w:lang w:val="en-US" w:eastAsia="en-US"/>
-        </w:rPr>
-        <w:t xml:space="preserve"> </w:t>
-      </w:r>
-      <w:proofErr w:type="spellStart"/>
-      <w:r>
-        <w:rPr>
-          <w:lang w:val="en-US" w:eastAsia="en-US"/>
-        </w:rPr>
-        <w:t>presenti</w:t>
-      </w:r>
-      <w:proofErr w:type="spellEnd"/>
-      <w:r>
-        <w:rPr>
-          <w:lang w:val="en-US" w:eastAsia="en-US"/>
-        </w:rPr>
-        <w:t xml:space="preserve">, ne </w:t>
-      </w:r>
-      <w:proofErr w:type="spellStart"/>
-      <w:r>
-        <w:rPr>
-          <w:lang w:val="en-US" w:eastAsia="en-US"/>
-        </w:rPr>
-        <w:t>sono</w:t>
-      </w:r>
-      <w:proofErr w:type="spellEnd"/>
-      <w:r>
-        <w:rPr>
-          <w:lang w:val="en-US" w:eastAsia="en-US"/>
-        </w:rPr>
-        <w:t xml:space="preserve"> </w:t>
-      </w:r>
-      <w:proofErr w:type="spellStart"/>
-      <w:r>
-        <w:rPr>
-          <w:lang w:val="en-US" w:eastAsia="en-US"/>
-        </w:rPr>
-        <w:t>stati</w:t>
-      </w:r>
-      <w:proofErr w:type="spellEnd"/>
-      <w:r>
-        <w:rPr>
-          <w:lang w:val="en-US" w:eastAsia="en-US"/>
-        </w:rPr>
-        <w:t xml:space="preserve"> </w:t>
-      </w:r>
-      <w:proofErr w:type="spellStart"/>
-      <w:r>
-        <w:rPr>
-          <w:lang w:val="en-US" w:eastAsia="en-US"/>
-        </w:rPr>
-        <w:t>scelti</w:t>
-      </w:r>
-      <w:proofErr w:type="spellEnd"/>
-      <w:r>
-        <w:rPr>
-          <w:lang w:val="en-US" w:eastAsia="en-US"/>
-        </w:rPr>
-        <w:t xml:space="preserve"> </w:t>
-      </w:r>
-      <w:proofErr w:type="spellStart"/>
-      <w:r>
-        <w:rPr>
-          <w:lang w:val="en-US" w:eastAsia="en-US"/>
-        </w:rPr>
-        <w:t>quant</w:t>
-      </w:r>
-      <w:r>
-        <w:rPr>
-          <w:lang w:val="en-US" w:eastAsia="en-US"/>
-        </w:rPr>
-        <w:t>i</w:t>
-      </w:r>
-      <w:proofErr w:type="spellEnd"/>
-      <w:r>
-        <w:rPr>
-          <w:lang w:val="en-US" w:eastAsia="en-US"/>
-        </w:rPr>
-        <w:t xml:space="preserve"> </w:t>
-      </w:r>
-      <w:proofErr w:type="spellStart"/>
-      <w:r>
-        <w:rPr>
-          <w:lang w:val="en-US" w:eastAsia="en-US"/>
-        </w:rPr>
-        <w:t>bastano</w:t>
-      </w:r>
-      <w:proofErr w:type="spellEnd"/>
-      <w:r>
-        <w:rPr>
-          <w:lang w:val="en-US" w:eastAsia="en-US"/>
-        </w:rPr>
-        <w:t xml:space="preserve"> ad </w:t>
-      </w:r>
-      <w:proofErr w:type="spellStart"/>
-      <w:r>
-        <w:rPr>
-          <w:lang w:val="en-US" w:eastAsia="en-US"/>
-        </w:rPr>
-        <w:t>una</w:t>
-      </w:r>
-      <w:proofErr w:type="spellEnd"/>
-      <w:r>
-        <w:rPr>
-          <w:lang w:val="en-US" w:eastAsia="en-US"/>
-        </w:rPr>
-        <w:t xml:space="preserve"> </w:t>
-      </w:r>
-      <w:proofErr w:type="spellStart"/>
-      <w:r>
-        <w:rPr>
-          <w:lang w:val="en-US" w:eastAsia="en-US"/>
-        </w:rPr>
-        <w:t>identificazion</w:t>
-      </w:r>
-      <w:r>
-        <w:rPr>
-          <w:lang w:val="en-US" w:eastAsia="en-US"/>
-        </w:rPr>
-        <w:t>e</w:t>
-      </w:r>
-      <w:proofErr w:type="spellEnd"/>
-      <w:r>
-        <w:rPr>
-          <w:lang w:val="en-US" w:eastAsia="en-US"/>
-        </w:rPr>
-        <w:t xml:space="preserve"> </w:t>
-      </w:r>
-      <w:proofErr w:type="spellStart"/>
-      <w:r>
-        <w:rPr>
-          <w:lang w:val="en-US" w:eastAsia="en-US"/>
-        </w:rPr>
-        <w:t>dell’oggetto</w:t>
-      </w:r>
-      <w:proofErr w:type="spellEnd"/>
-      <w:r>
-        <w:rPr>
-          <w:lang w:val="en-US" w:eastAsia="en-US"/>
-        </w:rPr>
-        <w:t xml:space="preserve"> e al </w:t>
-      </w:r>
-      <w:proofErr w:type="spellStart"/>
-      <w:r>
-        <w:rPr>
-          <w:lang w:val="en-US" w:eastAsia="en-US"/>
-        </w:rPr>
-        <w:t>corretto</w:t>
-      </w:r>
-      <w:proofErr w:type="spellEnd"/>
-      <w:r>
-        <w:rPr>
-          <w:lang w:val="en-US" w:eastAsia="en-US"/>
-        </w:rPr>
-        <w:t xml:space="preserve"> </w:t>
-      </w:r>
-      <w:proofErr w:type="spellStart"/>
-      <w:r>
-        <w:rPr>
-          <w:lang w:val="en-US" w:eastAsia="en-US"/>
-        </w:rPr>
-        <w:t>funzionamento</w:t>
-      </w:r>
-      <w:proofErr w:type="spellEnd"/>
-      <w:r>
-        <w:rPr>
-          <w:lang w:val="en-US" w:eastAsia="en-US"/>
-        </w:rPr>
-        <w:t xml:space="preserve"> </w:t>
-      </w:r>
-      <w:proofErr w:type="spellStart"/>
-      <w:r>
-        <w:rPr>
-          <w:lang w:val="en-US" w:eastAsia="en-US"/>
-        </w:rPr>
-        <w:t>dell’applicativo</w:t>
-      </w:r>
-      <w:proofErr w:type="spellEnd"/>
+        <w:t xml:space="preserve"> dell’oggetto e al corretto funzionamento dell’applicativo</w:t>
+      </w:r>
       <w:r>
         <w:rPr>
           <w:lang w:val="en-US" w:eastAsia="en-US"/>
@@ -3807,13 +3139,8 @@
       <w:pPr>
         <w:pStyle w:val="Titolo3"/>
       </w:pPr>
-      <w:proofErr w:type="spellStart"/>
-      <w:r>
-        <w:t>Integrazione</w:t>
-      </w:r>
-      <w:proofErr w:type="spellEnd"/>
-      <w:r>
-        <w:t xml:space="preserve"> finale</w:t>
+      <w:r>
+        <w:t>Integrazione finale</w:t>
       </w:r>
     </w:p>
     <w:p>
@@ -3822,257 +3149,11 @@
           <w:lang w:val="en-US" w:eastAsia="en-US"/>
         </w:rPr>
       </w:pPr>
-      <w:proofErr w:type="spellStart"/>
       <w:r>
         <w:rPr>
           <w:lang w:val="en-US" w:eastAsia="en-US"/>
         </w:rPr>
-        <w:t>Poiché</w:t>
-      </w:r>
-      <w:proofErr w:type="spellEnd"/>
-      <w:r>
-        <w:rPr>
-          <w:lang w:val="en-US" w:eastAsia="en-US"/>
-        </w:rPr>
-        <w:t xml:space="preserve"> </w:t>
-      </w:r>
-      <w:proofErr w:type="spellStart"/>
-      <w:r>
-        <w:rPr>
-          <w:lang w:val="en-US" w:eastAsia="en-US"/>
-        </w:rPr>
-        <w:t>ogni</w:t>
-      </w:r>
-      <w:proofErr w:type="spellEnd"/>
-      <w:r>
-        <w:rPr>
-          <w:lang w:val="en-US" w:eastAsia="en-US"/>
-        </w:rPr>
-        <w:t xml:space="preserve"> </w:t>
-      </w:r>
-      <w:proofErr w:type="spellStart"/>
-      <w:r>
-        <w:rPr>
-          <w:lang w:val="en-US" w:eastAsia="en-US"/>
-        </w:rPr>
-        <w:t>concetto</w:t>
-      </w:r>
-      <w:proofErr w:type="spellEnd"/>
-      <w:r>
-        <w:rPr>
-          <w:lang w:val="en-US" w:eastAsia="en-US"/>
-        </w:rPr>
-        <w:t xml:space="preserve"> era </w:t>
-      </w:r>
-      <w:proofErr w:type="spellStart"/>
-      <w:r>
-        <w:rPr>
-          <w:lang w:val="en-US" w:eastAsia="en-US"/>
-        </w:rPr>
-        <w:t>presente</w:t>
-      </w:r>
-      <w:proofErr w:type="spellEnd"/>
-      <w:r>
-        <w:rPr>
-          <w:lang w:val="en-US" w:eastAsia="en-US"/>
-        </w:rPr>
-        <w:t xml:space="preserve"> </w:t>
-      </w:r>
-      <w:proofErr w:type="spellStart"/>
-      <w:r>
-        <w:rPr>
-          <w:lang w:val="en-US" w:eastAsia="en-US"/>
-        </w:rPr>
-        <w:t>dalla</w:t>
-      </w:r>
-      <w:proofErr w:type="spellEnd"/>
-      <w:r>
-        <w:rPr>
-          <w:lang w:val="en-US" w:eastAsia="en-US"/>
-        </w:rPr>
-        <w:t xml:space="preserve"> prima </w:t>
-      </w:r>
-      <w:proofErr w:type="spellStart"/>
-      <w:r>
-        <w:rPr>
-          <w:lang w:val="en-US" w:eastAsia="en-US"/>
-        </w:rPr>
-        <w:t>stesura</w:t>
-      </w:r>
-      <w:proofErr w:type="spellEnd"/>
-      <w:r>
-        <w:rPr>
-          <w:lang w:val="en-US" w:eastAsia="en-US"/>
-        </w:rPr>
-        <w:t xml:space="preserve"> </w:t>
-      </w:r>
-      <w:proofErr w:type="spellStart"/>
-      <w:r>
-        <w:rPr>
-          <w:lang w:val="en-US" w:eastAsia="en-US"/>
-        </w:rPr>
-        <w:t>dello</w:t>
-      </w:r>
-      <w:proofErr w:type="spellEnd"/>
-      <w:r>
-        <w:rPr>
-          <w:lang w:val="en-US" w:eastAsia="en-US"/>
-        </w:rPr>
-        <w:t xml:space="preserve"> schema non </w:t>
-      </w:r>
-      <w:proofErr w:type="spellStart"/>
-      <w:r>
-        <w:rPr>
-          <w:lang w:val="en-US" w:eastAsia="en-US"/>
-        </w:rPr>
-        <w:t>sono</w:t>
-      </w:r>
-      <w:proofErr w:type="spellEnd"/>
-      <w:r>
-        <w:rPr>
-          <w:lang w:val="en-US" w:eastAsia="en-US"/>
-        </w:rPr>
-        <w:t xml:space="preserve"> </w:t>
-      </w:r>
-      <w:proofErr w:type="spellStart"/>
-      <w:r>
-        <w:rPr>
-          <w:lang w:val="en-US" w:eastAsia="en-US"/>
-        </w:rPr>
-        <w:t>stati</w:t>
-      </w:r>
-      <w:proofErr w:type="spellEnd"/>
-      <w:r>
-        <w:rPr>
-          <w:lang w:val="en-US" w:eastAsia="en-US"/>
-        </w:rPr>
-        <w:t xml:space="preserve"> </w:t>
-      </w:r>
-      <w:proofErr w:type="spellStart"/>
-      <w:r>
-        <w:rPr>
-          <w:lang w:val="en-US" w:eastAsia="en-US"/>
-        </w:rPr>
-        <w:t>necessari</w:t>
-      </w:r>
-      <w:proofErr w:type="spellEnd"/>
-      <w:r>
-        <w:rPr>
-          <w:lang w:val="en-US" w:eastAsia="en-US"/>
-        </w:rPr>
-        <w:t xml:space="preserve"> </w:t>
-      </w:r>
-      <w:proofErr w:type="spellStart"/>
-      <w:r>
-        <w:rPr>
-          <w:lang w:val="en-US" w:eastAsia="en-US"/>
-        </w:rPr>
-        <w:t>passi</w:t>
-      </w:r>
-      <w:proofErr w:type="spellEnd"/>
-      <w:r>
-        <w:rPr>
-          <w:lang w:val="en-US" w:eastAsia="en-US"/>
-        </w:rPr>
-        <w:t xml:space="preserve"> di </w:t>
-      </w:r>
-      <w:proofErr w:type="spellStart"/>
-      <w:r>
-        <w:rPr>
-          <w:lang w:val="en-US" w:eastAsia="en-US"/>
-        </w:rPr>
-        <w:t>integrazione</w:t>
-      </w:r>
-      <w:proofErr w:type="spellEnd"/>
-      <w:r>
-        <w:rPr>
-          <w:lang w:val="en-US" w:eastAsia="en-US"/>
-        </w:rPr>
-        <w:t xml:space="preserve">, né </w:t>
-      </w:r>
-      <w:proofErr w:type="spellStart"/>
-      <w:r>
-        <w:rPr>
-          <w:lang w:val="en-US" w:eastAsia="en-US"/>
-        </w:rPr>
-        <w:t>si</w:t>
-      </w:r>
-      <w:proofErr w:type="spellEnd"/>
-      <w:r>
-        <w:rPr>
-          <w:lang w:val="en-US" w:eastAsia="en-US"/>
-        </w:rPr>
-        <w:t xml:space="preserve"> </w:t>
-      </w:r>
-      <w:proofErr w:type="spellStart"/>
-      <w:r>
-        <w:rPr>
-          <w:lang w:val="en-US" w:eastAsia="en-US"/>
-        </w:rPr>
-        <w:t>sono</w:t>
-      </w:r>
-      <w:proofErr w:type="spellEnd"/>
-      <w:r>
-        <w:rPr>
-          <w:lang w:val="en-US" w:eastAsia="en-US"/>
-        </w:rPr>
-        <w:t xml:space="preserve"> </w:t>
-      </w:r>
-      <w:proofErr w:type="spellStart"/>
-      <w:r>
-        <w:rPr>
-          <w:lang w:val="en-US" w:eastAsia="en-US"/>
-        </w:rPr>
-        <w:t>presentati</w:t>
-      </w:r>
-      <w:proofErr w:type="spellEnd"/>
-      <w:r>
-        <w:rPr>
-          <w:lang w:val="en-US" w:eastAsia="en-US"/>
-        </w:rPr>
-        <w:t xml:space="preserve"> </w:t>
-      </w:r>
-      <w:proofErr w:type="spellStart"/>
-      <w:r>
-        <w:rPr>
-          <w:lang w:val="en-US" w:eastAsia="en-US"/>
-        </w:rPr>
-        <w:t>conflitti</w:t>
-      </w:r>
-      <w:proofErr w:type="spellEnd"/>
-      <w:r>
-        <w:rPr>
-          <w:lang w:val="en-US" w:eastAsia="en-US"/>
-        </w:rPr>
-        <w:t xml:space="preserve"> </w:t>
-      </w:r>
-      <w:proofErr w:type="spellStart"/>
-      <w:r>
-        <w:rPr>
-          <w:lang w:val="en-US" w:eastAsia="en-US"/>
-        </w:rPr>
-        <w:t>strutturali</w:t>
-      </w:r>
-      <w:proofErr w:type="spellEnd"/>
-      <w:r>
-        <w:rPr>
-          <w:lang w:val="en-US" w:eastAsia="en-US"/>
-        </w:rPr>
-        <w:t xml:space="preserve"> o sui </w:t>
-      </w:r>
-      <w:proofErr w:type="spellStart"/>
-      <w:r>
-        <w:rPr>
-          <w:lang w:val="en-US" w:eastAsia="en-US"/>
-        </w:rPr>
-        <w:t>nomi</w:t>
-      </w:r>
-      <w:proofErr w:type="spellEnd"/>
-      <w:r>
-        <w:rPr>
-          <w:lang w:val="en-US" w:eastAsia="en-US"/>
-        </w:rPr>
-        <w:t>.</w:t>
+        <w:t>Poiché ogni concetto era presente dalla prima stesura dello schema non sono stati necessari passi di integrazione, né si sono presentati conflitti strutturali o sui nomi.</w:t>
       </w:r>
     </w:p>
     <w:p>
@@ -4195,7 +3276,10 @@
         <w:t xml:space="preserve"> stesso canale di </w:t>
       </w:r>
       <w:r>
-        <w:t>comunicazione.</w:t>
+        <w:t>comunicazione</w:t>
+      </w:r>
+      <w:r>
+        <w:t>; la sua destinazione può essere o quella del canale di “origine” o un canale privato tra mittente e destinatario.</w:t>
       </w:r>
     </w:p>
     <w:p>
@@ -7011,11 +6095,7 @@
         <w:t xml:space="preserve">i  </w:t>
       </w:r>
       <w:r>
-        <w:t xml:space="preserve">= frequenza </w:t>
-      </w:r>
-      <w:proofErr w:type="spellStart"/>
-      <w:r>
-        <w:t>OP</w:t>
+        <w:t>= frequenza OP</w:t>
       </w:r>
       <w:r>
         <w:rPr>
@@ -7023,7 +6103,6 @@
         </w:rPr>
         <w:t>i</w:t>
       </w:r>
-      <w:proofErr w:type="spellEnd"/>
     </w:p>
     <w:p>
       <w:pPr>
@@ -7996,55 +7075,41 @@
         <w:t>Matricola</w:t>
       </w:r>
       <w:r>
+        <w:t>, Testo, Tipo</w:t>
+      </w:r>
+      <w:r>
+        <w:t xml:space="preserve">, </w:t>
+      </w:r>
+      <w:r>
+        <w:t>Codice</w:t>
+      </w:r>
+      <w:r>
+        <w:t xml:space="preserve">, </w:t>
+      </w:r>
+      <w:r>
+        <w:t>IDProgetto</w:t>
+      </w:r>
+      <w:r>
+        <w:t>)</w:t>
+      </w:r>
+      <w:r>
+        <w:br/>
+        <w:t>Appartenenza (</w:t>
+      </w:r>
+      <w:r>
         <w:rPr>
           <w:u w:val="single"/>
         </w:rPr>
-        <w:t>Mittente</w:t>
-      </w:r>
-      <w:r>
-        <w:t>, Testo, Tipo</w:t>
+        <w:t>Matricola</w:t>
       </w:r>
       <w:r>
         <w:t xml:space="preserve">, </w:t>
       </w:r>
       <w:r>
+        <w:rPr>
+          <w:u w:val="single"/>
+        </w:rPr>
         <w:t>Codice</w:t>
-      </w:r>
-      <w:r>
-        <w:t>Canale</w:t>
-      </w:r>
-      <w:r>
-        <w:t xml:space="preserve">, </w:t>
-      </w:r>
-      <w:r>
-        <w:t>IDProgetto</w:t>
-      </w:r>
-      <w:r>
-        <w:t>, MatricolaMittente</w:t>
-      </w:r>
-      <w:r>
-        <w:t>)</w:t>
-      </w:r>
-      <w:r>
-        <w:br/>
-      </w:r>
-      <w:r>
-        <w:t>Appartenenza (</w:t>
-      </w:r>
-      <w:r>
-        <w:rPr>
-          <w:u w:val="single"/>
-        </w:rPr>
-        <w:t>MatricolaLavoratore</w:t>
-      </w:r>
-      <w:r>
-        <w:t xml:space="preserve">, </w:t>
-      </w:r>
-      <w:r>
-        <w:rPr>
-          <w:u w:val="single"/>
-        </w:rPr>
-        <w:t>CodiceCanale</w:t>
       </w:r>
       <w:r>
         <w:t xml:space="preserve">, </w:t>
@@ -8066,7 +7131,7 @@
         <w:rPr>
           <w:u w:val="single"/>
         </w:rPr>
-        <w:t>MatricolaLavoratore</w:t>
+        <w:t>Matricola</w:t>
       </w:r>
       <w:r>
         <w:t xml:space="preserve">, </w:t>
@@ -8088,7 +7153,7 @@
         <w:rPr>
           <w:u w:val="single"/>
         </w:rPr>
-        <w:t>MatricolaCapoprogetto</w:t>
+        <w:t>Matricola</w:t>
       </w:r>
       <w:r>
         <w:t xml:space="preserve">, </w:t>
@@ -8097,7 +7162,7 @@
         <w:rPr>
           <w:u w:val="single"/>
         </w:rPr>
-        <w:t>CodiceCanale</w:t>
+        <w:t>Codice</w:t>
       </w:r>
       <w:r>
         <w:t xml:space="preserve">, </w:t>
@@ -8121,7 +7186,7 @@
         <w:rPr>
           <w:u w:val="single"/>
         </w:rPr>
-        <w:t>CodiceCanale</w:t>
+        <w:t>Codice</w:t>
       </w:r>
       <w:r>
         <w:t xml:space="preserve">, </w:t>
@@ -8133,7 +7198,7 @@
         <w:t>IDProgetto</w:t>
       </w:r>
       <w:r>
-        <w:t>, MatricolaCapoprogetto)</w:t>
+        <w:t>, Matricola)</w:t>
       </w:r>
       <w:r>
         <w:br/>
@@ -8148,7 +7213,7 @@
         <w:rPr>
           <w:u w:val="single"/>
         </w:rPr>
-        <w:t>CodiceCanale</w:t>
+        <w:t>Codice</w:t>
       </w:r>
       <w:r>
         <w:t xml:space="preserve">, </w:t>
@@ -8163,19 +7228,7 @@
         <w:t xml:space="preserve">, </w:t>
       </w:r>
       <w:r>
-        <w:t>OrarioInvio</w:t>
-      </w:r>
-      <w:r>
-        <w:t>Mittente</w:t>
-      </w:r>
-      <w:r>
-        <w:t>, DataInvio</w:t>
-      </w:r>
-      <w:r>
-        <w:t>Mittente</w:t>
-      </w:r>
-      <w:r>
-        <w:t>, MatricolaMittente</w:t>
+        <w:t>OrarioInvio, DataInvio, Matricola</w:t>
       </w:r>
       <w:r>
         <w:t>)</w:t>
@@ -8735,21 +7788,7 @@
         <w:rPr>
           <w:color w:val="1A1A1A" w:themeColor="background1" w:themeShade="1A"/>
         </w:rPr>
-        <w:t xml:space="preserve">Descrivere quali trigger sono stati implementati, mostrando il codice SQL per la loro </w:t>
-      </w:r>
-      <w:proofErr w:type="spellStart"/>
-      <w:r>
-        <w:rPr>
-          <w:color w:val="1A1A1A" w:themeColor="background1" w:themeShade="1A"/>
-        </w:rPr>
-        <w:t>instanziazione</w:t>
-      </w:r>
-      <w:proofErr w:type="spellEnd"/>
-      <w:r>
-        <w:rPr>
-          <w:color w:val="1A1A1A" w:themeColor="background1" w:themeShade="1A"/>
-        </w:rPr>
-        <w:t>. Si faccia riferimento al fatto che il DBMS di riferimento richiede di utilizzare trigger anche per realizzare vincoli di check ed asserzioni.</w:t>
+        <w:t>Descrivere quali trigger sono stati implementati, mostrando il codice SQL per la loro instanziazione. Si faccia riferimento al fatto che il DBMS di riferimento richiede di utilizzare trigger anche per realizzare vincoli di check ed asserzioni.</w:t>
       </w:r>
     </w:p>
     <w:p>
@@ -8765,15 +7804,7 @@
         <w:pStyle w:val="Testocommento"/>
       </w:pPr>
       <w:r>
-        <w:t xml:space="preserve">Descrivere quali eventi sono stati implementati, mostrando il codice SQL per la loro </w:t>
-      </w:r>
-      <w:proofErr w:type="spellStart"/>
-      <w:r>
-        <w:t>instanziazione</w:t>
-      </w:r>
-      <w:proofErr w:type="spellEnd"/>
-      <w:r>
-        <w:t>. Si descriva anche se gli eventi sono istanziati soltanto in fase di configurazione del sistema, o se alcuni eventi specifici vengono istanziati in maniera effimera durante l’esecuzione di alcune procedure.</w:t>
+        <w:t>Descrivere quali eventi sono stati implementati, mostrando il codice SQL per la loro instanziazione. Si descriva anche se gli eventi sono istanziati soltanto in fase di configurazione del sistema, o se alcuni eventi specifici vengono istanziati in maniera effimera durante l’esecuzione di alcune procedure.</w:t>
       </w:r>
     </w:p>
     <w:p>
@@ -8803,21 +7834,8 @@
       <w:pPr>
         <w:pStyle w:val="Titolo2"/>
       </w:pPr>
-      <w:proofErr w:type="spellStart"/>
-      <w:r>
-        <w:t>Stored</w:t>
-      </w:r>
-      <w:proofErr w:type="spellEnd"/>
-      <w:r>
-        <w:t xml:space="preserve"> </w:t>
-      </w:r>
-      <w:proofErr w:type="spellStart"/>
-      <w:r>
-        <w:t>Procedures</w:t>
-      </w:r>
-      <w:proofErr w:type="spellEnd"/>
-      <w:r>
-        <w:t xml:space="preserve"> e transazioni</w:t>
+      <w:r>
+        <w:t>Stored Procedures e transazioni</w:t>
       </w:r>
     </w:p>
     <w:p>
@@ -8831,21 +7849,7 @@
         <w:rPr>
           <w:color w:val="1A1A1A" w:themeColor="background1" w:themeShade="1A"/>
         </w:rPr>
-        <w:t xml:space="preserve">Mostrare e commentare le </w:t>
-      </w:r>
-      <w:proofErr w:type="spellStart"/>
-      <w:r>
-        <w:rPr>
-          <w:color w:val="1A1A1A" w:themeColor="background1" w:themeShade="1A"/>
-        </w:rPr>
-        <w:t>stored</w:t>
-      </w:r>
-      <w:proofErr w:type="spellEnd"/>
-      <w:r>
-        <w:rPr>
-          <w:color w:val="1A1A1A" w:themeColor="background1" w:themeShade="1A"/>
-        </w:rPr>
-        <w:t xml:space="preserve"> procedure che sono state realizzate per implementare la logica applicativa delle operazioni sui dati, evidenziando quando (e perché) sono state realizzate operazioni transazionali complesse.</w:t>
+        <w:t>Mostrare e commentare le stored procedure che sono state realizzate per implementare la logica applicativa delle operazioni sui dati, evidenziando quando (e perché) sono state realizzate operazioni transazionali complesse.</w:t>
       </w:r>
     </w:p>
     <w:p/>
@@ -8872,15 +7876,7 @@
         <w:pStyle w:val="Titolo2"/>
       </w:pPr>
       <w:r>
-        <w:t xml:space="preserve">Codice SQL per </w:t>
-      </w:r>
-      <w:proofErr w:type="spellStart"/>
-      <w:r>
-        <w:t>instanziare</w:t>
-      </w:r>
-      <w:proofErr w:type="spellEnd"/>
-      <w:r>
-        <w:t xml:space="preserve"> il database</w:t>
+        <w:t>Codice SQL per instanziare il database</w:t>
       </w:r>
     </w:p>
     <w:p>
@@ -8902,23 +7898,7 @@
           <w:color w:val="1A1A1A" w:themeColor="background1" w:themeShade="1A"/>
           <w:lang w:val="it"/>
         </w:rPr>
-        <w:t xml:space="preserve"> Le </w:t>
-      </w:r>
-      <w:proofErr w:type="spellStart"/>
-      <w:r>
-        <w:rPr>
-          <w:color w:val="1A1A1A" w:themeColor="background1" w:themeShade="1A"/>
-          <w:lang w:val="it"/>
-        </w:rPr>
-        <w:t>stored</w:t>
-      </w:r>
-      <w:proofErr w:type="spellEnd"/>
-      <w:r>
-        <w:rPr>
-          <w:color w:val="1A1A1A" w:themeColor="background1" w:themeShade="1A"/>
-          <w:lang w:val="it"/>
-        </w:rPr>
-        <w:t xml:space="preserve"> procedure, le viste, i trigger, gli eventi e tutto quello che è stato già inserito all’interno della relazione di progetto nelle sezioni precedenti </w:t>
+        <w:t xml:space="preserve"> Le stored procedure, le viste, i trigger, gli eventi e tutto quello che è stato già inserito all’interno della relazione di progetto nelle sezioni precedenti </w:t>
       </w:r>
       <w:r>
         <w:rPr>
@@ -9002,21 +7982,7 @@
         <w:rPr>
           <w:color w:val="1A1A1A" w:themeColor="background1" w:themeShade="1A"/>
         </w:rPr>
-        <w:t xml:space="preserve">Riportare (correttamente formattato) il codice C del </w:t>
-      </w:r>
-      <w:proofErr w:type="spellStart"/>
-      <w:r>
-        <w:rPr>
-          <w:color w:val="1A1A1A" w:themeColor="background1" w:themeShade="1A"/>
-        </w:rPr>
-        <w:t>thin</w:t>
-      </w:r>
-      <w:proofErr w:type="spellEnd"/>
-      <w:r>
-        <w:rPr>
-          <w:color w:val="1A1A1A" w:themeColor="background1" w:themeShade="1A"/>
-        </w:rPr>
-        <w:t xml:space="preserve"> client realizzato per interagire con la base di dati.</w:t>
+        <w:t>Riportare (correttamente formattato) il codice C del thin client realizzato per interagire con la base di dati.</w:t>
       </w:r>
     </w:p>
     <w:p>
@@ -9204,39 +8170,7 @@
         <w:footnoteRef/>
       </w:r>
       <w:r>
-        <w:t xml:space="preserve"> PK = </w:t>
-      </w:r>
-      <w:proofErr w:type="spellStart"/>
-      <w:r>
-        <w:t>primary</w:t>
-      </w:r>
-      <w:proofErr w:type="spellEnd"/>
-      <w:r>
-        <w:t xml:space="preserve"> key, NN = not </w:t>
-      </w:r>
-      <w:proofErr w:type="spellStart"/>
-      <w:r>
-        <w:t>null</w:t>
-      </w:r>
-      <w:proofErr w:type="spellEnd"/>
-      <w:r>
-        <w:t xml:space="preserve">, UQ = </w:t>
-      </w:r>
-      <w:proofErr w:type="spellStart"/>
-      <w:r>
-        <w:t>unique</w:t>
-      </w:r>
-      <w:proofErr w:type="spellEnd"/>
-      <w:r>
-        <w:t xml:space="preserve">, UN = unsigned, AI = auto </w:t>
-      </w:r>
-      <w:proofErr w:type="spellStart"/>
-      <w:r>
-        <w:t>increment</w:t>
-      </w:r>
-      <w:proofErr w:type="spellEnd"/>
-      <w:r>
-        <w:t>. È ovviamente possibile specificare più di un attributo per ciascuna colonna.</w:t>
+        <w:t xml:space="preserve"> PK = primary key, NN = not null, UQ = unique, UN = unsigned, AI = auto increment. È ovviamente possibile specificare più di un attributo per ciascuna colonna.</w:t>
       </w:r>
     </w:p>
   </w:footnote>
@@ -9253,23 +8187,7 @@
         <w:footnoteRef/>
       </w:r>
       <w:r>
-        <w:t xml:space="preserve"> IDX = index, UQ = </w:t>
-      </w:r>
-      <w:proofErr w:type="spellStart"/>
-      <w:r>
-        <w:t>unique</w:t>
-      </w:r>
-      <w:proofErr w:type="spellEnd"/>
-      <w:r>
-        <w:t xml:space="preserve">, FT = full text, PR = </w:t>
-      </w:r>
-      <w:proofErr w:type="spellStart"/>
-      <w:r>
-        <w:t>primary</w:t>
-      </w:r>
-      <w:proofErr w:type="spellEnd"/>
-      <w:r>
-        <w:t>.</w:t>
+        <w:t xml:space="preserve"> IDX = index, UQ = unique, FT = full text, PR = primary.</w:t>
       </w:r>
     </w:p>
   </w:footnote>
@@ -12608,6 +11526,10 @@
 </file>
 
 <file path=customXml/item1.xml><?xml version="1.0" encoding="utf-8"?>
+<b:Sources xmlns:b="http://schemas.openxmlformats.org/officeDocument/2006/bibliography" xmlns="http://schemas.openxmlformats.org/officeDocument/2006/bibliography" SelectedStyle="\APASixthEditionOfficeOnline.xsl" StyleName="APA" Version="6"/>
+</file>
+
+<file path=customXml/item2.xml><?xml version="1.0" encoding="utf-8"?>
 <?mso-contentType ?>
 <FormTemplates xmlns="http://schemas.microsoft.com/sharepoint/v3/contenttype/forms">
   <Display>DocumentLibraryForm</Display>
@@ -12616,25 +11538,7 @@
 </FormTemplates>
 </file>
 
-<file path=customXml/item2.xml><?xml version="1.0" encoding="utf-8"?>
-<b:Sources xmlns:b="http://schemas.openxmlformats.org/officeDocument/2006/bibliography" xmlns="http://schemas.openxmlformats.org/officeDocument/2006/bibliography" SelectedStyle="\APASixthEditionOfficeOnline.xsl" StyleName="APA" Version="6"/>
-</file>
-
 <file path=customXml/item3.xml><?xml version="1.0" encoding="utf-8"?>
-<p:properties xmlns:p="http://schemas.microsoft.com/office/2006/metadata/properties" xmlns:xsi="http://www.w3.org/2001/XMLSchema-instance" xmlns:pc="http://schemas.microsoft.com/office/infopath/2007/PartnerControls">
-  <documentManagement/>
-</p:properties>
-</file>
-
-<file path=customXml/item4.xml><?xml version="1.0" encoding="utf-8"?>
-<s:customData xmlns="http://www.wps.cn/officeDocument/2013/wpsCustomData" xmlns:s="http://www.wps.cn/officeDocument/2013/wpsCustomData">
-  <customSectProps>
-    <customSectPr/>
-  </customSectProps>
-</s:customData>
-</file>
-
-<file path=customXml/item5.xml><?xml version="1.0" encoding="utf-8"?>
 <ct:contentTypeSchema xmlns:ct="http://schemas.microsoft.com/office/2006/metadata/contentType" xmlns:ma="http://schemas.microsoft.com/office/2006/metadata/properties/metaAttributes" ct:_="" ma:_="" ma:contentTypeName="Document" ma:contentTypeID="0x0101001B9A57B93793104BACC9E1E07C6783FF" ma:contentTypeVersion="0" ma:contentTypeDescription="Create a new document." ma:contentTypeScope="" ma:versionID="d7fb7fe5449773a8011545a29134450e">
   <xsd:schema xmlns:xsd="http://www.w3.org/2001/XMLSchema" xmlns:xs="http://www.w3.org/2001/XMLSchema" xmlns:p="http://schemas.microsoft.com/office/2006/metadata/properties" targetNamespace="http://schemas.microsoft.com/office/2006/metadata/properties" ma:root="true" ma:fieldsID="0967b7be50301903c78f9c39c6fd9af8">
     <xsd:element name="properties">
@@ -12748,7 +11652,29 @@
 </ct:contentTypeSchema>
 </file>
 
+<file path=customXml/item4.xml><?xml version="1.0" encoding="utf-8"?>
+<s:customData xmlns="http://www.wps.cn/officeDocument/2013/wpsCustomData" xmlns:s="http://www.wps.cn/officeDocument/2013/wpsCustomData">
+  <customSectProps>
+    <customSectPr/>
+  </customSectProps>
+</s:customData>
+</file>
+
+<file path=customXml/item5.xml><?xml version="1.0" encoding="utf-8"?>
+<p:properties xmlns:p="http://schemas.microsoft.com/office/2006/metadata/properties" xmlns:xsi="http://www.w3.org/2001/XMLSchema-instance" xmlns:pc="http://schemas.microsoft.com/office/infopath/2007/PartnerControls">
+  <documentManagement/>
+</p:properties>
+</file>
+
 <file path=customXml/itemProps1.xml><?xml version="1.0" encoding="utf-8"?>
+<ds:datastoreItem xmlns:ds="http://schemas.openxmlformats.org/officeDocument/2006/customXml" ds:itemID="{6D4A19FC-AE8E-4C2F-BDB2-745D562DC3AB}">
+  <ds:schemaRefs>
+    <ds:schemaRef ds:uri="http://schemas.openxmlformats.org/officeDocument/2006/bibliography"/>
+  </ds:schemaRefs>
+</ds:datastoreItem>
+</file>
+
+<file path=customXml/itemProps2.xml><?xml version="1.0" encoding="utf-8"?>
 <ds:datastoreItem xmlns:ds="http://schemas.openxmlformats.org/officeDocument/2006/customXml" ds:itemID="{CFCB6091-7B87-4D39-AF33-2697E33705FC}">
   <ds:schemaRefs>
     <ds:schemaRef ds:uri="http://schemas.microsoft.com/sharepoint/v3/contenttype/forms"/>
@@ -12756,18 +11682,17 @@
 </ds:datastoreItem>
 </file>
 
-<file path=customXml/itemProps2.xml><?xml version="1.0" encoding="utf-8"?>
-<ds:datastoreItem xmlns:ds="http://schemas.openxmlformats.org/officeDocument/2006/customXml" ds:itemID="{6D4A19FC-AE8E-4C2F-BDB2-745D562DC3AB}">
+<file path=customXml/itemProps3.xml><?xml version="1.0" encoding="utf-8"?>
+<ds:datastoreItem xmlns:ds="http://schemas.openxmlformats.org/officeDocument/2006/customXml" ds:itemID="{3AC9F4B4-D5CC-43B3-B73C-74CDB324A186}">
   <ds:schemaRefs>
-    <ds:schemaRef ds:uri="http://schemas.openxmlformats.org/officeDocument/2006/bibliography"/>
-  </ds:schemaRefs>
-</ds:datastoreItem>
-</file>
-
-<file path=customXml/itemProps3.xml><?xml version="1.0" encoding="utf-8"?>
-<ds:datastoreItem xmlns:ds="http://schemas.openxmlformats.org/officeDocument/2006/customXml" ds:itemID="{C2497ECC-0027-4FA0-B500-FA0C7EB87405}">
-  <ds:schemaRefs>
+    <ds:schemaRef ds:uri="http://schemas.microsoft.com/office/2006/metadata/contentType"/>
+    <ds:schemaRef ds:uri="http://schemas.microsoft.com/office/2006/metadata/properties/metaAttributes"/>
+    <ds:schemaRef ds:uri="http://www.w3.org/2001/XMLSchema"/>
     <ds:schemaRef ds:uri="http://schemas.microsoft.com/office/2006/metadata/properties"/>
+    <ds:schemaRef ds:uri="http://schemas.openxmlformats.org/package/2006/metadata/core-properties"/>
+    <ds:schemaRef ds:uri="http://purl.org/dc/elements/1.1/"/>
+    <ds:schemaRef ds:uri="http://purl.org/dc/terms/"/>
+    <ds:schemaRef ds:uri="http://schemas.microsoft.com/internal/obd"/>
     <ds:schemaRef ds:uri="http://schemas.microsoft.com/office/infopath/2007/PartnerControls"/>
   </ds:schemaRefs>
 </ds:datastoreItem>
@@ -12782,16 +11707,9 @@
 </file>
 
 <file path=customXml/itemProps5.xml><?xml version="1.0" encoding="utf-8"?>
-<ds:datastoreItem xmlns:ds="http://schemas.openxmlformats.org/officeDocument/2006/customXml" ds:itemID="{3AC9F4B4-D5CC-43B3-B73C-74CDB324A186}">
+<ds:datastoreItem xmlns:ds="http://schemas.openxmlformats.org/officeDocument/2006/customXml" ds:itemID="{C2497ECC-0027-4FA0-B500-FA0C7EB87405}">
   <ds:schemaRefs>
-    <ds:schemaRef ds:uri="http://schemas.microsoft.com/office/2006/metadata/contentType"/>
-    <ds:schemaRef ds:uri="http://schemas.microsoft.com/office/2006/metadata/properties/metaAttributes"/>
-    <ds:schemaRef ds:uri="http://www.w3.org/2001/XMLSchema"/>
     <ds:schemaRef ds:uri="http://schemas.microsoft.com/office/2006/metadata/properties"/>
-    <ds:schemaRef ds:uri="http://schemas.openxmlformats.org/package/2006/metadata/core-properties"/>
-    <ds:schemaRef ds:uri="http://purl.org/dc/elements/1.1/"/>
-    <ds:schemaRef ds:uri="http://purl.org/dc/terms/"/>
-    <ds:schemaRef ds:uri="http://schemas.microsoft.com/internal/obd"/>
     <ds:schemaRef ds:uri="http://schemas.microsoft.com/office/infopath/2007/PartnerControls"/>
   </ds:schemaRefs>
 </ds:datastoreItem>

</xml_diff>

<commit_message>
Modificato attributo su entità Lavoratore
</commit_message>
<xml_diff>
--- a/Relazione/PROGETTOBASI.docx
+++ b/Relazione/PROGETTOBASI.docx
@@ -1118,9 +1118,19 @@
       <w:pPr>
         <w:pStyle w:val="Titolo3"/>
       </w:pPr>
-      <w:r>
-        <w:t>Specifica disambiguata</w:t>
-      </w:r>
+      <w:proofErr w:type="spellStart"/>
+      <w:r>
+        <w:t>Specifica</w:t>
+      </w:r>
+      <w:proofErr w:type="spellEnd"/>
+      <w:r>
+        <w:t xml:space="preserve"> </w:t>
+      </w:r>
+      <w:proofErr w:type="spellStart"/>
+      <w:r>
+        <w:t>disambiguata</w:t>
+      </w:r>
+      <w:proofErr w:type="spellEnd"/>
     </w:p>
     <w:tbl>
       <w:tblPr>
@@ -2686,7 +2696,28 @@
         <w:rPr>
           <w:lang w:val="en-US" w:eastAsia="en-US"/>
         </w:rPr>
-        <w:t xml:space="preserve"> raffinamento è stat</w:t>
+        <w:t xml:space="preserve"> </w:t>
+      </w:r>
+      <w:proofErr w:type="spellStart"/>
+      <w:r>
+        <w:rPr>
+          <w:lang w:val="en-US" w:eastAsia="en-US"/>
+        </w:rPr>
+        <w:t>raffinamento</w:t>
+      </w:r>
+      <w:proofErr w:type="spellEnd"/>
+      <w:r>
+        <w:rPr>
+          <w:lang w:val="en-US" w:eastAsia="en-US"/>
+        </w:rPr>
+        <w:t xml:space="preserve"> è </w:t>
+      </w:r>
+      <w:proofErr w:type="spellStart"/>
+      <w:r>
+        <w:rPr>
+          <w:lang w:val="en-US" w:eastAsia="en-US"/>
+        </w:rPr>
+        <w:t>stat</w:t>
       </w:r>
       <w:r>
         <w:rPr>
@@ -2694,12 +2725,35 @@
         </w:rPr>
         <w:t>o</w:t>
       </w:r>
-      <w:r>
-        <w:rPr>
-          <w:lang w:val="en-US" w:eastAsia="en-US"/>
-        </w:rPr>
-        <w:t xml:space="preserve"> sull’entità lavoratore</w:t>
-      </w:r>
+      <w:proofErr w:type="spellEnd"/>
+      <w:r>
+        <w:rPr>
+          <w:lang w:val="en-US" w:eastAsia="en-US"/>
+        </w:rPr>
+        <w:t xml:space="preserve"> </w:t>
+      </w:r>
+      <w:proofErr w:type="spellStart"/>
+      <w:r>
+        <w:rPr>
+          <w:lang w:val="en-US" w:eastAsia="en-US"/>
+        </w:rPr>
+        <w:t>sull’entità</w:t>
+      </w:r>
+      <w:proofErr w:type="spellEnd"/>
+      <w:r>
+        <w:rPr>
+          <w:lang w:val="en-US" w:eastAsia="en-US"/>
+        </w:rPr>
+        <w:t xml:space="preserve"> </w:t>
+      </w:r>
+      <w:proofErr w:type="spellStart"/>
+      <w:r>
+        <w:rPr>
+          <w:lang w:val="en-US" w:eastAsia="en-US"/>
+        </w:rPr>
+        <w:t>lavoratore</w:t>
+      </w:r>
+      <w:proofErr w:type="spellEnd"/>
       <w:r>
         <w:rPr>
           <w:lang w:val="en-US" w:eastAsia="en-US"/>
@@ -2710,13 +2764,76 @@
         <w:rPr>
           <w:lang w:val="en-US" w:eastAsia="en-US"/>
         </w:rPr>
-        <w:t xml:space="preserve"> trasformandola in una gerarchia di generalizzazione </w:t>
-      </w:r>
-      <w:r>
-        <w:rPr>
-          <w:lang w:val="en-US" w:eastAsia="en-US"/>
-        </w:rPr>
-        <w:t>per rendere</w:t>
+        <w:t xml:space="preserve"> </w:t>
+      </w:r>
+      <w:proofErr w:type="spellStart"/>
+      <w:r>
+        <w:rPr>
+          <w:lang w:val="en-US" w:eastAsia="en-US"/>
+        </w:rPr>
+        <w:t>trasformandola</w:t>
+      </w:r>
+      <w:proofErr w:type="spellEnd"/>
+      <w:r>
+        <w:rPr>
+          <w:lang w:val="en-US" w:eastAsia="en-US"/>
+        </w:rPr>
+        <w:t xml:space="preserve"> in </w:t>
+      </w:r>
+      <w:proofErr w:type="spellStart"/>
+      <w:r>
+        <w:rPr>
+          <w:lang w:val="en-US" w:eastAsia="en-US"/>
+        </w:rPr>
+        <w:t>una</w:t>
+      </w:r>
+      <w:proofErr w:type="spellEnd"/>
+      <w:r>
+        <w:rPr>
+          <w:lang w:val="en-US" w:eastAsia="en-US"/>
+        </w:rPr>
+        <w:t xml:space="preserve"> </w:t>
+      </w:r>
+      <w:proofErr w:type="spellStart"/>
+      <w:r>
+        <w:rPr>
+          <w:lang w:val="en-US" w:eastAsia="en-US"/>
+        </w:rPr>
+        <w:t>gerarchia</w:t>
+      </w:r>
+      <w:proofErr w:type="spellEnd"/>
+      <w:r>
+        <w:rPr>
+          <w:lang w:val="en-US" w:eastAsia="en-US"/>
+        </w:rPr>
+        <w:t xml:space="preserve"> di </w:t>
+      </w:r>
+      <w:proofErr w:type="spellStart"/>
+      <w:r>
+        <w:rPr>
+          <w:lang w:val="en-US" w:eastAsia="en-US"/>
+        </w:rPr>
+        <w:t>generalizzazione</w:t>
+      </w:r>
+      <w:proofErr w:type="spellEnd"/>
+      <w:r>
+        <w:rPr>
+          <w:lang w:val="en-US" w:eastAsia="en-US"/>
+        </w:rPr>
+        <w:t xml:space="preserve"> </w:t>
+      </w:r>
+      <w:r>
+        <w:rPr>
+          <w:lang w:val="en-US" w:eastAsia="en-US"/>
+        </w:rPr>
+        <w:t xml:space="preserve">per </w:t>
+      </w:r>
+      <w:proofErr w:type="spellStart"/>
+      <w:r>
+        <w:rPr>
+          <w:lang w:val="en-US" w:eastAsia="en-US"/>
+        </w:rPr>
+        <w:t>rendere</w:t>
       </w:r>
       <w:r>
         <w:rPr>
@@ -2724,59 +2841,242 @@
         </w:rPr>
         <w:t>re</w:t>
       </w:r>
+      <w:proofErr w:type="spellEnd"/>
       <w:r>
         <w:rPr>
           <w:lang w:val="en-US" w:eastAsia="en-US"/>
         </w:rPr>
         <w:t xml:space="preserve"> </w:t>
       </w:r>
-      <w:r>
-        <w:rPr>
-          <w:lang w:val="en-US" w:eastAsia="en-US"/>
-        </w:rPr>
-        <w:t xml:space="preserve">possibile la distinzione dei </w:t>
-      </w:r>
+      <w:proofErr w:type="spellStart"/>
+      <w:r>
+        <w:rPr>
+          <w:lang w:val="en-US" w:eastAsia="en-US"/>
+        </w:rPr>
+        <w:t>possibile</w:t>
+      </w:r>
+      <w:proofErr w:type="spellEnd"/>
+      <w:r>
+        <w:rPr>
+          <w:lang w:val="en-US" w:eastAsia="en-US"/>
+        </w:rPr>
+        <w:t xml:space="preserve"> la </w:t>
+      </w:r>
+      <w:proofErr w:type="spellStart"/>
+      <w:r>
+        <w:rPr>
+          <w:lang w:val="en-US" w:eastAsia="en-US"/>
+        </w:rPr>
+        <w:t>distinzione</w:t>
+      </w:r>
+      <w:proofErr w:type="spellEnd"/>
+      <w:r>
+        <w:rPr>
+          <w:lang w:val="en-US" w:eastAsia="en-US"/>
+        </w:rPr>
+        <w:t xml:space="preserve"> </w:t>
+      </w:r>
+      <w:proofErr w:type="spellStart"/>
+      <w:r>
+        <w:rPr>
+          <w:lang w:val="en-US" w:eastAsia="en-US"/>
+        </w:rPr>
+        <w:t>dei</w:t>
+      </w:r>
+      <w:proofErr w:type="spellEnd"/>
+      <w:r>
+        <w:rPr>
+          <w:lang w:val="en-US" w:eastAsia="en-US"/>
+        </w:rPr>
+        <w:t xml:space="preserve"> </w:t>
+      </w:r>
+      <w:proofErr w:type="spellStart"/>
       <w:r>
         <w:rPr>
           <w:lang w:val="en-US" w:eastAsia="en-US"/>
         </w:rPr>
         <w:t>ruoli</w:t>
       </w:r>
+      <w:proofErr w:type="spellEnd"/>
       <w:r>
         <w:rPr>
           <w:lang w:val="en-US" w:eastAsia="en-US"/>
         </w:rPr>
         <w:t xml:space="preserve"> </w:t>
       </w:r>
-      <w:r>
-        <w:rPr>
-          <w:lang w:val="en-US" w:eastAsia="en-US"/>
-        </w:rPr>
-        <w:t>che un utente interno all’azienda può ricoprire</w:t>
-      </w:r>
+      <w:proofErr w:type="spellStart"/>
+      <w:r>
+        <w:rPr>
+          <w:lang w:val="en-US" w:eastAsia="en-US"/>
+        </w:rPr>
+        <w:t>che</w:t>
+      </w:r>
+      <w:proofErr w:type="spellEnd"/>
+      <w:r>
+        <w:rPr>
+          <w:lang w:val="en-US" w:eastAsia="en-US"/>
+        </w:rPr>
+        <w:t xml:space="preserve"> un </w:t>
+      </w:r>
+      <w:proofErr w:type="spellStart"/>
+      <w:r>
+        <w:rPr>
+          <w:lang w:val="en-US" w:eastAsia="en-US"/>
+        </w:rPr>
+        <w:t>utente</w:t>
+      </w:r>
+      <w:proofErr w:type="spellEnd"/>
       <w:r>
         <w:rPr>
           <w:lang w:val="en-US" w:eastAsia="en-US"/>
         </w:rPr>
         <w:t xml:space="preserve"> </w:t>
       </w:r>
-      <w:r>
-        <w:rPr>
-          <w:lang w:val="en-US" w:eastAsia="en-US"/>
-        </w:rPr>
-        <w:t>e delle azioni</w:t>
-      </w:r>
+      <w:proofErr w:type="spellStart"/>
+      <w:r>
+        <w:rPr>
+          <w:lang w:val="en-US" w:eastAsia="en-US"/>
+        </w:rPr>
+        <w:t>interno</w:t>
+      </w:r>
+      <w:proofErr w:type="spellEnd"/>
       <w:r>
         <w:rPr>
           <w:lang w:val="en-US" w:eastAsia="en-US"/>
         </w:rPr>
         <w:t xml:space="preserve"> </w:t>
       </w:r>
-      <w:r>
-        <w:rPr>
-          <w:lang w:val="en-US" w:eastAsia="en-US"/>
-        </w:rPr>
-        <w:t>che quest’ultimo può intraprendere.</w:t>
+      <w:proofErr w:type="spellStart"/>
+      <w:r>
+        <w:rPr>
+          <w:lang w:val="en-US" w:eastAsia="en-US"/>
+        </w:rPr>
+        <w:t>all’azienda</w:t>
+      </w:r>
+      <w:proofErr w:type="spellEnd"/>
+      <w:r>
+        <w:rPr>
+          <w:lang w:val="en-US" w:eastAsia="en-US"/>
+        </w:rPr>
+        <w:t xml:space="preserve"> </w:t>
+      </w:r>
+      <w:proofErr w:type="spellStart"/>
+      <w:r>
+        <w:rPr>
+          <w:lang w:val="en-US" w:eastAsia="en-US"/>
+        </w:rPr>
+        <w:t>può</w:t>
+      </w:r>
+      <w:proofErr w:type="spellEnd"/>
+      <w:r>
+        <w:rPr>
+          <w:lang w:val="en-US" w:eastAsia="en-US"/>
+        </w:rPr>
+        <w:t xml:space="preserve"> </w:t>
+      </w:r>
+      <w:proofErr w:type="spellStart"/>
+      <w:r>
+        <w:rPr>
+          <w:lang w:val="en-US" w:eastAsia="en-US"/>
+        </w:rPr>
+        <w:t>ricoprire</w:t>
+      </w:r>
+      <w:proofErr w:type="spellEnd"/>
+      <w:r>
+        <w:rPr>
+          <w:lang w:val="en-US" w:eastAsia="en-US"/>
+        </w:rPr>
+        <w:t xml:space="preserve"> </w:t>
+      </w:r>
+      <w:r>
+        <w:rPr>
+          <w:lang w:val="en-US" w:eastAsia="en-US"/>
+        </w:rPr>
+        <w:t xml:space="preserve">e </w:t>
+      </w:r>
+      <w:proofErr w:type="spellStart"/>
+      <w:r>
+        <w:rPr>
+          <w:lang w:val="en-US" w:eastAsia="en-US"/>
+        </w:rPr>
+        <w:t>delle</w:t>
+      </w:r>
+      <w:proofErr w:type="spellEnd"/>
+      <w:r>
+        <w:rPr>
+          <w:lang w:val="en-US" w:eastAsia="en-US"/>
+        </w:rPr>
+        <w:t xml:space="preserve"> </w:t>
+      </w:r>
+      <w:proofErr w:type="spellStart"/>
+      <w:r>
+        <w:rPr>
+          <w:lang w:val="en-US" w:eastAsia="en-US"/>
+        </w:rPr>
+        <w:t>azioni</w:t>
+      </w:r>
+      <w:proofErr w:type="spellEnd"/>
+      <w:r>
+        <w:rPr>
+          <w:lang w:val="en-US" w:eastAsia="en-US"/>
+        </w:rPr>
+        <w:t xml:space="preserve"> </w:t>
+      </w:r>
+      <w:proofErr w:type="spellStart"/>
+      <w:r>
+        <w:rPr>
+          <w:lang w:val="en-US" w:eastAsia="en-US"/>
+        </w:rPr>
+        <w:t>che</w:t>
+      </w:r>
+      <w:proofErr w:type="spellEnd"/>
+      <w:r>
+        <w:rPr>
+          <w:lang w:val="en-US" w:eastAsia="en-US"/>
+        </w:rPr>
+        <w:t xml:space="preserve"> </w:t>
+      </w:r>
+      <w:proofErr w:type="spellStart"/>
+      <w:r>
+        <w:rPr>
+          <w:lang w:val="en-US" w:eastAsia="en-US"/>
+        </w:rPr>
+        <w:t>quest’ultimo</w:t>
+      </w:r>
+      <w:proofErr w:type="spellEnd"/>
+      <w:r>
+        <w:rPr>
+          <w:lang w:val="en-US" w:eastAsia="en-US"/>
+        </w:rPr>
+        <w:t xml:space="preserve"> </w:t>
+      </w:r>
+      <w:proofErr w:type="spellStart"/>
+      <w:r>
+        <w:rPr>
+          <w:lang w:val="en-US" w:eastAsia="en-US"/>
+        </w:rPr>
+        <w:t>può</w:t>
+      </w:r>
+      <w:proofErr w:type="spellEnd"/>
+      <w:r>
+        <w:rPr>
+          <w:lang w:val="en-US" w:eastAsia="en-US"/>
+        </w:rPr>
+        <w:t xml:space="preserve"> </w:t>
+      </w:r>
+      <w:proofErr w:type="spellStart"/>
+      <w:r>
+        <w:rPr>
+          <w:lang w:val="en-US" w:eastAsia="en-US"/>
+        </w:rPr>
+        <w:t>intraprendere</w:t>
+      </w:r>
+      <w:proofErr w:type="spellEnd"/>
+      <w:r>
+        <w:rPr>
+          <w:lang w:val="en-US" w:eastAsia="en-US"/>
+        </w:rPr>
+        <w:t>.</w:t>
       </w:r>
     </w:p>
     <w:p>
@@ -2864,7 +3164,84 @@
         <w:rPr>
           <w:lang w:val="en-US" w:eastAsia="en-US"/>
         </w:rPr>
-        <w:t>In un secondo momento sono stati definiti eventuali attribut</w:t>
+        <w:t xml:space="preserve">In un secondo </w:t>
+      </w:r>
+      <w:proofErr w:type="spellStart"/>
+      <w:r>
+        <w:rPr>
+          <w:lang w:val="en-US" w:eastAsia="en-US"/>
+        </w:rPr>
+        <w:t>momento</w:t>
+      </w:r>
+      <w:proofErr w:type="spellEnd"/>
+      <w:r>
+        <w:rPr>
+          <w:lang w:val="en-US" w:eastAsia="en-US"/>
+        </w:rPr>
+        <w:t xml:space="preserve"> </w:t>
+      </w:r>
+      <w:proofErr w:type="spellStart"/>
+      <w:r>
+        <w:rPr>
+          <w:lang w:val="en-US" w:eastAsia="en-US"/>
+        </w:rPr>
+        <w:t>sono</w:t>
+      </w:r>
+      <w:proofErr w:type="spellEnd"/>
+      <w:r>
+        <w:rPr>
+          <w:lang w:val="en-US" w:eastAsia="en-US"/>
+        </w:rPr>
+        <w:t xml:space="preserve"> </w:t>
+      </w:r>
+      <w:proofErr w:type="spellStart"/>
+      <w:r>
+        <w:rPr>
+          <w:lang w:val="en-US" w:eastAsia="en-US"/>
+        </w:rPr>
+        <w:t>stati</w:t>
+      </w:r>
+      <w:proofErr w:type="spellEnd"/>
+      <w:r>
+        <w:rPr>
+          <w:lang w:val="en-US" w:eastAsia="en-US"/>
+        </w:rPr>
+        <w:t xml:space="preserve"> </w:t>
+      </w:r>
+      <w:proofErr w:type="spellStart"/>
+      <w:r>
+        <w:rPr>
+          <w:lang w:val="en-US" w:eastAsia="en-US"/>
+        </w:rPr>
+        <w:t>definiti</w:t>
+      </w:r>
+      <w:proofErr w:type="spellEnd"/>
+      <w:r>
+        <w:rPr>
+          <w:lang w:val="en-US" w:eastAsia="en-US"/>
+        </w:rPr>
+        <w:t xml:space="preserve"> </w:t>
+      </w:r>
+      <w:proofErr w:type="spellStart"/>
+      <w:r>
+        <w:rPr>
+          <w:lang w:val="en-US" w:eastAsia="en-US"/>
+        </w:rPr>
+        <w:t>eventuali</w:t>
+      </w:r>
+      <w:proofErr w:type="spellEnd"/>
+      <w:r>
+        <w:rPr>
+          <w:lang w:val="en-US" w:eastAsia="en-US"/>
+        </w:rPr>
+        <w:t xml:space="preserve"> </w:t>
+      </w:r>
+      <w:proofErr w:type="spellStart"/>
+      <w:r>
+        <w:rPr>
+          <w:lang w:val="en-US" w:eastAsia="en-US"/>
+        </w:rPr>
+        <w:t>attribut</w:t>
       </w:r>
       <w:r>
         <w:rPr>
@@ -2872,11 +3249,54 @@
         </w:rPr>
         <w:t>i</w:t>
       </w:r>
-      <w:r>
-        <w:rPr>
-          <w:lang w:val="en-US" w:eastAsia="en-US"/>
-        </w:rPr>
-        <w:t xml:space="preserve"> per ogni entità e relazione.</w:t>
+      <w:proofErr w:type="spellEnd"/>
+      <w:r>
+        <w:rPr>
+          <w:lang w:val="en-US" w:eastAsia="en-US"/>
+        </w:rPr>
+        <w:t xml:space="preserve"> per </w:t>
+      </w:r>
+      <w:proofErr w:type="spellStart"/>
+      <w:r>
+        <w:rPr>
+          <w:lang w:val="en-US" w:eastAsia="en-US"/>
+        </w:rPr>
+        <w:t>ogni</w:t>
+      </w:r>
+      <w:proofErr w:type="spellEnd"/>
+      <w:r>
+        <w:rPr>
+          <w:lang w:val="en-US" w:eastAsia="en-US"/>
+        </w:rPr>
+        <w:t xml:space="preserve"> </w:t>
+      </w:r>
+      <w:proofErr w:type="spellStart"/>
+      <w:r>
+        <w:rPr>
+          <w:lang w:val="en-US" w:eastAsia="en-US"/>
+        </w:rPr>
+        <w:t>entità</w:t>
+      </w:r>
+      <w:proofErr w:type="spellEnd"/>
+      <w:r>
+        <w:rPr>
+          <w:lang w:val="en-US" w:eastAsia="en-US"/>
+        </w:rPr>
+        <w:t xml:space="preserve"> e </w:t>
+      </w:r>
+      <w:proofErr w:type="spellStart"/>
+      <w:r>
+        <w:rPr>
+          <w:lang w:val="en-US" w:eastAsia="en-US"/>
+        </w:rPr>
+        <w:t>relazione</w:t>
+      </w:r>
+      <w:proofErr w:type="spellEnd"/>
+      <w:r>
+        <w:rPr>
+          <w:lang w:val="en-US" w:eastAsia="en-US"/>
+        </w:rPr>
+        <w:t>.</w:t>
       </w:r>
       <w:r>
         <w:rPr>
@@ -2895,7 +3315,168 @@
         <w:rPr>
           <w:lang w:val="en-US" w:eastAsia="en-US"/>
         </w:rPr>
-        <w:t xml:space="preserve"> che nella descrizione del minimondo affidata non ne erano esplicitamente presenti, ne sono stati scelti quant</w:t>
+        <w:t xml:space="preserve"> </w:t>
+      </w:r>
+      <w:proofErr w:type="spellStart"/>
+      <w:r>
+        <w:rPr>
+          <w:lang w:val="en-US" w:eastAsia="en-US"/>
+        </w:rPr>
+        <w:t>che</w:t>
+      </w:r>
+      <w:proofErr w:type="spellEnd"/>
+      <w:r>
+        <w:rPr>
+          <w:lang w:val="en-US" w:eastAsia="en-US"/>
+        </w:rPr>
+        <w:t xml:space="preserve"> </w:t>
+      </w:r>
+      <w:proofErr w:type="spellStart"/>
+      <w:r>
+        <w:rPr>
+          <w:lang w:val="en-US" w:eastAsia="en-US"/>
+        </w:rPr>
+        <w:t>nella</w:t>
+      </w:r>
+      <w:proofErr w:type="spellEnd"/>
+      <w:r>
+        <w:rPr>
+          <w:lang w:val="en-US" w:eastAsia="en-US"/>
+        </w:rPr>
+        <w:t xml:space="preserve"> </w:t>
+      </w:r>
+      <w:proofErr w:type="spellStart"/>
+      <w:r>
+        <w:rPr>
+          <w:lang w:val="en-US" w:eastAsia="en-US"/>
+        </w:rPr>
+        <w:t>descrizione</w:t>
+      </w:r>
+      <w:proofErr w:type="spellEnd"/>
+      <w:r>
+        <w:rPr>
+          <w:lang w:val="en-US" w:eastAsia="en-US"/>
+        </w:rPr>
+        <w:t xml:space="preserve"> del </w:t>
+      </w:r>
+      <w:proofErr w:type="spellStart"/>
+      <w:r>
+        <w:rPr>
+          <w:lang w:val="en-US" w:eastAsia="en-US"/>
+        </w:rPr>
+        <w:t>minimondo</w:t>
+      </w:r>
+      <w:proofErr w:type="spellEnd"/>
+      <w:r>
+        <w:rPr>
+          <w:lang w:val="en-US" w:eastAsia="en-US"/>
+        </w:rPr>
+        <w:t xml:space="preserve"> </w:t>
+      </w:r>
+      <w:proofErr w:type="spellStart"/>
+      <w:r>
+        <w:rPr>
+          <w:lang w:val="en-US" w:eastAsia="en-US"/>
+        </w:rPr>
+        <w:t>affidata</w:t>
+      </w:r>
+      <w:proofErr w:type="spellEnd"/>
+      <w:r>
+        <w:rPr>
+          <w:lang w:val="en-US" w:eastAsia="en-US"/>
+        </w:rPr>
+        <w:t xml:space="preserve"> non ne </w:t>
+      </w:r>
+      <w:proofErr w:type="spellStart"/>
+      <w:r>
+        <w:rPr>
+          <w:lang w:val="en-US" w:eastAsia="en-US"/>
+        </w:rPr>
+        <w:t>erano</w:t>
+      </w:r>
+      <w:proofErr w:type="spellEnd"/>
+      <w:r>
+        <w:rPr>
+          <w:lang w:val="en-US" w:eastAsia="en-US"/>
+        </w:rPr>
+        <w:t xml:space="preserve"> </w:t>
+      </w:r>
+      <w:proofErr w:type="spellStart"/>
+      <w:r>
+        <w:rPr>
+          <w:lang w:val="en-US" w:eastAsia="en-US"/>
+        </w:rPr>
+        <w:t>esplicitamente</w:t>
+      </w:r>
+      <w:proofErr w:type="spellEnd"/>
+      <w:r>
+        <w:rPr>
+          <w:lang w:val="en-US" w:eastAsia="en-US"/>
+        </w:rPr>
+        <w:t xml:space="preserve"> </w:t>
+      </w:r>
+      <w:proofErr w:type="spellStart"/>
+      <w:r>
+        <w:rPr>
+          <w:lang w:val="en-US" w:eastAsia="en-US"/>
+        </w:rPr>
+        <w:t>presenti</w:t>
+      </w:r>
+      <w:proofErr w:type="spellEnd"/>
+      <w:r>
+        <w:rPr>
+          <w:lang w:val="en-US" w:eastAsia="en-US"/>
+        </w:rPr>
+        <w:t xml:space="preserve">, ne </w:t>
+      </w:r>
+      <w:proofErr w:type="spellStart"/>
+      <w:r>
+        <w:rPr>
+          <w:lang w:val="en-US" w:eastAsia="en-US"/>
+        </w:rPr>
+        <w:t>sono</w:t>
+      </w:r>
+      <w:proofErr w:type="spellEnd"/>
+      <w:r>
+        <w:rPr>
+          <w:lang w:val="en-US" w:eastAsia="en-US"/>
+        </w:rPr>
+        <w:t xml:space="preserve"> </w:t>
+      </w:r>
+      <w:proofErr w:type="spellStart"/>
+      <w:r>
+        <w:rPr>
+          <w:lang w:val="en-US" w:eastAsia="en-US"/>
+        </w:rPr>
+        <w:t>stati</w:t>
+      </w:r>
+      <w:proofErr w:type="spellEnd"/>
+      <w:r>
+        <w:rPr>
+          <w:lang w:val="en-US" w:eastAsia="en-US"/>
+        </w:rPr>
+        <w:t xml:space="preserve"> </w:t>
+      </w:r>
+      <w:proofErr w:type="spellStart"/>
+      <w:r>
+        <w:rPr>
+          <w:lang w:val="en-US" w:eastAsia="en-US"/>
+        </w:rPr>
+        <w:t>scelti</w:t>
+      </w:r>
+      <w:proofErr w:type="spellEnd"/>
+      <w:r>
+        <w:rPr>
+          <w:lang w:val="en-US" w:eastAsia="en-US"/>
+        </w:rPr>
+        <w:t xml:space="preserve"> </w:t>
+      </w:r>
+      <w:proofErr w:type="spellStart"/>
+      <w:r>
+        <w:rPr>
+          <w:lang w:val="en-US" w:eastAsia="en-US"/>
+        </w:rPr>
+        <w:t>quant</w:t>
       </w:r>
       <w:r>
         <w:rPr>
@@ -2903,11 +3484,47 @@
         </w:rPr>
         <w:t>i</w:t>
       </w:r>
-      <w:r>
-        <w:rPr>
-          <w:lang w:val="en-US" w:eastAsia="en-US"/>
-        </w:rPr>
-        <w:t xml:space="preserve"> bastano ad una identificazion</w:t>
+      <w:proofErr w:type="spellEnd"/>
+      <w:r>
+        <w:rPr>
+          <w:lang w:val="en-US" w:eastAsia="en-US"/>
+        </w:rPr>
+        <w:t xml:space="preserve"> </w:t>
+      </w:r>
+      <w:proofErr w:type="spellStart"/>
+      <w:r>
+        <w:rPr>
+          <w:lang w:val="en-US" w:eastAsia="en-US"/>
+        </w:rPr>
+        <w:t>bastano</w:t>
+      </w:r>
+      <w:proofErr w:type="spellEnd"/>
+      <w:r>
+        <w:rPr>
+          <w:lang w:val="en-US" w:eastAsia="en-US"/>
+        </w:rPr>
+        <w:t xml:space="preserve"> ad </w:t>
+      </w:r>
+      <w:proofErr w:type="spellStart"/>
+      <w:r>
+        <w:rPr>
+          <w:lang w:val="en-US" w:eastAsia="en-US"/>
+        </w:rPr>
+        <w:t>una</w:t>
+      </w:r>
+      <w:proofErr w:type="spellEnd"/>
+      <w:r>
+        <w:rPr>
+          <w:lang w:val="en-US" w:eastAsia="en-US"/>
+        </w:rPr>
+        <w:t xml:space="preserve"> </w:t>
+      </w:r>
+      <w:proofErr w:type="spellStart"/>
+      <w:r>
+        <w:rPr>
+          <w:lang w:val="en-US" w:eastAsia="en-US"/>
+        </w:rPr>
+        <w:t>identificazion</w:t>
       </w:r>
       <w:r>
         <w:rPr>
@@ -2915,12 +3532,63 @@
         </w:rPr>
         <w:t>e</w:t>
       </w:r>
-      <w:r>
-        <w:rPr>
-          <w:lang w:val="en-US" w:eastAsia="en-US"/>
-        </w:rPr>
-        <w:t xml:space="preserve"> dell’oggetto e al corretto funzionamento dell’applicativo</w:t>
-      </w:r>
+      <w:proofErr w:type="spellEnd"/>
+      <w:r>
+        <w:rPr>
+          <w:lang w:val="en-US" w:eastAsia="en-US"/>
+        </w:rPr>
+        <w:t xml:space="preserve"> </w:t>
+      </w:r>
+      <w:proofErr w:type="spellStart"/>
+      <w:r>
+        <w:rPr>
+          <w:lang w:val="en-US" w:eastAsia="en-US"/>
+        </w:rPr>
+        <w:t>dell’oggetto</w:t>
+      </w:r>
+      <w:proofErr w:type="spellEnd"/>
+      <w:r>
+        <w:rPr>
+          <w:lang w:val="en-US" w:eastAsia="en-US"/>
+        </w:rPr>
+        <w:t xml:space="preserve"> e al </w:t>
+      </w:r>
+      <w:proofErr w:type="spellStart"/>
+      <w:r>
+        <w:rPr>
+          <w:lang w:val="en-US" w:eastAsia="en-US"/>
+        </w:rPr>
+        <w:t>corretto</w:t>
+      </w:r>
+      <w:proofErr w:type="spellEnd"/>
+      <w:r>
+        <w:rPr>
+          <w:lang w:val="en-US" w:eastAsia="en-US"/>
+        </w:rPr>
+        <w:t xml:space="preserve"> </w:t>
+      </w:r>
+      <w:proofErr w:type="spellStart"/>
+      <w:r>
+        <w:rPr>
+          <w:lang w:val="en-US" w:eastAsia="en-US"/>
+        </w:rPr>
+        <w:t>funzionamento</w:t>
+      </w:r>
+      <w:proofErr w:type="spellEnd"/>
+      <w:r>
+        <w:rPr>
+          <w:lang w:val="en-US" w:eastAsia="en-US"/>
+        </w:rPr>
+        <w:t xml:space="preserve"> </w:t>
+      </w:r>
+      <w:proofErr w:type="spellStart"/>
+      <w:r>
+        <w:rPr>
+          <w:lang w:val="en-US" w:eastAsia="en-US"/>
+        </w:rPr>
+        <w:t>dell’applicativo</w:t>
+      </w:r>
+      <w:proofErr w:type="spellEnd"/>
       <w:r>
         <w:rPr>
           <w:lang w:val="en-US" w:eastAsia="en-US"/>
@@ -2940,10 +3608,10 @@
           <w:lang w:val="en-US" w:eastAsia="en-US"/>
         </w:rPr>
         <w:drawing>
-          <wp:inline distT="0" distB="0" distL="0" distR="0" wp14:anchorId="3775FE33" wp14:editId="209A6EFE">
-            <wp:extent cx="4473590" cy="817419"/>
-            <wp:effectExtent l="0" t="0" r="3175" b="1905"/>
-            <wp:docPr id="6" name="Immagine 6"/>
+          <wp:inline distT="0" distB="0" distL="0" distR="0" wp14:anchorId="3B5373B5" wp14:editId="080AEB7A">
+            <wp:extent cx="4501222" cy="878772"/>
+            <wp:effectExtent l="0" t="0" r="0" b="0"/>
+            <wp:docPr id="9" name="Immagine 9"/>
             <wp:cNvGraphicFramePr>
               <a:graphicFrameLocks xmlns:a="http://schemas.openxmlformats.org/drawingml/2006/main" noChangeAspect="1"/>
             </wp:cNvGraphicFramePr>
@@ -2951,7 +3619,7 @@
               <a:graphicData uri="http://schemas.openxmlformats.org/drawingml/2006/picture">
                 <pic:pic xmlns:pic="http://schemas.openxmlformats.org/drawingml/2006/picture">
                   <pic:nvPicPr>
-                    <pic:cNvPr id="6" name="Immagine 6"/>
+                    <pic:cNvPr id="9" name="Immagine 9"/>
                     <pic:cNvPicPr/>
                   </pic:nvPicPr>
                   <pic:blipFill rotWithShape="1">
@@ -2962,13 +3630,13 @@
                         </a:ext>
                       </a:extLst>
                     </a:blip>
-                    <a:srcRect l="19130" t="42515" r="8606" b="44973"/>
+                    <a:srcRect l="18657" t="41979" r="8618" b="44566"/>
                     <a:stretch/>
                   </pic:blipFill>
                   <pic:spPr bwMode="auto">
                     <a:xfrm>
                       <a:off x="0" y="0"/>
-                      <a:ext cx="4474921" cy="817662"/>
+                      <a:ext cx="4503575" cy="879231"/>
                     </a:xfrm>
                     <a:prstGeom prst="rect">
                       <a:avLst/>
@@ -3006,10 +3674,10 @@
           <w:lang w:val="en-US" w:eastAsia="en-US"/>
         </w:rPr>
         <w:drawing>
-          <wp:inline distT="0" distB="0" distL="0" distR="0" wp14:anchorId="6DE76434" wp14:editId="4633FB9C">
-            <wp:extent cx="4946073" cy="813121"/>
-            <wp:effectExtent l="0" t="0" r="6985" b="6350"/>
-            <wp:docPr id="8" name="Immagine 8"/>
+          <wp:inline distT="0" distB="0" distL="0" distR="0" wp14:anchorId="1F696B52" wp14:editId="01024453">
+            <wp:extent cx="5257263" cy="925747"/>
+            <wp:effectExtent l="0" t="0" r="635" b="8255"/>
+            <wp:docPr id="10" name="Immagine 10"/>
             <wp:cNvGraphicFramePr>
               <a:graphicFrameLocks xmlns:a="http://schemas.openxmlformats.org/drawingml/2006/main" noChangeAspect="1"/>
             </wp:cNvGraphicFramePr>
@@ -3017,24 +3685,24 @@
               <a:graphicData uri="http://schemas.openxmlformats.org/drawingml/2006/picture">
                 <pic:pic xmlns:pic="http://schemas.openxmlformats.org/drawingml/2006/picture">
                   <pic:nvPicPr>
-                    <pic:cNvPr id="8" name="Immagine 8"/>
+                    <pic:cNvPr id="10" name="Immagine 10"/>
                     <pic:cNvPicPr/>
                   </pic:nvPicPr>
                   <pic:blipFill rotWithShape="1">
-                    <a:blip r:embed="rId17">
+                    <a:blip r:embed="rId16">
                       <a:extLst>
                         <a:ext uri="{28A0092B-C50C-407E-A947-70E740481C1C}">
                           <a14:useLocalDpi xmlns:a14="http://schemas.microsoft.com/office/drawing/2010/main" val="0"/>
                         </a:ext>
                       </a:extLst>
                     </a:blip>
-                    <a:srcRect l="11978" t="65088" r="2945" b="21658"/>
+                    <a:srcRect l="11841" t="65034" r="3197" b="20789"/>
                     <a:stretch/>
                   </pic:blipFill>
                   <pic:spPr bwMode="auto">
                     <a:xfrm>
                       <a:off x="0" y="0"/>
-                      <a:ext cx="4976505" cy="818124"/>
+                      <a:ext cx="5261335" cy="926464"/>
                     </a:xfrm>
                     <a:prstGeom prst="rect">
                       <a:avLst/>
@@ -3072,9 +3740,9 @@
           <w:lang w:val="en-US" w:eastAsia="en-US"/>
         </w:rPr>
         <w:drawing>
-          <wp:inline distT="0" distB="0" distL="0" distR="0" wp14:anchorId="594E51B1" wp14:editId="4543799F">
-            <wp:extent cx="5017801" cy="748146"/>
-            <wp:effectExtent l="0" t="0" r="0" b="0"/>
+          <wp:inline distT="0" distB="0" distL="0" distR="0" wp14:anchorId="594E51B1" wp14:editId="18AB9475">
+            <wp:extent cx="5117123" cy="762955"/>
+            <wp:effectExtent l="0" t="0" r="7620" b="0"/>
             <wp:docPr id="13" name="Immagine 13"/>
             <wp:cNvGraphicFramePr>
               <a:graphicFrameLocks xmlns:a="http://schemas.openxmlformats.org/drawingml/2006/main" noChangeAspect="1"/>
@@ -3087,7 +3755,7 @@
                     <pic:cNvPicPr/>
                   </pic:nvPicPr>
                   <pic:blipFill rotWithShape="1">
-                    <a:blip r:embed="rId18">
+                    <a:blip r:embed="rId17">
                       <a:extLst>
                         <a:ext uri="{28A0092B-C50C-407E-A947-70E740481C1C}">
                           <a14:useLocalDpi xmlns:a14="http://schemas.microsoft.com/office/drawing/2010/main" val="0"/>
@@ -3100,7 +3768,7 @@
                   <pic:spPr bwMode="auto">
                     <a:xfrm>
                       <a:off x="0" y="0"/>
-                      <a:ext cx="5217526" cy="777925"/>
+                      <a:ext cx="5388816" cy="803464"/>
                     </a:xfrm>
                     <a:prstGeom prst="rect">
                       <a:avLst/>
@@ -3139,8 +3807,13 @@
       <w:pPr>
         <w:pStyle w:val="Titolo3"/>
       </w:pPr>
-      <w:r>
-        <w:t>Integrazione finale</w:t>
+      <w:proofErr w:type="spellStart"/>
+      <w:r>
+        <w:t>Integrazione</w:t>
+      </w:r>
+      <w:proofErr w:type="spellEnd"/>
+      <w:r>
+        <w:t xml:space="preserve"> finale</w:t>
       </w:r>
     </w:p>
     <w:p>
@@ -3149,11 +3822,257 @@
           <w:lang w:val="en-US" w:eastAsia="en-US"/>
         </w:rPr>
       </w:pPr>
-      <w:r>
-        <w:rPr>
-          <w:lang w:val="en-US" w:eastAsia="en-US"/>
-        </w:rPr>
-        <w:t>Poiché ogni concetto era presente dalla prima stesura dello schema non sono stati necessari passi di integrazione, né si sono presentati conflitti strutturali o sui nomi.</w:t>
+      <w:proofErr w:type="spellStart"/>
+      <w:r>
+        <w:rPr>
+          <w:lang w:val="en-US" w:eastAsia="en-US"/>
+        </w:rPr>
+        <w:t>Poiché</w:t>
+      </w:r>
+      <w:proofErr w:type="spellEnd"/>
+      <w:r>
+        <w:rPr>
+          <w:lang w:val="en-US" w:eastAsia="en-US"/>
+        </w:rPr>
+        <w:t xml:space="preserve"> </w:t>
+      </w:r>
+      <w:proofErr w:type="spellStart"/>
+      <w:r>
+        <w:rPr>
+          <w:lang w:val="en-US" w:eastAsia="en-US"/>
+        </w:rPr>
+        <w:t>ogni</w:t>
+      </w:r>
+      <w:proofErr w:type="spellEnd"/>
+      <w:r>
+        <w:rPr>
+          <w:lang w:val="en-US" w:eastAsia="en-US"/>
+        </w:rPr>
+        <w:t xml:space="preserve"> </w:t>
+      </w:r>
+      <w:proofErr w:type="spellStart"/>
+      <w:r>
+        <w:rPr>
+          <w:lang w:val="en-US" w:eastAsia="en-US"/>
+        </w:rPr>
+        <w:t>concetto</w:t>
+      </w:r>
+      <w:proofErr w:type="spellEnd"/>
+      <w:r>
+        <w:rPr>
+          <w:lang w:val="en-US" w:eastAsia="en-US"/>
+        </w:rPr>
+        <w:t xml:space="preserve"> era </w:t>
+      </w:r>
+      <w:proofErr w:type="spellStart"/>
+      <w:r>
+        <w:rPr>
+          <w:lang w:val="en-US" w:eastAsia="en-US"/>
+        </w:rPr>
+        <w:t>presente</w:t>
+      </w:r>
+      <w:proofErr w:type="spellEnd"/>
+      <w:r>
+        <w:rPr>
+          <w:lang w:val="en-US" w:eastAsia="en-US"/>
+        </w:rPr>
+        <w:t xml:space="preserve"> </w:t>
+      </w:r>
+      <w:proofErr w:type="spellStart"/>
+      <w:r>
+        <w:rPr>
+          <w:lang w:val="en-US" w:eastAsia="en-US"/>
+        </w:rPr>
+        <w:t>dalla</w:t>
+      </w:r>
+      <w:proofErr w:type="spellEnd"/>
+      <w:r>
+        <w:rPr>
+          <w:lang w:val="en-US" w:eastAsia="en-US"/>
+        </w:rPr>
+        <w:t xml:space="preserve"> prima </w:t>
+      </w:r>
+      <w:proofErr w:type="spellStart"/>
+      <w:r>
+        <w:rPr>
+          <w:lang w:val="en-US" w:eastAsia="en-US"/>
+        </w:rPr>
+        <w:t>stesura</w:t>
+      </w:r>
+      <w:proofErr w:type="spellEnd"/>
+      <w:r>
+        <w:rPr>
+          <w:lang w:val="en-US" w:eastAsia="en-US"/>
+        </w:rPr>
+        <w:t xml:space="preserve"> </w:t>
+      </w:r>
+      <w:proofErr w:type="spellStart"/>
+      <w:r>
+        <w:rPr>
+          <w:lang w:val="en-US" w:eastAsia="en-US"/>
+        </w:rPr>
+        <w:t>dello</w:t>
+      </w:r>
+      <w:proofErr w:type="spellEnd"/>
+      <w:r>
+        <w:rPr>
+          <w:lang w:val="en-US" w:eastAsia="en-US"/>
+        </w:rPr>
+        <w:t xml:space="preserve"> schema non </w:t>
+      </w:r>
+      <w:proofErr w:type="spellStart"/>
+      <w:r>
+        <w:rPr>
+          <w:lang w:val="en-US" w:eastAsia="en-US"/>
+        </w:rPr>
+        <w:t>sono</w:t>
+      </w:r>
+      <w:proofErr w:type="spellEnd"/>
+      <w:r>
+        <w:rPr>
+          <w:lang w:val="en-US" w:eastAsia="en-US"/>
+        </w:rPr>
+        <w:t xml:space="preserve"> </w:t>
+      </w:r>
+      <w:proofErr w:type="spellStart"/>
+      <w:r>
+        <w:rPr>
+          <w:lang w:val="en-US" w:eastAsia="en-US"/>
+        </w:rPr>
+        <w:t>stati</w:t>
+      </w:r>
+      <w:proofErr w:type="spellEnd"/>
+      <w:r>
+        <w:rPr>
+          <w:lang w:val="en-US" w:eastAsia="en-US"/>
+        </w:rPr>
+        <w:t xml:space="preserve"> </w:t>
+      </w:r>
+      <w:proofErr w:type="spellStart"/>
+      <w:r>
+        <w:rPr>
+          <w:lang w:val="en-US" w:eastAsia="en-US"/>
+        </w:rPr>
+        <w:t>necessari</w:t>
+      </w:r>
+      <w:proofErr w:type="spellEnd"/>
+      <w:r>
+        <w:rPr>
+          <w:lang w:val="en-US" w:eastAsia="en-US"/>
+        </w:rPr>
+        <w:t xml:space="preserve"> </w:t>
+      </w:r>
+      <w:proofErr w:type="spellStart"/>
+      <w:r>
+        <w:rPr>
+          <w:lang w:val="en-US" w:eastAsia="en-US"/>
+        </w:rPr>
+        <w:t>passi</w:t>
+      </w:r>
+      <w:proofErr w:type="spellEnd"/>
+      <w:r>
+        <w:rPr>
+          <w:lang w:val="en-US" w:eastAsia="en-US"/>
+        </w:rPr>
+        <w:t xml:space="preserve"> di </w:t>
+      </w:r>
+      <w:proofErr w:type="spellStart"/>
+      <w:r>
+        <w:rPr>
+          <w:lang w:val="en-US" w:eastAsia="en-US"/>
+        </w:rPr>
+        <w:t>integrazione</w:t>
+      </w:r>
+      <w:proofErr w:type="spellEnd"/>
+      <w:r>
+        <w:rPr>
+          <w:lang w:val="en-US" w:eastAsia="en-US"/>
+        </w:rPr>
+        <w:t xml:space="preserve">, né </w:t>
+      </w:r>
+      <w:proofErr w:type="spellStart"/>
+      <w:r>
+        <w:rPr>
+          <w:lang w:val="en-US" w:eastAsia="en-US"/>
+        </w:rPr>
+        <w:t>si</w:t>
+      </w:r>
+      <w:proofErr w:type="spellEnd"/>
+      <w:r>
+        <w:rPr>
+          <w:lang w:val="en-US" w:eastAsia="en-US"/>
+        </w:rPr>
+        <w:t xml:space="preserve"> </w:t>
+      </w:r>
+      <w:proofErr w:type="spellStart"/>
+      <w:r>
+        <w:rPr>
+          <w:lang w:val="en-US" w:eastAsia="en-US"/>
+        </w:rPr>
+        <w:t>sono</w:t>
+      </w:r>
+      <w:proofErr w:type="spellEnd"/>
+      <w:r>
+        <w:rPr>
+          <w:lang w:val="en-US" w:eastAsia="en-US"/>
+        </w:rPr>
+        <w:t xml:space="preserve"> </w:t>
+      </w:r>
+      <w:proofErr w:type="spellStart"/>
+      <w:r>
+        <w:rPr>
+          <w:lang w:val="en-US" w:eastAsia="en-US"/>
+        </w:rPr>
+        <w:t>presentati</w:t>
+      </w:r>
+      <w:proofErr w:type="spellEnd"/>
+      <w:r>
+        <w:rPr>
+          <w:lang w:val="en-US" w:eastAsia="en-US"/>
+        </w:rPr>
+        <w:t xml:space="preserve"> </w:t>
+      </w:r>
+      <w:proofErr w:type="spellStart"/>
+      <w:r>
+        <w:rPr>
+          <w:lang w:val="en-US" w:eastAsia="en-US"/>
+        </w:rPr>
+        <w:t>conflitti</w:t>
+      </w:r>
+      <w:proofErr w:type="spellEnd"/>
+      <w:r>
+        <w:rPr>
+          <w:lang w:val="en-US" w:eastAsia="en-US"/>
+        </w:rPr>
+        <w:t xml:space="preserve"> </w:t>
+      </w:r>
+      <w:proofErr w:type="spellStart"/>
+      <w:r>
+        <w:rPr>
+          <w:lang w:val="en-US" w:eastAsia="en-US"/>
+        </w:rPr>
+        <w:t>strutturali</w:t>
+      </w:r>
+      <w:proofErr w:type="spellEnd"/>
+      <w:r>
+        <w:rPr>
+          <w:lang w:val="en-US" w:eastAsia="en-US"/>
+        </w:rPr>
+        <w:t xml:space="preserve"> o sui </w:t>
+      </w:r>
+      <w:proofErr w:type="spellStart"/>
+      <w:r>
+        <w:rPr>
+          <w:lang w:val="en-US" w:eastAsia="en-US"/>
+        </w:rPr>
+        <w:t>nomi</w:t>
+      </w:r>
+      <w:proofErr w:type="spellEnd"/>
+      <w:r>
+        <w:rPr>
+          <w:lang w:val="en-US" w:eastAsia="en-US"/>
+        </w:rPr>
+        <w:t>.</w:t>
       </w:r>
     </w:p>
     <w:p>
@@ -3168,10 +4087,10 @@
           <w:lang w:val="en-US" w:eastAsia="en-US"/>
         </w:rPr>
         <w:drawing>
-          <wp:inline distT="0" distB="0" distL="0" distR="0" wp14:anchorId="180DD22B" wp14:editId="3E3287EE">
-            <wp:extent cx="6192520" cy="6099752"/>
+          <wp:inline distT="0" distB="0" distL="0" distR="0" wp14:anchorId="739934E2" wp14:editId="6596F754">
+            <wp:extent cx="6192520" cy="6083007"/>
             <wp:effectExtent l="0" t="0" r="0" b="0"/>
-            <wp:docPr id="14" name="Immagine 14"/>
+            <wp:docPr id="18" name="Immagine 18"/>
             <wp:cNvGraphicFramePr>
               <a:graphicFrameLocks xmlns:a="http://schemas.openxmlformats.org/drawingml/2006/main" noChangeAspect="1"/>
             </wp:cNvGraphicFramePr>
@@ -3179,24 +4098,24 @@
               <a:graphicData uri="http://schemas.openxmlformats.org/drawingml/2006/picture">
                 <pic:pic xmlns:pic="http://schemas.openxmlformats.org/drawingml/2006/picture">
                   <pic:nvPicPr>
-                    <pic:cNvPr id="14" name="Immagine 14"/>
+                    <pic:cNvPr id="18" name="Immagine 18"/>
                     <pic:cNvPicPr/>
                   </pic:nvPicPr>
                   <pic:blipFill rotWithShape="1">
-                    <a:blip r:embed="rId19">
+                    <a:blip r:embed="rId18">
                       <a:extLst>
                         <a:ext uri="{28A0092B-C50C-407E-A947-70E740481C1C}">
                           <a14:useLocalDpi xmlns:a14="http://schemas.microsoft.com/office/drawing/2010/main" val="0"/>
                         </a:ext>
                       </a:extLst>
                     </a:blip>
-                    <a:srcRect t="20710"/>
+                    <a:srcRect t="20948"/>
                     <a:stretch/>
                   </pic:blipFill>
                   <pic:spPr bwMode="auto">
                     <a:xfrm>
                       <a:off x="0" y="0"/>
-                      <a:ext cx="6192520" cy="6099752"/>
+                      <a:ext cx="6192520" cy="6083007"/>
                     </a:xfrm>
                     <a:prstGeom prst="rect">
                       <a:avLst/>
@@ -3528,7 +4447,18 @@
               <w:spacing w:line="240" w:lineRule="auto"/>
             </w:pPr>
             <w:r>
-              <w:t>Matricola, NomeLavoratore, Cognome</w:t>
+              <w:t>CF</w:t>
+            </w:r>
+            <w:r>
+              <w:t xml:space="preserve">, </w:t>
+            </w:r>
+            <w:proofErr w:type="spellStart"/>
+            <w:r>
+              <w:t>NomeLavoratore</w:t>
+            </w:r>
+            <w:proofErr w:type="spellEnd"/>
+            <w:r>
+              <w:t>, Cognome</w:t>
             </w:r>
           </w:p>
         </w:tc>
@@ -3549,7 +4479,7 @@
               <w:spacing w:line="240" w:lineRule="auto"/>
             </w:pPr>
             <w:r>
-              <w:t>Matricola</w:t>
+              <w:t>CF</w:t>
             </w:r>
           </w:p>
         </w:tc>
@@ -3614,7 +4544,18 @@
               <w:spacing w:line="240" w:lineRule="auto"/>
             </w:pPr>
             <w:r>
-              <w:t>Matricola, NomeLavoratore, Cognome</w:t>
+              <w:t>CF</w:t>
+            </w:r>
+            <w:r>
+              <w:t xml:space="preserve">, </w:t>
+            </w:r>
+            <w:proofErr w:type="spellStart"/>
+            <w:r>
+              <w:t>NomeLavoratore</w:t>
+            </w:r>
+            <w:proofErr w:type="spellEnd"/>
+            <w:r>
+              <w:t>, Cognome</w:t>
             </w:r>
           </w:p>
         </w:tc>
@@ -3635,7 +4576,7 @@
               <w:spacing w:line="240" w:lineRule="auto"/>
             </w:pPr>
             <w:r>
-              <w:t>Matricola</w:t>
+              <w:t>CF</w:t>
             </w:r>
           </w:p>
         </w:tc>
@@ -3700,7 +4641,18 @@
               <w:spacing w:line="240" w:lineRule="auto"/>
             </w:pPr>
             <w:r>
-              <w:t>Matricola, NomeLavoratore, Cognome</w:t>
+              <w:t>CF</w:t>
+            </w:r>
+            <w:r>
+              <w:t xml:space="preserve">, </w:t>
+            </w:r>
+            <w:proofErr w:type="spellStart"/>
+            <w:r>
+              <w:t>NomeLavoratore</w:t>
+            </w:r>
+            <w:proofErr w:type="spellEnd"/>
+            <w:r>
+              <w:t>, Cognome</w:t>
             </w:r>
           </w:p>
         </w:tc>
@@ -3721,7 +4673,7 @@
               <w:spacing w:line="240" w:lineRule="auto"/>
             </w:pPr>
             <w:r>
-              <w:t>Matricola</w:t>
+              <w:t>CF</w:t>
             </w:r>
           </w:p>
         </w:tc>
@@ -3786,9 +4738,11 @@
             <w:pPr>
               <w:spacing w:line="240" w:lineRule="auto"/>
             </w:pPr>
+            <w:proofErr w:type="spellStart"/>
             <w:r>
               <w:t>NomeCanale</w:t>
             </w:r>
+            <w:proofErr w:type="spellEnd"/>
           </w:p>
         </w:tc>
         <w:tc>
@@ -3807,21 +4761,22 @@
             <w:pPr>
               <w:spacing w:line="240" w:lineRule="auto"/>
             </w:pPr>
-            <w:r>
-              <w:t xml:space="preserve">NomeCanale, </w:t>
-            </w:r>
-            <w:r>
-              <w:rPr>
-                <w:highlight w:val="red"/>
-              </w:rPr>
+            <w:proofErr w:type="spellStart"/>
+            <w:r>
+              <w:t>NomeCanale</w:t>
+            </w:r>
+            <w:proofErr w:type="spellEnd"/>
+            <w:r>
+              <w:t xml:space="preserve">, </w:t>
+            </w:r>
+            <w:proofErr w:type="spellStart"/>
+            <w:r>
               <w:t>ID</w:t>
             </w:r>
             <w:r>
-              <w:rPr>
-                <w:highlight w:val="red"/>
-              </w:rPr>
               <w:t>Progetto</w:t>
             </w:r>
+            <w:proofErr w:type="spellEnd"/>
           </w:p>
         </w:tc>
       </w:tr>
@@ -3884,11 +4839,21 @@
             <w:pPr>
               <w:spacing w:line="240" w:lineRule="auto"/>
             </w:pPr>
-            <w:r>
-              <w:t xml:space="preserve">DataInvio, </w:t>
-            </w:r>
-            <w:r>
-              <w:t xml:space="preserve">OrarioInvio, </w:t>
+            <w:proofErr w:type="spellStart"/>
+            <w:r>
+              <w:t>DataInvio</w:t>
+            </w:r>
+            <w:proofErr w:type="spellEnd"/>
+            <w:r>
+              <w:t xml:space="preserve">, </w:t>
+            </w:r>
+            <w:proofErr w:type="spellStart"/>
+            <w:r>
+              <w:t>OrarioInvio</w:t>
+            </w:r>
+            <w:proofErr w:type="spellEnd"/>
+            <w:r>
+              <w:t xml:space="preserve">, </w:t>
             </w:r>
             <w:r>
               <w:t>Testo</w:t>
@@ -3911,20 +4876,28 @@
             <w:pPr>
               <w:spacing w:line="240" w:lineRule="auto"/>
             </w:pPr>
-            <w:r>
-              <w:t>DataInvio,</w:t>
-            </w:r>
-            <w:r>
-              <w:t xml:space="preserve"> OrarioInvio,</w:t>
+            <w:proofErr w:type="spellStart"/>
+            <w:r>
+              <w:t>DataInvio</w:t>
+            </w:r>
+            <w:proofErr w:type="spellEnd"/>
+            <w:r>
+              <w:t>,</w:t>
             </w:r>
             <w:r>
               <w:t xml:space="preserve"> </w:t>
             </w:r>
-            <w:r>
-              <w:rPr>
-                <w:highlight w:val="red"/>
-              </w:rPr>
-              <w:t>Matricola</w:t>
+            <w:proofErr w:type="spellStart"/>
+            <w:r>
+              <w:t>OrarioInvio</w:t>
+            </w:r>
+            <w:proofErr w:type="spellEnd"/>
+            <w:r>
+              <w:t>,</w:t>
+            </w:r>
+            <w:r>
+              <w:br/>
+              <w:t>CF</w:t>
             </w:r>
           </w:p>
         </w:tc>
@@ -3991,9 +4964,35 @@
             <w:pPr>
               <w:spacing w:line="240" w:lineRule="auto"/>
             </w:pPr>
-            <w:r>
-              <w:t>IDProgetto, NomeProgetto, DataInizio, DataFine</w:t>
-            </w:r>
+            <w:proofErr w:type="spellStart"/>
+            <w:r>
+              <w:t>IDProgetto</w:t>
+            </w:r>
+            <w:proofErr w:type="spellEnd"/>
+            <w:r>
+              <w:t xml:space="preserve">, </w:t>
+            </w:r>
+            <w:proofErr w:type="spellStart"/>
+            <w:r>
+              <w:t>NomeProgetto</w:t>
+            </w:r>
+            <w:proofErr w:type="spellEnd"/>
+            <w:r>
+              <w:t xml:space="preserve">, </w:t>
+            </w:r>
+            <w:proofErr w:type="spellStart"/>
+            <w:r>
+              <w:t>DataInizio</w:t>
+            </w:r>
+            <w:proofErr w:type="spellEnd"/>
+            <w:r>
+              <w:t xml:space="preserve">, </w:t>
+            </w:r>
+            <w:proofErr w:type="spellStart"/>
+            <w:r>
+              <w:t>DataFine</w:t>
+            </w:r>
+            <w:proofErr w:type="spellEnd"/>
           </w:p>
         </w:tc>
         <w:tc>
@@ -4012,12 +5011,14 @@
             <w:pPr>
               <w:spacing w:line="240" w:lineRule="auto"/>
             </w:pPr>
+            <w:proofErr w:type="spellStart"/>
             <w:r>
               <w:t>ID</w:t>
             </w:r>
             <w:r>
               <w:t>Progetto</w:t>
             </w:r>
+            <w:proofErr w:type="spellEnd"/>
           </w:p>
         </w:tc>
       </w:tr>
@@ -6107,7 +7108,11 @@
         <w:t xml:space="preserve">i  </w:t>
       </w:r>
       <w:r>
-        <w:t>= frequenza OP</w:t>
+        <w:t xml:space="preserve">= frequenza </w:t>
+      </w:r>
+      <w:proofErr w:type="spellStart"/>
+      <w:r>
+        <w:t>OP</w:t>
       </w:r>
       <w:r>
         <w:rPr>
@@ -6115,6 +7120,7 @@
         </w:rPr>
         <w:t>i</w:t>
       </w:r>
+      <w:proofErr w:type="spellEnd"/>
     </w:p>
     <w:p>
       <w:pPr>
@@ -6789,10 +7795,10 @@
           <w:noProof/>
         </w:rPr>
         <w:drawing>
-          <wp:inline distT="0" distB="0" distL="0" distR="0" wp14:anchorId="3FDF073C" wp14:editId="604B5DFE">
+          <wp:inline distT="0" distB="0" distL="0" distR="0" wp14:anchorId="2AE322C5" wp14:editId="0FEC8128">
             <wp:extent cx="2019300" cy="962025"/>
             <wp:effectExtent l="0" t="0" r="0" b="9525"/>
-            <wp:docPr id="4" name="Immagine 4"/>
+            <wp:docPr id="19" name="Immagine 19"/>
             <wp:cNvGraphicFramePr>
               <a:graphicFrameLocks xmlns:a="http://schemas.openxmlformats.org/drawingml/2006/main" noChangeAspect="1"/>
             </wp:cNvGraphicFramePr>
@@ -6800,11 +7806,11 @@
               <a:graphicData uri="http://schemas.openxmlformats.org/drawingml/2006/picture">
                 <pic:pic xmlns:pic="http://schemas.openxmlformats.org/drawingml/2006/picture">
                   <pic:nvPicPr>
-                    <pic:cNvPr id="4" name="Immagine 4"/>
+                    <pic:cNvPr id="19" name="Immagine 19"/>
                     <pic:cNvPicPr/>
                   </pic:nvPicPr>
                   <pic:blipFill>
-                    <a:blip r:embed="rId20">
+                    <a:blip r:embed="rId19">
                       <a:extLst>
                         <a:ext uri="{28A0092B-C50C-407E-A947-70E740481C1C}">
                           <a14:useLocalDpi xmlns:a14="http://schemas.microsoft.com/office/drawing/2010/main" val="0"/>
@@ -6876,7 +7882,7 @@
                     <pic:cNvPicPr/>
                   </pic:nvPicPr>
                   <pic:blipFill>
-                    <a:blip r:embed="rId21">
+                    <a:blip r:embed="rId20">
                       <a:extLst>
                         <a:ext uri="{28A0092B-C50C-407E-A947-70E740481C1C}">
                           <a14:useLocalDpi xmlns:a14="http://schemas.microsoft.com/office/drawing/2010/main" val="0"/>
@@ -6927,10 +7933,10 @@
           <w:noProof/>
         </w:rPr>
         <w:drawing>
-          <wp:inline distT="0" distB="0" distL="0" distR="0" wp14:anchorId="3FAFFDDB" wp14:editId="454A8C61">
-            <wp:extent cx="6192520" cy="6399068"/>
-            <wp:effectExtent l="0" t="0" r="0" b="1905"/>
-            <wp:docPr id="15" name="Immagine 15"/>
+          <wp:inline distT="0" distB="0" distL="0" distR="0" wp14:anchorId="01CCE604" wp14:editId="3019E7CA">
+            <wp:extent cx="6192520" cy="6396404"/>
+            <wp:effectExtent l="0" t="0" r="0" b="4445"/>
+            <wp:docPr id="20" name="Immagine 20"/>
             <wp:cNvGraphicFramePr>
               <a:graphicFrameLocks xmlns:a="http://schemas.openxmlformats.org/drawingml/2006/main" noChangeAspect="1"/>
             </wp:cNvGraphicFramePr>
@@ -6938,24 +7944,24 @@
               <a:graphicData uri="http://schemas.openxmlformats.org/drawingml/2006/picture">
                 <pic:pic xmlns:pic="http://schemas.openxmlformats.org/drawingml/2006/picture">
                   <pic:nvPicPr>
-                    <pic:cNvPr id="15" name="Immagine 15"/>
+                    <pic:cNvPr id="20" name="Immagine 20"/>
                     <pic:cNvPicPr/>
                   </pic:nvPicPr>
                   <pic:blipFill rotWithShape="1">
-                    <a:blip r:embed="rId22">
+                    <a:blip r:embed="rId21">
                       <a:extLst>
                         <a:ext uri="{28A0092B-C50C-407E-A947-70E740481C1C}">
                           <a14:useLocalDpi xmlns:a14="http://schemas.microsoft.com/office/drawing/2010/main" val="0"/>
                         </a:ext>
                       </a:extLst>
                     </a:blip>
-                    <a:srcRect t="20212"/>
+                    <a:srcRect t="20245"/>
                     <a:stretch/>
                   </pic:blipFill>
                   <pic:spPr bwMode="auto">
                     <a:xfrm>
                       <a:off x="0" y="0"/>
-                      <a:ext cx="6192520" cy="6399068"/>
+                      <a:ext cx="6192520" cy="6396404"/>
                     </a:xfrm>
                     <a:prstGeom prst="rect">
                       <a:avLst/>
@@ -6977,7 +7983,11 @@
       </w:r>
     </w:p>
     <w:p/>
-    <w:p/>
+    <w:p>
+      <w:pPr>
+        <w:jc w:val="left"/>
+      </w:pPr>
+    </w:p>
     <w:p>
       <w:pPr>
         <w:pStyle w:val="Titolo2"/>
@@ -7020,23 +8030,63 @@
         <w:rPr>
           <w:u w:val="single"/>
         </w:rPr>
-        <w:t>Matricola</w:t>
-      </w:r>
-      <w:r>
-        <w:t>, NomeLavoratore, Cognome, Ruolo)</w:t>
+        <w:t>CF</w:t>
+      </w:r>
+      <w:r>
+        <w:t xml:space="preserve">, </w:t>
+      </w:r>
+      <w:proofErr w:type="spellStart"/>
+      <w:r>
+        <w:t>NomeLavoratore</w:t>
+      </w:r>
+      <w:proofErr w:type="spellEnd"/>
+      <w:r>
+        <w:t>, Cognome, Ruolo)</w:t>
       </w:r>
       <w:r>
         <w:br/>
         <w:t>Progetto (</w:t>
       </w:r>
+      <w:proofErr w:type="spellStart"/>
       <w:r>
         <w:rPr>
           <w:u w:val="single"/>
         </w:rPr>
-        <w:t>IDProgetto,</w:t>
-      </w:r>
-      <w:r>
-        <w:t xml:space="preserve"> NomeProgetto, DataInizio, DataFine)</w:t>
+        <w:t>IDProgetto</w:t>
+      </w:r>
+      <w:proofErr w:type="spellEnd"/>
+      <w:r>
+        <w:rPr>
+          <w:u w:val="single"/>
+        </w:rPr>
+        <w:t>,</w:t>
+      </w:r>
+      <w:r>
+        <w:t xml:space="preserve"> </w:t>
+      </w:r>
+      <w:proofErr w:type="spellStart"/>
+      <w:r>
+        <w:t>NomeProgetto</w:t>
+      </w:r>
+      <w:proofErr w:type="spellEnd"/>
+      <w:r>
+        <w:t xml:space="preserve">, </w:t>
+      </w:r>
+      <w:proofErr w:type="spellStart"/>
+      <w:r>
+        <w:t>DataInizio</w:t>
+      </w:r>
+      <w:proofErr w:type="spellEnd"/>
+      <w:r>
+        <w:t xml:space="preserve">, </w:t>
+      </w:r>
+      <w:proofErr w:type="spellStart"/>
+      <w:r>
+        <w:t>DataFine</w:t>
+      </w:r>
+      <w:proofErr w:type="spellEnd"/>
+      <w:r>
+        <w:t>)</w:t>
       </w:r>
       <w:r>
         <w:br/>
@@ -7051,14 +8101,24 @@
       <w:r>
         <w:t xml:space="preserve">, </w:t>
       </w:r>
+      <w:proofErr w:type="spellStart"/>
       <w:r>
         <w:rPr>
           <w:u w:val="single"/>
         </w:rPr>
         <w:t>IDProgetto</w:t>
       </w:r>
-      <w:r>
-        <w:t>, NomeCanale)</w:t>
+      <w:proofErr w:type="spellEnd"/>
+      <w:r>
+        <w:t xml:space="preserve">, </w:t>
+      </w:r>
+      <w:proofErr w:type="spellStart"/>
+      <w:r>
+        <w:t>NomeCanale</w:t>
+      </w:r>
+      <w:proofErr w:type="spellEnd"/>
+      <w:r>
+        <w:t>)</w:t>
       </w:r>
       <w:r>
         <w:t xml:space="preserve"> </w:t>
@@ -7067,21 +8127,25 @@
         <w:br/>
         <w:t>Messaggio (</w:t>
       </w:r>
+      <w:proofErr w:type="spellStart"/>
       <w:r>
         <w:rPr>
           <w:u w:val="single"/>
         </w:rPr>
         <w:t>OrarioInvio</w:t>
       </w:r>
+      <w:proofErr w:type="spellEnd"/>
       <w:r>
         <w:t xml:space="preserve">, </w:t>
       </w:r>
+      <w:proofErr w:type="spellStart"/>
       <w:r>
         <w:rPr>
           <w:u w:val="single"/>
         </w:rPr>
         <w:t>DataInvio</w:t>
       </w:r>
+      <w:proofErr w:type="spellEnd"/>
       <w:r>
         <w:t xml:space="preserve">, </w:t>
       </w:r>
@@ -7089,7 +8153,7 @@
         <w:rPr>
           <w:u w:val="single"/>
         </w:rPr>
-        <w:t>Matricola</w:t>
+        <w:t>CF</w:t>
       </w:r>
       <w:r>
         <w:t>, Testo,</w:t>
@@ -7103,9 +8167,11 @@
       <w:r>
         <w:t xml:space="preserve">, </w:t>
       </w:r>
+      <w:proofErr w:type="spellStart"/>
       <w:r>
         <w:t>IDProgetto</w:t>
       </w:r>
+      <w:proofErr w:type="spellEnd"/>
       <w:r>
         <w:t>)</w:t>
       </w:r>
@@ -7117,7 +8183,7 @@
         <w:rPr>
           <w:u w:val="single"/>
         </w:rPr>
-        <w:t>Matricola</w:t>
+        <w:t>CF</w:t>
       </w:r>
       <w:r>
         <w:t xml:space="preserve">, </w:t>
@@ -7131,12 +8197,14 @@
       <w:r>
         <w:t xml:space="preserve">, </w:t>
       </w:r>
+      <w:proofErr w:type="spellStart"/>
       <w:r>
         <w:rPr>
           <w:u w:val="single"/>
         </w:rPr>
         <w:t>IDProgetto</w:t>
       </w:r>
+      <w:proofErr w:type="spellEnd"/>
       <w:r>
         <w:t>)</w:t>
       </w:r>
@@ -7148,17 +8216,19 @@
         <w:rPr>
           <w:u w:val="single"/>
         </w:rPr>
-        <w:t>Matricola</w:t>
+        <w:t>CF</w:t>
       </w:r>
       <w:r>
         <w:t xml:space="preserve">, </w:t>
       </w:r>
+      <w:proofErr w:type="spellStart"/>
       <w:r>
         <w:rPr>
           <w:u w:val="single"/>
         </w:rPr>
         <w:t>IDProgetto</w:t>
       </w:r>
+      <w:proofErr w:type="spellEnd"/>
       <w:r>
         <w:t>)</w:t>
       </w:r>
@@ -7170,17 +8240,19 @@
         <w:rPr>
           <w:u w:val="single"/>
         </w:rPr>
-        <w:t>Matricola</w:t>
+        <w:t>CF</w:t>
       </w:r>
       <w:r>
         <w:t xml:space="preserve">, , </w:t>
       </w:r>
+      <w:proofErr w:type="spellStart"/>
       <w:r>
         <w:rPr>
           <w:u w:val="single"/>
         </w:rPr>
         <w:t>IDProgetto</w:t>
       </w:r>
+      <w:proofErr w:type="spellEnd"/>
       <w:r>
         <w:t>)</w:t>
       </w:r>
@@ -7199,14 +8271,22 @@
       <w:r>
         <w:t xml:space="preserve">, </w:t>
       </w:r>
+      <w:proofErr w:type="spellStart"/>
       <w:r>
         <w:rPr>
           <w:u w:val="single"/>
         </w:rPr>
         <w:t>IDProgetto</w:t>
       </w:r>
-      <w:r>
-        <w:t>, Matricola)</w:t>
+      <w:proofErr w:type="spellEnd"/>
+      <w:r>
+        <w:t xml:space="preserve">, </w:t>
+      </w:r>
+      <w:r>
+        <w:t>CF</w:t>
+      </w:r>
+      <w:r>
+        <w:t>)</w:t>
       </w:r>
       <w:r>
         <w:br/>
@@ -7226,17 +8306,35 @@
       <w:r>
         <w:t xml:space="preserve">, </w:t>
       </w:r>
+      <w:proofErr w:type="spellStart"/>
       <w:r>
         <w:rPr>
           <w:u w:val="single"/>
         </w:rPr>
         <w:t>IDProgetto</w:t>
       </w:r>
+      <w:proofErr w:type="spellEnd"/>
       <w:r>
         <w:t xml:space="preserve">, </w:t>
       </w:r>
-      <w:r>
-        <w:t>OrarioInvio, DataInvio, Matricola</w:t>
+      <w:proofErr w:type="spellStart"/>
+      <w:r>
+        <w:t>OrarioInvio</w:t>
+      </w:r>
+      <w:proofErr w:type="spellEnd"/>
+      <w:r>
+        <w:t xml:space="preserve">, </w:t>
+      </w:r>
+      <w:proofErr w:type="spellStart"/>
+      <w:r>
+        <w:t>DataInvio</w:t>
+      </w:r>
+      <w:proofErr w:type="spellEnd"/>
+      <w:r>
+        <w:t xml:space="preserve">, </w:t>
+      </w:r>
+      <w:r>
+        <w:t>CF</w:t>
       </w:r>
       <w:r>
         <w:t>)</w:t>
@@ -7249,34 +8347,47 @@
         <w:t xml:space="preserve"> (</w:t>
       </w:r>
       <w:bookmarkStart w:id="11" w:name="_Hlk113306399"/>
+      <w:proofErr w:type="spellStart"/>
       <w:r>
         <w:rPr>
           <w:u w:val="single"/>
         </w:rPr>
         <w:t>OrarioInvioMittente</w:t>
       </w:r>
+      <w:proofErr w:type="spellEnd"/>
       <w:r>
         <w:t xml:space="preserve">, </w:t>
       </w:r>
+      <w:proofErr w:type="spellStart"/>
       <w:r>
         <w:rPr>
           <w:u w:val="single"/>
         </w:rPr>
         <w:t>DataInvioMittente</w:t>
       </w:r>
+      <w:proofErr w:type="spellEnd"/>
       <w:r>
         <w:t xml:space="preserve">, </w:t>
       </w:r>
+      <w:proofErr w:type="spellStart"/>
       <w:r>
         <w:rPr>
           <w:u w:val="single"/>
         </w:rPr>
-        <w:t>MatricolaMittente</w:t>
-      </w:r>
+        <w:t>CF</w:t>
+      </w:r>
+      <w:r>
+        <w:rPr>
+          <w:u w:val="single"/>
+        </w:rPr>
+        <w:t>Mittente</w:t>
+      </w:r>
+      <w:proofErr w:type="spellEnd"/>
       <w:r>
         <w:t xml:space="preserve">, </w:t>
       </w:r>
       <w:bookmarkStart w:id="12" w:name="_Hlk113306449"/>
+      <w:proofErr w:type="spellStart"/>
       <w:r>
         <w:t>OrarioInvio</w:t>
       </w:r>
@@ -7284,15 +8395,26 @@
         <w:t>Destinatario</w:t>
       </w:r>
       <w:bookmarkEnd w:id="11"/>
-      <w:r>
-        <w:t>, DataInvio</w:t>
+      <w:proofErr w:type="spellEnd"/>
+      <w:r>
+        <w:t xml:space="preserve">, </w:t>
+      </w:r>
+      <w:proofErr w:type="spellStart"/>
+      <w:r>
+        <w:t>DataInvio</w:t>
       </w:r>
       <w:r>
         <w:t>Destinatario</w:t>
       </w:r>
-      <w:r>
-        <w:t>, MatricolaDestinatario</w:t>
-      </w:r>
+      <w:proofErr w:type="spellEnd"/>
+      <w:r>
+        <w:t xml:space="preserve">, </w:t>
+      </w:r>
+      <w:proofErr w:type="spellStart"/>
+      <w:r>
+        <w:t>CFDestinatario</w:t>
+      </w:r>
+      <w:proofErr w:type="spellEnd"/>
       <w:r>
         <w:t>, Tipo</w:t>
       </w:r>
@@ -7306,7 +8428,15 @@
         <w:jc w:val="left"/>
       </w:pPr>
       <w:r>
-        <w:t xml:space="preserve">Canale di comunicazione(IDProgetto) </w:t>
+        <w:t>Canale di comunicazione(</w:t>
+      </w:r>
+      <w:proofErr w:type="spellStart"/>
+      <w:r>
+        <w:t>IDProgetto</w:t>
+      </w:r>
+      <w:proofErr w:type="spellEnd"/>
+      <w:r>
+        <w:t xml:space="preserve">) </w:t>
       </w:r>
       <w:r>
         <w:rPr>
@@ -7315,11 +8445,25 @@
         <w:t>⊆</w:t>
       </w:r>
       <w:r>
-        <w:t xml:space="preserve"> Progetto(IDProgetto)</w:t>
+        <w:t xml:space="preserve"> Progetto(</w:t>
+      </w:r>
+      <w:proofErr w:type="spellStart"/>
+      <w:r>
+        <w:t>IDProgetto</w:t>
+      </w:r>
+      <w:proofErr w:type="spellEnd"/>
+      <w:r>
+        <w:t>)</w:t>
       </w:r>
       <w:r>
         <w:br/>
-        <w:t xml:space="preserve">Messaggio(Matricola) </w:t>
+        <w:t>Messaggio(</w:t>
+      </w:r>
+      <w:r>
+        <w:t>CF</w:t>
+      </w:r>
+      <w:r>
+        <w:t xml:space="preserve">) </w:t>
       </w:r>
       <w:r>
         <w:rPr>
@@ -7328,14 +8472,25 @@
         <w:t>⊆</w:t>
       </w:r>
       <w:r>
-        <w:t xml:space="preserve"> Lavoratore(Ma</w:t>
-      </w:r>
-      <w:r>
-        <w:t>tricola)</w:t>
+        <w:t xml:space="preserve"> Lavoratore(</w:t>
+      </w:r>
+      <w:r>
+        <w:t>CF</w:t>
+      </w:r>
+      <w:r>
+        <w:t>)</w:t>
       </w:r>
       <w:r>
         <w:br/>
-        <w:t xml:space="preserve">Messaggio(Codice, IDProgetto) </w:t>
+        <w:t xml:space="preserve">Messaggio(Codice, </w:t>
+      </w:r>
+      <w:proofErr w:type="spellStart"/>
+      <w:r>
+        <w:t>IDProgetto</w:t>
+      </w:r>
+      <w:proofErr w:type="spellEnd"/>
+      <w:r>
+        <w:t xml:space="preserve">) </w:t>
       </w:r>
       <w:r>
         <w:rPr>
@@ -7344,11 +8499,27 @@
         <w:t>⊆</w:t>
       </w:r>
       <w:r>
-        <w:t xml:space="preserve"> Canale di comunicazione(Codice, IDProgetto)</w:t>
+        <w:t xml:space="preserve"> Canale di comunicazione(Codice, </w:t>
+      </w:r>
+      <w:proofErr w:type="spellStart"/>
+      <w:r>
+        <w:t>IDProgetto</w:t>
+      </w:r>
+      <w:proofErr w:type="spellEnd"/>
+      <w:r>
+        <w:t>)</w:t>
       </w:r>
       <w:r>
         <w:br/>
-        <w:t xml:space="preserve">Appartenenza(Codice, IDProgetto) </w:t>
+        <w:t xml:space="preserve">Appartenenza(Codice, </w:t>
+      </w:r>
+      <w:proofErr w:type="spellStart"/>
+      <w:r>
+        <w:t>IDProgetto</w:t>
+      </w:r>
+      <w:proofErr w:type="spellEnd"/>
+      <w:r>
+        <w:t xml:space="preserve">) </w:t>
       </w:r>
       <w:r>
         <w:rPr>
@@ -7357,11 +8528,25 @@
         <w:t>⊆</w:t>
       </w:r>
       <w:r>
-        <w:t xml:space="preserve"> Canale di comunicazione(Codice, IDProgetto)</w:t>
+        <w:t xml:space="preserve"> Canale di comunicazione(Codice, </w:t>
+      </w:r>
+      <w:proofErr w:type="spellStart"/>
+      <w:r>
+        <w:t>IDProgetto</w:t>
+      </w:r>
+      <w:proofErr w:type="spellEnd"/>
+      <w:r>
+        <w:t>)</w:t>
       </w:r>
       <w:r>
         <w:br/>
-        <w:t xml:space="preserve">Appartenenza(Matricola) </w:t>
+        <w:t>Appartenenza(</w:t>
+      </w:r>
+      <w:r>
+        <w:t>CF</w:t>
+      </w:r>
+      <w:r>
+        <w:t xml:space="preserve">) </w:t>
       </w:r>
       <w:r>
         <w:rPr>
@@ -7370,11 +8555,23 @@
         <w:t>⊆</w:t>
       </w:r>
       <w:r>
-        <w:t xml:space="preserve"> Lavoratore(Matricola)</w:t>
+        <w:t xml:space="preserve"> Lavoratore(</w:t>
+      </w:r>
+      <w:r>
+        <w:t>CF</w:t>
+      </w:r>
+      <w:r>
+        <w:t>)</w:t>
       </w:r>
       <w:r>
         <w:br/>
-        <w:t xml:space="preserve">Assegnazione(Matricola) </w:t>
+        <w:t>Assegnazione(</w:t>
+      </w:r>
+      <w:r>
+        <w:t>CF</w:t>
+      </w:r>
+      <w:r>
+        <w:t xml:space="preserve">) </w:t>
       </w:r>
       <w:r>
         <w:rPr>
@@ -7383,11 +8580,25 @@
         <w:t>⊆</w:t>
       </w:r>
       <w:r>
-        <w:t xml:space="preserve"> Lavoratore(Matricola)</w:t>
+        <w:t xml:space="preserve"> Lavoratore(</w:t>
+      </w:r>
+      <w:r>
+        <w:t>CF</w:t>
+      </w:r>
+      <w:r>
+        <w:t>)</w:t>
       </w:r>
       <w:r>
         <w:br/>
-        <w:t xml:space="preserve">Assegnazione(IDProgetto) </w:t>
+        <w:t>Assegnazione(</w:t>
+      </w:r>
+      <w:proofErr w:type="spellStart"/>
+      <w:r>
+        <w:t>IDProgetto</w:t>
+      </w:r>
+      <w:proofErr w:type="spellEnd"/>
+      <w:r>
+        <w:t xml:space="preserve">) </w:t>
       </w:r>
       <w:r>
         <w:rPr>
@@ -7396,11 +8607,25 @@
         <w:t>⊆</w:t>
       </w:r>
       <w:r>
-        <w:t xml:space="preserve"> Progetto(IDProgetto)</w:t>
+        <w:t xml:space="preserve"> Progetto(</w:t>
+      </w:r>
+      <w:proofErr w:type="spellStart"/>
+      <w:r>
+        <w:t>IDProgetto</w:t>
+      </w:r>
+      <w:proofErr w:type="spellEnd"/>
+      <w:r>
+        <w:t>)</w:t>
       </w:r>
       <w:r>
         <w:br/>
-        <w:t xml:space="preserve">Coordinazione(Matricola) </w:t>
+        <w:t>Coordinazione(</w:t>
+      </w:r>
+      <w:r>
+        <w:t>CF</w:t>
+      </w:r>
+      <w:r>
+        <w:t xml:space="preserve">) </w:t>
       </w:r>
       <w:r>
         <w:rPr>
@@ -7409,11 +8634,25 @@
         <w:t>⊆</w:t>
       </w:r>
       <w:r>
-        <w:t xml:space="preserve"> Lavoratore(Matricola)</w:t>
+        <w:t xml:space="preserve"> Lavoratore(</w:t>
+      </w:r>
+      <w:r>
+        <w:t>CF</w:t>
+      </w:r>
+      <w:r>
+        <w:t>)</w:t>
       </w:r>
       <w:r>
         <w:br/>
-        <w:t xml:space="preserve">Coordinazione(IDProgetto) </w:t>
+        <w:t>Coordinazione(</w:t>
+      </w:r>
+      <w:proofErr w:type="spellStart"/>
+      <w:r>
+        <w:t>IDProgetto</w:t>
+      </w:r>
+      <w:proofErr w:type="spellEnd"/>
+      <w:r>
+        <w:t xml:space="preserve">) </w:t>
       </w:r>
       <w:r>
         <w:rPr>
@@ -7422,11 +8661,27 @@
         <w:t>⊆</w:t>
       </w:r>
       <w:r>
-        <w:t xml:space="preserve"> Progetto(IDProgetto)</w:t>
+        <w:t xml:space="preserve"> Progetto(</w:t>
+      </w:r>
+      <w:proofErr w:type="spellStart"/>
+      <w:r>
+        <w:t>IDProgetto</w:t>
+      </w:r>
+      <w:proofErr w:type="spellEnd"/>
+      <w:r>
+        <w:t>)</w:t>
       </w:r>
       <w:r>
         <w:br/>
-        <w:t xml:space="preserve">Creazione(Codice, IDProgetto) </w:t>
+        <w:t xml:space="preserve">Creazione(Codice, </w:t>
+      </w:r>
+      <w:proofErr w:type="spellStart"/>
+      <w:r>
+        <w:t>IDProgetto</w:t>
+      </w:r>
+      <w:proofErr w:type="spellEnd"/>
+      <w:r>
+        <w:t xml:space="preserve">) </w:t>
       </w:r>
       <w:r>
         <w:rPr>
@@ -7435,11 +8690,25 @@
         <w:t>⊆</w:t>
       </w:r>
       <w:r>
-        <w:t xml:space="preserve"> Canale di comunicazione(Codice, IDProgetto)</w:t>
+        <w:t xml:space="preserve"> Canale di comunicazione(Codice, </w:t>
+      </w:r>
+      <w:proofErr w:type="spellStart"/>
+      <w:r>
+        <w:t>IDProgetto</w:t>
+      </w:r>
+      <w:proofErr w:type="spellEnd"/>
+      <w:r>
+        <w:t>)</w:t>
       </w:r>
       <w:r>
         <w:br/>
-        <w:t>Creazione(Matricola)</w:t>
+        <w:t>Creazione(</w:t>
+      </w:r>
+      <w:r>
+        <w:t>CF</w:t>
+      </w:r>
+      <w:r>
+        <w:t>)</w:t>
       </w:r>
       <w:r>
         <w:t xml:space="preserve"> </w:t>
@@ -7451,11 +8720,31 @@
         <w:t>⊆</w:t>
       </w:r>
       <w:r>
-        <w:t xml:space="preserve"> Lavoratore(Matricola)</w:t>
+        <w:t xml:space="preserve"> Lavoratore(</w:t>
+      </w:r>
+      <w:r>
+        <w:t>CF</w:t>
+      </w:r>
+      <w:r>
+        <w:t>)</w:t>
       </w:r>
       <w:r>
         <w:br/>
-        <w:t xml:space="preserve">Generazione(OrarioInvio,DataInvio, Matricola) </w:t>
+        <w:t>Generazione(</w:t>
+      </w:r>
+      <w:proofErr w:type="spellStart"/>
+      <w:r>
+        <w:t>OrarioInvio,DataInvio</w:t>
+      </w:r>
+      <w:proofErr w:type="spellEnd"/>
+      <w:r>
+        <w:t xml:space="preserve">, </w:t>
+      </w:r>
+      <w:r>
+        <w:t>CF</w:t>
+      </w:r>
+      <w:r>
+        <w:t xml:space="preserve">) </w:t>
       </w:r>
       <w:r>
         <w:rPr>
@@ -7464,11 +8753,30 @@
         <w:t>⊆</w:t>
       </w:r>
       <w:r>
-        <w:t xml:space="preserve"> Messaggio(OrarioInvio,DataInvio,Matricola)</w:t>
+        <w:t xml:space="preserve"> Messaggio(</w:t>
+      </w:r>
+      <w:proofErr w:type="spellStart"/>
+      <w:r>
+        <w:t>OrarioInvio,DataInvio,</w:t>
+      </w:r>
+      <w:r>
+        <w:t>CF</w:t>
+      </w:r>
+      <w:proofErr w:type="spellEnd"/>
+      <w:r>
+        <w:t>)</w:t>
       </w:r>
       <w:r>
         <w:br/>
-        <w:t xml:space="preserve">Generazione(Codice, IDProgetto) </w:t>
+        <w:t xml:space="preserve">Generazione(Codice, </w:t>
+      </w:r>
+      <w:proofErr w:type="spellStart"/>
+      <w:r>
+        <w:t>IDProgetto</w:t>
+      </w:r>
+      <w:proofErr w:type="spellEnd"/>
+      <w:r>
+        <w:t xml:space="preserve">) </w:t>
       </w:r>
       <w:r>
         <w:rPr>
@@ -7477,11 +8785,46 @@
         <w:t>⊆</w:t>
       </w:r>
       <w:r>
-        <w:t xml:space="preserve"> Canale di comunicazione(Codice, IDProgetto)</w:t>
+        <w:t xml:space="preserve"> Canale di comunicazione(Codice, </w:t>
+      </w:r>
+      <w:proofErr w:type="spellStart"/>
+      <w:r>
+        <w:t>IDProgetto</w:t>
+      </w:r>
+      <w:proofErr w:type="spellEnd"/>
+      <w:r>
+        <w:t>)</w:t>
       </w:r>
       <w:r>
         <w:br/>
-        <w:t xml:space="preserve">Risposta(OrarioInvioMittente, DataInvioMittente, MatricolaMittente) </w:t>
+        <w:t>Risposta(</w:t>
+      </w:r>
+      <w:proofErr w:type="spellStart"/>
+      <w:r>
+        <w:t>OrarioInvioMittente</w:t>
+      </w:r>
+      <w:proofErr w:type="spellEnd"/>
+      <w:r>
+        <w:t xml:space="preserve">, </w:t>
+      </w:r>
+      <w:proofErr w:type="spellStart"/>
+      <w:r>
+        <w:t>DataInvioMittente</w:t>
+      </w:r>
+      <w:proofErr w:type="spellEnd"/>
+      <w:r>
+        <w:t xml:space="preserve">, </w:t>
+      </w:r>
+      <w:proofErr w:type="spellStart"/>
+      <w:r>
+        <w:t>CF</w:t>
+      </w:r>
+      <w:r>
+        <w:t>Mittente</w:t>
+      </w:r>
+      <w:proofErr w:type="spellEnd"/>
+      <w:r>
+        <w:t xml:space="preserve">) </w:t>
       </w:r>
       <w:r>
         <w:rPr>
@@ -7490,11 +8833,49 @@
         <w:t>⊆</w:t>
       </w:r>
       <w:r>
-        <w:t xml:space="preserve"> Messaggio(OrarioInvio,DataInvio,Matricola)</w:t>
+        <w:t xml:space="preserve"> Messaggio(</w:t>
+      </w:r>
+      <w:proofErr w:type="spellStart"/>
+      <w:r>
+        <w:t>OrarioInvio,DataInvio,</w:t>
+      </w:r>
+      <w:r>
+        <w:t>CF</w:t>
+      </w:r>
+      <w:proofErr w:type="spellEnd"/>
+      <w:r>
+        <w:t>)</w:t>
       </w:r>
       <w:r>
         <w:br/>
-        <w:t xml:space="preserve">Risposta(OrarioInvioDestinatario, DataInvioDestinatario, MatricolaDestinatario) </w:t>
+        <w:t>Risposta(</w:t>
+      </w:r>
+      <w:proofErr w:type="spellStart"/>
+      <w:r>
+        <w:t>OrarioInvioDestinatario</w:t>
+      </w:r>
+      <w:proofErr w:type="spellEnd"/>
+      <w:r>
+        <w:t xml:space="preserve">, </w:t>
+      </w:r>
+      <w:proofErr w:type="spellStart"/>
+      <w:r>
+        <w:t>DataInvioDestinatario</w:t>
+      </w:r>
+      <w:proofErr w:type="spellEnd"/>
+      <w:r>
+        <w:t xml:space="preserve">, </w:t>
+      </w:r>
+      <w:proofErr w:type="spellStart"/>
+      <w:r>
+        <w:t>CF</w:t>
+      </w:r>
+      <w:r>
+        <w:t>Destinatario</w:t>
+      </w:r>
+      <w:proofErr w:type="spellEnd"/>
+      <w:r>
+        <w:t xml:space="preserve">) </w:t>
       </w:r>
       <w:r>
         <w:rPr>
@@ -7503,7 +8884,18 @@
         <w:t>⊆</w:t>
       </w:r>
       <w:r>
-        <w:t xml:space="preserve"> Messaggio(OrarioInvio,DataInvio,Matricola)</w:t>
+        <w:t xml:space="preserve"> Messaggio(</w:t>
+      </w:r>
+      <w:proofErr w:type="spellStart"/>
+      <w:r>
+        <w:t>OrarioInvio,DataInvio,</w:t>
+      </w:r>
+      <w:r>
+        <w:t>CF</w:t>
+      </w:r>
+      <w:proofErr w:type="spellEnd"/>
+      <w:r>
+        <w:t>)</w:t>
       </w:r>
     </w:p>
     <w:p>
@@ -7516,10 +8908,10 @@
         </w:rPr>
         <w:lastRenderedPageBreak/>
         <w:drawing>
-          <wp:inline distT="0" distB="0" distL="0" distR="0" wp14:anchorId="1F56C8C6" wp14:editId="04D2BB89">
-            <wp:extent cx="6192520" cy="5793105"/>
+          <wp:inline distT="0" distB="0" distL="0" distR="0" wp14:anchorId="12711D45" wp14:editId="09197364">
+            <wp:extent cx="6192520" cy="5798185"/>
             <wp:effectExtent l="0" t="0" r="0" b="0"/>
-            <wp:docPr id="16" name="Immagine 16"/>
+            <wp:docPr id="21" name="Immagine 21" descr="Immagine che contiene tavolo&#10;&#10;Descrizione generata automaticamente"/>
             <wp:cNvGraphicFramePr>
               <a:graphicFrameLocks xmlns:a="http://schemas.openxmlformats.org/drawingml/2006/main" noChangeAspect="1"/>
             </wp:cNvGraphicFramePr>
@@ -7527,11 +8919,11 @@
               <a:graphicData uri="http://schemas.openxmlformats.org/drawingml/2006/picture">
                 <pic:pic xmlns:pic="http://schemas.openxmlformats.org/drawingml/2006/picture">
                   <pic:nvPicPr>
-                    <pic:cNvPr id="16" name="Immagine 16"/>
+                    <pic:cNvPr id="21" name="Immagine 21" descr="Immagine che contiene tavolo&#10;&#10;Descrizione generata automaticamente"/>
                     <pic:cNvPicPr/>
                   </pic:nvPicPr>
                   <pic:blipFill>
-                    <a:blip r:embed="rId23">
+                    <a:blip r:embed="rId22">
                       <a:extLst>
                         <a:ext uri="{28A0092B-C50C-407E-A947-70E740481C1C}">
                           <a14:useLocalDpi xmlns:a14="http://schemas.microsoft.com/office/drawing/2010/main" val="0"/>
@@ -7545,7 +8937,7 @@
                   <pic:spPr>
                     <a:xfrm>
                       <a:off x="0" y="0"/>
-                      <a:ext cx="6192520" cy="5793105"/>
+                      <a:ext cx="6192520" cy="5798185"/>
                     </a:xfrm>
                     <a:prstGeom prst="rect">
                       <a:avLst/>
@@ -8096,7 +9488,21 @@
         <w:rPr>
           <w:color w:val="1A1A1A" w:themeColor="background1" w:themeShade="1A"/>
         </w:rPr>
-        <w:t>Descrivere quali trigger sono stati implementati, mostrando il codice SQL per la loro instanziazione. Si faccia riferimento al fatto che il DBMS di riferimento richiede di utilizzare trigger anche per realizzare vincoli di check ed asserzioni.</w:t>
+        <w:t xml:space="preserve">Descrivere quali trigger sono stati implementati, mostrando il codice SQL per la loro </w:t>
+      </w:r>
+      <w:proofErr w:type="spellStart"/>
+      <w:r>
+        <w:rPr>
+          <w:color w:val="1A1A1A" w:themeColor="background1" w:themeShade="1A"/>
+        </w:rPr>
+        <w:t>instanziazione</w:t>
+      </w:r>
+      <w:proofErr w:type="spellEnd"/>
+      <w:r>
+        <w:rPr>
+          <w:color w:val="1A1A1A" w:themeColor="background1" w:themeShade="1A"/>
+        </w:rPr>
+        <w:t>. Si faccia riferimento al fatto che il DBMS di riferimento richiede di utilizzare trigger anche per realizzare vincoli di check ed asserzioni.</w:t>
       </w:r>
     </w:p>
     <w:p>
@@ -8112,7 +9518,15 @@
         <w:pStyle w:val="Testocommento"/>
       </w:pPr>
       <w:r>
-        <w:t>Descrivere quali eventi sono stati implementati, mostrando il codice SQL per la loro instanziazione. Si descriva anche se gli eventi sono istanziati soltanto in fase di configurazione del sistema, o se alcuni eventi specifici vengono istanziati in maniera effimera durante l’esecuzione di alcune procedure.</w:t>
+        <w:t xml:space="preserve">Descrivere quali eventi sono stati implementati, mostrando il codice SQL per la loro </w:t>
+      </w:r>
+      <w:proofErr w:type="spellStart"/>
+      <w:r>
+        <w:t>instanziazione</w:t>
+      </w:r>
+      <w:proofErr w:type="spellEnd"/>
+      <w:r>
+        <w:t>. Si descriva anche se gli eventi sono istanziati soltanto in fase di configurazione del sistema, o se alcuni eventi specifici vengono istanziati in maniera effimera durante l’esecuzione di alcune procedure.</w:t>
       </w:r>
     </w:p>
     <w:p>
@@ -8142,8 +9556,21 @@
       <w:pPr>
         <w:pStyle w:val="Titolo2"/>
       </w:pPr>
-      <w:r>
-        <w:t>Stored Procedures e transazioni</w:t>
+      <w:proofErr w:type="spellStart"/>
+      <w:r>
+        <w:t>Stored</w:t>
+      </w:r>
+      <w:proofErr w:type="spellEnd"/>
+      <w:r>
+        <w:t xml:space="preserve"> </w:t>
+      </w:r>
+      <w:proofErr w:type="spellStart"/>
+      <w:r>
+        <w:t>Procedures</w:t>
+      </w:r>
+      <w:proofErr w:type="spellEnd"/>
+      <w:r>
+        <w:t xml:space="preserve"> e transazioni</w:t>
       </w:r>
     </w:p>
     <w:p>
@@ -8157,7 +9584,21 @@
         <w:rPr>
           <w:color w:val="1A1A1A" w:themeColor="background1" w:themeShade="1A"/>
         </w:rPr>
-        <w:t>Mostrare e commentare le stored procedure che sono state realizzate per implementare la logica applicativa delle operazioni sui dati, evidenziando quando (e perché) sono state realizzate operazioni transazionali complesse.</w:t>
+        <w:t xml:space="preserve">Mostrare e commentare le </w:t>
+      </w:r>
+      <w:proofErr w:type="spellStart"/>
+      <w:r>
+        <w:rPr>
+          <w:color w:val="1A1A1A" w:themeColor="background1" w:themeShade="1A"/>
+        </w:rPr>
+        <w:t>stored</w:t>
+      </w:r>
+      <w:proofErr w:type="spellEnd"/>
+      <w:r>
+        <w:rPr>
+          <w:color w:val="1A1A1A" w:themeColor="background1" w:themeShade="1A"/>
+        </w:rPr>
+        <w:t xml:space="preserve"> procedure che sono state realizzate per implementare la logica applicativa delle operazioni sui dati, evidenziando quando (e perché) sono state realizzate operazioni transazionali complesse.</w:t>
       </w:r>
     </w:p>
     <w:p/>
@@ -8184,7 +9625,15 @@
         <w:pStyle w:val="Titolo2"/>
       </w:pPr>
       <w:r>
-        <w:t>Codice SQL per instanziare il database</w:t>
+        <w:t xml:space="preserve">Codice SQL per </w:t>
+      </w:r>
+      <w:proofErr w:type="spellStart"/>
+      <w:r>
+        <w:t>instanziare</w:t>
+      </w:r>
+      <w:proofErr w:type="spellEnd"/>
+      <w:r>
+        <w:t xml:space="preserve"> il database</w:t>
       </w:r>
     </w:p>
     <w:p>
@@ -8206,7 +9655,23 @@
           <w:color w:val="1A1A1A" w:themeColor="background1" w:themeShade="1A"/>
           <w:lang w:val="it"/>
         </w:rPr>
-        <w:t xml:space="preserve"> Le stored procedure, le viste, i trigger, gli eventi e tutto quello che è stato già inserito all’interno della relazione di progetto nelle sezioni precedenti </w:t>
+        <w:t xml:space="preserve"> Le </w:t>
+      </w:r>
+      <w:proofErr w:type="spellStart"/>
+      <w:r>
+        <w:rPr>
+          <w:color w:val="1A1A1A" w:themeColor="background1" w:themeShade="1A"/>
+          <w:lang w:val="it"/>
+        </w:rPr>
+        <w:t>stored</w:t>
+      </w:r>
+      <w:proofErr w:type="spellEnd"/>
+      <w:r>
+        <w:rPr>
+          <w:color w:val="1A1A1A" w:themeColor="background1" w:themeShade="1A"/>
+          <w:lang w:val="it"/>
+        </w:rPr>
+        <w:t xml:space="preserve"> procedure, le viste, i trigger, gli eventi e tutto quello che è stato già inserito all’interno della relazione di progetto nelle sezioni precedenti </w:t>
       </w:r>
       <w:r>
         <w:rPr>
@@ -8290,7 +9755,21 @@
         <w:rPr>
           <w:color w:val="1A1A1A" w:themeColor="background1" w:themeShade="1A"/>
         </w:rPr>
-        <w:t>Riportare (correttamente formattato) il codice C del thin client realizzato per interagire con la base di dati.</w:t>
+        <w:t xml:space="preserve">Riportare (correttamente formattato) il codice C del </w:t>
+      </w:r>
+      <w:proofErr w:type="spellStart"/>
+      <w:r>
+        <w:rPr>
+          <w:color w:val="1A1A1A" w:themeColor="background1" w:themeShade="1A"/>
+        </w:rPr>
+        <w:t>thin</w:t>
+      </w:r>
+      <w:proofErr w:type="spellEnd"/>
+      <w:r>
+        <w:rPr>
+          <w:color w:val="1A1A1A" w:themeColor="background1" w:themeShade="1A"/>
+        </w:rPr>
+        <w:t xml:space="preserve"> client realizzato per interagire con la base di dati.</w:t>
       </w:r>
     </w:p>
     <w:p>
@@ -8341,8 +9820,8 @@
     </w:p>
     <w:p/>
     <w:sectPr>
-      <w:headerReference w:type="default" r:id="rId24"/>
-      <w:footerReference w:type="default" r:id="rId25"/>
+      <w:headerReference w:type="default" r:id="rId23"/>
+      <w:footerReference w:type="default" r:id="rId24"/>
       <w:type w:val="continuous"/>
       <w:pgSz w:w="11906" w:h="16838"/>
       <w:pgMar w:top="1418" w:right="1077" w:bottom="1418" w:left="1077" w:header="539" w:footer="567" w:gutter="0"/>
@@ -8478,7 +9957,39 @@
         <w:footnoteRef/>
       </w:r>
       <w:r>
-        <w:t xml:space="preserve"> PK = primary key, NN = not null, UQ = unique, UN = unsigned, AI = auto increment. È ovviamente possibile specificare più di un attributo per ciascuna colonna.</w:t>
+        <w:t xml:space="preserve"> PK = </w:t>
+      </w:r>
+      <w:proofErr w:type="spellStart"/>
+      <w:r>
+        <w:t>primary</w:t>
+      </w:r>
+      <w:proofErr w:type="spellEnd"/>
+      <w:r>
+        <w:t xml:space="preserve"> key, NN = not </w:t>
+      </w:r>
+      <w:proofErr w:type="spellStart"/>
+      <w:r>
+        <w:t>null</w:t>
+      </w:r>
+      <w:proofErr w:type="spellEnd"/>
+      <w:r>
+        <w:t xml:space="preserve">, UQ = </w:t>
+      </w:r>
+      <w:proofErr w:type="spellStart"/>
+      <w:r>
+        <w:t>unique</w:t>
+      </w:r>
+      <w:proofErr w:type="spellEnd"/>
+      <w:r>
+        <w:t xml:space="preserve">, UN = unsigned, AI = auto </w:t>
+      </w:r>
+      <w:proofErr w:type="spellStart"/>
+      <w:r>
+        <w:t>increment</w:t>
+      </w:r>
+      <w:proofErr w:type="spellEnd"/>
+      <w:r>
+        <w:t>. È ovviamente possibile specificare più di un attributo per ciascuna colonna.</w:t>
       </w:r>
     </w:p>
   </w:footnote>
@@ -8495,7 +10006,23 @@
         <w:footnoteRef/>
       </w:r>
       <w:r>
-        <w:t xml:space="preserve"> IDX = index, UQ = unique, FT = full text, PR = primary.</w:t>
+        <w:t xml:space="preserve"> IDX = index, UQ = </w:t>
+      </w:r>
+      <w:proofErr w:type="spellStart"/>
+      <w:r>
+        <w:t>unique</w:t>
+      </w:r>
+      <w:proofErr w:type="spellEnd"/>
+      <w:r>
+        <w:t xml:space="preserve">, FT = full text, PR = </w:t>
+      </w:r>
+      <w:proofErr w:type="spellStart"/>
+      <w:r>
+        <w:t>primary</w:t>
+      </w:r>
+      <w:proofErr w:type="spellEnd"/>
+      <w:r>
+        <w:t>.</w:t>
       </w:r>
     </w:p>
   </w:footnote>
@@ -11834,10 +13361,6 @@
 </file>
 
 <file path=customXml/item1.xml><?xml version="1.0" encoding="utf-8"?>
-<b:Sources xmlns:b="http://schemas.openxmlformats.org/officeDocument/2006/bibliography" xmlns="http://schemas.openxmlformats.org/officeDocument/2006/bibliography" SelectedStyle="\APASixthEditionOfficeOnline.xsl" StyleName="APA" Version="6"/>
-</file>
-
-<file path=customXml/item2.xml><?xml version="1.0" encoding="utf-8"?>
 <?mso-contentType ?>
 <FormTemplates xmlns="http://schemas.microsoft.com/sharepoint/v3/contenttype/forms">
   <Display>DocumentLibraryForm</Display>
@@ -11846,7 +13369,25 @@
 </FormTemplates>
 </file>
 
+<file path=customXml/item2.xml><?xml version="1.0" encoding="utf-8"?>
+<b:Sources xmlns:b="http://schemas.openxmlformats.org/officeDocument/2006/bibliography" xmlns="http://schemas.openxmlformats.org/officeDocument/2006/bibliography" SelectedStyle="\APASixthEditionOfficeOnline.xsl" StyleName="APA" Version="6"/>
+</file>
+
 <file path=customXml/item3.xml><?xml version="1.0" encoding="utf-8"?>
+<p:properties xmlns:p="http://schemas.microsoft.com/office/2006/metadata/properties" xmlns:xsi="http://www.w3.org/2001/XMLSchema-instance" xmlns:pc="http://schemas.microsoft.com/office/infopath/2007/PartnerControls">
+  <documentManagement/>
+</p:properties>
+</file>
+
+<file path=customXml/item4.xml><?xml version="1.0" encoding="utf-8"?>
+<s:customData xmlns="http://www.wps.cn/officeDocument/2013/wpsCustomData" xmlns:s="http://www.wps.cn/officeDocument/2013/wpsCustomData">
+  <customSectProps>
+    <customSectPr/>
+  </customSectProps>
+</s:customData>
+</file>
+
+<file path=customXml/item5.xml><?xml version="1.0" encoding="utf-8"?>
 <ct:contentTypeSchema xmlns:ct="http://schemas.microsoft.com/office/2006/metadata/contentType" xmlns:ma="http://schemas.microsoft.com/office/2006/metadata/properties/metaAttributes" ct:_="" ma:_="" ma:contentTypeName="Document" ma:contentTypeID="0x0101001B9A57B93793104BACC9E1E07C6783FF" ma:contentTypeVersion="0" ma:contentTypeDescription="Create a new document." ma:contentTypeScope="" ma:versionID="d7fb7fe5449773a8011545a29134450e">
   <xsd:schema xmlns:xsd="http://www.w3.org/2001/XMLSchema" xmlns:xs="http://www.w3.org/2001/XMLSchema" xmlns:p="http://schemas.microsoft.com/office/2006/metadata/properties" targetNamespace="http://schemas.microsoft.com/office/2006/metadata/properties" ma:root="true" ma:fieldsID="0967b7be50301903c78f9c39c6fd9af8">
     <xsd:element name="properties">
@@ -11960,21 +13501,15 @@
 </ct:contentTypeSchema>
 </file>
 
-<file path=customXml/item4.xml><?xml version="1.0" encoding="utf-8"?>
-<s:customData xmlns="http://www.wps.cn/officeDocument/2013/wpsCustomData" xmlns:s="http://www.wps.cn/officeDocument/2013/wpsCustomData">
-  <customSectProps>
-    <customSectPr/>
-  </customSectProps>
-</s:customData>
+<file path=customXml/itemProps1.xml><?xml version="1.0" encoding="utf-8"?>
+<ds:datastoreItem xmlns:ds="http://schemas.openxmlformats.org/officeDocument/2006/customXml" ds:itemID="{CFCB6091-7B87-4D39-AF33-2697E33705FC}">
+  <ds:schemaRefs>
+    <ds:schemaRef ds:uri="http://schemas.microsoft.com/sharepoint/v3/contenttype/forms"/>
+  </ds:schemaRefs>
+</ds:datastoreItem>
 </file>
 
-<file path=customXml/item5.xml><?xml version="1.0" encoding="utf-8"?>
-<p:properties xmlns:p="http://schemas.microsoft.com/office/2006/metadata/properties" xmlns:xsi="http://www.w3.org/2001/XMLSchema-instance" xmlns:pc="http://schemas.microsoft.com/office/infopath/2007/PartnerControls">
-  <documentManagement/>
-</p:properties>
-</file>
-
-<file path=customXml/itemProps1.xml><?xml version="1.0" encoding="utf-8"?>
+<file path=customXml/itemProps2.xml><?xml version="1.0" encoding="utf-8"?>
 <ds:datastoreItem xmlns:ds="http://schemas.openxmlformats.org/officeDocument/2006/customXml" ds:itemID="{6D4A19FC-AE8E-4C2F-BDB2-745D562DC3AB}">
   <ds:schemaRefs>
     <ds:schemaRef ds:uri="http://schemas.openxmlformats.org/officeDocument/2006/bibliography"/>
@@ -11982,25 +13517,10 @@
 </ds:datastoreItem>
 </file>
 
-<file path=customXml/itemProps2.xml><?xml version="1.0" encoding="utf-8"?>
-<ds:datastoreItem xmlns:ds="http://schemas.openxmlformats.org/officeDocument/2006/customXml" ds:itemID="{CFCB6091-7B87-4D39-AF33-2697E33705FC}">
+<file path=customXml/itemProps3.xml><?xml version="1.0" encoding="utf-8"?>
+<ds:datastoreItem xmlns:ds="http://schemas.openxmlformats.org/officeDocument/2006/customXml" ds:itemID="{C2497ECC-0027-4FA0-B500-FA0C7EB87405}">
   <ds:schemaRefs>
-    <ds:schemaRef ds:uri="http://schemas.microsoft.com/sharepoint/v3/contenttype/forms"/>
-  </ds:schemaRefs>
-</ds:datastoreItem>
-</file>
-
-<file path=customXml/itemProps3.xml><?xml version="1.0" encoding="utf-8"?>
-<ds:datastoreItem xmlns:ds="http://schemas.openxmlformats.org/officeDocument/2006/customXml" ds:itemID="{3AC9F4B4-D5CC-43B3-B73C-74CDB324A186}">
-  <ds:schemaRefs>
-    <ds:schemaRef ds:uri="http://schemas.microsoft.com/office/2006/metadata/contentType"/>
-    <ds:schemaRef ds:uri="http://schemas.microsoft.com/office/2006/metadata/properties/metaAttributes"/>
-    <ds:schemaRef ds:uri="http://www.w3.org/2001/XMLSchema"/>
     <ds:schemaRef ds:uri="http://schemas.microsoft.com/office/2006/metadata/properties"/>
-    <ds:schemaRef ds:uri="http://schemas.openxmlformats.org/package/2006/metadata/core-properties"/>
-    <ds:schemaRef ds:uri="http://purl.org/dc/elements/1.1/"/>
-    <ds:schemaRef ds:uri="http://purl.org/dc/terms/"/>
-    <ds:schemaRef ds:uri="http://schemas.microsoft.com/internal/obd"/>
     <ds:schemaRef ds:uri="http://schemas.microsoft.com/office/infopath/2007/PartnerControls"/>
   </ds:schemaRefs>
 </ds:datastoreItem>
@@ -12015,9 +13535,16 @@
 </file>
 
 <file path=customXml/itemProps5.xml><?xml version="1.0" encoding="utf-8"?>
-<ds:datastoreItem xmlns:ds="http://schemas.openxmlformats.org/officeDocument/2006/customXml" ds:itemID="{C2497ECC-0027-4FA0-B500-FA0C7EB87405}">
+<ds:datastoreItem xmlns:ds="http://schemas.openxmlformats.org/officeDocument/2006/customXml" ds:itemID="{3AC9F4B4-D5CC-43B3-B73C-74CDB324A186}">
   <ds:schemaRefs>
+    <ds:schemaRef ds:uri="http://schemas.microsoft.com/office/2006/metadata/contentType"/>
+    <ds:schemaRef ds:uri="http://schemas.microsoft.com/office/2006/metadata/properties/metaAttributes"/>
+    <ds:schemaRef ds:uri="http://www.w3.org/2001/XMLSchema"/>
     <ds:schemaRef ds:uri="http://schemas.microsoft.com/office/2006/metadata/properties"/>
+    <ds:schemaRef ds:uri="http://schemas.openxmlformats.org/package/2006/metadata/core-properties"/>
+    <ds:schemaRef ds:uri="http://purl.org/dc/elements/1.1/"/>
+    <ds:schemaRef ds:uri="http://purl.org/dc/terms/"/>
+    <ds:schemaRef ds:uri="http://schemas.microsoft.com/internal/obd"/>
     <ds:schemaRef ds:uri="http://schemas.microsoft.com/office/infopath/2007/PartnerControls"/>
   </ds:schemaRefs>
 </ds:datastoreItem>

</xml_diff>

<commit_message>
Trigger terminati, modificate regole aziendali
</commit_message>
<xml_diff>
--- a/Relazione/PROGETTOBASI.docx
+++ b/Relazione/PROGETTOBASI.docx
@@ -1118,19 +1118,9 @@
       <w:pPr>
         <w:pStyle w:val="Titolo3"/>
       </w:pPr>
-      <w:proofErr w:type="spellStart"/>
-      <w:r>
-        <w:t>Specifica</w:t>
-      </w:r>
-      <w:proofErr w:type="spellEnd"/>
-      <w:r>
-        <w:t xml:space="preserve"> </w:t>
-      </w:r>
-      <w:proofErr w:type="spellStart"/>
-      <w:r>
-        <w:t>disambiguata</w:t>
-      </w:r>
-      <w:proofErr w:type="spellEnd"/>
+      <w:r>
+        <w:t>Specifica disambiguata</w:t>
+      </w:r>
     </w:p>
     <w:tbl>
       <w:tblPr>
@@ -2696,387 +2686,97 @@
         <w:rPr>
           <w:lang w:val="en-US" w:eastAsia="en-US"/>
         </w:rPr>
+        <w:t xml:space="preserve"> raffinamento è stat</w:t>
+      </w:r>
+      <w:r>
+        <w:rPr>
+          <w:lang w:val="en-US" w:eastAsia="en-US"/>
+        </w:rPr>
+        <w:t>o</w:t>
+      </w:r>
+      <w:r>
+        <w:rPr>
+          <w:lang w:val="en-US" w:eastAsia="en-US"/>
+        </w:rPr>
+        <w:t xml:space="preserve"> sull’entità lavoratore</w:t>
+      </w:r>
+      <w:r>
+        <w:rPr>
+          <w:lang w:val="en-US" w:eastAsia="en-US"/>
+        </w:rPr>
+        <w:t>,</w:t>
+      </w:r>
+      <w:r>
+        <w:rPr>
+          <w:lang w:val="en-US" w:eastAsia="en-US"/>
+        </w:rPr>
+        <w:t xml:space="preserve"> trasformandola in una gerarchia di generalizzazione </w:t>
+      </w:r>
+      <w:r>
+        <w:rPr>
+          <w:lang w:val="en-US" w:eastAsia="en-US"/>
+        </w:rPr>
+        <w:t>per rendere</w:t>
+      </w:r>
+      <w:r>
+        <w:rPr>
+          <w:lang w:val="en-US" w:eastAsia="en-US"/>
+        </w:rPr>
+        <w:t>re</w:t>
+      </w:r>
+      <w:r>
+        <w:rPr>
+          <w:lang w:val="en-US" w:eastAsia="en-US"/>
+        </w:rPr>
         <w:t xml:space="preserve"> </w:t>
       </w:r>
-      <w:proofErr w:type="spellStart"/>
       <w:r>
         <w:rPr>
           <w:lang w:val="en-US" w:eastAsia="en-US"/>
         </w:rPr>
-        <w:t>raffinamento</w:t>
-      </w:r>
-      <w:proofErr w:type="spellEnd"/>
+        <w:t xml:space="preserve">possibile la distinzione dei </w:t>
+      </w:r>
       <w:r>
         <w:rPr>
           <w:lang w:val="en-US" w:eastAsia="en-US"/>
         </w:rPr>
-        <w:t xml:space="preserve"> è </w:t>
-      </w:r>
-      <w:proofErr w:type="spellStart"/>
+        <w:t>ruoli</w:t>
+      </w:r>
       <w:r>
         <w:rPr>
           <w:lang w:val="en-US" w:eastAsia="en-US"/>
         </w:rPr>
-        <w:t>stat</w:t>
+        <w:t xml:space="preserve"> </w:t>
       </w:r>
       <w:r>
         <w:rPr>
           <w:lang w:val="en-US" w:eastAsia="en-US"/>
         </w:rPr>
-        <w:t>o</w:t>
-      </w:r>
-      <w:proofErr w:type="spellEnd"/>
+        <w:t>che un utente interno all’azienda può ricoprire</w:t>
+      </w:r>
       <w:r>
         <w:rPr>
           <w:lang w:val="en-US" w:eastAsia="en-US"/>
         </w:rPr>
         <w:t xml:space="preserve"> </w:t>
       </w:r>
-      <w:proofErr w:type="spellStart"/>
       <w:r>
         <w:rPr>
           <w:lang w:val="en-US" w:eastAsia="en-US"/>
         </w:rPr>
-        <w:t>sull’entità</w:t>
-      </w:r>
-      <w:proofErr w:type="spellEnd"/>
+        <w:t>e delle azioni</w:t>
+      </w:r>
       <w:r>
         <w:rPr>
           <w:lang w:val="en-US" w:eastAsia="en-US"/>
         </w:rPr>
         <w:t xml:space="preserve"> </w:t>
       </w:r>
-      <w:proofErr w:type="spellStart"/>
       <w:r>
         <w:rPr>
           <w:lang w:val="en-US" w:eastAsia="en-US"/>
         </w:rPr>
-        <w:t>lavoratore</w:t>
-      </w:r>
-      <w:proofErr w:type="spellEnd"/>
-      <w:r>
-        <w:rPr>
-          <w:lang w:val="en-US" w:eastAsia="en-US"/>
-        </w:rPr>
-        <w:t>,</w:t>
-      </w:r>
-      <w:r>
-        <w:rPr>
-          <w:lang w:val="en-US" w:eastAsia="en-US"/>
-        </w:rPr>
-        <w:t xml:space="preserve"> </w:t>
-      </w:r>
-      <w:proofErr w:type="spellStart"/>
-      <w:r>
-        <w:rPr>
-          <w:lang w:val="en-US" w:eastAsia="en-US"/>
-        </w:rPr>
-        <w:t>trasformandola</w:t>
-      </w:r>
-      <w:proofErr w:type="spellEnd"/>
-      <w:r>
-        <w:rPr>
-          <w:lang w:val="en-US" w:eastAsia="en-US"/>
-        </w:rPr>
-        <w:t xml:space="preserve"> in </w:t>
-      </w:r>
-      <w:proofErr w:type="spellStart"/>
-      <w:r>
-        <w:rPr>
-          <w:lang w:val="en-US" w:eastAsia="en-US"/>
-        </w:rPr>
-        <w:t>una</w:t>
-      </w:r>
-      <w:proofErr w:type="spellEnd"/>
-      <w:r>
-        <w:rPr>
-          <w:lang w:val="en-US" w:eastAsia="en-US"/>
-        </w:rPr>
-        <w:t xml:space="preserve"> </w:t>
-      </w:r>
-      <w:proofErr w:type="spellStart"/>
-      <w:r>
-        <w:rPr>
-          <w:lang w:val="en-US" w:eastAsia="en-US"/>
-        </w:rPr>
-        <w:t>gerarchia</w:t>
-      </w:r>
-      <w:proofErr w:type="spellEnd"/>
-      <w:r>
-        <w:rPr>
-          <w:lang w:val="en-US" w:eastAsia="en-US"/>
-        </w:rPr>
-        <w:t xml:space="preserve"> di </w:t>
-      </w:r>
-      <w:proofErr w:type="spellStart"/>
-      <w:r>
-        <w:rPr>
-          <w:lang w:val="en-US" w:eastAsia="en-US"/>
-        </w:rPr>
-        <w:t>generalizzazione</w:t>
-      </w:r>
-      <w:proofErr w:type="spellEnd"/>
-      <w:r>
-        <w:rPr>
-          <w:lang w:val="en-US" w:eastAsia="en-US"/>
-        </w:rPr>
-        <w:t xml:space="preserve"> </w:t>
-      </w:r>
-      <w:r>
-        <w:rPr>
-          <w:lang w:val="en-US" w:eastAsia="en-US"/>
-        </w:rPr>
-        <w:t xml:space="preserve">per </w:t>
-      </w:r>
-      <w:proofErr w:type="spellStart"/>
-      <w:r>
-        <w:rPr>
-          <w:lang w:val="en-US" w:eastAsia="en-US"/>
-        </w:rPr>
-        <w:t>rendere</w:t>
-      </w:r>
-      <w:r>
-        <w:rPr>
-          <w:lang w:val="en-US" w:eastAsia="en-US"/>
-        </w:rPr>
-        <w:t>re</w:t>
-      </w:r>
-      <w:proofErr w:type="spellEnd"/>
-      <w:r>
-        <w:rPr>
-          <w:lang w:val="en-US" w:eastAsia="en-US"/>
-        </w:rPr>
-        <w:t xml:space="preserve"> </w:t>
-      </w:r>
-      <w:proofErr w:type="spellStart"/>
-      <w:r>
-        <w:rPr>
-          <w:lang w:val="en-US" w:eastAsia="en-US"/>
-        </w:rPr>
-        <w:t>possibile</w:t>
-      </w:r>
-      <w:proofErr w:type="spellEnd"/>
-      <w:r>
-        <w:rPr>
-          <w:lang w:val="en-US" w:eastAsia="en-US"/>
-        </w:rPr>
-        <w:t xml:space="preserve"> la </w:t>
-      </w:r>
-      <w:proofErr w:type="spellStart"/>
-      <w:r>
-        <w:rPr>
-          <w:lang w:val="en-US" w:eastAsia="en-US"/>
-        </w:rPr>
-        <w:t>distinzione</w:t>
-      </w:r>
-      <w:proofErr w:type="spellEnd"/>
-      <w:r>
-        <w:rPr>
-          <w:lang w:val="en-US" w:eastAsia="en-US"/>
-        </w:rPr>
-        <w:t xml:space="preserve"> </w:t>
-      </w:r>
-      <w:proofErr w:type="spellStart"/>
-      <w:r>
-        <w:rPr>
-          <w:lang w:val="en-US" w:eastAsia="en-US"/>
-        </w:rPr>
-        <w:t>dei</w:t>
-      </w:r>
-      <w:proofErr w:type="spellEnd"/>
-      <w:r>
-        <w:rPr>
-          <w:lang w:val="en-US" w:eastAsia="en-US"/>
-        </w:rPr>
-        <w:t xml:space="preserve"> </w:t>
-      </w:r>
-      <w:proofErr w:type="spellStart"/>
-      <w:r>
-        <w:rPr>
-          <w:lang w:val="en-US" w:eastAsia="en-US"/>
-        </w:rPr>
-        <w:t>ruoli</w:t>
-      </w:r>
-      <w:proofErr w:type="spellEnd"/>
-      <w:r>
-        <w:rPr>
-          <w:lang w:val="en-US" w:eastAsia="en-US"/>
-        </w:rPr>
-        <w:t xml:space="preserve"> </w:t>
-      </w:r>
-      <w:proofErr w:type="spellStart"/>
-      <w:r>
-        <w:rPr>
-          <w:lang w:val="en-US" w:eastAsia="en-US"/>
-        </w:rPr>
-        <w:t>che</w:t>
-      </w:r>
-      <w:proofErr w:type="spellEnd"/>
-      <w:r>
-        <w:rPr>
-          <w:lang w:val="en-US" w:eastAsia="en-US"/>
-        </w:rPr>
-        <w:t xml:space="preserve"> un </w:t>
-      </w:r>
-      <w:proofErr w:type="spellStart"/>
-      <w:r>
-        <w:rPr>
-          <w:lang w:val="en-US" w:eastAsia="en-US"/>
-        </w:rPr>
-        <w:t>utente</w:t>
-      </w:r>
-      <w:proofErr w:type="spellEnd"/>
-      <w:r>
-        <w:rPr>
-          <w:lang w:val="en-US" w:eastAsia="en-US"/>
-        </w:rPr>
-        <w:t xml:space="preserve"> </w:t>
-      </w:r>
-      <w:proofErr w:type="spellStart"/>
-      <w:r>
-        <w:rPr>
-          <w:lang w:val="en-US" w:eastAsia="en-US"/>
-        </w:rPr>
-        <w:t>interno</w:t>
-      </w:r>
-      <w:proofErr w:type="spellEnd"/>
-      <w:r>
-        <w:rPr>
-          <w:lang w:val="en-US" w:eastAsia="en-US"/>
-        </w:rPr>
-        <w:t xml:space="preserve"> </w:t>
-      </w:r>
-      <w:proofErr w:type="spellStart"/>
-      <w:r>
-        <w:rPr>
-          <w:lang w:val="en-US" w:eastAsia="en-US"/>
-        </w:rPr>
-        <w:t>all’azienda</w:t>
-      </w:r>
-      <w:proofErr w:type="spellEnd"/>
-      <w:r>
-        <w:rPr>
-          <w:lang w:val="en-US" w:eastAsia="en-US"/>
-        </w:rPr>
-        <w:t xml:space="preserve"> </w:t>
-      </w:r>
-      <w:proofErr w:type="spellStart"/>
-      <w:r>
-        <w:rPr>
-          <w:lang w:val="en-US" w:eastAsia="en-US"/>
-        </w:rPr>
-        <w:t>può</w:t>
-      </w:r>
-      <w:proofErr w:type="spellEnd"/>
-      <w:r>
-        <w:rPr>
-          <w:lang w:val="en-US" w:eastAsia="en-US"/>
-        </w:rPr>
-        <w:t xml:space="preserve"> </w:t>
-      </w:r>
-      <w:proofErr w:type="spellStart"/>
-      <w:r>
-        <w:rPr>
-          <w:lang w:val="en-US" w:eastAsia="en-US"/>
-        </w:rPr>
-        <w:t>ricoprire</w:t>
-      </w:r>
-      <w:proofErr w:type="spellEnd"/>
-      <w:r>
-        <w:rPr>
-          <w:lang w:val="en-US" w:eastAsia="en-US"/>
-        </w:rPr>
-        <w:t xml:space="preserve"> </w:t>
-      </w:r>
-      <w:r>
-        <w:rPr>
-          <w:lang w:val="en-US" w:eastAsia="en-US"/>
-        </w:rPr>
-        <w:t xml:space="preserve">e </w:t>
-      </w:r>
-      <w:proofErr w:type="spellStart"/>
-      <w:r>
-        <w:rPr>
-          <w:lang w:val="en-US" w:eastAsia="en-US"/>
-        </w:rPr>
-        <w:t>delle</w:t>
-      </w:r>
-      <w:proofErr w:type="spellEnd"/>
-      <w:r>
-        <w:rPr>
-          <w:lang w:val="en-US" w:eastAsia="en-US"/>
-        </w:rPr>
-        <w:t xml:space="preserve"> </w:t>
-      </w:r>
-      <w:proofErr w:type="spellStart"/>
-      <w:r>
-        <w:rPr>
-          <w:lang w:val="en-US" w:eastAsia="en-US"/>
-        </w:rPr>
-        <w:t>azioni</w:t>
-      </w:r>
-      <w:proofErr w:type="spellEnd"/>
-      <w:r>
-        <w:rPr>
-          <w:lang w:val="en-US" w:eastAsia="en-US"/>
-        </w:rPr>
-        <w:t xml:space="preserve"> </w:t>
-      </w:r>
-      <w:proofErr w:type="spellStart"/>
-      <w:r>
-        <w:rPr>
-          <w:lang w:val="en-US" w:eastAsia="en-US"/>
-        </w:rPr>
-        <w:t>che</w:t>
-      </w:r>
-      <w:proofErr w:type="spellEnd"/>
-      <w:r>
-        <w:rPr>
-          <w:lang w:val="en-US" w:eastAsia="en-US"/>
-        </w:rPr>
-        <w:t xml:space="preserve"> </w:t>
-      </w:r>
-      <w:proofErr w:type="spellStart"/>
-      <w:r>
-        <w:rPr>
-          <w:lang w:val="en-US" w:eastAsia="en-US"/>
-        </w:rPr>
-        <w:t>quest’ultimo</w:t>
-      </w:r>
-      <w:proofErr w:type="spellEnd"/>
-      <w:r>
-        <w:rPr>
-          <w:lang w:val="en-US" w:eastAsia="en-US"/>
-        </w:rPr>
-        <w:t xml:space="preserve"> </w:t>
-      </w:r>
-      <w:proofErr w:type="spellStart"/>
-      <w:r>
-        <w:rPr>
-          <w:lang w:val="en-US" w:eastAsia="en-US"/>
-        </w:rPr>
-        <w:t>può</w:t>
-      </w:r>
-      <w:proofErr w:type="spellEnd"/>
-      <w:r>
-        <w:rPr>
-          <w:lang w:val="en-US" w:eastAsia="en-US"/>
-        </w:rPr>
-        <w:t xml:space="preserve"> </w:t>
-      </w:r>
-      <w:proofErr w:type="spellStart"/>
-      <w:r>
-        <w:rPr>
-          <w:lang w:val="en-US" w:eastAsia="en-US"/>
-        </w:rPr>
-        <w:t>intraprendere</w:t>
-      </w:r>
-      <w:proofErr w:type="spellEnd"/>
-      <w:r>
-        <w:rPr>
-          <w:lang w:val="en-US" w:eastAsia="en-US"/>
-        </w:rPr>
-        <w:t>.</w:t>
+        <w:t>che quest’ultimo può intraprendere.</w:t>
       </w:r>
     </w:p>
     <w:p>
@@ -3164,139 +2864,19 @@
         <w:rPr>
           <w:lang w:val="en-US" w:eastAsia="en-US"/>
         </w:rPr>
-        <w:t xml:space="preserve">In un secondo </w:t>
-      </w:r>
-      <w:proofErr w:type="spellStart"/>
+        <w:t>In un secondo momento sono stati definiti eventuali attribut</w:t>
+      </w:r>
       <w:r>
         <w:rPr>
           <w:lang w:val="en-US" w:eastAsia="en-US"/>
         </w:rPr>
-        <w:t>momento</w:t>
-      </w:r>
-      <w:proofErr w:type="spellEnd"/>
+        <w:t>i</w:t>
+      </w:r>
       <w:r>
         <w:rPr>
           <w:lang w:val="en-US" w:eastAsia="en-US"/>
         </w:rPr>
-        <w:t xml:space="preserve"> </w:t>
-      </w:r>
-      <w:proofErr w:type="spellStart"/>
-      <w:r>
-        <w:rPr>
-          <w:lang w:val="en-US" w:eastAsia="en-US"/>
-        </w:rPr>
-        <w:t>sono</w:t>
-      </w:r>
-      <w:proofErr w:type="spellEnd"/>
-      <w:r>
-        <w:rPr>
-          <w:lang w:val="en-US" w:eastAsia="en-US"/>
-        </w:rPr>
-        <w:t xml:space="preserve"> </w:t>
-      </w:r>
-      <w:proofErr w:type="spellStart"/>
-      <w:r>
-        <w:rPr>
-          <w:lang w:val="en-US" w:eastAsia="en-US"/>
-        </w:rPr>
-        <w:t>stati</w:t>
-      </w:r>
-      <w:proofErr w:type="spellEnd"/>
-      <w:r>
-        <w:rPr>
-          <w:lang w:val="en-US" w:eastAsia="en-US"/>
-        </w:rPr>
-        <w:t xml:space="preserve"> </w:t>
-      </w:r>
-      <w:proofErr w:type="spellStart"/>
-      <w:r>
-        <w:rPr>
-          <w:lang w:val="en-US" w:eastAsia="en-US"/>
-        </w:rPr>
-        <w:t>definiti</w:t>
-      </w:r>
-      <w:proofErr w:type="spellEnd"/>
-      <w:r>
-        <w:rPr>
-          <w:lang w:val="en-US" w:eastAsia="en-US"/>
-        </w:rPr>
-        <w:t xml:space="preserve"> </w:t>
-      </w:r>
-      <w:proofErr w:type="spellStart"/>
-      <w:r>
-        <w:rPr>
-          <w:lang w:val="en-US" w:eastAsia="en-US"/>
-        </w:rPr>
-        <w:t>eventuali</w:t>
-      </w:r>
-      <w:proofErr w:type="spellEnd"/>
-      <w:r>
-        <w:rPr>
-          <w:lang w:val="en-US" w:eastAsia="en-US"/>
-        </w:rPr>
-        <w:t xml:space="preserve"> </w:t>
-      </w:r>
-      <w:proofErr w:type="spellStart"/>
-      <w:r>
-        <w:rPr>
-          <w:lang w:val="en-US" w:eastAsia="en-US"/>
-        </w:rPr>
-        <w:t>attribut</w:t>
-      </w:r>
-      <w:r>
-        <w:rPr>
-          <w:lang w:val="en-US" w:eastAsia="en-US"/>
-        </w:rPr>
-        <w:t>i</w:t>
-      </w:r>
-      <w:proofErr w:type="spellEnd"/>
-      <w:r>
-        <w:rPr>
-          <w:lang w:val="en-US" w:eastAsia="en-US"/>
-        </w:rPr>
-        <w:t xml:space="preserve"> per </w:t>
-      </w:r>
-      <w:proofErr w:type="spellStart"/>
-      <w:r>
-        <w:rPr>
-          <w:lang w:val="en-US" w:eastAsia="en-US"/>
-        </w:rPr>
-        <w:t>ogni</w:t>
-      </w:r>
-      <w:proofErr w:type="spellEnd"/>
-      <w:r>
-        <w:rPr>
-          <w:lang w:val="en-US" w:eastAsia="en-US"/>
-        </w:rPr>
-        <w:t xml:space="preserve"> </w:t>
-      </w:r>
-      <w:proofErr w:type="spellStart"/>
-      <w:r>
-        <w:rPr>
-          <w:lang w:val="en-US" w:eastAsia="en-US"/>
-        </w:rPr>
-        <w:t>entità</w:t>
-      </w:r>
-      <w:proofErr w:type="spellEnd"/>
-      <w:r>
-        <w:rPr>
-          <w:lang w:val="en-US" w:eastAsia="en-US"/>
-        </w:rPr>
-        <w:t xml:space="preserve"> e </w:t>
-      </w:r>
-      <w:proofErr w:type="spellStart"/>
-      <w:r>
-        <w:rPr>
-          <w:lang w:val="en-US" w:eastAsia="en-US"/>
-        </w:rPr>
-        <w:t>relazione</w:t>
-      </w:r>
-      <w:proofErr w:type="spellEnd"/>
-      <w:r>
-        <w:rPr>
-          <w:lang w:val="en-US" w:eastAsia="en-US"/>
-        </w:rPr>
-        <w:t>.</w:t>
+        <w:t xml:space="preserve"> per ogni entità e relazione.</w:t>
       </w:r>
       <w:r>
         <w:rPr>
@@ -3315,280 +2895,32 @@
         <w:rPr>
           <w:lang w:val="en-US" w:eastAsia="en-US"/>
         </w:rPr>
-        <w:t xml:space="preserve"> </w:t>
-      </w:r>
-      <w:proofErr w:type="spellStart"/>
+        <w:t xml:space="preserve"> che nella descrizione del minimondo affidata non ne erano esplicitamente presenti, ne sono stati scelti quant</w:t>
+      </w:r>
       <w:r>
         <w:rPr>
           <w:lang w:val="en-US" w:eastAsia="en-US"/>
         </w:rPr>
-        <w:t>che</w:t>
-      </w:r>
-      <w:proofErr w:type="spellEnd"/>
+        <w:t>i</w:t>
+      </w:r>
       <w:r>
         <w:rPr>
           <w:lang w:val="en-US" w:eastAsia="en-US"/>
         </w:rPr>
-        <w:t xml:space="preserve"> </w:t>
-      </w:r>
-      <w:proofErr w:type="spellStart"/>
+        <w:t xml:space="preserve"> bastano ad una identificazion</w:t>
+      </w:r>
       <w:r>
         <w:rPr>
           <w:lang w:val="en-US" w:eastAsia="en-US"/>
         </w:rPr>
-        <w:t>nella</w:t>
-      </w:r>
-      <w:proofErr w:type="spellEnd"/>
+        <w:t>e</w:t>
+      </w:r>
       <w:r>
         <w:rPr>
           <w:lang w:val="en-US" w:eastAsia="en-US"/>
         </w:rPr>
-        <w:t xml:space="preserve"> </w:t>
-      </w:r>
-      <w:proofErr w:type="spellStart"/>
-      <w:r>
-        <w:rPr>
-          <w:lang w:val="en-US" w:eastAsia="en-US"/>
-        </w:rPr>
-        <w:t>descrizione</w:t>
-      </w:r>
-      <w:proofErr w:type="spellEnd"/>
-      <w:r>
-        <w:rPr>
-          <w:lang w:val="en-US" w:eastAsia="en-US"/>
-        </w:rPr>
-        <w:t xml:space="preserve"> del </w:t>
-      </w:r>
-      <w:proofErr w:type="spellStart"/>
-      <w:r>
-        <w:rPr>
-          <w:lang w:val="en-US" w:eastAsia="en-US"/>
-        </w:rPr>
-        <w:t>minimondo</w:t>
-      </w:r>
-      <w:proofErr w:type="spellEnd"/>
-      <w:r>
-        <w:rPr>
-          <w:lang w:val="en-US" w:eastAsia="en-US"/>
-        </w:rPr>
-        <w:t xml:space="preserve"> </w:t>
-      </w:r>
-      <w:proofErr w:type="spellStart"/>
-      <w:r>
-        <w:rPr>
-          <w:lang w:val="en-US" w:eastAsia="en-US"/>
-        </w:rPr>
-        <w:t>affidata</w:t>
-      </w:r>
-      <w:proofErr w:type="spellEnd"/>
-      <w:r>
-        <w:rPr>
-          <w:lang w:val="en-US" w:eastAsia="en-US"/>
-        </w:rPr>
-        <w:t xml:space="preserve"> non ne </w:t>
-      </w:r>
-      <w:proofErr w:type="spellStart"/>
-      <w:r>
-        <w:rPr>
-          <w:lang w:val="en-US" w:eastAsia="en-US"/>
-        </w:rPr>
-        <w:t>erano</w:t>
-      </w:r>
-      <w:proofErr w:type="spellEnd"/>
-      <w:r>
-        <w:rPr>
-          <w:lang w:val="en-US" w:eastAsia="en-US"/>
-        </w:rPr>
-        <w:t xml:space="preserve"> </w:t>
-      </w:r>
-      <w:proofErr w:type="spellStart"/>
-      <w:r>
-        <w:rPr>
-          <w:lang w:val="en-US" w:eastAsia="en-US"/>
-        </w:rPr>
-        <w:t>esplicitamente</w:t>
-      </w:r>
-      <w:proofErr w:type="spellEnd"/>
-      <w:r>
-        <w:rPr>
-          <w:lang w:val="en-US" w:eastAsia="en-US"/>
-        </w:rPr>
-        <w:t xml:space="preserve"> </w:t>
-      </w:r>
-      <w:proofErr w:type="spellStart"/>
-      <w:r>
-        <w:rPr>
-          <w:lang w:val="en-US" w:eastAsia="en-US"/>
-        </w:rPr>
-        <w:t>presenti</w:t>
-      </w:r>
-      <w:proofErr w:type="spellEnd"/>
-      <w:r>
-        <w:rPr>
-          <w:lang w:val="en-US" w:eastAsia="en-US"/>
-        </w:rPr>
-        <w:t xml:space="preserve">, ne </w:t>
-      </w:r>
-      <w:proofErr w:type="spellStart"/>
-      <w:r>
-        <w:rPr>
-          <w:lang w:val="en-US" w:eastAsia="en-US"/>
-        </w:rPr>
-        <w:t>sono</w:t>
-      </w:r>
-      <w:proofErr w:type="spellEnd"/>
-      <w:r>
-        <w:rPr>
-          <w:lang w:val="en-US" w:eastAsia="en-US"/>
-        </w:rPr>
-        <w:t xml:space="preserve"> </w:t>
-      </w:r>
-      <w:proofErr w:type="spellStart"/>
-      <w:r>
-        <w:rPr>
-          <w:lang w:val="en-US" w:eastAsia="en-US"/>
-        </w:rPr>
-        <w:t>stati</w:t>
-      </w:r>
-      <w:proofErr w:type="spellEnd"/>
-      <w:r>
-        <w:rPr>
-          <w:lang w:val="en-US" w:eastAsia="en-US"/>
-        </w:rPr>
-        <w:t xml:space="preserve"> </w:t>
-      </w:r>
-      <w:proofErr w:type="spellStart"/>
-      <w:r>
-        <w:rPr>
-          <w:lang w:val="en-US" w:eastAsia="en-US"/>
-        </w:rPr>
-        <w:t>scelti</w:t>
-      </w:r>
-      <w:proofErr w:type="spellEnd"/>
-      <w:r>
-        <w:rPr>
-          <w:lang w:val="en-US" w:eastAsia="en-US"/>
-        </w:rPr>
-        <w:t xml:space="preserve"> </w:t>
-      </w:r>
-      <w:proofErr w:type="spellStart"/>
-      <w:r>
-        <w:rPr>
-          <w:lang w:val="en-US" w:eastAsia="en-US"/>
-        </w:rPr>
-        <w:t>quant</w:t>
-      </w:r>
-      <w:r>
-        <w:rPr>
-          <w:lang w:val="en-US" w:eastAsia="en-US"/>
-        </w:rPr>
-        <w:t>i</w:t>
-      </w:r>
-      <w:proofErr w:type="spellEnd"/>
-      <w:r>
-        <w:rPr>
-          <w:lang w:val="en-US" w:eastAsia="en-US"/>
-        </w:rPr>
-        <w:t xml:space="preserve"> </w:t>
-      </w:r>
-      <w:proofErr w:type="spellStart"/>
-      <w:r>
-        <w:rPr>
-          <w:lang w:val="en-US" w:eastAsia="en-US"/>
-        </w:rPr>
-        <w:t>bastano</w:t>
-      </w:r>
-      <w:proofErr w:type="spellEnd"/>
-      <w:r>
-        <w:rPr>
-          <w:lang w:val="en-US" w:eastAsia="en-US"/>
-        </w:rPr>
-        <w:t xml:space="preserve"> ad </w:t>
-      </w:r>
-      <w:proofErr w:type="spellStart"/>
-      <w:r>
-        <w:rPr>
-          <w:lang w:val="en-US" w:eastAsia="en-US"/>
-        </w:rPr>
-        <w:t>una</w:t>
-      </w:r>
-      <w:proofErr w:type="spellEnd"/>
-      <w:r>
-        <w:rPr>
-          <w:lang w:val="en-US" w:eastAsia="en-US"/>
-        </w:rPr>
-        <w:t xml:space="preserve"> </w:t>
-      </w:r>
-      <w:proofErr w:type="spellStart"/>
-      <w:r>
-        <w:rPr>
-          <w:lang w:val="en-US" w:eastAsia="en-US"/>
-        </w:rPr>
-        <w:t>identificazion</w:t>
-      </w:r>
-      <w:r>
-        <w:rPr>
-          <w:lang w:val="en-US" w:eastAsia="en-US"/>
-        </w:rPr>
-        <w:t>e</w:t>
-      </w:r>
-      <w:proofErr w:type="spellEnd"/>
-      <w:r>
-        <w:rPr>
-          <w:lang w:val="en-US" w:eastAsia="en-US"/>
-        </w:rPr>
-        <w:t xml:space="preserve"> </w:t>
-      </w:r>
-      <w:proofErr w:type="spellStart"/>
-      <w:r>
-        <w:rPr>
-          <w:lang w:val="en-US" w:eastAsia="en-US"/>
-        </w:rPr>
-        <w:t>dell’oggetto</w:t>
-      </w:r>
-      <w:proofErr w:type="spellEnd"/>
-      <w:r>
-        <w:rPr>
-          <w:lang w:val="en-US" w:eastAsia="en-US"/>
-        </w:rPr>
-        <w:t xml:space="preserve"> e al </w:t>
-      </w:r>
-      <w:proofErr w:type="spellStart"/>
-      <w:r>
-        <w:rPr>
-          <w:lang w:val="en-US" w:eastAsia="en-US"/>
-        </w:rPr>
-        <w:t>corretto</w:t>
-      </w:r>
-      <w:proofErr w:type="spellEnd"/>
-      <w:r>
-        <w:rPr>
-          <w:lang w:val="en-US" w:eastAsia="en-US"/>
-        </w:rPr>
-        <w:t xml:space="preserve"> </w:t>
-      </w:r>
-      <w:proofErr w:type="spellStart"/>
-      <w:r>
-        <w:rPr>
-          <w:lang w:val="en-US" w:eastAsia="en-US"/>
-        </w:rPr>
-        <w:t>funzionamento</w:t>
-      </w:r>
-      <w:proofErr w:type="spellEnd"/>
-      <w:r>
-        <w:rPr>
-          <w:lang w:val="en-US" w:eastAsia="en-US"/>
-        </w:rPr>
-        <w:t xml:space="preserve"> </w:t>
-      </w:r>
-      <w:proofErr w:type="spellStart"/>
-      <w:r>
-        <w:rPr>
-          <w:lang w:val="en-US" w:eastAsia="en-US"/>
-        </w:rPr>
-        <w:t>dell’applicativo</w:t>
-      </w:r>
-      <w:proofErr w:type="spellEnd"/>
+        <w:t xml:space="preserve"> dell’oggetto e al corretto funzionamento dell’applicativo</w:t>
+      </w:r>
       <w:r>
         <w:rPr>
           <w:lang w:val="en-US" w:eastAsia="en-US"/>
@@ -3807,13 +3139,8 @@
       <w:pPr>
         <w:pStyle w:val="Titolo3"/>
       </w:pPr>
-      <w:proofErr w:type="spellStart"/>
-      <w:r>
-        <w:t>Integrazione</w:t>
-      </w:r>
-      <w:proofErr w:type="spellEnd"/>
-      <w:r>
-        <w:t xml:space="preserve"> finale</w:t>
+      <w:r>
+        <w:t>Integrazione finale</w:t>
       </w:r>
     </w:p>
     <w:p>
@@ -3822,257 +3149,11 @@
           <w:lang w:val="en-US" w:eastAsia="en-US"/>
         </w:rPr>
       </w:pPr>
-      <w:proofErr w:type="spellStart"/>
       <w:r>
         <w:rPr>
           <w:lang w:val="en-US" w:eastAsia="en-US"/>
         </w:rPr>
-        <w:t>Poiché</w:t>
-      </w:r>
-      <w:proofErr w:type="spellEnd"/>
-      <w:r>
-        <w:rPr>
-          <w:lang w:val="en-US" w:eastAsia="en-US"/>
-        </w:rPr>
-        <w:t xml:space="preserve"> </w:t>
-      </w:r>
-      <w:proofErr w:type="spellStart"/>
-      <w:r>
-        <w:rPr>
-          <w:lang w:val="en-US" w:eastAsia="en-US"/>
-        </w:rPr>
-        <w:t>ogni</w:t>
-      </w:r>
-      <w:proofErr w:type="spellEnd"/>
-      <w:r>
-        <w:rPr>
-          <w:lang w:val="en-US" w:eastAsia="en-US"/>
-        </w:rPr>
-        <w:t xml:space="preserve"> </w:t>
-      </w:r>
-      <w:proofErr w:type="spellStart"/>
-      <w:r>
-        <w:rPr>
-          <w:lang w:val="en-US" w:eastAsia="en-US"/>
-        </w:rPr>
-        <w:t>concetto</w:t>
-      </w:r>
-      <w:proofErr w:type="spellEnd"/>
-      <w:r>
-        <w:rPr>
-          <w:lang w:val="en-US" w:eastAsia="en-US"/>
-        </w:rPr>
-        <w:t xml:space="preserve"> era </w:t>
-      </w:r>
-      <w:proofErr w:type="spellStart"/>
-      <w:r>
-        <w:rPr>
-          <w:lang w:val="en-US" w:eastAsia="en-US"/>
-        </w:rPr>
-        <w:t>presente</w:t>
-      </w:r>
-      <w:proofErr w:type="spellEnd"/>
-      <w:r>
-        <w:rPr>
-          <w:lang w:val="en-US" w:eastAsia="en-US"/>
-        </w:rPr>
-        <w:t xml:space="preserve"> </w:t>
-      </w:r>
-      <w:proofErr w:type="spellStart"/>
-      <w:r>
-        <w:rPr>
-          <w:lang w:val="en-US" w:eastAsia="en-US"/>
-        </w:rPr>
-        <w:t>dalla</w:t>
-      </w:r>
-      <w:proofErr w:type="spellEnd"/>
-      <w:r>
-        <w:rPr>
-          <w:lang w:val="en-US" w:eastAsia="en-US"/>
-        </w:rPr>
-        <w:t xml:space="preserve"> prima </w:t>
-      </w:r>
-      <w:proofErr w:type="spellStart"/>
-      <w:r>
-        <w:rPr>
-          <w:lang w:val="en-US" w:eastAsia="en-US"/>
-        </w:rPr>
-        <w:t>stesura</w:t>
-      </w:r>
-      <w:proofErr w:type="spellEnd"/>
-      <w:r>
-        <w:rPr>
-          <w:lang w:val="en-US" w:eastAsia="en-US"/>
-        </w:rPr>
-        <w:t xml:space="preserve"> </w:t>
-      </w:r>
-      <w:proofErr w:type="spellStart"/>
-      <w:r>
-        <w:rPr>
-          <w:lang w:val="en-US" w:eastAsia="en-US"/>
-        </w:rPr>
-        <w:t>dello</w:t>
-      </w:r>
-      <w:proofErr w:type="spellEnd"/>
-      <w:r>
-        <w:rPr>
-          <w:lang w:val="en-US" w:eastAsia="en-US"/>
-        </w:rPr>
-        <w:t xml:space="preserve"> schema non </w:t>
-      </w:r>
-      <w:proofErr w:type="spellStart"/>
-      <w:r>
-        <w:rPr>
-          <w:lang w:val="en-US" w:eastAsia="en-US"/>
-        </w:rPr>
-        <w:t>sono</w:t>
-      </w:r>
-      <w:proofErr w:type="spellEnd"/>
-      <w:r>
-        <w:rPr>
-          <w:lang w:val="en-US" w:eastAsia="en-US"/>
-        </w:rPr>
-        <w:t xml:space="preserve"> </w:t>
-      </w:r>
-      <w:proofErr w:type="spellStart"/>
-      <w:r>
-        <w:rPr>
-          <w:lang w:val="en-US" w:eastAsia="en-US"/>
-        </w:rPr>
-        <w:t>stati</w:t>
-      </w:r>
-      <w:proofErr w:type="spellEnd"/>
-      <w:r>
-        <w:rPr>
-          <w:lang w:val="en-US" w:eastAsia="en-US"/>
-        </w:rPr>
-        <w:t xml:space="preserve"> </w:t>
-      </w:r>
-      <w:proofErr w:type="spellStart"/>
-      <w:r>
-        <w:rPr>
-          <w:lang w:val="en-US" w:eastAsia="en-US"/>
-        </w:rPr>
-        <w:t>necessari</w:t>
-      </w:r>
-      <w:proofErr w:type="spellEnd"/>
-      <w:r>
-        <w:rPr>
-          <w:lang w:val="en-US" w:eastAsia="en-US"/>
-        </w:rPr>
-        <w:t xml:space="preserve"> </w:t>
-      </w:r>
-      <w:proofErr w:type="spellStart"/>
-      <w:r>
-        <w:rPr>
-          <w:lang w:val="en-US" w:eastAsia="en-US"/>
-        </w:rPr>
-        <w:t>passi</w:t>
-      </w:r>
-      <w:proofErr w:type="spellEnd"/>
-      <w:r>
-        <w:rPr>
-          <w:lang w:val="en-US" w:eastAsia="en-US"/>
-        </w:rPr>
-        <w:t xml:space="preserve"> di </w:t>
-      </w:r>
-      <w:proofErr w:type="spellStart"/>
-      <w:r>
-        <w:rPr>
-          <w:lang w:val="en-US" w:eastAsia="en-US"/>
-        </w:rPr>
-        <w:t>integrazione</w:t>
-      </w:r>
-      <w:proofErr w:type="spellEnd"/>
-      <w:r>
-        <w:rPr>
-          <w:lang w:val="en-US" w:eastAsia="en-US"/>
-        </w:rPr>
-        <w:t xml:space="preserve">, né </w:t>
-      </w:r>
-      <w:proofErr w:type="spellStart"/>
-      <w:r>
-        <w:rPr>
-          <w:lang w:val="en-US" w:eastAsia="en-US"/>
-        </w:rPr>
-        <w:t>si</w:t>
-      </w:r>
-      <w:proofErr w:type="spellEnd"/>
-      <w:r>
-        <w:rPr>
-          <w:lang w:val="en-US" w:eastAsia="en-US"/>
-        </w:rPr>
-        <w:t xml:space="preserve"> </w:t>
-      </w:r>
-      <w:proofErr w:type="spellStart"/>
-      <w:r>
-        <w:rPr>
-          <w:lang w:val="en-US" w:eastAsia="en-US"/>
-        </w:rPr>
-        <w:t>sono</w:t>
-      </w:r>
-      <w:proofErr w:type="spellEnd"/>
-      <w:r>
-        <w:rPr>
-          <w:lang w:val="en-US" w:eastAsia="en-US"/>
-        </w:rPr>
-        <w:t xml:space="preserve"> </w:t>
-      </w:r>
-      <w:proofErr w:type="spellStart"/>
-      <w:r>
-        <w:rPr>
-          <w:lang w:val="en-US" w:eastAsia="en-US"/>
-        </w:rPr>
-        <w:t>presentati</w:t>
-      </w:r>
-      <w:proofErr w:type="spellEnd"/>
-      <w:r>
-        <w:rPr>
-          <w:lang w:val="en-US" w:eastAsia="en-US"/>
-        </w:rPr>
-        <w:t xml:space="preserve"> </w:t>
-      </w:r>
-      <w:proofErr w:type="spellStart"/>
-      <w:r>
-        <w:rPr>
-          <w:lang w:val="en-US" w:eastAsia="en-US"/>
-        </w:rPr>
-        <w:t>conflitti</w:t>
-      </w:r>
-      <w:proofErr w:type="spellEnd"/>
-      <w:r>
-        <w:rPr>
-          <w:lang w:val="en-US" w:eastAsia="en-US"/>
-        </w:rPr>
-        <w:t xml:space="preserve"> </w:t>
-      </w:r>
-      <w:proofErr w:type="spellStart"/>
-      <w:r>
-        <w:rPr>
-          <w:lang w:val="en-US" w:eastAsia="en-US"/>
-        </w:rPr>
-        <w:t>strutturali</w:t>
-      </w:r>
-      <w:proofErr w:type="spellEnd"/>
-      <w:r>
-        <w:rPr>
-          <w:lang w:val="en-US" w:eastAsia="en-US"/>
-        </w:rPr>
-        <w:t xml:space="preserve"> o sui </w:t>
-      </w:r>
-      <w:proofErr w:type="spellStart"/>
-      <w:r>
-        <w:rPr>
-          <w:lang w:val="en-US" w:eastAsia="en-US"/>
-        </w:rPr>
-        <w:t>nomi</w:t>
-      </w:r>
-      <w:proofErr w:type="spellEnd"/>
-      <w:r>
-        <w:rPr>
-          <w:lang w:val="en-US" w:eastAsia="en-US"/>
-        </w:rPr>
-        <w:t>.</w:t>
+        <w:t>Poiché ogni concetto era presente dalla prima stesura dello schema non sono stati necessari passi di integrazione, né si sono presentati conflitti strutturali o sui nomi.</w:t>
       </w:r>
     </w:p>
     <w:p>
@@ -4177,39 +3258,6 @@
         </w:numPr>
       </w:pPr>
       <w:r>
-        <w:t xml:space="preserve">Un messaggio può riferirne </w:t>
-      </w:r>
-      <w:r>
-        <w:t>un altro</w:t>
-      </w:r>
-      <w:r>
-        <w:t xml:space="preserve"> solamente </w:t>
-      </w:r>
-      <w:r>
-        <w:t xml:space="preserve">se </w:t>
-      </w:r>
-      <w:r>
-        <w:t>nello</w:t>
-      </w:r>
-      <w:r>
-        <w:t xml:space="preserve"> stesso canale di </w:t>
-      </w:r>
-      <w:r>
-        <w:t>comunicazione</w:t>
-      </w:r>
-      <w:r>
-        <w:t>; la sua destinazione può essere o quella del canale di “origine” o un canale privato tra mittente e destinatario.</w:t>
-      </w:r>
-    </w:p>
-    <w:p>
-      <w:pPr>
-        <w:pStyle w:val="Paragrafoelenco"/>
-        <w:numPr>
-          <w:ilvl w:val="0"/>
-          <w:numId w:val="10"/>
-        </w:numPr>
-      </w:pPr>
-      <w:r>
         <w:t>Solamente un</w:t>
       </w:r>
       <w:r>
@@ -4450,15 +3498,7 @@
               <w:t>CF</w:t>
             </w:r>
             <w:r>
-              <w:t xml:space="preserve">, </w:t>
-            </w:r>
-            <w:proofErr w:type="spellStart"/>
-            <w:r>
-              <w:t>NomeLavoratore</w:t>
-            </w:r>
-            <w:proofErr w:type="spellEnd"/>
-            <w:r>
-              <w:t>, Cognome</w:t>
+              <w:t>, NomeLavoratore, Cognome</w:t>
             </w:r>
           </w:p>
         </w:tc>
@@ -4547,15 +3587,7 @@
               <w:t>CF</w:t>
             </w:r>
             <w:r>
-              <w:t xml:space="preserve">, </w:t>
-            </w:r>
-            <w:proofErr w:type="spellStart"/>
-            <w:r>
-              <w:t>NomeLavoratore</w:t>
-            </w:r>
-            <w:proofErr w:type="spellEnd"/>
-            <w:r>
-              <w:t>, Cognome</w:t>
+              <w:t>, NomeLavoratore, Cognome</w:t>
             </w:r>
           </w:p>
         </w:tc>
@@ -4644,15 +3676,7 @@
               <w:t>CF</w:t>
             </w:r>
             <w:r>
-              <w:t xml:space="preserve">, </w:t>
-            </w:r>
-            <w:proofErr w:type="spellStart"/>
-            <w:r>
-              <w:t>NomeLavoratore</w:t>
-            </w:r>
-            <w:proofErr w:type="spellEnd"/>
-            <w:r>
-              <w:t>, Cognome</w:t>
+              <w:t>, NomeLavoratore, Cognome</w:t>
             </w:r>
           </w:p>
         </w:tc>
@@ -4738,11 +3762,9 @@
             <w:pPr>
               <w:spacing w:line="240" w:lineRule="auto"/>
             </w:pPr>
-            <w:proofErr w:type="spellStart"/>
             <w:r>
               <w:t>NomeCanale</w:t>
             </w:r>
-            <w:proofErr w:type="spellEnd"/>
           </w:p>
         </w:tc>
         <w:tc>
@@ -4761,22 +3783,15 @@
             <w:pPr>
               <w:spacing w:line="240" w:lineRule="auto"/>
             </w:pPr>
-            <w:proofErr w:type="spellStart"/>
-            <w:r>
-              <w:t>NomeCanale</w:t>
-            </w:r>
-            <w:proofErr w:type="spellEnd"/>
-            <w:r>
-              <w:t xml:space="preserve">, </w:t>
-            </w:r>
-            <w:proofErr w:type="spellStart"/>
+            <w:r>
+              <w:t xml:space="preserve">NomeCanale, </w:t>
+            </w:r>
             <w:r>
               <w:t>ID</w:t>
             </w:r>
             <w:r>
               <w:t>Progetto</w:t>
             </w:r>
-            <w:proofErr w:type="spellEnd"/>
           </w:p>
         </w:tc>
       </w:tr>
@@ -4839,21 +3854,11 @@
             <w:pPr>
               <w:spacing w:line="240" w:lineRule="auto"/>
             </w:pPr>
-            <w:proofErr w:type="spellStart"/>
-            <w:r>
-              <w:t>DataInvio</w:t>
-            </w:r>
-            <w:proofErr w:type="spellEnd"/>
-            <w:r>
-              <w:t xml:space="preserve">, </w:t>
-            </w:r>
-            <w:proofErr w:type="spellStart"/>
-            <w:r>
-              <w:t>OrarioInvio</w:t>
-            </w:r>
-            <w:proofErr w:type="spellEnd"/>
-            <w:r>
-              <w:t xml:space="preserve">, </w:t>
+            <w:r>
+              <w:t xml:space="preserve">DataInvio, </w:t>
+            </w:r>
+            <w:r>
+              <w:t xml:space="preserve">OrarioInvio, </w:t>
             </w:r>
             <w:r>
               <w:t>Testo</w:t>
@@ -4876,24 +3881,11 @@
             <w:pPr>
               <w:spacing w:line="240" w:lineRule="auto"/>
             </w:pPr>
-            <w:proofErr w:type="spellStart"/>
-            <w:r>
-              <w:t>DataInvio</w:t>
-            </w:r>
-            <w:proofErr w:type="spellEnd"/>
-            <w:r>
-              <w:t>,</w:t>
-            </w:r>
-            <w:r>
-              <w:t xml:space="preserve"> </w:t>
-            </w:r>
-            <w:proofErr w:type="spellStart"/>
-            <w:r>
-              <w:t>OrarioInvio</w:t>
-            </w:r>
-            <w:proofErr w:type="spellEnd"/>
-            <w:r>
-              <w:t>,</w:t>
+            <w:r>
+              <w:t>DataInvio,</w:t>
+            </w:r>
+            <w:r>
+              <w:t xml:space="preserve"> OrarioInvio,</w:t>
             </w:r>
             <w:r>
               <w:br/>
@@ -4964,35 +3956,9 @@
             <w:pPr>
               <w:spacing w:line="240" w:lineRule="auto"/>
             </w:pPr>
-            <w:proofErr w:type="spellStart"/>
-            <w:r>
-              <w:t>IDProgetto</w:t>
-            </w:r>
-            <w:proofErr w:type="spellEnd"/>
-            <w:r>
-              <w:t xml:space="preserve">, </w:t>
-            </w:r>
-            <w:proofErr w:type="spellStart"/>
-            <w:r>
-              <w:t>NomeProgetto</w:t>
-            </w:r>
-            <w:proofErr w:type="spellEnd"/>
-            <w:r>
-              <w:t xml:space="preserve">, </w:t>
-            </w:r>
-            <w:proofErr w:type="spellStart"/>
-            <w:r>
-              <w:t>DataInizio</w:t>
-            </w:r>
-            <w:proofErr w:type="spellEnd"/>
-            <w:r>
-              <w:t xml:space="preserve">, </w:t>
-            </w:r>
-            <w:proofErr w:type="spellStart"/>
-            <w:r>
-              <w:t>DataFine</w:t>
-            </w:r>
-            <w:proofErr w:type="spellEnd"/>
+            <w:r>
+              <w:t>IDProgetto, NomeProgetto, DataInizio, DataFine</w:t>
+            </w:r>
           </w:p>
         </w:tc>
         <w:tc>
@@ -5011,14 +3977,12 @@
             <w:pPr>
               <w:spacing w:line="240" w:lineRule="auto"/>
             </w:pPr>
-            <w:proofErr w:type="spellStart"/>
             <w:r>
               <w:t>ID</w:t>
             </w:r>
             <w:r>
               <w:t>Progetto</w:t>
             </w:r>
-            <w:proofErr w:type="spellEnd"/>
           </w:p>
         </w:tc>
       </w:tr>
@@ -7108,11 +6072,7 @@
         <w:t xml:space="preserve">i  </w:t>
       </w:r>
       <w:r>
-        <w:t xml:space="preserve">= frequenza </w:t>
-      </w:r>
-      <w:proofErr w:type="spellStart"/>
-      <w:r>
-        <w:t>OP</w:t>
+        <w:t>= frequenza OP</w:t>
       </w:r>
       <w:r>
         <w:rPr>
@@ -7120,7 +6080,6 @@
         </w:rPr>
         <w:t>i</w:t>
       </w:r>
-      <w:proofErr w:type="spellEnd"/>
     </w:p>
     <w:p>
       <w:pPr>
@@ -8033,60 +6992,20 @@
         <w:t>CF</w:t>
       </w:r>
       <w:r>
-        <w:t xml:space="preserve">, </w:t>
-      </w:r>
-      <w:proofErr w:type="spellStart"/>
-      <w:r>
-        <w:t>NomeLavoratore</w:t>
-      </w:r>
-      <w:proofErr w:type="spellEnd"/>
-      <w:r>
-        <w:t>, Cognome, Ruolo)</w:t>
+        <w:t>, NomeLavoratore, Cognome, Ruolo)</w:t>
       </w:r>
       <w:r>
         <w:br/>
         <w:t>Progetto (</w:t>
       </w:r>
-      <w:proofErr w:type="spellStart"/>
       <w:r>
         <w:rPr>
           <w:u w:val="single"/>
         </w:rPr>
-        <w:t>IDProgetto</w:t>
-      </w:r>
-      <w:proofErr w:type="spellEnd"/>
-      <w:r>
-        <w:rPr>
-          <w:u w:val="single"/>
-        </w:rPr>
-        <w:t>,</w:t>
-      </w:r>
-      <w:r>
-        <w:t xml:space="preserve"> </w:t>
-      </w:r>
-      <w:proofErr w:type="spellStart"/>
-      <w:r>
-        <w:t>NomeProgetto</w:t>
-      </w:r>
-      <w:proofErr w:type="spellEnd"/>
-      <w:r>
-        <w:t xml:space="preserve">, </w:t>
-      </w:r>
-      <w:proofErr w:type="spellStart"/>
-      <w:r>
-        <w:t>DataInizio</w:t>
-      </w:r>
-      <w:proofErr w:type="spellEnd"/>
-      <w:r>
-        <w:t xml:space="preserve">, </w:t>
-      </w:r>
-      <w:proofErr w:type="spellStart"/>
-      <w:r>
-        <w:t>DataFine</w:t>
-      </w:r>
-      <w:proofErr w:type="spellEnd"/>
-      <w:r>
-        <w:t>)</w:t>
+        <w:t>IDProgetto,</w:t>
+      </w:r>
+      <w:r>
+        <w:t xml:space="preserve"> NomeProgetto, DataInizio, DataFine)</w:t>
       </w:r>
       <w:r>
         <w:br/>
@@ -8101,24 +7020,14 @@
       <w:r>
         <w:t xml:space="preserve">, </w:t>
       </w:r>
-      <w:proofErr w:type="spellStart"/>
       <w:r>
         <w:rPr>
           <w:u w:val="single"/>
         </w:rPr>
         <w:t>IDProgetto</w:t>
       </w:r>
-      <w:proofErr w:type="spellEnd"/>
-      <w:r>
-        <w:t xml:space="preserve">, </w:t>
-      </w:r>
-      <w:proofErr w:type="spellStart"/>
-      <w:r>
-        <w:t>NomeCanale</w:t>
-      </w:r>
-      <w:proofErr w:type="spellEnd"/>
-      <w:r>
-        <w:t>)</w:t>
+      <w:r>
+        <w:t>, NomeCanale)</w:t>
       </w:r>
       <w:r>
         <w:t xml:space="preserve"> </w:t>
@@ -8127,25 +7036,21 @@
         <w:br/>
         <w:t>Messaggio (</w:t>
       </w:r>
-      <w:proofErr w:type="spellStart"/>
       <w:r>
         <w:rPr>
           <w:u w:val="single"/>
         </w:rPr>
         <w:t>OrarioInvio</w:t>
       </w:r>
-      <w:proofErr w:type="spellEnd"/>
       <w:r>
         <w:t xml:space="preserve">, </w:t>
       </w:r>
-      <w:proofErr w:type="spellStart"/>
       <w:r>
         <w:rPr>
           <w:u w:val="single"/>
         </w:rPr>
         <w:t>DataInvio</w:t>
       </w:r>
-      <w:proofErr w:type="spellEnd"/>
       <w:r>
         <w:t xml:space="preserve">, </w:t>
       </w:r>
@@ -8167,11 +7072,9 @@
       <w:r>
         <w:t xml:space="preserve">, </w:t>
       </w:r>
-      <w:proofErr w:type="spellStart"/>
       <w:r>
         <w:t>IDProgetto</w:t>
       </w:r>
-      <w:proofErr w:type="spellEnd"/>
       <w:r>
         <w:t>)</w:t>
       </w:r>
@@ -8197,14 +7100,12 @@
       <w:r>
         <w:t xml:space="preserve">, </w:t>
       </w:r>
-      <w:proofErr w:type="spellStart"/>
       <w:r>
         <w:rPr>
           <w:u w:val="single"/>
         </w:rPr>
         <w:t>IDProgetto</w:t>
       </w:r>
-      <w:proofErr w:type="spellEnd"/>
       <w:r>
         <w:t>)</w:t>
       </w:r>
@@ -8221,14 +7122,12 @@
       <w:r>
         <w:t xml:space="preserve">, </w:t>
       </w:r>
-      <w:proofErr w:type="spellStart"/>
       <w:r>
         <w:rPr>
           <w:u w:val="single"/>
         </w:rPr>
         <w:t>IDProgetto</w:t>
       </w:r>
-      <w:proofErr w:type="spellEnd"/>
       <w:r>
         <w:t>)</w:t>
       </w:r>
@@ -8245,14 +7144,12 @@
       <w:r>
         <w:t xml:space="preserve">, , </w:t>
       </w:r>
-      <w:proofErr w:type="spellStart"/>
       <w:r>
         <w:rPr>
           <w:u w:val="single"/>
         </w:rPr>
         <w:t>IDProgetto</w:t>
       </w:r>
-      <w:proofErr w:type="spellEnd"/>
       <w:r>
         <w:t>)</w:t>
       </w:r>
@@ -8271,14 +7168,12 @@
       <w:r>
         <w:t xml:space="preserve">, </w:t>
       </w:r>
-      <w:proofErr w:type="spellStart"/>
       <w:r>
         <w:rPr>
           <w:u w:val="single"/>
         </w:rPr>
         <w:t>IDProgetto</w:t>
       </w:r>
-      <w:proofErr w:type="spellEnd"/>
       <w:r>
         <w:t xml:space="preserve">, </w:t>
       </w:r>
@@ -8306,32 +7201,17 @@
       <w:r>
         <w:t xml:space="preserve">, </w:t>
       </w:r>
-      <w:proofErr w:type="spellStart"/>
       <w:r>
         <w:rPr>
           <w:u w:val="single"/>
         </w:rPr>
         <w:t>IDProgetto</w:t>
       </w:r>
-      <w:proofErr w:type="spellEnd"/>
       <w:r>
         <w:t xml:space="preserve">, </w:t>
       </w:r>
-      <w:proofErr w:type="spellStart"/>
-      <w:r>
-        <w:t>OrarioInvio</w:t>
-      </w:r>
-      <w:proofErr w:type="spellEnd"/>
-      <w:r>
-        <w:t xml:space="preserve">, </w:t>
-      </w:r>
-      <w:proofErr w:type="spellStart"/>
-      <w:r>
-        <w:t>DataInvio</w:t>
-      </w:r>
-      <w:proofErr w:type="spellEnd"/>
-      <w:r>
-        <w:t xml:space="preserve">, </w:t>
+      <w:r>
+        <w:t xml:space="preserve">OrarioInvio, DataInvio, </w:t>
       </w:r>
       <w:r>
         <w:t>CF</w:t>
@@ -8347,29 +7227,24 @@
         <w:t xml:space="preserve"> (</w:t>
       </w:r>
       <w:bookmarkStart w:id="11" w:name="_Hlk113306399"/>
-      <w:proofErr w:type="spellStart"/>
       <w:r>
         <w:rPr>
           <w:u w:val="single"/>
         </w:rPr>
         <w:t>OrarioInvioMittente</w:t>
       </w:r>
-      <w:proofErr w:type="spellEnd"/>
       <w:r>
         <w:t xml:space="preserve">, </w:t>
       </w:r>
-      <w:proofErr w:type="spellStart"/>
       <w:r>
         <w:rPr>
           <w:u w:val="single"/>
         </w:rPr>
         <w:t>DataInvioMittente</w:t>
       </w:r>
-      <w:proofErr w:type="spellEnd"/>
       <w:r>
         <w:t xml:space="preserve">, </w:t>
       </w:r>
-      <w:proofErr w:type="spellStart"/>
       <w:r>
         <w:rPr>
           <w:u w:val="single"/>
@@ -8382,12 +7257,10 @@
         </w:rPr>
         <w:t>Mittente</w:t>
       </w:r>
-      <w:proofErr w:type="spellEnd"/>
       <w:r>
         <w:t xml:space="preserve">, </w:t>
       </w:r>
       <w:bookmarkStart w:id="12" w:name="_Hlk113306449"/>
-      <w:proofErr w:type="spellStart"/>
       <w:r>
         <w:t>OrarioInvio</w:t>
       </w:r>
@@ -8395,26 +7268,18 @@
         <w:t>Destinatario</w:t>
       </w:r>
       <w:bookmarkEnd w:id="11"/>
-      <w:proofErr w:type="spellEnd"/>
+      <w:r>
+        <w:t>, DataInvio</w:t>
+      </w:r>
+      <w:r>
+        <w:t>Destinatario</w:t>
+      </w:r>
       <w:r>
         <w:t xml:space="preserve">, </w:t>
       </w:r>
-      <w:proofErr w:type="spellStart"/>
-      <w:r>
-        <w:t>DataInvio</w:t>
-      </w:r>
-      <w:r>
-        <w:t>Destinatario</w:t>
-      </w:r>
-      <w:proofErr w:type="spellEnd"/>
-      <w:r>
-        <w:t xml:space="preserve">, </w:t>
-      </w:r>
-      <w:proofErr w:type="spellStart"/>
       <w:r>
         <w:t>CFDestinatario</w:t>
       </w:r>
-      <w:proofErr w:type="spellEnd"/>
       <w:r>
         <w:t>, Tipo</w:t>
       </w:r>
@@ -8428,15 +7293,7 @@
         <w:jc w:val="left"/>
       </w:pPr>
       <w:r>
-        <w:t>Canale di comunicazione(</w:t>
-      </w:r>
-      <w:proofErr w:type="spellStart"/>
-      <w:r>
-        <w:t>IDProgetto</w:t>
-      </w:r>
-      <w:proofErr w:type="spellEnd"/>
-      <w:r>
-        <w:t xml:space="preserve">) </w:t>
+        <w:t xml:space="preserve">Canale di comunicazione(IDProgetto) </w:t>
       </w:r>
       <w:r>
         <w:rPr>
@@ -8445,15 +7302,7 @@
         <w:t>⊆</w:t>
       </w:r>
       <w:r>
-        <w:t xml:space="preserve"> Progetto(</w:t>
-      </w:r>
-      <w:proofErr w:type="spellStart"/>
-      <w:r>
-        <w:t>IDProgetto</w:t>
-      </w:r>
-      <w:proofErr w:type="spellEnd"/>
-      <w:r>
-        <w:t>)</w:t>
+        <w:t xml:space="preserve"> Progetto(IDProgetto)</w:t>
       </w:r>
       <w:r>
         <w:br/>
@@ -8482,15 +7331,7 @@
       </w:r>
       <w:r>
         <w:br/>
-        <w:t xml:space="preserve">Messaggio(Codice, </w:t>
-      </w:r>
-      <w:proofErr w:type="spellStart"/>
-      <w:r>
-        <w:t>IDProgetto</w:t>
-      </w:r>
-      <w:proofErr w:type="spellEnd"/>
-      <w:r>
-        <w:t xml:space="preserve">) </w:t>
+        <w:t xml:space="preserve">Messaggio(Codice, IDProgetto) </w:t>
       </w:r>
       <w:r>
         <w:rPr>
@@ -8499,27 +7340,11 @@
         <w:t>⊆</w:t>
       </w:r>
       <w:r>
-        <w:t xml:space="preserve"> Canale di comunicazione(Codice, </w:t>
-      </w:r>
-      <w:proofErr w:type="spellStart"/>
-      <w:r>
-        <w:t>IDProgetto</w:t>
-      </w:r>
-      <w:proofErr w:type="spellEnd"/>
-      <w:r>
-        <w:t>)</w:t>
+        <w:t xml:space="preserve"> Canale di comunicazione(Codice, IDProgetto)</w:t>
       </w:r>
       <w:r>
         <w:br/>
-        <w:t xml:space="preserve">Appartenenza(Codice, </w:t>
-      </w:r>
-      <w:proofErr w:type="spellStart"/>
-      <w:r>
-        <w:t>IDProgetto</w:t>
-      </w:r>
-      <w:proofErr w:type="spellEnd"/>
-      <w:r>
-        <w:t xml:space="preserve">) </w:t>
+        <w:t xml:space="preserve">Appartenenza(Codice, IDProgetto) </w:t>
       </w:r>
       <w:r>
         <w:rPr>
@@ -8528,15 +7353,7 @@
         <w:t>⊆</w:t>
       </w:r>
       <w:r>
-        <w:t xml:space="preserve"> Canale di comunicazione(Codice, </w:t>
-      </w:r>
-      <w:proofErr w:type="spellStart"/>
-      <w:r>
-        <w:t>IDProgetto</w:t>
-      </w:r>
-      <w:proofErr w:type="spellEnd"/>
-      <w:r>
-        <w:t>)</w:t>
+        <w:t xml:space="preserve"> Canale di comunicazione(Codice, IDProgetto)</w:t>
       </w:r>
       <w:r>
         <w:br/>
@@ -8590,15 +7407,7 @@
       </w:r>
       <w:r>
         <w:br/>
-        <w:t>Assegnazione(</w:t>
-      </w:r>
-      <w:proofErr w:type="spellStart"/>
-      <w:r>
-        <w:t>IDProgetto</w:t>
-      </w:r>
-      <w:proofErr w:type="spellEnd"/>
-      <w:r>
-        <w:t xml:space="preserve">) </w:t>
+        <w:t xml:space="preserve">Assegnazione(IDProgetto) </w:t>
       </w:r>
       <w:r>
         <w:rPr>
@@ -8607,15 +7416,7 @@
         <w:t>⊆</w:t>
       </w:r>
       <w:r>
-        <w:t xml:space="preserve"> Progetto(</w:t>
-      </w:r>
-      <w:proofErr w:type="spellStart"/>
-      <w:r>
-        <w:t>IDProgetto</w:t>
-      </w:r>
-      <w:proofErr w:type="spellEnd"/>
-      <w:r>
-        <w:t>)</w:t>
+        <w:t xml:space="preserve"> Progetto(IDProgetto)</w:t>
       </w:r>
       <w:r>
         <w:br/>
@@ -8644,15 +7445,7 @@
       </w:r>
       <w:r>
         <w:br/>
-        <w:t>Coordinazione(</w:t>
-      </w:r>
-      <w:proofErr w:type="spellStart"/>
-      <w:r>
-        <w:t>IDProgetto</w:t>
-      </w:r>
-      <w:proofErr w:type="spellEnd"/>
-      <w:r>
-        <w:t xml:space="preserve">) </w:t>
+        <w:t xml:space="preserve">Coordinazione(IDProgetto) </w:t>
       </w:r>
       <w:r>
         <w:rPr>
@@ -8661,27 +7454,11 @@
         <w:t>⊆</w:t>
       </w:r>
       <w:r>
-        <w:t xml:space="preserve"> Progetto(</w:t>
-      </w:r>
-      <w:proofErr w:type="spellStart"/>
-      <w:r>
-        <w:t>IDProgetto</w:t>
-      </w:r>
-      <w:proofErr w:type="spellEnd"/>
-      <w:r>
-        <w:t>)</w:t>
+        <w:t xml:space="preserve"> Progetto(IDProgetto)</w:t>
       </w:r>
       <w:r>
         <w:br/>
-        <w:t xml:space="preserve">Creazione(Codice, </w:t>
-      </w:r>
-      <w:proofErr w:type="spellStart"/>
-      <w:r>
-        <w:t>IDProgetto</w:t>
-      </w:r>
-      <w:proofErr w:type="spellEnd"/>
-      <w:r>
-        <w:t xml:space="preserve">) </w:t>
+        <w:t xml:space="preserve">Creazione(Codice, IDProgetto) </w:t>
       </w:r>
       <w:r>
         <w:rPr>
@@ -8690,15 +7467,7 @@
         <w:t>⊆</w:t>
       </w:r>
       <w:r>
-        <w:t xml:space="preserve"> Canale di comunicazione(Codice, </w:t>
-      </w:r>
-      <w:proofErr w:type="spellStart"/>
-      <w:r>
-        <w:t>IDProgetto</w:t>
-      </w:r>
-      <w:proofErr w:type="spellEnd"/>
-      <w:r>
-        <w:t>)</w:t>
+        <w:t xml:space="preserve"> Canale di comunicazione(Codice, IDProgetto)</w:t>
       </w:r>
       <w:r>
         <w:br/>
@@ -8730,15 +7499,7 @@
       </w:r>
       <w:r>
         <w:br/>
-        <w:t>Generazione(</w:t>
-      </w:r>
-      <w:proofErr w:type="spellStart"/>
-      <w:r>
-        <w:t>OrarioInvio,DataInvio</w:t>
-      </w:r>
-      <w:proofErr w:type="spellEnd"/>
-      <w:r>
-        <w:t xml:space="preserve">, </w:t>
+        <w:t xml:space="preserve">Generazione(OrarioInvio,DataInvio, </w:t>
       </w:r>
       <w:r>
         <w:t>CF</w:t>
@@ -8753,30 +7514,17 @@
         <w:t>⊆</w:t>
       </w:r>
       <w:r>
-        <w:t xml:space="preserve"> Messaggio(</w:t>
-      </w:r>
-      <w:proofErr w:type="spellStart"/>
-      <w:r>
-        <w:t>OrarioInvio,DataInvio,</w:t>
+        <w:t xml:space="preserve"> Messaggio(OrarioInvio,DataInvio,</w:t>
       </w:r>
       <w:r>
         <w:t>CF</w:t>
       </w:r>
-      <w:proofErr w:type="spellEnd"/>
       <w:r>
         <w:t>)</w:t>
       </w:r>
       <w:r>
         <w:br/>
-        <w:t xml:space="preserve">Generazione(Codice, </w:t>
-      </w:r>
-      <w:proofErr w:type="spellStart"/>
-      <w:r>
-        <w:t>IDProgetto</w:t>
-      </w:r>
-      <w:proofErr w:type="spellEnd"/>
-      <w:r>
-        <w:t xml:space="preserve">) </w:t>
+        <w:t xml:space="preserve">Generazione(Codice, IDProgetto) </w:t>
       </w:r>
       <w:r>
         <w:rPr>
@@ -8785,46 +7533,42 @@
         <w:t>⊆</w:t>
       </w:r>
       <w:r>
-        <w:t xml:space="preserve"> Canale di comunicazione(Codice, </w:t>
-      </w:r>
-      <w:proofErr w:type="spellStart"/>
-      <w:r>
-        <w:t>IDProgetto</w:t>
-      </w:r>
-      <w:proofErr w:type="spellEnd"/>
+        <w:t xml:space="preserve"> Canale di comunicazione(Codice, IDProgetto)</w:t>
+      </w:r>
+      <w:r>
+        <w:br/>
+        <w:t xml:space="preserve">Risposta(OrarioInvioMittente, DataInvioMittente, </w:t>
+      </w:r>
+      <w:r>
+        <w:t>CF</w:t>
+      </w:r>
+      <w:r>
+        <w:t xml:space="preserve">Mittente) </w:t>
+      </w:r>
+      <w:r>
+        <w:rPr>
+          <w:rFonts w:ascii="Cambria Math" w:hAnsi="Cambria Math" w:cs="Cambria Math"/>
+        </w:rPr>
+        <w:t>⊆</w:t>
+      </w:r>
+      <w:r>
+        <w:t xml:space="preserve"> Messaggio(OrarioInvio,DataInvio,</w:t>
+      </w:r>
+      <w:r>
+        <w:t>CF</w:t>
+      </w:r>
       <w:r>
         <w:t>)</w:t>
       </w:r>
       <w:r>
         <w:br/>
-        <w:t>Risposta(</w:t>
-      </w:r>
-      <w:proofErr w:type="spellStart"/>
-      <w:r>
-        <w:t>OrarioInvioMittente</w:t>
-      </w:r>
-      <w:proofErr w:type="spellEnd"/>
-      <w:r>
-        <w:t xml:space="preserve">, </w:t>
-      </w:r>
-      <w:proofErr w:type="spellStart"/>
-      <w:r>
-        <w:t>DataInvioMittente</w:t>
-      </w:r>
-      <w:proofErr w:type="spellEnd"/>
-      <w:r>
-        <w:t xml:space="preserve">, </w:t>
-      </w:r>
-      <w:proofErr w:type="spellStart"/>
+        <w:t xml:space="preserve">Risposta(OrarioInvioDestinatario, DataInvioDestinatario, </w:t>
+      </w:r>
       <w:r>
         <w:t>CF</w:t>
       </w:r>
       <w:r>
-        <w:t>Mittente</w:t>
-      </w:r>
-      <w:proofErr w:type="spellEnd"/>
-      <w:r>
-        <w:t xml:space="preserve">) </w:t>
+        <w:t xml:space="preserve">Destinatario) </w:t>
       </w:r>
       <w:r>
         <w:rPr>
@@ -8833,67 +7577,11 @@
         <w:t>⊆</w:t>
       </w:r>
       <w:r>
-        <w:t xml:space="preserve"> Messaggio(</w:t>
-      </w:r>
-      <w:proofErr w:type="spellStart"/>
-      <w:r>
-        <w:t>OrarioInvio,DataInvio,</w:t>
+        <w:t xml:space="preserve"> Messaggio(OrarioInvio,DataInvio,</w:t>
       </w:r>
       <w:r>
         <w:t>CF</w:t>
       </w:r>
-      <w:proofErr w:type="spellEnd"/>
-      <w:r>
-        <w:t>)</w:t>
-      </w:r>
-      <w:r>
-        <w:br/>
-        <w:t>Risposta(</w:t>
-      </w:r>
-      <w:proofErr w:type="spellStart"/>
-      <w:r>
-        <w:t>OrarioInvioDestinatario</w:t>
-      </w:r>
-      <w:proofErr w:type="spellEnd"/>
-      <w:r>
-        <w:t xml:space="preserve">, </w:t>
-      </w:r>
-      <w:proofErr w:type="spellStart"/>
-      <w:r>
-        <w:t>DataInvioDestinatario</w:t>
-      </w:r>
-      <w:proofErr w:type="spellEnd"/>
-      <w:r>
-        <w:t xml:space="preserve">, </w:t>
-      </w:r>
-      <w:proofErr w:type="spellStart"/>
-      <w:r>
-        <w:t>CF</w:t>
-      </w:r>
-      <w:r>
-        <w:t>Destinatario</w:t>
-      </w:r>
-      <w:proofErr w:type="spellEnd"/>
-      <w:r>
-        <w:t xml:space="preserve">) </w:t>
-      </w:r>
-      <w:r>
-        <w:rPr>
-          <w:rFonts w:ascii="Cambria Math" w:hAnsi="Cambria Math" w:cs="Cambria Math"/>
-        </w:rPr>
-        <w:t>⊆</w:t>
-      </w:r>
-      <w:r>
-        <w:t xml:space="preserve"> Messaggio(</w:t>
-      </w:r>
-      <w:proofErr w:type="spellStart"/>
-      <w:r>
-        <w:t>OrarioInvio,DataInvio,</w:t>
-      </w:r>
-      <w:r>
-        <w:t>CF</w:t>
-      </w:r>
-      <w:proofErr w:type="spellEnd"/>
       <w:r>
         <w:t>)</w:t>
       </w:r>
@@ -9488,21 +8176,7 @@
         <w:rPr>
           <w:color w:val="1A1A1A" w:themeColor="background1" w:themeShade="1A"/>
         </w:rPr>
-        <w:t xml:space="preserve">Descrivere quali trigger sono stati implementati, mostrando il codice SQL per la loro </w:t>
-      </w:r>
-      <w:proofErr w:type="spellStart"/>
-      <w:r>
-        <w:rPr>
-          <w:color w:val="1A1A1A" w:themeColor="background1" w:themeShade="1A"/>
-        </w:rPr>
-        <w:t>instanziazione</w:t>
-      </w:r>
-      <w:proofErr w:type="spellEnd"/>
-      <w:r>
-        <w:rPr>
-          <w:color w:val="1A1A1A" w:themeColor="background1" w:themeShade="1A"/>
-        </w:rPr>
-        <w:t>. Si faccia riferimento al fatto che il DBMS di riferimento richiede di utilizzare trigger anche per realizzare vincoli di check ed asserzioni.</w:t>
+        <w:t>Descrivere quali trigger sono stati implementati, mostrando il codice SQL per la loro instanziazione. Si faccia riferimento al fatto che il DBMS di riferimento richiede di utilizzare trigger anche per realizzare vincoli di check ed asserzioni.</w:t>
       </w:r>
     </w:p>
     <w:p>
@@ -9518,15 +8192,7 @@
         <w:pStyle w:val="Testocommento"/>
       </w:pPr>
       <w:r>
-        <w:t xml:space="preserve">Descrivere quali eventi sono stati implementati, mostrando il codice SQL per la loro </w:t>
-      </w:r>
-      <w:proofErr w:type="spellStart"/>
-      <w:r>
-        <w:t>instanziazione</w:t>
-      </w:r>
-      <w:proofErr w:type="spellEnd"/>
-      <w:r>
-        <w:t>. Si descriva anche se gli eventi sono istanziati soltanto in fase di configurazione del sistema, o se alcuni eventi specifici vengono istanziati in maniera effimera durante l’esecuzione di alcune procedure.</w:t>
+        <w:t>Descrivere quali eventi sono stati implementati, mostrando il codice SQL per la loro instanziazione. Si descriva anche se gli eventi sono istanziati soltanto in fase di configurazione del sistema, o se alcuni eventi specifici vengono istanziati in maniera effimera durante l’esecuzione di alcune procedure.</w:t>
       </w:r>
     </w:p>
     <w:p>
@@ -9556,21 +8222,8 @@
       <w:pPr>
         <w:pStyle w:val="Titolo2"/>
       </w:pPr>
-      <w:proofErr w:type="spellStart"/>
-      <w:r>
-        <w:t>Stored</w:t>
-      </w:r>
-      <w:proofErr w:type="spellEnd"/>
-      <w:r>
-        <w:t xml:space="preserve"> </w:t>
-      </w:r>
-      <w:proofErr w:type="spellStart"/>
-      <w:r>
-        <w:t>Procedures</w:t>
-      </w:r>
-      <w:proofErr w:type="spellEnd"/>
-      <w:r>
-        <w:t xml:space="preserve"> e transazioni</w:t>
+      <w:r>
+        <w:t>Stored Procedures e transazioni</w:t>
       </w:r>
     </w:p>
     <w:p>
@@ -9584,161 +8237,28 @@
         <w:rPr>
           <w:color w:val="1A1A1A" w:themeColor="background1" w:themeShade="1A"/>
         </w:rPr>
-        <w:t xml:space="preserve">Mostrare e commentare le </w:t>
-      </w:r>
-      <w:proofErr w:type="spellStart"/>
-      <w:r>
-        <w:rPr>
-          <w:color w:val="1A1A1A" w:themeColor="background1" w:themeShade="1A"/>
-        </w:rPr>
-        <w:t>stored</w:t>
-      </w:r>
-      <w:proofErr w:type="spellEnd"/>
-      <w:r>
-        <w:rPr>
-          <w:color w:val="1A1A1A" w:themeColor="background1" w:themeShade="1A"/>
-        </w:rPr>
-        <w:t xml:space="preserve"> procedure che sono state realizzate per implementare la logica applicativa delle operazioni sui dati, evidenziando quando (e perché) sono state realizzate operazioni transazionali complesse.</w:t>
-      </w:r>
-    </w:p>
-    <w:p>
-      <w:r>
-        <w:t>create procedure `</w:t>
-      </w:r>
-      <w:proofErr w:type="spellStart"/>
-      <w:r>
-        <w:t>insert_lavoratore</w:t>
-      </w:r>
-      <w:proofErr w:type="spellEnd"/>
-      <w:r>
-        <w:t xml:space="preserve">`(in </w:t>
-      </w:r>
-      <w:proofErr w:type="spellStart"/>
-      <w:r>
-        <w:t>var_CF</w:t>
-      </w:r>
-      <w:proofErr w:type="spellEnd"/>
-      <w:r>
-        <w:t xml:space="preserve"> </w:t>
-      </w:r>
-      <w:proofErr w:type="spellStart"/>
-      <w:r>
-        <w:t>varchar</w:t>
-      </w:r>
-      <w:proofErr w:type="spellEnd"/>
-      <w:r>
-        <w:t xml:space="preserve">(45), in </w:t>
-      </w:r>
-      <w:proofErr w:type="spellStart"/>
-      <w:r>
-        <w:t>var_nomelavoratore</w:t>
-      </w:r>
-      <w:proofErr w:type="spellEnd"/>
-      <w:r>
-        <w:t xml:space="preserve"> </w:t>
-      </w:r>
-      <w:proofErr w:type="spellStart"/>
-      <w:r>
-        <w:t>varchar</w:t>
-      </w:r>
-      <w:proofErr w:type="spellEnd"/>
-      <w:r>
-        <w:t xml:space="preserve">(45), in </w:t>
-      </w:r>
-      <w:proofErr w:type="spellStart"/>
-      <w:r>
-        <w:t>var_cognome</w:t>
-      </w:r>
-      <w:proofErr w:type="spellEnd"/>
-      <w:r>
-        <w:t xml:space="preserve"> </w:t>
-      </w:r>
-      <w:proofErr w:type="spellStart"/>
-      <w:r>
-        <w:t>varchar</w:t>
-      </w:r>
-      <w:proofErr w:type="spellEnd"/>
-      <w:r>
-        <w:t xml:space="preserve">(45), in </w:t>
-      </w:r>
-      <w:proofErr w:type="spellStart"/>
-      <w:r>
-        <w:t>var_</w:t>
-      </w:r>
-      <w:proofErr w:type="gramStart"/>
-      <w:r>
-        <w:t>email</w:t>
-      </w:r>
-      <w:proofErr w:type="spellEnd"/>
-      <w:proofErr w:type="gramEnd"/>
-      <w:r>
-        <w:t xml:space="preserve"> </w:t>
-      </w:r>
-      <w:proofErr w:type="spellStart"/>
-      <w:r>
-        <w:t>varchar</w:t>
-      </w:r>
-      <w:proofErr w:type="spellEnd"/>
-      <w:r>
-        <w:t xml:space="preserve">(45), in </w:t>
-      </w:r>
-      <w:proofErr w:type="spellStart"/>
-      <w:r>
-        <w:t>var_ruolo</w:t>
-      </w:r>
-      <w:proofErr w:type="spellEnd"/>
-      <w:r>
-        <w:t xml:space="preserve"> </w:t>
-      </w:r>
-      <w:proofErr w:type="spellStart"/>
-      <w:r>
-        <w:t>tinyint</w:t>
-      </w:r>
-      <w:proofErr w:type="spellEnd"/>
-      <w:r>
-        <w:t>)</w:t>
+        <w:t>Mostrare e commentare le stored procedure che sono state realizzate per implementare la logica applicativa delle operazioni sui dati, evidenziando quando (e perché) sono state realizzate operazioni transazionali complesse.</w:t>
+      </w:r>
+    </w:p>
+    <w:p>
+      <w:r>
+        <w:t>create procedure `insert_lavoratore`(in var_CF varchar(45), in var_nomelavoratore varchar(45), in var_cognome varchar(45), in var_email varchar(45), in var_ruolo tinyint)</w:t>
       </w:r>
       <w:r>
         <w:br/>
-      </w:r>
-      <w:proofErr w:type="spellStart"/>
-      <w:r>
         <w:t>begin</w:t>
       </w:r>
-      <w:proofErr w:type="spellEnd"/>
-    </w:p>
-    <w:p>
-      <w:proofErr w:type="spellStart"/>
-      <w:r>
-        <w:t>declare</w:t>
-      </w:r>
-      <w:proofErr w:type="spellEnd"/>
-      <w:r>
-        <w:t xml:space="preserve"> exit </w:t>
-      </w:r>
-      <w:proofErr w:type="spellStart"/>
-      <w:r>
-        <w:t>handler</w:t>
-      </w:r>
-      <w:proofErr w:type="spellEnd"/>
-      <w:r>
-        <w:t xml:space="preserve"> for </w:t>
-      </w:r>
-      <w:proofErr w:type="spellStart"/>
-      <w:r>
-        <w:t>sqlexception</w:t>
-      </w:r>
-      <w:proofErr w:type="spellEnd"/>
+    </w:p>
+    <w:p>
+      <w:r>
+        <w:t>declare exit handler for sqlexception</w:t>
+      </w:r>
     </w:p>
     <w:p>
       <w:r>
         <w:tab/>
-      </w:r>
-      <w:proofErr w:type="spellStart"/>
-      <w:r>
         <w:t>begin</w:t>
       </w:r>
-      <w:proofErr w:type="spellEnd"/>
     </w:p>
     <w:p>
       <w:r>
@@ -9746,36 +8266,8 @@
       </w:r>
       <w:r>
         <w:tab/>
-      </w:r>
-      <w:proofErr w:type="spellStart"/>
-      <w:r>
-        <w:t>rollback</w:t>
-      </w:r>
-      <w:proofErr w:type="spellEnd"/>
-      <w:r>
-        <w:t xml:space="preserve">; -- </w:t>
-      </w:r>
-      <w:proofErr w:type="spellStart"/>
-      <w:r>
-        <w:t>rollback</w:t>
-      </w:r>
-      <w:proofErr w:type="spellEnd"/>
-      <w:r>
-        <w:t xml:space="preserve"> any </w:t>
-      </w:r>
-      <w:proofErr w:type="spellStart"/>
-      <w:r>
-        <w:t>changes</w:t>
-      </w:r>
-      <w:proofErr w:type="spellEnd"/>
-      <w:r>
-        <w:t xml:space="preserve"> made in the </w:t>
-      </w:r>
-      <w:proofErr w:type="spellStart"/>
-      <w:r>
-        <w:t>transaction</w:t>
-      </w:r>
-      <w:proofErr w:type="spellEnd"/>
+        <w:t>rollback; -- rollback any changes made in the transaction</w:t>
+      </w:r>
     </w:p>
     <w:p>
       <w:r>
@@ -9783,52 +8275,8 @@
       </w:r>
       <w:r>
         <w:tab/>
-      </w:r>
-      <w:proofErr w:type="spellStart"/>
-      <w:r>
-        <w:t>resignal</w:t>
-      </w:r>
-      <w:proofErr w:type="spellEnd"/>
-      <w:r>
-        <w:t xml:space="preserve">; -- </w:t>
-      </w:r>
-      <w:proofErr w:type="spellStart"/>
-      <w:r>
-        <w:t>raise</w:t>
-      </w:r>
-      <w:proofErr w:type="spellEnd"/>
-      <w:r>
-        <w:t xml:space="preserve"> </w:t>
-      </w:r>
-      <w:proofErr w:type="spellStart"/>
-      <w:r>
-        <w:t>again</w:t>
-      </w:r>
-      <w:proofErr w:type="spellEnd"/>
-      <w:r>
-        <w:t xml:space="preserve"> the </w:t>
-      </w:r>
-      <w:proofErr w:type="spellStart"/>
-      <w:r>
-        <w:t>sql</w:t>
-      </w:r>
-      <w:proofErr w:type="spellEnd"/>
-      <w:r>
-        <w:t xml:space="preserve"> </w:t>
-      </w:r>
-      <w:proofErr w:type="spellStart"/>
-      <w:r>
-        <w:t>exception</w:t>
-      </w:r>
-      <w:proofErr w:type="spellEnd"/>
-      <w:r>
-        <w:t xml:space="preserve"> to the </w:t>
-      </w:r>
-      <w:proofErr w:type="spellStart"/>
-      <w:r>
-        <w:t>caller</w:t>
-      </w:r>
-      <w:proofErr w:type="spellEnd"/>
+        <w:t>resignal; -- raise again the sql exception to the caller</w:t>
+      </w:r>
     </w:p>
     <w:p>
       <w:r>
@@ -9843,165 +8291,28 @@
     </w:p>
     <w:p>
       <w:r>
-        <w:t xml:space="preserve">set </w:t>
-      </w:r>
-      <w:proofErr w:type="spellStart"/>
-      <w:r>
-        <w:t>transaction</w:t>
-      </w:r>
-      <w:proofErr w:type="spellEnd"/>
-      <w:r>
-        <w:t xml:space="preserve"> </w:t>
-      </w:r>
-      <w:proofErr w:type="spellStart"/>
-      <w:r>
-        <w:t>isolation</w:t>
-      </w:r>
-      <w:proofErr w:type="spellEnd"/>
-      <w:r>
-        <w:t xml:space="preserve"> </w:t>
-      </w:r>
-      <w:proofErr w:type="spellStart"/>
-      <w:r>
-        <w:t>level</w:t>
-      </w:r>
-      <w:proofErr w:type="spellEnd"/>
-      <w:r>
-        <w:t xml:space="preserve"> </w:t>
-      </w:r>
-      <w:proofErr w:type="spellStart"/>
-      <w:r>
-        <w:t>repeatable</w:t>
-      </w:r>
-      <w:proofErr w:type="spellEnd"/>
-      <w:r>
-        <w:t xml:space="preserve"> </w:t>
-      </w:r>
-      <w:proofErr w:type="spellStart"/>
-      <w:r>
-        <w:t>read</w:t>
-      </w:r>
-      <w:proofErr w:type="spellEnd"/>
-      <w:r>
-        <w:t>;</w:t>
-      </w:r>
-    </w:p>
-    <w:p>
-      <w:r>
-        <w:t xml:space="preserve">start </w:t>
-      </w:r>
-      <w:proofErr w:type="spellStart"/>
-      <w:r>
-        <w:t>transaction</w:t>
-      </w:r>
-      <w:proofErr w:type="spellEnd"/>
-      <w:r>
-        <w:t>;</w:t>
+        <w:t>set transaction isolation level repeatable read;</w:t>
+      </w:r>
+    </w:p>
+    <w:p>
+      <w:r>
+        <w:t>start transaction;</w:t>
       </w:r>
     </w:p>
     <w:p>
       <w:r>
         <w:tab/>
-      </w:r>
-      <w:proofErr w:type="spellStart"/>
-      <w:r>
-        <w:t>insert</w:t>
-      </w:r>
-      <w:proofErr w:type="spellEnd"/>
-      <w:r>
-        <w:t xml:space="preserve"> </w:t>
-      </w:r>
-      <w:proofErr w:type="spellStart"/>
-      <w:r>
-        <w:t>into</w:t>
-      </w:r>
-      <w:proofErr w:type="spellEnd"/>
-      <w:r>
-        <w:t xml:space="preserve"> `Lavoratore` (`CF`, `</w:t>
-      </w:r>
-      <w:proofErr w:type="spellStart"/>
-      <w:r>
-        <w:t>NomeLavoratore</w:t>
-      </w:r>
-      <w:proofErr w:type="spellEnd"/>
-      <w:r>
-        <w:t>`, `Cognome`, `Ruolo`, `</w:t>
-      </w:r>
-      <w:proofErr w:type="gramStart"/>
-      <w:r>
-        <w:t>Email</w:t>
-      </w:r>
-      <w:proofErr w:type="gramEnd"/>
-      <w:r>
-        <w:t>`)</w:t>
-      </w:r>
-    </w:p>
-    <w:p>
-      <w:r>
-        <w:t xml:space="preserve">    </w:t>
-      </w:r>
-      <w:proofErr w:type="spellStart"/>
-      <w:r>
-        <w:t>values</w:t>
-      </w:r>
-      <w:proofErr w:type="spellEnd"/>
-      <w:r>
-        <w:t xml:space="preserve"> (</w:t>
-      </w:r>
-      <w:proofErr w:type="spellStart"/>
-      <w:r>
-        <w:t>var_CF</w:t>
-      </w:r>
-      <w:proofErr w:type="spellEnd"/>
-      <w:r>
-        <w:t xml:space="preserve">, </w:t>
-      </w:r>
-      <w:proofErr w:type="spellStart"/>
-      <w:r>
-        <w:t>var_nomelavoratore</w:t>
-      </w:r>
-      <w:proofErr w:type="spellEnd"/>
-      <w:r>
-        <w:t xml:space="preserve">, </w:t>
-      </w:r>
-      <w:proofErr w:type="spellStart"/>
-      <w:r>
-        <w:t>var_cognome</w:t>
-      </w:r>
-      <w:proofErr w:type="spellEnd"/>
-      <w:r>
-        <w:t xml:space="preserve">, </w:t>
-      </w:r>
-      <w:proofErr w:type="spellStart"/>
-      <w:r>
-        <w:t>var_ruolo</w:t>
-      </w:r>
-      <w:proofErr w:type="spellEnd"/>
-      <w:r>
-        <w:t xml:space="preserve">, </w:t>
-      </w:r>
-      <w:proofErr w:type="spellStart"/>
-      <w:r>
-        <w:t>var_</w:t>
-      </w:r>
-      <w:proofErr w:type="gramStart"/>
-      <w:r>
-        <w:t>email</w:t>
-      </w:r>
-      <w:proofErr w:type="spellEnd"/>
-      <w:proofErr w:type="gramEnd"/>
-      <w:r>
-        <w:t>);</w:t>
-      </w:r>
-    </w:p>
-    <w:p>
-      <w:proofErr w:type="spellStart"/>
-      <w:r>
-        <w:t>commit</w:t>
-      </w:r>
-      <w:proofErr w:type="spellEnd"/>
-      <w:r>
-        <w:t>;</w:t>
+        <w:t>insert into `Lavoratore` (`CF`, `NomeLavoratore`, `Cognome`, `Ruolo`, `Email`)</w:t>
+      </w:r>
+    </w:p>
+    <w:p>
+      <w:r>
+        <w:t xml:space="preserve">    values (var_CF, var_nomelavoratore, var_cognome, var_ruolo, var_email);</w:t>
+      </w:r>
+    </w:p>
+    <w:p>
+      <w:r>
+        <w:t>commit;</w:t>
       </w:r>
     </w:p>
     <w:p>
@@ -10012,106 +8323,26 @@
     <w:p/>
     <w:p>
       <w:r>
-        <w:t>create procedure `</w:t>
-      </w:r>
-      <w:proofErr w:type="spellStart"/>
-      <w:r>
-        <w:t>insert_messaggio</w:t>
-      </w:r>
-      <w:proofErr w:type="spellEnd"/>
-      <w:r>
-        <w:t xml:space="preserve">`(in </w:t>
-      </w:r>
-      <w:proofErr w:type="spellStart"/>
-      <w:r>
-        <w:t>var_CF</w:t>
-      </w:r>
-      <w:proofErr w:type="spellEnd"/>
-      <w:r>
-        <w:t xml:space="preserve"> </w:t>
-      </w:r>
-      <w:proofErr w:type="spellStart"/>
-      <w:r>
-        <w:t>varchar</w:t>
-      </w:r>
-      <w:proofErr w:type="spellEnd"/>
-      <w:r>
-        <w:t xml:space="preserve">(45), in </w:t>
-      </w:r>
-      <w:proofErr w:type="spellStart"/>
-      <w:r>
-        <w:t>var_testo</w:t>
-      </w:r>
-      <w:proofErr w:type="spellEnd"/>
-      <w:r>
-        <w:t xml:space="preserve"> </w:t>
-      </w:r>
-      <w:proofErr w:type="spellStart"/>
-      <w:r>
-        <w:t>varchar</w:t>
-      </w:r>
-      <w:proofErr w:type="spellEnd"/>
-      <w:r>
-        <w:t xml:space="preserve">(700), in </w:t>
-      </w:r>
-      <w:proofErr w:type="spellStart"/>
-      <w:r>
-        <w:t>var_codice</w:t>
-      </w:r>
-      <w:proofErr w:type="spellEnd"/>
-      <w:r>
-        <w:t xml:space="preserve"> INT, in </w:t>
-      </w:r>
-      <w:proofErr w:type="spellStart"/>
-      <w:r>
-        <w:t>var_IDProgetto</w:t>
-      </w:r>
-      <w:proofErr w:type="spellEnd"/>
-      <w:r>
-        <w:t xml:space="preserve"> INT)</w:t>
-      </w:r>
-    </w:p>
-    <w:p>
-      <w:proofErr w:type="spellStart"/>
+        <w:t>create procedure `insert_messaggio`(in var_CF varchar(45), in var_testo varchar(700), in var_codice INT, in var_IDProgetto INT)</w:t>
+      </w:r>
+    </w:p>
+    <w:p>
       <w:r>
         <w:t>begin</w:t>
       </w:r>
-      <w:proofErr w:type="spellEnd"/>
     </w:p>
     <w:p/>
     <w:p>
-      <w:proofErr w:type="spellStart"/>
       <w:r>
         <w:lastRenderedPageBreak/>
-        <w:t>declare</w:t>
-      </w:r>
-      <w:proofErr w:type="spellEnd"/>
-      <w:r>
-        <w:t xml:space="preserve"> exit </w:t>
-      </w:r>
-      <w:proofErr w:type="spellStart"/>
-      <w:r>
-        <w:t>handler</w:t>
-      </w:r>
-      <w:proofErr w:type="spellEnd"/>
-      <w:r>
-        <w:t xml:space="preserve"> for </w:t>
-      </w:r>
-      <w:proofErr w:type="spellStart"/>
-      <w:r>
-        <w:t>sqlexception</w:t>
-      </w:r>
-      <w:proofErr w:type="spellEnd"/>
+        <w:t>declare exit handler for sqlexception</w:t>
+      </w:r>
     </w:p>
     <w:p>
       <w:r>
         <w:tab/>
-      </w:r>
-      <w:proofErr w:type="spellStart"/>
-      <w:r>
         <w:t>begin</w:t>
       </w:r>
-      <w:proofErr w:type="spellEnd"/>
     </w:p>
     <w:p>
       <w:r>
@@ -10119,36 +8350,8 @@
       </w:r>
       <w:r>
         <w:tab/>
-      </w:r>
-      <w:proofErr w:type="spellStart"/>
-      <w:r>
-        <w:t>rollback</w:t>
-      </w:r>
-      <w:proofErr w:type="spellEnd"/>
-      <w:r>
-        <w:t xml:space="preserve">; -- </w:t>
-      </w:r>
-      <w:proofErr w:type="spellStart"/>
-      <w:r>
-        <w:t>rollback</w:t>
-      </w:r>
-      <w:proofErr w:type="spellEnd"/>
-      <w:r>
-        <w:t xml:space="preserve"> any </w:t>
-      </w:r>
-      <w:proofErr w:type="spellStart"/>
-      <w:r>
-        <w:t>changes</w:t>
-      </w:r>
-      <w:proofErr w:type="spellEnd"/>
-      <w:r>
-        <w:t xml:space="preserve"> made in the </w:t>
-      </w:r>
-      <w:proofErr w:type="spellStart"/>
-      <w:r>
-        <w:t>transaction</w:t>
-      </w:r>
-      <w:proofErr w:type="spellEnd"/>
+        <w:t>rollback; -- rollback any changes made in the transaction</w:t>
+      </w:r>
     </w:p>
     <w:p>
       <w:r>
@@ -10156,52 +8359,8 @@
       </w:r>
       <w:r>
         <w:tab/>
-      </w:r>
-      <w:proofErr w:type="spellStart"/>
-      <w:r>
-        <w:t>resignal</w:t>
-      </w:r>
-      <w:proofErr w:type="spellEnd"/>
-      <w:r>
-        <w:t xml:space="preserve">; -- </w:t>
-      </w:r>
-      <w:proofErr w:type="spellStart"/>
-      <w:r>
-        <w:t>raise</w:t>
-      </w:r>
-      <w:proofErr w:type="spellEnd"/>
-      <w:r>
-        <w:t xml:space="preserve"> </w:t>
-      </w:r>
-      <w:proofErr w:type="spellStart"/>
-      <w:r>
-        <w:t>again</w:t>
-      </w:r>
-      <w:proofErr w:type="spellEnd"/>
-      <w:r>
-        <w:t xml:space="preserve"> the </w:t>
-      </w:r>
-      <w:proofErr w:type="spellStart"/>
-      <w:r>
-        <w:t>sql</w:t>
-      </w:r>
-      <w:proofErr w:type="spellEnd"/>
-      <w:r>
-        <w:t xml:space="preserve"> </w:t>
-      </w:r>
-      <w:proofErr w:type="spellStart"/>
-      <w:r>
-        <w:t>exception</w:t>
-      </w:r>
-      <w:proofErr w:type="spellEnd"/>
-      <w:r>
-        <w:t xml:space="preserve"> to the </w:t>
-      </w:r>
-      <w:proofErr w:type="spellStart"/>
-      <w:r>
-        <w:t>caller</w:t>
-      </w:r>
-      <w:proofErr w:type="spellEnd"/>
+        <w:t>resignal; -- raise again the sql exception to the caller</w:t>
+      </w:r>
     </w:p>
     <w:p>
       <w:r>
@@ -10216,184 +8375,28 @@
     </w:p>
     <w:p>
       <w:r>
-        <w:t xml:space="preserve">set </w:t>
-      </w:r>
-      <w:proofErr w:type="spellStart"/>
-      <w:r>
-        <w:t>transaction</w:t>
-      </w:r>
-      <w:proofErr w:type="spellEnd"/>
-      <w:r>
-        <w:t xml:space="preserve"> </w:t>
-      </w:r>
-      <w:proofErr w:type="spellStart"/>
-      <w:r>
-        <w:t>isolation</w:t>
-      </w:r>
-      <w:proofErr w:type="spellEnd"/>
-      <w:r>
-        <w:t xml:space="preserve"> </w:t>
-      </w:r>
-      <w:proofErr w:type="spellStart"/>
-      <w:r>
-        <w:t>level</w:t>
-      </w:r>
-      <w:proofErr w:type="spellEnd"/>
-      <w:r>
-        <w:t xml:space="preserve"> </w:t>
-      </w:r>
-      <w:proofErr w:type="spellStart"/>
-      <w:r>
-        <w:t>repeatable</w:t>
-      </w:r>
-      <w:proofErr w:type="spellEnd"/>
-      <w:r>
-        <w:t xml:space="preserve"> </w:t>
-      </w:r>
-      <w:proofErr w:type="spellStart"/>
-      <w:r>
-        <w:t>read</w:t>
-      </w:r>
-      <w:proofErr w:type="spellEnd"/>
-      <w:r>
-        <w:t>;</w:t>
-      </w:r>
-    </w:p>
-    <w:p>
-      <w:r>
-        <w:t xml:space="preserve">start </w:t>
-      </w:r>
-      <w:proofErr w:type="spellStart"/>
-      <w:r>
-        <w:t>transaction</w:t>
-      </w:r>
-      <w:proofErr w:type="spellEnd"/>
-      <w:r>
-        <w:t>;</w:t>
+        <w:t>set transaction isolation level repeatable read;</w:t>
+      </w:r>
+    </w:p>
+    <w:p>
+      <w:r>
+        <w:t>start transaction;</w:t>
       </w:r>
     </w:p>
     <w:p>
       <w:r>
         <w:tab/>
-      </w:r>
-      <w:proofErr w:type="spellStart"/>
-      <w:r>
-        <w:t>insert</w:t>
-      </w:r>
-      <w:proofErr w:type="spellEnd"/>
-      <w:r>
-        <w:t xml:space="preserve"> </w:t>
-      </w:r>
-      <w:proofErr w:type="spellStart"/>
-      <w:r>
-        <w:t>into</w:t>
-      </w:r>
-      <w:proofErr w:type="spellEnd"/>
-      <w:r>
-        <w:t xml:space="preserve"> `</w:t>
-      </w:r>
-      <w:proofErr w:type="spellStart"/>
-      <w:r>
-        <w:t>Messaggio`</w:t>
-      </w:r>
-      <w:proofErr w:type="spellEnd"/>
-      <w:r>
-        <w:t xml:space="preserve"> (`CF`, `</w:t>
-      </w:r>
-      <w:proofErr w:type="spellStart"/>
-      <w:r>
-        <w:t>DataInvio</w:t>
-      </w:r>
-      <w:proofErr w:type="spellEnd"/>
-      <w:r>
-        <w:t>`, `</w:t>
-      </w:r>
-      <w:proofErr w:type="spellStart"/>
-      <w:r>
-        <w:t>OrarioInvio</w:t>
-      </w:r>
-      <w:proofErr w:type="spellEnd"/>
-      <w:r>
-        <w:t>`, `Testo`, `Codice`, `</w:t>
-      </w:r>
-      <w:proofErr w:type="spellStart"/>
-      <w:r>
-        <w:t>IDProgetto</w:t>
-      </w:r>
-      <w:proofErr w:type="spellEnd"/>
-      <w:r>
-        <w:t>`)</w:t>
-      </w:r>
-    </w:p>
-    <w:p>
-      <w:r>
-        <w:t xml:space="preserve">    </w:t>
-      </w:r>
-      <w:proofErr w:type="spellStart"/>
-      <w:r>
-        <w:t>values</w:t>
-      </w:r>
-      <w:proofErr w:type="spellEnd"/>
-      <w:r>
-        <w:t xml:space="preserve"> (</w:t>
-      </w:r>
-      <w:proofErr w:type="spellStart"/>
-      <w:r>
-        <w:t>var_CF</w:t>
-      </w:r>
-      <w:proofErr w:type="spellEnd"/>
-      <w:r>
-        <w:t>, date(</w:t>
-      </w:r>
-      <w:proofErr w:type="spellStart"/>
-      <w:r>
-        <w:t>now</w:t>
-      </w:r>
-      <w:proofErr w:type="spellEnd"/>
-      <w:r>
-        <w:t>()), time(</w:t>
-      </w:r>
-      <w:proofErr w:type="spellStart"/>
-      <w:r>
-        <w:t>now</w:t>
-      </w:r>
-      <w:proofErr w:type="spellEnd"/>
-      <w:r>
-        <w:t xml:space="preserve">()), </w:t>
-      </w:r>
-      <w:proofErr w:type="spellStart"/>
-      <w:r>
-        <w:t>var_testo</w:t>
-      </w:r>
-      <w:proofErr w:type="spellEnd"/>
-      <w:r>
-        <w:t xml:space="preserve">, </w:t>
-      </w:r>
-      <w:proofErr w:type="spellStart"/>
-      <w:r>
-        <w:t>var_codice</w:t>
-      </w:r>
-      <w:proofErr w:type="spellEnd"/>
-      <w:r>
-        <w:t xml:space="preserve">, </w:t>
-      </w:r>
-      <w:proofErr w:type="spellStart"/>
-      <w:r>
-        <w:t>var_IDProgetto</w:t>
-      </w:r>
-      <w:proofErr w:type="spellEnd"/>
-      <w:r>
-        <w:t>);</w:t>
-      </w:r>
-    </w:p>
-    <w:p>
-      <w:proofErr w:type="spellStart"/>
-      <w:r>
-        <w:t>commit</w:t>
-      </w:r>
-      <w:proofErr w:type="spellEnd"/>
-      <w:r>
-        <w:t>;</w:t>
+        <w:t>insert into `Messaggio` (`CF`, `DataInvio`, `OrarioInvio`, `Testo`, `Codice`, `IDProgetto`)</w:t>
+      </w:r>
+    </w:p>
+    <w:p>
+      <w:r>
+        <w:t xml:space="preserve">    values (var_CF, date(now()), time(now()), var_testo, var_codice, var_IDProgetto);</w:t>
+      </w:r>
+    </w:p>
+    <w:p>
+      <w:r>
+        <w:t>commit;</w:t>
       </w:r>
     </w:p>
     <w:p>
@@ -10404,73 +8407,25 @@
     <w:p/>
     <w:p>
       <w:r>
-        <w:t>create procedure `</w:t>
-      </w:r>
-      <w:proofErr w:type="spellStart"/>
-      <w:r>
-        <w:t>insert_progetto</w:t>
-      </w:r>
-      <w:proofErr w:type="spellEnd"/>
-      <w:r>
-        <w:t xml:space="preserve">`(in </w:t>
-      </w:r>
-      <w:proofErr w:type="spellStart"/>
-      <w:r>
-        <w:t>var_nomeprogetto</w:t>
-      </w:r>
-      <w:proofErr w:type="spellEnd"/>
-      <w:r>
-        <w:t xml:space="preserve"> </w:t>
-      </w:r>
-      <w:proofErr w:type="spellStart"/>
-      <w:r>
-        <w:t>varchar</w:t>
-      </w:r>
-      <w:proofErr w:type="spellEnd"/>
-      <w:r>
-        <w:t>(45))</w:t>
-      </w:r>
-    </w:p>
-    <w:p>
-      <w:proofErr w:type="spellStart"/>
+        <w:t>create procedure `insert_progetto`(in var_nomeprogetto varchar(45))</w:t>
+      </w:r>
+    </w:p>
+    <w:p>
       <w:r>
         <w:t>begin</w:t>
       </w:r>
-      <w:proofErr w:type="spellEnd"/>
     </w:p>
     <w:p/>
     <w:p>
-      <w:proofErr w:type="spellStart"/>
-      <w:r>
-        <w:t>declare</w:t>
-      </w:r>
-      <w:proofErr w:type="spellEnd"/>
-      <w:r>
-        <w:t xml:space="preserve"> exit </w:t>
-      </w:r>
-      <w:proofErr w:type="spellStart"/>
-      <w:r>
-        <w:t>handler</w:t>
-      </w:r>
-      <w:proofErr w:type="spellEnd"/>
-      <w:r>
-        <w:t xml:space="preserve"> for </w:t>
-      </w:r>
-      <w:proofErr w:type="spellStart"/>
-      <w:r>
-        <w:t>sqlexception</w:t>
-      </w:r>
-      <w:proofErr w:type="spellEnd"/>
+      <w:r>
+        <w:t>declare exit handler for sqlexception</w:t>
+      </w:r>
     </w:p>
     <w:p>
       <w:r>
         <w:tab/>
-      </w:r>
-      <w:proofErr w:type="spellStart"/>
-      <w:r>
         <w:t>begin</w:t>
       </w:r>
-      <w:proofErr w:type="spellEnd"/>
     </w:p>
     <w:p>
       <w:r>
@@ -10478,36 +8433,8 @@
       </w:r>
       <w:r>
         <w:tab/>
-      </w:r>
-      <w:proofErr w:type="spellStart"/>
-      <w:r>
-        <w:t>rollback</w:t>
-      </w:r>
-      <w:proofErr w:type="spellEnd"/>
-      <w:r>
-        <w:t xml:space="preserve">; -- </w:t>
-      </w:r>
-      <w:proofErr w:type="spellStart"/>
-      <w:r>
-        <w:t>rollback</w:t>
-      </w:r>
-      <w:proofErr w:type="spellEnd"/>
-      <w:r>
-        <w:t xml:space="preserve"> any </w:t>
-      </w:r>
-      <w:proofErr w:type="spellStart"/>
-      <w:r>
-        <w:t>changes</w:t>
-      </w:r>
-      <w:proofErr w:type="spellEnd"/>
-      <w:r>
-        <w:t xml:space="preserve"> made in the </w:t>
-      </w:r>
-      <w:proofErr w:type="spellStart"/>
-      <w:r>
-        <w:t>transaction</w:t>
-      </w:r>
-      <w:proofErr w:type="spellEnd"/>
+        <w:t>rollback; -- rollback any changes made in the transaction</w:t>
+      </w:r>
     </w:p>
     <w:p>
       <w:r>
@@ -10515,52 +8442,8 @@
       </w:r>
       <w:r>
         <w:tab/>
-      </w:r>
-      <w:proofErr w:type="spellStart"/>
-      <w:r>
-        <w:t>resignal</w:t>
-      </w:r>
-      <w:proofErr w:type="spellEnd"/>
-      <w:r>
-        <w:t xml:space="preserve">; -- </w:t>
-      </w:r>
-      <w:proofErr w:type="spellStart"/>
-      <w:r>
-        <w:t>raise</w:t>
-      </w:r>
-      <w:proofErr w:type="spellEnd"/>
-      <w:r>
-        <w:t xml:space="preserve"> </w:t>
-      </w:r>
-      <w:proofErr w:type="spellStart"/>
-      <w:r>
-        <w:t>again</w:t>
-      </w:r>
-      <w:proofErr w:type="spellEnd"/>
-      <w:r>
-        <w:t xml:space="preserve"> the </w:t>
-      </w:r>
-      <w:proofErr w:type="spellStart"/>
-      <w:r>
-        <w:t>sql</w:t>
-      </w:r>
-      <w:proofErr w:type="spellEnd"/>
-      <w:r>
-        <w:t xml:space="preserve"> </w:t>
-      </w:r>
-      <w:proofErr w:type="spellStart"/>
-      <w:r>
-        <w:t>exception</w:t>
-      </w:r>
-      <w:proofErr w:type="spellEnd"/>
-      <w:r>
-        <w:t xml:space="preserve"> to the </w:t>
-      </w:r>
-      <w:proofErr w:type="spellStart"/>
-      <w:r>
-        <w:t>caller</w:t>
-      </w:r>
-      <w:proofErr w:type="spellEnd"/>
+        <w:t>resignal; -- raise again the sql exception to the caller</w:t>
+      </w:r>
     </w:p>
     <w:p>
       <w:r>
@@ -10575,161 +8458,29 @@
     </w:p>
     <w:p>
       <w:r>
-        <w:t xml:space="preserve">set </w:t>
-      </w:r>
-      <w:proofErr w:type="spellStart"/>
-      <w:r>
-        <w:t>transaction</w:t>
-      </w:r>
-      <w:proofErr w:type="spellEnd"/>
-      <w:r>
-        <w:t xml:space="preserve"> </w:t>
-      </w:r>
-      <w:proofErr w:type="spellStart"/>
-      <w:r>
-        <w:t>isolation</w:t>
-      </w:r>
-      <w:proofErr w:type="spellEnd"/>
-      <w:r>
-        <w:t xml:space="preserve"> </w:t>
-      </w:r>
-      <w:proofErr w:type="spellStart"/>
-      <w:r>
-        <w:t>level</w:t>
-      </w:r>
-      <w:proofErr w:type="spellEnd"/>
-      <w:r>
-        <w:t xml:space="preserve"> </w:t>
-      </w:r>
-      <w:proofErr w:type="spellStart"/>
-      <w:r>
-        <w:t>repeatable</w:t>
-      </w:r>
-      <w:proofErr w:type="spellEnd"/>
-      <w:r>
-        <w:t xml:space="preserve"> </w:t>
-      </w:r>
-      <w:proofErr w:type="spellStart"/>
-      <w:r>
-        <w:t>read</w:t>
-      </w:r>
-      <w:proofErr w:type="spellEnd"/>
-      <w:r>
-        <w:t>;</w:t>
-      </w:r>
-    </w:p>
-    <w:p>
-      <w:r>
-        <w:t xml:space="preserve">start </w:t>
-      </w:r>
-      <w:proofErr w:type="spellStart"/>
-      <w:r>
-        <w:t>transaction</w:t>
-      </w:r>
-      <w:proofErr w:type="spellEnd"/>
-      <w:r>
-        <w:t>;</w:t>
+        <w:t>set transaction isolation level repeatable read;</w:t>
+      </w:r>
+    </w:p>
+    <w:p>
+      <w:r>
+        <w:t>start transaction;</w:t>
       </w:r>
     </w:p>
     <w:p>
       <w:r>
         <w:lastRenderedPageBreak/>
         <w:tab/>
-      </w:r>
-      <w:proofErr w:type="spellStart"/>
-      <w:r>
-        <w:t>insert</w:t>
-      </w:r>
-      <w:proofErr w:type="spellEnd"/>
-      <w:r>
-        <w:t xml:space="preserve"> </w:t>
-      </w:r>
-      <w:proofErr w:type="spellStart"/>
-      <w:r>
-        <w:t>into</w:t>
-      </w:r>
-      <w:proofErr w:type="spellEnd"/>
-      <w:r>
-        <w:t xml:space="preserve"> `</w:t>
-      </w:r>
-      <w:proofErr w:type="spellStart"/>
-      <w:r>
-        <w:t>Progetto`</w:t>
-      </w:r>
-      <w:proofErr w:type="spellEnd"/>
-      <w:r>
-        <w:t xml:space="preserve"> (`</w:t>
-      </w:r>
-      <w:proofErr w:type="spellStart"/>
-      <w:r>
-        <w:t>IDProgetto</w:t>
-      </w:r>
-      <w:proofErr w:type="spellEnd"/>
-      <w:r>
-        <w:t>`, `</w:t>
-      </w:r>
-      <w:proofErr w:type="spellStart"/>
-      <w:r>
-        <w:t>NomeProgetto</w:t>
-      </w:r>
-      <w:proofErr w:type="spellEnd"/>
-      <w:r>
-        <w:t>`, `</w:t>
-      </w:r>
-      <w:proofErr w:type="spellStart"/>
-      <w:r>
-        <w:t>DataInizio</w:t>
-      </w:r>
-      <w:proofErr w:type="spellEnd"/>
-      <w:r>
-        <w:t>`)</w:t>
-      </w:r>
-    </w:p>
-    <w:p>
-      <w:r>
-        <w:t xml:space="preserve">    </w:t>
-      </w:r>
-      <w:proofErr w:type="spellStart"/>
-      <w:r>
-        <w:t>values</w:t>
-      </w:r>
-      <w:proofErr w:type="spellEnd"/>
-      <w:r>
-        <w:t xml:space="preserve"> (</w:t>
-      </w:r>
-      <w:proofErr w:type="spellStart"/>
-      <w:r>
-        <w:t>last_insert_id</w:t>
-      </w:r>
-      <w:proofErr w:type="spellEnd"/>
-      <w:r>
-        <w:t xml:space="preserve">(), </w:t>
-      </w:r>
-      <w:proofErr w:type="spellStart"/>
-      <w:r>
-        <w:t>var_nomeprogetto</w:t>
-      </w:r>
-      <w:proofErr w:type="spellEnd"/>
-      <w:r>
-        <w:t>, date(</w:t>
-      </w:r>
-      <w:proofErr w:type="spellStart"/>
-      <w:r>
-        <w:t>now</w:t>
-      </w:r>
-      <w:proofErr w:type="spellEnd"/>
-      <w:r>
-        <w:t>()));</w:t>
-      </w:r>
-    </w:p>
-    <w:p>
-      <w:proofErr w:type="spellStart"/>
-      <w:r>
-        <w:t>commit</w:t>
-      </w:r>
-      <w:proofErr w:type="spellEnd"/>
-      <w:r>
-        <w:t>;</w:t>
+        <w:t>insert into `Progetto` (`IDProgetto`, `NomeProgetto`, `DataInizio`)</w:t>
+      </w:r>
+    </w:p>
+    <w:p>
+      <w:r>
+        <w:t xml:space="preserve">    values (last_insert_id(), var_nomeprogetto, date(now()));</w:t>
+      </w:r>
+    </w:p>
+    <w:p>
+      <w:r>
+        <w:t>commit;</w:t>
       </w:r>
     </w:p>
     <w:p>
@@ -10740,89 +8491,25 @@
     <w:p/>
     <w:p>
       <w:r>
-        <w:t>create procedure `</w:t>
-      </w:r>
-      <w:proofErr w:type="spellStart"/>
-      <w:r>
-        <w:t>assegnazione_canale</w:t>
-      </w:r>
-      <w:proofErr w:type="spellEnd"/>
-      <w:r>
-        <w:t xml:space="preserve">`(in </w:t>
-      </w:r>
-      <w:proofErr w:type="spellStart"/>
-      <w:r>
-        <w:t>var_CF</w:t>
-      </w:r>
-      <w:proofErr w:type="spellEnd"/>
-      <w:r>
-        <w:t xml:space="preserve"> </w:t>
-      </w:r>
-      <w:proofErr w:type="spellStart"/>
-      <w:r>
-        <w:t>varchar</w:t>
-      </w:r>
-      <w:proofErr w:type="spellEnd"/>
-      <w:r>
-        <w:t xml:space="preserve">(45), in </w:t>
-      </w:r>
-      <w:proofErr w:type="spellStart"/>
-      <w:r>
-        <w:t>var_codice</w:t>
-      </w:r>
-      <w:proofErr w:type="spellEnd"/>
-      <w:r>
-        <w:t xml:space="preserve"> INT, in </w:t>
-      </w:r>
-      <w:proofErr w:type="spellStart"/>
-      <w:r>
-        <w:t>var_IDProgetto</w:t>
-      </w:r>
-      <w:proofErr w:type="spellEnd"/>
-      <w:r>
-        <w:t xml:space="preserve"> INT)</w:t>
-      </w:r>
-    </w:p>
-    <w:p>
-      <w:proofErr w:type="spellStart"/>
+        <w:t>create procedure `assegnazione_canale`(in var_CF varchar(45), in var_codice INT, in var_IDProgetto INT)</w:t>
+      </w:r>
+    </w:p>
+    <w:p>
       <w:r>
         <w:t>begin</w:t>
       </w:r>
-      <w:proofErr w:type="spellEnd"/>
     </w:p>
     <w:p/>
     <w:p>
-      <w:proofErr w:type="spellStart"/>
-      <w:r>
-        <w:t>declare</w:t>
-      </w:r>
-      <w:proofErr w:type="spellEnd"/>
-      <w:r>
-        <w:t xml:space="preserve"> exit </w:t>
-      </w:r>
-      <w:proofErr w:type="spellStart"/>
-      <w:r>
-        <w:t>handler</w:t>
-      </w:r>
-      <w:proofErr w:type="spellEnd"/>
-      <w:r>
-        <w:t xml:space="preserve"> for </w:t>
-      </w:r>
-      <w:proofErr w:type="spellStart"/>
-      <w:r>
-        <w:t>sqlexception</w:t>
-      </w:r>
-      <w:proofErr w:type="spellEnd"/>
+      <w:r>
+        <w:t>declare exit handler for sqlexception</w:t>
+      </w:r>
     </w:p>
     <w:p>
       <w:r>
         <w:tab/>
-      </w:r>
-      <w:proofErr w:type="spellStart"/>
-      <w:r>
         <w:t>begin</w:t>
       </w:r>
-      <w:proofErr w:type="spellEnd"/>
     </w:p>
     <w:p>
       <w:r>
@@ -10830,36 +8517,8 @@
       </w:r>
       <w:r>
         <w:tab/>
-      </w:r>
-      <w:proofErr w:type="spellStart"/>
-      <w:r>
-        <w:t>rollback</w:t>
-      </w:r>
-      <w:proofErr w:type="spellEnd"/>
-      <w:r>
-        <w:t xml:space="preserve">; -- </w:t>
-      </w:r>
-      <w:proofErr w:type="spellStart"/>
-      <w:r>
-        <w:t>rollback</w:t>
-      </w:r>
-      <w:proofErr w:type="spellEnd"/>
-      <w:r>
-        <w:t xml:space="preserve"> any </w:t>
-      </w:r>
-      <w:proofErr w:type="spellStart"/>
-      <w:r>
-        <w:t>changes</w:t>
-      </w:r>
-      <w:proofErr w:type="spellEnd"/>
-      <w:r>
-        <w:t xml:space="preserve"> made in the </w:t>
-      </w:r>
-      <w:proofErr w:type="spellStart"/>
-      <w:r>
-        <w:t>transaction</w:t>
-      </w:r>
-      <w:proofErr w:type="spellEnd"/>
+        <w:t>rollback; -- rollback any changes made in the transaction</w:t>
+      </w:r>
     </w:p>
     <w:p>
       <w:r>
@@ -10867,52 +8526,8 @@
       </w:r>
       <w:r>
         <w:tab/>
-      </w:r>
-      <w:proofErr w:type="spellStart"/>
-      <w:r>
-        <w:t>resignal</w:t>
-      </w:r>
-      <w:proofErr w:type="spellEnd"/>
-      <w:r>
-        <w:t xml:space="preserve">; -- </w:t>
-      </w:r>
-      <w:proofErr w:type="spellStart"/>
-      <w:r>
-        <w:t>raise</w:t>
-      </w:r>
-      <w:proofErr w:type="spellEnd"/>
-      <w:r>
-        <w:t xml:space="preserve"> </w:t>
-      </w:r>
-      <w:proofErr w:type="spellStart"/>
-      <w:r>
-        <w:t>again</w:t>
-      </w:r>
-      <w:proofErr w:type="spellEnd"/>
-      <w:r>
-        <w:t xml:space="preserve"> the </w:t>
-      </w:r>
-      <w:proofErr w:type="spellStart"/>
-      <w:r>
-        <w:t>sql</w:t>
-      </w:r>
-      <w:proofErr w:type="spellEnd"/>
-      <w:r>
-        <w:t xml:space="preserve"> </w:t>
-      </w:r>
-      <w:proofErr w:type="spellStart"/>
-      <w:r>
-        <w:t>exception</w:t>
-      </w:r>
-      <w:proofErr w:type="spellEnd"/>
-      <w:r>
-        <w:t xml:space="preserve"> to the </w:t>
-      </w:r>
-      <w:proofErr w:type="spellStart"/>
-      <w:r>
-        <w:t>caller</w:t>
-      </w:r>
-      <w:proofErr w:type="spellEnd"/>
+        <w:t>resignal; -- raise again the sql exception to the caller</w:t>
+      </w:r>
     </w:p>
     <w:p>
       <w:r>
@@ -10927,136 +8542,28 @@
     </w:p>
     <w:p>
       <w:r>
-        <w:t xml:space="preserve">set </w:t>
-      </w:r>
-      <w:proofErr w:type="spellStart"/>
-      <w:r>
-        <w:t>transaction</w:t>
-      </w:r>
-      <w:proofErr w:type="spellEnd"/>
-      <w:r>
-        <w:t xml:space="preserve"> </w:t>
-      </w:r>
-      <w:proofErr w:type="spellStart"/>
-      <w:r>
-        <w:t>isolation</w:t>
-      </w:r>
-      <w:proofErr w:type="spellEnd"/>
-      <w:r>
-        <w:t xml:space="preserve"> </w:t>
-      </w:r>
-      <w:proofErr w:type="spellStart"/>
-      <w:r>
-        <w:t>level</w:t>
-      </w:r>
-      <w:proofErr w:type="spellEnd"/>
-      <w:r>
-        <w:t xml:space="preserve"> </w:t>
-      </w:r>
-      <w:proofErr w:type="spellStart"/>
-      <w:r>
-        <w:t>repeatable</w:t>
-      </w:r>
-      <w:proofErr w:type="spellEnd"/>
-      <w:r>
-        <w:t xml:space="preserve"> </w:t>
-      </w:r>
-      <w:proofErr w:type="spellStart"/>
-      <w:r>
-        <w:t>read</w:t>
-      </w:r>
-      <w:proofErr w:type="spellEnd"/>
-      <w:r>
-        <w:t>;</w:t>
-      </w:r>
-    </w:p>
-    <w:p>
-      <w:r>
-        <w:t xml:space="preserve">start </w:t>
-      </w:r>
-      <w:proofErr w:type="spellStart"/>
-      <w:r>
-        <w:t>transaction</w:t>
-      </w:r>
-      <w:proofErr w:type="spellEnd"/>
-      <w:r>
-        <w:t>;</w:t>
+        <w:t>set transaction isolation level repeatable read;</w:t>
+      </w:r>
+    </w:p>
+    <w:p>
+      <w:r>
+        <w:t>start transaction;</w:t>
       </w:r>
     </w:p>
     <w:p>
       <w:r>
         <w:tab/>
-      </w:r>
-      <w:proofErr w:type="spellStart"/>
-      <w:r>
-        <w:t>insert</w:t>
-      </w:r>
-      <w:proofErr w:type="spellEnd"/>
-      <w:r>
-        <w:t xml:space="preserve"> </w:t>
-      </w:r>
-      <w:proofErr w:type="spellStart"/>
-      <w:r>
-        <w:t>into</w:t>
-      </w:r>
-      <w:proofErr w:type="spellEnd"/>
-      <w:r>
-        <w:t xml:space="preserve"> `Appartenenza` (`CF`, `Codice`, `</w:t>
-      </w:r>
-      <w:proofErr w:type="spellStart"/>
-      <w:r>
-        <w:t>IDProgetto</w:t>
-      </w:r>
-      <w:proofErr w:type="spellEnd"/>
-      <w:r>
-        <w:t>`)</w:t>
-      </w:r>
-    </w:p>
-    <w:p>
-      <w:r>
-        <w:t xml:space="preserve">    </w:t>
-      </w:r>
-      <w:proofErr w:type="spellStart"/>
-      <w:r>
-        <w:t>values</w:t>
-      </w:r>
-      <w:proofErr w:type="spellEnd"/>
-      <w:r>
-        <w:t xml:space="preserve"> (</w:t>
-      </w:r>
-      <w:proofErr w:type="spellStart"/>
-      <w:r>
-        <w:t>var_CF</w:t>
-      </w:r>
-      <w:proofErr w:type="spellEnd"/>
-      <w:r>
-        <w:t xml:space="preserve">, </w:t>
-      </w:r>
-      <w:proofErr w:type="spellStart"/>
-      <w:r>
-        <w:t>var_codice</w:t>
-      </w:r>
-      <w:proofErr w:type="spellEnd"/>
-      <w:r>
-        <w:t xml:space="preserve">, </w:t>
-      </w:r>
-      <w:proofErr w:type="spellStart"/>
-      <w:r>
-        <w:t>var_IDProgetto</w:t>
-      </w:r>
-      <w:proofErr w:type="spellEnd"/>
-      <w:r>
-        <w:t>);</w:t>
-      </w:r>
-    </w:p>
-    <w:p>
-      <w:proofErr w:type="spellStart"/>
-      <w:r>
-        <w:t>commit</w:t>
-      </w:r>
-      <w:proofErr w:type="spellEnd"/>
-      <w:r>
-        <w:t>;</w:t>
+        <w:t>insert into `Appartenenza` (`CF`, `Codice`, `IDProgetto`)</w:t>
+      </w:r>
+    </w:p>
+    <w:p>
+      <w:r>
+        <w:t xml:space="preserve">    values (var_CF, var_codice, var_IDProgetto);</w:t>
+      </w:r>
+    </w:p>
+    <w:p>
+      <w:r>
+        <w:t>commit;</w:t>
       </w:r>
     </w:p>
     <w:p>
@@ -11067,82 +8574,26 @@
     <w:p/>
     <w:p>
       <w:r>
-        <w:t>create procedure `</w:t>
-      </w:r>
-      <w:proofErr w:type="spellStart"/>
-      <w:r>
-        <w:t>assegnazione_progetto</w:t>
-      </w:r>
-      <w:proofErr w:type="spellEnd"/>
-      <w:r>
-        <w:t xml:space="preserve">`(in </w:t>
-      </w:r>
-      <w:proofErr w:type="spellStart"/>
-      <w:r>
-        <w:t>var_CF</w:t>
-      </w:r>
-      <w:proofErr w:type="spellEnd"/>
-      <w:r>
-        <w:t xml:space="preserve"> </w:t>
-      </w:r>
-      <w:proofErr w:type="spellStart"/>
-      <w:r>
-        <w:t>varchar</w:t>
-      </w:r>
-      <w:proofErr w:type="spellEnd"/>
-      <w:r>
-        <w:t xml:space="preserve">(45), in </w:t>
-      </w:r>
-      <w:proofErr w:type="spellStart"/>
-      <w:r>
-        <w:t>var_IDProgetto</w:t>
-      </w:r>
-      <w:proofErr w:type="spellEnd"/>
-      <w:r>
-        <w:t xml:space="preserve"> INT)</w:t>
-      </w:r>
-    </w:p>
-    <w:p>
-      <w:proofErr w:type="spellStart"/>
+        <w:t>create procedure `assegnazione_progetto`(in var_CF varchar(45), in var_IDProgetto INT)</w:t>
+      </w:r>
+    </w:p>
+    <w:p>
       <w:r>
         <w:t>begin</w:t>
       </w:r>
-      <w:proofErr w:type="spellEnd"/>
     </w:p>
     <w:p/>
     <w:p>
-      <w:proofErr w:type="spellStart"/>
       <w:r>
         <w:lastRenderedPageBreak/>
-        <w:t>declare</w:t>
-      </w:r>
-      <w:proofErr w:type="spellEnd"/>
-      <w:r>
-        <w:t xml:space="preserve"> exit </w:t>
-      </w:r>
-      <w:proofErr w:type="spellStart"/>
-      <w:r>
-        <w:t>handler</w:t>
-      </w:r>
-      <w:proofErr w:type="spellEnd"/>
-      <w:r>
-        <w:t xml:space="preserve"> for </w:t>
-      </w:r>
-      <w:proofErr w:type="spellStart"/>
-      <w:r>
-        <w:t>sqlexception</w:t>
-      </w:r>
-      <w:proofErr w:type="spellEnd"/>
+        <w:t>declare exit handler for sqlexception</w:t>
+      </w:r>
     </w:p>
     <w:p>
       <w:r>
         <w:tab/>
-      </w:r>
-      <w:proofErr w:type="spellStart"/>
-      <w:r>
         <w:t>begin</w:t>
       </w:r>
-      <w:proofErr w:type="spellEnd"/>
     </w:p>
     <w:p>
       <w:r>
@@ -11150,36 +8601,8 @@
       </w:r>
       <w:r>
         <w:tab/>
-      </w:r>
-      <w:proofErr w:type="spellStart"/>
-      <w:r>
-        <w:t>rollback</w:t>
-      </w:r>
-      <w:proofErr w:type="spellEnd"/>
-      <w:r>
-        <w:t xml:space="preserve">; -- </w:t>
-      </w:r>
-      <w:proofErr w:type="spellStart"/>
-      <w:r>
-        <w:t>rollback</w:t>
-      </w:r>
-      <w:proofErr w:type="spellEnd"/>
-      <w:r>
-        <w:t xml:space="preserve"> any </w:t>
-      </w:r>
-      <w:proofErr w:type="spellStart"/>
-      <w:r>
-        <w:t>changes</w:t>
-      </w:r>
-      <w:proofErr w:type="spellEnd"/>
-      <w:r>
-        <w:t xml:space="preserve"> made in the </w:t>
-      </w:r>
-      <w:proofErr w:type="spellStart"/>
-      <w:r>
-        <w:t>transaction</w:t>
-      </w:r>
-      <w:proofErr w:type="spellEnd"/>
+        <w:t>rollback; -- rollback any changes made in the transaction</w:t>
+      </w:r>
     </w:p>
     <w:p>
       <w:r>
@@ -11187,52 +8610,8 @@
       </w:r>
       <w:r>
         <w:tab/>
-      </w:r>
-      <w:proofErr w:type="spellStart"/>
-      <w:r>
-        <w:t>resignal</w:t>
-      </w:r>
-      <w:proofErr w:type="spellEnd"/>
-      <w:r>
-        <w:t xml:space="preserve">; -- </w:t>
-      </w:r>
-      <w:proofErr w:type="spellStart"/>
-      <w:r>
-        <w:t>raise</w:t>
-      </w:r>
-      <w:proofErr w:type="spellEnd"/>
-      <w:r>
-        <w:t xml:space="preserve"> </w:t>
-      </w:r>
-      <w:proofErr w:type="spellStart"/>
-      <w:r>
-        <w:t>again</w:t>
-      </w:r>
-      <w:proofErr w:type="spellEnd"/>
-      <w:r>
-        <w:t xml:space="preserve"> the </w:t>
-      </w:r>
-      <w:proofErr w:type="spellStart"/>
-      <w:r>
-        <w:t>sql</w:t>
-      </w:r>
-      <w:proofErr w:type="spellEnd"/>
-      <w:r>
-        <w:t xml:space="preserve"> </w:t>
-      </w:r>
-      <w:proofErr w:type="spellStart"/>
-      <w:r>
-        <w:t>exception</w:t>
-      </w:r>
-      <w:proofErr w:type="spellEnd"/>
-      <w:r>
-        <w:t xml:space="preserve"> to the </w:t>
-      </w:r>
-      <w:proofErr w:type="spellStart"/>
-      <w:r>
-        <w:t>caller</w:t>
-      </w:r>
-      <w:proofErr w:type="spellEnd"/>
+        <w:t>resignal; -- raise again the sql exception to the caller</w:t>
+      </w:r>
     </w:p>
     <w:p>
       <w:r>
@@ -11247,128 +8626,28 @@
     </w:p>
     <w:p>
       <w:r>
-        <w:t xml:space="preserve">set </w:t>
-      </w:r>
-      <w:proofErr w:type="spellStart"/>
-      <w:r>
-        <w:t>transaction</w:t>
-      </w:r>
-      <w:proofErr w:type="spellEnd"/>
-      <w:r>
-        <w:t xml:space="preserve"> </w:t>
-      </w:r>
-      <w:proofErr w:type="spellStart"/>
-      <w:r>
-        <w:t>isolation</w:t>
-      </w:r>
-      <w:proofErr w:type="spellEnd"/>
-      <w:r>
-        <w:t xml:space="preserve"> </w:t>
-      </w:r>
-      <w:proofErr w:type="spellStart"/>
-      <w:r>
-        <w:t>level</w:t>
-      </w:r>
-      <w:proofErr w:type="spellEnd"/>
-      <w:r>
-        <w:t xml:space="preserve"> </w:t>
-      </w:r>
-      <w:proofErr w:type="spellStart"/>
-      <w:r>
-        <w:t>repeatable</w:t>
-      </w:r>
-      <w:proofErr w:type="spellEnd"/>
-      <w:r>
-        <w:t xml:space="preserve"> </w:t>
-      </w:r>
-      <w:proofErr w:type="spellStart"/>
-      <w:r>
-        <w:t>read</w:t>
-      </w:r>
-      <w:proofErr w:type="spellEnd"/>
-      <w:r>
-        <w:t>;</w:t>
-      </w:r>
-    </w:p>
-    <w:p>
-      <w:r>
-        <w:t xml:space="preserve">start </w:t>
-      </w:r>
-      <w:proofErr w:type="spellStart"/>
-      <w:r>
-        <w:t>transaction</w:t>
-      </w:r>
-      <w:proofErr w:type="spellEnd"/>
-      <w:r>
-        <w:t>;</w:t>
+        <w:t>set transaction isolation level repeatable read;</w:t>
+      </w:r>
+    </w:p>
+    <w:p>
+      <w:r>
+        <w:t>start transaction;</w:t>
       </w:r>
     </w:p>
     <w:p>
       <w:r>
         <w:tab/>
-      </w:r>
-      <w:proofErr w:type="spellStart"/>
-      <w:r>
-        <w:t>insert</w:t>
-      </w:r>
-      <w:proofErr w:type="spellEnd"/>
-      <w:r>
-        <w:t xml:space="preserve"> </w:t>
-      </w:r>
-      <w:proofErr w:type="spellStart"/>
-      <w:r>
-        <w:t>into</w:t>
-      </w:r>
-      <w:proofErr w:type="spellEnd"/>
-      <w:r>
-        <w:t xml:space="preserve"> `Assegnazione` (`CF`, `</w:t>
-      </w:r>
-      <w:proofErr w:type="spellStart"/>
-      <w:r>
-        <w:t>IDProgetto</w:t>
-      </w:r>
-      <w:proofErr w:type="spellEnd"/>
-      <w:r>
-        <w:t>`)</w:t>
-      </w:r>
-    </w:p>
-    <w:p>
-      <w:r>
-        <w:t xml:space="preserve">    </w:t>
-      </w:r>
-      <w:proofErr w:type="spellStart"/>
-      <w:r>
-        <w:t>values</w:t>
-      </w:r>
-      <w:proofErr w:type="spellEnd"/>
-      <w:r>
-        <w:t xml:space="preserve"> (</w:t>
-      </w:r>
-      <w:proofErr w:type="spellStart"/>
-      <w:r>
-        <w:t>var_CF</w:t>
-      </w:r>
-      <w:proofErr w:type="spellEnd"/>
-      <w:r>
-        <w:t xml:space="preserve">, </w:t>
-      </w:r>
-      <w:proofErr w:type="spellStart"/>
-      <w:r>
-        <w:t>var_IDProgetto</w:t>
-      </w:r>
-      <w:proofErr w:type="spellEnd"/>
-      <w:r>
-        <w:t>);</w:t>
-      </w:r>
-    </w:p>
-    <w:p>
-      <w:proofErr w:type="spellStart"/>
-      <w:r>
-        <w:t>commit</w:t>
-      </w:r>
-      <w:proofErr w:type="spellEnd"/>
-      <w:r>
-        <w:t>;</w:t>
+        <w:t>insert into `Assegnazione` (`CF`, `IDProgetto`)</w:t>
+      </w:r>
+    </w:p>
+    <w:p>
+      <w:r>
+        <w:t xml:space="preserve">    values (var_CF, var_IDProgetto);</w:t>
+      </w:r>
+    </w:p>
+    <w:p>
+      <w:r>
+        <w:t>commit;</w:t>
       </w:r>
     </w:p>
     <w:p>
@@ -11379,81 +8658,25 @@
     <w:p/>
     <w:p>
       <w:r>
-        <w:t>create procedure `</w:t>
-      </w:r>
-      <w:proofErr w:type="spellStart"/>
-      <w:r>
-        <w:t>coordinazione_progetto</w:t>
-      </w:r>
-      <w:proofErr w:type="spellEnd"/>
-      <w:r>
-        <w:t xml:space="preserve">`(in </w:t>
-      </w:r>
-      <w:proofErr w:type="spellStart"/>
-      <w:r>
-        <w:t>var_CF</w:t>
-      </w:r>
-      <w:proofErr w:type="spellEnd"/>
-      <w:r>
-        <w:t xml:space="preserve"> </w:t>
-      </w:r>
-      <w:proofErr w:type="spellStart"/>
-      <w:r>
-        <w:t>varchar</w:t>
-      </w:r>
-      <w:proofErr w:type="spellEnd"/>
-      <w:r>
-        <w:t xml:space="preserve">(45), in </w:t>
-      </w:r>
-      <w:proofErr w:type="spellStart"/>
-      <w:r>
-        <w:t>var_IDProgetto</w:t>
-      </w:r>
-      <w:proofErr w:type="spellEnd"/>
-      <w:r>
-        <w:t xml:space="preserve"> INT)</w:t>
-      </w:r>
-    </w:p>
-    <w:p>
-      <w:proofErr w:type="spellStart"/>
+        <w:t>create procedure `coordinazione_progetto`(in var_CF varchar(45), in var_IDProgetto INT)</w:t>
+      </w:r>
+    </w:p>
+    <w:p>
       <w:r>
         <w:t>begin</w:t>
       </w:r>
-      <w:proofErr w:type="spellEnd"/>
     </w:p>
     <w:p/>
     <w:p>
-      <w:proofErr w:type="spellStart"/>
-      <w:r>
-        <w:t>declare</w:t>
-      </w:r>
-      <w:proofErr w:type="spellEnd"/>
-      <w:r>
-        <w:t xml:space="preserve"> exit </w:t>
-      </w:r>
-      <w:proofErr w:type="spellStart"/>
-      <w:r>
-        <w:t>handler</w:t>
-      </w:r>
-      <w:proofErr w:type="spellEnd"/>
-      <w:r>
-        <w:t xml:space="preserve"> for </w:t>
-      </w:r>
-      <w:proofErr w:type="spellStart"/>
-      <w:r>
-        <w:t>sqlexception</w:t>
-      </w:r>
-      <w:proofErr w:type="spellEnd"/>
+      <w:r>
+        <w:t>declare exit handler for sqlexception</w:t>
+      </w:r>
     </w:p>
     <w:p>
       <w:r>
         <w:tab/>
-      </w:r>
-      <w:proofErr w:type="spellStart"/>
-      <w:r>
         <w:t>begin</w:t>
       </w:r>
-      <w:proofErr w:type="spellEnd"/>
     </w:p>
     <w:p>
       <w:r>
@@ -11461,36 +8684,8 @@
       </w:r>
       <w:r>
         <w:tab/>
-      </w:r>
-      <w:proofErr w:type="spellStart"/>
-      <w:r>
-        <w:t>rollback</w:t>
-      </w:r>
-      <w:proofErr w:type="spellEnd"/>
-      <w:r>
-        <w:t xml:space="preserve">; -- </w:t>
-      </w:r>
-      <w:proofErr w:type="spellStart"/>
-      <w:r>
-        <w:t>rollback</w:t>
-      </w:r>
-      <w:proofErr w:type="spellEnd"/>
-      <w:r>
-        <w:t xml:space="preserve"> any </w:t>
-      </w:r>
-      <w:proofErr w:type="spellStart"/>
-      <w:r>
-        <w:t>changes</w:t>
-      </w:r>
-      <w:proofErr w:type="spellEnd"/>
-      <w:r>
-        <w:t xml:space="preserve"> made in the </w:t>
-      </w:r>
-      <w:proofErr w:type="spellStart"/>
-      <w:r>
-        <w:t>transaction</w:t>
-      </w:r>
-      <w:proofErr w:type="spellEnd"/>
+        <w:t>rollback; -- rollback any changes made in the transaction</w:t>
+      </w:r>
     </w:p>
     <w:p>
       <w:r>
@@ -11498,52 +8693,8 @@
       </w:r>
       <w:r>
         <w:tab/>
-      </w:r>
-      <w:proofErr w:type="spellStart"/>
-      <w:r>
-        <w:t>resignal</w:t>
-      </w:r>
-      <w:proofErr w:type="spellEnd"/>
-      <w:r>
-        <w:t xml:space="preserve">; -- </w:t>
-      </w:r>
-      <w:proofErr w:type="spellStart"/>
-      <w:r>
-        <w:t>raise</w:t>
-      </w:r>
-      <w:proofErr w:type="spellEnd"/>
-      <w:r>
-        <w:t xml:space="preserve"> </w:t>
-      </w:r>
-      <w:proofErr w:type="spellStart"/>
-      <w:r>
-        <w:t>again</w:t>
-      </w:r>
-      <w:proofErr w:type="spellEnd"/>
-      <w:r>
-        <w:t xml:space="preserve"> the </w:t>
-      </w:r>
-      <w:proofErr w:type="spellStart"/>
-      <w:r>
-        <w:t>sql</w:t>
-      </w:r>
-      <w:proofErr w:type="spellEnd"/>
-      <w:r>
-        <w:t xml:space="preserve"> </w:t>
-      </w:r>
-      <w:proofErr w:type="spellStart"/>
-      <w:r>
-        <w:t>exception</w:t>
-      </w:r>
-      <w:proofErr w:type="spellEnd"/>
-      <w:r>
-        <w:t xml:space="preserve"> to the </w:t>
-      </w:r>
-      <w:proofErr w:type="spellStart"/>
-      <w:r>
-        <w:t>caller</w:t>
-      </w:r>
-      <w:proofErr w:type="spellEnd"/>
+        <w:t>resignal; -- raise again the sql exception to the caller</w:t>
+      </w:r>
     </w:p>
     <w:p>
       <w:r>
@@ -11558,129 +8709,29 @@
     </w:p>
     <w:p>
       <w:r>
-        <w:t xml:space="preserve">set </w:t>
-      </w:r>
-      <w:proofErr w:type="spellStart"/>
-      <w:r>
-        <w:t>transaction</w:t>
-      </w:r>
-      <w:proofErr w:type="spellEnd"/>
-      <w:r>
-        <w:t xml:space="preserve"> </w:t>
-      </w:r>
-      <w:proofErr w:type="spellStart"/>
-      <w:r>
-        <w:t>isolation</w:t>
-      </w:r>
-      <w:proofErr w:type="spellEnd"/>
-      <w:r>
-        <w:t xml:space="preserve"> </w:t>
-      </w:r>
-      <w:proofErr w:type="spellStart"/>
-      <w:r>
-        <w:t>level</w:t>
-      </w:r>
-      <w:proofErr w:type="spellEnd"/>
-      <w:r>
-        <w:t xml:space="preserve"> </w:t>
-      </w:r>
-      <w:proofErr w:type="spellStart"/>
-      <w:r>
-        <w:t>repeatable</w:t>
-      </w:r>
-      <w:proofErr w:type="spellEnd"/>
-      <w:r>
-        <w:t xml:space="preserve"> </w:t>
-      </w:r>
-      <w:proofErr w:type="spellStart"/>
-      <w:r>
-        <w:t>read</w:t>
-      </w:r>
-      <w:proofErr w:type="spellEnd"/>
-      <w:r>
-        <w:t>;</w:t>
-      </w:r>
-    </w:p>
-    <w:p>
-      <w:r>
-        <w:t xml:space="preserve">start </w:t>
-      </w:r>
-      <w:proofErr w:type="spellStart"/>
-      <w:r>
-        <w:t>transaction</w:t>
-      </w:r>
-      <w:proofErr w:type="spellEnd"/>
-      <w:r>
-        <w:t>;</w:t>
+        <w:t>set transaction isolation level repeatable read;</w:t>
+      </w:r>
+    </w:p>
+    <w:p>
+      <w:r>
+        <w:t>start transaction;</w:t>
       </w:r>
     </w:p>
     <w:p>
       <w:r>
         <w:lastRenderedPageBreak/>
         <w:tab/>
-      </w:r>
-      <w:proofErr w:type="spellStart"/>
-      <w:r>
-        <w:t>insert</w:t>
-      </w:r>
-      <w:proofErr w:type="spellEnd"/>
-      <w:r>
-        <w:t xml:space="preserve"> </w:t>
-      </w:r>
-      <w:proofErr w:type="spellStart"/>
-      <w:r>
-        <w:t>into</w:t>
-      </w:r>
-      <w:proofErr w:type="spellEnd"/>
-      <w:r>
-        <w:t xml:space="preserve"> `Coordinazione` (`CF`, `</w:t>
-      </w:r>
-      <w:proofErr w:type="spellStart"/>
-      <w:r>
-        <w:t>IDProgetto</w:t>
-      </w:r>
-      <w:proofErr w:type="spellEnd"/>
-      <w:r>
-        <w:t>`)</w:t>
-      </w:r>
-    </w:p>
-    <w:p>
-      <w:r>
-        <w:t xml:space="preserve">    </w:t>
-      </w:r>
-      <w:proofErr w:type="spellStart"/>
-      <w:r>
-        <w:t>values</w:t>
-      </w:r>
-      <w:proofErr w:type="spellEnd"/>
-      <w:r>
-        <w:t xml:space="preserve"> (</w:t>
-      </w:r>
-      <w:proofErr w:type="spellStart"/>
-      <w:r>
-        <w:t>var_CF</w:t>
-      </w:r>
-      <w:proofErr w:type="spellEnd"/>
-      <w:r>
-        <w:t xml:space="preserve">, </w:t>
-      </w:r>
-      <w:proofErr w:type="spellStart"/>
-      <w:r>
-        <w:t>var_IDProgetto</w:t>
-      </w:r>
-      <w:proofErr w:type="spellEnd"/>
-      <w:r>
-        <w:t>);</w:t>
-      </w:r>
-    </w:p>
-    <w:p>
-      <w:proofErr w:type="spellStart"/>
-      <w:r>
-        <w:t>commit</w:t>
-      </w:r>
-      <w:proofErr w:type="spellEnd"/>
-      <w:r>
-        <w:t>;</w:t>
+        <w:t>insert into `Coordinazione` (`CF`, `IDProgetto`)</w:t>
+      </w:r>
+    </w:p>
+    <w:p>
+      <w:r>
+        <w:t xml:space="preserve">    values (var_CF, var_IDProgetto);</w:t>
+      </w:r>
+    </w:p>
+    <w:p>
+      <w:r>
+        <w:t>commit;</w:t>
       </w:r>
     </w:p>
     <w:p>
@@ -11711,15 +8762,7 @@
         <w:pStyle w:val="Titolo2"/>
       </w:pPr>
       <w:r>
-        <w:t xml:space="preserve">Codice SQL per </w:t>
-      </w:r>
-      <w:proofErr w:type="spellStart"/>
-      <w:r>
-        <w:t>instanziare</w:t>
-      </w:r>
-      <w:proofErr w:type="spellEnd"/>
-      <w:r>
-        <w:t xml:space="preserve"> il database</w:t>
+        <w:t>Codice SQL per instanziare il database</w:t>
       </w:r>
     </w:p>
     <w:p>
@@ -11741,23 +8784,7 @@
           <w:color w:val="1A1A1A" w:themeColor="background1" w:themeShade="1A"/>
           <w:lang w:val="it"/>
         </w:rPr>
-        <w:t xml:space="preserve"> Le </w:t>
-      </w:r>
-      <w:proofErr w:type="spellStart"/>
-      <w:r>
-        <w:rPr>
-          <w:color w:val="1A1A1A" w:themeColor="background1" w:themeShade="1A"/>
-          <w:lang w:val="it"/>
-        </w:rPr>
-        <w:t>stored</w:t>
-      </w:r>
-      <w:proofErr w:type="spellEnd"/>
-      <w:r>
-        <w:rPr>
-          <w:color w:val="1A1A1A" w:themeColor="background1" w:themeShade="1A"/>
-          <w:lang w:val="it"/>
-        </w:rPr>
-        <w:t xml:space="preserve"> procedure, le viste, i trigger, gli eventi e tutto quello che è stato già inserito all’interno della relazione di progetto nelle sezioni precedenti </w:t>
+        <w:t xml:space="preserve"> Le stored procedure, le viste, i trigger, gli eventi e tutto quello che è stato già inserito all’interno della relazione di progetto nelle sezioni precedenti </w:t>
       </w:r>
       <w:r>
         <w:rPr>
@@ -11841,21 +8868,7 @@
         <w:rPr>
           <w:color w:val="1A1A1A" w:themeColor="background1" w:themeShade="1A"/>
         </w:rPr>
-        <w:t xml:space="preserve">Riportare (correttamente formattato) il codice C del </w:t>
-      </w:r>
-      <w:proofErr w:type="spellStart"/>
-      <w:r>
-        <w:rPr>
-          <w:color w:val="1A1A1A" w:themeColor="background1" w:themeShade="1A"/>
-        </w:rPr>
-        <w:t>thin</w:t>
-      </w:r>
-      <w:proofErr w:type="spellEnd"/>
-      <w:r>
-        <w:rPr>
-          <w:color w:val="1A1A1A" w:themeColor="background1" w:themeShade="1A"/>
-        </w:rPr>
-        <w:t xml:space="preserve"> client realizzato per interagire con la base di dati.</w:t>
+        <w:t>Riportare (correttamente formattato) il codice C del thin client realizzato per interagire con la base di dati.</w:t>
       </w:r>
     </w:p>
     <w:p>
@@ -12043,39 +9056,7 @@
         <w:footnoteRef/>
       </w:r>
       <w:r>
-        <w:t xml:space="preserve"> PK = </w:t>
-      </w:r>
-      <w:proofErr w:type="spellStart"/>
-      <w:r>
-        <w:t>primary</w:t>
-      </w:r>
-      <w:proofErr w:type="spellEnd"/>
-      <w:r>
-        <w:t xml:space="preserve"> key, NN = not </w:t>
-      </w:r>
-      <w:proofErr w:type="spellStart"/>
-      <w:r>
-        <w:t>null</w:t>
-      </w:r>
-      <w:proofErr w:type="spellEnd"/>
-      <w:r>
-        <w:t xml:space="preserve">, UQ = </w:t>
-      </w:r>
-      <w:proofErr w:type="spellStart"/>
-      <w:r>
-        <w:t>unique</w:t>
-      </w:r>
-      <w:proofErr w:type="spellEnd"/>
-      <w:r>
-        <w:t xml:space="preserve">, UN = unsigned, AI = auto </w:t>
-      </w:r>
-      <w:proofErr w:type="spellStart"/>
-      <w:r>
-        <w:t>increment</w:t>
-      </w:r>
-      <w:proofErr w:type="spellEnd"/>
-      <w:r>
-        <w:t>. È ovviamente possibile specificare più di un attributo per ciascuna colonna.</w:t>
+        <w:t xml:space="preserve"> PK = primary key, NN = not null, UQ = unique, UN = unsigned, AI = auto increment. È ovviamente possibile specificare più di un attributo per ciascuna colonna.</w:t>
       </w:r>
     </w:p>
   </w:footnote>
@@ -12092,23 +9073,7 @@
         <w:footnoteRef/>
       </w:r>
       <w:r>
-        <w:t xml:space="preserve"> IDX = index, UQ = </w:t>
-      </w:r>
-      <w:proofErr w:type="spellStart"/>
-      <w:r>
-        <w:t>unique</w:t>
-      </w:r>
-      <w:proofErr w:type="spellEnd"/>
-      <w:r>
-        <w:t xml:space="preserve">, FT = full text, PR = </w:t>
-      </w:r>
-      <w:proofErr w:type="spellStart"/>
-      <w:r>
-        <w:t>primary</w:t>
-      </w:r>
-      <w:proofErr w:type="spellEnd"/>
-      <w:r>
-        <w:t>.</w:t>
+        <w:t xml:space="preserve"> IDX = index, UQ = unique, FT = full text, PR = primary.</w:t>
       </w:r>
     </w:p>
   </w:footnote>
@@ -15447,10 +12412,6 @@
 </file>
 
 <file path=customXml/item1.xml><?xml version="1.0" encoding="utf-8"?>
-<b:Sources xmlns:b="http://schemas.openxmlformats.org/officeDocument/2006/bibliography" xmlns="http://schemas.openxmlformats.org/officeDocument/2006/bibliography" SelectedStyle="\APASixthEditionOfficeOnline.xsl" StyleName="APA" Version="6"/>
-</file>
-
-<file path=customXml/item2.xml><?xml version="1.0" encoding="utf-8"?>
 <?mso-contentType ?>
 <FormTemplates xmlns="http://schemas.microsoft.com/sharepoint/v3/contenttype/forms">
   <Display>DocumentLibraryForm</Display>
@@ -15459,7 +12420,25 @@
 </FormTemplates>
 </file>
 
+<file path=customXml/item2.xml><?xml version="1.0" encoding="utf-8"?>
+<b:Sources xmlns:b="http://schemas.openxmlformats.org/officeDocument/2006/bibliography" xmlns="http://schemas.openxmlformats.org/officeDocument/2006/bibliography" SelectedStyle="\APASixthEditionOfficeOnline.xsl" StyleName="APA" Version="6"/>
+</file>
+
 <file path=customXml/item3.xml><?xml version="1.0" encoding="utf-8"?>
+<p:properties xmlns:p="http://schemas.microsoft.com/office/2006/metadata/properties" xmlns:xsi="http://www.w3.org/2001/XMLSchema-instance" xmlns:pc="http://schemas.microsoft.com/office/infopath/2007/PartnerControls">
+  <documentManagement/>
+</p:properties>
+</file>
+
+<file path=customXml/item4.xml><?xml version="1.0" encoding="utf-8"?>
+<s:customData xmlns="http://www.wps.cn/officeDocument/2013/wpsCustomData" xmlns:s="http://www.wps.cn/officeDocument/2013/wpsCustomData">
+  <customSectProps>
+    <customSectPr/>
+  </customSectProps>
+</s:customData>
+</file>
+
+<file path=customXml/item5.xml><?xml version="1.0" encoding="utf-8"?>
 <ct:contentTypeSchema xmlns:ct="http://schemas.microsoft.com/office/2006/metadata/contentType" xmlns:ma="http://schemas.microsoft.com/office/2006/metadata/properties/metaAttributes" ct:_="" ma:_="" ma:contentTypeName="Document" ma:contentTypeID="0x0101001B9A57B93793104BACC9E1E07C6783FF" ma:contentTypeVersion="0" ma:contentTypeDescription="Create a new document." ma:contentTypeScope="" ma:versionID="d7fb7fe5449773a8011545a29134450e">
   <xsd:schema xmlns:xsd="http://www.w3.org/2001/XMLSchema" xmlns:xs="http://www.w3.org/2001/XMLSchema" xmlns:p="http://schemas.microsoft.com/office/2006/metadata/properties" targetNamespace="http://schemas.microsoft.com/office/2006/metadata/properties" ma:root="true" ma:fieldsID="0967b7be50301903c78f9c39c6fd9af8">
     <xsd:element name="properties">
@@ -15573,21 +12552,15 @@
 </ct:contentTypeSchema>
 </file>
 
-<file path=customXml/item4.xml><?xml version="1.0" encoding="utf-8"?>
-<s:customData xmlns="http://www.wps.cn/officeDocument/2013/wpsCustomData" xmlns:s="http://www.wps.cn/officeDocument/2013/wpsCustomData">
-  <customSectProps>
-    <customSectPr/>
-  </customSectProps>
-</s:customData>
+<file path=customXml/itemProps1.xml><?xml version="1.0" encoding="utf-8"?>
+<ds:datastoreItem xmlns:ds="http://schemas.openxmlformats.org/officeDocument/2006/customXml" ds:itemID="{CFCB6091-7B87-4D39-AF33-2697E33705FC}">
+  <ds:schemaRefs>
+    <ds:schemaRef ds:uri="http://schemas.microsoft.com/sharepoint/v3/contenttype/forms"/>
+  </ds:schemaRefs>
+</ds:datastoreItem>
 </file>
 
-<file path=customXml/item5.xml><?xml version="1.0" encoding="utf-8"?>
-<p:properties xmlns:p="http://schemas.microsoft.com/office/2006/metadata/properties" xmlns:xsi="http://www.w3.org/2001/XMLSchema-instance" xmlns:pc="http://schemas.microsoft.com/office/infopath/2007/PartnerControls">
-  <documentManagement/>
-</p:properties>
-</file>
-
-<file path=customXml/itemProps1.xml><?xml version="1.0" encoding="utf-8"?>
+<file path=customXml/itemProps2.xml><?xml version="1.0" encoding="utf-8"?>
 <ds:datastoreItem xmlns:ds="http://schemas.openxmlformats.org/officeDocument/2006/customXml" ds:itemID="{6D4A19FC-AE8E-4C2F-BDB2-745D562DC3AB}">
   <ds:schemaRefs>
     <ds:schemaRef ds:uri="http://schemas.openxmlformats.org/officeDocument/2006/bibliography"/>
@@ -15595,25 +12568,10 @@
 </ds:datastoreItem>
 </file>
 
-<file path=customXml/itemProps2.xml><?xml version="1.0" encoding="utf-8"?>
-<ds:datastoreItem xmlns:ds="http://schemas.openxmlformats.org/officeDocument/2006/customXml" ds:itemID="{CFCB6091-7B87-4D39-AF33-2697E33705FC}">
+<file path=customXml/itemProps3.xml><?xml version="1.0" encoding="utf-8"?>
+<ds:datastoreItem xmlns:ds="http://schemas.openxmlformats.org/officeDocument/2006/customXml" ds:itemID="{C2497ECC-0027-4FA0-B500-FA0C7EB87405}">
   <ds:schemaRefs>
-    <ds:schemaRef ds:uri="http://schemas.microsoft.com/sharepoint/v3/contenttype/forms"/>
-  </ds:schemaRefs>
-</ds:datastoreItem>
-</file>
-
-<file path=customXml/itemProps3.xml><?xml version="1.0" encoding="utf-8"?>
-<ds:datastoreItem xmlns:ds="http://schemas.openxmlformats.org/officeDocument/2006/customXml" ds:itemID="{3AC9F4B4-D5CC-43B3-B73C-74CDB324A186}">
-  <ds:schemaRefs>
-    <ds:schemaRef ds:uri="http://schemas.microsoft.com/office/2006/metadata/contentType"/>
-    <ds:schemaRef ds:uri="http://schemas.microsoft.com/office/2006/metadata/properties/metaAttributes"/>
-    <ds:schemaRef ds:uri="http://www.w3.org/2001/XMLSchema"/>
     <ds:schemaRef ds:uri="http://schemas.microsoft.com/office/2006/metadata/properties"/>
-    <ds:schemaRef ds:uri="http://schemas.openxmlformats.org/package/2006/metadata/core-properties"/>
-    <ds:schemaRef ds:uri="http://purl.org/dc/elements/1.1/"/>
-    <ds:schemaRef ds:uri="http://purl.org/dc/terms/"/>
-    <ds:schemaRef ds:uri="http://schemas.microsoft.com/internal/obd"/>
     <ds:schemaRef ds:uri="http://schemas.microsoft.com/office/infopath/2007/PartnerControls"/>
   </ds:schemaRefs>
 </ds:datastoreItem>
@@ -15628,9 +12586,16 @@
 </file>
 
 <file path=customXml/itemProps5.xml><?xml version="1.0" encoding="utf-8"?>
-<ds:datastoreItem xmlns:ds="http://schemas.openxmlformats.org/officeDocument/2006/customXml" ds:itemID="{C2497ECC-0027-4FA0-B500-FA0C7EB87405}">
+<ds:datastoreItem xmlns:ds="http://schemas.openxmlformats.org/officeDocument/2006/customXml" ds:itemID="{3AC9F4B4-D5CC-43B3-B73C-74CDB324A186}">
   <ds:schemaRefs>
+    <ds:schemaRef ds:uri="http://schemas.microsoft.com/office/2006/metadata/contentType"/>
+    <ds:schemaRef ds:uri="http://schemas.microsoft.com/office/2006/metadata/properties/metaAttributes"/>
+    <ds:schemaRef ds:uri="http://www.w3.org/2001/XMLSchema"/>
     <ds:schemaRef ds:uri="http://schemas.microsoft.com/office/2006/metadata/properties"/>
+    <ds:schemaRef ds:uri="http://schemas.openxmlformats.org/package/2006/metadata/core-properties"/>
+    <ds:schemaRef ds:uri="http://purl.org/dc/elements/1.1/"/>
+    <ds:schemaRef ds:uri="http://purl.org/dc/terms/"/>
+    <ds:schemaRef ds:uri="http://schemas.microsoft.com/internal/obd"/>
     <ds:schemaRef ds:uri="http://schemas.microsoft.com/office/infopath/2007/PartnerControls"/>
   </ds:schemaRefs>
 </ds:datastoreItem>

</xml_diff>